<commit_message>
Rota de teste da API
</commit_message>
<xml_diff>
--- a/reactgram/reactgram.docx
+++ b/reactgram/reactgram.docx
@@ -64,6 +64,42 @@
         <w:jc w:val="both"/>
         <w:rPr>
           <w:rFonts w:ascii="Arial" w:hAnsi="Arial" w:cs="Arial"/>
+          <w:b/>
+          <w:bCs/>
+          <w:sz w:val="24"/>
+          <w:szCs w:val="24"/>
+        </w:rPr>
+      </w:pPr>
+      <w:r>
+        <w:rPr>
+          <w:rFonts w:ascii="Arial" w:hAnsi="Arial" w:cs="Arial"/>
+          <w:b/>
+          <w:bCs/>
+          <w:sz w:val="24"/>
+          <w:szCs w:val="24"/>
+        </w:rPr>
+        <w:t>Setup do projeto</w:t>
+      </w:r>
+    </w:p>
+    <w:p>
+      <w:pPr>
+        <w:spacing w:line="360" w:lineRule="auto"/>
+        <w:jc w:val="both"/>
+        <w:rPr>
+          <w:rFonts w:ascii="Arial" w:hAnsi="Arial" w:cs="Arial"/>
+          <w:b/>
+          <w:bCs/>
+          <w:sz w:val="24"/>
+          <w:szCs w:val="24"/>
+        </w:rPr>
+      </w:pPr>
+    </w:p>
+    <w:p>
+      <w:pPr>
+        <w:spacing w:line="360" w:lineRule="auto"/>
+        <w:jc w:val="both"/>
+        <w:rPr>
+          <w:rFonts w:ascii="Arial" w:hAnsi="Arial" w:cs="Arial"/>
           <w:sz w:val="24"/>
           <w:szCs w:val="24"/>
         </w:rPr>
@@ -1027,6 +1063,2023 @@
         </w:rPr>
         <w:t xml:space="preserve"> no arquivo app.js</w:t>
       </w:r>
+    </w:p>
+    <w:p>
+      <w:pPr>
+        <w:spacing w:line="360" w:lineRule="auto"/>
+        <w:jc w:val="both"/>
+        <w:rPr>
+          <w:rFonts w:ascii="Arial" w:hAnsi="Arial" w:cs="Arial"/>
+          <w:b/>
+          <w:bCs/>
+          <w:sz w:val="24"/>
+          <w:szCs w:val="24"/>
+        </w:rPr>
+      </w:pPr>
+      <w:r>
+        <w:rPr>
+          <w:rFonts w:ascii="Arial" w:hAnsi="Arial" w:cs="Arial"/>
+          <w:b/>
+          <w:bCs/>
+          <w:sz w:val="24"/>
+          <w:szCs w:val="24"/>
+        </w:rPr>
+        <w:lastRenderedPageBreak/>
+        <w:t xml:space="preserve">Configurando o </w:t>
+      </w:r>
+      <w:proofErr w:type="spellStart"/>
+      <w:r>
+        <w:rPr>
+          <w:rFonts w:ascii="Arial" w:hAnsi="Arial" w:cs="Arial"/>
+          <w:b/>
+          <w:bCs/>
+          <w:sz w:val="24"/>
+          <w:szCs w:val="24"/>
+        </w:rPr>
+        <w:t>dotenv</w:t>
+      </w:r>
+      <w:proofErr w:type="spellEnd"/>
+    </w:p>
+    <w:p>
+      <w:pPr>
+        <w:spacing w:line="360" w:lineRule="auto"/>
+        <w:jc w:val="both"/>
+        <w:rPr>
+          <w:rFonts w:ascii="Arial" w:hAnsi="Arial" w:cs="Arial"/>
+          <w:b/>
+          <w:bCs/>
+          <w:i/>
+          <w:iCs/>
+          <w:sz w:val="24"/>
+          <w:szCs w:val="24"/>
+        </w:rPr>
+      </w:pPr>
+      <w:r>
+        <w:rPr>
+          <w:rFonts w:ascii="Arial" w:hAnsi="Arial" w:cs="Arial"/>
+          <w:b/>
+          <w:bCs/>
+          <w:i/>
+          <w:iCs/>
+          <w:sz w:val="24"/>
+          <w:szCs w:val="24"/>
+        </w:rPr>
+        <w:t>app.js</w:t>
+      </w:r>
+    </w:p>
+    <w:p>
+      <w:pPr>
+        <w:shd w:val="clear" w:color="auto" w:fill="1F1F1F"/>
+        <w:spacing w:after="0" w:line="285" w:lineRule="atLeast"/>
+        <w:rPr>
+          <w:rFonts w:ascii="Consolas" w:eastAsia="Times New Roman" w:hAnsi="Consolas" w:cs="Times New Roman"/>
+          <w:color w:val="CCCCCC"/>
+          <w:kern w:val="0"/>
+          <w:sz w:val="21"/>
+          <w:szCs w:val="21"/>
+          <w:lang w:eastAsia="pt-BR"/>
+          <w14:ligatures w14:val="none"/>
+        </w:rPr>
+      </w:pPr>
+      <w:r>
+        <w:rPr>
+          <w:rFonts w:ascii="Consolas" w:eastAsia="Times New Roman" w:hAnsi="Consolas" w:cs="Times New Roman"/>
+          <w:color w:val="DCDCAA"/>
+          <w:kern w:val="0"/>
+          <w:sz w:val="21"/>
+          <w:szCs w:val="21"/>
+          <w:lang w:eastAsia="pt-BR"/>
+          <w14:ligatures w14:val="none"/>
+        </w:rPr>
+        <w:t>require</w:t>
+      </w:r>
+      <w:r>
+        <w:rPr>
+          <w:rFonts w:ascii="Consolas" w:eastAsia="Times New Roman" w:hAnsi="Consolas" w:cs="Times New Roman"/>
+          <w:color w:val="CCCCCC"/>
+          <w:kern w:val="0"/>
+          <w:sz w:val="21"/>
+          <w:szCs w:val="21"/>
+          <w:lang w:eastAsia="pt-BR"/>
+          <w14:ligatures w14:val="none"/>
+        </w:rPr>
+        <w:t>(</w:t>
+      </w:r>
+      <w:r>
+        <w:rPr>
+          <w:rFonts w:ascii="Consolas" w:eastAsia="Times New Roman" w:hAnsi="Consolas" w:cs="Times New Roman"/>
+          <w:color w:val="CE9178"/>
+          <w:kern w:val="0"/>
+          <w:sz w:val="21"/>
+          <w:szCs w:val="21"/>
+          <w:lang w:eastAsia="pt-BR"/>
+          <w14:ligatures w14:val="none"/>
+        </w:rPr>
+        <w:t>"</w:t>
+      </w:r>
+      <w:proofErr w:type="spellStart"/>
+      <w:r>
+        <w:rPr>
+          <w:rFonts w:ascii="Consolas" w:eastAsia="Times New Roman" w:hAnsi="Consolas" w:cs="Times New Roman"/>
+          <w:color w:val="CE9178"/>
+          <w:kern w:val="0"/>
+          <w:sz w:val="21"/>
+          <w:szCs w:val="21"/>
+          <w:lang w:eastAsia="pt-BR"/>
+          <w14:ligatures w14:val="none"/>
+        </w:rPr>
+        <w:t>dotenv</w:t>
+      </w:r>
+      <w:proofErr w:type="spellEnd"/>
+      <w:r>
+        <w:rPr>
+          <w:rFonts w:ascii="Consolas" w:eastAsia="Times New Roman" w:hAnsi="Consolas" w:cs="Times New Roman"/>
+          <w:color w:val="CE9178"/>
+          <w:kern w:val="0"/>
+          <w:sz w:val="21"/>
+          <w:szCs w:val="21"/>
+          <w:lang w:eastAsia="pt-BR"/>
+          <w14:ligatures w14:val="none"/>
+        </w:rPr>
+        <w:t>"</w:t>
+      </w:r>
+      <w:r>
+        <w:rPr>
+          <w:rFonts w:ascii="Consolas" w:eastAsia="Times New Roman" w:hAnsi="Consolas" w:cs="Times New Roman"/>
+          <w:color w:val="CCCCCC"/>
+          <w:kern w:val="0"/>
+          <w:sz w:val="21"/>
+          <w:szCs w:val="21"/>
+          <w:lang w:eastAsia="pt-BR"/>
+          <w14:ligatures w14:val="none"/>
+        </w:rPr>
+        <w:t>).</w:t>
+      </w:r>
+      <w:proofErr w:type="spellStart"/>
+      <w:proofErr w:type="gramStart"/>
+      <w:r>
+        <w:rPr>
+          <w:rFonts w:ascii="Consolas" w:eastAsia="Times New Roman" w:hAnsi="Consolas" w:cs="Times New Roman"/>
+          <w:color w:val="DCDCAA"/>
+          <w:kern w:val="0"/>
+          <w:sz w:val="21"/>
+          <w:szCs w:val="21"/>
+          <w:lang w:eastAsia="pt-BR"/>
+          <w14:ligatures w14:val="none"/>
+        </w:rPr>
+        <w:t>config</w:t>
+      </w:r>
+      <w:proofErr w:type="spellEnd"/>
+      <w:r>
+        <w:rPr>
+          <w:rFonts w:ascii="Consolas" w:eastAsia="Times New Roman" w:hAnsi="Consolas" w:cs="Times New Roman"/>
+          <w:color w:val="CCCCCC"/>
+          <w:kern w:val="0"/>
+          <w:sz w:val="21"/>
+          <w:szCs w:val="21"/>
+          <w:lang w:eastAsia="pt-BR"/>
+          <w14:ligatures w14:val="none"/>
+        </w:rPr>
+        <w:t>(</w:t>
+      </w:r>
+      <w:proofErr w:type="gramEnd"/>
+      <w:r>
+        <w:rPr>
+          <w:rFonts w:ascii="Consolas" w:eastAsia="Times New Roman" w:hAnsi="Consolas" w:cs="Times New Roman"/>
+          <w:color w:val="CCCCCC"/>
+          <w:kern w:val="0"/>
+          <w:sz w:val="21"/>
+          <w:szCs w:val="21"/>
+          <w:lang w:eastAsia="pt-BR"/>
+          <w14:ligatures w14:val="none"/>
+        </w:rPr>
+        <w:t xml:space="preserve">); </w:t>
+      </w:r>
+      <w:r>
+        <w:rPr>
+          <w:rFonts w:ascii="Consolas" w:eastAsia="Times New Roman" w:hAnsi="Consolas" w:cs="Times New Roman"/>
+          <w:color w:val="6A9955"/>
+          <w:kern w:val="0"/>
+          <w:sz w:val="21"/>
+          <w:szCs w:val="21"/>
+          <w:lang w:eastAsia="pt-BR"/>
+          <w14:ligatures w14:val="none"/>
+        </w:rPr>
+        <w:t xml:space="preserve">//nos </w:t>
+      </w:r>
+      <w:proofErr w:type="spellStart"/>
+      <w:r>
+        <w:rPr>
+          <w:rFonts w:ascii="Consolas" w:eastAsia="Times New Roman" w:hAnsi="Consolas" w:cs="Times New Roman"/>
+          <w:color w:val="6A9955"/>
+          <w:kern w:val="0"/>
+          <w:sz w:val="21"/>
+          <w:szCs w:val="21"/>
+          <w:lang w:eastAsia="pt-BR"/>
+          <w14:ligatures w14:val="none"/>
+        </w:rPr>
+        <w:t>da</w:t>
+      </w:r>
+      <w:proofErr w:type="spellEnd"/>
+      <w:r>
+        <w:rPr>
+          <w:rFonts w:ascii="Consolas" w:eastAsia="Times New Roman" w:hAnsi="Consolas" w:cs="Times New Roman"/>
+          <w:color w:val="6A9955"/>
+          <w:kern w:val="0"/>
+          <w:sz w:val="21"/>
+          <w:szCs w:val="21"/>
+          <w:lang w:eastAsia="pt-BR"/>
+          <w14:ligatures w14:val="none"/>
+        </w:rPr>
+        <w:t xml:space="preserve"> acesso ao arquivo '.</w:t>
+      </w:r>
+      <w:proofErr w:type="spellStart"/>
+      <w:r>
+        <w:rPr>
+          <w:rFonts w:ascii="Consolas" w:eastAsia="Times New Roman" w:hAnsi="Consolas" w:cs="Times New Roman"/>
+          <w:color w:val="6A9955"/>
+          <w:kern w:val="0"/>
+          <w:sz w:val="21"/>
+          <w:szCs w:val="21"/>
+          <w:lang w:eastAsia="pt-BR"/>
+          <w14:ligatures w14:val="none"/>
+        </w:rPr>
+        <w:t>env</w:t>
+      </w:r>
+      <w:proofErr w:type="spellEnd"/>
+      <w:r>
+        <w:rPr>
+          <w:rFonts w:ascii="Consolas" w:eastAsia="Times New Roman" w:hAnsi="Consolas" w:cs="Times New Roman"/>
+          <w:color w:val="6A9955"/>
+          <w:kern w:val="0"/>
+          <w:sz w:val="21"/>
+          <w:szCs w:val="21"/>
+          <w:lang w:eastAsia="pt-BR"/>
+          <w14:ligatures w14:val="none"/>
+        </w:rPr>
+        <w:t>' onde estão as variáveis de ambiente</w:t>
+      </w:r>
+    </w:p>
+    <w:p>
+      <w:pPr>
+        <w:spacing w:line="360" w:lineRule="auto"/>
+        <w:jc w:val="both"/>
+        <w:rPr>
+          <w:rFonts w:ascii="Arial" w:hAnsi="Arial" w:cs="Arial"/>
+          <w:sz w:val="24"/>
+          <w:szCs w:val="24"/>
+        </w:rPr>
+      </w:pPr>
+    </w:p>
+    <w:p>
+      <w:pPr>
+        <w:shd w:val="clear" w:color="auto" w:fill="1F1F1F"/>
+        <w:spacing w:after="0" w:line="285" w:lineRule="atLeast"/>
+        <w:rPr>
+          <w:rFonts w:ascii="Consolas" w:eastAsia="Times New Roman" w:hAnsi="Consolas" w:cs="Times New Roman"/>
+          <w:color w:val="CCCCCC"/>
+          <w:kern w:val="0"/>
+          <w:sz w:val="21"/>
+          <w:szCs w:val="21"/>
+          <w:lang w:eastAsia="pt-BR"/>
+          <w14:ligatures w14:val="none"/>
+        </w:rPr>
+      </w:pPr>
+      <w:proofErr w:type="spellStart"/>
+      <w:r>
+        <w:rPr>
+          <w:rFonts w:ascii="Consolas" w:eastAsia="Times New Roman" w:hAnsi="Consolas" w:cs="Times New Roman"/>
+          <w:color w:val="569CD6"/>
+          <w:kern w:val="0"/>
+          <w:sz w:val="21"/>
+          <w:szCs w:val="21"/>
+          <w:lang w:eastAsia="pt-BR"/>
+          <w14:ligatures w14:val="none"/>
+        </w:rPr>
+        <w:t>const</w:t>
+      </w:r>
+      <w:proofErr w:type="spellEnd"/>
+      <w:r>
+        <w:rPr>
+          <w:rFonts w:ascii="Consolas" w:eastAsia="Times New Roman" w:hAnsi="Consolas" w:cs="Times New Roman"/>
+          <w:color w:val="CCCCCC"/>
+          <w:kern w:val="0"/>
+          <w:sz w:val="21"/>
+          <w:szCs w:val="21"/>
+          <w:lang w:eastAsia="pt-BR"/>
+          <w14:ligatures w14:val="none"/>
+        </w:rPr>
+        <w:t xml:space="preserve"> </w:t>
+      </w:r>
+      <w:proofErr w:type="spellStart"/>
+      <w:r>
+        <w:rPr>
+          <w:rFonts w:ascii="Consolas" w:eastAsia="Times New Roman" w:hAnsi="Consolas" w:cs="Times New Roman"/>
+          <w:color w:val="4FC1FF"/>
+          <w:kern w:val="0"/>
+          <w:sz w:val="21"/>
+          <w:szCs w:val="21"/>
+          <w:lang w:eastAsia="pt-BR"/>
+          <w14:ligatures w14:val="none"/>
+        </w:rPr>
+        <w:t>port</w:t>
+      </w:r>
+      <w:proofErr w:type="spellEnd"/>
+      <w:r>
+        <w:rPr>
+          <w:rFonts w:ascii="Consolas" w:eastAsia="Times New Roman" w:hAnsi="Consolas" w:cs="Times New Roman"/>
+          <w:color w:val="CCCCCC"/>
+          <w:kern w:val="0"/>
+          <w:sz w:val="21"/>
+          <w:szCs w:val="21"/>
+          <w:lang w:eastAsia="pt-BR"/>
+          <w14:ligatures w14:val="none"/>
+        </w:rPr>
+        <w:t xml:space="preserve"> </w:t>
+      </w:r>
+      <w:r>
+        <w:rPr>
+          <w:rFonts w:ascii="Consolas" w:eastAsia="Times New Roman" w:hAnsi="Consolas" w:cs="Times New Roman"/>
+          <w:color w:val="D4D4D4"/>
+          <w:kern w:val="0"/>
+          <w:sz w:val="21"/>
+          <w:szCs w:val="21"/>
+          <w:lang w:eastAsia="pt-BR"/>
+          <w14:ligatures w14:val="none"/>
+        </w:rPr>
+        <w:t>=</w:t>
+      </w:r>
+      <w:r>
+        <w:rPr>
+          <w:rFonts w:ascii="Consolas" w:eastAsia="Times New Roman" w:hAnsi="Consolas" w:cs="Times New Roman"/>
+          <w:color w:val="CCCCCC"/>
+          <w:kern w:val="0"/>
+          <w:sz w:val="21"/>
+          <w:szCs w:val="21"/>
+          <w:lang w:eastAsia="pt-BR"/>
+          <w14:ligatures w14:val="none"/>
+        </w:rPr>
+        <w:t xml:space="preserve"> </w:t>
+      </w:r>
+      <w:proofErr w:type="spellStart"/>
+      <w:proofErr w:type="gramStart"/>
+      <w:r>
+        <w:rPr>
+          <w:rFonts w:ascii="Consolas" w:eastAsia="Times New Roman" w:hAnsi="Consolas" w:cs="Times New Roman"/>
+          <w:color w:val="9CDCFE"/>
+          <w:kern w:val="0"/>
+          <w:sz w:val="21"/>
+          <w:szCs w:val="21"/>
+          <w:lang w:eastAsia="pt-BR"/>
+          <w14:ligatures w14:val="none"/>
+        </w:rPr>
+        <w:t>process</w:t>
+      </w:r>
+      <w:r>
+        <w:rPr>
+          <w:rFonts w:ascii="Consolas" w:eastAsia="Times New Roman" w:hAnsi="Consolas" w:cs="Times New Roman"/>
+          <w:color w:val="CCCCCC"/>
+          <w:kern w:val="0"/>
+          <w:sz w:val="21"/>
+          <w:szCs w:val="21"/>
+          <w:lang w:eastAsia="pt-BR"/>
+          <w14:ligatures w14:val="none"/>
+        </w:rPr>
+        <w:t>.</w:t>
+      </w:r>
+      <w:r>
+        <w:rPr>
+          <w:rFonts w:ascii="Consolas" w:eastAsia="Times New Roman" w:hAnsi="Consolas" w:cs="Times New Roman"/>
+          <w:color w:val="9CDCFE"/>
+          <w:kern w:val="0"/>
+          <w:sz w:val="21"/>
+          <w:szCs w:val="21"/>
+          <w:lang w:eastAsia="pt-BR"/>
+          <w14:ligatures w14:val="none"/>
+        </w:rPr>
+        <w:t>env</w:t>
+      </w:r>
+      <w:r>
+        <w:rPr>
+          <w:rFonts w:ascii="Consolas" w:eastAsia="Times New Roman" w:hAnsi="Consolas" w:cs="Times New Roman"/>
+          <w:color w:val="CCCCCC"/>
+          <w:kern w:val="0"/>
+          <w:sz w:val="21"/>
+          <w:szCs w:val="21"/>
+          <w:lang w:eastAsia="pt-BR"/>
+          <w14:ligatures w14:val="none"/>
+        </w:rPr>
+        <w:t>.</w:t>
+      </w:r>
+      <w:r>
+        <w:rPr>
+          <w:rFonts w:ascii="Consolas" w:eastAsia="Times New Roman" w:hAnsi="Consolas" w:cs="Times New Roman"/>
+          <w:color w:val="4FC1FF"/>
+          <w:kern w:val="0"/>
+          <w:sz w:val="21"/>
+          <w:szCs w:val="21"/>
+          <w:lang w:eastAsia="pt-BR"/>
+          <w14:ligatures w14:val="none"/>
+        </w:rPr>
+        <w:t>PORT</w:t>
+      </w:r>
+      <w:proofErr w:type="spellEnd"/>
+      <w:proofErr w:type="gramEnd"/>
+    </w:p>
+    <w:p>
+      <w:pPr>
+        <w:spacing w:line="360" w:lineRule="auto"/>
+        <w:jc w:val="both"/>
+        <w:rPr>
+          <w:rFonts w:ascii="Arial" w:hAnsi="Arial" w:cs="Arial"/>
+          <w:sz w:val="24"/>
+          <w:szCs w:val="24"/>
+        </w:rPr>
+      </w:pPr>
+    </w:p>
+    <w:p>
+      <w:pPr>
+        <w:spacing w:line="360" w:lineRule="auto"/>
+        <w:jc w:val="both"/>
+        <w:rPr>
+          <w:rFonts w:ascii="Arial" w:hAnsi="Arial" w:cs="Arial"/>
+          <w:b/>
+          <w:bCs/>
+          <w:i/>
+          <w:iCs/>
+          <w:sz w:val="24"/>
+          <w:szCs w:val="24"/>
+        </w:rPr>
+      </w:pPr>
+      <w:proofErr w:type="gramStart"/>
+      <w:r>
+        <w:rPr>
+          <w:rFonts w:ascii="Arial" w:hAnsi="Arial" w:cs="Arial"/>
+          <w:b/>
+          <w:bCs/>
+          <w:i/>
+          <w:iCs/>
+          <w:sz w:val="24"/>
+          <w:szCs w:val="24"/>
+        </w:rPr>
+        <w:t>.</w:t>
+      </w:r>
+      <w:proofErr w:type="spellStart"/>
+      <w:r>
+        <w:rPr>
+          <w:rFonts w:ascii="Arial" w:hAnsi="Arial" w:cs="Arial"/>
+          <w:b/>
+          <w:bCs/>
+          <w:i/>
+          <w:iCs/>
+          <w:sz w:val="24"/>
+          <w:szCs w:val="24"/>
+        </w:rPr>
+        <w:t>env</w:t>
+      </w:r>
+      <w:proofErr w:type="spellEnd"/>
+      <w:proofErr w:type="gramEnd"/>
+    </w:p>
+    <w:p>
+      <w:pPr>
+        <w:shd w:val="clear" w:color="auto" w:fill="1F1F1F"/>
+        <w:spacing w:after="0" w:line="285" w:lineRule="atLeast"/>
+        <w:rPr>
+          <w:rFonts w:ascii="Consolas" w:eastAsia="Times New Roman" w:hAnsi="Consolas" w:cs="Times New Roman"/>
+          <w:color w:val="CCCCCC"/>
+          <w:kern w:val="0"/>
+          <w:sz w:val="21"/>
+          <w:szCs w:val="21"/>
+          <w:lang w:eastAsia="pt-BR"/>
+          <w14:ligatures w14:val="none"/>
+        </w:rPr>
+      </w:pPr>
+      <w:r>
+        <w:rPr>
+          <w:rFonts w:ascii="Consolas" w:eastAsia="Times New Roman" w:hAnsi="Consolas" w:cs="Times New Roman"/>
+          <w:color w:val="569CD6"/>
+          <w:kern w:val="0"/>
+          <w:sz w:val="21"/>
+          <w:szCs w:val="21"/>
+          <w:lang w:eastAsia="pt-BR"/>
+          <w14:ligatures w14:val="none"/>
+        </w:rPr>
+        <w:t>PORT</w:t>
+      </w:r>
+      <w:r>
+        <w:rPr>
+          <w:rFonts w:ascii="Consolas" w:eastAsia="Times New Roman" w:hAnsi="Consolas" w:cs="Times New Roman"/>
+          <w:color w:val="CCCCCC"/>
+          <w:kern w:val="0"/>
+          <w:sz w:val="21"/>
+          <w:szCs w:val="21"/>
+          <w:lang w:eastAsia="pt-BR"/>
+          <w14:ligatures w14:val="none"/>
+        </w:rPr>
+        <w:t>=5000</w:t>
+      </w:r>
+    </w:p>
+    <w:p>
+      <w:pPr>
+        <w:spacing w:line="360" w:lineRule="auto"/>
+        <w:jc w:val="both"/>
+        <w:rPr>
+          <w:rFonts w:ascii="Arial" w:hAnsi="Arial" w:cs="Arial"/>
+          <w:b/>
+          <w:bCs/>
+          <w:sz w:val="24"/>
+          <w:szCs w:val="24"/>
+        </w:rPr>
+      </w:pPr>
+    </w:p>
+    <w:p>
+      <w:pPr>
+        <w:spacing w:line="360" w:lineRule="auto"/>
+        <w:jc w:val="both"/>
+        <w:rPr>
+          <w:rFonts w:ascii="Arial" w:hAnsi="Arial" w:cs="Arial"/>
+          <w:b/>
+          <w:bCs/>
+          <w:sz w:val="24"/>
+          <w:szCs w:val="24"/>
+        </w:rPr>
+      </w:pPr>
+    </w:p>
+    <w:p>
+      <w:pPr>
+        <w:spacing w:line="360" w:lineRule="auto"/>
+        <w:jc w:val="both"/>
+        <w:rPr>
+          <w:rFonts w:ascii="Arial" w:hAnsi="Arial" w:cs="Arial"/>
+          <w:b/>
+          <w:bCs/>
+          <w:sz w:val="24"/>
+          <w:szCs w:val="24"/>
+        </w:rPr>
+      </w:pPr>
+      <w:r>
+        <w:rPr>
+          <w:rFonts w:ascii="Arial" w:hAnsi="Arial" w:cs="Arial"/>
+          <w:b/>
+          <w:bCs/>
+          <w:sz w:val="24"/>
+          <w:szCs w:val="24"/>
+        </w:rPr>
+        <w:t>Rota de teste da API</w:t>
+      </w:r>
+    </w:p>
+    <w:p>
+      <w:pPr>
+        <w:spacing w:line="360" w:lineRule="auto"/>
+        <w:jc w:val="both"/>
+        <w:rPr>
+          <w:rFonts w:ascii="Arial" w:hAnsi="Arial" w:cs="Arial"/>
+          <w:b/>
+          <w:bCs/>
+          <w:sz w:val="24"/>
+          <w:szCs w:val="24"/>
+        </w:rPr>
+      </w:pPr>
+    </w:p>
+    <w:p>
+      <w:pPr>
+        <w:spacing w:line="360" w:lineRule="auto"/>
+        <w:jc w:val="both"/>
+        <w:rPr>
+          <w:rFonts w:ascii="Arial" w:hAnsi="Arial" w:cs="Arial"/>
+          <w:b/>
+          <w:bCs/>
+          <w:i/>
+          <w:iCs/>
+          <w:sz w:val="24"/>
+          <w:szCs w:val="24"/>
+        </w:rPr>
+      </w:pPr>
+      <w:proofErr w:type="spellStart"/>
+      <w:r>
+        <w:rPr>
+          <w:rFonts w:ascii="Arial" w:hAnsi="Arial" w:cs="Arial"/>
+          <w:b/>
+          <w:bCs/>
+          <w:i/>
+          <w:iCs/>
+          <w:sz w:val="24"/>
+          <w:szCs w:val="24"/>
+        </w:rPr>
+        <w:t>routes</w:t>
+      </w:r>
+      <w:proofErr w:type="spellEnd"/>
+      <w:r>
+        <w:rPr>
+          <w:rFonts w:ascii="Arial" w:hAnsi="Arial" w:cs="Arial"/>
+          <w:b/>
+          <w:bCs/>
+          <w:i/>
+          <w:iCs/>
+          <w:sz w:val="24"/>
+          <w:szCs w:val="24"/>
+        </w:rPr>
+        <w:t>&gt;Router.js</w:t>
+      </w:r>
+    </w:p>
+    <w:p>
+      <w:pPr>
+        <w:shd w:val="clear" w:color="auto" w:fill="1F1F1F"/>
+        <w:spacing w:after="0" w:line="285" w:lineRule="atLeast"/>
+        <w:rPr>
+          <w:rFonts w:ascii="Consolas" w:eastAsia="Times New Roman" w:hAnsi="Consolas" w:cs="Times New Roman"/>
+          <w:color w:val="CCCCCC"/>
+          <w:kern w:val="0"/>
+          <w:sz w:val="21"/>
+          <w:szCs w:val="21"/>
+          <w:lang w:eastAsia="pt-BR"/>
+          <w14:ligatures w14:val="none"/>
+        </w:rPr>
+      </w:pPr>
+      <w:proofErr w:type="spellStart"/>
+      <w:r>
+        <w:rPr>
+          <w:rFonts w:ascii="Consolas" w:eastAsia="Times New Roman" w:hAnsi="Consolas" w:cs="Times New Roman"/>
+          <w:color w:val="569CD6"/>
+          <w:kern w:val="0"/>
+          <w:sz w:val="21"/>
+          <w:szCs w:val="21"/>
+          <w:lang w:eastAsia="pt-BR"/>
+          <w14:ligatures w14:val="none"/>
+        </w:rPr>
+        <w:t>const</w:t>
+      </w:r>
+      <w:proofErr w:type="spellEnd"/>
+      <w:r>
+        <w:rPr>
+          <w:rFonts w:ascii="Consolas" w:eastAsia="Times New Roman" w:hAnsi="Consolas" w:cs="Times New Roman"/>
+          <w:color w:val="CCCCCC"/>
+          <w:kern w:val="0"/>
+          <w:sz w:val="21"/>
+          <w:szCs w:val="21"/>
+          <w:lang w:eastAsia="pt-BR"/>
+          <w14:ligatures w14:val="none"/>
+        </w:rPr>
+        <w:t xml:space="preserve"> </w:t>
+      </w:r>
+      <w:proofErr w:type="spellStart"/>
+      <w:r>
+        <w:rPr>
+          <w:rFonts w:ascii="Consolas" w:eastAsia="Times New Roman" w:hAnsi="Consolas" w:cs="Times New Roman"/>
+          <w:color w:val="DCDCAA"/>
+          <w:kern w:val="0"/>
+          <w:sz w:val="21"/>
+          <w:szCs w:val="21"/>
+          <w:lang w:eastAsia="pt-BR"/>
+          <w14:ligatures w14:val="none"/>
+        </w:rPr>
+        <w:t>express</w:t>
+      </w:r>
+      <w:proofErr w:type="spellEnd"/>
+      <w:r>
+        <w:rPr>
+          <w:rFonts w:ascii="Consolas" w:eastAsia="Times New Roman" w:hAnsi="Consolas" w:cs="Times New Roman"/>
+          <w:color w:val="CCCCCC"/>
+          <w:kern w:val="0"/>
+          <w:sz w:val="21"/>
+          <w:szCs w:val="21"/>
+          <w:lang w:eastAsia="pt-BR"/>
+          <w14:ligatures w14:val="none"/>
+        </w:rPr>
+        <w:t xml:space="preserve"> </w:t>
+      </w:r>
+      <w:r>
+        <w:rPr>
+          <w:rFonts w:ascii="Consolas" w:eastAsia="Times New Roman" w:hAnsi="Consolas" w:cs="Times New Roman"/>
+          <w:color w:val="D4D4D4"/>
+          <w:kern w:val="0"/>
+          <w:sz w:val="21"/>
+          <w:szCs w:val="21"/>
+          <w:lang w:eastAsia="pt-BR"/>
+          <w14:ligatures w14:val="none"/>
+        </w:rPr>
+        <w:t>=</w:t>
+      </w:r>
+      <w:r>
+        <w:rPr>
+          <w:rFonts w:ascii="Consolas" w:eastAsia="Times New Roman" w:hAnsi="Consolas" w:cs="Times New Roman"/>
+          <w:color w:val="CCCCCC"/>
+          <w:kern w:val="0"/>
+          <w:sz w:val="21"/>
+          <w:szCs w:val="21"/>
+          <w:lang w:eastAsia="pt-BR"/>
+          <w14:ligatures w14:val="none"/>
+        </w:rPr>
+        <w:t xml:space="preserve"> </w:t>
+      </w:r>
+      <w:r>
+        <w:rPr>
+          <w:rFonts w:ascii="Consolas" w:eastAsia="Times New Roman" w:hAnsi="Consolas" w:cs="Times New Roman"/>
+          <w:color w:val="DCDCAA"/>
+          <w:kern w:val="0"/>
+          <w:sz w:val="21"/>
+          <w:szCs w:val="21"/>
+          <w:lang w:eastAsia="pt-BR"/>
+          <w14:ligatures w14:val="none"/>
+        </w:rPr>
+        <w:t>require</w:t>
+      </w:r>
+      <w:r>
+        <w:rPr>
+          <w:rFonts w:ascii="Consolas" w:eastAsia="Times New Roman" w:hAnsi="Consolas" w:cs="Times New Roman"/>
+          <w:color w:val="CCCCCC"/>
+          <w:kern w:val="0"/>
+          <w:sz w:val="21"/>
+          <w:szCs w:val="21"/>
+          <w:lang w:eastAsia="pt-BR"/>
+          <w14:ligatures w14:val="none"/>
+        </w:rPr>
+        <w:t>(</w:t>
+      </w:r>
+      <w:r>
+        <w:rPr>
+          <w:rFonts w:ascii="Consolas" w:eastAsia="Times New Roman" w:hAnsi="Consolas" w:cs="Times New Roman"/>
+          <w:color w:val="CE9178"/>
+          <w:kern w:val="0"/>
+          <w:sz w:val="21"/>
+          <w:szCs w:val="21"/>
+          <w:lang w:eastAsia="pt-BR"/>
+          <w14:ligatures w14:val="none"/>
+        </w:rPr>
+        <w:t>"</w:t>
+      </w:r>
+      <w:proofErr w:type="spellStart"/>
+      <w:r>
+        <w:rPr>
+          <w:rFonts w:ascii="Consolas" w:eastAsia="Times New Roman" w:hAnsi="Consolas" w:cs="Times New Roman"/>
+          <w:color w:val="CE9178"/>
+          <w:kern w:val="0"/>
+          <w:sz w:val="21"/>
+          <w:szCs w:val="21"/>
+          <w:lang w:eastAsia="pt-BR"/>
+          <w14:ligatures w14:val="none"/>
+        </w:rPr>
+        <w:t>express</w:t>
+      </w:r>
+      <w:proofErr w:type="spellEnd"/>
+      <w:r>
+        <w:rPr>
+          <w:rFonts w:ascii="Consolas" w:eastAsia="Times New Roman" w:hAnsi="Consolas" w:cs="Times New Roman"/>
+          <w:color w:val="CE9178"/>
+          <w:kern w:val="0"/>
+          <w:sz w:val="21"/>
+          <w:szCs w:val="21"/>
+          <w:lang w:eastAsia="pt-BR"/>
+          <w14:ligatures w14:val="none"/>
+        </w:rPr>
+        <w:t>"</w:t>
+      </w:r>
+      <w:r>
+        <w:rPr>
+          <w:rFonts w:ascii="Consolas" w:eastAsia="Times New Roman" w:hAnsi="Consolas" w:cs="Times New Roman"/>
+          <w:color w:val="CCCCCC"/>
+          <w:kern w:val="0"/>
+          <w:sz w:val="21"/>
+          <w:szCs w:val="21"/>
+          <w:lang w:eastAsia="pt-BR"/>
+          <w14:ligatures w14:val="none"/>
+        </w:rPr>
+        <w:t xml:space="preserve">); </w:t>
+      </w:r>
+      <w:r>
+        <w:rPr>
+          <w:rFonts w:ascii="Consolas" w:eastAsia="Times New Roman" w:hAnsi="Consolas" w:cs="Times New Roman"/>
+          <w:color w:val="6A9955"/>
+          <w:kern w:val="0"/>
+          <w:sz w:val="21"/>
+          <w:szCs w:val="21"/>
+          <w:lang w:eastAsia="pt-BR"/>
+          <w14:ligatures w14:val="none"/>
+        </w:rPr>
+        <w:t xml:space="preserve">//chamada </w:t>
+      </w:r>
+      <w:proofErr w:type="spellStart"/>
+      <w:r>
+        <w:rPr>
+          <w:rFonts w:ascii="Consolas" w:eastAsia="Times New Roman" w:hAnsi="Consolas" w:cs="Times New Roman"/>
+          <w:color w:val="6A9955"/>
+          <w:kern w:val="0"/>
+          <w:sz w:val="21"/>
+          <w:szCs w:val="21"/>
+          <w:lang w:eastAsia="pt-BR"/>
+          <w14:ligatures w14:val="none"/>
+        </w:rPr>
+        <w:t>express</w:t>
+      </w:r>
+      <w:proofErr w:type="spellEnd"/>
+    </w:p>
+    <w:p>
+      <w:pPr>
+        <w:shd w:val="clear" w:color="auto" w:fill="1F1F1F"/>
+        <w:spacing w:after="0" w:line="285" w:lineRule="atLeast"/>
+        <w:rPr>
+          <w:rFonts w:ascii="Consolas" w:eastAsia="Times New Roman" w:hAnsi="Consolas" w:cs="Times New Roman"/>
+          <w:color w:val="CCCCCC"/>
+          <w:kern w:val="0"/>
+          <w:sz w:val="21"/>
+          <w:szCs w:val="21"/>
+          <w:lang w:eastAsia="pt-BR"/>
+          <w14:ligatures w14:val="none"/>
+        </w:rPr>
+      </w:pPr>
+      <w:proofErr w:type="spellStart"/>
+      <w:r>
+        <w:rPr>
+          <w:rFonts w:ascii="Consolas" w:eastAsia="Times New Roman" w:hAnsi="Consolas" w:cs="Times New Roman"/>
+          <w:color w:val="569CD6"/>
+          <w:kern w:val="0"/>
+          <w:sz w:val="21"/>
+          <w:szCs w:val="21"/>
+          <w:lang w:eastAsia="pt-BR"/>
+          <w14:ligatures w14:val="none"/>
+        </w:rPr>
+        <w:t>const</w:t>
+      </w:r>
+      <w:proofErr w:type="spellEnd"/>
+      <w:r>
+        <w:rPr>
+          <w:rFonts w:ascii="Consolas" w:eastAsia="Times New Roman" w:hAnsi="Consolas" w:cs="Times New Roman"/>
+          <w:color w:val="CCCCCC"/>
+          <w:kern w:val="0"/>
+          <w:sz w:val="21"/>
+          <w:szCs w:val="21"/>
+          <w:lang w:eastAsia="pt-BR"/>
+          <w14:ligatures w14:val="none"/>
+        </w:rPr>
+        <w:t xml:space="preserve"> </w:t>
+      </w:r>
+      <w:proofErr w:type="spellStart"/>
+      <w:r>
+        <w:rPr>
+          <w:rFonts w:ascii="Consolas" w:eastAsia="Times New Roman" w:hAnsi="Consolas" w:cs="Times New Roman"/>
+          <w:color w:val="4FC1FF"/>
+          <w:kern w:val="0"/>
+          <w:sz w:val="21"/>
+          <w:szCs w:val="21"/>
+          <w:lang w:eastAsia="pt-BR"/>
+          <w14:ligatures w14:val="none"/>
+        </w:rPr>
+        <w:t>router</w:t>
+      </w:r>
+      <w:proofErr w:type="spellEnd"/>
+      <w:r>
+        <w:rPr>
+          <w:rFonts w:ascii="Consolas" w:eastAsia="Times New Roman" w:hAnsi="Consolas" w:cs="Times New Roman"/>
+          <w:color w:val="CCCCCC"/>
+          <w:kern w:val="0"/>
+          <w:sz w:val="21"/>
+          <w:szCs w:val="21"/>
+          <w:lang w:eastAsia="pt-BR"/>
+          <w14:ligatures w14:val="none"/>
+        </w:rPr>
+        <w:t xml:space="preserve"> </w:t>
+      </w:r>
+      <w:r>
+        <w:rPr>
+          <w:rFonts w:ascii="Consolas" w:eastAsia="Times New Roman" w:hAnsi="Consolas" w:cs="Times New Roman"/>
+          <w:color w:val="D4D4D4"/>
+          <w:kern w:val="0"/>
+          <w:sz w:val="21"/>
+          <w:szCs w:val="21"/>
+          <w:lang w:eastAsia="pt-BR"/>
+          <w14:ligatures w14:val="none"/>
+        </w:rPr>
+        <w:t>=</w:t>
+      </w:r>
+      <w:r>
+        <w:rPr>
+          <w:rFonts w:ascii="Consolas" w:eastAsia="Times New Roman" w:hAnsi="Consolas" w:cs="Times New Roman"/>
+          <w:color w:val="CCCCCC"/>
+          <w:kern w:val="0"/>
+          <w:sz w:val="21"/>
+          <w:szCs w:val="21"/>
+          <w:lang w:eastAsia="pt-BR"/>
+          <w14:ligatures w14:val="none"/>
+        </w:rPr>
+        <w:t xml:space="preserve"> </w:t>
+      </w:r>
+      <w:proofErr w:type="spellStart"/>
+      <w:proofErr w:type="gramStart"/>
+      <w:r>
+        <w:rPr>
+          <w:rFonts w:ascii="Consolas" w:eastAsia="Times New Roman" w:hAnsi="Consolas" w:cs="Times New Roman"/>
+          <w:color w:val="DCDCAA"/>
+          <w:kern w:val="0"/>
+          <w:sz w:val="21"/>
+          <w:szCs w:val="21"/>
+          <w:lang w:eastAsia="pt-BR"/>
+          <w14:ligatures w14:val="none"/>
+        </w:rPr>
+        <w:t>express</w:t>
+      </w:r>
+      <w:proofErr w:type="spellEnd"/>
+      <w:r>
+        <w:rPr>
+          <w:rFonts w:ascii="Consolas" w:eastAsia="Times New Roman" w:hAnsi="Consolas" w:cs="Times New Roman"/>
+          <w:color w:val="CCCCCC"/>
+          <w:kern w:val="0"/>
+          <w:sz w:val="21"/>
+          <w:szCs w:val="21"/>
+          <w:lang w:eastAsia="pt-BR"/>
+          <w14:ligatures w14:val="none"/>
+        </w:rPr>
+        <w:t>(</w:t>
+      </w:r>
+      <w:proofErr w:type="gramEnd"/>
+      <w:r>
+        <w:rPr>
+          <w:rFonts w:ascii="Consolas" w:eastAsia="Times New Roman" w:hAnsi="Consolas" w:cs="Times New Roman"/>
+          <w:color w:val="CCCCCC"/>
+          <w:kern w:val="0"/>
+          <w:sz w:val="21"/>
+          <w:szCs w:val="21"/>
+          <w:lang w:eastAsia="pt-BR"/>
+          <w14:ligatures w14:val="none"/>
+        </w:rPr>
+        <w:t xml:space="preserve">); </w:t>
+      </w:r>
+      <w:r>
+        <w:rPr>
+          <w:rFonts w:ascii="Consolas" w:eastAsia="Times New Roman" w:hAnsi="Consolas" w:cs="Times New Roman"/>
+          <w:color w:val="6A9955"/>
+          <w:kern w:val="0"/>
+          <w:sz w:val="21"/>
+          <w:szCs w:val="21"/>
+          <w:lang w:eastAsia="pt-BR"/>
+          <w14:ligatures w14:val="none"/>
+        </w:rPr>
+        <w:t xml:space="preserve">//chamada </w:t>
+      </w:r>
+      <w:proofErr w:type="spellStart"/>
+      <w:r>
+        <w:rPr>
+          <w:rFonts w:ascii="Consolas" w:eastAsia="Times New Roman" w:hAnsi="Consolas" w:cs="Times New Roman"/>
+          <w:color w:val="6A9955"/>
+          <w:kern w:val="0"/>
+          <w:sz w:val="21"/>
+          <w:szCs w:val="21"/>
+          <w:lang w:eastAsia="pt-BR"/>
+          <w14:ligatures w14:val="none"/>
+        </w:rPr>
+        <w:t>router</w:t>
+      </w:r>
+      <w:proofErr w:type="spellEnd"/>
+    </w:p>
+    <w:p>
+      <w:pPr>
+        <w:shd w:val="clear" w:color="auto" w:fill="1F1F1F"/>
+        <w:spacing w:after="0" w:line="285" w:lineRule="atLeast"/>
+        <w:rPr>
+          <w:rFonts w:ascii="Consolas" w:eastAsia="Times New Roman" w:hAnsi="Consolas" w:cs="Times New Roman"/>
+          <w:color w:val="CCCCCC"/>
+          <w:kern w:val="0"/>
+          <w:sz w:val="21"/>
+          <w:szCs w:val="21"/>
+          <w:lang w:eastAsia="pt-BR"/>
+          <w14:ligatures w14:val="none"/>
+        </w:rPr>
+      </w:pPr>
+    </w:p>
+    <w:p>
+      <w:pPr>
+        <w:spacing w:line="360" w:lineRule="auto"/>
+        <w:jc w:val="both"/>
+        <w:rPr>
+          <w:rFonts w:ascii="Arial" w:hAnsi="Arial" w:cs="Arial"/>
+          <w:sz w:val="24"/>
+          <w:szCs w:val="24"/>
+        </w:rPr>
+      </w:pPr>
+    </w:p>
+    <w:p>
+      <w:pPr>
+        <w:shd w:val="clear" w:color="auto" w:fill="1F1F1F"/>
+        <w:spacing w:after="0" w:line="285" w:lineRule="atLeast"/>
+        <w:rPr>
+          <w:rFonts w:ascii="Consolas" w:eastAsia="Times New Roman" w:hAnsi="Consolas" w:cs="Times New Roman"/>
+          <w:color w:val="CCCCCC"/>
+          <w:kern w:val="0"/>
+          <w:sz w:val="21"/>
+          <w:szCs w:val="21"/>
+          <w:lang w:eastAsia="pt-BR"/>
+          <w14:ligatures w14:val="none"/>
+        </w:rPr>
+      </w:pPr>
+      <w:r>
+        <w:rPr>
+          <w:rFonts w:ascii="Consolas" w:eastAsia="Times New Roman" w:hAnsi="Consolas" w:cs="Times New Roman"/>
+          <w:color w:val="6A9955"/>
+          <w:kern w:val="0"/>
+          <w:sz w:val="21"/>
+          <w:szCs w:val="21"/>
+          <w:lang w:eastAsia="pt-BR"/>
+          <w14:ligatures w14:val="none"/>
+        </w:rPr>
+        <w:t>//</w:t>
+      </w:r>
+      <w:proofErr w:type="spellStart"/>
+      <w:r>
+        <w:rPr>
+          <w:rFonts w:ascii="Consolas" w:eastAsia="Times New Roman" w:hAnsi="Consolas" w:cs="Times New Roman"/>
+          <w:color w:val="6A9955"/>
+          <w:kern w:val="0"/>
+          <w:sz w:val="21"/>
+          <w:szCs w:val="21"/>
+          <w:lang w:eastAsia="pt-BR"/>
+          <w14:ligatures w14:val="none"/>
+        </w:rPr>
+        <w:t>test</w:t>
+      </w:r>
+      <w:proofErr w:type="spellEnd"/>
+      <w:r>
+        <w:rPr>
+          <w:rFonts w:ascii="Consolas" w:eastAsia="Times New Roman" w:hAnsi="Consolas" w:cs="Times New Roman"/>
+          <w:color w:val="6A9955"/>
+          <w:kern w:val="0"/>
+          <w:sz w:val="21"/>
+          <w:szCs w:val="21"/>
+          <w:lang w:eastAsia="pt-BR"/>
+          <w14:ligatures w14:val="none"/>
+        </w:rPr>
+        <w:t xml:space="preserve"> </w:t>
+      </w:r>
+      <w:proofErr w:type="spellStart"/>
+      <w:r>
+        <w:rPr>
+          <w:rFonts w:ascii="Consolas" w:eastAsia="Times New Roman" w:hAnsi="Consolas" w:cs="Times New Roman"/>
+          <w:color w:val="6A9955"/>
+          <w:kern w:val="0"/>
+          <w:sz w:val="21"/>
+          <w:szCs w:val="21"/>
+          <w:lang w:eastAsia="pt-BR"/>
+          <w14:ligatures w14:val="none"/>
+        </w:rPr>
+        <w:t>route</w:t>
+      </w:r>
+      <w:proofErr w:type="spellEnd"/>
+    </w:p>
+    <w:p>
+      <w:pPr>
+        <w:shd w:val="clear" w:color="auto" w:fill="1F1F1F"/>
+        <w:spacing w:after="0" w:line="285" w:lineRule="atLeast"/>
+        <w:rPr>
+          <w:rFonts w:ascii="Consolas" w:eastAsia="Times New Roman" w:hAnsi="Consolas" w:cs="Times New Roman"/>
+          <w:color w:val="CCCCCC"/>
+          <w:kern w:val="0"/>
+          <w:sz w:val="21"/>
+          <w:szCs w:val="21"/>
+          <w:lang w:eastAsia="pt-BR"/>
+          <w14:ligatures w14:val="none"/>
+        </w:rPr>
+      </w:pPr>
+      <w:r>
+        <w:rPr>
+          <w:rFonts w:ascii="Consolas" w:eastAsia="Times New Roman" w:hAnsi="Consolas" w:cs="Times New Roman"/>
+          <w:color w:val="4FC1FF"/>
+          <w:kern w:val="0"/>
+          <w:sz w:val="21"/>
+          <w:szCs w:val="21"/>
+          <w:lang w:eastAsia="pt-BR"/>
+          <w14:ligatures w14:val="none"/>
+        </w:rPr>
+        <w:t xml:space="preserve">  </w:t>
+      </w:r>
+      <w:proofErr w:type="spellStart"/>
+      <w:proofErr w:type="gramStart"/>
+      <w:r>
+        <w:rPr>
+          <w:rFonts w:ascii="Consolas" w:eastAsia="Times New Roman" w:hAnsi="Consolas" w:cs="Times New Roman"/>
+          <w:color w:val="4FC1FF"/>
+          <w:kern w:val="0"/>
+          <w:sz w:val="21"/>
+          <w:szCs w:val="21"/>
+          <w:lang w:eastAsia="pt-BR"/>
+          <w14:ligatures w14:val="none"/>
+        </w:rPr>
+        <w:t>router</w:t>
+      </w:r>
+      <w:r>
+        <w:rPr>
+          <w:rFonts w:ascii="Consolas" w:eastAsia="Times New Roman" w:hAnsi="Consolas" w:cs="Times New Roman"/>
+          <w:color w:val="CCCCCC"/>
+          <w:kern w:val="0"/>
+          <w:sz w:val="21"/>
+          <w:szCs w:val="21"/>
+          <w:lang w:eastAsia="pt-BR"/>
+          <w14:ligatures w14:val="none"/>
+        </w:rPr>
+        <w:t>.</w:t>
+      </w:r>
+      <w:r>
+        <w:rPr>
+          <w:rFonts w:ascii="Consolas" w:eastAsia="Times New Roman" w:hAnsi="Consolas" w:cs="Times New Roman"/>
+          <w:color w:val="DCDCAA"/>
+          <w:kern w:val="0"/>
+          <w:sz w:val="21"/>
+          <w:szCs w:val="21"/>
+          <w:lang w:eastAsia="pt-BR"/>
+          <w14:ligatures w14:val="none"/>
+        </w:rPr>
+        <w:t>get</w:t>
+      </w:r>
+      <w:proofErr w:type="spellEnd"/>
+      <w:r>
+        <w:rPr>
+          <w:rFonts w:ascii="Consolas" w:eastAsia="Times New Roman" w:hAnsi="Consolas" w:cs="Times New Roman"/>
+          <w:color w:val="CCCCCC"/>
+          <w:kern w:val="0"/>
+          <w:sz w:val="21"/>
+          <w:szCs w:val="21"/>
+          <w:lang w:eastAsia="pt-BR"/>
+          <w14:ligatures w14:val="none"/>
+        </w:rPr>
+        <w:t>(</w:t>
+      </w:r>
+      <w:proofErr w:type="gramEnd"/>
+      <w:r>
+        <w:rPr>
+          <w:rFonts w:ascii="Consolas" w:eastAsia="Times New Roman" w:hAnsi="Consolas" w:cs="Times New Roman"/>
+          <w:color w:val="CE9178"/>
+          <w:kern w:val="0"/>
+          <w:sz w:val="21"/>
+          <w:szCs w:val="21"/>
+          <w:lang w:eastAsia="pt-BR"/>
+          <w14:ligatures w14:val="none"/>
+        </w:rPr>
+        <w:t>'/'</w:t>
+      </w:r>
+      <w:r>
+        <w:rPr>
+          <w:rFonts w:ascii="Consolas" w:eastAsia="Times New Roman" w:hAnsi="Consolas" w:cs="Times New Roman"/>
+          <w:color w:val="CCCCCC"/>
+          <w:kern w:val="0"/>
+          <w:sz w:val="21"/>
+          <w:szCs w:val="21"/>
+          <w:lang w:eastAsia="pt-BR"/>
+          <w14:ligatures w14:val="none"/>
+        </w:rPr>
+        <w:t>, (</w:t>
+      </w:r>
+      <w:proofErr w:type="spellStart"/>
+      <w:r>
+        <w:rPr>
+          <w:rFonts w:ascii="Consolas" w:eastAsia="Times New Roman" w:hAnsi="Consolas" w:cs="Times New Roman"/>
+          <w:color w:val="9CDCFE"/>
+          <w:kern w:val="0"/>
+          <w:sz w:val="21"/>
+          <w:szCs w:val="21"/>
+          <w:lang w:eastAsia="pt-BR"/>
+          <w14:ligatures w14:val="none"/>
+        </w:rPr>
+        <w:t>req</w:t>
+      </w:r>
+      <w:proofErr w:type="spellEnd"/>
+      <w:r>
+        <w:rPr>
+          <w:rFonts w:ascii="Consolas" w:eastAsia="Times New Roman" w:hAnsi="Consolas" w:cs="Times New Roman"/>
+          <w:color w:val="CCCCCC"/>
+          <w:kern w:val="0"/>
+          <w:sz w:val="21"/>
+          <w:szCs w:val="21"/>
+          <w:lang w:eastAsia="pt-BR"/>
+          <w14:ligatures w14:val="none"/>
+        </w:rPr>
+        <w:t xml:space="preserve">, </w:t>
+      </w:r>
+      <w:r>
+        <w:rPr>
+          <w:rFonts w:ascii="Consolas" w:eastAsia="Times New Roman" w:hAnsi="Consolas" w:cs="Times New Roman"/>
+          <w:color w:val="9CDCFE"/>
+          <w:kern w:val="0"/>
+          <w:sz w:val="21"/>
+          <w:szCs w:val="21"/>
+          <w:lang w:eastAsia="pt-BR"/>
+          <w14:ligatures w14:val="none"/>
+        </w:rPr>
+        <w:t>res</w:t>
+      </w:r>
+      <w:r>
+        <w:rPr>
+          <w:rFonts w:ascii="Consolas" w:eastAsia="Times New Roman" w:hAnsi="Consolas" w:cs="Times New Roman"/>
+          <w:color w:val="CCCCCC"/>
+          <w:kern w:val="0"/>
+          <w:sz w:val="21"/>
+          <w:szCs w:val="21"/>
+          <w:lang w:eastAsia="pt-BR"/>
+          <w14:ligatures w14:val="none"/>
+        </w:rPr>
+        <w:t xml:space="preserve">) </w:t>
+      </w:r>
+      <w:r>
+        <w:rPr>
+          <w:rFonts w:ascii="Consolas" w:eastAsia="Times New Roman" w:hAnsi="Consolas" w:cs="Times New Roman"/>
+          <w:color w:val="569CD6"/>
+          <w:kern w:val="0"/>
+          <w:sz w:val="21"/>
+          <w:szCs w:val="21"/>
+          <w:lang w:eastAsia="pt-BR"/>
+          <w14:ligatures w14:val="none"/>
+        </w:rPr>
+        <w:t>=&gt;</w:t>
+      </w:r>
+      <w:r>
+        <w:rPr>
+          <w:rFonts w:ascii="Consolas" w:eastAsia="Times New Roman" w:hAnsi="Consolas" w:cs="Times New Roman"/>
+          <w:color w:val="CCCCCC"/>
+          <w:kern w:val="0"/>
+          <w:sz w:val="21"/>
+          <w:szCs w:val="21"/>
+          <w:lang w:eastAsia="pt-BR"/>
+          <w14:ligatures w14:val="none"/>
+        </w:rPr>
+        <w:t xml:space="preserve"> {</w:t>
+      </w:r>
+    </w:p>
+    <w:p>
+      <w:pPr>
+        <w:shd w:val="clear" w:color="auto" w:fill="1F1F1F"/>
+        <w:spacing w:after="0" w:line="285" w:lineRule="atLeast"/>
+        <w:rPr>
+          <w:rFonts w:ascii="Consolas" w:eastAsia="Times New Roman" w:hAnsi="Consolas" w:cs="Times New Roman"/>
+          <w:color w:val="CCCCCC"/>
+          <w:kern w:val="0"/>
+          <w:sz w:val="21"/>
+          <w:szCs w:val="21"/>
+          <w:lang w:eastAsia="pt-BR"/>
+          <w14:ligatures w14:val="none"/>
+        </w:rPr>
+      </w:pPr>
+      <w:r>
+        <w:rPr>
+          <w:rFonts w:ascii="Consolas" w:eastAsia="Times New Roman" w:hAnsi="Consolas" w:cs="Times New Roman"/>
+          <w:color w:val="CCCCCC"/>
+          <w:kern w:val="0"/>
+          <w:sz w:val="21"/>
+          <w:szCs w:val="21"/>
+          <w:lang w:eastAsia="pt-BR"/>
+          <w14:ligatures w14:val="none"/>
+        </w:rPr>
+        <w:t xml:space="preserve">  </w:t>
+      </w:r>
+      <w:r>
+        <w:rPr>
+          <w:rFonts w:ascii="Consolas" w:eastAsia="Times New Roman" w:hAnsi="Consolas" w:cs="Times New Roman"/>
+          <w:color w:val="6A9955"/>
+          <w:kern w:val="0"/>
+          <w:sz w:val="21"/>
+          <w:szCs w:val="21"/>
+          <w:lang w:eastAsia="pt-BR"/>
+          <w14:ligatures w14:val="none"/>
+        </w:rPr>
+        <w:t xml:space="preserve">//função anônima que aceita </w:t>
+      </w:r>
+      <w:proofErr w:type="spellStart"/>
+      <w:r>
+        <w:rPr>
+          <w:rFonts w:ascii="Consolas" w:eastAsia="Times New Roman" w:hAnsi="Consolas" w:cs="Times New Roman"/>
+          <w:color w:val="6A9955"/>
+          <w:kern w:val="0"/>
+          <w:sz w:val="21"/>
+          <w:szCs w:val="21"/>
+          <w:lang w:eastAsia="pt-BR"/>
+          <w14:ligatures w14:val="none"/>
+        </w:rPr>
+        <w:t>req</w:t>
+      </w:r>
+      <w:proofErr w:type="spellEnd"/>
+      <w:r>
+        <w:rPr>
+          <w:rFonts w:ascii="Consolas" w:eastAsia="Times New Roman" w:hAnsi="Consolas" w:cs="Times New Roman"/>
+          <w:color w:val="6A9955"/>
+          <w:kern w:val="0"/>
+          <w:sz w:val="21"/>
+          <w:szCs w:val="21"/>
+          <w:lang w:eastAsia="pt-BR"/>
+          <w14:ligatures w14:val="none"/>
+        </w:rPr>
+        <w:t xml:space="preserve"> e res é padrão</w:t>
+      </w:r>
+    </w:p>
+    <w:p>
+      <w:pPr>
+        <w:shd w:val="clear" w:color="auto" w:fill="1F1F1F"/>
+        <w:spacing w:after="0" w:line="285" w:lineRule="atLeast"/>
+        <w:rPr>
+          <w:rFonts w:ascii="Consolas" w:eastAsia="Times New Roman" w:hAnsi="Consolas" w:cs="Times New Roman"/>
+          <w:color w:val="CCCCCC"/>
+          <w:kern w:val="0"/>
+          <w:sz w:val="21"/>
+          <w:szCs w:val="21"/>
+          <w:lang w:eastAsia="pt-BR"/>
+          <w14:ligatures w14:val="none"/>
+        </w:rPr>
+      </w:pPr>
+      <w:r>
+        <w:rPr>
+          <w:rFonts w:ascii="Consolas" w:eastAsia="Times New Roman" w:hAnsi="Consolas" w:cs="Times New Roman"/>
+          <w:color w:val="CCCCCC"/>
+          <w:kern w:val="0"/>
+          <w:sz w:val="21"/>
+          <w:szCs w:val="21"/>
+          <w:lang w:eastAsia="pt-BR"/>
+          <w14:ligatures w14:val="none"/>
+        </w:rPr>
+        <w:t xml:space="preserve">  </w:t>
+      </w:r>
+      <w:proofErr w:type="spellStart"/>
+      <w:proofErr w:type="gramStart"/>
+      <w:r>
+        <w:rPr>
+          <w:rFonts w:ascii="Consolas" w:eastAsia="Times New Roman" w:hAnsi="Consolas" w:cs="Times New Roman"/>
+          <w:color w:val="9CDCFE"/>
+          <w:kern w:val="0"/>
+          <w:sz w:val="21"/>
+          <w:szCs w:val="21"/>
+          <w:lang w:eastAsia="pt-BR"/>
+          <w14:ligatures w14:val="none"/>
+        </w:rPr>
+        <w:t>res</w:t>
+      </w:r>
+      <w:r>
+        <w:rPr>
+          <w:rFonts w:ascii="Consolas" w:eastAsia="Times New Roman" w:hAnsi="Consolas" w:cs="Times New Roman"/>
+          <w:color w:val="CCCCCC"/>
+          <w:kern w:val="0"/>
+          <w:sz w:val="21"/>
+          <w:szCs w:val="21"/>
+          <w:lang w:eastAsia="pt-BR"/>
+          <w14:ligatures w14:val="none"/>
+        </w:rPr>
+        <w:t>.</w:t>
+      </w:r>
+      <w:r>
+        <w:rPr>
+          <w:rFonts w:ascii="Consolas" w:eastAsia="Times New Roman" w:hAnsi="Consolas" w:cs="Times New Roman"/>
+          <w:color w:val="DCDCAA"/>
+          <w:kern w:val="0"/>
+          <w:sz w:val="21"/>
+          <w:szCs w:val="21"/>
+          <w:lang w:eastAsia="pt-BR"/>
+          <w14:ligatures w14:val="none"/>
+        </w:rPr>
+        <w:t>send</w:t>
+      </w:r>
+      <w:proofErr w:type="spellEnd"/>
+      <w:proofErr w:type="gramEnd"/>
+      <w:r>
+        <w:rPr>
+          <w:rFonts w:ascii="Consolas" w:eastAsia="Times New Roman" w:hAnsi="Consolas" w:cs="Times New Roman"/>
+          <w:color w:val="CCCCCC"/>
+          <w:kern w:val="0"/>
+          <w:sz w:val="21"/>
+          <w:szCs w:val="21"/>
+          <w:lang w:eastAsia="pt-BR"/>
+          <w14:ligatures w14:val="none"/>
+        </w:rPr>
+        <w:t>(</w:t>
+      </w:r>
+      <w:r>
+        <w:rPr>
+          <w:rFonts w:ascii="Consolas" w:eastAsia="Times New Roman" w:hAnsi="Consolas" w:cs="Times New Roman"/>
+          <w:color w:val="CE9178"/>
+          <w:kern w:val="0"/>
+          <w:sz w:val="21"/>
+          <w:szCs w:val="21"/>
+          <w:lang w:eastAsia="pt-BR"/>
+          <w14:ligatures w14:val="none"/>
+        </w:rPr>
+        <w:t xml:space="preserve">"API </w:t>
+      </w:r>
+      <w:proofErr w:type="spellStart"/>
+      <w:r>
+        <w:rPr>
+          <w:rFonts w:ascii="Consolas" w:eastAsia="Times New Roman" w:hAnsi="Consolas" w:cs="Times New Roman"/>
+          <w:color w:val="CE9178"/>
+          <w:kern w:val="0"/>
+          <w:sz w:val="21"/>
+          <w:szCs w:val="21"/>
+          <w:lang w:eastAsia="pt-BR"/>
+          <w14:ligatures w14:val="none"/>
+        </w:rPr>
+        <w:t>Working</w:t>
+      </w:r>
+      <w:proofErr w:type="spellEnd"/>
+      <w:r>
+        <w:rPr>
+          <w:rFonts w:ascii="Consolas" w:eastAsia="Times New Roman" w:hAnsi="Consolas" w:cs="Times New Roman"/>
+          <w:color w:val="CE9178"/>
+          <w:kern w:val="0"/>
+          <w:sz w:val="21"/>
+          <w:szCs w:val="21"/>
+          <w:lang w:eastAsia="pt-BR"/>
+          <w14:ligatures w14:val="none"/>
+        </w:rPr>
+        <w:t>!"</w:t>
+      </w:r>
+      <w:r>
+        <w:rPr>
+          <w:rFonts w:ascii="Consolas" w:eastAsia="Times New Roman" w:hAnsi="Consolas" w:cs="Times New Roman"/>
+          <w:color w:val="CCCCCC"/>
+          <w:kern w:val="0"/>
+          <w:sz w:val="21"/>
+          <w:szCs w:val="21"/>
+          <w:lang w:eastAsia="pt-BR"/>
+          <w14:ligatures w14:val="none"/>
+        </w:rPr>
+        <w:t>);</w:t>
+      </w:r>
+    </w:p>
+    <w:p>
+      <w:pPr>
+        <w:shd w:val="clear" w:color="auto" w:fill="1F1F1F"/>
+        <w:spacing w:after="0" w:line="285" w:lineRule="atLeast"/>
+        <w:rPr>
+          <w:rFonts w:ascii="Consolas" w:eastAsia="Times New Roman" w:hAnsi="Consolas" w:cs="Times New Roman"/>
+          <w:color w:val="CCCCCC"/>
+          <w:kern w:val="0"/>
+          <w:sz w:val="21"/>
+          <w:szCs w:val="21"/>
+          <w:lang w:eastAsia="pt-BR"/>
+          <w14:ligatures w14:val="none"/>
+        </w:rPr>
+      </w:pPr>
+      <w:r>
+        <w:rPr>
+          <w:rFonts w:ascii="Consolas" w:eastAsia="Times New Roman" w:hAnsi="Consolas" w:cs="Times New Roman"/>
+          <w:color w:val="CCCCCC"/>
+          <w:kern w:val="0"/>
+          <w:sz w:val="21"/>
+          <w:szCs w:val="21"/>
+          <w:lang w:eastAsia="pt-BR"/>
+          <w14:ligatures w14:val="none"/>
+        </w:rPr>
+        <w:t>})</w:t>
+      </w:r>
+    </w:p>
+    <w:p>
+      <w:pPr>
+        <w:spacing w:line="360" w:lineRule="auto"/>
+        <w:jc w:val="both"/>
+        <w:rPr>
+          <w:rFonts w:ascii="Arial" w:hAnsi="Arial" w:cs="Arial"/>
+          <w:sz w:val="24"/>
+          <w:szCs w:val="24"/>
+        </w:rPr>
+      </w:pPr>
+    </w:p>
+    <w:p>
+      <w:pPr>
+        <w:spacing w:line="360" w:lineRule="auto"/>
+        <w:jc w:val="both"/>
+        <w:rPr>
+          <w:rFonts w:ascii="Arial" w:hAnsi="Arial" w:cs="Arial"/>
+          <w:b/>
+          <w:bCs/>
+          <w:i/>
+          <w:iCs/>
+          <w:sz w:val="24"/>
+          <w:szCs w:val="24"/>
+        </w:rPr>
+      </w:pPr>
+      <w:r>
+        <w:rPr>
+          <w:rFonts w:ascii="Arial" w:hAnsi="Arial" w:cs="Arial"/>
+          <w:b/>
+          <w:bCs/>
+          <w:i/>
+          <w:iCs/>
+          <w:sz w:val="24"/>
+          <w:szCs w:val="24"/>
+        </w:rPr>
+        <w:t>app.js</w:t>
+      </w:r>
+      <w:r>
+        <w:rPr>
+          <w:rFonts w:ascii="Arial" w:hAnsi="Arial" w:cs="Arial"/>
+          <w:b/>
+          <w:bCs/>
+          <w:i/>
+          <w:iCs/>
+          <w:sz w:val="24"/>
+          <w:szCs w:val="24"/>
+        </w:rPr>
+        <w:t xml:space="preserve"> – chamada da rota</w:t>
+      </w:r>
+    </w:p>
+    <w:p>
+      <w:pPr>
+        <w:shd w:val="clear" w:color="auto" w:fill="1F1F1F"/>
+        <w:spacing w:after="0" w:line="285" w:lineRule="atLeast"/>
+        <w:rPr>
+          <w:rFonts w:ascii="Consolas" w:eastAsia="Times New Roman" w:hAnsi="Consolas" w:cs="Times New Roman"/>
+          <w:color w:val="CCCCCC"/>
+          <w:kern w:val="0"/>
+          <w:sz w:val="21"/>
+          <w:szCs w:val="21"/>
+          <w:lang w:eastAsia="pt-BR"/>
+          <w14:ligatures w14:val="none"/>
+        </w:rPr>
+      </w:pPr>
+      <w:proofErr w:type="spellStart"/>
+      <w:r>
+        <w:rPr>
+          <w:rFonts w:ascii="Consolas" w:eastAsia="Times New Roman" w:hAnsi="Consolas" w:cs="Times New Roman"/>
+          <w:color w:val="569CD6"/>
+          <w:kern w:val="0"/>
+          <w:sz w:val="21"/>
+          <w:szCs w:val="21"/>
+          <w:lang w:eastAsia="pt-BR"/>
+          <w14:ligatures w14:val="none"/>
+        </w:rPr>
+        <w:t>const</w:t>
+      </w:r>
+      <w:proofErr w:type="spellEnd"/>
+      <w:r>
+        <w:rPr>
+          <w:rFonts w:ascii="Consolas" w:eastAsia="Times New Roman" w:hAnsi="Consolas" w:cs="Times New Roman"/>
+          <w:color w:val="CCCCCC"/>
+          <w:kern w:val="0"/>
+          <w:sz w:val="21"/>
+          <w:szCs w:val="21"/>
+          <w:lang w:eastAsia="pt-BR"/>
+          <w14:ligatures w14:val="none"/>
+        </w:rPr>
+        <w:t xml:space="preserve"> </w:t>
+      </w:r>
+      <w:proofErr w:type="spellStart"/>
+      <w:r>
+        <w:rPr>
+          <w:rFonts w:ascii="Consolas" w:eastAsia="Times New Roman" w:hAnsi="Consolas" w:cs="Times New Roman"/>
+          <w:color w:val="4FC1FF"/>
+          <w:kern w:val="0"/>
+          <w:sz w:val="21"/>
+          <w:szCs w:val="21"/>
+          <w:lang w:eastAsia="pt-BR"/>
+          <w14:ligatures w14:val="none"/>
+        </w:rPr>
+        <w:t>router</w:t>
+      </w:r>
+      <w:proofErr w:type="spellEnd"/>
+      <w:r>
+        <w:rPr>
+          <w:rFonts w:ascii="Consolas" w:eastAsia="Times New Roman" w:hAnsi="Consolas" w:cs="Times New Roman"/>
+          <w:color w:val="CCCCCC"/>
+          <w:kern w:val="0"/>
+          <w:sz w:val="21"/>
+          <w:szCs w:val="21"/>
+          <w:lang w:eastAsia="pt-BR"/>
+          <w14:ligatures w14:val="none"/>
+        </w:rPr>
+        <w:t xml:space="preserve"> </w:t>
+      </w:r>
+      <w:r>
+        <w:rPr>
+          <w:rFonts w:ascii="Consolas" w:eastAsia="Times New Roman" w:hAnsi="Consolas" w:cs="Times New Roman"/>
+          <w:color w:val="D4D4D4"/>
+          <w:kern w:val="0"/>
+          <w:sz w:val="21"/>
+          <w:szCs w:val="21"/>
+          <w:lang w:eastAsia="pt-BR"/>
+          <w14:ligatures w14:val="none"/>
+        </w:rPr>
+        <w:t>=</w:t>
+      </w:r>
+      <w:r>
+        <w:rPr>
+          <w:rFonts w:ascii="Consolas" w:eastAsia="Times New Roman" w:hAnsi="Consolas" w:cs="Times New Roman"/>
+          <w:color w:val="CCCCCC"/>
+          <w:kern w:val="0"/>
+          <w:sz w:val="21"/>
+          <w:szCs w:val="21"/>
+          <w:lang w:eastAsia="pt-BR"/>
+          <w14:ligatures w14:val="none"/>
+        </w:rPr>
+        <w:t xml:space="preserve"> </w:t>
+      </w:r>
+      <w:r>
+        <w:rPr>
+          <w:rFonts w:ascii="Consolas" w:eastAsia="Times New Roman" w:hAnsi="Consolas" w:cs="Times New Roman"/>
+          <w:color w:val="DCDCAA"/>
+          <w:kern w:val="0"/>
+          <w:sz w:val="21"/>
+          <w:szCs w:val="21"/>
+          <w:lang w:eastAsia="pt-BR"/>
+          <w14:ligatures w14:val="none"/>
+        </w:rPr>
+        <w:t>require</w:t>
+      </w:r>
+      <w:r>
+        <w:rPr>
+          <w:rFonts w:ascii="Consolas" w:eastAsia="Times New Roman" w:hAnsi="Consolas" w:cs="Times New Roman"/>
+          <w:color w:val="CCCCCC"/>
+          <w:kern w:val="0"/>
+          <w:sz w:val="21"/>
+          <w:szCs w:val="21"/>
+          <w:lang w:eastAsia="pt-BR"/>
+          <w14:ligatures w14:val="none"/>
+        </w:rPr>
+        <w:t>(</w:t>
+      </w:r>
+      <w:r>
+        <w:rPr>
+          <w:rFonts w:ascii="Consolas" w:eastAsia="Times New Roman" w:hAnsi="Consolas" w:cs="Times New Roman"/>
+          <w:color w:val="CE9178"/>
+          <w:kern w:val="0"/>
+          <w:sz w:val="21"/>
+          <w:szCs w:val="21"/>
+          <w:lang w:eastAsia="pt-BR"/>
+          <w14:ligatures w14:val="none"/>
+        </w:rPr>
+        <w:t>"./</w:t>
+      </w:r>
+      <w:proofErr w:type="spellStart"/>
+      <w:r>
+        <w:rPr>
+          <w:rFonts w:ascii="Consolas" w:eastAsia="Times New Roman" w:hAnsi="Consolas" w:cs="Times New Roman"/>
+          <w:color w:val="CE9178"/>
+          <w:kern w:val="0"/>
+          <w:sz w:val="21"/>
+          <w:szCs w:val="21"/>
+          <w:lang w:eastAsia="pt-BR"/>
+          <w14:ligatures w14:val="none"/>
+        </w:rPr>
+        <w:t>routes</w:t>
+      </w:r>
+      <w:proofErr w:type="spellEnd"/>
+      <w:r>
+        <w:rPr>
+          <w:rFonts w:ascii="Consolas" w:eastAsia="Times New Roman" w:hAnsi="Consolas" w:cs="Times New Roman"/>
+          <w:color w:val="CE9178"/>
+          <w:kern w:val="0"/>
+          <w:sz w:val="21"/>
+          <w:szCs w:val="21"/>
+          <w:lang w:eastAsia="pt-BR"/>
+          <w14:ligatures w14:val="none"/>
+        </w:rPr>
+        <w:t>/Router.js"</w:t>
+      </w:r>
+      <w:r>
+        <w:rPr>
+          <w:rFonts w:ascii="Consolas" w:eastAsia="Times New Roman" w:hAnsi="Consolas" w:cs="Times New Roman"/>
+          <w:color w:val="CCCCCC"/>
+          <w:kern w:val="0"/>
+          <w:sz w:val="21"/>
+          <w:szCs w:val="21"/>
+          <w:lang w:eastAsia="pt-BR"/>
+          <w14:ligatures w14:val="none"/>
+        </w:rPr>
+        <w:t>);</w:t>
+      </w:r>
+    </w:p>
+    <w:p>
+      <w:pPr>
+        <w:shd w:val="clear" w:color="auto" w:fill="1F1F1F"/>
+        <w:spacing w:after="0" w:line="285" w:lineRule="atLeast"/>
+        <w:rPr>
+          <w:rFonts w:ascii="Consolas" w:eastAsia="Times New Roman" w:hAnsi="Consolas" w:cs="Times New Roman"/>
+          <w:color w:val="CCCCCC"/>
+          <w:kern w:val="0"/>
+          <w:sz w:val="21"/>
+          <w:szCs w:val="21"/>
+          <w:lang w:eastAsia="pt-BR"/>
+          <w14:ligatures w14:val="none"/>
+        </w:rPr>
+      </w:pPr>
+      <w:proofErr w:type="spellStart"/>
+      <w:r>
+        <w:rPr>
+          <w:rFonts w:ascii="Consolas" w:eastAsia="Times New Roman" w:hAnsi="Consolas" w:cs="Times New Roman"/>
+          <w:color w:val="4FC1FF"/>
+          <w:kern w:val="0"/>
+          <w:sz w:val="21"/>
+          <w:szCs w:val="21"/>
+          <w:lang w:eastAsia="pt-BR"/>
+          <w14:ligatures w14:val="none"/>
+        </w:rPr>
+        <w:t>app</w:t>
+      </w:r>
+      <w:r>
+        <w:rPr>
+          <w:rFonts w:ascii="Consolas" w:eastAsia="Times New Roman" w:hAnsi="Consolas" w:cs="Times New Roman"/>
+          <w:color w:val="CCCCCC"/>
+          <w:kern w:val="0"/>
+          <w:sz w:val="21"/>
+          <w:szCs w:val="21"/>
+          <w:lang w:eastAsia="pt-BR"/>
+          <w14:ligatures w14:val="none"/>
+        </w:rPr>
+        <w:t>.</w:t>
+      </w:r>
+      <w:r>
+        <w:rPr>
+          <w:rFonts w:ascii="Consolas" w:eastAsia="Times New Roman" w:hAnsi="Consolas" w:cs="Times New Roman"/>
+          <w:color w:val="DCDCAA"/>
+          <w:kern w:val="0"/>
+          <w:sz w:val="21"/>
+          <w:szCs w:val="21"/>
+          <w:lang w:eastAsia="pt-BR"/>
+          <w14:ligatures w14:val="none"/>
+        </w:rPr>
+        <w:t>use</w:t>
+      </w:r>
+      <w:proofErr w:type="spellEnd"/>
+      <w:r>
+        <w:rPr>
+          <w:rFonts w:ascii="Consolas" w:eastAsia="Times New Roman" w:hAnsi="Consolas" w:cs="Times New Roman"/>
+          <w:color w:val="CCCCCC"/>
+          <w:kern w:val="0"/>
+          <w:sz w:val="21"/>
+          <w:szCs w:val="21"/>
+          <w:lang w:eastAsia="pt-BR"/>
+          <w14:ligatures w14:val="none"/>
+        </w:rPr>
+        <w:t>(</w:t>
+      </w:r>
+      <w:proofErr w:type="spellStart"/>
+      <w:r>
+        <w:rPr>
+          <w:rFonts w:ascii="Consolas" w:eastAsia="Times New Roman" w:hAnsi="Consolas" w:cs="Times New Roman"/>
+          <w:color w:val="4FC1FF"/>
+          <w:kern w:val="0"/>
+          <w:sz w:val="21"/>
+          <w:szCs w:val="21"/>
+          <w:lang w:eastAsia="pt-BR"/>
+          <w14:ligatures w14:val="none"/>
+        </w:rPr>
+        <w:t>router</w:t>
+      </w:r>
+      <w:proofErr w:type="spellEnd"/>
+      <w:r>
+        <w:rPr>
+          <w:rFonts w:ascii="Consolas" w:eastAsia="Times New Roman" w:hAnsi="Consolas" w:cs="Times New Roman"/>
+          <w:color w:val="CCCCCC"/>
+          <w:kern w:val="0"/>
+          <w:sz w:val="21"/>
+          <w:szCs w:val="21"/>
+          <w:lang w:eastAsia="pt-BR"/>
+          <w14:ligatures w14:val="none"/>
+        </w:rPr>
+        <w:t xml:space="preserve">); </w:t>
+      </w:r>
+      <w:r>
+        <w:rPr>
+          <w:rFonts w:ascii="Consolas" w:eastAsia="Times New Roman" w:hAnsi="Consolas" w:cs="Times New Roman"/>
+          <w:color w:val="6A9955"/>
+          <w:kern w:val="0"/>
+          <w:sz w:val="21"/>
+          <w:szCs w:val="21"/>
+          <w:lang w:eastAsia="pt-BR"/>
+          <w14:ligatures w14:val="none"/>
+        </w:rPr>
+        <w:t xml:space="preserve">//todas as rotas colocadas em </w:t>
+      </w:r>
+      <w:proofErr w:type="spellStart"/>
+      <w:r>
+        <w:rPr>
+          <w:rFonts w:ascii="Consolas" w:eastAsia="Times New Roman" w:hAnsi="Consolas" w:cs="Times New Roman"/>
+          <w:color w:val="6A9955"/>
+          <w:kern w:val="0"/>
+          <w:sz w:val="21"/>
+          <w:szCs w:val="21"/>
+          <w:lang w:eastAsia="pt-BR"/>
+          <w14:ligatures w14:val="none"/>
+        </w:rPr>
+        <w:t>routes</w:t>
+      </w:r>
+      <w:proofErr w:type="spellEnd"/>
+      <w:r>
+        <w:rPr>
+          <w:rFonts w:ascii="Consolas" w:eastAsia="Times New Roman" w:hAnsi="Consolas" w:cs="Times New Roman"/>
+          <w:color w:val="6A9955"/>
+          <w:kern w:val="0"/>
+          <w:sz w:val="21"/>
+          <w:szCs w:val="21"/>
+          <w:lang w:eastAsia="pt-BR"/>
+          <w14:ligatures w14:val="none"/>
+        </w:rPr>
+        <w:t>&gt;Router.js, servirão como base para nossa aplicação</w:t>
+      </w:r>
+    </w:p>
+    <w:p>
+      <w:pPr>
+        <w:spacing w:line="360" w:lineRule="auto"/>
+        <w:jc w:val="both"/>
+        <w:rPr>
+          <w:rFonts w:ascii="Arial" w:hAnsi="Arial" w:cs="Arial"/>
+          <w:b/>
+          <w:bCs/>
+          <w:i/>
+          <w:iCs/>
+          <w:sz w:val="24"/>
+          <w:szCs w:val="24"/>
+        </w:rPr>
+      </w:pPr>
+    </w:p>
+    <w:p>
+      <w:pPr>
+        <w:spacing w:line="360" w:lineRule="auto"/>
+        <w:jc w:val="both"/>
+        <w:rPr>
+          <w:rFonts w:ascii="Arial" w:hAnsi="Arial" w:cs="Arial"/>
+          <w:b/>
+          <w:bCs/>
+          <w:sz w:val="24"/>
+          <w:szCs w:val="24"/>
+        </w:rPr>
+      </w:pPr>
+    </w:p>
+    <w:p>
+      <w:pPr>
+        <w:spacing w:line="360" w:lineRule="auto"/>
+        <w:jc w:val="both"/>
+        <w:rPr>
+          <w:rFonts w:ascii="Arial" w:hAnsi="Arial" w:cs="Arial"/>
+          <w:b/>
+          <w:bCs/>
+          <w:sz w:val="24"/>
+          <w:szCs w:val="24"/>
+        </w:rPr>
+      </w:pPr>
+    </w:p>
+    <w:p>
+      <w:pPr>
+        <w:spacing w:line="360" w:lineRule="auto"/>
+        <w:jc w:val="both"/>
+        <w:rPr>
+          <w:rFonts w:ascii="Arial" w:hAnsi="Arial" w:cs="Arial"/>
+          <w:b/>
+          <w:bCs/>
+          <w:sz w:val="24"/>
+          <w:szCs w:val="24"/>
+        </w:rPr>
+      </w:pPr>
+    </w:p>
+    <w:p>
+      <w:pPr>
+        <w:spacing w:line="360" w:lineRule="auto"/>
+        <w:jc w:val="both"/>
+        <w:rPr>
+          <w:rFonts w:ascii="Arial" w:hAnsi="Arial" w:cs="Arial"/>
+          <w:b/>
+          <w:bCs/>
+          <w:sz w:val="24"/>
+          <w:szCs w:val="24"/>
+        </w:rPr>
+      </w:pPr>
+      <w:proofErr w:type="spellStart"/>
+      <w:r>
+        <w:rPr>
+          <w:rFonts w:ascii="Arial" w:hAnsi="Arial" w:cs="Arial"/>
+          <w:b/>
+          <w:bCs/>
+          <w:sz w:val="24"/>
+          <w:szCs w:val="24"/>
+        </w:rPr>
+        <w:lastRenderedPageBreak/>
+        <w:t>Postman</w:t>
+      </w:r>
+      <w:proofErr w:type="spellEnd"/>
+    </w:p>
+    <w:p>
+      <w:pPr>
+        <w:spacing w:line="360" w:lineRule="auto"/>
+        <w:jc w:val="both"/>
+        <w:rPr>
+          <w:noProof/>
+        </w:rPr>
+      </w:pPr>
+      <w:r>
+        <w:rPr>
+          <w:noProof/>
+        </w:rPr>
+        <w:lastRenderedPageBreak/>
+        <w:drawing>
+          <wp:inline distT="0" distB="0" distL="0" distR="0" wp14:anchorId="445F78D8" wp14:editId="72AC9BD0">
+            <wp:extent cx="5400040" cy="5262880"/>
+            <wp:effectExtent l="0" t="0" r="0" b="0"/>
+            <wp:docPr id="1602254965" name="Imagem 1" descr="Tela de celular com aplicativo aberto&#10;&#10;Descrição gerada automaticamente"/>
+            <wp:cNvGraphicFramePr>
+              <a:graphicFrameLocks xmlns:a="http://schemas.openxmlformats.org/drawingml/2006/main" noChangeAspect="1"/>
+            </wp:cNvGraphicFramePr>
+            <a:graphic xmlns:a="http://schemas.openxmlformats.org/drawingml/2006/main">
+              <a:graphicData uri="http://schemas.openxmlformats.org/drawingml/2006/picture">
+                <pic:pic xmlns:pic="http://schemas.openxmlformats.org/drawingml/2006/picture">
+                  <pic:nvPicPr>
+                    <pic:cNvPr id="1602254965" name="Imagem 1" descr="Tela de celular com aplicativo aberto&#10;&#10;Descrição gerada automaticamente"/>
+                    <pic:cNvPicPr/>
+                  </pic:nvPicPr>
+                  <pic:blipFill>
+                    <a:blip r:embed="rId4"/>
+                    <a:stretch>
+                      <a:fillRect/>
+                    </a:stretch>
+                  </pic:blipFill>
+                  <pic:spPr>
+                    <a:xfrm>
+                      <a:off x="0" y="0"/>
+                      <a:ext cx="5400040" cy="5262880"/>
+                    </a:xfrm>
+                    <a:prstGeom prst="rect">
+                      <a:avLst/>
+                    </a:prstGeom>
+                  </pic:spPr>
+                </pic:pic>
+              </a:graphicData>
+            </a:graphic>
+          </wp:inline>
+        </w:drawing>
+      </w:r>
+      <w:r>
+        <w:drawing>
+          <wp:inline distT="0" distB="0" distL="0" distR="0" wp14:anchorId="22EA557C" wp14:editId="0F6A9EED">
+            <wp:extent cx="5400040" cy="2449830"/>
+            <wp:effectExtent l="0" t="0" r="0" b="7620"/>
+            <wp:docPr id="529332282" name="Imagem 1" descr="Tela de celular com aplicativo aberto&#10;&#10;Descrição gerada automaticamente"/>
+            <wp:cNvGraphicFramePr>
+              <a:graphicFrameLocks xmlns:a="http://schemas.openxmlformats.org/drawingml/2006/main" noChangeAspect="1"/>
+            </wp:cNvGraphicFramePr>
+            <a:graphic xmlns:a="http://schemas.openxmlformats.org/drawingml/2006/main">
+              <a:graphicData uri="http://schemas.openxmlformats.org/drawingml/2006/picture">
+                <pic:pic xmlns:pic="http://schemas.openxmlformats.org/drawingml/2006/picture">
+                  <pic:nvPicPr>
+                    <pic:cNvPr id="529332282" name="Imagem 1" descr="Tela de celular com aplicativo aberto&#10;&#10;Descrição gerada automaticamente"/>
+                    <pic:cNvPicPr/>
+                  </pic:nvPicPr>
+                  <pic:blipFill>
+                    <a:blip r:embed="rId5"/>
+                    <a:stretch>
+                      <a:fillRect/>
+                    </a:stretch>
+                  </pic:blipFill>
+                  <pic:spPr>
+                    <a:xfrm>
+                      <a:off x="0" y="0"/>
+                      <a:ext cx="5400040" cy="2449830"/>
+                    </a:xfrm>
+                    <a:prstGeom prst="rect">
+                      <a:avLst/>
+                    </a:prstGeom>
+                  </pic:spPr>
+                </pic:pic>
+              </a:graphicData>
+            </a:graphic>
+          </wp:inline>
+        </w:drawing>
+      </w:r>
+      <w:r>
+        <w:drawing>
+          <wp:inline distT="0" distB="0" distL="0" distR="0" wp14:anchorId="46453C45" wp14:editId="692601C6">
+            <wp:extent cx="2038350" cy="695325"/>
+            <wp:effectExtent l="0" t="0" r="0" b="9525"/>
+            <wp:docPr id="370604242" name="Imagem 1" descr="Imagem de vídeo game&#10;&#10;Descrição gerada automaticamente com confiança média"/>
+            <wp:cNvGraphicFramePr>
+              <a:graphicFrameLocks xmlns:a="http://schemas.openxmlformats.org/drawingml/2006/main" noChangeAspect="1"/>
+            </wp:cNvGraphicFramePr>
+            <a:graphic xmlns:a="http://schemas.openxmlformats.org/drawingml/2006/main">
+              <a:graphicData uri="http://schemas.openxmlformats.org/drawingml/2006/picture">
+                <pic:pic xmlns:pic="http://schemas.openxmlformats.org/drawingml/2006/picture">
+                  <pic:nvPicPr>
+                    <pic:cNvPr id="370604242" name="Imagem 1" descr="Imagem de vídeo game&#10;&#10;Descrição gerada automaticamente com confiança média"/>
+                    <pic:cNvPicPr/>
+                  </pic:nvPicPr>
+                  <pic:blipFill>
+                    <a:blip r:embed="rId6"/>
+                    <a:stretch>
+                      <a:fillRect/>
+                    </a:stretch>
+                  </pic:blipFill>
+                  <pic:spPr>
+                    <a:xfrm>
+                      <a:off x="0" y="0"/>
+                      <a:ext cx="2038350" cy="695325"/>
+                    </a:xfrm>
+                    <a:prstGeom prst="rect">
+                      <a:avLst/>
+                    </a:prstGeom>
+                  </pic:spPr>
+                </pic:pic>
+              </a:graphicData>
+            </a:graphic>
+          </wp:inline>
+        </w:drawing>
+      </w:r>
+    </w:p>
+    <w:p>
+      <w:pPr>
+        <w:tabs>
+          <w:tab w:val="left" w:pos="1997"/>
+        </w:tabs>
+        <w:rPr>
+          <w:rFonts w:ascii="Arial" w:hAnsi="Arial" w:cs="Arial"/>
+          <w:sz w:val="24"/>
+          <w:szCs w:val="24"/>
+        </w:rPr>
+      </w:pPr>
     </w:p>
     <w:sectPr>
       <w:pgSz w:w="11906" w:h="16838"/>

</xml_diff>

<commit_message>
Conexão com o banco
</commit_message>
<xml_diff>
--- a/reactgram/reactgram.docx
+++ b/reactgram/reactgram.docx
@@ -2941,23 +2941,23 @@
           <w:szCs w:val="24"/>
         </w:rPr>
         <w:lastRenderedPageBreak/>
-        <w:t>Postman</w:t>
-      </w:r>
-      <w:proofErr w:type="spellEnd"/>
-    </w:p>
-    <w:p>
-      <w:pPr>
-        <w:spacing w:line="360" w:lineRule="auto"/>
-        <w:jc w:val="both"/>
+        <w:t>Postma</w:t>
+      </w:r>
+      <w:r>
+        <w:rPr>
+          <w:rFonts w:ascii="Arial" w:hAnsi="Arial" w:cs="Arial"/>
+          <w:b/>
+          <w:bCs/>
+          <w:sz w:val="24"/>
+          <w:szCs w:val="24"/>
+        </w:rPr>
+        <w:t>n</w:t>
+      </w:r>
+      <w:proofErr w:type="spellEnd"/>
+      <w:r>
         <w:rPr>
           <w:noProof/>
         </w:rPr>
-      </w:pPr>
-      <w:r>
-        <w:rPr>
-          <w:noProof/>
-        </w:rPr>
-        <w:lastRenderedPageBreak/>
         <w:drawing>
           <wp:inline distT="0" distB="0" distL="0" distR="0" wp14:anchorId="445F78D8" wp14:editId="72AC9BD0">
             <wp:extent cx="5400040" cy="5262880"/>
@@ -2995,6 +2995,9 @@
         </w:drawing>
       </w:r>
       <w:r>
+        <w:rPr>
+          <w:noProof/>
+        </w:rPr>
         <w:drawing>
           <wp:inline distT="0" distB="0" distL="0" distR="0" wp14:anchorId="22EA557C" wp14:editId="0F6A9EED">
             <wp:extent cx="5400040" cy="2449830"/>
@@ -3032,6 +3035,9 @@
         </w:drawing>
       </w:r>
       <w:r>
+        <w:rPr>
+          <w:noProof/>
+        </w:rPr>
         <w:drawing>
           <wp:inline distT="0" distB="0" distL="0" distR="0" wp14:anchorId="46453C45" wp14:editId="692601C6">
             <wp:extent cx="2038350" cy="695325"/>
@@ -3076,6 +3082,2724 @@
         </w:tabs>
         <w:rPr>
           <w:rFonts w:ascii="Arial" w:hAnsi="Arial" w:cs="Arial"/>
+          <w:b/>
+          <w:bCs/>
+          <w:sz w:val="24"/>
+          <w:szCs w:val="24"/>
+        </w:rPr>
+      </w:pPr>
+      <w:r>
+        <w:rPr>
+          <w:rFonts w:ascii="Arial" w:hAnsi="Arial" w:cs="Arial"/>
+          <w:b/>
+          <w:bCs/>
+          <w:sz w:val="24"/>
+          <w:szCs w:val="24"/>
+        </w:rPr>
+        <w:lastRenderedPageBreak/>
+        <w:t>Importando middlewares</w:t>
+      </w:r>
+    </w:p>
+    <w:p>
+      <w:pPr>
+        <w:tabs>
+          <w:tab w:val="left" w:pos="1997"/>
+        </w:tabs>
+        <w:rPr>
+          <w:rFonts w:ascii="Arial" w:hAnsi="Arial" w:cs="Arial"/>
+          <w:b/>
+          <w:bCs/>
+          <w:sz w:val="24"/>
+          <w:szCs w:val="24"/>
+        </w:rPr>
+      </w:pPr>
+    </w:p>
+    <w:p>
+      <w:pPr>
+        <w:tabs>
+          <w:tab w:val="left" w:pos="1997"/>
+        </w:tabs>
+        <w:rPr>
+          <w:rFonts w:ascii="Arial" w:hAnsi="Arial" w:cs="Arial"/>
+          <w:b/>
+          <w:bCs/>
+          <w:i/>
+          <w:iCs/>
+          <w:sz w:val="24"/>
+          <w:szCs w:val="24"/>
+        </w:rPr>
+      </w:pPr>
+      <w:r>
+        <w:rPr>
+          <w:rFonts w:ascii="Arial" w:hAnsi="Arial" w:cs="Arial"/>
+          <w:b/>
+          <w:bCs/>
+          <w:i/>
+          <w:iCs/>
+          <w:sz w:val="24"/>
+          <w:szCs w:val="24"/>
+        </w:rPr>
+        <w:t>app.js</w:t>
+      </w:r>
+    </w:p>
+    <w:p>
+      <w:pPr>
+        <w:shd w:val="clear" w:color="auto" w:fill="1F1F1F"/>
+        <w:spacing w:after="0" w:line="285" w:lineRule="atLeast"/>
+        <w:rPr>
+          <w:rFonts w:ascii="Consolas" w:eastAsia="Times New Roman" w:hAnsi="Consolas" w:cs="Times New Roman"/>
+          <w:color w:val="CCCCCC"/>
+          <w:kern w:val="0"/>
+          <w:sz w:val="21"/>
+          <w:szCs w:val="21"/>
+          <w:lang w:eastAsia="pt-BR"/>
+          <w14:ligatures w14:val="none"/>
+        </w:rPr>
+      </w:pPr>
+      <w:r>
+        <w:rPr>
+          <w:rFonts w:ascii="Consolas" w:eastAsia="Times New Roman" w:hAnsi="Consolas" w:cs="Times New Roman"/>
+          <w:color w:val="6A9955"/>
+          <w:kern w:val="0"/>
+          <w:sz w:val="21"/>
+          <w:szCs w:val="21"/>
+          <w:lang w:eastAsia="pt-BR"/>
+          <w14:ligatures w14:val="none"/>
+        </w:rPr>
+        <w:t>//Solve CORS - quando as requisições são executadas pelo mesmo domínio</w:t>
+      </w:r>
+    </w:p>
+    <w:p>
+      <w:pPr>
+        <w:shd w:val="clear" w:color="auto" w:fill="1F1F1F"/>
+        <w:spacing w:after="0" w:line="285" w:lineRule="atLeast"/>
+        <w:rPr>
+          <w:rFonts w:ascii="Consolas" w:eastAsia="Times New Roman" w:hAnsi="Consolas" w:cs="Times New Roman"/>
+          <w:color w:val="CCCCCC"/>
+          <w:kern w:val="0"/>
+          <w:sz w:val="21"/>
+          <w:szCs w:val="21"/>
+          <w:lang w:eastAsia="pt-BR"/>
+          <w14:ligatures w14:val="none"/>
+        </w:rPr>
+      </w:pPr>
+      <w:proofErr w:type="spellStart"/>
+      <w:proofErr w:type="gramStart"/>
+      <w:r>
+        <w:rPr>
+          <w:rFonts w:ascii="Consolas" w:eastAsia="Times New Roman" w:hAnsi="Consolas" w:cs="Times New Roman"/>
+          <w:color w:val="4FC1FF"/>
+          <w:kern w:val="0"/>
+          <w:sz w:val="21"/>
+          <w:szCs w:val="21"/>
+          <w:lang w:eastAsia="pt-BR"/>
+          <w14:ligatures w14:val="none"/>
+        </w:rPr>
+        <w:t>app</w:t>
+      </w:r>
+      <w:r>
+        <w:rPr>
+          <w:rFonts w:ascii="Consolas" w:eastAsia="Times New Roman" w:hAnsi="Consolas" w:cs="Times New Roman"/>
+          <w:color w:val="CCCCCC"/>
+          <w:kern w:val="0"/>
+          <w:sz w:val="21"/>
+          <w:szCs w:val="21"/>
+          <w:lang w:eastAsia="pt-BR"/>
+          <w14:ligatures w14:val="none"/>
+        </w:rPr>
+        <w:t>.</w:t>
+      </w:r>
+      <w:r>
+        <w:rPr>
+          <w:rFonts w:ascii="Consolas" w:eastAsia="Times New Roman" w:hAnsi="Consolas" w:cs="Times New Roman"/>
+          <w:color w:val="DCDCAA"/>
+          <w:kern w:val="0"/>
+          <w:sz w:val="21"/>
+          <w:szCs w:val="21"/>
+          <w:lang w:eastAsia="pt-BR"/>
+          <w14:ligatures w14:val="none"/>
+        </w:rPr>
+        <w:t>use</w:t>
+      </w:r>
+      <w:proofErr w:type="spellEnd"/>
+      <w:r>
+        <w:rPr>
+          <w:rFonts w:ascii="Consolas" w:eastAsia="Times New Roman" w:hAnsi="Consolas" w:cs="Times New Roman"/>
+          <w:color w:val="CCCCCC"/>
+          <w:kern w:val="0"/>
+          <w:sz w:val="21"/>
+          <w:szCs w:val="21"/>
+          <w:lang w:eastAsia="pt-BR"/>
+          <w14:ligatures w14:val="none"/>
+        </w:rPr>
+        <w:t>(</w:t>
+      </w:r>
+      <w:proofErr w:type="spellStart"/>
+      <w:proofErr w:type="gramEnd"/>
+      <w:r>
+        <w:rPr>
+          <w:rFonts w:ascii="Consolas" w:eastAsia="Times New Roman" w:hAnsi="Consolas" w:cs="Times New Roman"/>
+          <w:color w:val="DCDCAA"/>
+          <w:kern w:val="0"/>
+          <w:sz w:val="21"/>
+          <w:szCs w:val="21"/>
+          <w:lang w:eastAsia="pt-BR"/>
+          <w14:ligatures w14:val="none"/>
+        </w:rPr>
+        <w:t>cors</w:t>
+      </w:r>
+      <w:proofErr w:type="spellEnd"/>
+      <w:r>
+        <w:rPr>
+          <w:rFonts w:ascii="Consolas" w:eastAsia="Times New Roman" w:hAnsi="Consolas" w:cs="Times New Roman"/>
+          <w:color w:val="CCCCCC"/>
+          <w:kern w:val="0"/>
+          <w:sz w:val="21"/>
+          <w:szCs w:val="21"/>
+          <w:lang w:eastAsia="pt-BR"/>
+          <w14:ligatures w14:val="none"/>
+        </w:rPr>
+        <w:t xml:space="preserve">({ </w:t>
+      </w:r>
+      <w:proofErr w:type="spellStart"/>
+      <w:r>
+        <w:rPr>
+          <w:rFonts w:ascii="Consolas" w:eastAsia="Times New Roman" w:hAnsi="Consolas" w:cs="Times New Roman"/>
+          <w:color w:val="9CDCFE"/>
+          <w:kern w:val="0"/>
+          <w:sz w:val="21"/>
+          <w:szCs w:val="21"/>
+          <w:lang w:eastAsia="pt-BR"/>
+          <w14:ligatures w14:val="none"/>
+        </w:rPr>
+        <w:t>credentials</w:t>
+      </w:r>
+      <w:proofErr w:type="spellEnd"/>
+      <w:r>
+        <w:rPr>
+          <w:rFonts w:ascii="Consolas" w:eastAsia="Times New Roman" w:hAnsi="Consolas" w:cs="Times New Roman"/>
+          <w:color w:val="9CDCFE"/>
+          <w:kern w:val="0"/>
+          <w:sz w:val="21"/>
+          <w:szCs w:val="21"/>
+          <w:lang w:eastAsia="pt-BR"/>
+          <w14:ligatures w14:val="none"/>
+        </w:rPr>
+        <w:t>:</w:t>
+      </w:r>
+      <w:r>
+        <w:rPr>
+          <w:rFonts w:ascii="Consolas" w:eastAsia="Times New Roman" w:hAnsi="Consolas" w:cs="Times New Roman"/>
+          <w:color w:val="CCCCCC"/>
+          <w:kern w:val="0"/>
+          <w:sz w:val="21"/>
+          <w:szCs w:val="21"/>
+          <w:lang w:eastAsia="pt-BR"/>
+          <w14:ligatures w14:val="none"/>
+        </w:rPr>
+        <w:t xml:space="preserve"> </w:t>
+      </w:r>
+      <w:proofErr w:type="spellStart"/>
+      <w:r>
+        <w:rPr>
+          <w:rFonts w:ascii="Consolas" w:eastAsia="Times New Roman" w:hAnsi="Consolas" w:cs="Times New Roman"/>
+          <w:color w:val="569CD6"/>
+          <w:kern w:val="0"/>
+          <w:sz w:val="21"/>
+          <w:szCs w:val="21"/>
+          <w:lang w:eastAsia="pt-BR"/>
+          <w14:ligatures w14:val="none"/>
+        </w:rPr>
+        <w:t>true</w:t>
+      </w:r>
+      <w:proofErr w:type="spellEnd"/>
+      <w:r>
+        <w:rPr>
+          <w:rFonts w:ascii="Consolas" w:eastAsia="Times New Roman" w:hAnsi="Consolas" w:cs="Times New Roman"/>
+          <w:color w:val="CCCCCC"/>
+          <w:kern w:val="0"/>
+          <w:sz w:val="21"/>
+          <w:szCs w:val="21"/>
+          <w:lang w:eastAsia="pt-BR"/>
+          <w14:ligatures w14:val="none"/>
+        </w:rPr>
+        <w:t xml:space="preserve">, </w:t>
+      </w:r>
+      <w:proofErr w:type="spellStart"/>
+      <w:r>
+        <w:rPr>
+          <w:rFonts w:ascii="Consolas" w:eastAsia="Times New Roman" w:hAnsi="Consolas" w:cs="Times New Roman"/>
+          <w:color w:val="9CDCFE"/>
+          <w:kern w:val="0"/>
+          <w:sz w:val="21"/>
+          <w:szCs w:val="21"/>
+          <w:lang w:eastAsia="pt-BR"/>
+          <w14:ligatures w14:val="none"/>
+        </w:rPr>
+        <w:t>origin</w:t>
+      </w:r>
+      <w:proofErr w:type="spellEnd"/>
+      <w:r>
+        <w:rPr>
+          <w:rFonts w:ascii="Consolas" w:eastAsia="Times New Roman" w:hAnsi="Consolas" w:cs="Times New Roman"/>
+          <w:color w:val="9CDCFE"/>
+          <w:kern w:val="0"/>
+          <w:sz w:val="21"/>
+          <w:szCs w:val="21"/>
+          <w:lang w:eastAsia="pt-BR"/>
+          <w14:ligatures w14:val="none"/>
+        </w:rPr>
+        <w:t>:</w:t>
+      </w:r>
+      <w:r>
+        <w:rPr>
+          <w:rFonts w:ascii="Consolas" w:eastAsia="Times New Roman" w:hAnsi="Consolas" w:cs="Times New Roman"/>
+          <w:color w:val="CCCCCC"/>
+          <w:kern w:val="0"/>
+          <w:sz w:val="21"/>
+          <w:szCs w:val="21"/>
+          <w:lang w:eastAsia="pt-BR"/>
+          <w14:ligatures w14:val="none"/>
+        </w:rPr>
+        <w:t xml:space="preserve"> </w:t>
+      </w:r>
+      <w:r>
+        <w:rPr>
+          <w:rFonts w:ascii="Consolas" w:eastAsia="Times New Roman" w:hAnsi="Consolas" w:cs="Times New Roman"/>
+          <w:color w:val="CE9178"/>
+          <w:kern w:val="0"/>
+          <w:sz w:val="21"/>
+          <w:szCs w:val="21"/>
+          <w:lang w:eastAsia="pt-BR"/>
+          <w14:ligatures w14:val="none"/>
+        </w:rPr>
+        <w:t>"http://localhost:3000"</w:t>
+      </w:r>
+      <w:r>
+        <w:rPr>
+          <w:rFonts w:ascii="Consolas" w:eastAsia="Times New Roman" w:hAnsi="Consolas" w:cs="Times New Roman"/>
+          <w:color w:val="CCCCCC"/>
+          <w:kern w:val="0"/>
+          <w:sz w:val="21"/>
+          <w:szCs w:val="21"/>
+          <w:lang w:eastAsia="pt-BR"/>
+          <w14:ligatures w14:val="none"/>
+        </w:rPr>
+        <w:t xml:space="preserve"> })); </w:t>
+      </w:r>
+      <w:r>
+        <w:rPr>
+          <w:rFonts w:ascii="Consolas" w:eastAsia="Times New Roman" w:hAnsi="Consolas" w:cs="Times New Roman"/>
+          <w:color w:val="6A9955"/>
+          <w:kern w:val="0"/>
+          <w:sz w:val="21"/>
+          <w:szCs w:val="21"/>
+          <w:lang w:eastAsia="pt-BR"/>
+          <w14:ligatures w14:val="none"/>
+        </w:rPr>
+        <w:t>//</w:t>
+      </w:r>
+      <w:proofErr w:type="spellStart"/>
+      <w:r>
+        <w:rPr>
+          <w:rFonts w:ascii="Consolas" w:eastAsia="Times New Roman" w:hAnsi="Consolas" w:cs="Times New Roman"/>
+          <w:color w:val="6A9955"/>
+          <w:kern w:val="0"/>
+          <w:sz w:val="21"/>
+          <w:szCs w:val="21"/>
+          <w:lang w:eastAsia="pt-BR"/>
+          <w14:ligatures w14:val="none"/>
+        </w:rPr>
+        <w:t>origin</w:t>
+      </w:r>
+      <w:proofErr w:type="spellEnd"/>
+      <w:r>
+        <w:rPr>
+          <w:rFonts w:ascii="Consolas" w:eastAsia="Times New Roman" w:hAnsi="Consolas" w:cs="Times New Roman"/>
+          <w:color w:val="6A9955"/>
+          <w:kern w:val="0"/>
+          <w:sz w:val="21"/>
+          <w:szCs w:val="21"/>
+          <w:lang w:eastAsia="pt-BR"/>
+          <w14:ligatures w14:val="none"/>
+        </w:rPr>
+        <w:t xml:space="preserve"> - de onde </w:t>
+      </w:r>
+      <w:proofErr w:type="spellStart"/>
+      <w:r>
+        <w:rPr>
+          <w:rFonts w:ascii="Consolas" w:eastAsia="Times New Roman" w:hAnsi="Consolas" w:cs="Times New Roman"/>
+          <w:color w:val="6A9955"/>
+          <w:kern w:val="0"/>
+          <w:sz w:val="21"/>
+          <w:szCs w:val="21"/>
+          <w:lang w:eastAsia="pt-BR"/>
+          <w14:ligatures w14:val="none"/>
+        </w:rPr>
+        <w:t>esta</w:t>
+      </w:r>
+      <w:proofErr w:type="spellEnd"/>
+      <w:r>
+        <w:rPr>
+          <w:rFonts w:ascii="Consolas" w:eastAsia="Times New Roman" w:hAnsi="Consolas" w:cs="Times New Roman"/>
+          <w:color w:val="6A9955"/>
+          <w:kern w:val="0"/>
+          <w:sz w:val="21"/>
+          <w:szCs w:val="21"/>
+          <w:lang w:eastAsia="pt-BR"/>
+          <w14:ligatures w14:val="none"/>
+        </w:rPr>
+        <w:t xml:space="preserve"> vindo a requisição</w:t>
+      </w:r>
+    </w:p>
+    <w:p>
+      <w:pPr>
+        <w:shd w:val="clear" w:color="auto" w:fill="1F1F1F"/>
+        <w:spacing w:after="0" w:line="285" w:lineRule="atLeast"/>
+        <w:rPr>
+          <w:rFonts w:ascii="Consolas" w:eastAsia="Times New Roman" w:hAnsi="Consolas" w:cs="Times New Roman"/>
+          <w:color w:val="CCCCCC"/>
+          <w:kern w:val="0"/>
+          <w:sz w:val="21"/>
+          <w:szCs w:val="21"/>
+          <w:lang w:eastAsia="pt-BR"/>
+          <w14:ligatures w14:val="none"/>
+        </w:rPr>
+      </w:pPr>
+    </w:p>
+    <w:p>
+      <w:pPr>
+        <w:shd w:val="clear" w:color="auto" w:fill="1F1F1F"/>
+        <w:spacing w:after="0" w:line="285" w:lineRule="atLeast"/>
+        <w:rPr>
+          <w:rFonts w:ascii="Consolas" w:eastAsia="Times New Roman" w:hAnsi="Consolas" w:cs="Times New Roman"/>
+          <w:color w:val="CCCCCC"/>
+          <w:kern w:val="0"/>
+          <w:sz w:val="21"/>
+          <w:szCs w:val="21"/>
+          <w:lang w:eastAsia="pt-BR"/>
+          <w14:ligatures w14:val="none"/>
+        </w:rPr>
+      </w:pPr>
+      <w:r>
+        <w:rPr>
+          <w:rFonts w:ascii="Consolas" w:eastAsia="Times New Roman" w:hAnsi="Consolas" w:cs="Times New Roman"/>
+          <w:color w:val="6A9955"/>
+          <w:kern w:val="0"/>
+          <w:sz w:val="21"/>
+          <w:szCs w:val="21"/>
+          <w:lang w:eastAsia="pt-BR"/>
+          <w14:ligatures w14:val="none"/>
+        </w:rPr>
+        <w:t>//Upload diretório - diretório de upload de imagens</w:t>
+      </w:r>
+    </w:p>
+    <w:p>
+      <w:pPr>
+        <w:shd w:val="clear" w:color="auto" w:fill="1F1F1F"/>
+        <w:spacing w:after="0" w:line="285" w:lineRule="atLeast"/>
+        <w:rPr>
+          <w:rFonts w:ascii="Consolas" w:eastAsia="Times New Roman" w:hAnsi="Consolas" w:cs="Times New Roman"/>
+          <w:color w:val="CCCCCC"/>
+          <w:kern w:val="0"/>
+          <w:sz w:val="21"/>
+          <w:szCs w:val="21"/>
+          <w:lang w:eastAsia="pt-BR"/>
+          <w14:ligatures w14:val="none"/>
+        </w:rPr>
+      </w:pPr>
+      <w:proofErr w:type="spellStart"/>
+      <w:proofErr w:type="gramStart"/>
+      <w:r>
+        <w:rPr>
+          <w:rFonts w:ascii="Consolas" w:eastAsia="Times New Roman" w:hAnsi="Consolas" w:cs="Times New Roman"/>
+          <w:color w:val="4FC1FF"/>
+          <w:kern w:val="0"/>
+          <w:sz w:val="21"/>
+          <w:szCs w:val="21"/>
+          <w:lang w:eastAsia="pt-BR"/>
+          <w14:ligatures w14:val="none"/>
+        </w:rPr>
+        <w:t>app</w:t>
+      </w:r>
+      <w:r>
+        <w:rPr>
+          <w:rFonts w:ascii="Consolas" w:eastAsia="Times New Roman" w:hAnsi="Consolas" w:cs="Times New Roman"/>
+          <w:color w:val="CCCCCC"/>
+          <w:kern w:val="0"/>
+          <w:sz w:val="21"/>
+          <w:szCs w:val="21"/>
+          <w:lang w:eastAsia="pt-BR"/>
+          <w14:ligatures w14:val="none"/>
+        </w:rPr>
+        <w:t>.</w:t>
+      </w:r>
+      <w:r>
+        <w:rPr>
+          <w:rFonts w:ascii="Consolas" w:eastAsia="Times New Roman" w:hAnsi="Consolas" w:cs="Times New Roman"/>
+          <w:color w:val="DCDCAA"/>
+          <w:kern w:val="0"/>
+          <w:sz w:val="21"/>
+          <w:szCs w:val="21"/>
+          <w:lang w:eastAsia="pt-BR"/>
+          <w14:ligatures w14:val="none"/>
+        </w:rPr>
+        <w:t>use</w:t>
+      </w:r>
+      <w:proofErr w:type="spellEnd"/>
+      <w:r>
+        <w:rPr>
+          <w:rFonts w:ascii="Consolas" w:eastAsia="Times New Roman" w:hAnsi="Consolas" w:cs="Times New Roman"/>
+          <w:color w:val="CCCCCC"/>
+          <w:kern w:val="0"/>
+          <w:sz w:val="21"/>
+          <w:szCs w:val="21"/>
+          <w:lang w:eastAsia="pt-BR"/>
+          <w14:ligatures w14:val="none"/>
+        </w:rPr>
+        <w:t>(</w:t>
+      </w:r>
+      <w:proofErr w:type="gramEnd"/>
+      <w:r>
+        <w:rPr>
+          <w:rFonts w:ascii="Consolas" w:eastAsia="Times New Roman" w:hAnsi="Consolas" w:cs="Times New Roman"/>
+          <w:color w:val="CE9178"/>
+          <w:kern w:val="0"/>
+          <w:sz w:val="21"/>
+          <w:szCs w:val="21"/>
+          <w:lang w:eastAsia="pt-BR"/>
+          <w14:ligatures w14:val="none"/>
+        </w:rPr>
+        <w:t>"/uploads"</w:t>
+      </w:r>
+      <w:r>
+        <w:rPr>
+          <w:rFonts w:ascii="Consolas" w:eastAsia="Times New Roman" w:hAnsi="Consolas" w:cs="Times New Roman"/>
+          <w:color w:val="CCCCCC"/>
+          <w:kern w:val="0"/>
+          <w:sz w:val="21"/>
+          <w:szCs w:val="21"/>
+          <w:lang w:eastAsia="pt-BR"/>
+          <w14:ligatures w14:val="none"/>
+        </w:rPr>
+        <w:t xml:space="preserve">, </w:t>
+      </w:r>
+      <w:proofErr w:type="spellStart"/>
+      <w:r>
+        <w:rPr>
+          <w:rFonts w:ascii="Consolas" w:eastAsia="Times New Roman" w:hAnsi="Consolas" w:cs="Times New Roman"/>
+          <w:color w:val="DCDCAA"/>
+          <w:kern w:val="0"/>
+          <w:sz w:val="21"/>
+          <w:szCs w:val="21"/>
+          <w:lang w:eastAsia="pt-BR"/>
+          <w14:ligatures w14:val="none"/>
+        </w:rPr>
+        <w:t>express</w:t>
+      </w:r>
+      <w:r>
+        <w:rPr>
+          <w:rFonts w:ascii="Consolas" w:eastAsia="Times New Roman" w:hAnsi="Consolas" w:cs="Times New Roman"/>
+          <w:color w:val="CCCCCC"/>
+          <w:kern w:val="0"/>
+          <w:sz w:val="21"/>
+          <w:szCs w:val="21"/>
+          <w:lang w:eastAsia="pt-BR"/>
+          <w14:ligatures w14:val="none"/>
+        </w:rPr>
+        <w:t>.</w:t>
+      </w:r>
+      <w:r>
+        <w:rPr>
+          <w:rFonts w:ascii="Consolas" w:eastAsia="Times New Roman" w:hAnsi="Consolas" w:cs="Times New Roman"/>
+          <w:color w:val="DCDCAA"/>
+          <w:kern w:val="0"/>
+          <w:sz w:val="21"/>
+          <w:szCs w:val="21"/>
+          <w:lang w:eastAsia="pt-BR"/>
+          <w14:ligatures w14:val="none"/>
+        </w:rPr>
+        <w:t>static</w:t>
+      </w:r>
+      <w:proofErr w:type="spellEnd"/>
+      <w:r>
+        <w:rPr>
+          <w:rFonts w:ascii="Consolas" w:eastAsia="Times New Roman" w:hAnsi="Consolas" w:cs="Times New Roman"/>
+          <w:color w:val="CCCCCC"/>
+          <w:kern w:val="0"/>
+          <w:sz w:val="21"/>
+          <w:szCs w:val="21"/>
+          <w:lang w:eastAsia="pt-BR"/>
+          <w14:ligatures w14:val="none"/>
+        </w:rPr>
+        <w:t>(</w:t>
+      </w:r>
+      <w:proofErr w:type="spellStart"/>
+      <w:r>
+        <w:rPr>
+          <w:rFonts w:ascii="Consolas" w:eastAsia="Times New Roman" w:hAnsi="Consolas" w:cs="Times New Roman"/>
+          <w:color w:val="4FC1FF"/>
+          <w:kern w:val="0"/>
+          <w:sz w:val="21"/>
+          <w:szCs w:val="21"/>
+          <w:lang w:eastAsia="pt-BR"/>
+          <w14:ligatures w14:val="none"/>
+        </w:rPr>
+        <w:t>path</w:t>
+      </w:r>
+      <w:r>
+        <w:rPr>
+          <w:rFonts w:ascii="Consolas" w:eastAsia="Times New Roman" w:hAnsi="Consolas" w:cs="Times New Roman"/>
+          <w:color w:val="CCCCCC"/>
+          <w:kern w:val="0"/>
+          <w:sz w:val="21"/>
+          <w:szCs w:val="21"/>
+          <w:lang w:eastAsia="pt-BR"/>
+          <w14:ligatures w14:val="none"/>
+        </w:rPr>
+        <w:t>.</w:t>
+      </w:r>
+      <w:r>
+        <w:rPr>
+          <w:rFonts w:ascii="Consolas" w:eastAsia="Times New Roman" w:hAnsi="Consolas" w:cs="Times New Roman"/>
+          <w:color w:val="DCDCAA"/>
+          <w:kern w:val="0"/>
+          <w:sz w:val="21"/>
+          <w:szCs w:val="21"/>
+          <w:lang w:eastAsia="pt-BR"/>
+          <w14:ligatures w14:val="none"/>
+        </w:rPr>
+        <w:t>join</w:t>
+      </w:r>
+      <w:proofErr w:type="spellEnd"/>
+      <w:r>
+        <w:rPr>
+          <w:rFonts w:ascii="Consolas" w:eastAsia="Times New Roman" w:hAnsi="Consolas" w:cs="Times New Roman"/>
+          <w:color w:val="CCCCCC"/>
+          <w:kern w:val="0"/>
+          <w:sz w:val="21"/>
+          <w:szCs w:val="21"/>
+          <w:lang w:eastAsia="pt-BR"/>
+          <w14:ligatures w14:val="none"/>
+        </w:rPr>
+        <w:t>(</w:t>
+      </w:r>
+      <w:r>
+        <w:rPr>
+          <w:rFonts w:ascii="Consolas" w:eastAsia="Times New Roman" w:hAnsi="Consolas" w:cs="Times New Roman"/>
+          <w:color w:val="9CDCFE"/>
+          <w:kern w:val="0"/>
+          <w:sz w:val="21"/>
+          <w:szCs w:val="21"/>
+          <w:lang w:eastAsia="pt-BR"/>
+          <w14:ligatures w14:val="none"/>
+        </w:rPr>
+        <w:t>__</w:t>
+      </w:r>
+      <w:proofErr w:type="spellStart"/>
+      <w:r>
+        <w:rPr>
+          <w:rFonts w:ascii="Consolas" w:eastAsia="Times New Roman" w:hAnsi="Consolas" w:cs="Times New Roman"/>
+          <w:color w:val="9CDCFE"/>
+          <w:kern w:val="0"/>
+          <w:sz w:val="21"/>
+          <w:szCs w:val="21"/>
+          <w:lang w:eastAsia="pt-BR"/>
+          <w14:ligatures w14:val="none"/>
+        </w:rPr>
+        <w:t>dirname</w:t>
+      </w:r>
+      <w:proofErr w:type="spellEnd"/>
+      <w:r>
+        <w:rPr>
+          <w:rFonts w:ascii="Consolas" w:eastAsia="Times New Roman" w:hAnsi="Consolas" w:cs="Times New Roman"/>
+          <w:color w:val="CCCCCC"/>
+          <w:kern w:val="0"/>
+          <w:sz w:val="21"/>
+          <w:szCs w:val="21"/>
+          <w:lang w:eastAsia="pt-BR"/>
+          <w14:ligatures w14:val="none"/>
+        </w:rPr>
+        <w:t xml:space="preserve">, </w:t>
+      </w:r>
+      <w:r>
+        <w:rPr>
+          <w:rFonts w:ascii="Consolas" w:eastAsia="Times New Roman" w:hAnsi="Consolas" w:cs="Times New Roman"/>
+          <w:color w:val="CE9178"/>
+          <w:kern w:val="0"/>
+          <w:sz w:val="21"/>
+          <w:szCs w:val="21"/>
+          <w:lang w:eastAsia="pt-BR"/>
+          <w14:ligatures w14:val="none"/>
+        </w:rPr>
+        <w:t>"/uploads"</w:t>
+      </w:r>
+      <w:r>
+        <w:rPr>
+          <w:rFonts w:ascii="Consolas" w:eastAsia="Times New Roman" w:hAnsi="Consolas" w:cs="Times New Roman"/>
+          <w:color w:val="CCCCCC"/>
+          <w:kern w:val="0"/>
+          <w:sz w:val="21"/>
+          <w:szCs w:val="21"/>
+          <w:lang w:eastAsia="pt-BR"/>
+          <w14:ligatures w14:val="none"/>
+        </w:rPr>
+        <w:t>)))</w:t>
+      </w:r>
+      <w:r>
+        <w:rPr>
+          <w:rFonts w:ascii="Consolas" w:eastAsia="Times New Roman" w:hAnsi="Consolas" w:cs="Times New Roman"/>
+          <w:color w:val="6A9955"/>
+          <w:kern w:val="0"/>
+          <w:sz w:val="21"/>
+          <w:szCs w:val="21"/>
+          <w:lang w:eastAsia="pt-BR"/>
+          <w14:ligatures w14:val="none"/>
+        </w:rPr>
+        <w:t>//juntando nome do diretório atual(_</w:t>
+      </w:r>
+      <w:proofErr w:type="spellStart"/>
+      <w:r>
+        <w:rPr>
+          <w:rFonts w:ascii="Consolas" w:eastAsia="Times New Roman" w:hAnsi="Consolas" w:cs="Times New Roman"/>
+          <w:color w:val="6A9955"/>
+          <w:kern w:val="0"/>
+          <w:sz w:val="21"/>
+          <w:szCs w:val="21"/>
+          <w:lang w:eastAsia="pt-BR"/>
+          <w14:ligatures w14:val="none"/>
+        </w:rPr>
+        <w:t>dirname</w:t>
+      </w:r>
+      <w:proofErr w:type="spellEnd"/>
+      <w:r>
+        <w:rPr>
+          <w:rFonts w:ascii="Consolas" w:eastAsia="Times New Roman" w:hAnsi="Consolas" w:cs="Times New Roman"/>
+          <w:color w:val="6A9955"/>
+          <w:kern w:val="0"/>
+          <w:sz w:val="21"/>
+          <w:szCs w:val="21"/>
+          <w:lang w:eastAsia="pt-BR"/>
+          <w14:ligatures w14:val="none"/>
+        </w:rPr>
+        <w:t>) com /uploads</w:t>
+      </w:r>
+    </w:p>
+    <w:p>
+      <w:pPr>
+        <w:pStyle w:val="SemEspaamento"/>
+      </w:pPr>
+    </w:p>
+    <w:p>
+      <w:pPr>
+        <w:tabs>
+          <w:tab w:val="left" w:pos="1997"/>
+        </w:tabs>
+        <w:rPr>
+          <w:rFonts w:ascii="Arial" w:hAnsi="Arial" w:cs="Arial"/>
+          <w:b/>
+          <w:bCs/>
+          <w:sz w:val="24"/>
+          <w:szCs w:val="24"/>
+        </w:rPr>
+      </w:pPr>
+    </w:p>
+    <w:p>
+      <w:pPr>
+        <w:tabs>
+          <w:tab w:val="left" w:pos="1997"/>
+        </w:tabs>
+        <w:rPr>
+          <w:rFonts w:ascii="Arial" w:hAnsi="Arial" w:cs="Arial"/>
+          <w:b/>
+          <w:bCs/>
+          <w:sz w:val="24"/>
+          <w:szCs w:val="24"/>
+        </w:rPr>
+      </w:pPr>
+      <w:r>
+        <w:rPr>
+          <w:rFonts w:ascii="Arial" w:hAnsi="Arial" w:cs="Arial"/>
+          <w:b/>
+          <w:bCs/>
+          <w:sz w:val="24"/>
+          <w:szCs w:val="24"/>
+        </w:rPr>
+        <w:t>Conexã</w:t>
+      </w:r>
+      <w:r>
+        <w:rPr>
+          <w:rFonts w:ascii="Arial" w:hAnsi="Arial" w:cs="Arial"/>
+          <w:b/>
+          <w:bCs/>
+          <w:sz w:val="24"/>
+          <w:szCs w:val="24"/>
+        </w:rPr>
+        <w:t>o</w:t>
+      </w:r>
+      <w:r>
+        <w:rPr>
+          <w:rFonts w:ascii="Arial" w:hAnsi="Arial" w:cs="Arial"/>
+          <w:b/>
+          <w:bCs/>
+          <w:sz w:val="24"/>
+          <w:szCs w:val="24"/>
+        </w:rPr>
+        <w:t xml:space="preserve"> com o banco</w:t>
+      </w:r>
+    </w:p>
+    <w:p>
+      <w:pPr>
+        <w:tabs>
+          <w:tab w:val="left" w:pos="1997"/>
+        </w:tabs>
+        <w:rPr>
+          <w:rFonts w:ascii="Arial" w:hAnsi="Arial" w:cs="Arial"/>
+          <w:sz w:val="24"/>
+          <w:szCs w:val="24"/>
+        </w:rPr>
+      </w:pPr>
+      <w:r>
+        <w:rPr>
+          <w:rFonts w:ascii="Arial" w:hAnsi="Arial" w:cs="Arial"/>
+          <w:sz w:val="24"/>
+          <w:szCs w:val="24"/>
+        </w:rPr>
+        <w:t xml:space="preserve">- </w:t>
+      </w:r>
+      <w:proofErr w:type="gramStart"/>
+      <w:r>
+        <w:rPr>
+          <w:rFonts w:ascii="Arial" w:hAnsi="Arial" w:cs="Arial"/>
+          <w:sz w:val="24"/>
+          <w:szCs w:val="24"/>
+        </w:rPr>
+        <w:t>Criado novo</w:t>
+      </w:r>
+      <w:proofErr w:type="gramEnd"/>
+      <w:r>
+        <w:rPr>
+          <w:rFonts w:ascii="Arial" w:hAnsi="Arial" w:cs="Arial"/>
+          <w:sz w:val="24"/>
+          <w:szCs w:val="24"/>
+        </w:rPr>
+        <w:t xml:space="preserve"> projeto com o nome de </w:t>
+      </w:r>
+      <w:proofErr w:type="spellStart"/>
+      <w:r>
+        <w:rPr>
+          <w:rFonts w:ascii="Arial" w:hAnsi="Arial" w:cs="Arial"/>
+          <w:sz w:val="24"/>
+          <w:szCs w:val="24"/>
+        </w:rPr>
+        <w:t>ReactGram</w:t>
+      </w:r>
+      <w:proofErr w:type="spellEnd"/>
+      <w:r>
+        <w:rPr>
+          <w:rFonts w:ascii="Arial" w:hAnsi="Arial" w:cs="Arial"/>
+          <w:sz w:val="24"/>
+          <w:szCs w:val="24"/>
+        </w:rPr>
+        <w:t xml:space="preserve"> no </w:t>
+      </w:r>
+      <w:proofErr w:type="spellStart"/>
+      <w:r>
+        <w:rPr>
+          <w:rFonts w:ascii="Arial" w:hAnsi="Arial" w:cs="Arial"/>
+          <w:sz w:val="24"/>
+          <w:szCs w:val="24"/>
+        </w:rPr>
+        <w:t>MongoDB</w:t>
+      </w:r>
+      <w:proofErr w:type="spellEnd"/>
+      <w:r>
+        <w:rPr>
+          <w:rFonts w:ascii="Arial" w:hAnsi="Arial" w:cs="Arial"/>
+          <w:sz w:val="24"/>
+          <w:szCs w:val="24"/>
+        </w:rPr>
+        <w:t>;</w:t>
+      </w:r>
+    </w:p>
+    <w:p>
+      <w:pPr>
+        <w:tabs>
+          <w:tab w:val="left" w:pos="1997"/>
+        </w:tabs>
+        <w:rPr>
+          <w:rFonts w:ascii="Arial" w:hAnsi="Arial" w:cs="Arial"/>
+          <w:sz w:val="24"/>
+          <w:szCs w:val="24"/>
+        </w:rPr>
+      </w:pPr>
+    </w:p>
+    <w:p>
+      <w:pPr>
+        <w:tabs>
+          <w:tab w:val="left" w:pos="1997"/>
+        </w:tabs>
+        <w:rPr>
+          <w:rFonts w:ascii="Arial" w:hAnsi="Arial" w:cs="Arial"/>
+          <w:b/>
+          <w:bCs/>
+          <w:i/>
+          <w:iCs/>
+          <w:sz w:val="24"/>
+          <w:szCs w:val="24"/>
+        </w:rPr>
+      </w:pPr>
+      <w:proofErr w:type="spellStart"/>
+      <w:r>
+        <w:rPr>
+          <w:rFonts w:ascii="Arial" w:hAnsi="Arial" w:cs="Arial"/>
+          <w:b/>
+          <w:bCs/>
+          <w:i/>
+          <w:iCs/>
+          <w:sz w:val="24"/>
+          <w:szCs w:val="24"/>
+        </w:rPr>
+        <w:t>config</w:t>
+      </w:r>
+      <w:proofErr w:type="spellEnd"/>
+      <w:r>
+        <w:rPr>
+          <w:rFonts w:ascii="Arial" w:hAnsi="Arial" w:cs="Arial"/>
+          <w:b/>
+          <w:bCs/>
+          <w:i/>
+          <w:iCs/>
+          <w:sz w:val="24"/>
+          <w:szCs w:val="24"/>
+        </w:rPr>
+        <w:t>&gt;</w:t>
+      </w:r>
+      <w:r>
+        <w:rPr>
+          <w:rFonts w:ascii="Arial" w:hAnsi="Arial" w:cs="Arial"/>
+          <w:b/>
+          <w:bCs/>
+          <w:i/>
+          <w:iCs/>
+          <w:sz w:val="24"/>
+          <w:szCs w:val="24"/>
+        </w:rPr>
+        <w:t>db.js</w:t>
+      </w:r>
+    </w:p>
+    <w:p>
+      <w:pPr>
+        <w:shd w:val="clear" w:color="auto" w:fill="1F1F1F"/>
+        <w:spacing w:after="0" w:line="285" w:lineRule="atLeast"/>
+        <w:rPr>
+          <w:rFonts w:ascii="Consolas" w:eastAsia="Times New Roman" w:hAnsi="Consolas" w:cs="Times New Roman"/>
+          <w:color w:val="CCCCCC"/>
+          <w:kern w:val="0"/>
+          <w:sz w:val="21"/>
+          <w:szCs w:val="21"/>
+          <w:lang w:eastAsia="pt-BR"/>
+          <w14:ligatures w14:val="none"/>
+        </w:rPr>
+      </w:pPr>
+      <w:proofErr w:type="spellStart"/>
+      <w:r>
+        <w:rPr>
+          <w:rFonts w:ascii="Consolas" w:eastAsia="Times New Roman" w:hAnsi="Consolas" w:cs="Times New Roman"/>
+          <w:color w:val="569CD6"/>
+          <w:kern w:val="0"/>
+          <w:sz w:val="21"/>
+          <w:szCs w:val="21"/>
+          <w:lang w:eastAsia="pt-BR"/>
+          <w14:ligatures w14:val="none"/>
+        </w:rPr>
+        <w:t>const</w:t>
+      </w:r>
+      <w:proofErr w:type="spellEnd"/>
+      <w:r>
+        <w:rPr>
+          <w:rFonts w:ascii="Consolas" w:eastAsia="Times New Roman" w:hAnsi="Consolas" w:cs="Times New Roman"/>
+          <w:color w:val="CCCCCC"/>
+          <w:kern w:val="0"/>
+          <w:sz w:val="21"/>
+          <w:szCs w:val="21"/>
+          <w:lang w:eastAsia="pt-BR"/>
+          <w14:ligatures w14:val="none"/>
+        </w:rPr>
+        <w:t xml:space="preserve"> </w:t>
+      </w:r>
+      <w:proofErr w:type="spellStart"/>
+      <w:r>
+        <w:rPr>
+          <w:rFonts w:ascii="Consolas" w:eastAsia="Times New Roman" w:hAnsi="Consolas" w:cs="Times New Roman"/>
+          <w:color w:val="4FC1FF"/>
+          <w:kern w:val="0"/>
+          <w:sz w:val="21"/>
+          <w:szCs w:val="21"/>
+          <w:lang w:eastAsia="pt-BR"/>
+          <w14:ligatures w14:val="none"/>
+        </w:rPr>
+        <w:t>dbUser</w:t>
+      </w:r>
+      <w:proofErr w:type="spellEnd"/>
+      <w:r>
+        <w:rPr>
+          <w:rFonts w:ascii="Consolas" w:eastAsia="Times New Roman" w:hAnsi="Consolas" w:cs="Times New Roman"/>
+          <w:color w:val="CCCCCC"/>
+          <w:kern w:val="0"/>
+          <w:sz w:val="21"/>
+          <w:szCs w:val="21"/>
+          <w:lang w:eastAsia="pt-BR"/>
+          <w14:ligatures w14:val="none"/>
+        </w:rPr>
+        <w:t xml:space="preserve"> </w:t>
+      </w:r>
+      <w:r>
+        <w:rPr>
+          <w:rFonts w:ascii="Consolas" w:eastAsia="Times New Roman" w:hAnsi="Consolas" w:cs="Times New Roman"/>
+          <w:color w:val="D4D4D4"/>
+          <w:kern w:val="0"/>
+          <w:sz w:val="21"/>
+          <w:szCs w:val="21"/>
+          <w:lang w:eastAsia="pt-BR"/>
+          <w14:ligatures w14:val="none"/>
+        </w:rPr>
+        <w:t>=</w:t>
+      </w:r>
+      <w:r>
+        <w:rPr>
+          <w:rFonts w:ascii="Consolas" w:eastAsia="Times New Roman" w:hAnsi="Consolas" w:cs="Times New Roman"/>
+          <w:color w:val="CCCCCC"/>
+          <w:kern w:val="0"/>
+          <w:sz w:val="21"/>
+          <w:szCs w:val="21"/>
+          <w:lang w:eastAsia="pt-BR"/>
+          <w14:ligatures w14:val="none"/>
+        </w:rPr>
+        <w:t xml:space="preserve"> </w:t>
+      </w:r>
+      <w:proofErr w:type="spellStart"/>
+      <w:r>
+        <w:rPr>
+          <w:rFonts w:ascii="Consolas" w:eastAsia="Times New Roman" w:hAnsi="Consolas" w:cs="Times New Roman"/>
+          <w:color w:val="9CDCFE"/>
+          <w:kern w:val="0"/>
+          <w:sz w:val="21"/>
+          <w:szCs w:val="21"/>
+          <w:lang w:eastAsia="pt-BR"/>
+          <w14:ligatures w14:val="none"/>
+        </w:rPr>
+        <w:t>process</w:t>
+      </w:r>
+      <w:r>
+        <w:rPr>
+          <w:rFonts w:ascii="Consolas" w:eastAsia="Times New Roman" w:hAnsi="Consolas" w:cs="Times New Roman"/>
+          <w:color w:val="CCCCCC"/>
+          <w:kern w:val="0"/>
+          <w:sz w:val="21"/>
+          <w:szCs w:val="21"/>
+          <w:lang w:eastAsia="pt-BR"/>
+          <w14:ligatures w14:val="none"/>
+        </w:rPr>
+        <w:t>.</w:t>
+      </w:r>
+      <w:r>
+        <w:rPr>
+          <w:rFonts w:ascii="Consolas" w:eastAsia="Times New Roman" w:hAnsi="Consolas" w:cs="Times New Roman"/>
+          <w:color w:val="9CDCFE"/>
+          <w:kern w:val="0"/>
+          <w:sz w:val="21"/>
+          <w:szCs w:val="21"/>
+          <w:lang w:eastAsia="pt-BR"/>
+          <w14:ligatures w14:val="none"/>
+        </w:rPr>
+        <w:t>env</w:t>
+      </w:r>
+      <w:r>
+        <w:rPr>
+          <w:rFonts w:ascii="Consolas" w:eastAsia="Times New Roman" w:hAnsi="Consolas" w:cs="Times New Roman"/>
+          <w:color w:val="CCCCCC"/>
+          <w:kern w:val="0"/>
+          <w:sz w:val="21"/>
+          <w:szCs w:val="21"/>
+          <w:lang w:eastAsia="pt-BR"/>
+          <w14:ligatures w14:val="none"/>
+        </w:rPr>
+        <w:t>.</w:t>
+      </w:r>
+      <w:r>
+        <w:rPr>
+          <w:rFonts w:ascii="Consolas" w:eastAsia="Times New Roman" w:hAnsi="Consolas" w:cs="Times New Roman"/>
+          <w:color w:val="4FC1FF"/>
+          <w:kern w:val="0"/>
+          <w:sz w:val="21"/>
+          <w:szCs w:val="21"/>
+          <w:lang w:eastAsia="pt-BR"/>
+          <w14:ligatures w14:val="none"/>
+        </w:rPr>
+        <w:t>DB_USER</w:t>
+      </w:r>
+      <w:proofErr w:type="spellEnd"/>
+      <w:r>
+        <w:rPr>
+          <w:rFonts w:ascii="Consolas" w:eastAsia="Times New Roman" w:hAnsi="Consolas" w:cs="Times New Roman"/>
+          <w:color w:val="CCCCCC"/>
+          <w:kern w:val="0"/>
+          <w:sz w:val="21"/>
+          <w:szCs w:val="21"/>
+          <w:lang w:eastAsia="pt-BR"/>
+          <w14:ligatures w14:val="none"/>
+        </w:rPr>
+        <w:t>;</w:t>
+      </w:r>
+    </w:p>
+    <w:p>
+      <w:pPr>
+        <w:shd w:val="clear" w:color="auto" w:fill="1F1F1F"/>
+        <w:spacing w:after="0" w:line="285" w:lineRule="atLeast"/>
+        <w:rPr>
+          <w:rFonts w:ascii="Consolas" w:eastAsia="Times New Roman" w:hAnsi="Consolas" w:cs="Times New Roman"/>
+          <w:color w:val="CCCCCC"/>
+          <w:kern w:val="0"/>
+          <w:sz w:val="21"/>
+          <w:szCs w:val="21"/>
+          <w:lang w:eastAsia="pt-BR"/>
+          <w14:ligatures w14:val="none"/>
+        </w:rPr>
+      </w:pPr>
+      <w:proofErr w:type="spellStart"/>
+      <w:r>
+        <w:rPr>
+          <w:rFonts w:ascii="Consolas" w:eastAsia="Times New Roman" w:hAnsi="Consolas" w:cs="Times New Roman"/>
+          <w:color w:val="569CD6"/>
+          <w:kern w:val="0"/>
+          <w:sz w:val="21"/>
+          <w:szCs w:val="21"/>
+          <w:lang w:eastAsia="pt-BR"/>
+          <w14:ligatures w14:val="none"/>
+        </w:rPr>
+        <w:t>const</w:t>
+      </w:r>
+      <w:proofErr w:type="spellEnd"/>
+      <w:r>
+        <w:rPr>
+          <w:rFonts w:ascii="Consolas" w:eastAsia="Times New Roman" w:hAnsi="Consolas" w:cs="Times New Roman"/>
+          <w:color w:val="CCCCCC"/>
+          <w:kern w:val="0"/>
+          <w:sz w:val="21"/>
+          <w:szCs w:val="21"/>
+          <w:lang w:eastAsia="pt-BR"/>
+          <w14:ligatures w14:val="none"/>
+        </w:rPr>
+        <w:t xml:space="preserve"> </w:t>
+      </w:r>
+      <w:proofErr w:type="spellStart"/>
+      <w:r>
+        <w:rPr>
+          <w:rFonts w:ascii="Consolas" w:eastAsia="Times New Roman" w:hAnsi="Consolas" w:cs="Times New Roman"/>
+          <w:color w:val="4FC1FF"/>
+          <w:kern w:val="0"/>
+          <w:sz w:val="21"/>
+          <w:szCs w:val="21"/>
+          <w:lang w:eastAsia="pt-BR"/>
+          <w14:ligatures w14:val="none"/>
+        </w:rPr>
+        <w:t>dbPassword</w:t>
+      </w:r>
+      <w:proofErr w:type="spellEnd"/>
+      <w:r>
+        <w:rPr>
+          <w:rFonts w:ascii="Consolas" w:eastAsia="Times New Roman" w:hAnsi="Consolas" w:cs="Times New Roman"/>
+          <w:color w:val="CCCCCC"/>
+          <w:kern w:val="0"/>
+          <w:sz w:val="21"/>
+          <w:szCs w:val="21"/>
+          <w:lang w:eastAsia="pt-BR"/>
+          <w14:ligatures w14:val="none"/>
+        </w:rPr>
+        <w:t xml:space="preserve"> </w:t>
+      </w:r>
+      <w:r>
+        <w:rPr>
+          <w:rFonts w:ascii="Consolas" w:eastAsia="Times New Roman" w:hAnsi="Consolas" w:cs="Times New Roman"/>
+          <w:color w:val="D4D4D4"/>
+          <w:kern w:val="0"/>
+          <w:sz w:val="21"/>
+          <w:szCs w:val="21"/>
+          <w:lang w:eastAsia="pt-BR"/>
+          <w14:ligatures w14:val="none"/>
+        </w:rPr>
+        <w:t>=</w:t>
+      </w:r>
+      <w:r>
+        <w:rPr>
+          <w:rFonts w:ascii="Consolas" w:eastAsia="Times New Roman" w:hAnsi="Consolas" w:cs="Times New Roman"/>
+          <w:color w:val="CCCCCC"/>
+          <w:kern w:val="0"/>
+          <w:sz w:val="21"/>
+          <w:szCs w:val="21"/>
+          <w:lang w:eastAsia="pt-BR"/>
+          <w14:ligatures w14:val="none"/>
+        </w:rPr>
+        <w:t xml:space="preserve"> </w:t>
+      </w:r>
+      <w:proofErr w:type="spellStart"/>
+      <w:r>
+        <w:rPr>
+          <w:rFonts w:ascii="Consolas" w:eastAsia="Times New Roman" w:hAnsi="Consolas" w:cs="Times New Roman"/>
+          <w:color w:val="9CDCFE"/>
+          <w:kern w:val="0"/>
+          <w:sz w:val="21"/>
+          <w:szCs w:val="21"/>
+          <w:lang w:eastAsia="pt-BR"/>
+          <w14:ligatures w14:val="none"/>
+        </w:rPr>
+        <w:t>process</w:t>
+      </w:r>
+      <w:r>
+        <w:rPr>
+          <w:rFonts w:ascii="Consolas" w:eastAsia="Times New Roman" w:hAnsi="Consolas" w:cs="Times New Roman"/>
+          <w:color w:val="CCCCCC"/>
+          <w:kern w:val="0"/>
+          <w:sz w:val="21"/>
+          <w:szCs w:val="21"/>
+          <w:lang w:eastAsia="pt-BR"/>
+          <w14:ligatures w14:val="none"/>
+        </w:rPr>
+        <w:t>.</w:t>
+      </w:r>
+      <w:r>
+        <w:rPr>
+          <w:rFonts w:ascii="Consolas" w:eastAsia="Times New Roman" w:hAnsi="Consolas" w:cs="Times New Roman"/>
+          <w:color w:val="9CDCFE"/>
+          <w:kern w:val="0"/>
+          <w:sz w:val="21"/>
+          <w:szCs w:val="21"/>
+          <w:lang w:eastAsia="pt-BR"/>
+          <w14:ligatures w14:val="none"/>
+        </w:rPr>
+        <w:t>env</w:t>
+      </w:r>
+      <w:r>
+        <w:rPr>
+          <w:rFonts w:ascii="Consolas" w:eastAsia="Times New Roman" w:hAnsi="Consolas" w:cs="Times New Roman"/>
+          <w:color w:val="CCCCCC"/>
+          <w:kern w:val="0"/>
+          <w:sz w:val="21"/>
+          <w:szCs w:val="21"/>
+          <w:lang w:eastAsia="pt-BR"/>
+          <w14:ligatures w14:val="none"/>
+        </w:rPr>
+        <w:t>.</w:t>
+      </w:r>
+      <w:r>
+        <w:rPr>
+          <w:rFonts w:ascii="Consolas" w:eastAsia="Times New Roman" w:hAnsi="Consolas" w:cs="Times New Roman"/>
+          <w:color w:val="4FC1FF"/>
+          <w:kern w:val="0"/>
+          <w:sz w:val="21"/>
+          <w:szCs w:val="21"/>
+          <w:lang w:eastAsia="pt-BR"/>
+          <w14:ligatures w14:val="none"/>
+        </w:rPr>
+        <w:t>DB_PASSWORD</w:t>
+      </w:r>
+      <w:proofErr w:type="spellEnd"/>
+      <w:r>
+        <w:rPr>
+          <w:rFonts w:ascii="Consolas" w:eastAsia="Times New Roman" w:hAnsi="Consolas" w:cs="Times New Roman"/>
+          <w:color w:val="CCCCCC"/>
+          <w:kern w:val="0"/>
+          <w:sz w:val="21"/>
+          <w:szCs w:val="21"/>
+          <w:lang w:eastAsia="pt-BR"/>
+          <w14:ligatures w14:val="none"/>
+        </w:rPr>
+        <w:t>;</w:t>
+      </w:r>
+    </w:p>
+    <w:p>
+      <w:pPr>
+        <w:shd w:val="clear" w:color="auto" w:fill="1F1F1F"/>
+        <w:spacing w:after="0" w:line="285" w:lineRule="atLeast"/>
+        <w:rPr>
+          <w:rFonts w:ascii="Consolas" w:eastAsia="Times New Roman" w:hAnsi="Consolas" w:cs="Times New Roman"/>
+          <w:color w:val="CCCCCC"/>
+          <w:kern w:val="0"/>
+          <w:sz w:val="21"/>
+          <w:szCs w:val="21"/>
+          <w:lang w:eastAsia="pt-BR"/>
+          <w14:ligatures w14:val="none"/>
+        </w:rPr>
+      </w:pPr>
+      <w:r>
+        <w:rPr>
+          <w:rFonts w:ascii="Consolas" w:eastAsia="Times New Roman" w:hAnsi="Consolas" w:cs="Times New Roman"/>
+          <w:color w:val="6A9955"/>
+          <w:kern w:val="0"/>
+          <w:sz w:val="21"/>
+          <w:szCs w:val="21"/>
+          <w:lang w:eastAsia="pt-BR"/>
+          <w14:ligatures w14:val="none"/>
+        </w:rPr>
+        <w:t xml:space="preserve">//trazendo de </w:t>
+      </w:r>
+      <w:proofErr w:type="gramStart"/>
+      <w:r>
+        <w:rPr>
+          <w:rFonts w:ascii="Consolas" w:eastAsia="Times New Roman" w:hAnsi="Consolas" w:cs="Times New Roman"/>
+          <w:color w:val="6A9955"/>
+          <w:kern w:val="0"/>
+          <w:sz w:val="21"/>
+          <w:szCs w:val="21"/>
+          <w:lang w:eastAsia="pt-BR"/>
+          <w14:ligatures w14:val="none"/>
+        </w:rPr>
+        <w:t>'.</w:t>
+      </w:r>
+      <w:proofErr w:type="spellStart"/>
+      <w:r>
+        <w:rPr>
+          <w:rFonts w:ascii="Consolas" w:eastAsia="Times New Roman" w:hAnsi="Consolas" w:cs="Times New Roman"/>
+          <w:color w:val="6A9955"/>
+          <w:kern w:val="0"/>
+          <w:sz w:val="21"/>
+          <w:szCs w:val="21"/>
+          <w:lang w:eastAsia="pt-BR"/>
+          <w14:ligatures w14:val="none"/>
+        </w:rPr>
+        <w:t>env</w:t>
+      </w:r>
+      <w:proofErr w:type="spellEnd"/>
+      <w:proofErr w:type="gramEnd"/>
+      <w:r>
+        <w:rPr>
+          <w:rFonts w:ascii="Consolas" w:eastAsia="Times New Roman" w:hAnsi="Consolas" w:cs="Times New Roman"/>
+          <w:color w:val="6A9955"/>
+          <w:kern w:val="0"/>
+          <w:sz w:val="21"/>
+          <w:szCs w:val="21"/>
+          <w:lang w:eastAsia="pt-BR"/>
+          <w14:ligatures w14:val="none"/>
+        </w:rPr>
+        <w:t>'</w:t>
+      </w:r>
+    </w:p>
+    <w:p>
+      <w:pPr>
+        <w:shd w:val="clear" w:color="auto" w:fill="1F1F1F"/>
+        <w:spacing w:after="0" w:line="285" w:lineRule="atLeast"/>
+        <w:rPr>
+          <w:rFonts w:ascii="Consolas" w:eastAsia="Times New Roman" w:hAnsi="Consolas" w:cs="Times New Roman"/>
+          <w:color w:val="CCCCCC"/>
+          <w:kern w:val="0"/>
+          <w:sz w:val="21"/>
+          <w:szCs w:val="21"/>
+          <w:lang w:eastAsia="pt-BR"/>
+          <w14:ligatures w14:val="none"/>
+        </w:rPr>
+      </w:pPr>
+    </w:p>
+    <w:p>
+      <w:pPr>
+        <w:shd w:val="clear" w:color="auto" w:fill="1F1F1F"/>
+        <w:spacing w:after="0" w:line="285" w:lineRule="atLeast"/>
+        <w:rPr>
+          <w:rFonts w:ascii="Consolas" w:eastAsia="Times New Roman" w:hAnsi="Consolas" w:cs="Times New Roman"/>
+          <w:color w:val="CCCCCC"/>
+          <w:kern w:val="0"/>
+          <w:sz w:val="21"/>
+          <w:szCs w:val="21"/>
+          <w:lang w:eastAsia="pt-BR"/>
+          <w14:ligatures w14:val="none"/>
+        </w:rPr>
+      </w:pPr>
+      <w:proofErr w:type="spellStart"/>
+      <w:r>
+        <w:rPr>
+          <w:rFonts w:ascii="Consolas" w:eastAsia="Times New Roman" w:hAnsi="Consolas" w:cs="Times New Roman"/>
+          <w:color w:val="569CD6"/>
+          <w:kern w:val="0"/>
+          <w:sz w:val="21"/>
+          <w:szCs w:val="21"/>
+          <w:lang w:eastAsia="pt-BR"/>
+          <w14:ligatures w14:val="none"/>
+        </w:rPr>
+        <w:t>const</w:t>
+      </w:r>
+      <w:proofErr w:type="spellEnd"/>
+      <w:r>
+        <w:rPr>
+          <w:rFonts w:ascii="Consolas" w:eastAsia="Times New Roman" w:hAnsi="Consolas" w:cs="Times New Roman"/>
+          <w:color w:val="CCCCCC"/>
+          <w:kern w:val="0"/>
+          <w:sz w:val="21"/>
+          <w:szCs w:val="21"/>
+          <w:lang w:eastAsia="pt-BR"/>
+          <w14:ligatures w14:val="none"/>
+        </w:rPr>
+        <w:t xml:space="preserve"> </w:t>
+      </w:r>
+      <w:proofErr w:type="spellStart"/>
+      <w:r>
+        <w:rPr>
+          <w:rFonts w:ascii="Consolas" w:eastAsia="Times New Roman" w:hAnsi="Consolas" w:cs="Times New Roman"/>
+          <w:color w:val="DCDCAA"/>
+          <w:kern w:val="0"/>
+          <w:sz w:val="21"/>
+          <w:szCs w:val="21"/>
+          <w:lang w:eastAsia="pt-BR"/>
+          <w14:ligatures w14:val="none"/>
+        </w:rPr>
+        <w:t>conn</w:t>
+      </w:r>
+      <w:proofErr w:type="spellEnd"/>
+      <w:r>
+        <w:rPr>
+          <w:rFonts w:ascii="Consolas" w:eastAsia="Times New Roman" w:hAnsi="Consolas" w:cs="Times New Roman"/>
+          <w:color w:val="CCCCCC"/>
+          <w:kern w:val="0"/>
+          <w:sz w:val="21"/>
+          <w:szCs w:val="21"/>
+          <w:lang w:eastAsia="pt-BR"/>
+          <w14:ligatures w14:val="none"/>
+        </w:rPr>
+        <w:t xml:space="preserve"> </w:t>
+      </w:r>
+      <w:r>
+        <w:rPr>
+          <w:rFonts w:ascii="Consolas" w:eastAsia="Times New Roman" w:hAnsi="Consolas" w:cs="Times New Roman"/>
+          <w:color w:val="D4D4D4"/>
+          <w:kern w:val="0"/>
+          <w:sz w:val="21"/>
+          <w:szCs w:val="21"/>
+          <w:lang w:eastAsia="pt-BR"/>
+          <w14:ligatures w14:val="none"/>
+        </w:rPr>
+        <w:t>=</w:t>
+      </w:r>
+      <w:r>
+        <w:rPr>
+          <w:rFonts w:ascii="Consolas" w:eastAsia="Times New Roman" w:hAnsi="Consolas" w:cs="Times New Roman"/>
+          <w:color w:val="CCCCCC"/>
+          <w:kern w:val="0"/>
+          <w:sz w:val="21"/>
+          <w:szCs w:val="21"/>
+          <w:lang w:eastAsia="pt-BR"/>
+          <w14:ligatures w14:val="none"/>
+        </w:rPr>
+        <w:t xml:space="preserve"> </w:t>
+      </w:r>
+      <w:proofErr w:type="spellStart"/>
+      <w:r>
+        <w:rPr>
+          <w:rFonts w:ascii="Consolas" w:eastAsia="Times New Roman" w:hAnsi="Consolas" w:cs="Times New Roman"/>
+          <w:color w:val="569CD6"/>
+          <w:kern w:val="0"/>
+          <w:sz w:val="21"/>
+          <w:szCs w:val="21"/>
+          <w:lang w:eastAsia="pt-BR"/>
+          <w14:ligatures w14:val="none"/>
+        </w:rPr>
+        <w:t>async</w:t>
+      </w:r>
+      <w:proofErr w:type="spellEnd"/>
+      <w:r>
+        <w:rPr>
+          <w:rFonts w:ascii="Consolas" w:eastAsia="Times New Roman" w:hAnsi="Consolas" w:cs="Times New Roman"/>
+          <w:color w:val="CCCCCC"/>
+          <w:kern w:val="0"/>
+          <w:sz w:val="21"/>
+          <w:szCs w:val="21"/>
+          <w:lang w:eastAsia="pt-BR"/>
+          <w14:ligatures w14:val="none"/>
+        </w:rPr>
+        <w:t xml:space="preserve"> () </w:t>
+      </w:r>
+      <w:r>
+        <w:rPr>
+          <w:rFonts w:ascii="Consolas" w:eastAsia="Times New Roman" w:hAnsi="Consolas" w:cs="Times New Roman"/>
+          <w:color w:val="569CD6"/>
+          <w:kern w:val="0"/>
+          <w:sz w:val="21"/>
+          <w:szCs w:val="21"/>
+          <w:lang w:eastAsia="pt-BR"/>
+          <w14:ligatures w14:val="none"/>
+        </w:rPr>
+        <w:t>=&gt;</w:t>
+      </w:r>
+      <w:r>
+        <w:rPr>
+          <w:rFonts w:ascii="Consolas" w:eastAsia="Times New Roman" w:hAnsi="Consolas" w:cs="Times New Roman"/>
+          <w:color w:val="CCCCCC"/>
+          <w:kern w:val="0"/>
+          <w:sz w:val="21"/>
+          <w:szCs w:val="21"/>
+          <w:lang w:eastAsia="pt-BR"/>
+          <w14:ligatures w14:val="none"/>
+        </w:rPr>
+        <w:t xml:space="preserve"> {</w:t>
+      </w:r>
+    </w:p>
+    <w:p>
+      <w:pPr>
+        <w:shd w:val="clear" w:color="auto" w:fill="1F1F1F"/>
+        <w:spacing w:after="0" w:line="285" w:lineRule="atLeast"/>
+        <w:rPr>
+          <w:rFonts w:ascii="Consolas" w:eastAsia="Times New Roman" w:hAnsi="Consolas" w:cs="Times New Roman"/>
+          <w:color w:val="CCCCCC"/>
+          <w:kern w:val="0"/>
+          <w:sz w:val="21"/>
+          <w:szCs w:val="21"/>
+          <w:lang w:eastAsia="pt-BR"/>
+          <w14:ligatures w14:val="none"/>
+        </w:rPr>
+      </w:pPr>
+      <w:r>
+        <w:rPr>
+          <w:rFonts w:ascii="Consolas" w:eastAsia="Times New Roman" w:hAnsi="Consolas" w:cs="Times New Roman"/>
+          <w:color w:val="CCCCCC"/>
+          <w:kern w:val="0"/>
+          <w:sz w:val="21"/>
+          <w:szCs w:val="21"/>
+          <w:lang w:eastAsia="pt-BR"/>
+          <w14:ligatures w14:val="none"/>
+        </w:rPr>
+        <w:t xml:space="preserve">  </w:t>
+      </w:r>
+      <w:proofErr w:type="spellStart"/>
+      <w:r>
+        <w:rPr>
+          <w:rFonts w:ascii="Consolas" w:eastAsia="Times New Roman" w:hAnsi="Consolas" w:cs="Times New Roman"/>
+          <w:color w:val="C586C0"/>
+          <w:kern w:val="0"/>
+          <w:sz w:val="21"/>
+          <w:szCs w:val="21"/>
+          <w:lang w:eastAsia="pt-BR"/>
+          <w14:ligatures w14:val="none"/>
+        </w:rPr>
+        <w:t>try</w:t>
+      </w:r>
+      <w:proofErr w:type="spellEnd"/>
+      <w:r>
+        <w:rPr>
+          <w:rFonts w:ascii="Consolas" w:eastAsia="Times New Roman" w:hAnsi="Consolas" w:cs="Times New Roman"/>
+          <w:color w:val="CCCCCC"/>
+          <w:kern w:val="0"/>
+          <w:sz w:val="21"/>
+          <w:szCs w:val="21"/>
+          <w:lang w:eastAsia="pt-BR"/>
+          <w14:ligatures w14:val="none"/>
+        </w:rPr>
+        <w:t xml:space="preserve"> {</w:t>
+      </w:r>
+    </w:p>
+    <w:p>
+      <w:pPr>
+        <w:shd w:val="clear" w:color="auto" w:fill="1F1F1F"/>
+        <w:spacing w:after="0" w:line="285" w:lineRule="atLeast"/>
+        <w:rPr>
+          <w:rFonts w:ascii="Consolas" w:eastAsia="Times New Roman" w:hAnsi="Consolas" w:cs="Times New Roman"/>
+          <w:color w:val="CCCCCC"/>
+          <w:kern w:val="0"/>
+          <w:sz w:val="21"/>
+          <w:szCs w:val="21"/>
+          <w:lang w:eastAsia="pt-BR"/>
+          <w14:ligatures w14:val="none"/>
+        </w:rPr>
+      </w:pPr>
+      <w:r>
+        <w:rPr>
+          <w:rFonts w:ascii="Consolas" w:eastAsia="Times New Roman" w:hAnsi="Consolas" w:cs="Times New Roman"/>
+          <w:color w:val="CCCCCC"/>
+          <w:kern w:val="0"/>
+          <w:sz w:val="21"/>
+          <w:szCs w:val="21"/>
+          <w:lang w:eastAsia="pt-BR"/>
+          <w14:ligatures w14:val="none"/>
+        </w:rPr>
+        <w:t xml:space="preserve">    </w:t>
+      </w:r>
+      <w:proofErr w:type="spellStart"/>
+      <w:r>
+        <w:rPr>
+          <w:rFonts w:ascii="Consolas" w:eastAsia="Times New Roman" w:hAnsi="Consolas" w:cs="Times New Roman"/>
+          <w:color w:val="569CD6"/>
+          <w:kern w:val="0"/>
+          <w:sz w:val="21"/>
+          <w:szCs w:val="21"/>
+          <w:lang w:eastAsia="pt-BR"/>
+          <w14:ligatures w14:val="none"/>
+        </w:rPr>
+        <w:t>const</w:t>
+      </w:r>
+      <w:proofErr w:type="spellEnd"/>
+      <w:r>
+        <w:rPr>
+          <w:rFonts w:ascii="Consolas" w:eastAsia="Times New Roman" w:hAnsi="Consolas" w:cs="Times New Roman"/>
+          <w:color w:val="CCCCCC"/>
+          <w:kern w:val="0"/>
+          <w:sz w:val="21"/>
+          <w:szCs w:val="21"/>
+          <w:lang w:eastAsia="pt-BR"/>
+          <w14:ligatures w14:val="none"/>
+        </w:rPr>
+        <w:t xml:space="preserve"> </w:t>
+      </w:r>
+      <w:proofErr w:type="spellStart"/>
+      <w:r>
+        <w:rPr>
+          <w:rFonts w:ascii="Consolas" w:eastAsia="Times New Roman" w:hAnsi="Consolas" w:cs="Times New Roman"/>
+          <w:color w:val="4FC1FF"/>
+          <w:kern w:val="0"/>
+          <w:sz w:val="21"/>
+          <w:szCs w:val="21"/>
+          <w:lang w:eastAsia="pt-BR"/>
+          <w14:ligatures w14:val="none"/>
+        </w:rPr>
+        <w:t>dbConn</w:t>
+      </w:r>
+      <w:proofErr w:type="spellEnd"/>
+      <w:r>
+        <w:rPr>
+          <w:rFonts w:ascii="Consolas" w:eastAsia="Times New Roman" w:hAnsi="Consolas" w:cs="Times New Roman"/>
+          <w:color w:val="CCCCCC"/>
+          <w:kern w:val="0"/>
+          <w:sz w:val="21"/>
+          <w:szCs w:val="21"/>
+          <w:lang w:eastAsia="pt-BR"/>
+          <w14:ligatures w14:val="none"/>
+        </w:rPr>
+        <w:t xml:space="preserve"> </w:t>
+      </w:r>
+      <w:r>
+        <w:rPr>
+          <w:rFonts w:ascii="Consolas" w:eastAsia="Times New Roman" w:hAnsi="Consolas" w:cs="Times New Roman"/>
+          <w:color w:val="D4D4D4"/>
+          <w:kern w:val="0"/>
+          <w:sz w:val="21"/>
+          <w:szCs w:val="21"/>
+          <w:lang w:eastAsia="pt-BR"/>
+          <w14:ligatures w14:val="none"/>
+        </w:rPr>
+        <w:t>=</w:t>
+      </w:r>
+      <w:r>
+        <w:rPr>
+          <w:rFonts w:ascii="Consolas" w:eastAsia="Times New Roman" w:hAnsi="Consolas" w:cs="Times New Roman"/>
+          <w:color w:val="CCCCCC"/>
+          <w:kern w:val="0"/>
+          <w:sz w:val="21"/>
+          <w:szCs w:val="21"/>
+          <w:lang w:eastAsia="pt-BR"/>
+          <w14:ligatures w14:val="none"/>
+        </w:rPr>
+        <w:t xml:space="preserve"> </w:t>
+      </w:r>
+      <w:proofErr w:type="spellStart"/>
+      <w:r>
+        <w:rPr>
+          <w:rFonts w:ascii="Consolas" w:eastAsia="Times New Roman" w:hAnsi="Consolas" w:cs="Times New Roman"/>
+          <w:color w:val="C586C0"/>
+          <w:kern w:val="0"/>
+          <w:sz w:val="21"/>
+          <w:szCs w:val="21"/>
+          <w:lang w:eastAsia="pt-BR"/>
+          <w14:ligatures w14:val="none"/>
+        </w:rPr>
+        <w:t>await</w:t>
+      </w:r>
+      <w:proofErr w:type="spellEnd"/>
+      <w:r>
+        <w:rPr>
+          <w:rFonts w:ascii="Consolas" w:eastAsia="Times New Roman" w:hAnsi="Consolas" w:cs="Times New Roman"/>
+          <w:color w:val="CCCCCC"/>
+          <w:kern w:val="0"/>
+          <w:sz w:val="21"/>
+          <w:szCs w:val="21"/>
+          <w:lang w:eastAsia="pt-BR"/>
+          <w14:ligatures w14:val="none"/>
+        </w:rPr>
+        <w:t xml:space="preserve"> </w:t>
+      </w:r>
+      <w:proofErr w:type="spellStart"/>
+      <w:proofErr w:type="gramStart"/>
+      <w:r>
+        <w:rPr>
+          <w:rFonts w:ascii="Consolas" w:eastAsia="Times New Roman" w:hAnsi="Consolas" w:cs="Times New Roman"/>
+          <w:color w:val="4EC9B0"/>
+          <w:kern w:val="0"/>
+          <w:sz w:val="21"/>
+          <w:szCs w:val="21"/>
+          <w:lang w:eastAsia="pt-BR"/>
+          <w14:ligatures w14:val="none"/>
+        </w:rPr>
+        <w:t>mongoose</w:t>
+      </w:r>
+      <w:r>
+        <w:rPr>
+          <w:rFonts w:ascii="Consolas" w:eastAsia="Times New Roman" w:hAnsi="Consolas" w:cs="Times New Roman"/>
+          <w:color w:val="CCCCCC"/>
+          <w:kern w:val="0"/>
+          <w:sz w:val="21"/>
+          <w:szCs w:val="21"/>
+          <w:lang w:eastAsia="pt-BR"/>
+          <w14:ligatures w14:val="none"/>
+        </w:rPr>
+        <w:t>.</w:t>
+      </w:r>
+      <w:r>
+        <w:rPr>
+          <w:rFonts w:ascii="Consolas" w:eastAsia="Times New Roman" w:hAnsi="Consolas" w:cs="Times New Roman"/>
+          <w:color w:val="DCDCAA"/>
+          <w:kern w:val="0"/>
+          <w:sz w:val="21"/>
+          <w:szCs w:val="21"/>
+          <w:lang w:eastAsia="pt-BR"/>
+          <w14:ligatures w14:val="none"/>
+        </w:rPr>
+        <w:t>connect</w:t>
+      </w:r>
+      <w:proofErr w:type="spellEnd"/>
+      <w:proofErr w:type="gramEnd"/>
+      <w:r>
+        <w:rPr>
+          <w:rFonts w:ascii="Consolas" w:eastAsia="Times New Roman" w:hAnsi="Consolas" w:cs="Times New Roman"/>
+          <w:color w:val="CCCCCC"/>
+          <w:kern w:val="0"/>
+          <w:sz w:val="21"/>
+          <w:szCs w:val="21"/>
+          <w:lang w:eastAsia="pt-BR"/>
+          <w14:ligatures w14:val="none"/>
+        </w:rPr>
+        <w:t>(</w:t>
+      </w:r>
+      <w:r>
+        <w:rPr>
+          <w:rFonts w:ascii="Consolas" w:eastAsia="Times New Roman" w:hAnsi="Consolas" w:cs="Times New Roman"/>
+          <w:color w:val="6A9955"/>
+          <w:kern w:val="0"/>
+          <w:sz w:val="21"/>
+          <w:szCs w:val="21"/>
+          <w:lang w:eastAsia="pt-BR"/>
+          <w14:ligatures w14:val="none"/>
+        </w:rPr>
+        <w:t>//conectando ao banco de dados</w:t>
+      </w:r>
+    </w:p>
+    <w:p>
+      <w:pPr>
+        <w:shd w:val="clear" w:color="auto" w:fill="1F1F1F"/>
+        <w:spacing w:after="0" w:line="285" w:lineRule="atLeast"/>
+        <w:rPr>
+          <w:rFonts w:ascii="Consolas" w:eastAsia="Times New Roman" w:hAnsi="Consolas" w:cs="Times New Roman"/>
+          <w:color w:val="CCCCCC"/>
+          <w:kern w:val="0"/>
+          <w:sz w:val="21"/>
+          <w:szCs w:val="21"/>
+          <w:lang w:eastAsia="pt-BR"/>
+          <w14:ligatures w14:val="none"/>
+        </w:rPr>
+      </w:pPr>
+      <w:r>
+        <w:rPr>
+          <w:rFonts w:ascii="Consolas" w:eastAsia="Times New Roman" w:hAnsi="Consolas" w:cs="Times New Roman"/>
+          <w:color w:val="CCCCCC"/>
+          <w:kern w:val="0"/>
+          <w:sz w:val="21"/>
+          <w:szCs w:val="21"/>
+          <w:lang w:eastAsia="pt-BR"/>
+          <w14:ligatures w14:val="none"/>
+        </w:rPr>
+        <w:t xml:space="preserve">      </w:t>
+      </w:r>
+      <w:r>
+        <w:rPr>
+          <w:rFonts w:ascii="Consolas" w:eastAsia="Times New Roman" w:hAnsi="Consolas" w:cs="Times New Roman"/>
+          <w:color w:val="CE9178"/>
+          <w:kern w:val="0"/>
+          <w:sz w:val="21"/>
+          <w:szCs w:val="21"/>
+          <w:lang w:eastAsia="pt-BR"/>
+          <w14:ligatures w14:val="none"/>
+        </w:rPr>
+        <w:t>`mongodb+srv://</w:t>
+      </w:r>
+      <w:r>
+        <w:rPr>
+          <w:rFonts w:ascii="Consolas" w:eastAsia="Times New Roman" w:hAnsi="Consolas" w:cs="Times New Roman"/>
+          <w:color w:val="569CD6"/>
+          <w:kern w:val="0"/>
+          <w:sz w:val="21"/>
+          <w:szCs w:val="21"/>
+          <w:lang w:eastAsia="pt-BR"/>
+          <w14:ligatures w14:val="none"/>
+        </w:rPr>
+        <w:t>${</w:t>
+      </w:r>
+      <w:r>
+        <w:rPr>
+          <w:rFonts w:ascii="Consolas" w:eastAsia="Times New Roman" w:hAnsi="Consolas" w:cs="Times New Roman"/>
+          <w:color w:val="4FC1FF"/>
+          <w:kern w:val="0"/>
+          <w:sz w:val="21"/>
+          <w:szCs w:val="21"/>
+          <w:lang w:eastAsia="pt-BR"/>
+          <w14:ligatures w14:val="none"/>
+        </w:rPr>
+        <w:t>dbUser</w:t>
+      </w:r>
+      <w:r>
+        <w:rPr>
+          <w:rFonts w:ascii="Consolas" w:eastAsia="Times New Roman" w:hAnsi="Consolas" w:cs="Times New Roman"/>
+          <w:color w:val="569CD6"/>
+          <w:kern w:val="0"/>
+          <w:sz w:val="21"/>
+          <w:szCs w:val="21"/>
+          <w:lang w:eastAsia="pt-BR"/>
+          <w14:ligatures w14:val="none"/>
+        </w:rPr>
+        <w:t>}</w:t>
+      </w:r>
+      <w:r>
+        <w:rPr>
+          <w:rFonts w:ascii="Consolas" w:eastAsia="Times New Roman" w:hAnsi="Consolas" w:cs="Times New Roman"/>
+          <w:color w:val="CE9178"/>
+          <w:kern w:val="0"/>
+          <w:sz w:val="21"/>
+          <w:szCs w:val="21"/>
+          <w:lang w:eastAsia="pt-BR"/>
+          <w14:ligatures w14:val="none"/>
+        </w:rPr>
+        <w:t>:</w:t>
+      </w:r>
+      <w:r>
+        <w:rPr>
+          <w:rFonts w:ascii="Consolas" w:eastAsia="Times New Roman" w:hAnsi="Consolas" w:cs="Times New Roman"/>
+          <w:color w:val="569CD6"/>
+          <w:kern w:val="0"/>
+          <w:sz w:val="21"/>
+          <w:szCs w:val="21"/>
+          <w:lang w:eastAsia="pt-BR"/>
+          <w14:ligatures w14:val="none"/>
+        </w:rPr>
+        <w:t>${</w:t>
+      </w:r>
+      <w:r>
+        <w:rPr>
+          <w:rFonts w:ascii="Consolas" w:eastAsia="Times New Roman" w:hAnsi="Consolas" w:cs="Times New Roman"/>
+          <w:color w:val="4FC1FF"/>
+          <w:kern w:val="0"/>
+          <w:sz w:val="21"/>
+          <w:szCs w:val="21"/>
+          <w:lang w:eastAsia="pt-BR"/>
+          <w14:ligatures w14:val="none"/>
+        </w:rPr>
+        <w:t>dbPassword</w:t>
+      </w:r>
+      <w:r>
+        <w:rPr>
+          <w:rFonts w:ascii="Consolas" w:eastAsia="Times New Roman" w:hAnsi="Consolas" w:cs="Times New Roman"/>
+          <w:color w:val="569CD6"/>
+          <w:kern w:val="0"/>
+          <w:sz w:val="21"/>
+          <w:szCs w:val="21"/>
+          <w:lang w:eastAsia="pt-BR"/>
+          <w14:ligatures w14:val="none"/>
+        </w:rPr>
+        <w:t>}</w:t>
+      </w:r>
+      <w:r>
+        <w:rPr>
+          <w:rFonts w:ascii="Consolas" w:eastAsia="Times New Roman" w:hAnsi="Consolas" w:cs="Times New Roman"/>
+          <w:color w:val="CE9178"/>
+          <w:kern w:val="0"/>
+          <w:sz w:val="21"/>
+          <w:szCs w:val="21"/>
+          <w:lang w:eastAsia="pt-BR"/>
+          <w14:ligatures w14:val="none"/>
+        </w:rPr>
+        <w:t>@cluster.fvnirbj.mongodb.net/`</w:t>
+      </w:r>
+    </w:p>
+    <w:p>
+      <w:pPr>
+        <w:shd w:val="clear" w:color="auto" w:fill="1F1F1F"/>
+        <w:spacing w:after="0" w:line="285" w:lineRule="atLeast"/>
+        <w:rPr>
+          <w:rFonts w:ascii="Consolas" w:eastAsia="Times New Roman" w:hAnsi="Consolas" w:cs="Times New Roman"/>
+          <w:color w:val="CCCCCC"/>
+          <w:kern w:val="0"/>
+          <w:sz w:val="21"/>
+          <w:szCs w:val="21"/>
+          <w:lang w:eastAsia="pt-BR"/>
+          <w14:ligatures w14:val="none"/>
+        </w:rPr>
+      </w:pPr>
+      <w:r>
+        <w:rPr>
+          <w:rFonts w:ascii="Consolas" w:eastAsia="Times New Roman" w:hAnsi="Consolas" w:cs="Times New Roman"/>
+          <w:color w:val="CCCCCC"/>
+          <w:kern w:val="0"/>
+          <w:sz w:val="21"/>
+          <w:szCs w:val="21"/>
+          <w:lang w:eastAsia="pt-BR"/>
+          <w14:ligatures w14:val="none"/>
+        </w:rPr>
+        <w:t xml:space="preserve">    </w:t>
+      </w:r>
+      <w:proofErr w:type="gramStart"/>
+      <w:r>
+        <w:rPr>
+          <w:rFonts w:ascii="Consolas" w:eastAsia="Times New Roman" w:hAnsi="Consolas" w:cs="Times New Roman"/>
+          <w:color w:val="CCCCCC"/>
+          <w:kern w:val="0"/>
+          <w:sz w:val="21"/>
+          <w:szCs w:val="21"/>
+          <w:lang w:eastAsia="pt-BR"/>
+          <w14:ligatures w14:val="none"/>
+        </w:rPr>
+        <w:t>);</w:t>
+      </w:r>
+      <w:r>
+        <w:rPr>
+          <w:rFonts w:ascii="Consolas" w:eastAsia="Times New Roman" w:hAnsi="Consolas" w:cs="Times New Roman"/>
+          <w:color w:val="6A9955"/>
+          <w:kern w:val="0"/>
+          <w:sz w:val="21"/>
+          <w:szCs w:val="21"/>
+          <w:lang w:eastAsia="pt-BR"/>
+          <w14:ligatures w14:val="none"/>
+        </w:rPr>
+        <w:t>/</w:t>
+      </w:r>
+      <w:proofErr w:type="gramEnd"/>
+      <w:r>
+        <w:rPr>
+          <w:rFonts w:ascii="Consolas" w:eastAsia="Times New Roman" w:hAnsi="Consolas" w:cs="Times New Roman"/>
+          <w:color w:val="6A9955"/>
+          <w:kern w:val="0"/>
+          <w:sz w:val="21"/>
+          <w:szCs w:val="21"/>
+          <w:lang w:eastAsia="pt-BR"/>
+          <w14:ligatures w14:val="none"/>
+        </w:rPr>
+        <w:t xml:space="preserve">/concatenando variáveis q contém </w:t>
+      </w:r>
+      <w:proofErr w:type="spellStart"/>
+      <w:r>
+        <w:rPr>
+          <w:rFonts w:ascii="Consolas" w:eastAsia="Times New Roman" w:hAnsi="Consolas" w:cs="Times New Roman"/>
+          <w:color w:val="6A9955"/>
+          <w:kern w:val="0"/>
+          <w:sz w:val="21"/>
+          <w:szCs w:val="21"/>
+          <w:lang w:eastAsia="pt-BR"/>
+          <w14:ligatures w14:val="none"/>
+        </w:rPr>
+        <w:t>user</w:t>
+      </w:r>
+      <w:proofErr w:type="spellEnd"/>
+      <w:r>
+        <w:rPr>
+          <w:rFonts w:ascii="Consolas" w:eastAsia="Times New Roman" w:hAnsi="Consolas" w:cs="Times New Roman"/>
+          <w:color w:val="6A9955"/>
+          <w:kern w:val="0"/>
+          <w:sz w:val="21"/>
+          <w:szCs w:val="21"/>
+          <w:lang w:eastAsia="pt-BR"/>
+          <w14:ligatures w14:val="none"/>
+        </w:rPr>
+        <w:t xml:space="preserve"> e senha do </w:t>
+      </w:r>
+      <w:proofErr w:type="spellStart"/>
+      <w:r>
+        <w:rPr>
+          <w:rFonts w:ascii="Consolas" w:eastAsia="Times New Roman" w:hAnsi="Consolas" w:cs="Times New Roman"/>
+          <w:color w:val="6A9955"/>
+          <w:kern w:val="0"/>
+          <w:sz w:val="21"/>
+          <w:szCs w:val="21"/>
+          <w:lang w:eastAsia="pt-BR"/>
+          <w14:ligatures w14:val="none"/>
+        </w:rPr>
+        <w:t>mongodbproj</w:t>
+      </w:r>
+      <w:proofErr w:type="spellEnd"/>
+    </w:p>
+    <w:p>
+      <w:pPr>
+        <w:shd w:val="clear" w:color="auto" w:fill="1F1F1F"/>
+        <w:spacing w:after="0" w:line="285" w:lineRule="atLeast"/>
+        <w:rPr>
+          <w:rFonts w:ascii="Consolas" w:eastAsia="Times New Roman" w:hAnsi="Consolas" w:cs="Times New Roman"/>
+          <w:color w:val="CCCCCC"/>
+          <w:kern w:val="0"/>
+          <w:sz w:val="21"/>
+          <w:szCs w:val="21"/>
+          <w:lang w:eastAsia="pt-BR"/>
+          <w14:ligatures w14:val="none"/>
+        </w:rPr>
+      </w:pPr>
+    </w:p>
+    <w:p>
+      <w:pPr>
+        <w:shd w:val="clear" w:color="auto" w:fill="1F1F1F"/>
+        <w:spacing w:after="0" w:line="285" w:lineRule="atLeast"/>
+        <w:rPr>
+          <w:rFonts w:ascii="Consolas" w:eastAsia="Times New Roman" w:hAnsi="Consolas" w:cs="Times New Roman"/>
+          <w:color w:val="CCCCCC"/>
+          <w:kern w:val="0"/>
+          <w:sz w:val="21"/>
+          <w:szCs w:val="21"/>
+          <w:lang w:eastAsia="pt-BR"/>
+          <w14:ligatures w14:val="none"/>
+        </w:rPr>
+      </w:pPr>
+      <w:r>
+        <w:rPr>
+          <w:rFonts w:ascii="Consolas" w:eastAsia="Times New Roman" w:hAnsi="Consolas" w:cs="Times New Roman"/>
+          <w:color w:val="CCCCCC"/>
+          <w:kern w:val="0"/>
+          <w:sz w:val="21"/>
+          <w:szCs w:val="21"/>
+          <w:lang w:eastAsia="pt-BR"/>
+          <w14:ligatures w14:val="none"/>
+        </w:rPr>
+        <w:t xml:space="preserve">    </w:t>
+      </w:r>
+      <w:proofErr w:type="gramStart"/>
+      <w:r>
+        <w:rPr>
+          <w:rFonts w:ascii="Consolas" w:eastAsia="Times New Roman" w:hAnsi="Consolas" w:cs="Times New Roman"/>
+          <w:color w:val="9CDCFE"/>
+          <w:kern w:val="0"/>
+          <w:sz w:val="21"/>
+          <w:szCs w:val="21"/>
+          <w:lang w:eastAsia="pt-BR"/>
+          <w14:ligatures w14:val="none"/>
+        </w:rPr>
+        <w:t>console</w:t>
+      </w:r>
+      <w:r>
+        <w:rPr>
+          <w:rFonts w:ascii="Consolas" w:eastAsia="Times New Roman" w:hAnsi="Consolas" w:cs="Times New Roman"/>
+          <w:color w:val="CCCCCC"/>
+          <w:kern w:val="0"/>
+          <w:sz w:val="21"/>
+          <w:szCs w:val="21"/>
+          <w:lang w:eastAsia="pt-BR"/>
+          <w14:ligatures w14:val="none"/>
+        </w:rPr>
+        <w:t>.</w:t>
+      </w:r>
+      <w:r>
+        <w:rPr>
+          <w:rFonts w:ascii="Consolas" w:eastAsia="Times New Roman" w:hAnsi="Consolas" w:cs="Times New Roman"/>
+          <w:color w:val="DCDCAA"/>
+          <w:kern w:val="0"/>
+          <w:sz w:val="21"/>
+          <w:szCs w:val="21"/>
+          <w:lang w:eastAsia="pt-BR"/>
+          <w14:ligatures w14:val="none"/>
+        </w:rPr>
+        <w:t>log</w:t>
+      </w:r>
+      <w:r>
+        <w:rPr>
+          <w:rFonts w:ascii="Consolas" w:eastAsia="Times New Roman" w:hAnsi="Consolas" w:cs="Times New Roman"/>
+          <w:color w:val="CCCCCC"/>
+          <w:kern w:val="0"/>
+          <w:sz w:val="21"/>
+          <w:szCs w:val="21"/>
+          <w:lang w:eastAsia="pt-BR"/>
+          <w14:ligatures w14:val="none"/>
+        </w:rPr>
+        <w:t>(</w:t>
+      </w:r>
+      <w:proofErr w:type="gramEnd"/>
+      <w:r>
+        <w:rPr>
+          <w:rFonts w:ascii="Consolas" w:eastAsia="Times New Roman" w:hAnsi="Consolas" w:cs="Times New Roman"/>
+          <w:color w:val="CE9178"/>
+          <w:kern w:val="0"/>
+          <w:sz w:val="21"/>
+          <w:szCs w:val="21"/>
+          <w:lang w:eastAsia="pt-BR"/>
+          <w14:ligatures w14:val="none"/>
+        </w:rPr>
+        <w:t>"</w:t>
+      </w:r>
+      <w:proofErr w:type="spellStart"/>
+      <w:r>
+        <w:rPr>
+          <w:rFonts w:ascii="Consolas" w:eastAsia="Times New Roman" w:hAnsi="Consolas" w:cs="Times New Roman"/>
+          <w:color w:val="CE9178"/>
+          <w:kern w:val="0"/>
+          <w:sz w:val="21"/>
+          <w:szCs w:val="21"/>
+          <w:lang w:eastAsia="pt-BR"/>
+          <w14:ligatures w14:val="none"/>
+        </w:rPr>
+        <w:t>Coonectou</w:t>
+      </w:r>
+      <w:proofErr w:type="spellEnd"/>
+      <w:r>
+        <w:rPr>
+          <w:rFonts w:ascii="Consolas" w:eastAsia="Times New Roman" w:hAnsi="Consolas" w:cs="Times New Roman"/>
+          <w:color w:val="CE9178"/>
+          <w:kern w:val="0"/>
+          <w:sz w:val="21"/>
+          <w:szCs w:val="21"/>
+          <w:lang w:eastAsia="pt-BR"/>
+          <w14:ligatures w14:val="none"/>
+        </w:rPr>
+        <w:t xml:space="preserve"> ao banco!"</w:t>
+      </w:r>
+      <w:r>
+        <w:rPr>
+          <w:rFonts w:ascii="Consolas" w:eastAsia="Times New Roman" w:hAnsi="Consolas" w:cs="Times New Roman"/>
+          <w:color w:val="CCCCCC"/>
+          <w:kern w:val="0"/>
+          <w:sz w:val="21"/>
+          <w:szCs w:val="21"/>
+          <w:lang w:eastAsia="pt-BR"/>
+          <w14:ligatures w14:val="none"/>
+        </w:rPr>
+        <w:t>)</w:t>
+      </w:r>
+    </w:p>
+    <w:p>
+      <w:pPr>
+        <w:shd w:val="clear" w:color="auto" w:fill="1F1F1F"/>
+        <w:spacing w:after="0" w:line="285" w:lineRule="atLeast"/>
+        <w:rPr>
+          <w:rFonts w:ascii="Consolas" w:eastAsia="Times New Roman" w:hAnsi="Consolas" w:cs="Times New Roman"/>
+          <w:color w:val="CCCCCC"/>
+          <w:kern w:val="0"/>
+          <w:sz w:val="21"/>
+          <w:szCs w:val="21"/>
+          <w:lang w:eastAsia="pt-BR"/>
+          <w14:ligatures w14:val="none"/>
+        </w:rPr>
+      </w:pPr>
+      <w:r>
+        <w:rPr>
+          <w:rFonts w:ascii="Consolas" w:eastAsia="Times New Roman" w:hAnsi="Consolas" w:cs="Times New Roman"/>
+          <w:color w:val="CCCCCC"/>
+          <w:kern w:val="0"/>
+          <w:sz w:val="21"/>
+          <w:szCs w:val="21"/>
+          <w:lang w:eastAsia="pt-BR"/>
+          <w14:ligatures w14:val="none"/>
+        </w:rPr>
+        <w:t xml:space="preserve">    </w:t>
+      </w:r>
+      <w:proofErr w:type="spellStart"/>
+      <w:r>
+        <w:rPr>
+          <w:rFonts w:ascii="Consolas" w:eastAsia="Times New Roman" w:hAnsi="Consolas" w:cs="Times New Roman"/>
+          <w:color w:val="C586C0"/>
+          <w:kern w:val="0"/>
+          <w:sz w:val="21"/>
+          <w:szCs w:val="21"/>
+          <w:lang w:eastAsia="pt-BR"/>
+          <w14:ligatures w14:val="none"/>
+        </w:rPr>
+        <w:t>return</w:t>
+      </w:r>
+      <w:proofErr w:type="spellEnd"/>
+      <w:r>
+        <w:rPr>
+          <w:rFonts w:ascii="Consolas" w:eastAsia="Times New Roman" w:hAnsi="Consolas" w:cs="Times New Roman"/>
+          <w:color w:val="CCCCCC"/>
+          <w:kern w:val="0"/>
+          <w:sz w:val="21"/>
+          <w:szCs w:val="21"/>
+          <w:lang w:eastAsia="pt-BR"/>
+          <w14:ligatures w14:val="none"/>
+        </w:rPr>
+        <w:t xml:space="preserve"> </w:t>
+      </w:r>
+      <w:proofErr w:type="spellStart"/>
+      <w:r>
+        <w:rPr>
+          <w:rFonts w:ascii="Consolas" w:eastAsia="Times New Roman" w:hAnsi="Consolas" w:cs="Times New Roman"/>
+          <w:color w:val="4FC1FF"/>
+          <w:kern w:val="0"/>
+          <w:sz w:val="21"/>
+          <w:szCs w:val="21"/>
+          <w:lang w:eastAsia="pt-BR"/>
+          <w14:ligatures w14:val="none"/>
+        </w:rPr>
+        <w:t>dbConn</w:t>
+      </w:r>
+      <w:proofErr w:type="spellEnd"/>
+      <w:r>
+        <w:rPr>
+          <w:rFonts w:ascii="Consolas" w:eastAsia="Times New Roman" w:hAnsi="Consolas" w:cs="Times New Roman"/>
+          <w:color w:val="CCCCCC"/>
+          <w:kern w:val="0"/>
+          <w:sz w:val="21"/>
+          <w:szCs w:val="21"/>
+          <w:lang w:eastAsia="pt-BR"/>
+          <w14:ligatures w14:val="none"/>
+        </w:rPr>
+        <w:t>;</w:t>
+      </w:r>
+    </w:p>
+    <w:p>
+      <w:pPr>
+        <w:shd w:val="clear" w:color="auto" w:fill="1F1F1F"/>
+        <w:spacing w:after="0" w:line="285" w:lineRule="atLeast"/>
+        <w:rPr>
+          <w:rFonts w:ascii="Consolas" w:eastAsia="Times New Roman" w:hAnsi="Consolas" w:cs="Times New Roman"/>
+          <w:color w:val="CCCCCC"/>
+          <w:kern w:val="0"/>
+          <w:sz w:val="21"/>
+          <w:szCs w:val="21"/>
+          <w:lang w:eastAsia="pt-BR"/>
+          <w14:ligatures w14:val="none"/>
+        </w:rPr>
+      </w:pPr>
+      <w:r>
+        <w:rPr>
+          <w:rFonts w:ascii="Consolas" w:eastAsia="Times New Roman" w:hAnsi="Consolas" w:cs="Times New Roman"/>
+          <w:color w:val="CCCCCC"/>
+          <w:kern w:val="0"/>
+          <w:sz w:val="21"/>
+          <w:szCs w:val="21"/>
+          <w:lang w:eastAsia="pt-BR"/>
+          <w14:ligatures w14:val="none"/>
+        </w:rPr>
+        <w:t xml:space="preserve">  } </w:t>
+      </w:r>
+      <w:r>
+        <w:rPr>
+          <w:rFonts w:ascii="Consolas" w:eastAsia="Times New Roman" w:hAnsi="Consolas" w:cs="Times New Roman"/>
+          <w:color w:val="C586C0"/>
+          <w:kern w:val="0"/>
+          <w:sz w:val="21"/>
+          <w:szCs w:val="21"/>
+          <w:lang w:eastAsia="pt-BR"/>
+          <w14:ligatures w14:val="none"/>
+        </w:rPr>
+        <w:t>catch</w:t>
+      </w:r>
+      <w:r>
+        <w:rPr>
+          <w:rFonts w:ascii="Consolas" w:eastAsia="Times New Roman" w:hAnsi="Consolas" w:cs="Times New Roman"/>
+          <w:color w:val="CCCCCC"/>
+          <w:kern w:val="0"/>
+          <w:sz w:val="21"/>
+          <w:szCs w:val="21"/>
+          <w:lang w:eastAsia="pt-BR"/>
+          <w14:ligatures w14:val="none"/>
+        </w:rPr>
+        <w:t xml:space="preserve"> (</w:t>
+      </w:r>
+      <w:proofErr w:type="spellStart"/>
+      <w:r>
+        <w:rPr>
+          <w:rFonts w:ascii="Consolas" w:eastAsia="Times New Roman" w:hAnsi="Consolas" w:cs="Times New Roman"/>
+          <w:color w:val="9CDCFE"/>
+          <w:kern w:val="0"/>
+          <w:sz w:val="21"/>
+          <w:szCs w:val="21"/>
+          <w:lang w:eastAsia="pt-BR"/>
+          <w14:ligatures w14:val="none"/>
+        </w:rPr>
+        <w:t>error</w:t>
+      </w:r>
+      <w:proofErr w:type="spellEnd"/>
+      <w:r>
+        <w:rPr>
+          <w:rFonts w:ascii="Consolas" w:eastAsia="Times New Roman" w:hAnsi="Consolas" w:cs="Times New Roman"/>
+          <w:color w:val="CCCCCC"/>
+          <w:kern w:val="0"/>
+          <w:sz w:val="21"/>
+          <w:szCs w:val="21"/>
+          <w:lang w:eastAsia="pt-BR"/>
+          <w14:ligatures w14:val="none"/>
+        </w:rPr>
+        <w:t>) {</w:t>
+      </w:r>
+      <w:r>
+        <w:rPr>
+          <w:rFonts w:ascii="Consolas" w:eastAsia="Times New Roman" w:hAnsi="Consolas" w:cs="Times New Roman"/>
+          <w:color w:val="6A9955"/>
+          <w:kern w:val="0"/>
+          <w:sz w:val="21"/>
+          <w:szCs w:val="21"/>
+          <w:lang w:eastAsia="pt-BR"/>
+          <w14:ligatures w14:val="none"/>
+        </w:rPr>
+        <w:t>//caso de erro na conexão</w:t>
+      </w:r>
+    </w:p>
+    <w:p>
+      <w:pPr>
+        <w:shd w:val="clear" w:color="auto" w:fill="1F1F1F"/>
+        <w:spacing w:after="0" w:line="285" w:lineRule="atLeast"/>
+        <w:rPr>
+          <w:rFonts w:ascii="Consolas" w:eastAsia="Times New Roman" w:hAnsi="Consolas" w:cs="Times New Roman"/>
+          <w:color w:val="CCCCCC"/>
+          <w:kern w:val="0"/>
+          <w:sz w:val="21"/>
+          <w:szCs w:val="21"/>
+          <w:lang w:eastAsia="pt-BR"/>
+          <w14:ligatures w14:val="none"/>
+        </w:rPr>
+      </w:pPr>
+      <w:r>
+        <w:rPr>
+          <w:rFonts w:ascii="Consolas" w:eastAsia="Times New Roman" w:hAnsi="Consolas" w:cs="Times New Roman"/>
+          <w:color w:val="CCCCCC"/>
+          <w:kern w:val="0"/>
+          <w:sz w:val="21"/>
+          <w:szCs w:val="21"/>
+          <w:lang w:eastAsia="pt-BR"/>
+          <w14:ligatures w14:val="none"/>
+        </w:rPr>
+        <w:t xml:space="preserve">    </w:t>
+      </w:r>
+      <w:r>
+        <w:rPr>
+          <w:rFonts w:ascii="Consolas" w:eastAsia="Times New Roman" w:hAnsi="Consolas" w:cs="Times New Roman"/>
+          <w:color w:val="9CDCFE"/>
+          <w:kern w:val="0"/>
+          <w:sz w:val="21"/>
+          <w:szCs w:val="21"/>
+          <w:lang w:eastAsia="pt-BR"/>
+          <w14:ligatures w14:val="none"/>
+        </w:rPr>
+        <w:t>console</w:t>
+      </w:r>
+      <w:r>
+        <w:rPr>
+          <w:rFonts w:ascii="Consolas" w:eastAsia="Times New Roman" w:hAnsi="Consolas" w:cs="Times New Roman"/>
+          <w:color w:val="CCCCCC"/>
+          <w:kern w:val="0"/>
+          <w:sz w:val="21"/>
+          <w:szCs w:val="21"/>
+          <w:lang w:eastAsia="pt-BR"/>
+          <w14:ligatures w14:val="none"/>
+        </w:rPr>
+        <w:t>.</w:t>
+      </w:r>
+      <w:r>
+        <w:rPr>
+          <w:rFonts w:ascii="Consolas" w:eastAsia="Times New Roman" w:hAnsi="Consolas" w:cs="Times New Roman"/>
+          <w:color w:val="DCDCAA"/>
+          <w:kern w:val="0"/>
+          <w:sz w:val="21"/>
+          <w:szCs w:val="21"/>
+          <w:lang w:eastAsia="pt-BR"/>
+          <w14:ligatures w14:val="none"/>
+        </w:rPr>
+        <w:t>log</w:t>
+      </w:r>
+      <w:r>
+        <w:rPr>
+          <w:rFonts w:ascii="Consolas" w:eastAsia="Times New Roman" w:hAnsi="Consolas" w:cs="Times New Roman"/>
+          <w:color w:val="CCCCCC"/>
+          <w:kern w:val="0"/>
+          <w:sz w:val="21"/>
+          <w:szCs w:val="21"/>
+          <w:lang w:eastAsia="pt-BR"/>
+          <w14:ligatures w14:val="none"/>
+        </w:rPr>
+        <w:t>(</w:t>
+      </w:r>
+      <w:proofErr w:type="spellStart"/>
+      <w:r>
+        <w:rPr>
+          <w:rFonts w:ascii="Consolas" w:eastAsia="Times New Roman" w:hAnsi="Consolas" w:cs="Times New Roman"/>
+          <w:color w:val="9CDCFE"/>
+          <w:kern w:val="0"/>
+          <w:sz w:val="21"/>
+          <w:szCs w:val="21"/>
+          <w:lang w:eastAsia="pt-BR"/>
+          <w14:ligatures w14:val="none"/>
+        </w:rPr>
+        <w:t>error</w:t>
+      </w:r>
+      <w:proofErr w:type="spellEnd"/>
+      <w:r>
+        <w:rPr>
+          <w:rFonts w:ascii="Consolas" w:eastAsia="Times New Roman" w:hAnsi="Consolas" w:cs="Times New Roman"/>
+          <w:color w:val="CCCCCC"/>
+          <w:kern w:val="0"/>
+          <w:sz w:val="21"/>
+          <w:szCs w:val="21"/>
+          <w:lang w:eastAsia="pt-BR"/>
+          <w14:ligatures w14:val="none"/>
+        </w:rPr>
+        <w:t>);</w:t>
+      </w:r>
+    </w:p>
+    <w:p>
+      <w:pPr>
+        <w:shd w:val="clear" w:color="auto" w:fill="1F1F1F"/>
+        <w:spacing w:after="0" w:line="285" w:lineRule="atLeast"/>
+        <w:rPr>
+          <w:rFonts w:ascii="Consolas" w:eastAsia="Times New Roman" w:hAnsi="Consolas" w:cs="Times New Roman"/>
+          <w:color w:val="CCCCCC"/>
+          <w:kern w:val="0"/>
+          <w:sz w:val="21"/>
+          <w:szCs w:val="21"/>
+          <w:lang w:eastAsia="pt-BR"/>
+          <w14:ligatures w14:val="none"/>
+        </w:rPr>
+      </w:pPr>
+      <w:r>
+        <w:rPr>
+          <w:rFonts w:ascii="Consolas" w:eastAsia="Times New Roman" w:hAnsi="Consolas" w:cs="Times New Roman"/>
+          <w:color w:val="CCCCCC"/>
+          <w:kern w:val="0"/>
+          <w:sz w:val="21"/>
+          <w:szCs w:val="21"/>
+          <w:lang w:eastAsia="pt-BR"/>
+          <w14:ligatures w14:val="none"/>
+        </w:rPr>
+        <w:t>  }</w:t>
+      </w:r>
+    </w:p>
+    <w:p>
+      <w:pPr>
+        <w:shd w:val="clear" w:color="auto" w:fill="1F1F1F"/>
+        <w:spacing w:after="0" w:line="285" w:lineRule="atLeast"/>
+        <w:rPr>
+          <w:rFonts w:ascii="Consolas" w:eastAsia="Times New Roman" w:hAnsi="Consolas" w:cs="Times New Roman"/>
+          <w:color w:val="CCCCCC"/>
+          <w:kern w:val="0"/>
+          <w:sz w:val="21"/>
+          <w:szCs w:val="21"/>
+          <w:lang w:eastAsia="pt-BR"/>
+          <w14:ligatures w14:val="none"/>
+        </w:rPr>
+      </w:pPr>
+      <w:r>
+        <w:rPr>
+          <w:rFonts w:ascii="Consolas" w:eastAsia="Times New Roman" w:hAnsi="Consolas" w:cs="Times New Roman"/>
+          <w:color w:val="CCCCCC"/>
+          <w:kern w:val="0"/>
+          <w:sz w:val="21"/>
+          <w:szCs w:val="21"/>
+          <w:lang w:eastAsia="pt-BR"/>
+          <w14:ligatures w14:val="none"/>
+        </w:rPr>
+        <w:t>};</w:t>
+      </w:r>
+    </w:p>
+    <w:p>
+      <w:pPr>
+        <w:shd w:val="clear" w:color="auto" w:fill="1F1F1F"/>
+        <w:spacing w:after="0" w:line="285" w:lineRule="atLeast"/>
+        <w:rPr>
+          <w:rFonts w:ascii="Consolas" w:eastAsia="Times New Roman" w:hAnsi="Consolas" w:cs="Times New Roman"/>
+          <w:color w:val="CCCCCC"/>
+          <w:kern w:val="0"/>
+          <w:sz w:val="21"/>
+          <w:szCs w:val="21"/>
+          <w:lang w:eastAsia="pt-BR"/>
+          <w14:ligatures w14:val="none"/>
+        </w:rPr>
+      </w:pPr>
+    </w:p>
+    <w:p>
+      <w:pPr>
+        <w:shd w:val="clear" w:color="auto" w:fill="1F1F1F"/>
+        <w:spacing w:after="0" w:line="285" w:lineRule="atLeast"/>
+        <w:rPr>
+          <w:rFonts w:ascii="Consolas" w:eastAsia="Times New Roman" w:hAnsi="Consolas" w:cs="Times New Roman"/>
+          <w:color w:val="CCCCCC"/>
+          <w:kern w:val="0"/>
+          <w:sz w:val="21"/>
+          <w:szCs w:val="21"/>
+          <w:lang w:eastAsia="pt-BR"/>
+          <w14:ligatures w14:val="none"/>
+        </w:rPr>
+      </w:pPr>
+      <w:proofErr w:type="spellStart"/>
+      <w:proofErr w:type="gramStart"/>
+      <w:r>
+        <w:rPr>
+          <w:rFonts w:ascii="Consolas" w:eastAsia="Times New Roman" w:hAnsi="Consolas" w:cs="Times New Roman"/>
+          <w:color w:val="DCDCAA"/>
+          <w:kern w:val="0"/>
+          <w:sz w:val="21"/>
+          <w:szCs w:val="21"/>
+          <w:lang w:eastAsia="pt-BR"/>
+          <w14:ligatures w14:val="none"/>
+        </w:rPr>
+        <w:t>conn</w:t>
+      </w:r>
+      <w:proofErr w:type="spellEnd"/>
+      <w:r>
+        <w:rPr>
+          <w:rFonts w:ascii="Consolas" w:eastAsia="Times New Roman" w:hAnsi="Consolas" w:cs="Times New Roman"/>
+          <w:color w:val="CCCCCC"/>
+          <w:kern w:val="0"/>
+          <w:sz w:val="21"/>
+          <w:szCs w:val="21"/>
+          <w:lang w:eastAsia="pt-BR"/>
+          <w14:ligatures w14:val="none"/>
+        </w:rPr>
+        <w:t>(</w:t>
+      </w:r>
+      <w:proofErr w:type="gramEnd"/>
+      <w:r>
+        <w:rPr>
+          <w:rFonts w:ascii="Consolas" w:eastAsia="Times New Roman" w:hAnsi="Consolas" w:cs="Times New Roman"/>
+          <w:color w:val="CCCCCC"/>
+          <w:kern w:val="0"/>
+          <w:sz w:val="21"/>
+          <w:szCs w:val="21"/>
+          <w:lang w:eastAsia="pt-BR"/>
+          <w14:ligatures w14:val="none"/>
+        </w:rPr>
+        <w:t>);</w:t>
+      </w:r>
+    </w:p>
+    <w:p>
+      <w:pPr>
+        <w:shd w:val="clear" w:color="auto" w:fill="1F1F1F"/>
+        <w:spacing w:after="0" w:line="285" w:lineRule="atLeast"/>
+        <w:rPr>
+          <w:rFonts w:ascii="Consolas" w:eastAsia="Times New Roman" w:hAnsi="Consolas" w:cs="Times New Roman"/>
+          <w:color w:val="CCCCCC"/>
+          <w:kern w:val="0"/>
+          <w:sz w:val="21"/>
+          <w:szCs w:val="21"/>
+          <w:lang w:eastAsia="pt-BR"/>
+          <w14:ligatures w14:val="none"/>
+        </w:rPr>
+      </w:pPr>
+      <w:proofErr w:type="spellStart"/>
+      <w:proofErr w:type="gramStart"/>
+      <w:r>
+        <w:rPr>
+          <w:rFonts w:ascii="Consolas" w:eastAsia="Times New Roman" w:hAnsi="Consolas" w:cs="Times New Roman"/>
+          <w:color w:val="4FC1FF"/>
+          <w:kern w:val="0"/>
+          <w:sz w:val="21"/>
+          <w:szCs w:val="21"/>
+          <w:lang w:eastAsia="pt-BR"/>
+          <w14:ligatures w14:val="none"/>
+        </w:rPr>
+        <w:t>module</w:t>
+      </w:r>
+      <w:r>
+        <w:rPr>
+          <w:rFonts w:ascii="Consolas" w:eastAsia="Times New Roman" w:hAnsi="Consolas" w:cs="Times New Roman"/>
+          <w:color w:val="CCCCCC"/>
+          <w:kern w:val="0"/>
+          <w:sz w:val="21"/>
+          <w:szCs w:val="21"/>
+          <w:lang w:eastAsia="pt-BR"/>
+          <w14:ligatures w14:val="none"/>
+        </w:rPr>
+        <w:t>.</w:t>
+      </w:r>
+      <w:r>
+        <w:rPr>
+          <w:rFonts w:ascii="Consolas" w:eastAsia="Times New Roman" w:hAnsi="Consolas" w:cs="Times New Roman"/>
+          <w:color w:val="DCDCAA"/>
+          <w:kern w:val="0"/>
+          <w:sz w:val="21"/>
+          <w:szCs w:val="21"/>
+          <w:lang w:eastAsia="pt-BR"/>
+          <w14:ligatures w14:val="none"/>
+        </w:rPr>
+        <w:t>exports</w:t>
+      </w:r>
+      <w:proofErr w:type="spellEnd"/>
+      <w:proofErr w:type="gramEnd"/>
+      <w:r>
+        <w:rPr>
+          <w:rFonts w:ascii="Consolas" w:eastAsia="Times New Roman" w:hAnsi="Consolas" w:cs="Times New Roman"/>
+          <w:color w:val="D4D4D4"/>
+          <w:kern w:val="0"/>
+          <w:sz w:val="21"/>
+          <w:szCs w:val="21"/>
+          <w:lang w:eastAsia="pt-BR"/>
+          <w14:ligatures w14:val="none"/>
+        </w:rPr>
+        <w:t>=</w:t>
+      </w:r>
+      <w:proofErr w:type="spellStart"/>
+      <w:r>
+        <w:rPr>
+          <w:rFonts w:ascii="Consolas" w:eastAsia="Times New Roman" w:hAnsi="Consolas" w:cs="Times New Roman"/>
+          <w:color w:val="DCDCAA"/>
+          <w:kern w:val="0"/>
+          <w:sz w:val="21"/>
+          <w:szCs w:val="21"/>
+          <w:lang w:eastAsia="pt-BR"/>
+          <w14:ligatures w14:val="none"/>
+        </w:rPr>
+        <w:t>conn</w:t>
+      </w:r>
+      <w:proofErr w:type="spellEnd"/>
+    </w:p>
+    <w:p>
+      <w:pPr>
+        <w:tabs>
+          <w:tab w:val="left" w:pos="1997"/>
+        </w:tabs>
+        <w:rPr>
+          <w:rFonts w:ascii="Arial" w:hAnsi="Arial" w:cs="Arial"/>
+          <w:sz w:val="24"/>
+          <w:szCs w:val="24"/>
+        </w:rPr>
+      </w:pPr>
+    </w:p>
+    <w:p>
+      <w:pPr>
+        <w:tabs>
+          <w:tab w:val="left" w:pos="1997"/>
+        </w:tabs>
+        <w:rPr>
+          <w:rFonts w:ascii="Arial" w:hAnsi="Arial" w:cs="Arial"/>
+          <w:b/>
+          <w:bCs/>
+          <w:i/>
+          <w:iCs/>
+          <w:sz w:val="24"/>
+          <w:szCs w:val="24"/>
+        </w:rPr>
+      </w:pPr>
+      <w:proofErr w:type="gramStart"/>
+      <w:r>
+        <w:rPr>
+          <w:rFonts w:ascii="Arial" w:hAnsi="Arial" w:cs="Arial"/>
+          <w:b/>
+          <w:bCs/>
+          <w:i/>
+          <w:iCs/>
+          <w:sz w:val="24"/>
+          <w:szCs w:val="24"/>
+        </w:rPr>
+        <w:t>.</w:t>
+      </w:r>
+      <w:proofErr w:type="spellStart"/>
+      <w:r>
+        <w:rPr>
+          <w:rFonts w:ascii="Arial" w:hAnsi="Arial" w:cs="Arial"/>
+          <w:b/>
+          <w:bCs/>
+          <w:i/>
+          <w:iCs/>
+          <w:sz w:val="24"/>
+          <w:szCs w:val="24"/>
+        </w:rPr>
+        <w:t>env</w:t>
+      </w:r>
+      <w:proofErr w:type="spellEnd"/>
+      <w:proofErr w:type="gramEnd"/>
+    </w:p>
+    <w:p>
+      <w:pPr>
+        <w:shd w:val="clear" w:color="auto" w:fill="1F1F1F"/>
+        <w:spacing w:after="0" w:line="285" w:lineRule="atLeast"/>
+        <w:rPr>
+          <w:rFonts w:ascii="Consolas" w:eastAsia="Times New Roman" w:hAnsi="Consolas" w:cs="Times New Roman"/>
+          <w:color w:val="CCCCCC"/>
+          <w:kern w:val="0"/>
+          <w:sz w:val="21"/>
+          <w:szCs w:val="21"/>
+          <w:lang w:eastAsia="pt-BR"/>
+          <w14:ligatures w14:val="none"/>
+        </w:rPr>
+      </w:pPr>
+      <w:r>
+        <w:rPr>
+          <w:rFonts w:ascii="Consolas" w:eastAsia="Times New Roman" w:hAnsi="Consolas" w:cs="Times New Roman"/>
+          <w:color w:val="569CD6"/>
+          <w:kern w:val="0"/>
+          <w:sz w:val="21"/>
+          <w:szCs w:val="21"/>
+          <w:lang w:eastAsia="pt-BR"/>
+          <w14:ligatures w14:val="none"/>
+        </w:rPr>
+        <w:t>DB_USER</w:t>
+      </w:r>
+      <w:r>
+        <w:rPr>
+          <w:rFonts w:ascii="Consolas" w:eastAsia="Times New Roman" w:hAnsi="Consolas" w:cs="Times New Roman"/>
+          <w:color w:val="CCCCCC"/>
+          <w:kern w:val="0"/>
+          <w:sz w:val="21"/>
+          <w:szCs w:val="21"/>
+          <w:lang w:eastAsia="pt-BR"/>
+          <w14:ligatures w14:val="none"/>
+        </w:rPr>
+        <w:t>=aninha</w:t>
+      </w:r>
+    </w:p>
+    <w:p>
+      <w:pPr>
+        <w:shd w:val="clear" w:color="auto" w:fill="1F1F1F"/>
+        <w:spacing w:after="0" w:line="285" w:lineRule="atLeast"/>
+        <w:rPr>
+          <w:rFonts w:ascii="Consolas" w:eastAsia="Times New Roman" w:hAnsi="Consolas" w:cs="Times New Roman"/>
+          <w:color w:val="CCCCCC"/>
+          <w:kern w:val="0"/>
+          <w:sz w:val="21"/>
+          <w:szCs w:val="21"/>
+          <w:lang w:eastAsia="pt-BR"/>
+          <w14:ligatures w14:val="none"/>
+        </w:rPr>
+      </w:pPr>
+      <w:r>
+        <w:rPr>
+          <w:rFonts w:ascii="Consolas" w:eastAsia="Times New Roman" w:hAnsi="Consolas" w:cs="Times New Roman"/>
+          <w:color w:val="569CD6"/>
+          <w:kern w:val="0"/>
+          <w:sz w:val="21"/>
+          <w:szCs w:val="21"/>
+          <w:lang w:eastAsia="pt-BR"/>
+          <w14:ligatures w14:val="none"/>
+        </w:rPr>
+        <w:t>DB_PASSWORD</w:t>
+      </w:r>
+      <w:r>
+        <w:rPr>
+          <w:rFonts w:ascii="Consolas" w:eastAsia="Times New Roman" w:hAnsi="Consolas" w:cs="Times New Roman"/>
+          <w:color w:val="CCCCCC"/>
+          <w:kern w:val="0"/>
+          <w:sz w:val="21"/>
+          <w:szCs w:val="21"/>
+          <w:lang w:eastAsia="pt-BR"/>
+          <w14:ligatures w14:val="none"/>
+        </w:rPr>
+        <w:t>=iYZJQzn7qExUPv7n</w:t>
+      </w:r>
+    </w:p>
+    <w:p>
+      <w:pPr>
+        <w:tabs>
+          <w:tab w:val="left" w:pos="1997"/>
+        </w:tabs>
+        <w:rPr>
+          <w:rFonts w:ascii="Arial" w:hAnsi="Arial" w:cs="Arial"/>
+          <w:sz w:val="24"/>
+          <w:szCs w:val="24"/>
+        </w:rPr>
+      </w:pPr>
+    </w:p>
+    <w:p>
+      <w:pPr>
+        <w:tabs>
+          <w:tab w:val="left" w:pos="1997"/>
+        </w:tabs>
+        <w:rPr>
+          <w:rFonts w:ascii="Arial" w:hAnsi="Arial" w:cs="Arial"/>
+          <w:b/>
+          <w:bCs/>
+          <w:i/>
+          <w:iCs/>
           <w:sz w:val="24"/>
           <w:szCs w:val="24"/>
         </w:rPr>
@@ -3491,6 +6215,7 @@
   <w:style w:type="paragraph" w:default="1" w:styleId="Normal">
     <w:name w:val="Normal"/>
     <w:qFormat/>
+    <w:rsid w:val="009175B3"/>
   </w:style>
   <w:style w:type="character" w:default="1" w:styleId="Fontepargpadro">
     <w:name w:val="Default Paragraph Font"/>
@@ -3518,6 +6243,15 @@
     <w:uiPriority w:val="99"/>
     <w:semiHidden/>
     <w:unhideWhenUsed/>
+  </w:style>
+  <w:style w:type="paragraph" w:styleId="SemEspaamento">
+    <w:name w:val="No Spacing"/>
+    <w:uiPriority w:val="1"/>
+    <w:qFormat/>
+    <w:rsid w:val="009175B3"/>
+    <w:pPr>
+      <w:spacing w:after="0" w:line="240" w:lineRule="auto"/>
+    </w:pPr>
   </w:style>
 </w:styles>
 </file>

</xml_diff>

<commit_message>
Criando Model do usuário
</commit_message>
<xml_diff>
--- a/reactgram/reactgram.docx
+++ b/reactgram/reactgram.docx
@@ -5784,6 +5784,1682 @@
         </w:tabs>
         <w:rPr>
           <w:rFonts w:ascii="Arial" w:hAnsi="Arial" w:cs="Arial"/>
+          <w:sz w:val="24"/>
+          <w:szCs w:val="24"/>
+        </w:rPr>
+      </w:pPr>
+    </w:p>
+    <w:p>
+      <w:pPr>
+        <w:tabs>
+          <w:tab w:val="left" w:pos="1997"/>
+        </w:tabs>
+        <w:rPr>
+          <w:rFonts w:ascii="Arial" w:hAnsi="Arial" w:cs="Arial"/>
+          <w:b/>
+          <w:bCs/>
+          <w:sz w:val="24"/>
+          <w:szCs w:val="24"/>
+        </w:rPr>
+      </w:pPr>
+      <w:r>
+        <w:rPr>
+          <w:rFonts w:ascii="Arial" w:hAnsi="Arial" w:cs="Arial"/>
+          <w:b/>
+          <w:bCs/>
+          <w:sz w:val="24"/>
+          <w:szCs w:val="24"/>
+        </w:rPr>
+        <w:t>Criando Model do usuário</w:t>
+      </w:r>
+    </w:p>
+    <w:p>
+      <w:pPr>
+        <w:tabs>
+          <w:tab w:val="left" w:pos="1997"/>
+        </w:tabs>
+        <w:rPr>
+          <w:rFonts w:ascii="Arial" w:hAnsi="Arial" w:cs="Arial"/>
+          <w:b/>
+          <w:bCs/>
+          <w:i/>
+          <w:iCs/>
+          <w:sz w:val="24"/>
+          <w:szCs w:val="24"/>
+        </w:rPr>
+      </w:pPr>
+      <w:r>
+        <w:rPr>
+          <w:rFonts w:ascii="Arial" w:hAnsi="Arial" w:cs="Arial"/>
+          <w:b/>
+          <w:bCs/>
+          <w:i/>
+          <w:iCs/>
+          <w:sz w:val="24"/>
+          <w:szCs w:val="24"/>
+        </w:rPr>
+        <w:lastRenderedPageBreak/>
+        <w:t>models&gt;User.js</w:t>
+      </w:r>
+    </w:p>
+    <w:p>
+      <w:pPr>
+        <w:shd w:val="clear" w:color="auto" w:fill="1F1F1F"/>
+        <w:spacing w:after="0" w:line="285" w:lineRule="atLeast"/>
+        <w:rPr>
+          <w:rFonts w:ascii="Consolas" w:eastAsia="Times New Roman" w:hAnsi="Consolas" w:cs="Times New Roman"/>
+          <w:color w:val="CCCCCC"/>
+          <w:kern w:val="0"/>
+          <w:sz w:val="21"/>
+          <w:szCs w:val="21"/>
+          <w:lang w:eastAsia="pt-BR"/>
+          <w14:ligatures w14:val="none"/>
+        </w:rPr>
+      </w:pPr>
+      <w:proofErr w:type="spellStart"/>
+      <w:r>
+        <w:rPr>
+          <w:rFonts w:ascii="Consolas" w:eastAsia="Times New Roman" w:hAnsi="Consolas" w:cs="Times New Roman"/>
+          <w:color w:val="569CD6"/>
+          <w:kern w:val="0"/>
+          <w:sz w:val="21"/>
+          <w:szCs w:val="21"/>
+          <w:lang w:eastAsia="pt-BR"/>
+          <w14:ligatures w14:val="none"/>
+        </w:rPr>
+        <w:t>const</w:t>
+      </w:r>
+      <w:proofErr w:type="spellEnd"/>
+      <w:r>
+        <w:rPr>
+          <w:rFonts w:ascii="Consolas" w:eastAsia="Times New Roman" w:hAnsi="Consolas" w:cs="Times New Roman"/>
+          <w:color w:val="CCCCCC"/>
+          <w:kern w:val="0"/>
+          <w:sz w:val="21"/>
+          <w:szCs w:val="21"/>
+          <w:lang w:eastAsia="pt-BR"/>
+          <w14:ligatures w14:val="none"/>
+        </w:rPr>
+        <w:t xml:space="preserve"> {</w:t>
+      </w:r>
+      <w:proofErr w:type="spellStart"/>
+      <w:r>
+        <w:rPr>
+          <w:rFonts w:ascii="Consolas" w:eastAsia="Times New Roman" w:hAnsi="Consolas" w:cs="Times New Roman"/>
+          <w:color w:val="4EC9B0"/>
+          <w:kern w:val="0"/>
+          <w:sz w:val="21"/>
+          <w:szCs w:val="21"/>
+          <w:lang w:eastAsia="pt-BR"/>
+          <w14:ligatures w14:val="none"/>
+        </w:rPr>
+        <w:t>Schema</w:t>
+      </w:r>
+      <w:proofErr w:type="spellEnd"/>
+      <w:r>
+        <w:rPr>
+          <w:rFonts w:ascii="Consolas" w:eastAsia="Times New Roman" w:hAnsi="Consolas" w:cs="Times New Roman"/>
+          <w:color w:val="CCCCCC"/>
+          <w:kern w:val="0"/>
+          <w:sz w:val="21"/>
+          <w:szCs w:val="21"/>
+          <w:lang w:eastAsia="pt-BR"/>
+          <w14:ligatures w14:val="none"/>
+        </w:rPr>
+        <w:t xml:space="preserve">} </w:t>
+      </w:r>
+      <w:r>
+        <w:rPr>
+          <w:rFonts w:ascii="Consolas" w:eastAsia="Times New Roman" w:hAnsi="Consolas" w:cs="Times New Roman"/>
+          <w:color w:val="D4D4D4"/>
+          <w:kern w:val="0"/>
+          <w:sz w:val="21"/>
+          <w:szCs w:val="21"/>
+          <w:lang w:eastAsia="pt-BR"/>
+          <w14:ligatures w14:val="none"/>
+        </w:rPr>
+        <w:t>=</w:t>
+      </w:r>
+      <w:r>
+        <w:rPr>
+          <w:rFonts w:ascii="Consolas" w:eastAsia="Times New Roman" w:hAnsi="Consolas" w:cs="Times New Roman"/>
+          <w:color w:val="CCCCCC"/>
+          <w:kern w:val="0"/>
+          <w:sz w:val="21"/>
+          <w:szCs w:val="21"/>
+          <w:lang w:eastAsia="pt-BR"/>
+          <w14:ligatures w14:val="none"/>
+        </w:rPr>
+        <w:t xml:space="preserve"> </w:t>
+      </w:r>
+      <w:proofErr w:type="spellStart"/>
+      <w:r>
+        <w:rPr>
+          <w:rFonts w:ascii="Consolas" w:eastAsia="Times New Roman" w:hAnsi="Consolas" w:cs="Times New Roman"/>
+          <w:color w:val="4EC9B0"/>
+          <w:kern w:val="0"/>
+          <w:sz w:val="21"/>
+          <w:szCs w:val="21"/>
+          <w:lang w:eastAsia="pt-BR"/>
+          <w14:ligatures w14:val="none"/>
+        </w:rPr>
+        <w:t>mongoose</w:t>
+      </w:r>
+      <w:proofErr w:type="spellEnd"/>
+    </w:p>
+    <w:p>
+      <w:pPr>
+        <w:shd w:val="clear" w:color="auto" w:fill="1F1F1F"/>
+        <w:spacing w:after="0" w:line="285" w:lineRule="atLeast"/>
+        <w:rPr>
+          <w:rFonts w:ascii="Consolas" w:eastAsia="Times New Roman" w:hAnsi="Consolas" w:cs="Times New Roman"/>
+          <w:color w:val="CCCCCC"/>
+          <w:kern w:val="0"/>
+          <w:sz w:val="21"/>
+          <w:szCs w:val="21"/>
+          <w:lang w:eastAsia="pt-BR"/>
+          <w14:ligatures w14:val="none"/>
+        </w:rPr>
+      </w:pPr>
+      <w:r>
+        <w:rPr>
+          <w:rFonts w:ascii="Consolas" w:eastAsia="Times New Roman" w:hAnsi="Consolas" w:cs="Times New Roman"/>
+          <w:color w:val="6A9955"/>
+          <w:kern w:val="0"/>
+          <w:sz w:val="21"/>
+          <w:szCs w:val="21"/>
+          <w:lang w:eastAsia="pt-BR"/>
+          <w14:ligatures w14:val="none"/>
+        </w:rPr>
+        <w:t>//o models é dividido em duas partes: //</w:t>
+      </w:r>
+      <w:proofErr w:type="spellStart"/>
+      <w:r>
+        <w:rPr>
+          <w:rFonts w:ascii="Consolas" w:eastAsia="Times New Roman" w:hAnsi="Consolas" w:cs="Times New Roman"/>
+          <w:color w:val="6A9955"/>
+          <w:kern w:val="0"/>
+          <w:sz w:val="21"/>
+          <w:szCs w:val="21"/>
+          <w:lang w:eastAsia="pt-BR"/>
+          <w14:ligatures w14:val="none"/>
+        </w:rPr>
+        <w:t>Schema</w:t>
+      </w:r>
+      <w:proofErr w:type="spellEnd"/>
+      <w:r>
+        <w:rPr>
+          <w:rFonts w:ascii="Consolas" w:eastAsia="Times New Roman" w:hAnsi="Consolas" w:cs="Times New Roman"/>
+          <w:color w:val="6A9955"/>
+          <w:kern w:val="0"/>
+          <w:sz w:val="21"/>
+          <w:szCs w:val="21"/>
+          <w:lang w:eastAsia="pt-BR"/>
+          <w14:ligatures w14:val="none"/>
+        </w:rPr>
+        <w:t xml:space="preserve">- </w:t>
+      </w:r>
+      <w:proofErr w:type="gramStart"/>
+      <w:r>
+        <w:rPr>
+          <w:rFonts w:ascii="Consolas" w:eastAsia="Times New Roman" w:hAnsi="Consolas" w:cs="Times New Roman"/>
+          <w:color w:val="6A9955"/>
+          <w:kern w:val="0"/>
+          <w:sz w:val="21"/>
+          <w:szCs w:val="21"/>
+          <w:lang w:eastAsia="pt-BR"/>
+          <w14:ligatures w14:val="none"/>
+        </w:rPr>
+        <w:t>esquema(</w:t>
+      </w:r>
+      <w:proofErr w:type="gramEnd"/>
+      <w:r>
+        <w:rPr>
+          <w:rFonts w:ascii="Consolas" w:eastAsia="Times New Roman" w:hAnsi="Consolas" w:cs="Times New Roman"/>
+          <w:color w:val="6A9955"/>
+          <w:kern w:val="0"/>
+          <w:sz w:val="21"/>
+          <w:szCs w:val="21"/>
+          <w:lang w:eastAsia="pt-BR"/>
+          <w14:ligatures w14:val="none"/>
+        </w:rPr>
+        <w:t>como ele é constituído)</w:t>
+      </w:r>
+    </w:p>
+    <w:p>
+      <w:pPr>
+        <w:shd w:val="clear" w:color="auto" w:fill="1F1F1F"/>
+        <w:spacing w:after="0" w:line="285" w:lineRule="atLeast"/>
+        <w:rPr>
+          <w:rFonts w:ascii="Consolas" w:eastAsia="Times New Roman" w:hAnsi="Consolas" w:cs="Times New Roman"/>
+          <w:color w:val="CCCCCC"/>
+          <w:kern w:val="0"/>
+          <w:sz w:val="21"/>
+          <w:szCs w:val="21"/>
+          <w:lang w:eastAsia="pt-BR"/>
+          <w14:ligatures w14:val="none"/>
+        </w:rPr>
+      </w:pPr>
+      <w:r>
+        <w:rPr>
+          <w:rFonts w:ascii="Consolas" w:eastAsia="Times New Roman" w:hAnsi="Consolas" w:cs="Times New Roman"/>
+          <w:color w:val="6A9955"/>
+          <w:kern w:val="0"/>
+          <w:sz w:val="21"/>
+          <w:szCs w:val="21"/>
+          <w:lang w:eastAsia="pt-BR"/>
+          <w14:ligatures w14:val="none"/>
+        </w:rPr>
+        <w:t xml:space="preserve">//model - objeto que possui os </w:t>
+      </w:r>
+      <w:proofErr w:type="gramStart"/>
+      <w:r>
+        <w:rPr>
+          <w:rFonts w:ascii="Consolas" w:eastAsia="Times New Roman" w:hAnsi="Consolas" w:cs="Times New Roman"/>
+          <w:color w:val="6A9955"/>
+          <w:kern w:val="0"/>
+          <w:sz w:val="21"/>
+          <w:szCs w:val="21"/>
+          <w:lang w:eastAsia="pt-BR"/>
+          <w14:ligatures w14:val="none"/>
+        </w:rPr>
+        <w:t>métodos(</w:t>
+      </w:r>
+      <w:proofErr w:type="gramEnd"/>
+      <w:r>
+        <w:rPr>
+          <w:rFonts w:ascii="Consolas" w:eastAsia="Times New Roman" w:hAnsi="Consolas" w:cs="Times New Roman"/>
+          <w:color w:val="6A9955"/>
+          <w:kern w:val="0"/>
+          <w:sz w:val="21"/>
+          <w:szCs w:val="21"/>
+          <w:lang w:eastAsia="pt-BR"/>
+          <w14:ligatures w14:val="none"/>
+        </w:rPr>
+        <w:t>inserir, deletar, ler)</w:t>
+      </w:r>
+    </w:p>
+    <w:p>
+      <w:pPr>
+        <w:shd w:val="clear" w:color="auto" w:fill="1F1F1F"/>
+        <w:spacing w:after="0" w:line="285" w:lineRule="atLeast"/>
+        <w:rPr>
+          <w:rFonts w:ascii="Consolas" w:eastAsia="Times New Roman" w:hAnsi="Consolas" w:cs="Times New Roman"/>
+          <w:color w:val="CCCCCC"/>
+          <w:kern w:val="0"/>
+          <w:sz w:val="21"/>
+          <w:szCs w:val="21"/>
+          <w:lang w:eastAsia="pt-BR"/>
+          <w14:ligatures w14:val="none"/>
+        </w:rPr>
+      </w:pPr>
+    </w:p>
+    <w:p>
+      <w:pPr>
+        <w:shd w:val="clear" w:color="auto" w:fill="1F1F1F"/>
+        <w:spacing w:after="0" w:line="285" w:lineRule="atLeast"/>
+        <w:rPr>
+          <w:rFonts w:ascii="Consolas" w:eastAsia="Times New Roman" w:hAnsi="Consolas" w:cs="Times New Roman"/>
+          <w:color w:val="CCCCCC"/>
+          <w:kern w:val="0"/>
+          <w:sz w:val="21"/>
+          <w:szCs w:val="21"/>
+          <w:lang w:eastAsia="pt-BR"/>
+          <w14:ligatures w14:val="none"/>
+        </w:rPr>
+      </w:pPr>
+      <w:proofErr w:type="spellStart"/>
+      <w:r>
+        <w:rPr>
+          <w:rFonts w:ascii="Consolas" w:eastAsia="Times New Roman" w:hAnsi="Consolas" w:cs="Times New Roman"/>
+          <w:color w:val="569CD6"/>
+          <w:kern w:val="0"/>
+          <w:sz w:val="21"/>
+          <w:szCs w:val="21"/>
+          <w:lang w:eastAsia="pt-BR"/>
+          <w14:ligatures w14:val="none"/>
+        </w:rPr>
+        <w:t>const</w:t>
+      </w:r>
+      <w:proofErr w:type="spellEnd"/>
+      <w:r>
+        <w:rPr>
+          <w:rFonts w:ascii="Consolas" w:eastAsia="Times New Roman" w:hAnsi="Consolas" w:cs="Times New Roman"/>
+          <w:color w:val="CCCCCC"/>
+          <w:kern w:val="0"/>
+          <w:sz w:val="21"/>
+          <w:szCs w:val="21"/>
+          <w:lang w:eastAsia="pt-BR"/>
+          <w14:ligatures w14:val="none"/>
+        </w:rPr>
+        <w:t xml:space="preserve"> </w:t>
+      </w:r>
+      <w:proofErr w:type="spellStart"/>
+      <w:r>
+        <w:rPr>
+          <w:rFonts w:ascii="Consolas" w:eastAsia="Times New Roman" w:hAnsi="Consolas" w:cs="Times New Roman"/>
+          <w:color w:val="4FC1FF"/>
+          <w:kern w:val="0"/>
+          <w:sz w:val="21"/>
+          <w:szCs w:val="21"/>
+          <w:lang w:eastAsia="pt-BR"/>
+          <w14:ligatures w14:val="none"/>
+        </w:rPr>
+        <w:t>userSchema</w:t>
+      </w:r>
+      <w:proofErr w:type="spellEnd"/>
+      <w:r>
+        <w:rPr>
+          <w:rFonts w:ascii="Consolas" w:eastAsia="Times New Roman" w:hAnsi="Consolas" w:cs="Times New Roman"/>
+          <w:color w:val="CCCCCC"/>
+          <w:kern w:val="0"/>
+          <w:sz w:val="21"/>
+          <w:szCs w:val="21"/>
+          <w:lang w:eastAsia="pt-BR"/>
+          <w14:ligatures w14:val="none"/>
+        </w:rPr>
+        <w:t xml:space="preserve"> </w:t>
+      </w:r>
+      <w:r>
+        <w:rPr>
+          <w:rFonts w:ascii="Consolas" w:eastAsia="Times New Roman" w:hAnsi="Consolas" w:cs="Times New Roman"/>
+          <w:color w:val="D4D4D4"/>
+          <w:kern w:val="0"/>
+          <w:sz w:val="21"/>
+          <w:szCs w:val="21"/>
+          <w:lang w:eastAsia="pt-BR"/>
+          <w14:ligatures w14:val="none"/>
+        </w:rPr>
+        <w:t>=</w:t>
+      </w:r>
+      <w:r>
+        <w:rPr>
+          <w:rFonts w:ascii="Consolas" w:eastAsia="Times New Roman" w:hAnsi="Consolas" w:cs="Times New Roman"/>
+          <w:color w:val="CCCCCC"/>
+          <w:kern w:val="0"/>
+          <w:sz w:val="21"/>
+          <w:szCs w:val="21"/>
+          <w:lang w:eastAsia="pt-BR"/>
+          <w14:ligatures w14:val="none"/>
+        </w:rPr>
+        <w:t xml:space="preserve"> </w:t>
+      </w:r>
+      <w:r>
+        <w:rPr>
+          <w:rFonts w:ascii="Consolas" w:eastAsia="Times New Roman" w:hAnsi="Consolas" w:cs="Times New Roman"/>
+          <w:color w:val="569CD6"/>
+          <w:kern w:val="0"/>
+          <w:sz w:val="21"/>
+          <w:szCs w:val="21"/>
+          <w:lang w:eastAsia="pt-BR"/>
+          <w14:ligatures w14:val="none"/>
+        </w:rPr>
+        <w:t>new</w:t>
+      </w:r>
+      <w:r>
+        <w:rPr>
+          <w:rFonts w:ascii="Consolas" w:eastAsia="Times New Roman" w:hAnsi="Consolas" w:cs="Times New Roman"/>
+          <w:color w:val="CCCCCC"/>
+          <w:kern w:val="0"/>
+          <w:sz w:val="21"/>
+          <w:szCs w:val="21"/>
+          <w:lang w:eastAsia="pt-BR"/>
+          <w14:ligatures w14:val="none"/>
+        </w:rPr>
+        <w:t xml:space="preserve"> </w:t>
+      </w:r>
+      <w:proofErr w:type="spellStart"/>
+      <w:proofErr w:type="gramStart"/>
+      <w:r>
+        <w:rPr>
+          <w:rFonts w:ascii="Consolas" w:eastAsia="Times New Roman" w:hAnsi="Consolas" w:cs="Times New Roman"/>
+          <w:color w:val="4EC9B0"/>
+          <w:kern w:val="0"/>
+          <w:sz w:val="21"/>
+          <w:szCs w:val="21"/>
+          <w:lang w:eastAsia="pt-BR"/>
+          <w14:ligatures w14:val="none"/>
+        </w:rPr>
+        <w:t>Schema</w:t>
+      </w:r>
+      <w:proofErr w:type="spellEnd"/>
+      <w:r>
+        <w:rPr>
+          <w:rFonts w:ascii="Consolas" w:eastAsia="Times New Roman" w:hAnsi="Consolas" w:cs="Times New Roman"/>
+          <w:color w:val="CCCCCC"/>
+          <w:kern w:val="0"/>
+          <w:sz w:val="21"/>
+          <w:szCs w:val="21"/>
+          <w:lang w:eastAsia="pt-BR"/>
+          <w14:ligatures w14:val="none"/>
+        </w:rPr>
+        <w:t>(</w:t>
+      </w:r>
+      <w:proofErr w:type="gramEnd"/>
+      <w:r>
+        <w:rPr>
+          <w:rFonts w:ascii="Consolas" w:eastAsia="Times New Roman" w:hAnsi="Consolas" w:cs="Times New Roman"/>
+          <w:color w:val="CCCCCC"/>
+          <w:kern w:val="0"/>
+          <w:sz w:val="21"/>
+          <w:szCs w:val="21"/>
+          <w:lang w:eastAsia="pt-BR"/>
+          <w14:ligatures w14:val="none"/>
+        </w:rPr>
+        <w:t>{</w:t>
+      </w:r>
+      <w:r>
+        <w:rPr>
+          <w:rFonts w:ascii="Consolas" w:eastAsia="Times New Roman" w:hAnsi="Consolas" w:cs="Times New Roman"/>
+          <w:color w:val="6A9955"/>
+          <w:kern w:val="0"/>
+          <w:sz w:val="21"/>
+          <w:szCs w:val="21"/>
+          <w:lang w:eastAsia="pt-BR"/>
+          <w14:ligatures w14:val="none"/>
+        </w:rPr>
+        <w:t xml:space="preserve">//dados do usuário </w:t>
+      </w:r>
+    </w:p>
+    <w:p>
+      <w:pPr>
+        <w:shd w:val="clear" w:color="auto" w:fill="1F1F1F"/>
+        <w:spacing w:after="0" w:line="285" w:lineRule="atLeast"/>
+        <w:rPr>
+          <w:rFonts w:ascii="Consolas" w:eastAsia="Times New Roman" w:hAnsi="Consolas" w:cs="Times New Roman"/>
+          <w:color w:val="CCCCCC"/>
+          <w:kern w:val="0"/>
+          <w:sz w:val="21"/>
+          <w:szCs w:val="21"/>
+          <w:lang w:eastAsia="pt-BR"/>
+          <w14:ligatures w14:val="none"/>
+        </w:rPr>
+      </w:pPr>
+      <w:r>
+        <w:rPr>
+          <w:rFonts w:ascii="Consolas" w:eastAsia="Times New Roman" w:hAnsi="Consolas" w:cs="Times New Roman"/>
+          <w:color w:val="CCCCCC"/>
+          <w:kern w:val="0"/>
+          <w:sz w:val="21"/>
+          <w:szCs w:val="21"/>
+          <w:lang w:eastAsia="pt-BR"/>
+          <w14:ligatures w14:val="none"/>
+        </w:rPr>
+        <w:t xml:space="preserve">    </w:t>
+      </w:r>
+      <w:proofErr w:type="spellStart"/>
+      <w:r>
+        <w:rPr>
+          <w:rFonts w:ascii="Consolas" w:eastAsia="Times New Roman" w:hAnsi="Consolas" w:cs="Times New Roman"/>
+          <w:color w:val="4EC9B0"/>
+          <w:kern w:val="0"/>
+          <w:sz w:val="21"/>
+          <w:szCs w:val="21"/>
+          <w:lang w:eastAsia="pt-BR"/>
+          <w14:ligatures w14:val="none"/>
+        </w:rPr>
+        <w:t>name</w:t>
+      </w:r>
+      <w:proofErr w:type="spellEnd"/>
+      <w:r>
+        <w:rPr>
+          <w:rFonts w:ascii="Consolas" w:eastAsia="Times New Roman" w:hAnsi="Consolas" w:cs="Times New Roman"/>
+          <w:color w:val="9CDCFE"/>
+          <w:kern w:val="0"/>
+          <w:sz w:val="21"/>
+          <w:szCs w:val="21"/>
+          <w:lang w:eastAsia="pt-BR"/>
+          <w14:ligatures w14:val="none"/>
+        </w:rPr>
+        <w:t>:</w:t>
+      </w:r>
+      <w:r>
+        <w:rPr>
+          <w:rFonts w:ascii="Consolas" w:eastAsia="Times New Roman" w:hAnsi="Consolas" w:cs="Times New Roman"/>
+          <w:color w:val="CCCCCC"/>
+          <w:kern w:val="0"/>
+          <w:sz w:val="21"/>
+          <w:szCs w:val="21"/>
+          <w:lang w:eastAsia="pt-BR"/>
+          <w14:ligatures w14:val="none"/>
+        </w:rPr>
+        <w:t xml:space="preserve"> </w:t>
+      </w:r>
+      <w:proofErr w:type="spellStart"/>
+      <w:r>
+        <w:rPr>
+          <w:rFonts w:ascii="Consolas" w:eastAsia="Times New Roman" w:hAnsi="Consolas" w:cs="Times New Roman"/>
+          <w:color w:val="4EC9B0"/>
+          <w:kern w:val="0"/>
+          <w:sz w:val="21"/>
+          <w:szCs w:val="21"/>
+          <w:lang w:eastAsia="pt-BR"/>
+          <w14:ligatures w14:val="none"/>
+        </w:rPr>
+        <w:t>String</w:t>
+      </w:r>
+      <w:proofErr w:type="spellEnd"/>
+      <w:r>
+        <w:rPr>
+          <w:rFonts w:ascii="Consolas" w:eastAsia="Times New Roman" w:hAnsi="Consolas" w:cs="Times New Roman"/>
+          <w:color w:val="CCCCCC"/>
+          <w:kern w:val="0"/>
+          <w:sz w:val="21"/>
+          <w:szCs w:val="21"/>
+          <w:lang w:eastAsia="pt-BR"/>
+          <w14:ligatures w14:val="none"/>
+        </w:rPr>
+        <w:t>,</w:t>
+      </w:r>
+    </w:p>
+    <w:p>
+      <w:pPr>
+        <w:shd w:val="clear" w:color="auto" w:fill="1F1F1F"/>
+        <w:spacing w:after="0" w:line="285" w:lineRule="atLeast"/>
+        <w:rPr>
+          <w:rFonts w:ascii="Consolas" w:eastAsia="Times New Roman" w:hAnsi="Consolas" w:cs="Times New Roman"/>
+          <w:color w:val="CCCCCC"/>
+          <w:kern w:val="0"/>
+          <w:sz w:val="21"/>
+          <w:szCs w:val="21"/>
+          <w:lang w:eastAsia="pt-BR"/>
+          <w14:ligatures w14:val="none"/>
+        </w:rPr>
+      </w:pPr>
+      <w:r>
+        <w:rPr>
+          <w:rFonts w:ascii="Consolas" w:eastAsia="Times New Roman" w:hAnsi="Consolas" w:cs="Times New Roman"/>
+          <w:color w:val="CCCCCC"/>
+          <w:kern w:val="0"/>
+          <w:sz w:val="21"/>
+          <w:szCs w:val="21"/>
+          <w:lang w:eastAsia="pt-BR"/>
+          <w14:ligatures w14:val="none"/>
+        </w:rPr>
+        <w:t xml:space="preserve">    </w:t>
+      </w:r>
+      <w:proofErr w:type="spellStart"/>
+      <w:r>
+        <w:rPr>
+          <w:rFonts w:ascii="Consolas" w:eastAsia="Times New Roman" w:hAnsi="Consolas" w:cs="Times New Roman"/>
+          <w:color w:val="4EC9B0"/>
+          <w:kern w:val="0"/>
+          <w:sz w:val="21"/>
+          <w:szCs w:val="21"/>
+          <w:lang w:eastAsia="pt-BR"/>
+          <w14:ligatures w14:val="none"/>
+        </w:rPr>
+        <w:t>email</w:t>
+      </w:r>
+      <w:proofErr w:type="spellEnd"/>
+      <w:r>
+        <w:rPr>
+          <w:rFonts w:ascii="Consolas" w:eastAsia="Times New Roman" w:hAnsi="Consolas" w:cs="Times New Roman"/>
+          <w:color w:val="9CDCFE"/>
+          <w:kern w:val="0"/>
+          <w:sz w:val="21"/>
+          <w:szCs w:val="21"/>
+          <w:lang w:eastAsia="pt-BR"/>
+          <w14:ligatures w14:val="none"/>
+        </w:rPr>
+        <w:t>:</w:t>
+      </w:r>
+      <w:r>
+        <w:rPr>
+          <w:rFonts w:ascii="Consolas" w:eastAsia="Times New Roman" w:hAnsi="Consolas" w:cs="Times New Roman"/>
+          <w:color w:val="CCCCCC"/>
+          <w:kern w:val="0"/>
+          <w:sz w:val="21"/>
+          <w:szCs w:val="21"/>
+          <w:lang w:eastAsia="pt-BR"/>
+          <w14:ligatures w14:val="none"/>
+        </w:rPr>
+        <w:t xml:space="preserve"> </w:t>
+      </w:r>
+      <w:proofErr w:type="spellStart"/>
+      <w:r>
+        <w:rPr>
+          <w:rFonts w:ascii="Consolas" w:eastAsia="Times New Roman" w:hAnsi="Consolas" w:cs="Times New Roman"/>
+          <w:color w:val="4EC9B0"/>
+          <w:kern w:val="0"/>
+          <w:sz w:val="21"/>
+          <w:szCs w:val="21"/>
+          <w:lang w:eastAsia="pt-BR"/>
+          <w14:ligatures w14:val="none"/>
+        </w:rPr>
+        <w:t>String</w:t>
+      </w:r>
+      <w:proofErr w:type="spellEnd"/>
+      <w:r>
+        <w:rPr>
+          <w:rFonts w:ascii="Consolas" w:eastAsia="Times New Roman" w:hAnsi="Consolas" w:cs="Times New Roman"/>
+          <w:color w:val="CCCCCC"/>
+          <w:kern w:val="0"/>
+          <w:sz w:val="21"/>
+          <w:szCs w:val="21"/>
+          <w:lang w:eastAsia="pt-BR"/>
+          <w14:ligatures w14:val="none"/>
+        </w:rPr>
+        <w:t>,</w:t>
+      </w:r>
+    </w:p>
+    <w:p>
+      <w:pPr>
+        <w:shd w:val="clear" w:color="auto" w:fill="1F1F1F"/>
+        <w:spacing w:after="0" w:line="285" w:lineRule="atLeast"/>
+        <w:rPr>
+          <w:rFonts w:ascii="Consolas" w:eastAsia="Times New Roman" w:hAnsi="Consolas" w:cs="Times New Roman"/>
+          <w:color w:val="CCCCCC"/>
+          <w:kern w:val="0"/>
+          <w:sz w:val="21"/>
+          <w:szCs w:val="21"/>
+          <w:lang w:eastAsia="pt-BR"/>
+          <w14:ligatures w14:val="none"/>
+        </w:rPr>
+      </w:pPr>
+      <w:r>
+        <w:rPr>
+          <w:rFonts w:ascii="Consolas" w:eastAsia="Times New Roman" w:hAnsi="Consolas" w:cs="Times New Roman"/>
+          <w:color w:val="CCCCCC"/>
+          <w:kern w:val="0"/>
+          <w:sz w:val="21"/>
+          <w:szCs w:val="21"/>
+          <w:lang w:eastAsia="pt-BR"/>
+          <w14:ligatures w14:val="none"/>
+        </w:rPr>
+        <w:t xml:space="preserve">    </w:t>
+      </w:r>
+      <w:proofErr w:type="spellStart"/>
+      <w:r>
+        <w:rPr>
+          <w:rFonts w:ascii="Consolas" w:eastAsia="Times New Roman" w:hAnsi="Consolas" w:cs="Times New Roman"/>
+          <w:color w:val="4EC9B0"/>
+          <w:kern w:val="0"/>
+          <w:sz w:val="21"/>
+          <w:szCs w:val="21"/>
+          <w:lang w:eastAsia="pt-BR"/>
+          <w14:ligatures w14:val="none"/>
+        </w:rPr>
+        <w:t>password</w:t>
+      </w:r>
+      <w:proofErr w:type="spellEnd"/>
+      <w:r>
+        <w:rPr>
+          <w:rFonts w:ascii="Consolas" w:eastAsia="Times New Roman" w:hAnsi="Consolas" w:cs="Times New Roman"/>
+          <w:color w:val="9CDCFE"/>
+          <w:kern w:val="0"/>
+          <w:sz w:val="21"/>
+          <w:szCs w:val="21"/>
+          <w:lang w:eastAsia="pt-BR"/>
+          <w14:ligatures w14:val="none"/>
+        </w:rPr>
+        <w:t>:</w:t>
+      </w:r>
+      <w:r>
+        <w:rPr>
+          <w:rFonts w:ascii="Consolas" w:eastAsia="Times New Roman" w:hAnsi="Consolas" w:cs="Times New Roman"/>
+          <w:color w:val="CCCCCC"/>
+          <w:kern w:val="0"/>
+          <w:sz w:val="21"/>
+          <w:szCs w:val="21"/>
+          <w:lang w:eastAsia="pt-BR"/>
+          <w14:ligatures w14:val="none"/>
+        </w:rPr>
+        <w:t xml:space="preserve"> </w:t>
+      </w:r>
+      <w:proofErr w:type="spellStart"/>
+      <w:r>
+        <w:rPr>
+          <w:rFonts w:ascii="Consolas" w:eastAsia="Times New Roman" w:hAnsi="Consolas" w:cs="Times New Roman"/>
+          <w:color w:val="4EC9B0"/>
+          <w:kern w:val="0"/>
+          <w:sz w:val="21"/>
+          <w:szCs w:val="21"/>
+          <w:lang w:eastAsia="pt-BR"/>
+          <w14:ligatures w14:val="none"/>
+        </w:rPr>
+        <w:t>String</w:t>
+      </w:r>
+      <w:proofErr w:type="spellEnd"/>
+      <w:r>
+        <w:rPr>
+          <w:rFonts w:ascii="Consolas" w:eastAsia="Times New Roman" w:hAnsi="Consolas" w:cs="Times New Roman"/>
+          <w:color w:val="CCCCCC"/>
+          <w:kern w:val="0"/>
+          <w:sz w:val="21"/>
+          <w:szCs w:val="21"/>
+          <w:lang w:eastAsia="pt-BR"/>
+          <w14:ligatures w14:val="none"/>
+        </w:rPr>
+        <w:t>,</w:t>
+      </w:r>
+    </w:p>
+    <w:p>
+      <w:pPr>
+        <w:shd w:val="clear" w:color="auto" w:fill="1F1F1F"/>
+        <w:spacing w:after="0" w:line="285" w:lineRule="atLeast"/>
+        <w:rPr>
+          <w:rFonts w:ascii="Consolas" w:eastAsia="Times New Roman" w:hAnsi="Consolas" w:cs="Times New Roman"/>
+          <w:color w:val="CCCCCC"/>
+          <w:kern w:val="0"/>
+          <w:sz w:val="21"/>
+          <w:szCs w:val="21"/>
+          <w:lang w:eastAsia="pt-BR"/>
+          <w14:ligatures w14:val="none"/>
+        </w:rPr>
+      </w:pPr>
+      <w:r>
+        <w:rPr>
+          <w:rFonts w:ascii="Consolas" w:eastAsia="Times New Roman" w:hAnsi="Consolas" w:cs="Times New Roman"/>
+          <w:color w:val="CCCCCC"/>
+          <w:kern w:val="0"/>
+          <w:sz w:val="21"/>
+          <w:szCs w:val="21"/>
+          <w:lang w:eastAsia="pt-BR"/>
+          <w14:ligatures w14:val="none"/>
+        </w:rPr>
+        <w:t xml:space="preserve">    </w:t>
+      </w:r>
+      <w:proofErr w:type="spellStart"/>
+      <w:r>
+        <w:rPr>
+          <w:rFonts w:ascii="Consolas" w:eastAsia="Times New Roman" w:hAnsi="Consolas" w:cs="Times New Roman"/>
+          <w:color w:val="4EC9B0"/>
+          <w:kern w:val="0"/>
+          <w:sz w:val="21"/>
+          <w:szCs w:val="21"/>
+          <w:lang w:eastAsia="pt-BR"/>
+          <w14:ligatures w14:val="none"/>
+        </w:rPr>
+        <w:t>profileImage</w:t>
+      </w:r>
+      <w:proofErr w:type="spellEnd"/>
+      <w:r>
+        <w:rPr>
+          <w:rFonts w:ascii="Consolas" w:eastAsia="Times New Roman" w:hAnsi="Consolas" w:cs="Times New Roman"/>
+          <w:color w:val="9CDCFE"/>
+          <w:kern w:val="0"/>
+          <w:sz w:val="21"/>
+          <w:szCs w:val="21"/>
+          <w:lang w:eastAsia="pt-BR"/>
+          <w14:ligatures w14:val="none"/>
+        </w:rPr>
+        <w:t>:</w:t>
+      </w:r>
+      <w:r>
+        <w:rPr>
+          <w:rFonts w:ascii="Consolas" w:eastAsia="Times New Roman" w:hAnsi="Consolas" w:cs="Times New Roman"/>
+          <w:color w:val="CCCCCC"/>
+          <w:kern w:val="0"/>
+          <w:sz w:val="21"/>
+          <w:szCs w:val="21"/>
+          <w:lang w:eastAsia="pt-BR"/>
+          <w14:ligatures w14:val="none"/>
+        </w:rPr>
+        <w:t xml:space="preserve"> </w:t>
+      </w:r>
+      <w:proofErr w:type="spellStart"/>
+      <w:proofErr w:type="gramStart"/>
+      <w:r>
+        <w:rPr>
+          <w:rFonts w:ascii="Consolas" w:eastAsia="Times New Roman" w:hAnsi="Consolas" w:cs="Times New Roman"/>
+          <w:color w:val="4EC9B0"/>
+          <w:kern w:val="0"/>
+          <w:sz w:val="21"/>
+          <w:szCs w:val="21"/>
+          <w:lang w:eastAsia="pt-BR"/>
+          <w14:ligatures w14:val="none"/>
+        </w:rPr>
+        <w:t>String</w:t>
+      </w:r>
+      <w:proofErr w:type="spellEnd"/>
+      <w:r>
+        <w:rPr>
+          <w:rFonts w:ascii="Consolas" w:eastAsia="Times New Roman" w:hAnsi="Consolas" w:cs="Times New Roman"/>
+          <w:color w:val="CCCCCC"/>
+          <w:kern w:val="0"/>
+          <w:sz w:val="21"/>
+          <w:szCs w:val="21"/>
+          <w:lang w:eastAsia="pt-BR"/>
+          <w14:ligatures w14:val="none"/>
+        </w:rPr>
+        <w:t>,</w:t>
+      </w:r>
+      <w:r>
+        <w:rPr>
+          <w:rFonts w:ascii="Consolas" w:eastAsia="Times New Roman" w:hAnsi="Consolas" w:cs="Times New Roman"/>
+          <w:color w:val="6A9955"/>
+          <w:kern w:val="0"/>
+          <w:sz w:val="21"/>
+          <w:szCs w:val="21"/>
+          <w:lang w:eastAsia="pt-BR"/>
+          <w14:ligatures w14:val="none"/>
+        </w:rPr>
+        <w:t>/</w:t>
+      </w:r>
+      <w:proofErr w:type="gramEnd"/>
+      <w:r>
+        <w:rPr>
+          <w:rFonts w:ascii="Consolas" w:eastAsia="Times New Roman" w:hAnsi="Consolas" w:cs="Times New Roman"/>
+          <w:color w:val="6A9955"/>
+          <w:kern w:val="0"/>
+          <w:sz w:val="21"/>
+          <w:szCs w:val="21"/>
+          <w:lang w:eastAsia="pt-BR"/>
+          <w14:ligatures w14:val="none"/>
+        </w:rPr>
+        <w:t>/foto de perfil do usuário</w:t>
+      </w:r>
+    </w:p>
+    <w:p>
+      <w:pPr>
+        <w:shd w:val="clear" w:color="auto" w:fill="1F1F1F"/>
+        <w:spacing w:after="0" w:line="285" w:lineRule="atLeast"/>
+        <w:rPr>
+          <w:rFonts w:ascii="Consolas" w:eastAsia="Times New Roman" w:hAnsi="Consolas" w:cs="Times New Roman"/>
+          <w:color w:val="CCCCCC"/>
+          <w:kern w:val="0"/>
+          <w:sz w:val="21"/>
+          <w:szCs w:val="21"/>
+          <w:lang w:eastAsia="pt-BR"/>
+          <w14:ligatures w14:val="none"/>
+        </w:rPr>
+      </w:pPr>
+      <w:r>
+        <w:rPr>
+          <w:rFonts w:ascii="Consolas" w:eastAsia="Times New Roman" w:hAnsi="Consolas" w:cs="Times New Roman"/>
+          <w:color w:val="CCCCCC"/>
+          <w:kern w:val="0"/>
+          <w:sz w:val="21"/>
+          <w:szCs w:val="21"/>
+          <w:lang w:eastAsia="pt-BR"/>
+          <w14:ligatures w14:val="none"/>
+        </w:rPr>
+        <w:t xml:space="preserve">    </w:t>
+      </w:r>
+      <w:proofErr w:type="spellStart"/>
+      <w:r>
+        <w:rPr>
+          <w:rFonts w:ascii="Consolas" w:eastAsia="Times New Roman" w:hAnsi="Consolas" w:cs="Times New Roman"/>
+          <w:color w:val="4EC9B0"/>
+          <w:kern w:val="0"/>
+          <w:sz w:val="21"/>
+          <w:szCs w:val="21"/>
+          <w:lang w:eastAsia="pt-BR"/>
+          <w14:ligatures w14:val="none"/>
+        </w:rPr>
+        <w:t>bio</w:t>
+      </w:r>
+      <w:proofErr w:type="spellEnd"/>
+      <w:r>
+        <w:rPr>
+          <w:rFonts w:ascii="Consolas" w:eastAsia="Times New Roman" w:hAnsi="Consolas" w:cs="Times New Roman"/>
+          <w:color w:val="9CDCFE"/>
+          <w:kern w:val="0"/>
+          <w:sz w:val="21"/>
+          <w:szCs w:val="21"/>
+          <w:lang w:eastAsia="pt-BR"/>
+          <w14:ligatures w14:val="none"/>
+        </w:rPr>
+        <w:t>:</w:t>
+      </w:r>
+      <w:r>
+        <w:rPr>
+          <w:rFonts w:ascii="Consolas" w:eastAsia="Times New Roman" w:hAnsi="Consolas" w:cs="Times New Roman"/>
+          <w:color w:val="CCCCCC"/>
+          <w:kern w:val="0"/>
+          <w:sz w:val="21"/>
+          <w:szCs w:val="21"/>
+          <w:lang w:eastAsia="pt-BR"/>
+          <w14:ligatures w14:val="none"/>
+        </w:rPr>
+        <w:t xml:space="preserve"> </w:t>
+      </w:r>
+      <w:proofErr w:type="spellStart"/>
+      <w:r>
+        <w:rPr>
+          <w:rFonts w:ascii="Consolas" w:eastAsia="Times New Roman" w:hAnsi="Consolas" w:cs="Times New Roman"/>
+          <w:color w:val="4EC9B0"/>
+          <w:kern w:val="0"/>
+          <w:sz w:val="21"/>
+          <w:szCs w:val="21"/>
+          <w:lang w:eastAsia="pt-BR"/>
+          <w14:ligatures w14:val="none"/>
+        </w:rPr>
+        <w:t>String</w:t>
+      </w:r>
+      <w:proofErr w:type="spellEnd"/>
+    </w:p>
+    <w:p>
+      <w:pPr>
+        <w:shd w:val="clear" w:color="auto" w:fill="1F1F1F"/>
+        <w:spacing w:after="0" w:line="285" w:lineRule="atLeast"/>
+        <w:rPr>
+          <w:rFonts w:ascii="Consolas" w:eastAsia="Times New Roman" w:hAnsi="Consolas" w:cs="Times New Roman"/>
+          <w:color w:val="CCCCCC"/>
+          <w:kern w:val="0"/>
+          <w:sz w:val="21"/>
+          <w:szCs w:val="21"/>
+          <w:lang w:eastAsia="pt-BR"/>
+          <w14:ligatures w14:val="none"/>
+        </w:rPr>
+      </w:pPr>
+      <w:r>
+        <w:rPr>
+          <w:rFonts w:ascii="Consolas" w:eastAsia="Times New Roman" w:hAnsi="Consolas" w:cs="Times New Roman"/>
+          <w:color w:val="CCCCCC"/>
+          <w:kern w:val="0"/>
+          <w:sz w:val="21"/>
+          <w:szCs w:val="21"/>
+          <w:lang w:eastAsia="pt-BR"/>
+          <w14:ligatures w14:val="none"/>
+        </w:rPr>
+        <w:t>}, {</w:t>
+      </w:r>
+    </w:p>
+    <w:p>
+      <w:pPr>
+        <w:shd w:val="clear" w:color="auto" w:fill="1F1F1F"/>
+        <w:spacing w:after="0" w:line="285" w:lineRule="atLeast"/>
+        <w:rPr>
+          <w:rFonts w:ascii="Consolas" w:eastAsia="Times New Roman" w:hAnsi="Consolas" w:cs="Times New Roman"/>
+          <w:color w:val="6A9955"/>
+          <w:kern w:val="0"/>
+          <w:sz w:val="21"/>
+          <w:szCs w:val="21"/>
+          <w:lang w:eastAsia="pt-BR"/>
+          <w14:ligatures w14:val="none"/>
+        </w:rPr>
+      </w:pPr>
+      <w:r>
+        <w:rPr>
+          <w:rFonts w:ascii="Consolas" w:eastAsia="Times New Roman" w:hAnsi="Consolas" w:cs="Times New Roman"/>
+          <w:color w:val="CCCCCC"/>
+          <w:kern w:val="0"/>
+          <w:sz w:val="21"/>
+          <w:szCs w:val="21"/>
+          <w:lang w:eastAsia="pt-BR"/>
+          <w14:ligatures w14:val="none"/>
+        </w:rPr>
+        <w:t xml:space="preserve">    </w:t>
+      </w:r>
+      <w:proofErr w:type="spellStart"/>
+      <w:r>
+        <w:rPr>
+          <w:rFonts w:ascii="Consolas" w:eastAsia="Times New Roman" w:hAnsi="Consolas" w:cs="Times New Roman"/>
+          <w:color w:val="9CDCFE"/>
+          <w:kern w:val="0"/>
+          <w:sz w:val="21"/>
+          <w:szCs w:val="21"/>
+          <w:lang w:eastAsia="pt-BR"/>
+          <w14:ligatures w14:val="none"/>
+        </w:rPr>
+        <w:t>timestamps:</w:t>
+      </w:r>
+      <w:r>
+        <w:rPr>
+          <w:rFonts w:ascii="Consolas" w:eastAsia="Times New Roman" w:hAnsi="Consolas" w:cs="Times New Roman"/>
+          <w:color w:val="569CD6"/>
+          <w:kern w:val="0"/>
+          <w:sz w:val="21"/>
+          <w:szCs w:val="21"/>
+          <w:lang w:eastAsia="pt-BR"/>
+          <w14:ligatures w14:val="none"/>
+        </w:rPr>
+        <w:t>true</w:t>
+      </w:r>
+      <w:proofErr w:type="spellEnd"/>
+      <w:r>
+        <w:rPr>
+          <w:rFonts w:ascii="Consolas" w:eastAsia="Times New Roman" w:hAnsi="Consolas" w:cs="Times New Roman"/>
+          <w:color w:val="6A9955"/>
+          <w:kern w:val="0"/>
+          <w:sz w:val="21"/>
+          <w:szCs w:val="21"/>
+          <w:lang w:eastAsia="pt-BR"/>
+          <w14:ligatures w14:val="none"/>
+        </w:rPr>
+        <w:t xml:space="preserve">//2 </w:t>
+      </w:r>
+      <w:proofErr w:type="spellStart"/>
+      <w:r>
+        <w:rPr>
+          <w:rFonts w:ascii="Consolas" w:eastAsia="Times New Roman" w:hAnsi="Consolas" w:cs="Times New Roman"/>
+          <w:color w:val="6A9955"/>
+          <w:kern w:val="0"/>
+          <w:sz w:val="21"/>
+          <w:szCs w:val="21"/>
+          <w:lang w:eastAsia="pt-BR"/>
+          <w14:ligatures w14:val="none"/>
+        </w:rPr>
+        <w:t>campós</w:t>
+      </w:r>
+      <w:proofErr w:type="spellEnd"/>
+      <w:r>
+        <w:rPr>
+          <w:rFonts w:ascii="Consolas" w:eastAsia="Times New Roman" w:hAnsi="Consolas" w:cs="Times New Roman"/>
+          <w:color w:val="6A9955"/>
+          <w:kern w:val="0"/>
+          <w:sz w:val="21"/>
+          <w:szCs w:val="21"/>
+          <w:lang w:eastAsia="pt-BR"/>
+          <w14:ligatures w14:val="none"/>
+        </w:rPr>
+        <w:t xml:space="preserve"> serão criados no model(</w:t>
+      </w:r>
+      <w:proofErr w:type="spellStart"/>
+      <w:r>
+        <w:rPr>
+          <w:rFonts w:ascii="Consolas" w:eastAsia="Times New Roman" w:hAnsi="Consolas" w:cs="Times New Roman"/>
+          <w:color w:val="6A9955"/>
+          <w:kern w:val="0"/>
+          <w:sz w:val="21"/>
+          <w:szCs w:val="21"/>
+          <w:lang w:eastAsia="pt-BR"/>
+          <w14:ligatures w14:val="none"/>
+        </w:rPr>
+        <w:t>createdate</w:t>
+      </w:r>
+      <w:proofErr w:type="spellEnd"/>
+      <w:r>
+        <w:rPr>
+          <w:rFonts w:ascii="Consolas" w:eastAsia="Times New Roman" w:hAnsi="Consolas" w:cs="Times New Roman"/>
+          <w:color w:val="6A9955"/>
+          <w:kern w:val="0"/>
+          <w:sz w:val="21"/>
+          <w:szCs w:val="21"/>
+          <w:lang w:eastAsia="pt-BR"/>
+          <w14:ligatures w14:val="none"/>
+        </w:rPr>
+        <w:t>/</w:t>
+      </w:r>
+      <w:proofErr w:type="spellStart"/>
+      <w:proofErr w:type="gramStart"/>
+      <w:r>
+        <w:rPr>
+          <w:rFonts w:ascii="Consolas" w:eastAsia="Times New Roman" w:hAnsi="Consolas" w:cs="Times New Roman"/>
+          <w:color w:val="6A9955"/>
+          <w:kern w:val="0"/>
+          <w:sz w:val="21"/>
+          <w:szCs w:val="21"/>
+          <w:lang w:eastAsia="pt-BR"/>
+          <w14:ligatures w14:val="none"/>
+        </w:rPr>
+        <w:t>updatedate</w:t>
+      </w:r>
+      <w:proofErr w:type="spellEnd"/>
+      <w:r>
+        <w:rPr>
+          <w:rFonts w:ascii="Consolas" w:eastAsia="Times New Roman" w:hAnsi="Consolas" w:cs="Times New Roman"/>
+          <w:color w:val="6A9955"/>
+          <w:kern w:val="0"/>
+          <w:sz w:val="21"/>
+          <w:szCs w:val="21"/>
+          <w:lang w:eastAsia="pt-BR"/>
+          <w14:ligatures w14:val="none"/>
+        </w:rPr>
+        <w:t>)-</w:t>
+      </w:r>
+      <w:proofErr w:type="gramEnd"/>
+      <w:r>
+        <w:rPr>
+          <w:rFonts w:ascii="Consolas" w:eastAsia="Times New Roman" w:hAnsi="Consolas" w:cs="Times New Roman"/>
+          <w:color w:val="6A9955"/>
+          <w:kern w:val="0"/>
+          <w:sz w:val="21"/>
+          <w:szCs w:val="21"/>
+          <w:lang w:eastAsia="pt-BR"/>
+          <w14:ligatures w14:val="none"/>
+        </w:rPr>
+        <w:t xml:space="preserve">com isso </w:t>
+      </w:r>
+      <w:proofErr w:type="spellStart"/>
+      <w:r>
+        <w:rPr>
+          <w:rFonts w:ascii="Consolas" w:eastAsia="Times New Roman" w:hAnsi="Consolas" w:cs="Times New Roman"/>
+          <w:color w:val="6A9955"/>
+          <w:kern w:val="0"/>
+          <w:sz w:val="21"/>
+          <w:szCs w:val="21"/>
+          <w:lang w:eastAsia="pt-BR"/>
+          <w14:ligatures w14:val="none"/>
+        </w:rPr>
+        <w:t>qnd</w:t>
+      </w:r>
+      <w:proofErr w:type="spellEnd"/>
+      <w:r>
+        <w:rPr>
+          <w:rFonts w:ascii="Consolas" w:eastAsia="Times New Roman" w:hAnsi="Consolas" w:cs="Times New Roman"/>
+          <w:color w:val="6A9955"/>
+          <w:kern w:val="0"/>
+          <w:sz w:val="21"/>
+          <w:szCs w:val="21"/>
+          <w:lang w:eastAsia="pt-BR"/>
+          <w14:ligatures w14:val="none"/>
+        </w:rPr>
+        <w:t xml:space="preserve"> usuário é criado e atualizado, o horário e a data são marcados</w:t>
+      </w:r>
+    </w:p>
+    <w:p>
+      <w:pPr>
+        <w:shd w:val="clear" w:color="auto" w:fill="1F1F1F"/>
+        <w:tabs>
+          <w:tab w:val="left" w:pos="1100"/>
+        </w:tabs>
+        <w:spacing w:after="0" w:line="285" w:lineRule="atLeast"/>
+        <w:rPr>
+          <w:rFonts w:ascii="Consolas" w:eastAsia="Times New Roman" w:hAnsi="Consolas" w:cs="Times New Roman"/>
+          <w:color w:val="CCCCCC"/>
+          <w:kern w:val="0"/>
+          <w:sz w:val="21"/>
+          <w:szCs w:val="21"/>
+          <w:lang w:eastAsia="pt-BR"/>
+          <w14:ligatures w14:val="none"/>
+        </w:rPr>
+      </w:pPr>
+      <w:r>
+        <w:rPr>
+          <w:rFonts w:ascii="Consolas" w:eastAsia="Times New Roman" w:hAnsi="Consolas" w:cs="Times New Roman"/>
+          <w:color w:val="CCCCCC"/>
+          <w:kern w:val="0"/>
+          <w:sz w:val="21"/>
+          <w:szCs w:val="21"/>
+          <w:lang w:eastAsia="pt-BR"/>
+          <w14:ligatures w14:val="none"/>
+        </w:rPr>
+        <w:t>})</w:t>
+      </w:r>
+      <w:r>
+        <w:rPr>
+          <w:rFonts w:ascii="Consolas" w:eastAsia="Times New Roman" w:hAnsi="Consolas" w:cs="Times New Roman"/>
+          <w:color w:val="CCCCCC"/>
+          <w:kern w:val="0"/>
+          <w:sz w:val="21"/>
+          <w:szCs w:val="21"/>
+          <w:lang w:eastAsia="pt-BR"/>
+          <w14:ligatures w14:val="none"/>
+        </w:rPr>
+        <w:tab/>
+      </w:r>
+    </w:p>
+    <w:p>
+      <w:pPr>
+        <w:shd w:val="clear" w:color="auto" w:fill="1F1F1F"/>
+        <w:spacing w:after="0" w:line="285" w:lineRule="atLeast"/>
+        <w:rPr>
+          <w:rFonts w:ascii="Consolas" w:eastAsia="Times New Roman" w:hAnsi="Consolas" w:cs="Times New Roman"/>
+          <w:color w:val="CCCCCC"/>
+          <w:kern w:val="0"/>
+          <w:sz w:val="21"/>
+          <w:szCs w:val="21"/>
+          <w:lang w:eastAsia="pt-BR"/>
+          <w14:ligatures w14:val="none"/>
+        </w:rPr>
+      </w:pPr>
+      <w:proofErr w:type="spellStart"/>
+      <w:r>
+        <w:rPr>
+          <w:rFonts w:ascii="Consolas" w:eastAsia="Times New Roman" w:hAnsi="Consolas" w:cs="Times New Roman"/>
+          <w:color w:val="569CD6"/>
+          <w:kern w:val="0"/>
+          <w:sz w:val="21"/>
+          <w:szCs w:val="21"/>
+          <w:lang w:eastAsia="pt-BR"/>
+          <w14:ligatures w14:val="none"/>
+        </w:rPr>
+        <w:t>const</w:t>
+      </w:r>
+      <w:proofErr w:type="spellEnd"/>
+      <w:r>
+        <w:rPr>
+          <w:rFonts w:ascii="Consolas" w:eastAsia="Times New Roman" w:hAnsi="Consolas" w:cs="Times New Roman"/>
+          <w:color w:val="CCCCCC"/>
+          <w:kern w:val="0"/>
+          <w:sz w:val="21"/>
+          <w:szCs w:val="21"/>
+          <w:lang w:eastAsia="pt-BR"/>
+          <w14:ligatures w14:val="none"/>
+        </w:rPr>
+        <w:t xml:space="preserve"> </w:t>
+      </w:r>
+      <w:proofErr w:type="spellStart"/>
+      <w:r>
+        <w:rPr>
+          <w:rFonts w:ascii="Consolas" w:eastAsia="Times New Roman" w:hAnsi="Consolas" w:cs="Times New Roman"/>
+          <w:color w:val="4EC9B0"/>
+          <w:kern w:val="0"/>
+          <w:sz w:val="21"/>
+          <w:szCs w:val="21"/>
+          <w:lang w:eastAsia="pt-BR"/>
+          <w14:ligatures w14:val="none"/>
+        </w:rPr>
+        <w:t>User</w:t>
+      </w:r>
+      <w:proofErr w:type="spellEnd"/>
+      <w:r>
+        <w:rPr>
+          <w:rFonts w:ascii="Consolas" w:eastAsia="Times New Roman" w:hAnsi="Consolas" w:cs="Times New Roman"/>
+          <w:color w:val="CCCCCC"/>
+          <w:kern w:val="0"/>
+          <w:sz w:val="21"/>
+          <w:szCs w:val="21"/>
+          <w:lang w:eastAsia="pt-BR"/>
+          <w14:ligatures w14:val="none"/>
+        </w:rPr>
+        <w:t xml:space="preserve"> </w:t>
+      </w:r>
+      <w:r>
+        <w:rPr>
+          <w:rFonts w:ascii="Consolas" w:eastAsia="Times New Roman" w:hAnsi="Consolas" w:cs="Times New Roman"/>
+          <w:color w:val="D4D4D4"/>
+          <w:kern w:val="0"/>
+          <w:sz w:val="21"/>
+          <w:szCs w:val="21"/>
+          <w:lang w:eastAsia="pt-BR"/>
+          <w14:ligatures w14:val="none"/>
+        </w:rPr>
+        <w:t>=</w:t>
+      </w:r>
+      <w:r>
+        <w:rPr>
+          <w:rFonts w:ascii="Consolas" w:eastAsia="Times New Roman" w:hAnsi="Consolas" w:cs="Times New Roman"/>
+          <w:color w:val="CCCCCC"/>
+          <w:kern w:val="0"/>
+          <w:sz w:val="21"/>
+          <w:szCs w:val="21"/>
+          <w:lang w:eastAsia="pt-BR"/>
+          <w14:ligatures w14:val="none"/>
+        </w:rPr>
+        <w:t xml:space="preserve"> </w:t>
+      </w:r>
+      <w:proofErr w:type="spellStart"/>
+      <w:proofErr w:type="gramStart"/>
+      <w:r>
+        <w:rPr>
+          <w:rFonts w:ascii="Consolas" w:eastAsia="Times New Roman" w:hAnsi="Consolas" w:cs="Times New Roman"/>
+          <w:color w:val="4EC9B0"/>
+          <w:kern w:val="0"/>
+          <w:sz w:val="21"/>
+          <w:szCs w:val="21"/>
+          <w:lang w:eastAsia="pt-BR"/>
+          <w14:ligatures w14:val="none"/>
+        </w:rPr>
+        <w:t>mongoose</w:t>
+      </w:r>
+      <w:r>
+        <w:rPr>
+          <w:rFonts w:ascii="Consolas" w:eastAsia="Times New Roman" w:hAnsi="Consolas" w:cs="Times New Roman"/>
+          <w:color w:val="CCCCCC"/>
+          <w:kern w:val="0"/>
+          <w:sz w:val="21"/>
+          <w:szCs w:val="21"/>
+          <w:lang w:eastAsia="pt-BR"/>
+          <w14:ligatures w14:val="none"/>
+        </w:rPr>
+        <w:t>.</w:t>
+      </w:r>
+      <w:r>
+        <w:rPr>
+          <w:rFonts w:ascii="Consolas" w:eastAsia="Times New Roman" w:hAnsi="Consolas" w:cs="Times New Roman"/>
+          <w:color w:val="DCDCAA"/>
+          <w:kern w:val="0"/>
+          <w:sz w:val="21"/>
+          <w:szCs w:val="21"/>
+          <w:lang w:eastAsia="pt-BR"/>
+          <w14:ligatures w14:val="none"/>
+        </w:rPr>
+        <w:t>model</w:t>
+      </w:r>
+      <w:proofErr w:type="spellEnd"/>
+      <w:proofErr w:type="gramEnd"/>
+      <w:r>
+        <w:rPr>
+          <w:rFonts w:ascii="Consolas" w:eastAsia="Times New Roman" w:hAnsi="Consolas" w:cs="Times New Roman"/>
+          <w:color w:val="CCCCCC"/>
+          <w:kern w:val="0"/>
+          <w:sz w:val="21"/>
+          <w:szCs w:val="21"/>
+          <w:lang w:eastAsia="pt-BR"/>
+          <w14:ligatures w14:val="none"/>
+        </w:rPr>
+        <w:t>(</w:t>
+      </w:r>
+      <w:r>
+        <w:rPr>
+          <w:rFonts w:ascii="Consolas" w:eastAsia="Times New Roman" w:hAnsi="Consolas" w:cs="Times New Roman"/>
+          <w:color w:val="CE9178"/>
+          <w:kern w:val="0"/>
+          <w:sz w:val="21"/>
+          <w:szCs w:val="21"/>
+          <w:lang w:eastAsia="pt-BR"/>
+          <w14:ligatures w14:val="none"/>
+        </w:rPr>
+        <w:t>"</w:t>
+      </w:r>
+      <w:proofErr w:type="spellStart"/>
+      <w:r>
+        <w:rPr>
+          <w:rFonts w:ascii="Consolas" w:eastAsia="Times New Roman" w:hAnsi="Consolas" w:cs="Times New Roman"/>
+          <w:color w:val="CE9178"/>
+          <w:kern w:val="0"/>
+          <w:sz w:val="21"/>
+          <w:szCs w:val="21"/>
+          <w:lang w:eastAsia="pt-BR"/>
+          <w14:ligatures w14:val="none"/>
+        </w:rPr>
+        <w:t>User</w:t>
+      </w:r>
+      <w:proofErr w:type="spellEnd"/>
+      <w:r>
+        <w:rPr>
+          <w:rFonts w:ascii="Consolas" w:eastAsia="Times New Roman" w:hAnsi="Consolas" w:cs="Times New Roman"/>
+          <w:color w:val="CE9178"/>
+          <w:kern w:val="0"/>
+          <w:sz w:val="21"/>
+          <w:szCs w:val="21"/>
+          <w:lang w:eastAsia="pt-BR"/>
+          <w14:ligatures w14:val="none"/>
+        </w:rPr>
+        <w:t>"</w:t>
+      </w:r>
+      <w:r>
+        <w:rPr>
+          <w:rFonts w:ascii="Consolas" w:eastAsia="Times New Roman" w:hAnsi="Consolas" w:cs="Times New Roman"/>
+          <w:color w:val="CCCCCC"/>
+          <w:kern w:val="0"/>
+          <w:sz w:val="21"/>
+          <w:szCs w:val="21"/>
+          <w:lang w:eastAsia="pt-BR"/>
+          <w14:ligatures w14:val="none"/>
+        </w:rPr>
+        <w:t xml:space="preserve">, </w:t>
+      </w:r>
+      <w:proofErr w:type="spellStart"/>
+      <w:r>
+        <w:rPr>
+          <w:rFonts w:ascii="Consolas" w:eastAsia="Times New Roman" w:hAnsi="Consolas" w:cs="Times New Roman"/>
+          <w:color w:val="4FC1FF"/>
+          <w:kern w:val="0"/>
+          <w:sz w:val="21"/>
+          <w:szCs w:val="21"/>
+          <w:lang w:eastAsia="pt-BR"/>
+          <w14:ligatures w14:val="none"/>
+        </w:rPr>
+        <w:t>userSchema</w:t>
+      </w:r>
+      <w:proofErr w:type="spellEnd"/>
+      <w:r>
+        <w:rPr>
+          <w:rFonts w:ascii="Consolas" w:eastAsia="Times New Roman" w:hAnsi="Consolas" w:cs="Times New Roman"/>
+          <w:color w:val="CCCCCC"/>
+          <w:kern w:val="0"/>
+          <w:sz w:val="21"/>
+          <w:szCs w:val="21"/>
+          <w:lang w:eastAsia="pt-BR"/>
+          <w14:ligatures w14:val="none"/>
+        </w:rPr>
+        <w:t xml:space="preserve">); </w:t>
+      </w:r>
+      <w:r>
+        <w:rPr>
+          <w:rFonts w:ascii="Consolas" w:eastAsia="Times New Roman" w:hAnsi="Consolas" w:cs="Times New Roman"/>
+          <w:color w:val="6A9955"/>
+          <w:kern w:val="0"/>
+          <w:sz w:val="21"/>
+          <w:szCs w:val="21"/>
+          <w:lang w:eastAsia="pt-BR"/>
+          <w14:ligatures w14:val="none"/>
+        </w:rPr>
+        <w:t>//definindo model com o nome de "</w:t>
+      </w:r>
+      <w:proofErr w:type="spellStart"/>
+      <w:r>
+        <w:rPr>
+          <w:rFonts w:ascii="Consolas" w:eastAsia="Times New Roman" w:hAnsi="Consolas" w:cs="Times New Roman"/>
+          <w:color w:val="6A9955"/>
+          <w:kern w:val="0"/>
+          <w:sz w:val="21"/>
+          <w:szCs w:val="21"/>
+          <w:lang w:eastAsia="pt-BR"/>
+          <w14:ligatures w14:val="none"/>
+        </w:rPr>
+        <w:t>User</w:t>
+      </w:r>
+      <w:proofErr w:type="spellEnd"/>
+      <w:r>
+        <w:rPr>
+          <w:rFonts w:ascii="Consolas" w:eastAsia="Times New Roman" w:hAnsi="Consolas" w:cs="Times New Roman"/>
+          <w:color w:val="6A9955"/>
+          <w:kern w:val="0"/>
+          <w:sz w:val="21"/>
+          <w:szCs w:val="21"/>
+          <w:lang w:eastAsia="pt-BR"/>
+          <w14:ligatures w14:val="none"/>
+        </w:rPr>
+        <w:t xml:space="preserve">" e com o </w:t>
+      </w:r>
+      <w:proofErr w:type="spellStart"/>
+      <w:r>
+        <w:rPr>
+          <w:rFonts w:ascii="Consolas" w:eastAsia="Times New Roman" w:hAnsi="Consolas" w:cs="Times New Roman"/>
+          <w:color w:val="6A9955"/>
+          <w:kern w:val="0"/>
+          <w:sz w:val="21"/>
+          <w:szCs w:val="21"/>
+          <w:lang w:eastAsia="pt-BR"/>
+          <w14:ligatures w14:val="none"/>
+        </w:rPr>
+        <w:t>Schema</w:t>
+      </w:r>
+      <w:proofErr w:type="spellEnd"/>
+      <w:r>
+        <w:rPr>
+          <w:rFonts w:ascii="Consolas" w:eastAsia="Times New Roman" w:hAnsi="Consolas" w:cs="Times New Roman"/>
+          <w:color w:val="6A9955"/>
+          <w:kern w:val="0"/>
+          <w:sz w:val="21"/>
+          <w:szCs w:val="21"/>
+          <w:lang w:eastAsia="pt-BR"/>
+          <w14:ligatures w14:val="none"/>
+        </w:rPr>
+        <w:t xml:space="preserve"> '</w:t>
+      </w:r>
+      <w:proofErr w:type="spellStart"/>
+      <w:r>
+        <w:rPr>
+          <w:rFonts w:ascii="Consolas" w:eastAsia="Times New Roman" w:hAnsi="Consolas" w:cs="Times New Roman"/>
+          <w:color w:val="6A9955"/>
+          <w:kern w:val="0"/>
+          <w:sz w:val="21"/>
+          <w:szCs w:val="21"/>
+          <w:lang w:eastAsia="pt-BR"/>
+          <w14:ligatures w14:val="none"/>
+        </w:rPr>
+        <w:t>userSchema</w:t>
+      </w:r>
+      <w:proofErr w:type="spellEnd"/>
+      <w:r>
+        <w:rPr>
+          <w:rFonts w:ascii="Consolas" w:eastAsia="Times New Roman" w:hAnsi="Consolas" w:cs="Times New Roman"/>
+          <w:color w:val="6A9955"/>
+          <w:kern w:val="0"/>
+          <w:sz w:val="21"/>
+          <w:szCs w:val="21"/>
+          <w:lang w:eastAsia="pt-BR"/>
+          <w14:ligatures w14:val="none"/>
+        </w:rPr>
+        <w:t>'</w:t>
+      </w:r>
+    </w:p>
+    <w:p>
+      <w:pPr>
+        <w:shd w:val="clear" w:color="auto" w:fill="1F1F1F"/>
+        <w:spacing w:after="0" w:line="285" w:lineRule="atLeast"/>
+        <w:rPr>
+          <w:rFonts w:ascii="Consolas" w:eastAsia="Times New Roman" w:hAnsi="Consolas" w:cs="Times New Roman"/>
+          <w:color w:val="CCCCCC"/>
+          <w:kern w:val="0"/>
+          <w:sz w:val="21"/>
+          <w:szCs w:val="21"/>
+          <w:lang w:eastAsia="pt-BR"/>
+          <w14:ligatures w14:val="none"/>
+        </w:rPr>
+      </w:pPr>
+    </w:p>
+    <w:p>
+      <w:pPr>
+        <w:shd w:val="clear" w:color="auto" w:fill="1F1F1F"/>
+        <w:spacing w:after="0" w:line="285" w:lineRule="atLeast"/>
+        <w:rPr>
+          <w:rFonts w:ascii="Consolas" w:eastAsia="Times New Roman" w:hAnsi="Consolas" w:cs="Times New Roman"/>
+          <w:color w:val="CCCCCC"/>
+          <w:kern w:val="0"/>
+          <w:sz w:val="21"/>
+          <w:szCs w:val="21"/>
+          <w:lang w:eastAsia="pt-BR"/>
+          <w14:ligatures w14:val="none"/>
+        </w:rPr>
+      </w:pPr>
+      <w:proofErr w:type="spellStart"/>
+      <w:proofErr w:type="gramStart"/>
+      <w:r>
+        <w:rPr>
+          <w:rFonts w:ascii="Consolas" w:eastAsia="Times New Roman" w:hAnsi="Consolas" w:cs="Times New Roman"/>
+          <w:color w:val="4FC1FF"/>
+          <w:kern w:val="0"/>
+          <w:sz w:val="21"/>
+          <w:szCs w:val="21"/>
+          <w:lang w:eastAsia="pt-BR"/>
+          <w14:ligatures w14:val="none"/>
+        </w:rPr>
+        <w:t>module</w:t>
+      </w:r>
+      <w:r>
+        <w:rPr>
+          <w:rFonts w:ascii="Consolas" w:eastAsia="Times New Roman" w:hAnsi="Consolas" w:cs="Times New Roman"/>
+          <w:color w:val="CCCCCC"/>
+          <w:kern w:val="0"/>
+          <w:sz w:val="21"/>
+          <w:szCs w:val="21"/>
+          <w:lang w:eastAsia="pt-BR"/>
+          <w14:ligatures w14:val="none"/>
+        </w:rPr>
+        <w:t>.</w:t>
+      </w:r>
+      <w:r>
+        <w:rPr>
+          <w:rFonts w:ascii="Consolas" w:eastAsia="Times New Roman" w:hAnsi="Consolas" w:cs="Times New Roman"/>
+          <w:color w:val="4EC9B0"/>
+          <w:kern w:val="0"/>
+          <w:sz w:val="21"/>
+          <w:szCs w:val="21"/>
+          <w:lang w:eastAsia="pt-BR"/>
+          <w14:ligatures w14:val="none"/>
+        </w:rPr>
+        <w:t>exports</w:t>
+      </w:r>
+      <w:proofErr w:type="spellEnd"/>
+      <w:proofErr w:type="gramEnd"/>
+      <w:r>
+        <w:rPr>
+          <w:rFonts w:ascii="Consolas" w:eastAsia="Times New Roman" w:hAnsi="Consolas" w:cs="Times New Roman"/>
+          <w:color w:val="CCCCCC"/>
+          <w:kern w:val="0"/>
+          <w:sz w:val="21"/>
+          <w:szCs w:val="21"/>
+          <w:lang w:eastAsia="pt-BR"/>
+          <w14:ligatures w14:val="none"/>
+        </w:rPr>
+        <w:t xml:space="preserve"> </w:t>
+      </w:r>
+      <w:r>
+        <w:rPr>
+          <w:rFonts w:ascii="Consolas" w:eastAsia="Times New Roman" w:hAnsi="Consolas" w:cs="Times New Roman"/>
+          <w:color w:val="D4D4D4"/>
+          <w:kern w:val="0"/>
+          <w:sz w:val="21"/>
+          <w:szCs w:val="21"/>
+          <w:lang w:eastAsia="pt-BR"/>
+          <w14:ligatures w14:val="none"/>
+        </w:rPr>
+        <w:t>=</w:t>
+      </w:r>
+      <w:r>
+        <w:rPr>
+          <w:rFonts w:ascii="Consolas" w:eastAsia="Times New Roman" w:hAnsi="Consolas" w:cs="Times New Roman"/>
+          <w:color w:val="CCCCCC"/>
+          <w:kern w:val="0"/>
+          <w:sz w:val="21"/>
+          <w:szCs w:val="21"/>
+          <w:lang w:eastAsia="pt-BR"/>
+          <w14:ligatures w14:val="none"/>
+        </w:rPr>
+        <w:t xml:space="preserve"> </w:t>
+      </w:r>
+      <w:proofErr w:type="spellStart"/>
+      <w:r>
+        <w:rPr>
+          <w:rFonts w:ascii="Consolas" w:eastAsia="Times New Roman" w:hAnsi="Consolas" w:cs="Times New Roman"/>
+          <w:color w:val="4EC9B0"/>
+          <w:kern w:val="0"/>
+          <w:sz w:val="21"/>
+          <w:szCs w:val="21"/>
+          <w:lang w:eastAsia="pt-BR"/>
+          <w14:ligatures w14:val="none"/>
+        </w:rPr>
+        <w:t>User</w:t>
+      </w:r>
+      <w:proofErr w:type="spellEnd"/>
+      <w:r>
+        <w:rPr>
+          <w:rFonts w:ascii="Consolas" w:eastAsia="Times New Roman" w:hAnsi="Consolas" w:cs="Times New Roman"/>
+          <w:color w:val="CCCCCC"/>
+          <w:kern w:val="0"/>
+          <w:sz w:val="21"/>
+          <w:szCs w:val="21"/>
+          <w:lang w:eastAsia="pt-BR"/>
+          <w14:ligatures w14:val="none"/>
+        </w:rPr>
+        <w:t>;</w:t>
+      </w:r>
+      <w:r>
+        <w:rPr>
+          <w:rFonts w:ascii="Consolas" w:eastAsia="Times New Roman" w:hAnsi="Consolas" w:cs="Times New Roman"/>
+          <w:color w:val="6A9955"/>
+          <w:kern w:val="0"/>
+          <w:sz w:val="21"/>
+          <w:szCs w:val="21"/>
+          <w:lang w:eastAsia="pt-BR"/>
+          <w14:ligatures w14:val="none"/>
+        </w:rPr>
+        <w:t xml:space="preserve">//exportando </w:t>
+      </w:r>
+      <w:proofErr w:type="spellStart"/>
+      <w:r>
+        <w:rPr>
+          <w:rFonts w:ascii="Consolas" w:eastAsia="Times New Roman" w:hAnsi="Consolas" w:cs="Times New Roman"/>
+          <w:color w:val="6A9955"/>
+          <w:kern w:val="0"/>
+          <w:sz w:val="21"/>
+          <w:szCs w:val="21"/>
+          <w:lang w:eastAsia="pt-BR"/>
+          <w14:ligatures w14:val="none"/>
+        </w:rPr>
+        <w:t>user</w:t>
+      </w:r>
+      <w:proofErr w:type="spellEnd"/>
+    </w:p>
+    <w:p>
+      <w:pPr>
+        <w:tabs>
+          <w:tab w:val="left" w:pos="1997"/>
+        </w:tabs>
+        <w:rPr>
+          <w:rFonts w:ascii="Arial" w:hAnsi="Arial" w:cs="Arial"/>
+          <w:b/>
+          <w:bCs/>
+          <w:i/>
+          <w:iCs/>
           <w:sz w:val="24"/>
           <w:szCs w:val="24"/>
         </w:rPr>

</xml_diff>

<commit_message>
Criando Model da foto
</commit_message>
<xml_diff>
--- a/reactgram/reactgram.docx
+++ b/reactgram/reactgram.docx
@@ -7464,6 +7464,1327 @@
           <w:szCs w:val="24"/>
         </w:rPr>
       </w:pPr>
+    </w:p>
+    <w:p>
+      <w:pPr>
+        <w:tabs>
+          <w:tab w:val="left" w:pos="1997"/>
+        </w:tabs>
+        <w:rPr>
+          <w:rFonts w:ascii="Arial" w:hAnsi="Arial" w:cs="Arial"/>
+          <w:b/>
+          <w:bCs/>
+          <w:sz w:val="24"/>
+          <w:szCs w:val="24"/>
+        </w:rPr>
+      </w:pPr>
+      <w:r>
+        <w:rPr>
+          <w:rFonts w:ascii="Arial" w:hAnsi="Arial" w:cs="Arial"/>
+          <w:b/>
+          <w:bCs/>
+          <w:sz w:val="24"/>
+          <w:szCs w:val="24"/>
+        </w:rPr>
+        <w:t>Criando Model d</w:t>
+      </w:r>
+      <w:r>
+        <w:rPr>
+          <w:rFonts w:ascii="Arial" w:hAnsi="Arial" w:cs="Arial"/>
+          <w:b/>
+          <w:bCs/>
+          <w:sz w:val="24"/>
+          <w:szCs w:val="24"/>
+        </w:rPr>
+        <w:t>a foto</w:t>
+      </w:r>
+    </w:p>
+    <w:p>
+      <w:pPr>
+        <w:tabs>
+          <w:tab w:val="left" w:pos="1997"/>
+        </w:tabs>
+        <w:rPr>
+          <w:rFonts w:ascii="Arial" w:hAnsi="Arial" w:cs="Arial"/>
+          <w:b/>
+          <w:bCs/>
+          <w:i/>
+          <w:iCs/>
+          <w:sz w:val="24"/>
+          <w:szCs w:val="24"/>
+        </w:rPr>
+      </w:pPr>
+      <w:r>
+        <w:rPr>
+          <w:rFonts w:ascii="Arial" w:hAnsi="Arial" w:cs="Arial"/>
+          <w:b/>
+          <w:bCs/>
+          <w:i/>
+          <w:iCs/>
+          <w:sz w:val="24"/>
+          <w:szCs w:val="24"/>
+        </w:rPr>
+        <w:t>models&gt;</w:t>
+      </w:r>
+      <w:proofErr w:type="gramStart"/>
+      <w:r>
+        <w:rPr>
+          <w:rFonts w:ascii="Arial" w:hAnsi="Arial" w:cs="Arial"/>
+          <w:b/>
+          <w:bCs/>
+          <w:i/>
+          <w:iCs/>
+          <w:sz w:val="24"/>
+          <w:szCs w:val="24"/>
+        </w:rPr>
+        <w:t>Photo</w:t>
+      </w:r>
+      <w:r>
+        <w:rPr>
+          <w:rFonts w:ascii="Arial" w:hAnsi="Arial" w:cs="Arial"/>
+          <w:b/>
+          <w:bCs/>
+          <w:i/>
+          <w:iCs/>
+          <w:sz w:val="24"/>
+          <w:szCs w:val="24"/>
+        </w:rPr>
+        <w:t>.js</w:t>
+      </w:r>
+      <w:r>
+        <w:rPr>
+          <w:rFonts w:ascii="Arial" w:hAnsi="Arial" w:cs="Arial"/>
+          <w:b/>
+          <w:bCs/>
+          <w:i/>
+          <w:iCs/>
+          <w:sz w:val="24"/>
+          <w:szCs w:val="24"/>
+        </w:rPr>
+        <w:t>(</w:t>
+      </w:r>
+      <w:proofErr w:type="gramEnd"/>
+      <w:r>
+        <w:rPr>
+          <w:rFonts w:ascii="Arial" w:hAnsi="Arial" w:cs="Arial"/>
+          <w:b/>
+          <w:bCs/>
+          <w:i/>
+          <w:iCs/>
+          <w:sz w:val="24"/>
+          <w:szCs w:val="24"/>
+        </w:rPr>
+        <w:t>mesma estrutura do usuário)</w:t>
+      </w:r>
+    </w:p>
+    <w:p>
+      <w:pPr>
+        <w:shd w:val="clear" w:color="auto" w:fill="1F1F1F"/>
+        <w:spacing w:after="0" w:line="285" w:lineRule="atLeast"/>
+        <w:rPr>
+          <w:rFonts w:ascii="Consolas" w:eastAsia="Times New Roman" w:hAnsi="Consolas" w:cs="Times New Roman"/>
+          <w:color w:val="CCCCCC"/>
+          <w:kern w:val="0"/>
+          <w:sz w:val="21"/>
+          <w:szCs w:val="21"/>
+          <w:lang w:eastAsia="pt-BR"/>
+          <w14:ligatures w14:val="none"/>
+        </w:rPr>
+      </w:pPr>
+      <w:proofErr w:type="spellStart"/>
+      <w:r>
+        <w:rPr>
+          <w:rFonts w:ascii="Consolas" w:eastAsia="Times New Roman" w:hAnsi="Consolas" w:cs="Times New Roman"/>
+          <w:color w:val="569CD6"/>
+          <w:kern w:val="0"/>
+          <w:sz w:val="21"/>
+          <w:szCs w:val="21"/>
+          <w:lang w:eastAsia="pt-BR"/>
+          <w14:ligatures w14:val="none"/>
+        </w:rPr>
+        <w:t>const</w:t>
+      </w:r>
+      <w:proofErr w:type="spellEnd"/>
+      <w:r>
+        <w:rPr>
+          <w:rFonts w:ascii="Consolas" w:eastAsia="Times New Roman" w:hAnsi="Consolas" w:cs="Times New Roman"/>
+          <w:color w:val="CCCCCC"/>
+          <w:kern w:val="0"/>
+          <w:sz w:val="21"/>
+          <w:szCs w:val="21"/>
+          <w:lang w:eastAsia="pt-BR"/>
+          <w14:ligatures w14:val="none"/>
+        </w:rPr>
+        <w:t xml:space="preserve"> </w:t>
+      </w:r>
+      <w:proofErr w:type="spellStart"/>
+      <w:r>
+        <w:rPr>
+          <w:rFonts w:ascii="Consolas" w:eastAsia="Times New Roman" w:hAnsi="Consolas" w:cs="Times New Roman"/>
+          <w:color w:val="4FC1FF"/>
+          <w:kern w:val="0"/>
+          <w:sz w:val="21"/>
+          <w:szCs w:val="21"/>
+          <w:lang w:eastAsia="pt-BR"/>
+          <w14:ligatures w14:val="none"/>
+        </w:rPr>
+        <w:t>photoSchema</w:t>
+      </w:r>
+      <w:proofErr w:type="spellEnd"/>
+      <w:r>
+        <w:rPr>
+          <w:rFonts w:ascii="Consolas" w:eastAsia="Times New Roman" w:hAnsi="Consolas" w:cs="Times New Roman"/>
+          <w:color w:val="CCCCCC"/>
+          <w:kern w:val="0"/>
+          <w:sz w:val="21"/>
+          <w:szCs w:val="21"/>
+          <w:lang w:eastAsia="pt-BR"/>
+          <w14:ligatures w14:val="none"/>
+        </w:rPr>
+        <w:t xml:space="preserve"> </w:t>
+      </w:r>
+      <w:r>
+        <w:rPr>
+          <w:rFonts w:ascii="Consolas" w:eastAsia="Times New Roman" w:hAnsi="Consolas" w:cs="Times New Roman"/>
+          <w:color w:val="D4D4D4"/>
+          <w:kern w:val="0"/>
+          <w:sz w:val="21"/>
+          <w:szCs w:val="21"/>
+          <w:lang w:eastAsia="pt-BR"/>
+          <w14:ligatures w14:val="none"/>
+        </w:rPr>
+        <w:t>=</w:t>
+      </w:r>
+      <w:r>
+        <w:rPr>
+          <w:rFonts w:ascii="Consolas" w:eastAsia="Times New Roman" w:hAnsi="Consolas" w:cs="Times New Roman"/>
+          <w:color w:val="CCCCCC"/>
+          <w:kern w:val="0"/>
+          <w:sz w:val="21"/>
+          <w:szCs w:val="21"/>
+          <w:lang w:eastAsia="pt-BR"/>
+          <w14:ligatures w14:val="none"/>
+        </w:rPr>
+        <w:t xml:space="preserve"> </w:t>
+      </w:r>
+      <w:r>
+        <w:rPr>
+          <w:rFonts w:ascii="Consolas" w:eastAsia="Times New Roman" w:hAnsi="Consolas" w:cs="Times New Roman"/>
+          <w:color w:val="569CD6"/>
+          <w:kern w:val="0"/>
+          <w:sz w:val="21"/>
+          <w:szCs w:val="21"/>
+          <w:lang w:eastAsia="pt-BR"/>
+          <w14:ligatures w14:val="none"/>
+        </w:rPr>
+        <w:t>new</w:t>
+      </w:r>
+      <w:r>
+        <w:rPr>
+          <w:rFonts w:ascii="Consolas" w:eastAsia="Times New Roman" w:hAnsi="Consolas" w:cs="Times New Roman"/>
+          <w:color w:val="CCCCCC"/>
+          <w:kern w:val="0"/>
+          <w:sz w:val="21"/>
+          <w:szCs w:val="21"/>
+          <w:lang w:eastAsia="pt-BR"/>
+          <w14:ligatures w14:val="none"/>
+        </w:rPr>
+        <w:t xml:space="preserve"> </w:t>
+      </w:r>
+      <w:proofErr w:type="spellStart"/>
+      <w:proofErr w:type="gramStart"/>
+      <w:r>
+        <w:rPr>
+          <w:rFonts w:ascii="Consolas" w:eastAsia="Times New Roman" w:hAnsi="Consolas" w:cs="Times New Roman"/>
+          <w:color w:val="4EC9B0"/>
+          <w:kern w:val="0"/>
+          <w:sz w:val="21"/>
+          <w:szCs w:val="21"/>
+          <w:lang w:eastAsia="pt-BR"/>
+          <w14:ligatures w14:val="none"/>
+        </w:rPr>
+        <w:t>Schema</w:t>
+      </w:r>
+      <w:proofErr w:type="spellEnd"/>
+      <w:r>
+        <w:rPr>
+          <w:rFonts w:ascii="Consolas" w:eastAsia="Times New Roman" w:hAnsi="Consolas" w:cs="Times New Roman"/>
+          <w:color w:val="CCCCCC"/>
+          <w:kern w:val="0"/>
+          <w:sz w:val="21"/>
+          <w:szCs w:val="21"/>
+          <w:lang w:eastAsia="pt-BR"/>
+          <w14:ligatures w14:val="none"/>
+        </w:rPr>
+        <w:t>(</w:t>
+      </w:r>
+      <w:proofErr w:type="gramEnd"/>
+    </w:p>
+    <w:p>
+      <w:pPr>
+        <w:shd w:val="clear" w:color="auto" w:fill="1F1F1F"/>
+        <w:spacing w:after="0" w:line="285" w:lineRule="atLeast"/>
+        <w:rPr>
+          <w:rFonts w:ascii="Consolas" w:eastAsia="Times New Roman" w:hAnsi="Consolas" w:cs="Times New Roman"/>
+          <w:color w:val="CCCCCC"/>
+          <w:kern w:val="0"/>
+          <w:sz w:val="21"/>
+          <w:szCs w:val="21"/>
+          <w:lang w:eastAsia="pt-BR"/>
+          <w14:ligatures w14:val="none"/>
+        </w:rPr>
+      </w:pPr>
+      <w:r>
+        <w:rPr>
+          <w:rFonts w:ascii="Consolas" w:eastAsia="Times New Roman" w:hAnsi="Consolas" w:cs="Times New Roman"/>
+          <w:color w:val="CCCCCC"/>
+          <w:kern w:val="0"/>
+          <w:sz w:val="21"/>
+          <w:szCs w:val="21"/>
+          <w:lang w:eastAsia="pt-BR"/>
+          <w14:ligatures w14:val="none"/>
+        </w:rPr>
+        <w:t>  {</w:t>
+      </w:r>
+    </w:p>
+    <w:p>
+      <w:pPr>
+        <w:shd w:val="clear" w:color="auto" w:fill="1F1F1F"/>
+        <w:spacing w:after="0" w:line="285" w:lineRule="atLeast"/>
+        <w:rPr>
+          <w:rFonts w:ascii="Consolas" w:eastAsia="Times New Roman" w:hAnsi="Consolas" w:cs="Times New Roman"/>
+          <w:color w:val="CCCCCC"/>
+          <w:kern w:val="0"/>
+          <w:sz w:val="21"/>
+          <w:szCs w:val="21"/>
+          <w:lang w:eastAsia="pt-BR"/>
+          <w14:ligatures w14:val="none"/>
+        </w:rPr>
+      </w:pPr>
+      <w:r>
+        <w:rPr>
+          <w:rFonts w:ascii="Consolas" w:eastAsia="Times New Roman" w:hAnsi="Consolas" w:cs="Times New Roman"/>
+          <w:color w:val="CCCCCC"/>
+          <w:kern w:val="0"/>
+          <w:sz w:val="21"/>
+          <w:szCs w:val="21"/>
+          <w:lang w:eastAsia="pt-BR"/>
+          <w14:ligatures w14:val="none"/>
+        </w:rPr>
+        <w:t xml:space="preserve">    </w:t>
+      </w:r>
+      <w:proofErr w:type="spellStart"/>
+      <w:r>
+        <w:rPr>
+          <w:rFonts w:ascii="Consolas" w:eastAsia="Times New Roman" w:hAnsi="Consolas" w:cs="Times New Roman"/>
+          <w:color w:val="4EC9B0"/>
+          <w:kern w:val="0"/>
+          <w:sz w:val="21"/>
+          <w:szCs w:val="21"/>
+          <w:lang w:eastAsia="pt-BR"/>
+          <w14:ligatures w14:val="none"/>
+        </w:rPr>
+        <w:t>image</w:t>
+      </w:r>
+      <w:proofErr w:type="spellEnd"/>
+      <w:r>
+        <w:rPr>
+          <w:rFonts w:ascii="Consolas" w:eastAsia="Times New Roman" w:hAnsi="Consolas" w:cs="Times New Roman"/>
+          <w:color w:val="9CDCFE"/>
+          <w:kern w:val="0"/>
+          <w:sz w:val="21"/>
+          <w:szCs w:val="21"/>
+          <w:lang w:eastAsia="pt-BR"/>
+          <w14:ligatures w14:val="none"/>
+        </w:rPr>
+        <w:t>:</w:t>
+      </w:r>
+      <w:r>
+        <w:rPr>
+          <w:rFonts w:ascii="Consolas" w:eastAsia="Times New Roman" w:hAnsi="Consolas" w:cs="Times New Roman"/>
+          <w:color w:val="CCCCCC"/>
+          <w:kern w:val="0"/>
+          <w:sz w:val="21"/>
+          <w:szCs w:val="21"/>
+          <w:lang w:eastAsia="pt-BR"/>
+          <w14:ligatures w14:val="none"/>
+        </w:rPr>
+        <w:t xml:space="preserve"> </w:t>
+      </w:r>
+      <w:proofErr w:type="spellStart"/>
+      <w:r>
+        <w:rPr>
+          <w:rFonts w:ascii="Consolas" w:eastAsia="Times New Roman" w:hAnsi="Consolas" w:cs="Times New Roman"/>
+          <w:color w:val="4EC9B0"/>
+          <w:kern w:val="0"/>
+          <w:sz w:val="21"/>
+          <w:szCs w:val="21"/>
+          <w:lang w:eastAsia="pt-BR"/>
+          <w14:ligatures w14:val="none"/>
+        </w:rPr>
+        <w:t>String</w:t>
+      </w:r>
+      <w:proofErr w:type="spellEnd"/>
+      <w:r>
+        <w:rPr>
+          <w:rFonts w:ascii="Consolas" w:eastAsia="Times New Roman" w:hAnsi="Consolas" w:cs="Times New Roman"/>
+          <w:color w:val="CCCCCC"/>
+          <w:kern w:val="0"/>
+          <w:sz w:val="21"/>
+          <w:szCs w:val="21"/>
+          <w:lang w:eastAsia="pt-BR"/>
+          <w14:ligatures w14:val="none"/>
+        </w:rPr>
+        <w:t xml:space="preserve">, </w:t>
+      </w:r>
+      <w:r>
+        <w:rPr>
+          <w:rFonts w:ascii="Consolas" w:eastAsia="Times New Roman" w:hAnsi="Consolas" w:cs="Times New Roman"/>
+          <w:color w:val="6A9955"/>
+          <w:kern w:val="0"/>
+          <w:sz w:val="21"/>
+          <w:szCs w:val="21"/>
+          <w:lang w:eastAsia="pt-BR"/>
+          <w14:ligatures w14:val="none"/>
+        </w:rPr>
+        <w:t xml:space="preserve">//será salvo o caminho da imagem, pois no </w:t>
+      </w:r>
+      <w:proofErr w:type="spellStart"/>
+      <w:r>
+        <w:rPr>
+          <w:rFonts w:ascii="Consolas" w:eastAsia="Times New Roman" w:hAnsi="Consolas" w:cs="Times New Roman"/>
+          <w:color w:val="6A9955"/>
+          <w:kern w:val="0"/>
+          <w:sz w:val="21"/>
+          <w:szCs w:val="21"/>
+          <w:lang w:eastAsia="pt-BR"/>
+          <w14:ligatures w14:val="none"/>
+        </w:rPr>
+        <w:t>bd</w:t>
+      </w:r>
+      <w:proofErr w:type="spellEnd"/>
+      <w:r>
+        <w:rPr>
+          <w:rFonts w:ascii="Consolas" w:eastAsia="Times New Roman" w:hAnsi="Consolas" w:cs="Times New Roman"/>
+          <w:color w:val="6A9955"/>
+          <w:kern w:val="0"/>
+          <w:sz w:val="21"/>
+          <w:szCs w:val="21"/>
+          <w:lang w:eastAsia="pt-BR"/>
+          <w14:ligatures w14:val="none"/>
+        </w:rPr>
+        <w:t xml:space="preserve"> não salva imagens</w:t>
+      </w:r>
+    </w:p>
+    <w:p>
+      <w:pPr>
+        <w:shd w:val="clear" w:color="auto" w:fill="1F1F1F"/>
+        <w:spacing w:after="0" w:line="285" w:lineRule="atLeast"/>
+        <w:rPr>
+          <w:rFonts w:ascii="Consolas" w:eastAsia="Times New Roman" w:hAnsi="Consolas" w:cs="Times New Roman"/>
+          <w:color w:val="CCCCCC"/>
+          <w:kern w:val="0"/>
+          <w:sz w:val="21"/>
+          <w:szCs w:val="21"/>
+          <w:lang w:eastAsia="pt-BR"/>
+          <w14:ligatures w14:val="none"/>
+        </w:rPr>
+      </w:pPr>
+      <w:r>
+        <w:rPr>
+          <w:rFonts w:ascii="Consolas" w:eastAsia="Times New Roman" w:hAnsi="Consolas" w:cs="Times New Roman"/>
+          <w:color w:val="CCCCCC"/>
+          <w:kern w:val="0"/>
+          <w:sz w:val="21"/>
+          <w:szCs w:val="21"/>
+          <w:lang w:eastAsia="pt-BR"/>
+          <w14:ligatures w14:val="none"/>
+        </w:rPr>
+        <w:t xml:space="preserve">    </w:t>
+      </w:r>
+      <w:proofErr w:type="spellStart"/>
+      <w:r>
+        <w:rPr>
+          <w:rFonts w:ascii="Consolas" w:eastAsia="Times New Roman" w:hAnsi="Consolas" w:cs="Times New Roman"/>
+          <w:color w:val="4EC9B0"/>
+          <w:kern w:val="0"/>
+          <w:sz w:val="21"/>
+          <w:szCs w:val="21"/>
+          <w:lang w:eastAsia="pt-BR"/>
+          <w14:ligatures w14:val="none"/>
+        </w:rPr>
+        <w:t>title</w:t>
+      </w:r>
+      <w:proofErr w:type="spellEnd"/>
+      <w:r>
+        <w:rPr>
+          <w:rFonts w:ascii="Consolas" w:eastAsia="Times New Roman" w:hAnsi="Consolas" w:cs="Times New Roman"/>
+          <w:color w:val="9CDCFE"/>
+          <w:kern w:val="0"/>
+          <w:sz w:val="21"/>
+          <w:szCs w:val="21"/>
+          <w:lang w:eastAsia="pt-BR"/>
+          <w14:ligatures w14:val="none"/>
+        </w:rPr>
+        <w:t>:</w:t>
+      </w:r>
+      <w:r>
+        <w:rPr>
+          <w:rFonts w:ascii="Consolas" w:eastAsia="Times New Roman" w:hAnsi="Consolas" w:cs="Times New Roman"/>
+          <w:color w:val="CCCCCC"/>
+          <w:kern w:val="0"/>
+          <w:sz w:val="21"/>
+          <w:szCs w:val="21"/>
+          <w:lang w:eastAsia="pt-BR"/>
+          <w14:ligatures w14:val="none"/>
+        </w:rPr>
+        <w:t xml:space="preserve"> </w:t>
+      </w:r>
+      <w:proofErr w:type="spellStart"/>
+      <w:r>
+        <w:rPr>
+          <w:rFonts w:ascii="Consolas" w:eastAsia="Times New Roman" w:hAnsi="Consolas" w:cs="Times New Roman"/>
+          <w:color w:val="4EC9B0"/>
+          <w:kern w:val="0"/>
+          <w:sz w:val="21"/>
+          <w:szCs w:val="21"/>
+          <w:lang w:eastAsia="pt-BR"/>
+          <w14:ligatures w14:val="none"/>
+        </w:rPr>
+        <w:t>String</w:t>
+      </w:r>
+      <w:proofErr w:type="spellEnd"/>
+      <w:r>
+        <w:rPr>
+          <w:rFonts w:ascii="Consolas" w:eastAsia="Times New Roman" w:hAnsi="Consolas" w:cs="Times New Roman"/>
+          <w:color w:val="CCCCCC"/>
+          <w:kern w:val="0"/>
+          <w:sz w:val="21"/>
+          <w:szCs w:val="21"/>
+          <w:lang w:eastAsia="pt-BR"/>
+          <w14:ligatures w14:val="none"/>
+        </w:rPr>
+        <w:t>,</w:t>
+      </w:r>
+    </w:p>
+    <w:p>
+      <w:pPr>
+        <w:shd w:val="clear" w:color="auto" w:fill="1F1F1F"/>
+        <w:spacing w:after="0" w:line="285" w:lineRule="atLeast"/>
+        <w:rPr>
+          <w:rFonts w:ascii="Consolas" w:eastAsia="Times New Roman" w:hAnsi="Consolas" w:cs="Times New Roman"/>
+          <w:color w:val="CCCCCC"/>
+          <w:kern w:val="0"/>
+          <w:sz w:val="21"/>
+          <w:szCs w:val="21"/>
+          <w:lang w:eastAsia="pt-BR"/>
+          <w14:ligatures w14:val="none"/>
+        </w:rPr>
+      </w:pPr>
+      <w:r>
+        <w:rPr>
+          <w:rFonts w:ascii="Consolas" w:eastAsia="Times New Roman" w:hAnsi="Consolas" w:cs="Times New Roman"/>
+          <w:color w:val="CCCCCC"/>
+          <w:kern w:val="0"/>
+          <w:sz w:val="21"/>
+          <w:szCs w:val="21"/>
+          <w:lang w:eastAsia="pt-BR"/>
+          <w14:ligatures w14:val="none"/>
+        </w:rPr>
+        <w:t xml:space="preserve">    </w:t>
+      </w:r>
+      <w:r>
+        <w:rPr>
+          <w:rFonts w:ascii="Consolas" w:eastAsia="Times New Roman" w:hAnsi="Consolas" w:cs="Times New Roman"/>
+          <w:color w:val="4EC9B0"/>
+          <w:kern w:val="0"/>
+          <w:sz w:val="21"/>
+          <w:szCs w:val="21"/>
+          <w:lang w:eastAsia="pt-BR"/>
+          <w14:ligatures w14:val="none"/>
+        </w:rPr>
+        <w:t>likes</w:t>
+      </w:r>
+      <w:r>
+        <w:rPr>
+          <w:rFonts w:ascii="Consolas" w:eastAsia="Times New Roman" w:hAnsi="Consolas" w:cs="Times New Roman"/>
+          <w:color w:val="9CDCFE"/>
+          <w:kern w:val="0"/>
+          <w:sz w:val="21"/>
+          <w:szCs w:val="21"/>
+          <w:lang w:eastAsia="pt-BR"/>
+          <w14:ligatures w14:val="none"/>
+        </w:rPr>
+        <w:t>:</w:t>
+      </w:r>
+      <w:r>
+        <w:rPr>
+          <w:rFonts w:ascii="Consolas" w:eastAsia="Times New Roman" w:hAnsi="Consolas" w:cs="Times New Roman"/>
+          <w:color w:val="CCCCCC"/>
+          <w:kern w:val="0"/>
+          <w:sz w:val="21"/>
+          <w:szCs w:val="21"/>
+          <w:lang w:eastAsia="pt-BR"/>
+          <w14:ligatures w14:val="none"/>
+        </w:rPr>
+        <w:t xml:space="preserve"> </w:t>
+      </w:r>
+      <w:proofErr w:type="spellStart"/>
+      <w:r>
+        <w:rPr>
+          <w:rFonts w:ascii="Consolas" w:eastAsia="Times New Roman" w:hAnsi="Consolas" w:cs="Times New Roman"/>
+          <w:color w:val="4EC9B0"/>
+          <w:kern w:val="0"/>
+          <w:sz w:val="21"/>
+          <w:szCs w:val="21"/>
+          <w:lang w:eastAsia="pt-BR"/>
+          <w14:ligatures w14:val="none"/>
+        </w:rPr>
+        <w:t>Array</w:t>
+      </w:r>
+      <w:proofErr w:type="spellEnd"/>
+      <w:r>
+        <w:rPr>
+          <w:rFonts w:ascii="Consolas" w:eastAsia="Times New Roman" w:hAnsi="Consolas" w:cs="Times New Roman"/>
+          <w:color w:val="CCCCCC"/>
+          <w:kern w:val="0"/>
+          <w:sz w:val="21"/>
+          <w:szCs w:val="21"/>
+          <w:lang w:eastAsia="pt-BR"/>
+          <w14:ligatures w14:val="none"/>
+        </w:rPr>
+        <w:t xml:space="preserve">, </w:t>
+      </w:r>
+      <w:r>
+        <w:rPr>
+          <w:rFonts w:ascii="Consolas" w:eastAsia="Times New Roman" w:hAnsi="Consolas" w:cs="Times New Roman"/>
+          <w:color w:val="6A9955"/>
+          <w:kern w:val="0"/>
+          <w:sz w:val="21"/>
+          <w:szCs w:val="21"/>
+          <w:lang w:eastAsia="pt-BR"/>
+          <w14:ligatures w14:val="none"/>
+        </w:rPr>
+        <w:t>//</w:t>
+      </w:r>
+      <w:proofErr w:type="spellStart"/>
+      <w:r>
+        <w:rPr>
+          <w:rFonts w:ascii="Consolas" w:eastAsia="Times New Roman" w:hAnsi="Consolas" w:cs="Times New Roman"/>
+          <w:color w:val="6A9955"/>
+          <w:kern w:val="0"/>
+          <w:sz w:val="21"/>
+          <w:szCs w:val="21"/>
+          <w:lang w:eastAsia="pt-BR"/>
+          <w14:ligatures w14:val="none"/>
+        </w:rPr>
+        <w:t>array</w:t>
+      </w:r>
+      <w:proofErr w:type="spellEnd"/>
+      <w:r>
+        <w:rPr>
+          <w:rFonts w:ascii="Consolas" w:eastAsia="Times New Roman" w:hAnsi="Consolas" w:cs="Times New Roman"/>
+          <w:color w:val="6A9955"/>
+          <w:kern w:val="0"/>
+          <w:sz w:val="21"/>
+          <w:szCs w:val="21"/>
+          <w:lang w:eastAsia="pt-BR"/>
+          <w14:ligatures w14:val="none"/>
+        </w:rPr>
+        <w:t xml:space="preserve"> porque os interesses são a quantidade e informações do usuário, isso nos leva a um </w:t>
+      </w:r>
+      <w:proofErr w:type="spellStart"/>
+      <w:r>
+        <w:rPr>
+          <w:rFonts w:ascii="Consolas" w:eastAsia="Times New Roman" w:hAnsi="Consolas" w:cs="Times New Roman"/>
+          <w:color w:val="6A9955"/>
+          <w:kern w:val="0"/>
+          <w:sz w:val="21"/>
+          <w:szCs w:val="21"/>
+          <w:lang w:eastAsia="pt-BR"/>
+          <w14:ligatures w14:val="none"/>
+        </w:rPr>
+        <w:t>array</w:t>
+      </w:r>
+      <w:proofErr w:type="spellEnd"/>
+      <w:r>
+        <w:rPr>
+          <w:rFonts w:ascii="Consolas" w:eastAsia="Times New Roman" w:hAnsi="Consolas" w:cs="Times New Roman"/>
+          <w:color w:val="6A9955"/>
+          <w:kern w:val="0"/>
+          <w:sz w:val="21"/>
+          <w:szCs w:val="21"/>
+          <w:lang w:eastAsia="pt-BR"/>
+          <w14:ligatures w14:val="none"/>
+        </w:rPr>
+        <w:t xml:space="preserve"> de objetos</w:t>
+      </w:r>
+    </w:p>
+    <w:p>
+      <w:pPr>
+        <w:shd w:val="clear" w:color="auto" w:fill="1F1F1F"/>
+        <w:spacing w:after="0" w:line="285" w:lineRule="atLeast"/>
+        <w:rPr>
+          <w:rFonts w:ascii="Consolas" w:eastAsia="Times New Roman" w:hAnsi="Consolas" w:cs="Times New Roman"/>
+          <w:color w:val="CCCCCC"/>
+          <w:kern w:val="0"/>
+          <w:sz w:val="21"/>
+          <w:szCs w:val="21"/>
+          <w:lang w:eastAsia="pt-BR"/>
+          <w14:ligatures w14:val="none"/>
+        </w:rPr>
+      </w:pPr>
+      <w:r>
+        <w:rPr>
+          <w:rFonts w:ascii="Consolas" w:eastAsia="Times New Roman" w:hAnsi="Consolas" w:cs="Times New Roman"/>
+          <w:color w:val="CCCCCC"/>
+          <w:kern w:val="0"/>
+          <w:sz w:val="21"/>
+          <w:szCs w:val="21"/>
+          <w:lang w:eastAsia="pt-BR"/>
+          <w14:ligatures w14:val="none"/>
+        </w:rPr>
+        <w:t xml:space="preserve">    </w:t>
+      </w:r>
+      <w:proofErr w:type="spellStart"/>
+      <w:r>
+        <w:rPr>
+          <w:rFonts w:ascii="Consolas" w:eastAsia="Times New Roman" w:hAnsi="Consolas" w:cs="Times New Roman"/>
+          <w:color w:val="4EC9B0"/>
+          <w:kern w:val="0"/>
+          <w:sz w:val="21"/>
+          <w:szCs w:val="21"/>
+          <w:lang w:eastAsia="pt-BR"/>
+          <w14:ligatures w14:val="none"/>
+        </w:rPr>
+        <w:t>comments</w:t>
+      </w:r>
+      <w:proofErr w:type="spellEnd"/>
+      <w:r>
+        <w:rPr>
+          <w:rFonts w:ascii="Consolas" w:eastAsia="Times New Roman" w:hAnsi="Consolas" w:cs="Times New Roman"/>
+          <w:color w:val="9CDCFE"/>
+          <w:kern w:val="0"/>
+          <w:sz w:val="21"/>
+          <w:szCs w:val="21"/>
+          <w:lang w:eastAsia="pt-BR"/>
+          <w14:ligatures w14:val="none"/>
+        </w:rPr>
+        <w:t>:</w:t>
+      </w:r>
+      <w:r>
+        <w:rPr>
+          <w:rFonts w:ascii="Consolas" w:eastAsia="Times New Roman" w:hAnsi="Consolas" w:cs="Times New Roman"/>
+          <w:color w:val="CCCCCC"/>
+          <w:kern w:val="0"/>
+          <w:sz w:val="21"/>
+          <w:szCs w:val="21"/>
+          <w:lang w:eastAsia="pt-BR"/>
+          <w14:ligatures w14:val="none"/>
+        </w:rPr>
+        <w:t xml:space="preserve"> </w:t>
+      </w:r>
+      <w:proofErr w:type="spellStart"/>
+      <w:r>
+        <w:rPr>
+          <w:rFonts w:ascii="Consolas" w:eastAsia="Times New Roman" w:hAnsi="Consolas" w:cs="Times New Roman"/>
+          <w:color w:val="4EC9B0"/>
+          <w:kern w:val="0"/>
+          <w:sz w:val="21"/>
+          <w:szCs w:val="21"/>
+          <w:lang w:eastAsia="pt-BR"/>
+          <w14:ligatures w14:val="none"/>
+        </w:rPr>
+        <w:t>Array</w:t>
+      </w:r>
+      <w:proofErr w:type="spellEnd"/>
+      <w:r>
+        <w:rPr>
+          <w:rFonts w:ascii="Consolas" w:eastAsia="Times New Roman" w:hAnsi="Consolas" w:cs="Times New Roman"/>
+          <w:color w:val="CCCCCC"/>
+          <w:kern w:val="0"/>
+          <w:sz w:val="21"/>
+          <w:szCs w:val="21"/>
+          <w:lang w:eastAsia="pt-BR"/>
+          <w14:ligatures w14:val="none"/>
+        </w:rPr>
+        <w:t xml:space="preserve">, </w:t>
+      </w:r>
+      <w:r>
+        <w:rPr>
+          <w:rFonts w:ascii="Consolas" w:eastAsia="Times New Roman" w:hAnsi="Consolas" w:cs="Times New Roman"/>
+          <w:color w:val="6A9955"/>
+          <w:kern w:val="0"/>
+          <w:sz w:val="21"/>
+          <w:szCs w:val="21"/>
+          <w:lang w:eastAsia="pt-BR"/>
+          <w14:ligatures w14:val="none"/>
+        </w:rPr>
+        <w:t>//</w:t>
+      </w:r>
+      <w:proofErr w:type="spellStart"/>
+      <w:r>
+        <w:rPr>
+          <w:rFonts w:ascii="Consolas" w:eastAsia="Times New Roman" w:hAnsi="Consolas" w:cs="Times New Roman"/>
+          <w:color w:val="6A9955"/>
+          <w:kern w:val="0"/>
+          <w:sz w:val="21"/>
+          <w:szCs w:val="21"/>
+          <w:lang w:eastAsia="pt-BR"/>
+          <w14:ligatures w14:val="none"/>
+        </w:rPr>
+        <w:t>qtd+conteudo_coment+infor.user</w:t>
+      </w:r>
+      <w:proofErr w:type="spellEnd"/>
+    </w:p>
+    <w:p>
+      <w:pPr>
+        <w:shd w:val="clear" w:color="auto" w:fill="1F1F1F"/>
+        <w:spacing w:after="0" w:line="285" w:lineRule="atLeast"/>
+        <w:rPr>
+          <w:rFonts w:ascii="Consolas" w:eastAsia="Times New Roman" w:hAnsi="Consolas" w:cs="Times New Roman"/>
+          <w:color w:val="CCCCCC"/>
+          <w:kern w:val="0"/>
+          <w:sz w:val="21"/>
+          <w:szCs w:val="21"/>
+          <w:lang w:eastAsia="pt-BR"/>
+          <w14:ligatures w14:val="none"/>
+        </w:rPr>
+      </w:pPr>
+      <w:r>
+        <w:rPr>
+          <w:rFonts w:ascii="Consolas" w:eastAsia="Times New Roman" w:hAnsi="Consolas" w:cs="Times New Roman"/>
+          <w:color w:val="CCCCCC"/>
+          <w:kern w:val="0"/>
+          <w:sz w:val="21"/>
+          <w:szCs w:val="21"/>
+          <w:lang w:eastAsia="pt-BR"/>
+          <w14:ligatures w14:val="none"/>
+        </w:rPr>
+        <w:t xml:space="preserve">    </w:t>
+      </w:r>
+      <w:proofErr w:type="spellStart"/>
+      <w:r>
+        <w:rPr>
+          <w:rFonts w:ascii="Consolas" w:eastAsia="Times New Roman" w:hAnsi="Consolas" w:cs="Times New Roman"/>
+          <w:color w:val="9CDCFE"/>
+          <w:kern w:val="0"/>
+          <w:sz w:val="21"/>
+          <w:szCs w:val="21"/>
+          <w:lang w:eastAsia="pt-BR"/>
+          <w14:ligatures w14:val="none"/>
+        </w:rPr>
+        <w:t>userId</w:t>
+      </w:r>
+      <w:proofErr w:type="spellEnd"/>
+      <w:r>
+        <w:rPr>
+          <w:rFonts w:ascii="Consolas" w:eastAsia="Times New Roman" w:hAnsi="Consolas" w:cs="Times New Roman"/>
+          <w:color w:val="9CDCFE"/>
+          <w:kern w:val="0"/>
+          <w:sz w:val="21"/>
+          <w:szCs w:val="21"/>
+          <w:lang w:eastAsia="pt-BR"/>
+          <w14:ligatures w14:val="none"/>
+        </w:rPr>
+        <w:t>:</w:t>
+      </w:r>
+      <w:r>
+        <w:rPr>
+          <w:rFonts w:ascii="Consolas" w:eastAsia="Times New Roman" w:hAnsi="Consolas" w:cs="Times New Roman"/>
+          <w:color w:val="CCCCCC"/>
+          <w:kern w:val="0"/>
+          <w:sz w:val="21"/>
+          <w:szCs w:val="21"/>
+          <w:lang w:eastAsia="pt-BR"/>
+          <w14:ligatures w14:val="none"/>
+        </w:rPr>
+        <w:t xml:space="preserve"> </w:t>
+      </w:r>
+      <w:proofErr w:type="spellStart"/>
+      <w:proofErr w:type="gramStart"/>
+      <w:r>
+        <w:rPr>
+          <w:rFonts w:ascii="Consolas" w:eastAsia="Times New Roman" w:hAnsi="Consolas" w:cs="Times New Roman"/>
+          <w:color w:val="4EC9B0"/>
+          <w:kern w:val="0"/>
+          <w:sz w:val="21"/>
+          <w:szCs w:val="21"/>
+          <w:lang w:eastAsia="pt-BR"/>
+          <w14:ligatures w14:val="none"/>
+        </w:rPr>
+        <w:t>mongoose</w:t>
+      </w:r>
+      <w:r>
+        <w:rPr>
+          <w:rFonts w:ascii="Consolas" w:eastAsia="Times New Roman" w:hAnsi="Consolas" w:cs="Times New Roman"/>
+          <w:color w:val="CCCCCC"/>
+          <w:kern w:val="0"/>
+          <w:sz w:val="21"/>
+          <w:szCs w:val="21"/>
+          <w:lang w:eastAsia="pt-BR"/>
+          <w14:ligatures w14:val="none"/>
+        </w:rPr>
+        <w:t>.</w:t>
+      </w:r>
+      <w:r>
+        <w:rPr>
+          <w:rFonts w:ascii="Consolas" w:eastAsia="Times New Roman" w:hAnsi="Consolas" w:cs="Times New Roman"/>
+          <w:color w:val="9CDCFE"/>
+          <w:kern w:val="0"/>
+          <w:sz w:val="21"/>
+          <w:szCs w:val="21"/>
+          <w:lang w:eastAsia="pt-BR"/>
+          <w14:ligatures w14:val="none"/>
+        </w:rPr>
+        <w:t>ObjectId</w:t>
+      </w:r>
+      <w:proofErr w:type="spellEnd"/>
+      <w:proofErr w:type="gramEnd"/>
+      <w:r>
+        <w:rPr>
+          <w:rFonts w:ascii="Consolas" w:eastAsia="Times New Roman" w:hAnsi="Consolas" w:cs="Times New Roman"/>
+          <w:color w:val="CCCCCC"/>
+          <w:kern w:val="0"/>
+          <w:sz w:val="21"/>
+          <w:szCs w:val="21"/>
+          <w:lang w:eastAsia="pt-BR"/>
+          <w14:ligatures w14:val="none"/>
+        </w:rPr>
+        <w:t xml:space="preserve">, </w:t>
+      </w:r>
+      <w:r>
+        <w:rPr>
+          <w:rFonts w:ascii="Consolas" w:eastAsia="Times New Roman" w:hAnsi="Consolas" w:cs="Times New Roman"/>
+          <w:color w:val="6A9955"/>
+          <w:kern w:val="0"/>
+          <w:sz w:val="21"/>
+          <w:szCs w:val="21"/>
+          <w:lang w:eastAsia="pt-BR"/>
+          <w14:ligatures w14:val="none"/>
+        </w:rPr>
+        <w:t>//id-</w:t>
+      </w:r>
+      <w:proofErr w:type="spellStart"/>
+      <w:r>
+        <w:rPr>
+          <w:rFonts w:ascii="Consolas" w:eastAsia="Times New Roman" w:hAnsi="Consolas" w:cs="Times New Roman"/>
+          <w:color w:val="6A9955"/>
+          <w:kern w:val="0"/>
+          <w:sz w:val="21"/>
+          <w:szCs w:val="21"/>
+          <w:lang w:eastAsia="pt-BR"/>
+          <w14:ligatures w14:val="none"/>
+        </w:rPr>
+        <w:t>usuario</w:t>
+      </w:r>
+      <w:proofErr w:type="spellEnd"/>
+      <w:r>
+        <w:rPr>
+          <w:rFonts w:ascii="Consolas" w:eastAsia="Times New Roman" w:hAnsi="Consolas" w:cs="Times New Roman"/>
+          <w:color w:val="6A9955"/>
+          <w:kern w:val="0"/>
+          <w:sz w:val="21"/>
+          <w:szCs w:val="21"/>
+          <w:lang w:eastAsia="pt-BR"/>
+          <w14:ligatures w14:val="none"/>
+        </w:rPr>
+        <w:t xml:space="preserve"> que inseriu a foto - .</w:t>
+      </w:r>
+      <w:proofErr w:type="spellStart"/>
+      <w:r>
+        <w:rPr>
+          <w:rFonts w:ascii="Consolas" w:eastAsia="Times New Roman" w:hAnsi="Consolas" w:cs="Times New Roman"/>
+          <w:color w:val="6A9955"/>
+          <w:kern w:val="0"/>
+          <w:sz w:val="21"/>
+          <w:szCs w:val="21"/>
+          <w:lang w:eastAsia="pt-BR"/>
+          <w14:ligatures w14:val="none"/>
+        </w:rPr>
+        <w:t>ObjectId</w:t>
+      </w:r>
+      <w:proofErr w:type="spellEnd"/>
+      <w:r>
+        <w:rPr>
+          <w:rFonts w:ascii="Consolas" w:eastAsia="Times New Roman" w:hAnsi="Consolas" w:cs="Times New Roman"/>
+          <w:color w:val="6A9955"/>
+          <w:kern w:val="0"/>
+          <w:sz w:val="21"/>
+          <w:szCs w:val="21"/>
+          <w:lang w:eastAsia="pt-BR"/>
+          <w14:ligatures w14:val="none"/>
+        </w:rPr>
+        <w:t xml:space="preserve">: indica que não é uma </w:t>
+      </w:r>
+      <w:proofErr w:type="spellStart"/>
+      <w:r>
+        <w:rPr>
+          <w:rFonts w:ascii="Consolas" w:eastAsia="Times New Roman" w:hAnsi="Consolas" w:cs="Times New Roman"/>
+          <w:color w:val="6A9955"/>
+          <w:kern w:val="0"/>
+          <w:sz w:val="21"/>
+          <w:szCs w:val="21"/>
+          <w:lang w:eastAsia="pt-BR"/>
+          <w14:ligatures w14:val="none"/>
+        </w:rPr>
+        <w:t>string</w:t>
+      </w:r>
+      <w:proofErr w:type="spellEnd"/>
+      <w:r>
+        <w:rPr>
+          <w:rFonts w:ascii="Consolas" w:eastAsia="Times New Roman" w:hAnsi="Consolas" w:cs="Times New Roman"/>
+          <w:color w:val="6A9955"/>
+          <w:kern w:val="0"/>
+          <w:sz w:val="21"/>
+          <w:szCs w:val="21"/>
+          <w:lang w:eastAsia="pt-BR"/>
+          <w14:ligatures w14:val="none"/>
+        </w:rPr>
+        <w:t xml:space="preserve"> comum e sim de </w:t>
+      </w:r>
+      <w:proofErr w:type="spellStart"/>
+      <w:r>
+        <w:rPr>
+          <w:rFonts w:ascii="Consolas" w:eastAsia="Times New Roman" w:hAnsi="Consolas" w:cs="Times New Roman"/>
+          <w:color w:val="6A9955"/>
+          <w:kern w:val="0"/>
+          <w:sz w:val="21"/>
+          <w:szCs w:val="21"/>
+          <w:lang w:eastAsia="pt-BR"/>
+          <w14:ligatures w14:val="none"/>
+        </w:rPr>
+        <w:t>idmongoose</w:t>
+      </w:r>
+      <w:proofErr w:type="spellEnd"/>
+      <w:r>
+        <w:rPr>
+          <w:rFonts w:ascii="Consolas" w:eastAsia="Times New Roman" w:hAnsi="Consolas" w:cs="Times New Roman"/>
+          <w:color w:val="6A9955"/>
+          <w:kern w:val="0"/>
+          <w:sz w:val="21"/>
+          <w:szCs w:val="21"/>
+          <w:lang w:eastAsia="pt-BR"/>
+          <w14:ligatures w14:val="none"/>
+        </w:rPr>
+        <w:t>(mais complexo)</w:t>
+      </w:r>
+    </w:p>
+    <w:p>
+      <w:pPr>
+        <w:shd w:val="clear" w:color="auto" w:fill="1F1F1F"/>
+        <w:spacing w:after="0" w:line="285" w:lineRule="atLeast"/>
+        <w:rPr>
+          <w:rFonts w:ascii="Consolas" w:eastAsia="Times New Roman" w:hAnsi="Consolas" w:cs="Times New Roman"/>
+          <w:color w:val="CCCCCC"/>
+          <w:kern w:val="0"/>
+          <w:sz w:val="21"/>
+          <w:szCs w:val="21"/>
+          <w:lang w:eastAsia="pt-BR"/>
+          <w14:ligatures w14:val="none"/>
+        </w:rPr>
+      </w:pPr>
+      <w:r>
+        <w:rPr>
+          <w:rFonts w:ascii="Consolas" w:eastAsia="Times New Roman" w:hAnsi="Consolas" w:cs="Times New Roman"/>
+          <w:color w:val="CCCCCC"/>
+          <w:kern w:val="0"/>
+          <w:sz w:val="21"/>
+          <w:szCs w:val="21"/>
+          <w:lang w:eastAsia="pt-BR"/>
+          <w14:ligatures w14:val="none"/>
+        </w:rPr>
+        <w:t xml:space="preserve">    </w:t>
+      </w:r>
+      <w:proofErr w:type="spellStart"/>
+      <w:r>
+        <w:rPr>
+          <w:rFonts w:ascii="Consolas" w:eastAsia="Times New Roman" w:hAnsi="Consolas" w:cs="Times New Roman"/>
+          <w:color w:val="4EC9B0"/>
+          <w:kern w:val="0"/>
+          <w:sz w:val="21"/>
+          <w:szCs w:val="21"/>
+          <w:lang w:eastAsia="pt-BR"/>
+          <w14:ligatures w14:val="none"/>
+        </w:rPr>
+        <w:t>userName</w:t>
+      </w:r>
+      <w:proofErr w:type="spellEnd"/>
+      <w:r>
+        <w:rPr>
+          <w:rFonts w:ascii="Consolas" w:eastAsia="Times New Roman" w:hAnsi="Consolas" w:cs="Times New Roman"/>
+          <w:color w:val="9CDCFE"/>
+          <w:kern w:val="0"/>
+          <w:sz w:val="21"/>
+          <w:szCs w:val="21"/>
+          <w:lang w:eastAsia="pt-BR"/>
+          <w14:ligatures w14:val="none"/>
+        </w:rPr>
+        <w:t>:</w:t>
+      </w:r>
+      <w:r>
+        <w:rPr>
+          <w:rFonts w:ascii="Consolas" w:eastAsia="Times New Roman" w:hAnsi="Consolas" w:cs="Times New Roman"/>
+          <w:color w:val="CCCCCC"/>
+          <w:kern w:val="0"/>
+          <w:sz w:val="21"/>
+          <w:szCs w:val="21"/>
+          <w:lang w:eastAsia="pt-BR"/>
+          <w14:ligatures w14:val="none"/>
+        </w:rPr>
+        <w:t xml:space="preserve"> </w:t>
+      </w:r>
+      <w:proofErr w:type="spellStart"/>
+      <w:r>
+        <w:rPr>
+          <w:rFonts w:ascii="Consolas" w:eastAsia="Times New Roman" w:hAnsi="Consolas" w:cs="Times New Roman"/>
+          <w:color w:val="4EC9B0"/>
+          <w:kern w:val="0"/>
+          <w:sz w:val="21"/>
+          <w:szCs w:val="21"/>
+          <w:lang w:eastAsia="pt-BR"/>
+          <w14:ligatures w14:val="none"/>
+        </w:rPr>
+        <w:t>String</w:t>
+      </w:r>
+      <w:proofErr w:type="spellEnd"/>
+      <w:r>
+        <w:rPr>
+          <w:rFonts w:ascii="Consolas" w:eastAsia="Times New Roman" w:hAnsi="Consolas" w:cs="Times New Roman"/>
+          <w:color w:val="CCCCCC"/>
+          <w:kern w:val="0"/>
+          <w:sz w:val="21"/>
+          <w:szCs w:val="21"/>
+          <w:lang w:eastAsia="pt-BR"/>
+          <w14:ligatures w14:val="none"/>
+        </w:rPr>
+        <w:t xml:space="preserve">, </w:t>
+      </w:r>
+      <w:r>
+        <w:rPr>
+          <w:rFonts w:ascii="Consolas" w:eastAsia="Times New Roman" w:hAnsi="Consolas" w:cs="Times New Roman"/>
+          <w:color w:val="6A9955"/>
+          <w:kern w:val="0"/>
+          <w:sz w:val="21"/>
+          <w:szCs w:val="21"/>
+          <w:lang w:eastAsia="pt-BR"/>
+          <w14:ligatures w14:val="none"/>
+        </w:rPr>
+        <w:t xml:space="preserve">//nome </w:t>
+      </w:r>
+      <w:proofErr w:type="spellStart"/>
+      <w:r>
+        <w:rPr>
+          <w:rFonts w:ascii="Consolas" w:eastAsia="Times New Roman" w:hAnsi="Consolas" w:cs="Times New Roman"/>
+          <w:color w:val="6A9955"/>
+          <w:kern w:val="0"/>
+          <w:sz w:val="21"/>
+          <w:szCs w:val="21"/>
+          <w:lang w:eastAsia="pt-BR"/>
+          <w14:ligatures w14:val="none"/>
+        </w:rPr>
+        <w:t>usuario</w:t>
+      </w:r>
+      <w:proofErr w:type="spellEnd"/>
+    </w:p>
+    <w:p>
+      <w:pPr>
+        <w:shd w:val="clear" w:color="auto" w:fill="1F1F1F"/>
+        <w:spacing w:after="0" w:line="285" w:lineRule="atLeast"/>
+        <w:rPr>
+          <w:rFonts w:ascii="Consolas" w:eastAsia="Times New Roman" w:hAnsi="Consolas" w:cs="Times New Roman"/>
+          <w:color w:val="CCCCCC"/>
+          <w:kern w:val="0"/>
+          <w:sz w:val="21"/>
+          <w:szCs w:val="21"/>
+          <w:lang w:eastAsia="pt-BR"/>
+          <w14:ligatures w14:val="none"/>
+        </w:rPr>
+      </w:pPr>
+      <w:r>
+        <w:rPr>
+          <w:rFonts w:ascii="Consolas" w:eastAsia="Times New Roman" w:hAnsi="Consolas" w:cs="Times New Roman"/>
+          <w:color w:val="CCCCCC"/>
+          <w:kern w:val="0"/>
+          <w:sz w:val="21"/>
+          <w:szCs w:val="21"/>
+          <w:lang w:eastAsia="pt-BR"/>
+          <w14:ligatures w14:val="none"/>
+        </w:rPr>
+        <w:t>  },</w:t>
+      </w:r>
+    </w:p>
+    <w:p>
+      <w:pPr>
+        <w:shd w:val="clear" w:color="auto" w:fill="1F1F1F"/>
+        <w:spacing w:after="0" w:line="285" w:lineRule="atLeast"/>
+        <w:rPr>
+          <w:rFonts w:ascii="Consolas" w:eastAsia="Times New Roman" w:hAnsi="Consolas" w:cs="Times New Roman"/>
+          <w:color w:val="CCCCCC"/>
+          <w:kern w:val="0"/>
+          <w:sz w:val="21"/>
+          <w:szCs w:val="21"/>
+          <w:lang w:eastAsia="pt-BR"/>
+          <w14:ligatures w14:val="none"/>
+        </w:rPr>
+      </w:pPr>
+      <w:r>
+        <w:rPr>
+          <w:rFonts w:ascii="Consolas" w:eastAsia="Times New Roman" w:hAnsi="Consolas" w:cs="Times New Roman"/>
+          <w:color w:val="CCCCCC"/>
+          <w:kern w:val="0"/>
+          <w:sz w:val="21"/>
+          <w:szCs w:val="21"/>
+          <w:lang w:eastAsia="pt-BR"/>
+          <w14:ligatures w14:val="none"/>
+        </w:rPr>
+        <w:t>  {</w:t>
+      </w:r>
+    </w:p>
+    <w:p>
+      <w:pPr>
+        <w:shd w:val="clear" w:color="auto" w:fill="1F1F1F"/>
+        <w:spacing w:after="0" w:line="285" w:lineRule="atLeast"/>
+        <w:rPr>
+          <w:rFonts w:ascii="Consolas" w:eastAsia="Times New Roman" w:hAnsi="Consolas" w:cs="Times New Roman"/>
+          <w:color w:val="CCCCCC"/>
+          <w:kern w:val="0"/>
+          <w:sz w:val="21"/>
+          <w:szCs w:val="21"/>
+          <w:lang w:eastAsia="pt-BR"/>
+          <w14:ligatures w14:val="none"/>
+        </w:rPr>
+      </w:pPr>
+      <w:r>
+        <w:rPr>
+          <w:rFonts w:ascii="Consolas" w:eastAsia="Times New Roman" w:hAnsi="Consolas" w:cs="Times New Roman"/>
+          <w:color w:val="CCCCCC"/>
+          <w:kern w:val="0"/>
+          <w:sz w:val="21"/>
+          <w:szCs w:val="21"/>
+          <w:lang w:eastAsia="pt-BR"/>
+          <w14:ligatures w14:val="none"/>
+        </w:rPr>
+        <w:t xml:space="preserve">    </w:t>
+      </w:r>
+      <w:proofErr w:type="spellStart"/>
+      <w:r>
+        <w:rPr>
+          <w:rFonts w:ascii="Consolas" w:eastAsia="Times New Roman" w:hAnsi="Consolas" w:cs="Times New Roman"/>
+          <w:color w:val="9CDCFE"/>
+          <w:kern w:val="0"/>
+          <w:sz w:val="21"/>
+          <w:szCs w:val="21"/>
+          <w:lang w:eastAsia="pt-BR"/>
+          <w14:ligatures w14:val="none"/>
+        </w:rPr>
+        <w:t>timestamps</w:t>
+      </w:r>
+      <w:proofErr w:type="spellEnd"/>
+      <w:r>
+        <w:rPr>
+          <w:rFonts w:ascii="Consolas" w:eastAsia="Times New Roman" w:hAnsi="Consolas" w:cs="Times New Roman"/>
+          <w:color w:val="9CDCFE"/>
+          <w:kern w:val="0"/>
+          <w:sz w:val="21"/>
+          <w:szCs w:val="21"/>
+          <w:lang w:eastAsia="pt-BR"/>
+          <w14:ligatures w14:val="none"/>
+        </w:rPr>
+        <w:t>:</w:t>
+      </w:r>
+      <w:r>
+        <w:rPr>
+          <w:rFonts w:ascii="Consolas" w:eastAsia="Times New Roman" w:hAnsi="Consolas" w:cs="Times New Roman"/>
+          <w:color w:val="CCCCCC"/>
+          <w:kern w:val="0"/>
+          <w:sz w:val="21"/>
+          <w:szCs w:val="21"/>
+          <w:lang w:eastAsia="pt-BR"/>
+          <w14:ligatures w14:val="none"/>
+        </w:rPr>
+        <w:t xml:space="preserve"> </w:t>
+      </w:r>
+      <w:proofErr w:type="spellStart"/>
+      <w:r>
+        <w:rPr>
+          <w:rFonts w:ascii="Consolas" w:eastAsia="Times New Roman" w:hAnsi="Consolas" w:cs="Times New Roman"/>
+          <w:color w:val="569CD6"/>
+          <w:kern w:val="0"/>
+          <w:sz w:val="21"/>
+          <w:szCs w:val="21"/>
+          <w:lang w:eastAsia="pt-BR"/>
+          <w14:ligatures w14:val="none"/>
+        </w:rPr>
+        <w:t>true</w:t>
+      </w:r>
+      <w:proofErr w:type="spellEnd"/>
+      <w:r>
+        <w:rPr>
+          <w:rFonts w:ascii="Consolas" w:eastAsia="Times New Roman" w:hAnsi="Consolas" w:cs="Times New Roman"/>
+          <w:color w:val="CCCCCC"/>
+          <w:kern w:val="0"/>
+          <w:sz w:val="21"/>
+          <w:szCs w:val="21"/>
+          <w:lang w:eastAsia="pt-BR"/>
+          <w14:ligatures w14:val="none"/>
+        </w:rPr>
+        <w:t>,</w:t>
+      </w:r>
+    </w:p>
+    <w:p>
+      <w:pPr>
+        <w:shd w:val="clear" w:color="auto" w:fill="1F1F1F"/>
+        <w:spacing w:after="0" w:line="285" w:lineRule="atLeast"/>
+        <w:rPr>
+          <w:rFonts w:ascii="Consolas" w:eastAsia="Times New Roman" w:hAnsi="Consolas" w:cs="Times New Roman"/>
+          <w:color w:val="CCCCCC"/>
+          <w:kern w:val="0"/>
+          <w:sz w:val="21"/>
+          <w:szCs w:val="21"/>
+          <w:lang w:eastAsia="pt-BR"/>
+          <w14:ligatures w14:val="none"/>
+        </w:rPr>
+      </w:pPr>
+      <w:r>
+        <w:rPr>
+          <w:rFonts w:ascii="Consolas" w:eastAsia="Times New Roman" w:hAnsi="Consolas" w:cs="Times New Roman"/>
+          <w:color w:val="CCCCCC"/>
+          <w:kern w:val="0"/>
+          <w:sz w:val="21"/>
+          <w:szCs w:val="21"/>
+          <w:lang w:eastAsia="pt-BR"/>
+          <w14:ligatures w14:val="none"/>
+        </w:rPr>
+        <w:t>  }</w:t>
+      </w:r>
+    </w:p>
+    <w:p>
+      <w:pPr>
+        <w:shd w:val="clear" w:color="auto" w:fill="1F1F1F"/>
+        <w:spacing w:after="0" w:line="285" w:lineRule="atLeast"/>
+        <w:rPr>
+          <w:rFonts w:ascii="Consolas" w:eastAsia="Times New Roman" w:hAnsi="Consolas" w:cs="Times New Roman"/>
+          <w:color w:val="CCCCCC"/>
+          <w:kern w:val="0"/>
+          <w:sz w:val="21"/>
+          <w:szCs w:val="21"/>
+          <w:lang w:eastAsia="pt-BR"/>
+          <w14:ligatures w14:val="none"/>
+        </w:rPr>
+      </w:pPr>
+      <w:r>
+        <w:rPr>
+          <w:rFonts w:ascii="Consolas" w:eastAsia="Times New Roman" w:hAnsi="Consolas" w:cs="Times New Roman"/>
+          <w:color w:val="CCCCCC"/>
+          <w:kern w:val="0"/>
+          <w:sz w:val="21"/>
+          <w:szCs w:val="21"/>
+          <w:lang w:eastAsia="pt-BR"/>
+          <w14:ligatures w14:val="none"/>
+        </w:rPr>
+        <w:t>);</w:t>
+      </w:r>
     </w:p>
     <w:p>
       <w:pPr>
@@ -7891,7 +9212,7 @@
   <w:style w:type="paragraph" w:default="1" w:styleId="Normal">
     <w:name w:val="Normal"/>
     <w:qFormat/>
-    <w:rsid w:val="009175B3"/>
+    <w:rsid w:val="007E3B62"/>
   </w:style>
   <w:style w:type="character" w:default="1" w:styleId="Fontepargpadro">
     <w:name w:val="Default Paragraph Font"/>

</xml_diff>

<commit_message>
reinstalando pacotes + Criando Controller do user
</commit_message>
<xml_diff>
--- a/reactgram/reactgram.docx
+++ b/reactgram/reactgram.docx
@@ -7537,31 +7537,7 @@
           <w:sz w:val="24"/>
           <w:szCs w:val="24"/>
         </w:rPr>
-        <w:t>Photo</w:t>
-      </w:r>
-      <w:r>
-        <w:rPr>
-          <w:rFonts w:ascii="Arial" w:hAnsi="Arial" w:cs="Arial"/>
-          <w:b/>
-          <w:bCs/>
-          <w:i/>
-          <w:iCs/>
-          <w:sz w:val="24"/>
-          <w:szCs w:val="24"/>
-        </w:rPr>
-        <w:t>.js</w:t>
-      </w:r>
-      <w:r>
-        <w:rPr>
-          <w:rFonts w:ascii="Arial" w:hAnsi="Arial" w:cs="Arial"/>
-          <w:b/>
-          <w:bCs/>
-          <w:i/>
-          <w:iCs/>
-          <w:sz w:val="24"/>
-          <w:szCs w:val="24"/>
-        </w:rPr>
-        <w:t>(</w:t>
+        <w:t>Photo.js(</w:t>
       </w:r>
       <w:proofErr w:type="gramEnd"/>
       <w:r>
@@ -8796,6 +8772,425 @@
           <w:b/>
           <w:bCs/>
           <w:i/>
+          <w:iCs/>
+          <w:sz w:val="24"/>
+          <w:szCs w:val="24"/>
+        </w:rPr>
+      </w:pPr>
+    </w:p>
+    <w:p>
+      <w:pPr>
+        <w:tabs>
+          <w:tab w:val="left" w:pos="1997"/>
+        </w:tabs>
+        <w:rPr>
+          <w:rFonts w:ascii="Arial" w:hAnsi="Arial" w:cs="Arial"/>
+          <w:b/>
+          <w:bCs/>
+          <w:sz w:val="24"/>
+          <w:szCs w:val="24"/>
+        </w:rPr>
+      </w:pPr>
+      <w:r>
+        <w:rPr>
+          <w:rFonts w:ascii="Arial" w:hAnsi="Arial" w:cs="Arial"/>
+          <w:b/>
+          <w:bCs/>
+          <w:sz w:val="24"/>
+          <w:szCs w:val="24"/>
+        </w:rPr>
+        <w:t xml:space="preserve">Criando </w:t>
+      </w:r>
+      <w:proofErr w:type="spellStart"/>
+      <w:r>
+        <w:rPr>
+          <w:rFonts w:ascii="Arial" w:hAnsi="Arial" w:cs="Arial"/>
+          <w:b/>
+          <w:bCs/>
+          <w:sz w:val="24"/>
+          <w:szCs w:val="24"/>
+        </w:rPr>
+        <w:t>Controller</w:t>
+      </w:r>
+      <w:proofErr w:type="spellEnd"/>
+      <w:r>
+        <w:rPr>
+          <w:rFonts w:ascii="Arial" w:hAnsi="Arial" w:cs="Arial"/>
+          <w:b/>
+          <w:bCs/>
+          <w:sz w:val="24"/>
+          <w:szCs w:val="24"/>
+        </w:rPr>
+        <w:t xml:space="preserve"> do usuário</w:t>
+      </w:r>
+    </w:p>
+    <w:p>
+      <w:pPr>
+        <w:tabs>
+          <w:tab w:val="left" w:pos="1997"/>
+        </w:tabs>
+        <w:rPr>
+          <w:rFonts w:ascii="Arial" w:hAnsi="Arial" w:cs="Arial"/>
+          <w:b/>
+          <w:bCs/>
+          <w:i/>
+          <w:iCs/>
+          <w:sz w:val="24"/>
+          <w:szCs w:val="24"/>
+        </w:rPr>
+      </w:pPr>
+      <w:proofErr w:type="spellStart"/>
+      <w:r>
+        <w:rPr>
+          <w:rFonts w:ascii="Arial" w:hAnsi="Arial" w:cs="Arial"/>
+          <w:b/>
+          <w:bCs/>
+          <w:i/>
+          <w:iCs/>
+          <w:sz w:val="24"/>
+          <w:szCs w:val="24"/>
+        </w:rPr>
+        <w:t>controllers</w:t>
+      </w:r>
+      <w:proofErr w:type="spellEnd"/>
+      <w:r>
+        <w:rPr>
+          <w:rFonts w:ascii="Arial" w:hAnsi="Arial" w:cs="Arial"/>
+          <w:b/>
+          <w:bCs/>
+          <w:i/>
+          <w:iCs/>
+          <w:sz w:val="24"/>
+          <w:szCs w:val="24"/>
+        </w:rPr>
+        <w:t>&gt;UserController.js</w:t>
+      </w:r>
+    </w:p>
+    <w:p>
+      <w:pPr>
+        <w:tabs>
+          <w:tab w:val="left" w:pos="1997"/>
+        </w:tabs>
+        <w:rPr>
+          <w:rFonts w:ascii="Arial" w:hAnsi="Arial" w:cs="Arial"/>
+          <w:b/>
+          <w:bCs/>
+          <w:i/>
+          <w:iCs/>
+          <w:sz w:val="24"/>
+          <w:szCs w:val="24"/>
+        </w:rPr>
+      </w:pPr>
+    </w:p>
+    <w:p>
+      <w:pPr>
+        <w:tabs>
+          <w:tab w:val="left" w:pos="1997"/>
+        </w:tabs>
+        <w:rPr>
+          <w:rFonts w:ascii="Arial" w:hAnsi="Arial" w:cs="Arial"/>
+          <w:b/>
+          <w:bCs/>
+          <w:i/>
+          <w:iCs/>
+          <w:sz w:val="24"/>
+          <w:szCs w:val="24"/>
+        </w:rPr>
+      </w:pPr>
+      <w:proofErr w:type="gramStart"/>
+      <w:r>
+        <w:rPr>
+          <w:rFonts w:ascii="Arial" w:hAnsi="Arial" w:cs="Arial"/>
+          <w:b/>
+          <w:bCs/>
+          <w:i/>
+          <w:iCs/>
+          <w:sz w:val="24"/>
+          <w:szCs w:val="24"/>
+        </w:rPr>
+        <w:t>.</w:t>
+      </w:r>
+      <w:proofErr w:type="spellStart"/>
+      <w:r>
+        <w:rPr>
+          <w:rFonts w:ascii="Arial" w:hAnsi="Arial" w:cs="Arial"/>
+          <w:b/>
+          <w:bCs/>
+          <w:i/>
+          <w:iCs/>
+          <w:sz w:val="24"/>
+          <w:szCs w:val="24"/>
+        </w:rPr>
+        <w:t>env</w:t>
+      </w:r>
+      <w:proofErr w:type="spellEnd"/>
+      <w:proofErr w:type="gramEnd"/>
+    </w:p>
+    <w:p>
+      <w:pPr>
+        <w:shd w:val="clear" w:color="auto" w:fill="1F1F1F"/>
+        <w:spacing w:after="0" w:line="285" w:lineRule="atLeast"/>
+        <w:rPr>
+          <w:rFonts w:ascii="Consolas" w:eastAsia="Times New Roman" w:hAnsi="Consolas" w:cs="Times New Roman"/>
+          <w:color w:val="CCCCCC"/>
+          <w:kern w:val="0"/>
+          <w:sz w:val="21"/>
+          <w:szCs w:val="21"/>
+          <w:lang w:eastAsia="pt-BR"/>
+          <w14:ligatures w14:val="none"/>
+        </w:rPr>
+      </w:pPr>
+      <w:r>
+        <w:rPr>
+          <w:rFonts w:ascii="Consolas" w:eastAsia="Times New Roman" w:hAnsi="Consolas" w:cs="Times New Roman"/>
+          <w:color w:val="569CD6"/>
+          <w:kern w:val="0"/>
+          <w:sz w:val="21"/>
+          <w:szCs w:val="21"/>
+          <w:lang w:eastAsia="pt-BR"/>
+          <w14:ligatures w14:val="none"/>
+        </w:rPr>
+        <w:t>JWT_SECRET</w:t>
+      </w:r>
+      <w:r>
+        <w:rPr>
+          <w:rFonts w:ascii="Consolas" w:eastAsia="Times New Roman" w:hAnsi="Consolas" w:cs="Times New Roman"/>
+          <w:color w:val="CCCCCC"/>
+          <w:kern w:val="0"/>
+          <w:sz w:val="21"/>
+          <w:szCs w:val="21"/>
+          <w:lang w:eastAsia="pt-BR"/>
+          <w14:ligatures w14:val="none"/>
+        </w:rPr>
+        <w:t>=</w:t>
+      </w:r>
+      <w:proofErr w:type="spellStart"/>
+      <w:r>
+        <w:rPr>
+          <w:rFonts w:ascii="Consolas" w:eastAsia="Times New Roman" w:hAnsi="Consolas" w:cs="Times New Roman"/>
+          <w:color w:val="CCCCCC"/>
+          <w:kern w:val="0"/>
+          <w:sz w:val="21"/>
+          <w:szCs w:val="21"/>
+          <w:lang w:eastAsia="pt-BR"/>
+          <w14:ligatures w14:val="none"/>
+        </w:rPr>
+        <w:t>thisisoursecret</w:t>
+      </w:r>
+      <w:proofErr w:type="spellEnd"/>
+    </w:p>
+    <w:p>
+      <w:pPr>
+        <w:tabs>
+          <w:tab w:val="left" w:pos="1997"/>
+        </w:tabs>
+        <w:rPr>
+          <w:rFonts w:ascii="Arial" w:hAnsi="Arial" w:cs="Arial"/>
+          <w:bCs/>
+          <w:iCs/>
+          <w:sz w:val="24"/>
+          <w:szCs w:val="24"/>
+        </w:rPr>
+      </w:pPr>
+    </w:p>
+    <w:p>
+      <w:pPr>
+        <w:tabs>
+          <w:tab w:val="left" w:pos="1997"/>
+        </w:tabs>
+        <w:rPr>
+          <w:rFonts w:ascii="Arial" w:hAnsi="Arial" w:cs="Arial"/>
+          <w:bCs/>
+          <w:iCs/>
+          <w:sz w:val="24"/>
+          <w:szCs w:val="24"/>
+        </w:rPr>
+      </w:pPr>
+      <w:r>
+        <w:rPr>
+          <w:rFonts w:ascii="Arial" w:hAnsi="Arial" w:cs="Arial"/>
+          <w:bCs/>
+          <w:iCs/>
+          <w:sz w:val="24"/>
+          <w:szCs w:val="24"/>
+        </w:rPr>
+        <w:t xml:space="preserve">Quando </w:t>
+      </w:r>
+      <w:proofErr w:type="gramStart"/>
+      <w:r>
+        <w:rPr>
+          <w:rFonts w:ascii="Arial" w:hAnsi="Arial" w:cs="Arial"/>
+          <w:bCs/>
+          <w:iCs/>
+          <w:sz w:val="24"/>
+          <w:szCs w:val="24"/>
+        </w:rPr>
+        <w:t>trabalha-se</w:t>
+      </w:r>
+      <w:proofErr w:type="gramEnd"/>
+      <w:r>
+        <w:rPr>
+          <w:rFonts w:ascii="Arial" w:hAnsi="Arial" w:cs="Arial"/>
+          <w:bCs/>
+          <w:iCs/>
+          <w:sz w:val="24"/>
+          <w:szCs w:val="24"/>
+        </w:rPr>
+        <w:t xml:space="preserve"> com JWT é preciso ter um </w:t>
+      </w:r>
+      <w:r>
+        <w:rPr>
+          <w:rFonts w:ascii="Arial" w:hAnsi="Arial" w:cs="Arial"/>
+          <w:b/>
+          <w:iCs/>
+          <w:sz w:val="24"/>
+          <w:szCs w:val="24"/>
+        </w:rPr>
+        <w:t>SECRET</w:t>
+      </w:r>
+      <w:r>
+        <w:rPr>
+          <w:rFonts w:ascii="Arial" w:hAnsi="Arial" w:cs="Arial"/>
+          <w:bCs/>
+          <w:iCs/>
+          <w:sz w:val="24"/>
+          <w:szCs w:val="24"/>
+        </w:rPr>
+        <w:t xml:space="preserve">, é uma forma das pessoas que também usam JWT não </w:t>
+      </w:r>
+      <w:proofErr w:type="spellStart"/>
+      <w:r>
+        <w:rPr>
+          <w:rFonts w:ascii="Arial" w:hAnsi="Arial" w:cs="Arial"/>
+          <w:bCs/>
+          <w:iCs/>
+          <w:sz w:val="24"/>
+          <w:szCs w:val="24"/>
+        </w:rPr>
+        <w:t>hackearem</w:t>
+      </w:r>
+      <w:proofErr w:type="spellEnd"/>
+      <w:r>
+        <w:rPr>
+          <w:rFonts w:ascii="Arial" w:hAnsi="Arial" w:cs="Arial"/>
+          <w:bCs/>
+          <w:iCs/>
+          <w:sz w:val="24"/>
+          <w:szCs w:val="24"/>
+        </w:rPr>
+        <w:t xml:space="preserve"> o token.</w:t>
+      </w:r>
+    </w:p>
+    <w:p>
+      <w:pPr>
+        <w:tabs>
+          <w:tab w:val="left" w:pos="1997"/>
+        </w:tabs>
+        <w:rPr>
+          <w:rFonts w:ascii="Arial" w:hAnsi="Arial" w:cs="Arial"/>
+          <w:bCs/>
+          <w:iCs/>
+          <w:sz w:val="24"/>
+          <w:szCs w:val="24"/>
+        </w:rPr>
+      </w:pPr>
+      <w:r>
+        <w:rPr>
+          <w:rFonts w:ascii="Arial" w:hAnsi="Arial" w:cs="Arial"/>
+          <w:bCs/>
+          <w:iCs/>
+          <w:sz w:val="24"/>
+          <w:szCs w:val="24"/>
+        </w:rPr>
+        <w:t>Não há um valor ideal, mas quanto mais complexa(</w:t>
+      </w:r>
+      <w:proofErr w:type="spellStart"/>
+      <w:r>
+        <w:rPr>
+          <w:rFonts w:ascii="Arial" w:hAnsi="Arial" w:cs="Arial"/>
+          <w:bCs/>
+          <w:iCs/>
+          <w:sz w:val="24"/>
+          <w:szCs w:val="24"/>
+        </w:rPr>
+        <w:t>string</w:t>
+      </w:r>
+      <w:proofErr w:type="spellEnd"/>
+      <w:r>
+        <w:rPr>
+          <w:rFonts w:ascii="Arial" w:hAnsi="Arial" w:cs="Arial"/>
+          <w:bCs/>
+          <w:iCs/>
+          <w:sz w:val="24"/>
+          <w:szCs w:val="24"/>
+        </w:rPr>
+        <w:t>), o token fica mais seguro</w:t>
+      </w:r>
+      <w:r>
+        <w:rPr>
+          <w:rFonts w:ascii="Arial" w:hAnsi="Arial" w:cs="Arial"/>
+          <w:bCs/>
+          <w:iCs/>
+          <w:sz w:val="24"/>
+          <w:szCs w:val="24"/>
+        </w:rPr>
+        <w:t xml:space="preserve">. </w:t>
+      </w:r>
+    </w:p>
+    <w:p>
+      <w:pPr>
+        <w:tabs>
+          <w:tab w:val="left" w:pos="1997"/>
+        </w:tabs>
+        <w:rPr>
+          <w:rFonts w:ascii="Arial" w:hAnsi="Arial" w:cs="Arial"/>
+          <w:bCs/>
+          <w:iCs/>
+          <w:sz w:val="24"/>
+          <w:szCs w:val="24"/>
+        </w:rPr>
+      </w:pPr>
+      <w:r>
+        <w:rPr>
+          <w:rFonts w:ascii="Arial" w:hAnsi="Arial" w:cs="Arial"/>
+          <w:bCs/>
+          <w:iCs/>
+          <w:sz w:val="24"/>
+          <w:szCs w:val="24"/>
+        </w:rPr>
+        <w:t xml:space="preserve">Isso será utilizado na criação do token e na hora de </w:t>
+      </w:r>
+      <w:proofErr w:type="spellStart"/>
+      <w:r>
+        <w:rPr>
+          <w:rFonts w:ascii="Arial" w:hAnsi="Arial" w:cs="Arial"/>
+          <w:bCs/>
+          <w:iCs/>
+          <w:sz w:val="24"/>
+          <w:szCs w:val="24"/>
+        </w:rPr>
+        <w:t>descriptografar</w:t>
+      </w:r>
+      <w:proofErr w:type="spellEnd"/>
+      <w:r>
+        <w:rPr>
+          <w:rFonts w:ascii="Arial" w:hAnsi="Arial" w:cs="Arial"/>
+          <w:bCs/>
+          <w:iCs/>
+          <w:sz w:val="24"/>
+          <w:szCs w:val="24"/>
+        </w:rPr>
+        <w:t xml:space="preserve"> o token.</w:t>
+      </w:r>
+    </w:p>
+    <w:p>
+      <w:pPr>
+        <w:tabs>
+          <w:tab w:val="left" w:pos="1997"/>
+        </w:tabs>
+        <w:rPr>
+          <w:rFonts w:ascii="Arial" w:hAnsi="Arial" w:cs="Arial"/>
+          <w:bCs/>
           <w:iCs/>
           <w:sz w:val="24"/>
           <w:szCs w:val="24"/>
@@ -9212,7 +9607,7 @@
   <w:style w:type="paragraph" w:default="1" w:styleId="Normal">
     <w:name w:val="Normal"/>
     <w:qFormat/>
-    <w:rsid w:val="007E3B62"/>
+    <w:rsid w:val="003F5BF3"/>
   </w:style>
   <w:style w:type="character" w:default="1" w:styleId="Fontepargpadro">
     <w:name w:val="Default Paragraph Font"/>

</xml_diff>

<commit_message>
Validação de criação do usuário
</commit_message>
<xml_diff>
--- a/reactgram/reactgram.docx
+++ b/reactgram/reactgram.docx
@@ -16057,6 +16057,2722 @@
           <w:rFonts w:ascii="Arial" w:hAnsi="Arial" w:cs="Arial"/>
           <w:b/>
           <w:i/>
+          <w:sz w:val="28"/>
+          <w:szCs w:val="28"/>
+        </w:rPr>
+      </w:pPr>
+    </w:p>
+    <w:p>
+      <w:pPr>
+        <w:tabs>
+          <w:tab w:val="left" w:pos="1997"/>
+        </w:tabs>
+        <w:rPr>
+          <w:rFonts w:ascii="Arial" w:hAnsi="Arial" w:cs="Arial"/>
+          <w:b/>
+          <w:iCs/>
+          <w:sz w:val="28"/>
+          <w:szCs w:val="28"/>
+        </w:rPr>
+      </w:pPr>
+      <w:r>
+        <w:rPr>
+          <w:rFonts w:ascii="Arial" w:hAnsi="Arial" w:cs="Arial"/>
+          <w:b/>
+          <w:iCs/>
+          <w:sz w:val="28"/>
+          <w:szCs w:val="28"/>
+        </w:rPr>
+        <w:t>Validação de criação do usuário</w:t>
+      </w:r>
+    </w:p>
+    <w:p>
+      <w:pPr>
+        <w:tabs>
+          <w:tab w:val="left" w:pos="1997"/>
+        </w:tabs>
+        <w:rPr>
+          <w:rFonts w:ascii="Arial" w:hAnsi="Arial" w:cs="Arial"/>
+          <w:b/>
+          <w:i/>
+          <w:sz w:val="28"/>
+          <w:szCs w:val="28"/>
+        </w:rPr>
+      </w:pPr>
+      <w:r>
+        <w:rPr>
+          <w:rFonts w:ascii="Arial" w:hAnsi="Arial" w:cs="Arial"/>
+          <w:b/>
+          <w:i/>
+          <w:sz w:val="28"/>
+          <w:szCs w:val="28"/>
+        </w:rPr>
+        <w:t>middlewares&gt;useValidations.js</w:t>
+      </w:r>
+    </w:p>
+    <w:p>
+      <w:pPr>
+        <w:shd w:val="clear" w:color="auto" w:fill="1F1F1F"/>
+        <w:spacing w:after="0" w:line="285" w:lineRule="atLeast"/>
+        <w:rPr>
+          <w:rFonts w:ascii="Consolas" w:eastAsia="Times New Roman" w:hAnsi="Consolas" w:cs="Times New Roman"/>
+          <w:color w:val="CCCCCC"/>
+          <w:kern w:val="0"/>
+          <w:sz w:val="21"/>
+          <w:szCs w:val="21"/>
+          <w:lang w:eastAsia="pt-BR"/>
+          <w14:ligatures w14:val="none"/>
+        </w:rPr>
+      </w:pPr>
+      <w:proofErr w:type="spellStart"/>
+      <w:r>
+        <w:rPr>
+          <w:rFonts w:ascii="Consolas" w:eastAsia="Times New Roman" w:hAnsi="Consolas" w:cs="Times New Roman"/>
+          <w:color w:val="569CD6"/>
+          <w:kern w:val="0"/>
+          <w:sz w:val="21"/>
+          <w:szCs w:val="21"/>
+          <w:lang w:eastAsia="pt-BR"/>
+          <w14:ligatures w14:val="none"/>
+        </w:rPr>
+        <w:lastRenderedPageBreak/>
+        <w:t>const</w:t>
+      </w:r>
+      <w:proofErr w:type="spellEnd"/>
+      <w:r>
+        <w:rPr>
+          <w:rFonts w:ascii="Consolas" w:eastAsia="Times New Roman" w:hAnsi="Consolas" w:cs="Times New Roman"/>
+          <w:color w:val="CCCCCC"/>
+          <w:kern w:val="0"/>
+          <w:sz w:val="21"/>
+          <w:szCs w:val="21"/>
+          <w:lang w:eastAsia="pt-BR"/>
+          <w14:ligatures w14:val="none"/>
+        </w:rPr>
+        <w:t xml:space="preserve"> </w:t>
+      </w:r>
+      <w:proofErr w:type="gramStart"/>
+      <w:r>
+        <w:rPr>
+          <w:rFonts w:ascii="Consolas" w:eastAsia="Times New Roman" w:hAnsi="Consolas" w:cs="Times New Roman"/>
+          <w:color w:val="CCCCCC"/>
+          <w:kern w:val="0"/>
+          <w:sz w:val="21"/>
+          <w:szCs w:val="21"/>
+          <w:lang w:eastAsia="pt-BR"/>
+          <w14:ligatures w14:val="none"/>
+        </w:rPr>
+        <w:t xml:space="preserve">{ </w:t>
+      </w:r>
+      <w:r>
+        <w:rPr>
+          <w:rFonts w:ascii="Consolas" w:eastAsia="Times New Roman" w:hAnsi="Consolas" w:cs="Times New Roman"/>
+          <w:color w:val="DCDCAA"/>
+          <w:kern w:val="0"/>
+          <w:sz w:val="21"/>
+          <w:szCs w:val="21"/>
+          <w:lang w:eastAsia="pt-BR"/>
+          <w14:ligatures w14:val="none"/>
+        </w:rPr>
+        <w:t>body</w:t>
+      </w:r>
+      <w:proofErr w:type="gramEnd"/>
+      <w:r>
+        <w:rPr>
+          <w:rFonts w:ascii="Consolas" w:eastAsia="Times New Roman" w:hAnsi="Consolas" w:cs="Times New Roman"/>
+          <w:color w:val="CCCCCC"/>
+          <w:kern w:val="0"/>
+          <w:sz w:val="21"/>
+          <w:szCs w:val="21"/>
+          <w:lang w:eastAsia="pt-BR"/>
+          <w14:ligatures w14:val="none"/>
+        </w:rPr>
+        <w:t xml:space="preserve"> } </w:t>
+      </w:r>
+      <w:r>
+        <w:rPr>
+          <w:rFonts w:ascii="Consolas" w:eastAsia="Times New Roman" w:hAnsi="Consolas" w:cs="Times New Roman"/>
+          <w:color w:val="D4D4D4"/>
+          <w:kern w:val="0"/>
+          <w:sz w:val="21"/>
+          <w:szCs w:val="21"/>
+          <w:lang w:eastAsia="pt-BR"/>
+          <w14:ligatures w14:val="none"/>
+        </w:rPr>
+        <w:t>=</w:t>
+      </w:r>
+      <w:r>
+        <w:rPr>
+          <w:rFonts w:ascii="Consolas" w:eastAsia="Times New Roman" w:hAnsi="Consolas" w:cs="Times New Roman"/>
+          <w:color w:val="CCCCCC"/>
+          <w:kern w:val="0"/>
+          <w:sz w:val="21"/>
+          <w:szCs w:val="21"/>
+          <w:lang w:eastAsia="pt-BR"/>
+          <w14:ligatures w14:val="none"/>
+        </w:rPr>
+        <w:t xml:space="preserve"> </w:t>
+      </w:r>
+      <w:r>
+        <w:rPr>
+          <w:rFonts w:ascii="Consolas" w:eastAsia="Times New Roman" w:hAnsi="Consolas" w:cs="Times New Roman"/>
+          <w:color w:val="DCDCAA"/>
+          <w:kern w:val="0"/>
+          <w:sz w:val="21"/>
+          <w:szCs w:val="21"/>
+          <w:lang w:eastAsia="pt-BR"/>
+          <w14:ligatures w14:val="none"/>
+        </w:rPr>
+        <w:t>require</w:t>
+      </w:r>
+      <w:r>
+        <w:rPr>
+          <w:rFonts w:ascii="Consolas" w:eastAsia="Times New Roman" w:hAnsi="Consolas" w:cs="Times New Roman"/>
+          <w:color w:val="CCCCCC"/>
+          <w:kern w:val="0"/>
+          <w:sz w:val="21"/>
+          <w:szCs w:val="21"/>
+          <w:lang w:eastAsia="pt-BR"/>
+          <w14:ligatures w14:val="none"/>
+        </w:rPr>
+        <w:t>(</w:t>
+      </w:r>
+      <w:r>
+        <w:rPr>
+          <w:rFonts w:ascii="Consolas" w:eastAsia="Times New Roman" w:hAnsi="Consolas" w:cs="Times New Roman"/>
+          <w:color w:val="CE9178"/>
+          <w:kern w:val="0"/>
+          <w:sz w:val="21"/>
+          <w:szCs w:val="21"/>
+          <w:lang w:eastAsia="pt-BR"/>
+          <w14:ligatures w14:val="none"/>
+        </w:rPr>
+        <w:t>"</w:t>
+      </w:r>
+      <w:proofErr w:type="spellStart"/>
+      <w:r>
+        <w:rPr>
+          <w:rFonts w:ascii="Consolas" w:eastAsia="Times New Roman" w:hAnsi="Consolas" w:cs="Times New Roman"/>
+          <w:color w:val="CE9178"/>
+          <w:kern w:val="0"/>
+          <w:sz w:val="21"/>
+          <w:szCs w:val="21"/>
+          <w:lang w:eastAsia="pt-BR"/>
+          <w14:ligatures w14:val="none"/>
+        </w:rPr>
+        <w:t>express-validator</w:t>
+      </w:r>
+      <w:proofErr w:type="spellEnd"/>
+      <w:r>
+        <w:rPr>
+          <w:rFonts w:ascii="Consolas" w:eastAsia="Times New Roman" w:hAnsi="Consolas" w:cs="Times New Roman"/>
+          <w:color w:val="CE9178"/>
+          <w:kern w:val="0"/>
+          <w:sz w:val="21"/>
+          <w:szCs w:val="21"/>
+          <w:lang w:eastAsia="pt-BR"/>
+          <w14:ligatures w14:val="none"/>
+        </w:rPr>
+        <w:t>"</w:t>
+      </w:r>
+      <w:r>
+        <w:rPr>
+          <w:rFonts w:ascii="Consolas" w:eastAsia="Times New Roman" w:hAnsi="Consolas" w:cs="Times New Roman"/>
+          <w:color w:val="CCCCCC"/>
+          <w:kern w:val="0"/>
+          <w:sz w:val="21"/>
+          <w:szCs w:val="21"/>
+          <w:lang w:eastAsia="pt-BR"/>
+          <w14:ligatures w14:val="none"/>
+        </w:rPr>
+        <w:t xml:space="preserve">) </w:t>
+      </w:r>
+      <w:r>
+        <w:rPr>
+          <w:rFonts w:ascii="Consolas" w:eastAsia="Times New Roman" w:hAnsi="Consolas" w:cs="Times New Roman"/>
+          <w:color w:val="6A9955"/>
+          <w:kern w:val="0"/>
+          <w:sz w:val="21"/>
+          <w:szCs w:val="21"/>
+          <w:lang w:eastAsia="pt-BR"/>
+          <w14:ligatures w14:val="none"/>
+        </w:rPr>
+        <w:t xml:space="preserve">//entrega tudo </w:t>
+      </w:r>
+      <w:proofErr w:type="spellStart"/>
+      <w:r>
+        <w:rPr>
+          <w:rFonts w:ascii="Consolas" w:eastAsia="Times New Roman" w:hAnsi="Consolas" w:cs="Times New Roman"/>
+          <w:color w:val="6A9955"/>
+          <w:kern w:val="0"/>
+          <w:sz w:val="21"/>
+          <w:szCs w:val="21"/>
+          <w:lang w:eastAsia="pt-BR"/>
+          <w14:ligatures w14:val="none"/>
+        </w:rPr>
+        <w:t>oq</w:t>
+      </w:r>
+      <w:proofErr w:type="spellEnd"/>
+      <w:r>
+        <w:rPr>
+          <w:rFonts w:ascii="Consolas" w:eastAsia="Times New Roman" w:hAnsi="Consolas" w:cs="Times New Roman"/>
+          <w:color w:val="6A9955"/>
+          <w:kern w:val="0"/>
+          <w:sz w:val="21"/>
+          <w:szCs w:val="21"/>
+          <w:lang w:eastAsia="pt-BR"/>
+          <w14:ligatures w14:val="none"/>
+        </w:rPr>
+        <w:t xml:space="preserve"> vem do corpo da requisição</w:t>
+      </w:r>
+    </w:p>
+    <w:p>
+      <w:pPr>
+        <w:shd w:val="clear" w:color="auto" w:fill="1F1F1F"/>
+        <w:spacing w:after="0" w:line="285" w:lineRule="atLeast"/>
+        <w:rPr>
+          <w:rFonts w:ascii="Consolas" w:eastAsia="Times New Roman" w:hAnsi="Consolas" w:cs="Times New Roman"/>
+          <w:color w:val="CCCCCC"/>
+          <w:kern w:val="0"/>
+          <w:sz w:val="21"/>
+          <w:szCs w:val="21"/>
+          <w:lang w:eastAsia="pt-BR"/>
+          <w14:ligatures w14:val="none"/>
+        </w:rPr>
+      </w:pPr>
+    </w:p>
+    <w:p>
+      <w:pPr>
+        <w:shd w:val="clear" w:color="auto" w:fill="1F1F1F"/>
+        <w:spacing w:after="0" w:line="285" w:lineRule="atLeast"/>
+        <w:rPr>
+          <w:rFonts w:ascii="Consolas" w:eastAsia="Times New Roman" w:hAnsi="Consolas" w:cs="Times New Roman"/>
+          <w:color w:val="CCCCCC"/>
+          <w:kern w:val="0"/>
+          <w:sz w:val="21"/>
+          <w:szCs w:val="21"/>
+          <w:lang w:eastAsia="pt-BR"/>
+          <w14:ligatures w14:val="none"/>
+        </w:rPr>
+      </w:pPr>
+      <w:proofErr w:type="spellStart"/>
+      <w:r>
+        <w:rPr>
+          <w:rFonts w:ascii="Consolas" w:eastAsia="Times New Roman" w:hAnsi="Consolas" w:cs="Times New Roman"/>
+          <w:color w:val="569CD6"/>
+          <w:kern w:val="0"/>
+          <w:sz w:val="21"/>
+          <w:szCs w:val="21"/>
+          <w:lang w:eastAsia="pt-BR"/>
+          <w14:ligatures w14:val="none"/>
+        </w:rPr>
+        <w:t>const</w:t>
+      </w:r>
+      <w:proofErr w:type="spellEnd"/>
+      <w:r>
+        <w:rPr>
+          <w:rFonts w:ascii="Consolas" w:eastAsia="Times New Roman" w:hAnsi="Consolas" w:cs="Times New Roman"/>
+          <w:color w:val="CCCCCC"/>
+          <w:kern w:val="0"/>
+          <w:sz w:val="21"/>
+          <w:szCs w:val="21"/>
+          <w:lang w:eastAsia="pt-BR"/>
+          <w14:ligatures w14:val="none"/>
+        </w:rPr>
+        <w:t xml:space="preserve"> </w:t>
+      </w:r>
+      <w:proofErr w:type="spellStart"/>
+      <w:r>
+        <w:rPr>
+          <w:rFonts w:ascii="Consolas" w:eastAsia="Times New Roman" w:hAnsi="Consolas" w:cs="Times New Roman"/>
+          <w:color w:val="DCDCAA"/>
+          <w:kern w:val="0"/>
+          <w:sz w:val="21"/>
+          <w:szCs w:val="21"/>
+          <w:lang w:eastAsia="pt-BR"/>
+          <w14:ligatures w14:val="none"/>
+        </w:rPr>
+        <w:t>userCreateValidation</w:t>
+      </w:r>
+      <w:proofErr w:type="spellEnd"/>
+      <w:r>
+        <w:rPr>
+          <w:rFonts w:ascii="Consolas" w:eastAsia="Times New Roman" w:hAnsi="Consolas" w:cs="Times New Roman"/>
+          <w:color w:val="CCCCCC"/>
+          <w:kern w:val="0"/>
+          <w:sz w:val="21"/>
+          <w:szCs w:val="21"/>
+          <w:lang w:eastAsia="pt-BR"/>
+          <w14:ligatures w14:val="none"/>
+        </w:rPr>
+        <w:t xml:space="preserve"> </w:t>
+      </w:r>
+      <w:r>
+        <w:rPr>
+          <w:rFonts w:ascii="Consolas" w:eastAsia="Times New Roman" w:hAnsi="Consolas" w:cs="Times New Roman"/>
+          <w:color w:val="D4D4D4"/>
+          <w:kern w:val="0"/>
+          <w:sz w:val="21"/>
+          <w:szCs w:val="21"/>
+          <w:lang w:eastAsia="pt-BR"/>
+          <w14:ligatures w14:val="none"/>
+        </w:rPr>
+        <w:t>=</w:t>
+      </w:r>
+      <w:r>
+        <w:rPr>
+          <w:rFonts w:ascii="Consolas" w:eastAsia="Times New Roman" w:hAnsi="Consolas" w:cs="Times New Roman"/>
+          <w:color w:val="CCCCCC"/>
+          <w:kern w:val="0"/>
+          <w:sz w:val="21"/>
+          <w:szCs w:val="21"/>
+          <w:lang w:eastAsia="pt-BR"/>
+          <w14:ligatures w14:val="none"/>
+        </w:rPr>
+        <w:t xml:space="preserve"> () </w:t>
+      </w:r>
+      <w:r>
+        <w:rPr>
+          <w:rFonts w:ascii="Consolas" w:eastAsia="Times New Roman" w:hAnsi="Consolas" w:cs="Times New Roman"/>
+          <w:color w:val="569CD6"/>
+          <w:kern w:val="0"/>
+          <w:sz w:val="21"/>
+          <w:szCs w:val="21"/>
+          <w:lang w:eastAsia="pt-BR"/>
+          <w14:ligatures w14:val="none"/>
+        </w:rPr>
+        <w:t>=&gt;</w:t>
+      </w:r>
+      <w:r>
+        <w:rPr>
+          <w:rFonts w:ascii="Consolas" w:eastAsia="Times New Roman" w:hAnsi="Consolas" w:cs="Times New Roman"/>
+          <w:color w:val="CCCCCC"/>
+          <w:kern w:val="0"/>
+          <w:sz w:val="21"/>
+          <w:szCs w:val="21"/>
+          <w:lang w:eastAsia="pt-BR"/>
+          <w14:ligatures w14:val="none"/>
+        </w:rPr>
+        <w:t xml:space="preserve"> {</w:t>
+      </w:r>
+    </w:p>
+    <w:p>
+      <w:pPr>
+        <w:shd w:val="clear" w:color="auto" w:fill="1F1F1F"/>
+        <w:spacing w:after="0" w:line="285" w:lineRule="atLeast"/>
+        <w:rPr>
+          <w:rFonts w:ascii="Consolas" w:eastAsia="Times New Roman" w:hAnsi="Consolas" w:cs="Times New Roman"/>
+          <w:color w:val="CCCCCC"/>
+          <w:kern w:val="0"/>
+          <w:sz w:val="21"/>
+          <w:szCs w:val="21"/>
+          <w:lang w:eastAsia="pt-BR"/>
+          <w14:ligatures w14:val="none"/>
+        </w:rPr>
+      </w:pPr>
+      <w:r>
+        <w:rPr>
+          <w:rFonts w:ascii="Consolas" w:eastAsia="Times New Roman" w:hAnsi="Consolas" w:cs="Times New Roman"/>
+          <w:color w:val="CCCCCC"/>
+          <w:kern w:val="0"/>
+          <w:sz w:val="21"/>
+          <w:szCs w:val="21"/>
+          <w:lang w:eastAsia="pt-BR"/>
+          <w14:ligatures w14:val="none"/>
+        </w:rPr>
+        <w:t xml:space="preserve">  </w:t>
+      </w:r>
+      <w:r>
+        <w:rPr>
+          <w:rFonts w:ascii="Consolas" w:eastAsia="Times New Roman" w:hAnsi="Consolas" w:cs="Times New Roman"/>
+          <w:color w:val="6A9955"/>
+          <w:kern w:val="0"/>
+          <w:sz w:val="21"/>
+          <w:szCs w:val="21"/>
+          <w:lang w:eastAsia="pt-BR"/>
+          <w14:ligatures w14:val="none"/>
+        </w:rPr>
+        <w:t>//validação da criação de usuário</w:t>
+      </w:r>
+    </w:p>
+    <w:p>
+      <w:pPr>
+        <w:shd w:val="clear" w:color="auto" w:fill="1F1F1F"/>
+        <w:spacing w:after="0" w:line="285" w:lineRule="atLeast"/>
+        <w:rPr>
+          <w:rFonts w:ascii="Consolas" w:eastAsia="Times New Roman" w:hAnsi="Consolas" w:cs="Times New Roman"/>
+          <w:color w:val="CCCCCC"/>
+          <w:kern w:val="0"/>
+          <w:sz w:val="21"/>
+          <w:szCs w:val="21"/>
+          <w:lang w:eastAsia="pt-BR"/>
+          <w14:ligatures w14:val="none"/>
+        </w:rPr>
+      </w:pPr>
+      <w:r>
+        <w:rPr>
+          <w:rFonts w:ascii="Consolas" w:eastAsia="Times New Roman" w:hAnsi="Consolas" w:cs="Times New Roman"/>
+          <w:color w:val="CCCCCC"/>
+          <w:kern w:val="0"/>
+          <w:sz w:val="21"/>
+          <w:szCs w:val="21"/>
+          <w:lang w:eastAsia="pt-BR"/>
+          <w14:ligatures w14:val="none"/>
+        </w:rPr>
+        <w:t xml:space="preserve">  </w:t>
+      </w:r>
+      <w:proofErr w:type="spellStart"/>
+      <w:r>
+        <w:rPr>
+          <w:rFonts w:ascii="Consolas" w:eastAsia="Times New Roman" w:hAnsi="Consolas" w:cs="Times New Roman"/>
+          <w:color w:val="C586C0"/>
+          <w:kern w:val="0"/>
+          <w:sz w:val="21"/>
+          <w:szCs w:val="21"/>
+          <w:lang w:eastAsia="pt-BR"/>
+          <w14:ligatures w14:val="none"/>
+        </w:rPr>
+        <w:t>return</w:t>
+      </w:r>
+      <w:proofErr w:type="spellEnd"/>
+      <w:r>
+        <w:rPr>
+          <w:rFonts w:ascii="Consolas" w:eastAsia="Times New Roman" w:hAnsi="Consolas" w:cs="Times New Roman"/>
+          <w:color w:val="CCCCCC"/>
+          <w:kern w:val="0"/>
+          <w:sz w:val="21"/>
+          <w:szCs w:val="21"/>
+          <w:lang w:eastAsia="pt-BR"/>
+          <w14:ligatures w14:val="none"/>
+        </w:rPr>
+        <w:t xml:space="preserve"> [</w:t>
+      </w:r>
+    </w:p>
+    <w:p>
+      <w:pPr>
+        <w:shd w:val="clear" w:color="auto" w:fill="1F1F1F"/>
+        <w:spacing w:after="0" w:line="285" w:lineRule="atLeast"/>
+        <w:rPr>
+          <w:rFonts w:ascii="Consolas" w:eastAsia="Times New Roman" w:hAnsi="Consolas" w:cs="Times New Roman"/>
+          <w:color w:val="CCCCCC"/>
+          <w:kern w:val="0"/>
+          <w:sz w:val="21"/>
+          <w:szCs w:val="21"/>
+          <w:lang w:eastAsia="pt-BR"/>
+          <w14:ligatures w14:val="none"/>
+        </w:rPr>
+      </w:pPr>
+      <w:r>
+        <w:rPr>
+          <w:rFonts w:ascii="Consolas" w:eastAsia="Times New Roman" w:hAnsi="Consolas" w:cs="Times New Roman"/>
+          <w:color w:val="CCCCCC"/>
+          <w:kern w:val="0"/>
+          <w:sz w:val="21"/>
+          <w:szCs w:val="21"/>
+          <w:lang w:eastAsia="pt-BR"/>
+          <w14:ligatures w14:val="none"/>
+        </w:rPr>
+        <w:t xml:space="preserve">    </w:t>
+      </w:r>
+      <w:r>
+        <w:rPr>
+          <w:rFonts w:ascii="Consolas" w:eastAsia="Times New Roman" w:hAnsi="Consolas" w:cs="Times New Roman"/>
+          <w:color w:val="6A9955"/>
+          <w:kern w:val="0"/>
+          <w:sz w:val="21"/>
+          <w:szCs w:val="21"/>
+          <w:lang w:eastAsia="pt-BR"/>
+          <w14:ligatures w14:val="none"/>
+        </w:rPr>
+        <w:t>//retorna possíveis erros baseados no body</w:t>
+      </w:r>
+    </w:p>
+    <w:p>
+      <w:pPr>
+        <w:shd w:val="clear" w:color="auto" w:fill="1F1F1F"/>
+        <w:spacing w:after="0" w:line="285" w:lineRule="atLeast"/>
+        <w:rPr>
+          <w:rFonts w:ascii="Consolas" w:eastAsia="Times New Roman" w:hAnsi="Consolas" w:cs="Times New Roman"/>
+          <w:color w:val="CCCCCC"/>
+          <w:kern w:val="0"/>
+          <w:sz w:val="21"/>
+          <w:szCs w:val="21"/>
+          <w:lang w:eastAsia="pt-BR"/>
+          <w14:ligatures w14:val="none"/>
+        </w:rPr>
+      </w:pPr>
+      <w:r>
+        <w:rPr>
+          <w:rFonts w:ascii="Consolas" w:eastAsia="Times New Roman" w:hAnsi="Consolas" w:cs="Times New Roman"/>
+          <w:color w:val="CCCCCC"/>
+          <w:kern w:val="0"/>
+          <w:sz w:val="21"/>
+          <w:szCs w:val="21"/>
+          <w:lang w:eastAsia="pt-BR"/>
+          <w14:ligatures w14:val="none"/>
+        </w:rPr>
+        <w:t xml:space="preserve">    </w:t>
+      </w:r>
+      <w:r>
+        <w:rPr>
+          <w:rFonts w:ascii="Consolas" w:eastAsia="Times New Roman" w:hAnsi="Consolas" w:cs="Times New Roman"/>
+          <w:color w:val="DCDCAA"/>
+          <w:kern w:val="0"/>
+          <w:sz w:val="21"/>
+          <w:szCs w:val="21"/>
+          <w:lang w:eastAsia="pt-BR"/>
+          <w14:ligatures w14:val="none"/>
+        </w:rPr>
+        <w:t>body</w:t>
+      </w:r>
+      <w:r>
+        <w:rPr>
+          <w:rFonts w:ascii="Consolas" w:eastAsia="Times New Roman" w:hAnsi="Consolas" w:cs="Times New Roman"/>
+          <w:color w:val="CCCCCC"/>
+          <w:kern w:val="0"/>
+          <w:sz w:val="21"/>
+          <w:szCs w:val="21"/>
+          <w:lang w:eastAsia="pt-BR"/>
+          <w14:ligatures w14:val="none"/>
+        </w:rPr>
+        <w:t>(</w:t>
+      </w:r>
+      <w:r>
+        <w:rPr>
+          <w:rFonts w:ascii="Consolas" w:eastAsia="Times New Roman" w:hAnsi="Consolas" w:cs="Times New Roman"/>
+          <w:color w:val="CE9178"/>
+          <w:kern w:val="0"/>
+          <w:sz w:val="21"/>
+          <w:szCs w:val="21"/>
+          <w:lang w:eastAsia="pt-BR"/>
+          <w14:ligatures w14:val="none"/>
+        </w:rPr>
+        <w:t>"</w:t>
+      </w:r>
+      <w:proofErr w:type="spellStart"/>
+      <w:r>
+        <w:rPr>
+          <w:rFonts w:ascii="Consolas" w:eastAsia="Times New Roman" w:hAnsi="Consolas" w:cs="Times New Roman"/>
+          <w:color w:val="CE9178"/>
+          <w:kern w:val="0"/>
+          <w:sz w:val="21"/>
+          <w:szCs w:val="21"/>
+          <w:lang w:eastAsia="pt-BR"/>
+          <w14:ligatures w14:val="none"/>
+        </w:rPr>
+        <w:t>name</w:t>
+      </w:r>
+      <w:proofErr w:type="spellEnd"/>
+      <w:r>
+        <w:rPr>
+          <w:rFonts w:ascii="Consolas" w:eastAsia="Times New Roman" w:hAnsi="Consolas" w:cs="Times New Roman"/>
+          <w:color w:val="CE9178"/>
+          <w:kern w:val="0"/>
+          <w:sz w:val="21"/>
+          <w:szCs w:val="21"/>
+          <w:lang w:eastAsia="pt-BR"/>
+          <w14:ligatures w14:val="none"/>
+        </w:rPr>
+        <w:t>"</w:t>
+      </w:r>
+      <w:r>
+        <w:rPr>
+          <w:rFonts w:ascii="Consolas" w:eastAsia="Times New Roman" w:hAnsi="Consolas" w:cs="Times New Roman"/>
+          <w:color w:val="CCCCCC"/>
+          <w:kern w:val="0"/>
+          <w:sz w:val="21"/>
+          <w:szCs w:val="21"/>
+          <w:lang w:eastAsia="pt-BR"/>
+          <w14:ligatures w14:val="none"/>
+        </w:rPr>
+        <w:t xml:space="preserve">) </w:t>
+      </w:r>
+      <w:r>
+        <w:rPr>
+          <w:rFonts w:ascii="Consolas" w:eastAsia="Times New Roman" w:hAnsi="Consolas" w:cs="Times New Roman"/>
+          <w:color w:val="6A9955"/>
+          <w:kern w:val="0"/>
+          <w:sz w:val="21"/>
+          <w:szCs w:val="21"/>
+          <w:lang w:eastAsia="pt-BR"/>
+          <w14:ligatures w14:val="none"/>
+        </w:rPr>
+        <w:t>//nome do usuário</w:t>
+      </w:r>
+    </w:p>
+    <w:p>
+      <w:pPr>
+        <w:shd w:val="clear" w:color="auto" w:fill="1F1F1F"/>
+        <w:spacing w:after="0" w:line="285" w:lineRule="atLeast"/>
+        <w:rPr>
+          <w:rFonts w:ascii="Consolas" w:eastAsia="Times New Roman" w:hAnsi="Consolas" w:cs="Times New Roman"/>
+          <w:color w:val="CCCCCC"/>
+          <w:kern w:val="0"/>
+          <w:sz w:val="21"/>
+          <w:szCs w:val="21"/>
+          <w:lang w:eastAsia="pt-BR"/>
+          <w14:ligatures w14:val="none"/>
+        </w:rPr>
+      </w:pPr>
+      <w:r>
+        <w:rPr>
+          <w:rFonts w:ascii="Consolas" w:eastAsia="Times New Roman" w:hAnsi="Consolas" w:cs="Times New Roman"/>
+          <w:color w:val="CCCCCC"/>
+          <w:kern w:val="0"/>
+          <w:sz w:val="21"/>
+          <w:szCs w:val="21"/>
+          <w:lang w:eastAsia="pt-BR"/>
+          <w14:ligatures w14:val="none"/>
+        </w:rPr>
+        <w:t xml:space="preserve">      </w:t>
+      </w:r>
+      <w:proofErr w:type="gramStart"/>
+      <w:r>
+        <w:rPr>
+          <w:rFonts w:ascii="Consolas" w:eastAsia="Times New Roman" w:hAnsi="Consolas" w:cs="Times New Roman"/>
+          <w:color w:val="CCCCCC"/>
+          <w:kern w:val="0"/>
+          <w:sz w:val="21"/>
+          <w:szCs w:val="21"/>
+          <w:lang w:eastAsia="pt-BR"/>
+          <w14:ligatures w14:val="none"/>
+        </w:rPr>
+        <w:t>.</w:t>
+      </w:r>
+      <w:proofErr w:type="spellStart"/>
+      <w:r>
+        <w:rPr>
+          <w:rFonts w:ascii="Consolas" w:eastAsia="Times New Roman" w:hAnsi="Consolas" w:cs="Times New Roman"/>
+          <w:color w:val="DCDCAA"/>
+          <w:kern w:val="0"/>
+          <w:sz w:val="21"/>
+          <w:szCs w:val="21"/>
+          <w:lang w:eastAsia="pt-BR"/>
+          <w14:ligatures w14:val="none"/>
+        </w:rPr>
+        <w:t>isString</w:t>
+      </w:r>
+      <w:proofErr w:type="spellEnd"/>
+      <w:proofErr w:type="gramEnd"/>
+      <w:r>
+        <w:rPr>
+          <w:rFonts w:ascii="Consolas" w:eastAsia="Times New Roman" w:hAnsi="Consolas" w:cs="Times New Roman"/>
+          <w:color w:val="CCCCCC"/>
+          <w:kern w:val="0"/>
+          <w:sz w:val="21"/>
+          <w:szCs w:val="21"/>
+          <w:lang w:eastAsia="pt-BR"/>
+          <w14:ligatures w14:val="none"/>
+        </w:rPr>
+        <w:t xml:space="preserve">() </w:t>
+      </w:r>
+      <w:r>
+        <w:rPr>
+          <w:rFonts w:ascii="Consolas" w:eastAsia="Times New Roman" w:hAnsi="Consolas" w:cs="Times New Roman"/>
+          <w:color w:val="6A9955"/>
+          <w:kern w:val="0"/>
+          <w:sz w:val="21"/>
+          <w:szCs w:val="21"/>
+          <w:lang w:eastAsia="pt-BR"/>
+          <w14:ligatures w14:val="none"/>
+        </w:rPr>
+        <w:t xml:space="preserve">//validando se nome é uma </w:t>
+      </w:r>
+      <w:proofErr w:type="spellStart"/>
+      <w:r>
+        <w:rPr>
+          <w:rFonts w:ascii="Consolas" w:eastAsia="Times New Roman" w:hAnsi="Consolas" w:cs="Times New Roman"/>
+          <w:color w:val="6A9955"/>
+          <w:kern w:val="0"/>
+          <w:sz w:val="21"/>
+          <w:szCs w:val="21"/>
+          <w:lang w:eastAsia="pt-BR"/>
+          <w14:ligatures w14:val="none"/>
+        </w:rPr>
+        <w:t>string</w:t>
+      </w:r>
+      <w:proofErr w:type="spellEnd"/>
+    </w:p>
+    <w:p>
+      <w:pPr>
+        <w:shd w:val="clear" w:color="auto" w:fill="1F1F1F"/>
+        <w:spacing w:after="0" w:line="285" w:lineRule="atLeast"/>
+        <w:rPr>
+          <w:rFonts w:ascii="Consolas" w:eastAsia="Times New Roman" w:hAnsi="Consolas" w:cs="Times New Roman"/>
+          <w:color w:val="CCCCCC"/>
+          <w:kern w:val="0"/>
+          <w:sz w:val="21"/>
+          <w:szCs w:val="21"/>
+          <w:lang w:eastAsia="pt-BR"/>
+          <w14:ligatures w14:val="none"/>
+        </w:rPr>
+      </w:pPr>
+      <w:r>
+        <w:rPr>
+          <w:rFonts w:ascii="Consolas" w:eastAsia="Times New Roman" w:hAnsi="Consolas" w:cs="Times New Roman"/>
+          <w:color w:val="CCCCCC"/>
+          <w:kern w:val="0"/>
+          <w:sz w:val="21"/>
+          <w:szCs w:val="21"/>
+          <w:lang w:eastAsia="pt-BR"/>
+          <w14:ligatures w14:val="none"/>
+        </w:rPr>
+        <w:t xml:space="preserve">      </w:t>
+      </w:r>
+      <w:proofErr w:type="gramStart"/>
+      <w:r>
+        <w:rPr>
+          <w:rFonts w:ascii="Consolas" w:eastAsia="Times New Roman" w:hAnsi="Consolas" w:cs="Times New Roman"/>
+          <w:color w:val="CCCCCC"/>
+          <w:kern w:val="0"/>
+          <w:sz w:val="21"/>
+          <w:szCs w:val="21"/>
+          <w:lang w:eastAsia="pt-BR"/>
+          <w14:ligatures w14:val="none"/>
+        </w:rPr>
+        <w:t>.</w:t>
+      </w:r>
+      <w:proofErr w:type="spellStart"/>
+      <w:r>
+        <w:rPr>
+          <w:rFonts w:ascii="Consolas" w:eastAsia="Times New Roman" w:hAnsi="Consolas" w:cs="Times New Roman"/>
+          <w:color w:val="DCDCAA"/>
+          <w:kern w:val="0"/>
+          <w:sz w:val="21"/>
+          <w:szCs w:val="21"/>
+          <w:lang w:eastAsia="pt-BR"/>
+          <w14:ligatures w14:val="none"/>
+        </w:rPr>
+        <w:t>withMessage</w:t>
+      </w:r>
+      <w:proofErr w:type="spellEnd"/>
+      <w:proofErr w:type="gramEnd"/>
+      <w:r>
+        <w:rPr>
+          <w:rFonts w:ascii="Consolas" w:eastAsia="Times New Roman" w:hAnsi="Consolas" w:cs="Times New Roman"/>
+          <w:color w:val="CCCCCC"/>
+          <w:kern w:val="0"/>
+          <w:sz w:val="21"/>
+          <w:szCs w:val="21"/>
+          <w:lang w:eastAsia="pt-BR"/>
+          <w14:ligatures w14:val="none"/>
+        </w:rPr>
+        <w:t>(</w:t>
+      </w:r>
+      <w:r>
+        <w:rPr>
+          <w:rFonts w:ascii="Consolas" w:eastAsia="Times New Roman" w:hAnsi="Consolas" w:cs="Times New Roman"/>
+          <w:color w:val="CE9178"/>
+          <w:kern w:val="0"/>
+          <w:sz w:val="21"/>
+          <w:szCs w:val="21"/>
+          <w:lang w:eastAsia="pt-BR"/>
+          <w14:ligatures w14:val="none"/>
+        </w:rPr>
+        <w:t>"O nome é obrigatório!!"</w:t>
+      </w:r>
+      <w:r>
+        <w:rPr>
+          <w:rFonts w:ascii="Consolas" w:eastAsia="Times New Roman" w:hAnsi="Consolas" w:cs="Times New Roman"/>
+          <w:color w:val="CCCCCC"/>
+          <w:kern w:val="0"/>
+          <w:sz w:val="21"/>
+          <w:szCs w:val="21"/>
+          <w:lang w:eastAsia="pt-BR"/>
+          <w14:ligatures w14:val="none"/>
+        </w:rPr>
+        <w:t>)</w:t>
+      </w:r>
+    </w:p>
+    <w:p>
+      <w:pPr>
+        <w:shd w:val="clear" w:color="auto" w:fill="1F1F1F"/>
+        <w:spacing w:after="0" w:line="285" w:lineRule="atLeast"/>
+        <w:rPr>
+          <w:rFonts w:ascii="Consolas" w:eastAsia="Times New Roman" w:hAnsi="Consolas" w:cs="Times New Roman"/>
+          <w:color w:val="CCCCCC"/>
+          <w:kern w:val="0"/>
+          <w:sz w:val="21"/>
+          <w:szCs w:val="21"/>
+          <w:lang w:eastAsia="pt-BR"/>
+          <w14:ligatures w14:val="none"/>
+        </w:rPr>
+      </w:pPr>
+      <w:r>
+        <w:rPr>
+          <w:rFonts w:ascii="Consolas" w:eastAsia="Times New Roman" w:hAnsi="Consolas" w:cs="Times New Roman"/>
+          <w:color w:val="CCCCCC"/>
+          <w:kern w:val="0"/>
+          <w:sz w:val="21"/>
+          <w:szCs w:val="21"/>
+          <w:lang w:eastAsia="pt-BR"/>
+          <w14:ligatures w14:val="none"/>
+        </w:rPr>
+        <w:t xml:space="preserve">      </w:t>
+      </w:r>
+      <w:proofErr w:type="gramStart"/>
+      <w:r>
+        <w:rPr>
+          <w:rFonts w:ascii="Consolas" w:eastAsia="Times New Roman" w:hAnsi="Consolas" w:cs="Times New Roman"/>
+          <w:color w:val="CCCCCC"/>
+          <w:kern w:val="0"/>
+          <w:sz w:val="21"/>
+          <w:szCs w:val="21"/>
+          <w:lang w:eastAsia="pt-BR"/>
+          <w14:ligatures w14:val="none"/>
+        </w:rPr>
+        <w:t>.</w:t>
+      </w:r>
+      <w:proofErr w:type="spellStart"/>
+      <w:r>
+        <w:rPr>
+          <w:rFonts w:ascii="Consolas" w:eastAsia="Times New Roman" w:hAnsi="Consolas" w:cs="Times New Roman"/>
+          <w:color w:val="DCDCAA"/>
+          <w:kern w:val="0"/>
+          <w:sz w:val="21"/>
+          <w:szCs w:val="21"/>
+          <w:lang w:eastAsia="pt-BR"/>
+          <w14:ligatures w14:val="none"/>
+        </w:rPr>
+        <w:t>isLength</w:t>
+      </w:r>
+      <w:proofErr w:type="spellEnd"/>
+      <w:proofErr w:type="gramEnd"/>
+      <w:r>
+        <w:rPr>
+          <w:rFonts w:ascii="Consolas" w:eastAsia="Times New Roman" w:hAnsi="Consolas" w:cs="Times New Roman"/>
+          <w:color w:val="CCCCCC"/>
+          <w:kern w:val="0"/>
+          <w:sz w:val="21"/>
+          <w:szCs w:val="21"/>
+          <w:lang w:eastAsia="pt-BR"/>
+          <w14:ligatures w14:val="none"/>
+        </w:rPr>
+        <w:t xml:space="preserve">({ </w:t>
+      </w:r>
+      <w:r>
+        <w:rPr>
+          <w:rFonts w:ascii="Consolas" w:eastAsia="Times New Roman" w:hAnsi="Consolas" w:cs="Times New Roman"/>
+          <w:color w:val="9CDCFE"/>
+          <w:kern w:val="0"/>
+          <w:sz w:val="21"/>
+          <w:szCs w:val="21"/>
+          <w:lang w:eastAsia="pt-BR"/>
+          <w14:ligatures w14:val="none"/>
+        </w:rPr>
+        <w:t>min:</w:t>
+      </w:r>
+      <w:r>
+        <w:rPr>
+          <w:rFonts w:ascii="Consolas" w:eastAsia="Times New Roman" w:hAnsi="Consolas" w:cs="Times New Roman"/>
+          <w:color w:val="CCCCCC"/>
+          <w:kern w:val="0"/>
+          <w:sz w:val="21"/>
+          <w:szCs w:val="21"/>
+          <w:lang w:eastAsia="pt-BR"/>
+          <w14:ligatures w14:val="none"/>
+        </w:rPr>
+        <w:t xml:space="preserve"> </w:t>
+      </w:r>
+      <w:r>
+        <w:rPr>
+          <w:rFonts w:ascii="Consolas" w:eastAsia="Times New Roman" w:hAnsi="Consolas" w:cs="Times New Roman"/>
+          <w:color w:val="B5CEA8"/>
+          <w:kern w:val="0"/>
+          <w:sz w:val="21"/>
+          <w:szCs w:val="21"/>
+          <w:lang w:eastAsia="pt-BR"/>
+          <w14:ligatures w14:val="none"/>
+        </w:rPr>
+        <w:t>3</w:t>
+      </w:r>
+      <w:r>
+        <w:rPr>
+          <w:rFonts w:ascii="Consolas" w:eastAsia="Times New Roman" w:hAnsi="Consolas" w:cs="Times New Roman"/>
+          <w:color w:val="CCCCCC"/>
+          <w:kern w:val="0"/>
+          <w:sz w:val="21"/>
+          <w:szCs w:val="21"/>
+          <w:lang w:eastAsia="pt-BR"/>
+          <w14:ligatures w14:val="none"/>
+        </w:rPr>
+        <w:t xml:space="preserve"> }) </w:t>
+      </w:r>
+      <w:r>
+        <w:rPr>
+          <w:rFonts w:ascii="Consolas" w:eastAsia="Times New Roman" w:hAnsi="Consolas" w:cs="Times New Roman"/>
+          <w:color w:val="6A9955"/>
+          <w:kern w:val="0"/>
+          <w:sz w:val="21"/>
+          <w:szCs w:val="21"/>
+          <w:lang w:eastAsia="pt-BR"/>
+          <w14:ligatures w14:val="none"/>
+        </w:rPr>
+        <w:t>//nome precisa ter no min 3 letras</w:t>
+      </w:r>
+    </w:p>
+    <w:p>
+      <w:pPr>
+        <w:shd w:val="clear" w:color="auto" w:fill="1F1F1F"/>
+        <w:spacing w:after="0" w:line="285" w:lineRule="atLeast"/>
+        <w:rPr>
+          <w:rFonts w:ascii="Consolas" w:eastAsia="Times New Roman" w:hAnsi="Consolas" w:cs="Times New Roman"/>
+          <w:color w:val="CCCCCC"/>
+          <w:kern w:val="0"/>
+          <w:sz w:val="21"/>
+          <w:szCs w:val="21"/>
+          <w:lang w:eastAsia="pt-BR"/>
+          <w14:ligatures w14:val="none"/>
+        </w:rPr>
+      </w:pPr>
+      <w:r>
+        <w:rPr>
+          <w:rFonts w:ascii="Consolas" w:eastAsia="Times New Roman" w:hAnsi="Consolas" w:cs="Times New Roman"/>
+          <w:color w:val="CCCCCC"/>
+          <w:kern w:val="0"/>
+          <w:sz w:val="21"/>
+          <w:szCs w:val="21"/>
+          <w:lang w:eastAsia="pt-BR"/>
+          <w14:ligatures w14:val="none"/>
+        </w:rPr>
+        <w:t xml:space="preserve">      </w:t>
+      </w:r>
+      <w:proofErr w:type="gramStart"/>
+      <w:r>
+        <w:rPr>
+          <w:rFonts w:ascii="Consolas" w:eastAsia="Times New Roman" w:hAnsi="Consolas" w:cs="Times New Roman"/>
+          <w:color w:val="CCCCCC"/>
+          <w:kern w:val="0"/>
+          <w:sz w:val="21"/>
+          <w:szCs w:val="21"/>
+          <w:lang w:eastAsia="pt-BR"/>
+          <w14:ligatures w14:val="none"/>
+        </w:rPr>
+        <w:t>.</w:t>
+      </w:r>
+      <w:proofErr w:type="spellStart"/>
+      <w:r>
+        <w:rPr>
+          <w:rFonts w:ascii="Consolas" w:eastAsia="Times New Roman" w:hAnsi="Consolas" w:cs="Times New Roman"/>
+          <w:color w:val="DCDCAA"/>
+          <w:kern w:val="0"/>
+          <w:sz w:val="21"/>
+          <w:szCs w:val="21"/>
+          <w:lang w:eastAsia="pt-BR"/>
+          <w14:ligatures w14:val="none"/>
+        </w:rPr>
+        <w:t>withMessage</w:t>
+      </w:r>
+      <w:proofErr w:type="spellEnd"/>
+      <w:proofErr w:type="gramEnd"/>
+      <w:r>
+        <w:rPr>
+          <w:rFonts w:ascii="Consolas" w:eastAsia="Times New Roman" w:hAnsi="Consolas" w:cs="Times New Roman"/>
+          <w:color w:val="CCCCCC"/>
+          <w:kern w:val="0"/>
+          <w:sz w:val="21"/>
+          <w:szCs w:val="21"/>
+          <w:lang w:eastAsia="pt-BR"/>
+          <w14:ligatures w14:val="none"/>
+        </w:rPr>
+        <w:t>(</w:t>
+      </w:r>
+      <w:r>
+        <w:rPr>
+          <w:rFonts w:ascii="Consolas" w:eastAsia="Times New Roman" w:hAnsi="Consolas" w:cs="Times New Roman"/>
+          <w:color w:val="CE9178"/>
+          <w:kern w:val="0"/>
+          <w:sz w:val="21"/>
+          <w:szCs w:val="21"/>
+          <w:lang w:eastAsia="pt-BR"/>
+          <w14:ligatures w14:val="none"/>
+        </w:rPr>
+        <w:t>"O nome precisa ter no mínimo 3 caracteres."</w:t>
+      </w:r>
+      <w:r>
+        <w:rPr>
+          <w:rFonts w:ascii="Consolas" w:eastAsia="Times New Roman" w:hAnsi="Consolas" w:cs="Times New Roman"/>
+          <w:color w:val="CCCCCC"/>
+          <w:kern w:val="0"/>
+          <w:sz w:val="21"/>
+          <w:szCs w:val="21"/>
+          <w:lang w:eastAsia="pt-BR"/>
+          <w14:ligatures w14:val="none"/>
+        </w:rPr>
+        <w:t>),</w:t>
+      </w:r>
+    </w:p>
+    <w:p>
+      <w:pPr>
+        <w:shd w:val="clear" w:color="auto" w:fill="1F1F1F"/>
+        <w:spacing w:after="0" w:line="285" w:lineRule="atLeast"/>
+        <w:rPr>
+          <w:rFonts w:ascii="Consolas" w:eastAsia="Times New Roman" w:hAnsi="Consolas" w:cs="Times New Roman"/>
+          <w:color w:val="CCCCCC"/>
+          <w:kern w:val="0"/>
+          <w:sz w:val="21"/>
+          <w:szCs w:val="21"/>
+          <w:lang w:eastAsia="pt-BR"/>
+          <w14:ligatures w14:val="none"/>
+        </w:rPr>
+      </w:pPr>
+      <w:r>
+        <w:rPr>
+          <w:rFonts w:ascii="Consolas" w:eastAsia="Times New Roman" w:hAnsi="Consolas" w:cs="Times New Roman"/>
+          <w:color w:val="CCCCCC"/>
+          <w:kern w:val="0"/>
+          <w:sz w:val="21"/>
+          <w:szCs w:val="21"/>
+          <w:lang w:eastAsia="pt-BR"/>
+          <w14:ligatures w14:val="none"/>
+        </w:rPr>
+        <w:t>..........</w:t>
+      </w:r>
+    </w:p>
+    <w:p>
+      <w:pPr>
+        <w:shd w:val="clear" w:color="auto" w:fill="1F1F1F"/>
+        <w:spacing w:after="0" w:line="285" w:lineRule="atLeast"/>
+        <w:rPr>
+          <w:rFonts w:ascii="Consolas" w:eastAsia="Times New Roman" w:hAnsi="Consolas" w:cs="Times New Roman"/>
+          <w:color w:val="CCCCCC"/>
+          <w:kern w:val="0"/>
+          <w:sz w:val="21"/>
+          <w:szCs w:val="21"/>
+          <w:lang w:eastAsia="pt-BR"/>
+          <w14:ligatures w14:val="none"/>
+        </w:rPr>
+      </w:pPr>
+      <w:r>
+        <w:rPr>
+          <w:rFonts w:ascii="Consolas" w:eastAsia="Times New Roman" w:hAnsi="Consolas" w:cs="Times New Roman"/>
+          <w:color w:val="CCCCCC"/>
+          <w:kern w:val="0"/>
+          <w:sz w:val="21"/>
+          <w:szCs w:val="21"/>
+          <w:lang w:eastAsia="pt-BR"/>
+          <w14:ligatures w14:val="none"/>
+        </w:rPr>
+        <w:t> </w:t>
+      </w:r>
+      <w:r>
+        <w:rPr>
+          <w:rFonts w:ascii="Consolas" w:eastAsia="Times New Roman" w:hAnsi="Consolas" w:cs="Times New Roman"/>
+          <w:color w:val="DCDCAA"/>
+          <w:kern w:val="0"/>
+          <w:sz w:val="21"/>
+          <w:szCs w:val="21"/>
+          <w:lang w:eastAsia="pt-BR"/>
+          <w14:ligatures w14:val="none"/>
+        </w:rPr>
+        <w:t>body</w:t>
+      </w:r>
+      <w:r>
+        <w:rPr>
+          <w:rFonts w:ascii="Consolas" w:eastAsia="Times New Roman" w:hAnsi="Consolas" w:cs="Times New Roman"/>
+          <w:color w:val="CCCCCC"/>
+          <w:kern w:val="0"/>
+          <w:sz w:val="21"/>
+          <w:szCs w:val="21"/>
+          <w:lang w:eastAsia="pt-BR"/>
+          <w14:ligatures w14:val="none"/>
+        </w:rPr>
+        <w:t>(</w:t>
+      </w:r>
+      <w:r>
+        <w:rPr>
+          <w:rFonts w:ascii="Consolas" w:eastAsia="Times New Roman" w:hAnsi="Consolas" w:cs="Times New Roman"/>
+          <w:color w:val="CE9178"/>
+          <w:kern w:val="0"/>
+          <w:sz w:val="21"/>
+          <w:szCs w:val="21"/>
+          <w:lang w:eastAsia="pt-BR"/>
+          <w14:ligatures w14:val="none"/>
+        </w:rPr>
+        <w:t>"</w:t>
+      </w:r>
+      <w:proofErr w:type="spellStart"/>
+      <w:r>
+        <w:rPr>
+          <w:rFonts w:ascii="Consolas" w:eastAsia="Times New Roman" w:hAnsi="Consolas" w:cs="Times New Roman"/>
+          <w:color w:val="CE9178"/>
+          <w:kern w:val="0"/>
+          <w:sz w:val="21"/>
+          <w:szCs w:val="21"/>
+          <w:lang w:eastAsia="pt-BR"/>
+          <w14:ligatures w14:val="none"/>
+        </w:rPr>
+        <w:t>confirmpassword</w:t>
+      </w:r>
+      <w:proofErr w:type="spellEnd"/>
+      <w:r>
+        <w:rPr>
+          <w:rFonts w:ascii="Consolas" w:eastAsia="Times New Roman" w:hAnsi="Consolas" w:cs="Times New Roman"/>
+          <w:color w:val="CE9178"/>
+          <w:kern w:val="0"/>
+          <w:sz w:val="21"/>
+          <w:szCs w:val="21"/>
+          <w:lang w:eastAsia="pt-BR"/>
+          <w14:ligatures w14:val="none"/>
+        </w:rPr>
+        <w:t>"</w:t>
+      </w:r>
+      <w:r>
+        <w:rPr>
+          <w:rFonts w:ascii="Consolas" w:eastAsia="Times New Roman" w:hAnsi="Consolas" w:cs="Times New Roman"/>
+          <w:color w:val="CCCCCC"/>
+          <w:kern w:val="0"/>
+          <w:sz w:val="21"/>
+          <w:szCs w:val="21"/>
+          <w:lang w:eastAsia="pt-BR"/>
+          <w14:ligatures w14:val="none"/>
+        </w:rPr>
+        <w:t>)</w:t>
+      </w:r>
+    </w:p>
+    <w:p>
+      <w:pPr>
+        <w:shd w:val="clear" w:color="auto" w:fill="1F1F1F"/>
+        <w:spacing w:after="0" w:line="285" w:lineRule="atLeast"/>
+        <w:rPr>
+          <w:rFonts w:ascii="Consolas" w:eastAsia="Times New Roman" w:hAnsi="Consolas" w:cs="Times New Roman"/>
+          <w:color w:val="CCCCCC"/>
+          <w:kern w:val="0"/>
+          <w:sz w:val="21"/>
+          <w:szCs w:val="21"/>
+          <w:lang w:eastAsia="pt-BR"/>
+          <w14:ligatures w14:val="none"/>
+        </w:rPr>
+      </w:pPr>
+      <w:r>
+        <w:rPr>
+          <w:rFonts w:ascii="Consolas" w:eastAsia="Times New Roman" w:hAnsi="Consolas" w:cs="Times New Roman"/>
+          <w:color w:val="CCCCCC"/>
+          <w:kern w:val="0"/>
+          <w:sz w:val="21"/>
+          <w:szCs w:val="21"/>
+          <w:lang w:eastAsia="pt-BR"/>
+          <w14:ligatures w14:val="none"/>
+        </w:rPr>
+        <w:t xml:space="preserve">      </w:t>
+      </w:r>
+      <w:proofErr w:type="gramStart"/>
+      <w:r>
+        <w:rPr>
+          <w:rFonts w:ascii="Consolas" w:eastAsia="Times New Roman" w:hAnsi="Consolas" w:cs="Times New Roman"/>
+          <w:color w:val="CCCCCC"/>
+          <w:kern w:val="0"/>
+          <w:sz w:val="21"/>
+          <w:szCs w:val="21"/>
+          <w:lang w:eastAsia="pt-BR"/>
+          <w14:ligatures w14:val="none"/>
+        </w:rPr>
+        <w:t>.</w:t>
+      </w:r>
+      <w:proofErr w:type="spellStart"/>
+      <w:r>
+        <w:rPr>
+          <w:rFonts w:ascii="Consolas" w:eastAsia="Times New Roman" w:hAnsi="Consolas" w:cs="Times New Roman"/>
+          <w:color w:val="DCDCAA"/>
+          <w:kern w:val="0"/>
+          <w:sz w:val="21"/>
+          <w:szCs w:val="21"/>
+          <w:lang w:eastAsia="pt-BR"/>
+          <w14:ligatures w14:val="none"/>
+        </w:rPr>
+        <w:t>isString</w:t>
+      </w:r>
+      <w:proofErr w:type="spellEnd"/>
+      <w:proofErr w:type="gramEnd"/>
+      <w:r>
+        <w:rPr>
+          <w:rFonts w:ascii="Consolas" w:eastAsia="Times New Roman" w:hAnsi="Consolas" w:cs="Times New Roman"/>
+          <w:color w:val="CCCCCC"/>
+          <w:kern w:val="0"/>
+          <w:sz w:val="21"/>
+          <w:szCs w:val="21"/>
+          <w:lang w:eastAsia="pt-BR"/>
+          <w14:ligatures w14:val="none"/>
+        </w:rPr>
+        <w:t>()</w:t>
+      </w:r>
+    </w:p>
+    <w:p>
+      <w:pPr>
+        <w:shd w:val="clear" w:color="auto" w:fill="1F1F1F"/>
+        <w:spacing w:after="0" w:line="285" w:lineRule="atLeast"/>
+        <w:rPr>
+          <w:rFonts w:ascii="Consolas" w:eastAsia="Times New Roman" w:hAnsi="Consolas" w:cs="Times New Roman"/>
+          <w:color w:val="CCCCCC"/>
+          <w:kern w:val="0"/>
+          <w:sz w:val="21"/>
+          <w:szCs w:val="21"/>
+          <w:lang w:eastAsia="pt-BR"/>
+          <w14:ligatures w14:val="none"/>
+        </w:rPr>
+      </w:pPr>
+      <w:r>
+        <w:rPr>
+          <w:rFonts w:ascii="Consolas" w:eastAsia="Times New Roman" w:hAnsi="Consolas" w:cs="Times New Roman"/>
+          <w:color w:val="CCCCCC"/>
+          <w:kern w:val="0"/>
+          <w:sz w:val="21"/>
+          <w:szCs w:val="21"/>
+          <w:lang w:eastAsia="pt-BR"/>
+          <w14:ligatures w14:val="none"/>
+        </w:rPr>
+        <w:t xml:space="preserve">      </w:t>
+      </w:r>
+      <w:proofErr w:type="gramStart"/>
+      <w:r>
+        <w:rPr>
+          <w:rFonts w:ascii="Consolas" w:eastAsia="Times New Roman" w:hAnsi="Consolas" w:cs="Times New Roman"/>
+          <w:color w:val="CCCCCC"/>
+          <w:kern w:val="0"/>
+          <w:sz w:val="21"/>
+          <w:szCs w:val="21"/>
+          <w:lang w:eastAsia="pt-BR"/>
+          <w14:ligatures w14:val="none"/>
+        </w:rPr>
+        <w:t>.</w:t>
+      </w:r>
+      <w:proofErr w:type="spellStart"/>
+      <w:r>
+        <w:rPr>
+          <w:rFonts w:ascii="Consolas" w:eastAsia="Times New Roman" w:hAnsi="Consolas" w:cs="Times New Roman"/>
+          <w:color w:val="DCDCAA"/>
+          <w:kern w:val="0"/>
+          <w:sz w:val="21"/>
+          <w:szCs w:val="21"/>
+          <w:lang w:eastAsia="pt-BR"/>
+          <w14:ligatures w14:val="none"/>
+        </w:rPr>
+        <w:t>withMessage</w:t>
+      </w:r>
+      <w:proofErr w:type="spellEnd"/>
+      <w:proofErr w:type="gramEnd"/>
+      <w:r>
+        <w:rPr>
+          <w:rFonts w:ascii="Consolas" w:eastAsia="Times New Roman" w:hAnsi="Consolas" w:cs="Times New Roman"/>
+          <w:color w:val="CCCCCC"/>
+          <w:kern w:val="0"/>
+          <w:sz w:val="21"/>
+          <w:szCs w:val="21"/>
+          <w:lang w:eastAsia="pt-BR"/>
+          <w14:ligatures w14:val="none"/>
+        </w:rPr>
+        <w:t>(</w:t>
+      </w:r>
+      <w:r>
+        <w:rPr>
+          <w:rFonts w:ascii="Consolas" w:eastAsia="Times New Roman" w:hAnsi="Consolas" w:cs="Times New Roman"/>
+          <w:color w:val="CE9178"/>
+          <w:kern w:val="0"/>
+          <w:sz w:val="21"/>
+          <w:szCs w:val="21"/>
+          <w:lang w:eastAsia="pt-BR"/>
+          <w14:ligatures w14:val="none"/>
+        </w:rPr>
+        <w:t>"A confirmação de senha é obrigatória!!"</w:t>
+      </w:r>
+      <w:r>
+        <w:rPr>
+          <w:rFonts w:ascii="Consolas" w:eastAsia="Times New Roman" w:hAnsi="Consolas" w:cs="Times New Roman"/>
+          <w:color w:val="CCCCCC"/>
+          <w:kern w:val="0"/>
+          <w:sz w:val="21"/>
+          <w:szCs w:val="21"/>
+          <w:lang w:eastAsia="pt-BR"/>
+          <w14:ligatures w14:val="none"/>
+        </w:rPr>
+        <w:t>)</w:t>
+      </w:r>
+    </w:p>
+    <w:p>
+      <w:pPr>
+        <w:shd w:val="clear" w:color="auto" w:fill="1F1F1F"/>
+        <w:spacing w:after="0" w:line="285" w:lineRule="atLeast"/>
+        <w:rPr>
+          <w:rFonts w:ascii="Consolas" w:eastAsia="Times New Roman" w:hAnsi="Consolas" w:cs="Times New Roman"/>
+          <w:b/>
+          <w:bCs/>
+          <w:i/>
+          <w:iCs/>
+          <w:color w:val="CCCCCC"/>
+          <w:kern w:val="0"/>
+          <w:sz w:val="21"/>
+          <w:szCs w:val="21"/>
+          <w:lang w:eastAsia="pt-BR"/>
+          <w14:ligatures w14:val="none"/>
+        </w:rPr>
+      </w:pPr>
+      <w:r>
+        <w:rPr>
+          <w:rFonts w:ascii="Consolas" w:eastAsia="Times New Roman" w:hAnsi="Consolas" w:cs="Times New Roman"/>
+          <w:color w:val="CCCCCC"/>
+          <w:kern w:val="0"/>
+          <w:sz w:val="21"/>
+          <w:szCs w:val="21"/>
+          <w:lang w:eastAsia="pt-BR"/>
+          <w14:ligatures w14:val="none"/>
+        </w:rPr>
+        <w:t xml:space="preserve">      </w:t>
+      </w:r>
+      <w:proofErr w:type="gramStart"/>
+      <w:r>
+        <w:rPr>
+          <w:rFonts w:ascii="Consolas" w:eastAsia="Times New Roman" w:hAnsi="Consolas" w:cs="Times New Roman"/>
+          <w:b/>
+          <w:bCs/>
+          <w:i/>
+          <w:iCs/>
+          <w:color w:val="CCCCCC"/>
+          <w:kern w:val="0"/>
+          <w:sz w:val="21"/>
+          <w:szCs w:val="21"/>
+          <w:lang w:eastAsia="pt-BR"/>
+          <w14:ligatures w14:val="none"/>
+        </w:rPr>
+        <w:t>.</w:t>
+      </w:r>
+      <w:proofErr w:type="spellStart"/>
+      <w:r>
+        <w:rPr>
+          <w:rFonts w:ascii="Consolas" w:eastAsia="Times New Roman" w:hAnsi="Consolas" w:cs="Times New Roman"/>
+          <w:b/>
+          <w:bCs/>
+          <w:i/>
+          <w:iCs/>
+          <w:color w:val="DCDCAA"/>
+          <w:kern w:val="0"/>
+          <w:sz w:val="21"/>
+          <w:szCs w:val="21"/>
+          <w:lang w:eastAsia="pt-BR"/>
+          <w14:ligatures w14:val="none"/>
+        </w:rPr>
+        <w:t>custom</w:t>
+      </w:r>
+      <w:proofErr w:type="spellEnd"/>
+      <w:proofErr w:type="gramEnd"/>
+      <w:r>
+        <w:rPr>
+          <w:rFonts w:ascii="Consolas" w:eastAsia="Times New Roman" w:hAnsi="Consolas" w:cs="Times New Roman"/>
+          <w:b/>
+          <w:bCs/>
+          <w:i/>
+          <w:iCs/>
+          <w:color w:val="CCCCCC"/>
+          <w:kern w:val="0"/>
+          <w:sz w:val="21"/>
+          <w:szCs w:val="21"/>
+          <w:lang w:eastAsia="pt-BR"/>
+          <w14:ligatures w14:val="none"/>
+        </w:rPr>
+        <w:t>((</w:t>
+      </w:r>
+      <w:proofErr w:type="spellStart"/>
+      <w:r>
+        <w:rPr>
+          <w:rFonts w:ascii="Consolas" w:eastAsia="Times New Roman" w:hAnsi="Consolas" w:cs="Times New Roman"/>
+          <w:b/>
+          <w:bCs/>
+          <w:i/>
+          <w:iCs/>
+          <w:color w:val="9CDCFE"/>
+          <w:kern w:val="0"/>
+          <w:sz w:val="21"/>
+          <w:szCs w:val="21"/>
+          <w:lang w:eastAsia="pt-BR"/>
+          <w14:ligatures w14:val="none"/>
+        </w:rPr>
+        <w:t>value</w:t>
+      </w:r>
+      <w:proofErr w:type="spellEnd"/>
+      <w:r>
+        <w:rPr>
+          <w:rFonts w:ascii="Consolas" w:eastAsia="Times New Roman" w:hAnsi="Consolas" w:cs="Times New Roman"/>
+          <w:b/>
+          <w:bCs/>
+          <w:i/>
+          <w:iCs/>
+          <w:color w:val="CCCCCC"/>
+          <w:kern w:val="0"/>
+          <w:sz w:val="21"/>
+          <w:szCs w:val="21"/>
+          <w:lang w:eastAsia="pt-BR"/>
+          <w14:ligatures w14:val="none"/>
+        </w:rPr>
+        <w:t xml:space="preserve">, { </w:t>
+      </w:r>
+      <w:proofErr w:type="spellStart"/>
+      <w:r>
+        <w:rPr>
+          <w:rFonts w:ascii="Consolas" w:eastAsia="Times New Roman" w:hAnsi="Consolas" w:cs="Times New Roman"/>
+          <w:b/>
+          <w:bCs/>
+          <w:i/>
+          <w:iCs/>
+          <w:color w:val="9CDCFE"/>
+          <w:kern w:val="0"/>
+          <w:sz w:val="21"/>
+          <w:szCs w:val="21"/>
+          <w:lang w:eastAsia="pt-BR"/>
+          <w14:ligatures w14:val="none"/>
+        </w:rPr>
+        <w:t>req</w:t>
+      </w:r>
+      <w:proofErr w:type="spellEnd"/>
+      <w:r>
+        <w:rPr>
+          <w:rFonts w:ascii="Consolas" w:eastAsia="Times New Roman" w:hAnsi="Consolas" w:cs="Times New Roman"/>
+          <w:b/>
+          <w:bCs/>
+          <w:i/>
+          <w:iCs/>
+          <w:color w:val="CCCCCC"/>
+          <w:kern w:val="0"/>
+          <w:sz w:val="21"/>
+          <w:szCs w:val="21"/>
+          <w:lang w:eastAsia="pt-BR"/>
+          <w14:ligatures w14:val="none"/>
+        </w:rPr>
+        <w:t xml:space="preserve"> }) </w:t>
+      </w:r>
+      <w:r>
+        <w:rPr>
+          <w:rFonts w:ascii="Consolas" w:eastAsia="Times New Roman" w:hAnsi="Consolas" w:cs="Times New Roman"/>
+          <w:b/>
+          <w:bCs/>
+          <w:i/>
+          <w:iCs/>
+          <w:color w:val="569CD6"/>
+          <w:kern w:val="0"/>
+          <w:sz w:val="21"/>
+          <w:szCs w:val="21"/>
+          <w:lang w:eastAsia="pt-BR"/>
+          <w14:ligatures w14:val="none"/>
+        </w:rPr>
+        <w:t>=&gt;</w:t>
+      </w:r>
+      <w:r>
+        <w:rPr>
+          <w:rFonts w:ascii="Consolas" w:eastAsia="Times New Roman" w:hAnsi="Consolas" w:cs="Times New Roman"/>
+          <w:b/>
+          <w:bCs/>
+          <w:i/>
+          <w:iCs/>
+          <w:color w:val="CCCCCC"/>
+          <w:kern w:val="0"/>
+          <w:sz w:val="21"/>
+          <w:szCs w:val="21"/>
+          <w:lang w:eastAsia="pt-BR"/>
+          <w14:ligatures w14:val="none"/>
+        </w:rPr>
+        <w:t xml:space="preserve"> {</w:t>
+      </w:r>
+    </w:p>
+    <w:p>
+      <w:pPr>
+        <w:shd w:val="clear" w:color="auto" w:fill="1F1F1F"/>
+        <w:spacing w:after="0" w:line="285" w:lineRule="atLeast"/>
+        <w:rPr>
+          <w:rFonts w:ascii="Consolas" w:eastAsia="Times New Roman" w:hAnsi="Consolas" w:cs="Times New Roman"/>
+          <w:b/>
+          <w:bCs/>
+          <w:i/>
+          <w:iCs/>
+          <w:color w:val="CCCCCC"/>
+          <w:kern w:val="0"/>
+          <w:sz w:val="21"/>
+          <w:szCs w:val="21"/>
+          <w:lang w:eastAsia="pt-BR"/>
+          <w14:ligatures w14:val="none"/>
+        </w:rPr>
+      </w:pPr>
+      <w:r>
+        <w:rPr>
+          <w:rFonts w:ascii="Consolas" w:eastAsia="Times New Roman" w:hAnsi="Consolas" w:cs="Times New Roman"/>
+          <w:b/>
+          <w:bCs/>
+          <w:i/>
+          <w:iCs/>
+          <w:color w:val="CCCCCC"/>
+          <w:kern w:val="0"/>
+          <w:sz w:val="21"/>
+          <w:szCs w:val="21"/>
+          <w:lang w:eastAsia="pt-BR"/>
+          <w14:ligatures w14:val="none"/>
+        </w:rPr>
+        <w:t xml:space="preserve">        </w:t>
+      </w:r>
+      <w:r>
+        <w:rPr>
+          <w:rFonts w:ascii="Consolas" w:eastAsia="Times New Roman" w:hAnsi="Consolas" w:cs="Times New Roman"/>
+          <w:b/>
+          <w:bCs/>
+          <w:i/>
+          <w:iCs/>
+          <w:color w:val="6A9955"/>
+          <w:kern w:val="0"/>
+          <w:sz w:val="21"/>
+          <w:szCs w:val="21"/>
+          <w:lang w:eastAsia="pt-BR"/>
+          <w14:ligatures w14:val="none"/>
+        </w:rPr>
+        <w:t>//</w:t>
+      </w:r>
+      <w:proofErr w:type="spellStart"/>
+      <w:r>
+        <w:rPr>
+          <w:rFonts w:ascii="Consolas" w:eastAsia="Times New Roman" w:hAnsi="Consolas" w:cs="Times New Roman"/>
+          <w:b/>
+          <w:bCs/>
+          <w:i/>
+          <w:iCs/>
+          <w:color w:val="6A9955"/>
+          <w:kern w:val="0"/>
+          <w:sz w:val="21"/>
+          <w:szCs w:val="21"/>
+          <w:lang w:eastAsia="pt-BR"/>
+          <w14:ligatures w14:val="none"/>
+        </w:rPr>
+        <w:t>value</w:t>
+      </w:r>
+      <w:proofErr w:type="spellEnd"/>
+      <w:r>
+        <w:rPr>
+          <w:rFonts w:ascii="Consolas" w:eastAsia="Times New Roman" w:hAnsi="Consolas" w:cs="Times New Roman"/>
+          <w:b/>
+          <w:bCs/>
+          <w:i/>
+          <w:iCs/>
+          <w:color w:val="6A9955"/>
+          <w:kern w:val="0"/>
+          <w:sz w:val="21"/>
+          <w:szCs w:val="21"/>
+          <w:lang w:eastAsia="pt-BR"/>
+          <w14:ligatures w14:val="none"/>
+        </w:rPr>
+        <w:t>-valor recebido do campo</w:t>
+      </w:r>
+    </w:p>
+    <w:p>
+      <w:pPr>
+        <w:shd w:val="clear" w:color="auto" w:fill="1F1F1F"/>
+        <w:spacing w:after="0" w:line="285" w:lineRule="atLeast"/>
+        <w:rPr>
+          <w:rFonts w:ascii="Consolas" w:eastAsia="Times New Roman" w:hAnsi="Consolas" w:cs="Times New Roman"/>
+          <w:b/>
+          <w:bCs/>
+          <w:i/>
+          <w:iCs/>
+          <w:color w:val="CCCCCC"/>
+          <w:kern w:val="0"/>
+          <w:sz w:val="21"/>
+          <w:szCs w:val="21"/>
+          <w:lang w:eastAsia="pt-BR"/>
+          <w14:ligatures w14:val="none"/>
+        </w:rPr>
+      </w:pPr>
+      <w:r>
+        <w:rPr>
+          <w:rFonts w:ascii="Consolas" w:eastAsia="Times New Roman" w:hAnsi="Consolas" w:cs="Times New Roman"/>
+          <w:b/>
+          <w:bCs/>
+          <w:i/>
+          <w:iCs/>
+          <w:color w:val="CCCCCC"/>
+          <w:kern w:val="0"/>
+          <w:sz w:val="21"/>
+          <w:szCs w:val="21"/>
+          <w:lang w:eastAsia="pt-BR"/>
+          <w14:ligatures w14:val="none"/>
+        </w:rPr>
+        <w:t xml:space="preserve">        </w:t>
+      </w:r>
+      <w:proofErr w:type="spellStart"/>
+      <w:r>
+        <w:rPr>
+          <w:rFonts w:ascii="Consolas" w:eastAsia="Times New Roman" w:hAnsi="Consolas" w:cs="Times New Roman"/>
+          <w:b/>
+          <w:bCs/>
+          <w:i/>
+          <w:iCs/>
+          <w:color w:val="C586C0"/>
+          <w:kern w:val="0"/>
+          <w:sz w:val="21"/>
+          <w:szCs w:val="21"/>
+          <w:lang w:eastAsia="pt-BR"/>
+          <w14:ligatures w14:val="none"/>
+        </w:rPr>
+        <w:t>if</w:t>
+      </w:r>
+      <w:proofErr w:type="spellEnd"/>
+      <w:r>
+        <w:rPr>
+          <w:rFonts w:ascii="Consolas" w:eastAsia="Times New Roman" w:hAnsi="Consolas" w:cs="Times New Roman"/>
+          <w:b/>
+          <w:bCs/>
+          <w:i/>
+          <w:iCs/>
+          <w:color w:val="CCCCCC"/>
+          <w:kern w:val="0"/>
+          <w:sz w:val="21"/>
+          <w:szCs w:val="21"/>
+          <w:lang w:eastAsia="pt-BR"/>
+          <w14:ligatures w14:val="none"/>
+        </w:rPr>
+        <w:t xml:space="preserve"> (</w:t>
+      </w:r>
+      <w:proofErr w:type="spellStart"/>
+      <w:proofErr w:type="gramStart"/>
+      <w:r>
+        <w:rPr>
+          <w:rFonts w:ascii="Consolas" w:eastAsia="Times New Roman" w:hAnsi="Consolas" w:cs="Times New Roman"/>
+          <w:b/>
+          <w:bCs/>
+          <w:i/>
+          <w:iCs/>
+          <w:color w:val="9CDCFE"/>
+          <w:kern w:val="0"/>
+          <w:sz w:val="21"/>
+          <w:szCs w:val="21"/>
+          <w:lang w:eastAsia="pt-BR"/>
+          <w14:ligatures w14:val="none"/>
+        </w:rPr>
+        <w:t>value</w:t>
+      </w:r>
+      <w:proofErr w:type="spellEnd"/>
+      <w:r>
+        <w:rPr>
+          <w:rFonts w:ascii="Consolas" w:eastAsia="Times New Roman" w:hAnsi="Consolas" w:cs="Times New Roman"/>
+          <w:b/>
+          <w:bCs/>
+          <w:i/>
+          <w:iCs/>
+          <w:color w:val="CCCCCC"/>
+          <w:kern w:val="0"/>
+          <w:sz w:val="21"/>
+          <w:szCs w:val="21"/>
+          <w:lang w:eastAsia="pt-BR"/>
+          <w14:ligatures w14:val="none"/>
+        </w:rPr>
+        <w:t xml:space="preserve"> </w:t>
+      </w:r>
+      <w:r>
+        <w:rPr>
+          <w:rFonts w:ascii="Consolas" w:eastAsia="Times New Roman" w:hAnsi="Consolas" w:cs="Times New Roman"/>
+          <w:b/>
+          <w:bCs/>
+          <w:i/>
+          <w:iCs/>
+          <w:color w:val="D4D4D4"/>
+          <w:kern w:val="0"/>
+          <w:sz w:val="21"/>
+          <w:szCs w:val="21"/>
+          <w:lang w:eastAsia="pt-BR"/>
+          <w14:ligatures w14:val="none"/>
+        </w:rPr>
+        <w:t>!</w:t>
+      </w:r>
+      <w:proofErr w:type="gramEnd"/>
+      <w:r>
+        <w:rPr>
+          <w:rFonts w:ascii="Consolas" w:eastAsia="Times New Roman" w:hAnsi="Consolas" w:cs="Times New Roman"/>
+          <w:b/>
+          <w:bCs/>
+          <w:i/>
+          <w:iCs/>
+          <w:color w:val="D4D4D4"/>
+          <w:kern w:val="0"/>
+          <w:sz w:val="21"/>
+          <w:szCs w:val="21"/>
+          <w:lang w:eastAsia="pt-BR"/>
+          <w14:ligatures w14:val="none"/>
+        </w:rPr>
+        <w:t>=</w:t>
+      </w:r>
+      <w:r>
+        <w:rPr>
+          <w:rFonts w:ascii="Consolas" w:eastAsia="Times New Roman" w:hAnsi="Consolas" w:cs="Times New Roman"/>
+          <w:b/>
+          <w:bCs/>
+          <w:i/>
+          <w:iCs/>
+          <w:color w:val="CCCCCC"/>
+          <w:kern w:val="0"/>
+          <w:sz w:val="21"/>
+          <w:szCs w:val="21"/>
+          <w:lang w:eastAsia="pt-BR"/>
+          <w14:ligatures w14:val="none"/>
+        </w:rPr>
+        <w:t xml:space="preserve"> </w:t>
+      </w:r>
+      <w:proofErr w:type="spellStart"/>
+      <w:r>
+        <w:rPr>
+          <w:rFonts w:ascii="Consolas" w:eastAsia="Times New Roman" w:hAnsi="Consolas" w:cs="Times New Roman"/>
+          <w:b/>
+          <w:bCs/>
+          <w:i/>
+          <w:iCs/>
+          <w:color w:val="9CDCFE"/>
+          <w:kern w:val="0"/>
+          <w:sz w:val="21"/>
+          <w:szCs w:val="21"/>
+          <w:lang w:eastAsia="pt-BR"/>
+          <w14:ligatures w14:val="none"/>
+        </w:rPr>
+        <w:t>req</w:t>
+      </w:r>
+      <w:r>
+        <w:rPr>
+          <w:rFonts w:ascii="Consolas" w:eastAsia="Times New Roman" w:hAnsi="Consolas" w:cs="Times New Roman"/>
+          <w:b/>
+          <w:bCs/>
+          <w:i/>
+          <w:iCs/>
+          <w:color w:val="CCCCCC"/>
+          <w:kern w:val="0"/>
+          <w:sz w:val="21"/>
+          <w:szCs w:val="21"/>
+          <w:lang w:eastAsia="pt-BR"/>
+          <w14:ligatures w14:val="none"/>
+        </w:rPr>
+        <w:t>.</w:t>
+      </w:r>
+      <w:r>
+        <w:rPr>
+          <w:rFonts w:ascii="Consolas" w:eastAsia="Times New Roman" w:hAnsi="Consolas" w:cs="Times New Roman"/>
+          <w:b/>
+          <w:bCs/>
+          <w:i/>
+          <w:iCs/>
+          <w:color w:val="9CDCFE"/>
+          <w:kern w:val="0"/>
+          <w:sz w:val="21"/>
+          <w:szCs w:val="21"/>
+          <w:lang w:eastAsia="pt-BR"/>
+          <w14:ligatures w14:val="none"/>
+        </w:rPr>
+        <w:t>body</w:t>
+      </w:r>
+      <w:r>
+        <w:rPr>
+          <w:rFonts w:ascii="Consolas" w:eastAsia="Times New Roman" w:hAnsi="Consolas" w:cs="Times New Roman"/>
+          <w:b/>
+          <w:bCs/>
+          <w:i/>
+          <w:iCs/>
+          <w:color w:val="CCCCCC"/>
+          <w:kern w:val="0"/>
+          <w:sz w:val="21"/>
+          <w:szCs w:val="21"/>
+          <w:lang w:eastAsia="pt-BR"/>
+          <w14:ligatures w14:val="none"/>
+        </w:rPr>
+        <w:t>.</w:t>
+      </w:r>
+      <w:r>
+        <w:rPr>
+          <w:rFonts w:ascii="Consolas" w:eastAsia="Times New Roman" w:hAnsi="Consolas" w:cs="Times New Roman"/>
+          <w:b/>
+          <w:bCs/>
+          <w:i/>
+          <w:iCs/>
+          <w:color w:val="9CDCFE"/>
+          <w:kern w:val="0"/>
+          <w:sz w:val="21"/>
+          <w:szCs w:val="21"/>
+          <w:lang w:eastAsia="pt-BR"/>
+          <w14:ligatures w14:val="none"/>
+        </w:rPr>
+        <w:t>password</w:t>
+      </w:r>
+      <w:proofErr w:type="spellEnd"/>
+      <w:r>
+        <w:rPr>
+          <w:rFonts w:ascii="Consolas" w:eastAsia="Times New Roman" w:hAnsi="Consolas" w:cs="Times New Roman"/>
+          <w:b/>
+          <w:bCs/>
+          <w:i/>
+          <w:iCs/>
+          <w:color w:val="CCCCCC"/>
+          <w:kern w:val="0"/>
+          <w:sz w:val="21"/>
+          <w:szCs w:val="21"/>
+          <w:lang w:eastAsia="pt-BR"/>
+          <w14:ligatures w14:val="none"/>
+        </w:rPr>
+        <w:t>) {</w:t>
+      </w:r>
+    </w:p>
+    <w:p>
+      <w:pPr>
+        <w:shd w:val="clear" w:color="auto" w:fill="1F1F1F"/>
+        <w:spacing w:after="0" w:line="285" w:lineRule="atLeast"/>
+        <w:rPr>
+          <w:rFonts w:ascii="Consolas" w:eastAsia="Times New Roman" w:hAnsi="Consolas" w:cs="Times New Roman"/>
+          <w:b/>
+          <w:bCs/>
+          <w:i/>
+          <w:iCs/>
+          <w:color w:val="CCCCCC"/>
+          <w:kern w:val="0"/>
+          <w:sz w:val="21"/>
+          <w:szCs w:val="21"/>
+          <w:lang w:eastAsia="pt-BR"/>
+          <w14:ligatures w14:val="none"/>
+        </w:rPr>
+      </w:pPr>
+      <w:r>
+        <w:rPr>
+          <w:rFonts w:ascii="Consolas" w:eastAsia="Times New Roman" w:hAnsi="Consolas" w:cs="Times New Roman"/>
+          <w:b/>
+          <w:bCs/>
+          <w:i/>
+          <w:iCs/>
+          <w:color w:val="CCCCCC"/>
+          <w:kern w:val="0"/>
+          <w:sz w:val="21"/>
+          <w:szCs w:val="21"/>
+          <w:lang w:eastAsia="pt-BR"/>
+          <w14:ligatures w14:val="none"/>
+        </w:rPr>
+        <w:t xml:space="preserve">          </w:t>
+      </w:r>
+      <w:r>
+        <w:rPr>
+          <w:rFonts w:ascii="Consolas" w:eastAsia="Times New Roman" w:hAnsi="Consolas" w:cs="Times New Roman"/>
+          <w:b/>
+          <w:bCs/>
+          <w:i/>
+          <w:iCs/>
+          <w:color w:val="6A9955"/>
+          <w:kern w:val="0"/>
+          <w:sz w:val="21"/>
+          <w:szCs w:val="21"/>
+          <w:lang w:eastAsia="pt-BR"/>
+          <w14:ligatures w14:val="none"/>
+        </w:rPr>
+        <w:t>//comparando valor com senha enviada pela requisição</w:t>
+      </w:r>
+    </w:p>
+    <w:p>
+      <w:pPr>
+        <w:shd w:val="clear" w:color="auto" w:fill="1F1F1F"/>
+        <w:spacing w:after="0" w:line="285" w:lineRule="atLeast"/>
+        <w:rPr>
+          <w:rFonts w:ascii="Consolas" w:eastAsia="Times New Roman" w:hAnsi="Consolas" w:cs="Times New Roman"/>
+          <w:b/>
+          <w:bCs/>
+          <w:i/>
+          <w:iCs/>
+          <w:color w:val="CCCCCC"/>
+          <w:kern w:val="0"/>
+          <w:sz w:val="21"/>
+          <w:szCs w:val="21"/>
+          <w:lang w:eastAsia="pt-BR"/>
+          <w14:ligatures w14:val="none"/>
+        </w:rPr>
+      </w:pPr>
+      <w:r>
+        <w:rPr>
+          <w:rFonts w:ascii="Consolas" w:eastAsia="Times New Roman" w:hAnsi="Consolas" w:cs="Times New Roman"/>
+          <w:b/>
+          <w:bCs/>
+          <w:i/>
+          <w:iCs/>
+          <w:color w:val="CCCCCC"/>
+          <w:kern w:val="0"/>
+          <w:sz w:val="21"/>
+          <w:szCs w:val="21"/>
+          <w:lang w:eastAsia="pt-BR"/>
+          <w14:ligatures w14:val="none"/>
+        </w:rPr>
+        <w:t xml:space="preserve">          </w:t>
+      </w:r>
+      <w:proofErr w:type="spellStart"/>
+      <w:r>
+        <w:rPr>
+          <w:rFonts w:ascii="Consolas" w:eastAsia="Times New Roman" w:hAnsi="Consolas" w:cs="Times New Roman"/>
+          <w:b/>
+          <w:bCs/>
+          <w:i/>
+          <w:iCs/>
+          <w:color w:val="C586C0"/>
+          <w:kern w:val="0"/>
+          <w:sz w:val="21"/>
+          <w:szCs w:val="21"/>
+          <w:lang w:eastAsia="pt-BR"/>
+          <w14:ligatures w14:val="none"/>
+        </w:rPr>
+        <w:t>throw</w:t>
+      </w:r>
+      <w:proofErr w:type="spellEnd"/>
+      <w:r>
+        <w:rPr>
+          <w:rFonts w:ascii="Consolas" w:eastAsia="Times New Roman" w:hAnsi="Consolas" w:cs="Times New Roman"/>
+          <w:b/>
+          <w:bCs/>
+          <w:i/>
+          <w:iCs/>
+          <w:color w:val="CCCCCC"/>
+          <w:kern w:val="0"/>
+          <w:sz w:val="21"/>
+          <w:szCs w:val="21"/>
+          <w:lang w:eastAsia="pt-BR"/>
+          <w14:ligatures w14:val="none"/>
+        </w:rPr>
+        <w:t xml:space="preserve"> </w:t>
+      </w:r>
+      <w:r>
+        <w:rPr>
+          <w:rFonts w:ascii="Consolas" w:eastAsia="Times New Roman" w:hAnsi="Consolas" w:cs="Times New Roman"/>
+          <w:b/>
+          <w:bCs/>
+          <w:i/>
+          <w:iCs/>
+          <w:color w:val="569CD6"/>
+          <w:kern w:val="0"/>
+          <w:sz w:val="21"/>
+          <w:szCs w:val="21"/>
+          <w:lang w:eastAsia="pt-BR"/>
+          <w14:ligatures w14:val="none"/>
+        </w:rPr>
+        <w:t>new</w:t>
+      </w:r>
+      <w:r>
+        <w:rPr>
+          <w:rFonts w:ascii="Consolas" w:eastAsia="Times New Roman" w:hAnsi="Consolas" w:cs="Times New Roman"/>
+          <w:b/>
+          <w:bCs/>
+          <w:i/>
+          <w:iCs/>
+          <w:color w:val="CCCCCC"/>
+          <w:kern w:val="0"/>
+          <w:sz w:val="21"/>
+          <w:szCs w:val="21"/>
+          <w:lang w:eastAsia="pt-BR"/>
+          <w14:ligatures w14:val="none"/>
+        </w:rPr>
+        <w:t xml:space="preserve"> </w:t>
+      </w:r>
+      <w:proofErr w:type="spellStart"/>
+      <w:proofErr w:type="gramStart"/>
+      <w:r>
+        <w:rPr>
+          <w:rFonts w:ascii="Consolas" w:eastAsia="Times New Roman" w:hAnsi="Consolas" w:cs="Times New Roman"/>
+          <w:b/>
+          <w:bCs/>
+          <w:i/>
+          <w:iCs/>
+          <w:color w:val="4EC9B0"/>
+          <w:kern w:val="0"/>
+          <w:sz w:val="21"/>
+          <w:szCs w:val="21"/>
+          <w:lang w:eastAsia="pt-BR"/>
+          <w14:ligatures w14:val="none"/>
+        </w:rPr>
+        <w:t>Error</w:t>
+      </w:r>
+      <w:proofErr w:type="spellEnd"/>
+      <w:r>
+        <w:rPr>
+          <w:rFonts w:ascii="Consolas" w:eastAsia="Times New Roman" w:hAnsi="Consolas" w:cs="Times New Roman"/>
+          <w:b/>
+          <w:bCs/>
+          <w:i/>
+          <w:iCs/>
+          <w:color w:val="CCCCCC"/>
+          <w:kern w:val="0"/>
+          <w:sz w:val="21"/>
+          <w:szCs w:val="21"/>
+          <w:lang w:eastAsia="pt-BR"/>
+          <w14:ligatures w14:val="none"/>
+        </w:rPr>
+        <w:t>(</w:t>
+      </w:r>
+      <w:proofErr w:type="gramEnd"/>
+      <w:r>
+        <w:rPr>
+          <w:rFonts w:ascii="Consolas" w:eastAsia="Times New Roman" w:hAnsi="Consolas" w:cs="Times New Roman"/>
+          <w:b/>
+          <w:bCs/>
+          <w:i/>
+          <w:iCs/>
+          <w:color w:val="CE9178"/>
+          <w:kern w:val="0"/>
+          <w:sz w:val="21"/>
+          <w:szCs w:val="21"/>
+          <w:lang w:eastAsia="pt-BR"/>
+          <w14:ligatures w14:val="none"/>
+        </w:rPr>
+        <w:t>"As senhas não são iguais"</w:t>
+      </w:r>
+      <w:r>
+        <w:rPr>
+          <w:rFonts w:ascii="Consolas" w:eastAsia="Times New Roman" w:hAnsi="Consolas" w:cs="Times New Roman"/>
+          <w:b/>
+          <w:bCs/>
+          <w:i/>
+          <w:iCs/>
+          <w:color w:val="CCCCCC"/>
+          <w:kern w:val="0"/>
+          <w:sz w:val="21"/>
+          <w:szCs w:val="21"/>
+          <w:lang w:eastAsia="pt-BR"/>
+          <w14:ligatures w14:val="none"/>
+        </w:rPr>
+        <w:t>)</w:t>
+      </w:r>
+    </w:p>
+    <w:p>
+      <w:pPr>
+        <w:shd w:val="clear" w:color="auto" w:fill="1F1F1F"/>
+        <w:spacing w:after="0" w:line="285" w:lineRule="atLeast"/>
+        <w:rPr>
+          <w:rFonts w:ascii="Consolas" w:eastAsia="Times New Roman" w:hAnsi="Consolas" w:cs="Times New Roman"/>
+          <w:b/>
+          <w:bCs/>
+          <w:i/>
+          <w:iCs/>
+          <w:color w:val="CCCCCC"/>
+          <w:kern w:val="0"/>
+          <w:sz w:val="21"/>
+          <w:szCs w:val="21"/>
+          <w:lang w:eastAsia="pt-BR"/>
+          <w14:ligatures w14:val="none"/>
+        </w:rPr>
+      </w:pPr>
+      <w:r>
+        <w:rPr>
+          <w:rFonts w:ascii="Consolas" w:eastAsia="Times New Roman" w:hAnsi="Consolas" w:cs="Times New Roman"/>
+          <w:b/>
+          <w:bCs/>
+          <w:i/>
+          <w:iCs/>
+          <w:color w:val="CCCCCC"/>
+          <w:kern w:val="0"/>
+          <w:sz w:val="21"/>
+          <w:szCs w:val="21"/>
+          <w:lang w:eastAsia="pt-BR"/>
+          <w14:ligatures w14:val="none"/>
+        </w:rPr>
+        <w:t>        }</w:t>
+      </w:r>
+    </w:p>
+    <w:p>
+      <w:pPr>
+        <w:shd w:val="clear" w:color="auto" w:fill="1F1F1F"/>
+        <w:spacing w:after="0" w:line="285" w:lineRule="atLeast"/>
+        <w:rPr>
+          <w:rFonts w:ascii="Consolas" w:eastAsia="Times New Roman" w:hAnsi="Consolas" w:cs="Times New Roman"/>
+          <w:color w:val="CCCCCC"/>
+          <w:kern w:val="0"/>
+          <w:sz w:val="21"/>
+          <w:szCs w:val="21"/>
+          <w:lang w:eastAsia="pt-BR"/>
+          <w14:ligatures w14:val="none"/>
+        </w:rPr>
+      </w:pPr>
+      <w:r>
+        <w:rPr>
+          <w:rFonts w:ascii="Consolas" w:eastAsia="Times New Roman" w:hAnsi="Consolas" w:cs="Times New Roman"/>
+          <w:color w:val="CCCCCC"/>
+          <w:kern w:val="0"/>
+          <w:sz w:val="21"/>
+          <w:szCs w:val="21"/>
+          <w:lang w:eastAsia="pt-BR"/>
+          <w14:ligatures w14:val="none"/>
+        </w:rPr>
+        <w:t xml:space="preserve">        </w:t>
+      </w:r>
+      <w:proofErr w:type="spellStart"/>
+      <w:r>
+        <w:rPr>
+          <w:rFonts w:ascii="Consolas" w:eastAsia="Times New Roman" w:hAnsi="Consolas" w:cs="Times New Roman"/>
+          <w:color w:val="C586C0"/>
+          <w:kern w:val="0"/>
+          <w:sz w:val="21"/>
+          <w:szCs w:val="21"/>
+          <w:lang w:eastAsia="pt-BR"/>
+          <w14:ligatures w14:val="none"/>
+        </w:rPr>
+        <w:t>return</w:t>
+      </w:r>
+      <w:proofErr w:type="spellEnd"/>
+      <w:r>
+        <w:rPr>
+          <w:rFonts w:ascii="Consolas" w:eastAsia="Times New Roman" w:hAnsi="Consolas" w:cs="Times New Roman"/>
+          <w:color w:val="CCCCCC"/>
+          <w:kern w:val="0"/>
+          <w:sz w:val="21"/>
+          <w:szCs w:val="21"/>
+          <w:lang w:eastAsia="pt-BR"/>
+          <w14:ligatures w14:val="none"/>
+        </w:rPr>
+        <w:t xml:space="preserve"> </w:t>
+      </w:r>
+      <w:proofErr w:type="spellStart"/>
+      <w:r>
+        <w:rPr>
+          <w:rFonts w:ascii="Consolas" w:eastAsia="Times New Roman" w:hAnsi="Consolas" w:cs="Times New Roman"/>
+          <w:color w:val="569CD6"/>
+          <w:kern w:val="0"/>
+          <w:sz w:val="21"/>
+          <w:szCs w:val="21"/>
+          <w:lang w:eastAsia="pt-BR"/>
+          <w14:ligatures w14:val="none"/>
+        </w:rPr>
+        <w:t>true</w:t>
+      </w:r>
+      <w:proofErr w:type="spellEnd"/>
+    </w:p>
+    <w:p>
+      <w:pPr>
+        <w:shd w:val="clear" w:color="auto" w:fill="1F1F1F"/>
+        <w:spacing w:after="0" w:line="285" w:lineRule="atLeast"/>
+        <w:rPr>
+          <w:rFonts w:ascii="Consolas" w:eastAsia="Times New Roman" w:hAnsi="Consolas" w:cs="Times New Roman"/>
+          <w:color w:val="CCCCCC"/>
+          <w:kern w:val="0"/>
+          <w:sz w:val="21"/>
+          <w:szCs w:val="21"/>
+          <w:lang w:eastAsia="pt-BR"/>
+          <w14:ligatures w14:val="none"/>
+        </w:rPr>
+      </w:pPr>
+      <w:r>
+        <w:rPr>
+          <w:rFonts w:ascii="Consolas" w:eastAsia="Times New Roman" w:hAnsi="Consolas" w:cs="Times New Roman"/>
+          <w:color w:val="CCCCCC"/>
+          <w:kern w:val="0"/>
+          <w:sz w:val="21"/>
+          <w:szCs w:val="21"/>
+          <w:lang w:eastAsia="pt-BR"/>
+          <w14:ligatures w14:val="none"/>
+        </w:rPr>
+        <w:t>      }),</w:t>
+      </w:r>
+    </w:p>
+    <w:p>
+      <w:pPr>
+        <w:shd w:val="clear" w:color="auto" w:fill="1F1F1F"/>
+        <w:spacing w:after="0" w:line="285" w:lineRule="atLeast"/>
+        <w:rPr>
+          <w:rFonts w:ascii="Consolas" w:eastAsia="Times New Roman" w:hAnsi="Consolas" w:cs="Times New Roman"/>
+          <w:color w:val="CCCCCC"/>
+          <w:kern w:val="0"/>
+          <w:sz w:val="21"/>
+          <w:szCs w:val="21"/>
+          <w:lang w:eastAsia="pt-BR"/>
+          <w14:ligatures w14:val="none"/>
+        </w:rPr>
+      </w:pPr>
+      <w:r>
+        <w:rPr>
+          <w:rFonts w:ascii="Consolas" w:eastAsia="Times New Roman" w:hAnsi="Consolas" w:cs="Times New Roman"/>
+          <w:color w:val="CCCCCC"/>
+          <w:kern w:val="0"/>
+          <w:sz w:val="21"/>
+          <w:szCs w:val="21"/>
+          <w:lang w:eastAsia="pt-BR"/>
+          <w14:ligatures w14:val="none"/>
+        </w:rPr>
+        <w:t>  ]</w:t>
+      </w:r>
+    </w:p>
+    <w:p>
+      <w:pPr>
+        <w:shd w:val="clear" w:color="auto" w:fill="1F1F1F"/>
+        <w:spacing w:after="0" w:line="285" w:lineRule="atLeast"/>
+        <w:rPr>
+          <w:rFonts w:ascii="Consolas" w:eastAsia="Times New Roman" w:hAnsi="Consolas" w:cs="Times New Roman"/>
+          <w:color w:val="CCCCCC"/>
+          <w:kern w:val="0"/>
+          <w:sz w:val="21"/>
+          <w:szCs w:val="21"/>
+          <w:lang w:eastAsia="pt-BR"/>
+          <w14:ligatures w14:val="none"/>
+        </w:rPr>
+      </w:pPr>
+      <w:r>
+        <w:rPr>
+          <w:rFonts w:ascii="Consolas" w:eastAsia="Times New Roman" w:hAnsi="Consolas" w:cs="Times New Roman"/>
+          <w:color w:val="CCCCCC"/>
+          <w:kern w:val="0"/>
+          <w:sz w:val="21"/>
+          <w:szCs w:val="21"/>
+          <w:lang w:eastAsia="pt-BR"/>
+          <w14:ligatures w14:val="none"/>
+        </w:rPr>
+        <w:t>}</w:t>
+      </w:r>
+    </w:p>
+    <w:p>
+      <w:pPr>
+        <w:tabs>
+          <w:tab w:val="left" w:pos="1997"/>
+        </w:tabs>
+        <w:rPr>
+          <w:rFonts w:ascii="Arial" w:hAnsi="Arial" w:cs="Arial"/>
+          <w:b/>
+          <w:i/>
+          <w:sz w:val="28"/>
+          <w:szCs w:val="28"/>
+        </w:rPr>
+      </w:pPr>
+      <w:r>
+        <w:rPr>
+          <w:rFonts w:ascii="Arial" w:hAnsi="Arial" w:cs="Arial"/>
+          <w:b/>
+          <w:i/>
+          <w:sz w:val="28"/>
+          <w:szCs w:val="28"/>
+        </w:rPr>
+        <w:t>routes&gt;UserRoutes.js</w:t>
+      </w:r>
+    </w:p>
+    <w:p>
+      <w:pPr>
+        <w:shd w:val="clear" w:color="auto" w:fill="1F1F1F"/>
+        <w:spacing w:after="0" w:line="285" w:lineRule="atLeast"/>
+        <w:rPr>
+          <w:rFonts w:ascii="Consolas" w:eastAsia="Times New Roman" w:hAnsi="Consolas" w:cs="Times New Roman"/>
+          <w:color w:val="CCCCCC"/>
+          <w:kern w:val="0"/>
+          <w:sz w:val="21"/>
+          <w:szCs w:val="21"/>
+          <w:lang w:eastAsia="pt-BR"/>
+          <w14:ligatures w14:val="none"/>
+        </w:rPr>
+      </w:pPr>
+      <w:proofErr w:type="spellStart"/>
+      <w:r>
+        <w:rPr>
+          <w:rFonts w:ascii="Consolas" w:eastAsia="Times New Roman" w:hAnsi="Consolas" w:cs="Times New Roman"/>
+          <w:color w:val="569CD6"/>
+          <w:kern w:val="0"/>
+          <w:sz w:val="21"/>
+          <w:szCs w:val="21"/>
+          <w:lang w:eastAsia="pt-BR"/>
+          <w14:ligatures w14:val="none"/>
+        </w:rPr>
+        <w:t>const</w:t>
+      </w:r>
+      <w:proofErr w:type="spellEnd"/>
+      <w:r>
+        <w:rPr>
+          <w:rFonts w:ascii="Consolas" w:eastAsia="Times New Roman" w:hAnsi="Consolas" w:cs="Times New Roman"/>
+          <w:color w:val="CCCCCC"/>
+          <w:kern w:val="0"/>
+          <w:sz w:val="21"/>
+          <w:szCs w:val="21"/>
+          <w:lang w:eastAsia="pt-BR"/>
+          <w14:ligatures w14:val="none"/>
+        </w:rPr>
+        <w:t xml:space="preserve"> </w:t>
+      </w:r>
+      <w:proofErr w:type="gramStart"/>
+      <w:r>
+        <w:rPr>
+          <w:rFonts w:ascii="Consolas" w:eastAsia="Times New Roman" w:hAnsi="Consolas" w:cs="Times New Roman"/>
+          <w:color w:val="CCCCCC"/>
+          <w:kern w:val="0"/>
+          <w:sz w:val="21"/>
+          <w:szCs w:val="21"/>
+          <w:lang w:eastAsia="pt-BR"/>
+          <w14:ligatures w14:val="none"/>
+        </w:rPr>
+        <w:t xml:space="preserve">{ </w:t>
+      </w:r>
+      <w:proofErr w:type="spellStart"/>
+      <w:r>
+        <w:rPr>
+          <w:rFonts w:ascii="Consolas" w:eastAsia="Times New Roman" w:hAnsi="Consolas" w:cs="Times New Roman"/>
+          <w:color w:val="DCDCAA"/>
+          <w:kern w:val="0"/>
+          <w:sz w:val="21"/>
+          <w:szCs w:val="21"/>
+          <w:lang w:eastAsia="pt-BR"/>
+          <w14:ligatures w14:val="none"/>
+        </w:rPr>
+        <w:t>userCreateValidation</w:t>
+      </w:r>
+      <w:proofErr w:type="spellEnd"/>
+      <w:proofErr w:type="gramEnd"/>
+      <w:r>
+        <w:rPr>
+          <w:rFonts w:ascii="Consolas" w:eastAsia="Times New Roman" w:hAnsi="Consolas" w:cs="Times New Roman"/>
+          <w:color w:val="CCCCCC"/>
+          <w:kern w:val="0"/>
+          <w:sz w:val="21"/>
+          <w:szCs w:val="21"/>
+          <w:lang w:eastAsia="pt-BR"/>
+          <w14:ligatures w14:val="none"/>
+        </w:rPr>
+        <w:t xml:space="preserve"> } </w:t>
+      </w:r>
+      <w:r>
+        <w:rPr>
+          <w:rFonts w:ascii="Consolas" w:eastAsia="Times New Roman" w:hAnsi="Consolas" w:cs="Times New Roman"/>
+          <w:color w:val="D4D4D4"/>
+          <w:kern w:val="0"/>
+          <w:sz w:val="21"/>
+          <w:szCs w:val="21"/>
+          <w:lang w:eastAsia="pt-BR"/>
+          <w14:ligatures w14:val="none"/>
+        </w:rPr>
+        <w:t>=</w:t>
+      </w:r>
+      <w:r>
+        <w:rPr>
+          <w:rFonts w:ascii="Consolas" w:eastAsia="Times New Roman" w:hAnsi="Consolas" w:cs="Times New Roman"/>
+          <w:color w:val="CCCCCC"/>
+          <w:kern w:val="0"/>
+          <w:sz w:val="21"/>
+          <w:szCs w:val="21"/>
+          <w:lang w:eastAsia="pt-BR"/>
+          <w14:ligatures w14:val="none"/>
+        </w:rPr>
+        <w:t xml:space="preserve"> </w:t>
+      </w:r>
+      <w:r>
+        <w:rPr>
+          <w:rFonts w:ascii="Consolas" w:eastAsia="Times New Roman" w:hAnsi="Consolas" w:cs="Times New Roman"/>
+          <w:color w:val="DCDCAA"/>
+          <w:kern w:val="0"/>
+          <w:sz w:val="21"/>
+          <w:szCs w:val="21"/>
+          <w:lang w:eastAsia="pt-BR"/>
+          <w14:ligatures w14:val="none"/>
+        </w:rPr>
+        <w:t>require</w:t>
+      </w:r>
+      <w:r>
+        <w:rPr>
+          <w:rFonts w:ascii="Consolas" w:eastAsia="Times New Roman" w:hAnsi="Consolas" w:cs="Times New Roman"/>
+          <w:color w:val="CCCCCC"/>
+          <w:kern w:val="0"/>
+          <w:sz w:val="21"/>
+          <w:szCs w:val="21"/>
+          <w:lang w:eastAsia="pt-BR"/>
+          <w14:ligatures w14:val="none"/>
+        </w:rPr>
+        <w:t>(</w:t>
+      </w:r>
+      <w:r>
+        <w:rPr>
+          <w:rFonts w:ascii="Consolas" w:eastAsia="Times New Roman" w:hAnsi="Consolas" w:cs="Times New Roman"/>
+          <w:color w:val="CE9178"/>
+          <w:kern w:val="0"/>
+          <w:sz w:val="21"/>
+          <w:szCs w:val="21"/>
+          <w:lang w:eastAsia="pt-BR"/>
+          <w14:ligatures w14:val="none"/>
+        </w:rPr>
+        <w:t>"../middlewares/</w:t>
+      </w:r>
+      <w:proofErr w:type="spellStart"/>
+      <w:r>
+        <w:rPr>
+          <w:rFonts w:ascii="Consolas" w:eastAsia="Times New Roman" w:hAnsi="Consolas" w:cs="Times New Roman"/>
+          <w:color w:val="CE9178"/>
+          <w:kern w:val="0"/>
+          <w:sz w:val="21"/>
+          <w:szCs w:val="21"/>
+          <w:lang w:eastAsia="pt-BR"/>
+          <w14:ligatures w14:val="none"/>
+        </w:rPr>
+        <w:t>useValidations</w:t>
+      </w:r>
+      <w:proofErr w:type="spellEnd"/>
+      <w:r>
+        <w:rPr>
+          <w:rFonts w:ascii="Consolas" w:eastAsia="Times New Roman" w:hAnsi="Consolas" w:cs="Times New Roman"/>
+          <w:color w:val="CE9178"/>
+          <w:kern w:val="0"/>
+          <w:sz w:val="21"/>
+          <w:szCs w:val="21"/>
+          <w:lang w:eastAsia="pt-BR"/>
+          <w14:ligatures w14:val="none"/>
+        </w:rPr>
+        <w:t>"</w:t>
+      </w:r>
+      <w:r>
+        <w:rPr>
+          <w:rFonts w:ascii="Consolas" w:eastAsia="Times New Roman" w:hAnsi="Consolas" w:cs="Times New Roman"/>
+          <w:color w:val="CCCCCC"/>
+          <w:kern w:val="0"/>
+          <w:sz w:val="21"/>
+          <w:szCs w:val="21"/>
+          <w:lang w:eastAsia="pt-BR"/>
+          <w14:ligatures w14:val="none"/>
+        </w:rPr>
+        <w:t>)</w:t>
+      </w:r>
+    </w:p>
+    <w:p>
+      <w:pPr>
+        <w:shd w:val="clear" w:color="auto" w:fill="1F1F1F"/>
+        <w:spacing w:after="0" w:line="285" w:lineRule="atLeast"/>
+        <w:rPr>
+          <w:rFonts w:ascii="Consolas" w:eastAsia="Times New Roman" w:hAnsi="Consolas" w:cs="Times New Roman"/>
+          <w:color w:val="CCCCCC"/>
+          <w:kern w:val="0"/>
+          <w:sz w:val="21"/>
+          <w:szCs w:val="21"/>
+          <w:lang w:eastAsia="pt-BR"/>
+          <w14:ligatures w14:val="none"/>
+        </w:rPr>
+      </w:pPr>
+    </w:p>
+    <w:p>
+      <w:pPr>
+        <w:shd w:val="clear" w:color="auto" w:fill="1F1F1F"/>
+        <w:spacing w:after="0" w:line="285" w:lineRule="atLeast"/>
+        <w:rPr>
+          <w:rFonts w:ascii="Consolas" w:eastAsia="Times New Roman" w:hAnsi="Consolas" w:cs="Times New Roman"/>
+          <w:color w:val="CCCCCC"/>
+          <w:kern w:val="0"/>
+          <w:sz w:val="21"/>
+          <w:szCs w:val="21"/>
+          <w:lang w:eastAsia="pt-BR"/>
+          <w14:ligatures w14:val="none"/>
+        </w:rPr>
+      </w:pPr>
+      <w:r>
+        <w:rPr>
+          <w:rFonts w:ascii="Consolas" w:eastAsia="Times New Roman" w:hAnsi="Consolas" w:cs="Times New Roman"/>
+          <w:color w:val="6A9955"/>
+          <w:kern w:val="0"/>
+          <w:sz w:val="21"/>
+          <w:szCs w:val="21"/>
+          <w:lang w:eastAsia="pt-BR"/>
+          <w14:ligatures w14:val="none"/>
+        </w:rPr>
+        <w:t>//</w:t>
+      </w:r>
+      <w:proofErr w:type="spellStart"/>
+      <w:r>
+        <w:rPr>
+          <w:rFonts w:ascii="Consolas" w:eastAsia="Times New Roman" w:hAnsi="Consolas" w:cs="Times New Roman"/>
+          <w:color w:val="6A9955"/>
+          <w:kern w:val="0"/>
+          <w:sz w:val="21"/>
+          <w:szCs w:val="21"/>
+          <w:lang w:eastAsia="pt-BR"/>
+          <w14:ligatures w14:val="none"/>
+        </w:rPr>
+        <w:t>Routes</w:t>
+      </w:r>
+      <w:proofErr w:type="spellEnd"/>
+    </w:p>
+    <w:p>
+      <w:pPr>
+        <w:shd w:val="clear" w:color="auto" w:fill="1F1F1F"/>
+        <w:spacing w:after="0" w:line="285" w:lineRule="atLeast"/>
+        <w:rPr>
+          <w:rFonts w:ascii="Consolas" w:eastAsia="Times New Roman" w:hAnsi="Consolas" w:cs="Times New Roman"/>
+          <w:color w:val="CCCCCC"/>
+          <w:kern w:val="0"/>
+          <w:sz w:val="21"/>
+          <w:szCs w:val="21"/>
+          <w:lang w:eastAsia="pt-BR"/>
+          <w14:ligatures w14:val="none"/>
+        </w:rPr>
+      </w:pPr>
+      <w:proofErr w:type="spellStart"/>
+      <w:proofErr w:type="gramStart"/>
+      <w:r>
+        <w:rPr>
+          <w:rFonts w:ascii="Consolas" w:eastAsia="Times New Roman" w:hAnsi="Consolas" w:cs="Times New Roman"/>
+          <w:color w:val="4FC1FF"/>
+          <w:kern w:val="0"/>
+          <w:sz w:val="21"/>
+          <w:szCs w:val="21"/>
+          <w:lang w:eastAsia="pt-BR"/>
+          <w14:ligatures w14:val="none"/>
+        </w:rPr>
+        <w:t>router</w:t>
+      </w:r>
+      <w:r>
+        <w:rPr>
+          <w:rFonts w:ascii="Consolas" w:eastAsia="Times New Roman" w:hAnsi="Consolas" w:cs="Times New Roman"/>
+          <w:color w:val="CCCCCC"/>
+          <w:kern w:val="0"/>
+          <w:sz w:val="21"/>
+          <w:szCs w:val="21"/>
+          <w:lang w:eastAsia="pt-BR"/>
+          <w14:ligatures w14:val="none"/>
+        </w:rPr>
+        <w:t>.</w:t>
+      </w:r>
+      <w:r>
+        <w:rPr>
+          <w:rFonts w:ascii="Consolas" w:eastAsia="Times New Roman" w:hAnsi="Consolas" w:cs="Times New Roman"/>
+          <w:color w:val="DCDCAA"/>
+          <w:kern w:val="0"/>
+          <w:sz w:val="21"/>
+          <w:szCs w:val="21"/>
+          <w:lang w:eastAsia="pt-BR"/>
+          <w14:ligatures w14:val="none"/>
+        </w:rPr>
+        <w:t>post</w:t>
+      </w:r>
+      <w:proofErr w:type="spellEnd"/>
+      <w:r>
+        <w:rPr>
+          <w:rFonts w:ascii="Consolas" w:eastAsia="Times New Roman" w:hAnsi="Consolas" w:cs="Times New Roman"/>
+          <w:color w:val="CCCCCC"/>
+          <w:kern w:val="0"/>
+          <w:sz w:val="21"/>
+          <w:szCs w:val="21"/>
+          <w:lang w:eastAsia="pt-BR"/>
+          <w14:ligatures w14:val="none"/>
+        </w:rPr>
+        <w:t>(</w:t>
+      </w:r>
+      <w:proofErr w:type="gramEnd"/>
+      <w:r>
+        <w:rPr>
+          <w:rFonts w:ascii="Consolas" w:eastAsia="Times New Roman" w:hAnsi="Consolas" w:cs="Times New Roman"/>
+          <w:color w:val="CE9178"/>
+          <w:kern w:val="0"/>
+          <w:sz w:val="21"/>
+          <w:szCs w:val="21"/>
+          <w:lang w:eastAsia="pt-BR"/>
+          <w14:ligatures w14:val="none"/>
+        </w:rPr>
+        <w:t>"/</w:t>
+      </w:r>
+      <w:proofErr w:type="spellStart"/>
+      <w:r>
+        <w:rPr>
+          <w:rFonts w:ascii="Consolas" w:eastAsia="Times New Roman" w:hAnsi="Consolas" w:cs="Times New Roman"/>
+          <w:color w:val="CE9178"/>
+          <w:kern w:val="0"/>
+          <w:sz w:val="21"/>
+          <w:szCs w:val="21"/>
+          <w:lang w:eastAsia="pt-BR"/>
+          <w14:ligatures w14:val="none"/>
+        </w:rPr>
+        <w:t>register</w:t>
+      </w:r>
+      <w:proofErr w:type="spellEnd"/>
+      <w:r>
+        <w:rPr>
+          <w:rFonts w:ascii="Consolas" w:eastAsia="Times New Roman" w:hAnsi="Consolas" w:cs="Times New Roman"/>
+          <w:color w:val="CE9178"/>
+          <w:kern w:val="0"/>
+          <w:sz w:val="21"/>
+          <w:szCs w:val="21"/>
+          <w:lang w:eastAsia="pt-BR"/>
+          <w14:ligatures w14:val="none"/>
+        </w:rPr>
+        <w:t>"</w:t>
+      </w:r>
+      <w:r>
+        <w:rPr>
+          <w:rFonts w:ascii="Consolas" w:eastAsia="Times New Roman" w:hAnsi="Consolas" w:cs="Times New Roman"/>
+          <w:color w:val="CCCCCC"/>
+          <w:kern w:val="0"/>
+          <w:sz w:val="21"/>
+          <w:szCs w:val="21"/>
+          <w:lang w:eastAsia="pt-BR"/>
+          <w14:ligatures w14:val="none"/>
+        </w:rPr>
+        <w:t xml:space="preserve">, </w:t>
+      </w:r>
+      <w:proofErr w:type="spellStart"/>
+      <w:r>
+        <w:rPr>
+          <w:rFonts w:ascii="Consolas" w:eastAsia="Times New Roman" w:hAnsi="Consolas" w:cs="Times New Roman"/>
+          <w:color w:val="DCDCAA"/>
+          <w:kern w:val="0"/>
+          <w:sz w:val="21"/>
+          <w:szCs w:val="21"/>
+          <w:lang w:eastAsia="pt-BR"/>
+          <w14:ligatures w14:val="none"/>
+        </w:rPr>
+        <w:t>userCreateValidation</w:t>
+      </w:r>
+      <w:proofErr w:type="spellEnd"/>
+      <w:r>
+        <w:rPr>
+          <w:rFonts w:ascii="Consolas" w:eastAsia="Times New Roman" w:hAnsi="Consolas" w:cs="Times New Roman"/>
+          <w:color w:val="CCCCCC"/>
+          <w:kern w:val="0"/>
+          <w:sz w:val="21"/>
+          <w:szCs w:val="21"/>
+          <w:lang w:eastAsia="pt-BR"/>
+          <w14:ligatures w14:val="none"/>
+        </w:rPr>
+        <w:t xml:space="preserve">(), </w:t>
+      </w:r>
+      <w:proofErr w:type="spellStart"/>
+      <w:r>
+        <w:rPr>
+          <w:rFonts w:ascii="Consolas" w:eastAsia="Times New Roman" w:hAnsi="Consolas" w:cs="Times New Roman"/>
+          <w:color w:val="DCDCAA"/>
+          <w:kern w:val="0"/>
+          <w:sz w:val="21"/>
+          <w:szCs w:val="21"/>
+          <w:lang w:eastAsia="pt-BR"/>
+          <w14:ligatures w14:val="none"/>
+        </w:rPr>
+        <w:t>validate</w:t>
+      </w:r>
+      <w:proofErr w:type="spellEnd"/>
+      <w:r>
+        <w:rPr>
+          <w:rFonts w:ascii="Consolas" w:eastAsia="Times New Roman" w:hAnsi="Consolas" w:cs="Times New Roman"/>
+          <w:color w:val="CCCCCC"/>
+          <w:kern w:val="0"/>
+          <w:sz w:val="21"/>
+          <w:szCs w:val="21"/>
+          <w:lang w:eastAsia="pt-BR"/>
+          <w14:ligatures w14:val="none"/>
+        </w:rPr>
+        <w:t xml:space="preserve">, </w:t>
+      </w:r>
+      <w:proofErr w:type="spellStart"/>
+      <w:r>
+        <w:rPr>
+          <w:rFonts w:ascii="Consolas" w:eastAsia="Times New Roman" w:hAnsi="Consolas" w:cs="Times New Roman"/>
+          <w:color w:val="DCDCAA"/>
+          <w:kern w:val="0"/>
+          <w:sz w:val="21"/>
+          <w:szCs w:val="21"/>
+          <w:lang w:eastAsia="pt-BR"/>
+          <w14:ligatures w14:val="none"/>
+        </w:rPr>
+        <w:t>register</w:t>
+      </w:r>
+      <w:proofErr w:type="spellEnd"/>
+      <w:r>
+        <w:rPr>
+          <w:rFonts w:ascii="Consolas" w:eastAsia="Times New Roman" w:hAnsi="Consolas" w:cs="Times New Roman"/>
+          <w:color w:val="CCCCCC"/>
+          <w:kern w:val="0"/>
+          <w:sz w:val="21"/>
+          <w:szCs w:val="21"/>
+          <w:lang w:eastAsia="pt-BR"/>
+          <w14:ligatures w14:val="none"/>
+        </w:rPr>
+        <w:t>)</w:t>
+      </w:r>
+    </w:p>
+    <w:p>
+      <w:pPr>
+        <w:tabs>
+          <w:tab w:val="left" w:pos="1997"/>
+        </w:tabs>
+        <w:rPr>
+          <w:rFonts w:ascii="Arial" w:hAnsi="Arial" w:cs="Arial"/>
+          <w:b/>
+          <w:iCs/>
           <w:sz w:val="28"/>
           <w:szCs w:val="28"/>
         </w:rPr>

</xml_diff>

<commit_message>
Criando validação de autenticação
</commit_message>
<xml_diff>
--- a/reactgram/reactgram.docx
+++ b/reactgram/reactgram.docx
@@ -26146,6 +26146,3841 @@
           <w:rFonts w:ascii="Arial" w:hAnsi="Arial" w:cs="Arial"/>
           <w:sz w:val="28"/>
           <w:szCs w:val="28"/>
+        </w:rPr>
+      </w:pPr>
+    </w:p>
+    <w:p>
+      <w:pPr>
+        <w:rPr>
+          <w:rFonts w:ascii="Arial" w:hAnsi="Arial" w:cs="Arial"/>
+          <w:b/>
+          <w:bCs/>
+          <w:sz w:val="28"/>
+          <w:szCs w:val="28"/>
+        </w:rPr>
+      </w:pPr>
+      <w:r>
+        <w:rPr>
+          <w:rFonts w:ascii="Arial" w:hAnsi="Arial" w:cs="Arial"/>
+          <w:b/>
+          <w:bCs/>
+          <w:sz w:val="28"/>
+          <w:szCs w:val="28"/>
+        </w:rPr>
+        <w:t>Criando validação de autenticação</w:t>
+      </w:r>
+    </w:p>
+    <w:p>
+      <w:pPr>
+        <w:rPr>
+          <w:rFonts w:ascii="Arial" w:hAnsi="Arial" w:cs="Arial"/>
+          <w:b/>
+          <w:bCs/>
+          <w:sz w:val="28"/>
+          <w:szCs w:val="28"/>
+        </w:rPr>
+      </w:pPr>
+    </w:p>
+    <w:p>
+      <w:pPr>
+        <w:shd w:val="clear" w:color="auto" w:fill="1F1F1F"/>
+        <w:spacing w:after="0" w:line="285" w:lineRule="atLeast"/>
+        <w:rPr>
+          <w:rFonts w:ascii="Consolas" w:eastAsia="Times New Roman" w:hAnsi="Consolas" w:cs="Times New Roman"/>
+          <w:color w:val="CCCCCC"/>
+          <w:kern w:val="0"/>
+          <w:sz w:val="21"/>
+          <w:szCs w:val="21"/>
+          <w:lang w:eastAsia="pt-BR"/>
+          <w14:ligatures w14:val="none"/>
+        </w:rPr>
+      </w:pPr>
+      <w:proofErr w:type="spellStart"/>
+      <w:r>
+        <w:rPr>
+          <w:rFonts w:ascii="Consolas" w:eastAsia="Times New Roman" w:hAnsi="Consolas" w:cs="Times New Roman"/>
+          <w:color w:val="569CD6"/>
+          <w:kern w:val="0"/>
+          <w:sz w:val="21"/>
+          <w:szCs w:val="21"/>
+          <w:lang w:eastAsia="pt-BR"/>
+          <w14:ligatures w14:val="none"/>
+        </w:rPr>
+        <w:t>const</w:t>
+      </w:r>
+      <w:proofErr w:type="spellEnd"/>
+      <w:r>
+        <w:rPr>
+          <w:rFonts w:ascii="Consolas" w:eastAsia="Times New Roman" w:hAnsi="Consolas" w:cs="Times New Roman"/>
+          <w:color w:val="CCCCCC"/>
+          <w:kern w:val="0"/>
+          <w:sz w:val="21"/>
+          <w:szCs w:val="21"/>
+          <w:lang w:eastAsia="pt-BR"/>
+          <w14:ligatures w14:val="none"/>
+        </w:rPr>
+        <w:t xml:space="preserve"> </w:t>
+      </w:r>
+      <w:proofErr w:type="spellStart"/>
+      <w:r>
+        <w:rPr>
+          <w:rFonts w:ascii="Consolas" w:eastAsia="Times New Roman" w:hAnsi="Consolas" w:cs="Times New Roman"/>
+          <w:color w:val="4EC9B0"/>
+          <w:kern w:val="0"/>
+          <w:sz w:val="21"/>
+          <w:szCs w:val="21"/>
+          <w:lang w:eastAsia="pt-BR"/>
+          <w14:ligatures w14:val="none"/>
+        </w:rPr>
+        <w:t>User</w:t>
+      </w:r>
+      <w:proofErr w:type="spellEnd"/>
+      <w:r>
+        <w:rPr>
+          <w:rFonts w:ascii="Consolas" w:eastAsia="Times New Roman" w:hAnsi="Consolas" w:cs="Times New Roman"/>
+          <w:color w:val="CCCCCC"/>
+          <w:kern w:val="0"/>
+          <w:sz w:val="21"/>
+          <w:szCs w:val="21"/>
+          <w:lang w:eastAsia="pt-BR"/>
+          <w14:ligatures w14:val="none"/>
+        </w:rPr>
+        <w:t xml:space="preserve"> </w:t>
+      </w:r>
+      <w:r>
+        <w:rPr>
+          <w:rFonts w:ascii="Consolas" w:eastAsia="Times New Roman" w:hAnsi="Consolas" w:cs="Times New Roman"/>
+          <w:color w:val="D4D4D4"/>
+          <w:kern w:val="0"/>
+          <w:sz w:val="21"/>
+          <w:szCs w:val="21"/>
+          <w:lang w:eastAsia="pt-BR"/>
+          <w14:ligatures w14:val="none"/>
+        </w:rPr>
+        <w:t>=</w:t>
+      </w:r>
+      <w:r>
+        <w:rPr>
+          <w:rFonts w:ascii="Consolas" w:eastAsia="Times New Roman" w:hAnsi="Consolas" w:cs="Times New Roman"/>
+          <w:color w:val="CCCCCC"/>
+          <w:kern w:val="0"/>
+          <w:sz w:val="21"/>
+          <w:szCs w:val="21"/>
+          <w:lang w:eastAsia="pt-BR"/>
+          <w14:ligatures w14:val="none"/>
+        </w:rPr>
+        <w:t xml:space="preserve"> </w:t>
+      </w:r>
+      <w:proofErr w:type="gramStart"/>
+      <w:r>
+        <w:rPr>
+          <w:rFonts w:ascii="Consolas" w:eastAsia="Times New Roman" w:hAnsi="Consolas" w:cs="Times New Roman"/>
+          <w:color w:val="DCDCAA"/>
+          <w:kern w:val="0"/>
+          <w:sz w:val="21"/>
+          <w:szCs w:val="21"/>
+          <w:lang w:eastAsia="pt-BR"/>
+          <w14:ligatures w14:val="none"/>
+        </w:rPr>
+        <w:t>require</w:t>
+      </w:r>
+      <w:r>
+        <w:rPr>
+          <w:rFonts w:ascii="Consolas" w:eastAsia="Times New Roman" w:hAnsi="Consolas" w:cs="Times New Roman"/>
+          <w:color w:val="CCCCCC"/>
+          <w:kern w:val="0"/>
+          <w:sz w:val="21"/>
+          <w:szCs w:val="21"/>
+          <w:lang w:eastAsia="pt-BR"/>
+          <w14:ligatures w14:val="none"/>
+        </w:rPr>
+        <w:t>(</w:t>
+      </w:r>
+      <w:proofErr w:type="gramEnd"/>
+      <w:r>
+        <w:rPr>
+          <w:rFonts w:ascii="Consolas" w:eastAsia="Times New Roman" w:hAnsi="Consolas" w:cs="Times New Roman"/>
+          <w:color w:val="CE9178"/>
+          <w:kern w:val="0"/>
+          <w:sz w:val="21"/>
+          <w:szCs w:val="21"/>
+          <w:lang w:eastAsia="pt-BR"/>
+          <w14:ligatures w14:val="none"/>
+        </w:rPr>
+        <w:t>"../models/</w:t>
+      </w:r>
+      <w:proofErr w:type="spellStart"/>
+      <w:r>
+        <w:rPr>
+          <w:rFonts w:ascii="Consolas" w:eastAsia="Times New Roman" w:hAnsi="Consolas" w:cs="Times New Roman"/>
+          <w:color w:val="CE9178"/>
+          <w:kern w:val="0"/>
+          <w:sz w:val="21"/>
+          <w:szCs w:val="21"/>
+          <w:lang w:eastAsia="pt-BR"/>
+          <w14:ligatures w14:val="none"/>
+        </w:rPr>
+        <w:t>User</w:t>
+      </w:r>
+      <w:proofErr w:type="spellEnd"/>
+      <w:r>
+        <w:rPr>
+          <w:rFonts w:ascii="Consolas" w:eastAsia="Times New Roman" w:hAnsi="Consolas" w:cs="Times New Roman"/>
+          <w:color w:val="CE9178"/>
+          <w:kern w:val="0"/>
+          <w:sz w:val="21"/>
+          <w:szCs w:val="21"/>
+          <w:lang w:eastAsia="pt-BR"/>
+          <w14:ligatures w14:val="none"/>
+        </w:rPr>
+        <w:t>"</w:t>
+      </w:r>
+      <w:r>
+        <w:rPr>
+          <w:rFonts w:ascii="Consolas" w:eastAsia="Times New Roman" w:hAnsi="Consolas" w:cs="Times New Roman"/>
+          <w:color w:val="CCCCCC"/>
+          <w:kern w:val="0"/>
+          <w:sz w:val="21"/>
+          <w:szCs w:val="21"/>
+          <w:lang w:eastAsia="pt-BR"/>
+          <w14:ligatures w14:val="none"/>
+        </w:rPr>
+        <w:t>)</w:t>
+      </w:r>
+    </w:p>
+    <w:p>
+      <w:pPr>
+        <w:shd w:val="clear" w:color="auto" w:fill="1F1F1F"/>
+        <w:spacing w:after="0" w:line="285" w:lineRule="atLeast"/>
+        <w:rPr>
+          <w:rFonts w:ascii="Consolas" w:eastAsia="Times New Roman" w:hAnsi="Consolas" w:cs="Times New Roman"/>
+          <w:color w:val="CCCCCC"/>
+          <w:kern w:val="0"/>
+          <w:sz w:val="21"/>
+          <w:szCs w:val="21"/>
+          <w:lang w:eastAsia="pt-BR"/>
+          <w14:ligatures w14:val="none"/>
+        </w:rPr>
+      </w:pPr>
+      <w:proofErr w:type="spellStart"/>
+      <w:r>
+        <w:rPr>
+          <w:rFonts w:ascii="Consolas" w:eastAsia="Times New Roman" w:hAnsi="Consolas" w:cs="Times New Roman"/>
+          <w:color w:val="569CD6"/>
+          <w:kern w:val="0"/>
+          <w:sz w:val="21"/>
+          <w:szCs w:val="21"/>
+          <w:lang w:eastAsia="pt-BR"/>
+          <w14:ligatures w14:val="none"/>
+        </w:rPr>
+        <w:t>const</w:t>
+      </w:r>
+      <w:proofErr w:type="spellEnd"/>
+      <w:r>
+        <w:rPr>
+          <w:rFonts w:ascii="Consolas" w:eastAsia="Times New Roman" w:hAnsi="Consolas" w:cs="Times New Roman"/>
+          <w:color w:val="CCCCCC"/>
+          <w:kern w:val="0"/>
+          <w:sz w:val="21"/>
+          <w:szCs w:val="21"/>
+          <w:lang w:eastAsia="pt-BR"/>
+          <w14:ligatures w14:val="none"/>
+        </w:rPr>
+        <w:t xml:space="preserve"> </w:t>
+      </w:r>
+      <w:proofErr w:type="spellStart"/>
+      <w:r>
+        <w:rPr>
+          <w:rFonts w:ascii="Consolas" w:eastAsia="Times New Roman" w:hAnsi="Consolas" w:cs="Times New Roman"/>
+          <w:color w:val="4FC1FF"/>
+          <w:kern w:val="0"/>
+          <w:sz w:val="21"/>
+          <w:szCs w:val="21"/>
+          <w:lang w:eastAsia="pt-BR"/>
+          <w14:ligatures w14:val="none"/>
+        </w:rPr>
+        <w:t>jwt</w:t>
+      </w:r>
+      <w:proofErr w:type="spellEnd"/>
+      <w:r>
+        <w:rPr>
+          <w:rFonts w:ascii="Consolas" w:eastAsia="Times New Roman" w:hAnsi="Consolas" w:cs="Times New Roman"/>
+          <w:color w:val="CCCCCC"/>
+          <w:kern w:val="0"/>
+          <w:sz w:val="21"/>
+          <w:szCs w:val="21"/>
+          <w:lang w:eastAsia="pt-BR"/>
+          <w14:ligatures w14:val="none"/>
+        </w:rPr>
+        <w:t xml:space="preserve"> </w:t>
+      </w:r>
+      <w:r>
+        <w:rPr>
+          <w:rFonts w:ascii="Consolas" w:eastAsia="Times New Roman" w:hAnsi="Consolas" w:cs="Times New Roman"/>
+          <w:color w:val="D4D4D4"/>
+          <w:kern w:val="0"/>
+          <w:sz w:val="21"/>
+          <w:szCs w:val="21"/>
+          <w:lang w:eastAsia="pt-BR"/>
+          <w14:ligatures w14:val="none"/>
+        </w:rPr>
+        <w:t>=</w:t>
+      </w:r>
+      <w:r>
+        <w:rPr>
+          <w:rFonts w:ascii="Consolas" w:eastAsia="Times New Roman" w:hAnsi="Consolas" w:cs="Times New Roman"/>
+          <w:color w:val="CCCCCC"/>
+          <w:kern w:val="0"/>
+          <w:sz w:val="21"/>
+          <w:szCs w:val="21"/>
+          <w:lang w:eastAsia="pt-BR"/>
+          <w14:ligatures w14:val="none"/>
+        </w:rPr>
+        <w:t xml:space="preserve"> </w:t>
+      </w:r>
+      <w:r>
+        <w:rPr>
+          <w:rFonts w:ascii="Consolas" w:eastAsia="Times New Roman" w:hAnsi="Consolas" w:cs="Times New Roman"/>
+          <w:color w:val="DCDCAA"/>
+          <w:kern w:val="0"/>
+          <w:sz w:val="21"/>
+          <w:szCs w:val="21"/>
+          <w:lang w:eastAsia="pt-BR"/>
+          <w14:ligatures w14:val="none"/>
+        </w:rPr>
+        <w:t>require</w:t>
+      </w:r>
+      <w:r>
+        <w:rPr>
+          <w:rFonts w:ascii="Consolas" w:eastAsia="Times New Roman" w:hAnsi="Consolas" w:cs="Times New Roman"/>
+          <w:color w:val="CCCCCC"/>
+          <w:kern w:val="0"/>
+          <w:sz w:val="21"/>
+          <w:szCs w:val="21"/>
+          <w:lang w:eastAsia="pt-BR"/>
+          <w14:ligatures w14:val="none"/>
+        </w:rPr>
+        <w:t>(</w:t>
+      </w:r>
+      <w:r>
+        <w:rPr>
+          <w:rFonts w:ascii="Consolas" w:eastAsia="Times New Roman" w:hAnsi="Consolas" w:cs="Times New Roman"/>
+          <w:color w:val="CE9178"/>
+          <w:kern w:val="0"/>
+          <w:sz w:val="21"/>
+          <w:szCs w:val="21"/>
+          <w:lang w:eastAsia="pt-BR"/>
+          <w14:ligatures w14:val="none"/>
+        </w:rPr>
+        <w:t>"</w:t>
+      </w:r>
+      <w:proofErr w:type="spellStart"/>
+      <w:r>
+        <w:rPr>
+          <w:rFonts w:ascii="Consolas" w:eastAsia="Times New Roman" w:hAnsi="Consolas" w:cs="Times New Roman"/>
+          <w:color w:val="CE9178"/>
+          <w:kern w:val="0"/>
+          <w:sz w:val="21"/>
+          <w:szCs w:val="21"/>
+          <w:lang w:eastAsia="pt-BR"/>
+          <w14:ligatures w14:val="none"/>
+        </w:rPr>
+        <w:t>jsonwebtoken</w:t>
+      </w:r>
+      <w:proofErr w:type="spellEnd"/>
+      <w:r>
+        <w:rPr>
+          <w:rFonts w:ascii="Consolas" w:eastAsia="Times New Roman" w:hAnsi="Consolas" w:cs="Times New Roman"/>
+          <w:color w:val="CE9178"/>
+          <w:kern w:val="0"/>
+          <w:sz w:val="21"/>
+          <w:szCs w:val="21"/>
+          <w:lang w:eastAsia="pt-BR"/>
+          <w14:ligatures w14:val="none"/>
+        </w:rPr>
+        <w:t>"</w:t>
+      </w:r>
+      <w:r>
+        <w:rPr>
+          <w:rFonts w:ascii="Consolas" w:eastAsia="Times New Roman" w:hAnsi="Consolas" w:cs="Times New Roman"/>
+          <w:color w:val="CCCCCC"/>
+          <w:kern w:val="0"/>
+          <w:sz w:val="21"/>
+          <w:szCs w:val="21"/>
+          <w:lang w:eastAsia="pt-BR"/>
+          <w14:ligatures w14:val="none"/>
+        </w:rPr>
+        <w:t xml:space="preserve">) </w:t>
+      </w:r>
+      <w:r>
+        <w:rPr>
+          <w:rFonts w:ascii="Consolas" w:eastAsia="Times New Roman" w:hAnsi="Consolas" w:cs="Times New Roman"/>
+          <w:color w:val="6A9955"/>
+          <w:kern w:val="0"/>
+          <w:sz w:val="21"/>
+          <w:szCs w:val="21"/>
+          <w:lang w:eastAsia="pt-BR"/>
+          <w14:ligatures w14:val="none"/>
+        </w:rPr>
+        <w:t>//p ser possível fazer a comparação do token//biblioteca</w:t>
+      </w:r>
+    </w:p>
+    <w:p>
+      <w:pPr>
+        <w:shd w:val="clear" w:color="auto" w:fill="1F1F1F"/>
+        <w:spacing w:after="0" w:line="285" w:lineRule="atLeast"/>
+        <w:rPr>
+          <w:rFonts w:ascii="Consolas" w:eastAsia="Times New Roman" w:hAnsi="Consolas" w:cs="Times New Roman"/>
+          <w:color w:val="CCCCCC"/>
+          <w:kern w:val="0"/>
+          <w:sz w:val="21"/>
+          <w:szCs w:val="21"/>
+          <w:lang w:eastAsia="pt-BR"/>
+          <w14:ligatures w14:val="none"/>
+        </w:rPr>
+      </w:pPr>
+      <w:proofErr w:type="spellStart"/>
+      <w:r>
+        <w:rPr>
+          <w:rFonts w:ascii="Consolas" w:eastAsia="Times New Roman" w:hAnsi="Consolas" w:cs="Times New Roman"/>
+          <w:color w:val="569CD6"/>
+          <w:kern w:val="0"/>
+          <w:sz w:val="21"/>
+          <w:szCs w:val="21"/>
+          <w:lang w:eastAsia="pt-BR"/>
+          <w14:ligatures w14:val="none"/>
+        </w:rPr>
+        <w:t>const</w:t>
+      </w:r>
+      <w:proofErr w:type="spellEnd"/>
+      <w:r>
+        <w:rPr>
+          <w:rFonts w:ascii="Consolas" w:eastAsia="Times New Roman" w:hAnsi="Consolas" w:cs="Times New Roman"/>
+          <w:color w:val="CCCCCC"/>
+          <w:kern w:val="0"/>
+          <w:sz w:val="21"/>
+          <w:szCs w:val="21"/>
+          <w:lang w:eastAsia="pt-BR"/>
+          <w14:ligatures w14:val="none"/>
+        </w:rPr>
+        <w:t xml:space="preserve"> </w:t>
+      </w:r>
+      <w:proofErr w:type="spellStart"/>
+      <w:r>
+        <w:rPr>
+          <w:rFonts w:ascii="Consolas" w:eastAsia="Times New Roman" w:hAnsi="Consolas" w:cs="Times New Roman"/>
+          <w:color w:val="4FC1FF"/>
+          <w:kern w:val="0"/>
+          <w:sz w:val="21"/>
+          <w:szCs w:val="21"/>
+          <w:lang w:eastAsia="pt-BR"/>
+          <w14:ligatures w14:val="none"/>
+        </w:rPr>
+        <w:t>jwtSecret</w:t>
+      </w:r>
+      <w:proofErr w:type="spellEnd"/>
+      <w:r>
+        <w:rPr>
+          <w:rFonts w:ascii="Consolas" w:eastAsia="Times New Roman" w:hAnsi="Consolas" w:cs="Times New Roman"/>
+          <w:color w:val="CCCCCC"/>
+          <w:kern w:val="0"/>
+          <w:sz w:val="21"/>
+          <w:szCs w:val="21"/>
+          <w:lang w:eastAsia="pt-BR"/>
+          <w14:ligatures w14:val="none"/>
+        </w:rPr>
+        <w:t xml:space="preserve"> </w:t>
+      </w:r>
+      <w:r>
+        <w:rPr>
+          <w:rFonts w:ascii="Consolas" w:eastAsia="Times New Roman" w:hAnsi="Consolas" w:cs="Times New Roman"/>
+          <w:color w:val="D4D4D4"/>
+          <w:kern w:val="0"/>
+          <w:sz w:val="21"/>
+          <w:szCs w:val="21"/>
+          <w:lang w:eastAsia="pt-BR"/>
+          <w14:ligatures w14:val="none"/>
+        </w:rPr>
+        <w:t>=</w:t>
+      </w:r>
+      <w:r>
+        <w:rPr>
+          <w:rFonts w:ascii="Consolas" w:eastAsia="Times New Roman" w:hAnsi="Consolas" w:cs="Times New Roman"/>
+          <w:color w:val="CCCCCC"/>
+          <w:kern w:val="0"/>
+          <w:sz w:val="21"/>
+          <w:szCs w:val="21"/>
+          <w:lang w:eastAsia="pt-BR"/>
+          <w14:ligatures w14:val="none"/>
+        </w:rPr>
+        <w:t xml:space="preserve"> </w:t>
+      </w:r>
+      <w:proofErr w:type="spellStart"/>
+      <w:r>
+        <w:rPr>
+          <w:rFonts w:ascii="Consolas" w:eastAsia="Times New Roman" w:hAnsi="Consolas" w:cs="Times New Roman"/>
+          <w:color w:val="9CDCFE"/>
+          <w:kern w:val="0"/>
+          <w:sz w:val="21"/>
+          <w:szCs w:val="21"/>
+          <w:lang w:eastAsia="pt-BR"/>
+          <w14:ligatures w14:val="none"/>
+        </w:rPr>
+        <w:t>process</w:t>
+      </w:r>
+      <w:r>
+        <w:rPr>
+          <w:rFonts w:ascii="Consolas" w:eastAsia="Times New Roman" w:hAnsi="Consolas" w:cs="Times New Roman"/>
+          <w:color w:val="CCCCCC"/>
+          <w:kern w:val="0"/>
+          <w:sz w:val="21"/>
+          <w:szCs w:val="21"/>
+          <w:lang w:eastAsia="pt-BR"/>
+          <w14:ligatures w14:val="none"/>
+        </w:rPr>
+        <w:t>.</w:t>
+      </w:r>
+      <w:r>
+        <w:rPr>
+          <w:rFonts w:ascii="Consolas" w:eastAsia="Times New Roman" w:hAnsi="Consolas" w:cs="Times New Roman"/>
+          <w:color w:val="9CDCFE"/>
+          <w:kern w:val="0"/>
+          <w:sz w:val="21"/>
+          <w:szCs w:val="21"/>
+          <w:lang w:eastAsia="pt-BR"/>
+          <w14:ligatures w14:val="none"/>
+        </w:rPr>
+        <w:t>env</w:t>
+      </w:r>
+      <w:r>
+        <w:rPr>
+          <w:rFonts w:ascii="Consolas" w:eastAsia="Times New Roman" w:hAnsi="Consolas" w:cs="Times New Roman"/>
+          <w:color w:val="CCCCCC"/>
+          <w:kern w:val="0"/>
+          <w:sz w:val="21"/>
+          <w:szCs w:val="21"/>
+          <w:lang w:eastAsia="pt-BR"/>
+          <w14:ligatures w14:val="none"/>
+        </w:rPr>
+        <w:t>.</w:t>
+      </w:r>
+      <w:r>
+        <w:rPr>
+          <w:rFonts w:ascii="Consolas" w:eastAsia="Times New Roman" w:hAnsi="Consolas" w:cs="Times New Roman"/>
+          <w:color w:val="4FC1FF"/>
+          <w:kern w:val="0"/>
+          <w:sz w:val="21"/>
+          <w:szCs w:val="21"/>
+          <w:lang w:eastAsia="pt-BR"/>
+          <w14:ligatures w14:val="none"/>
+        </w:rPr>
+        <w:t>JWT_SECRET</w:t>
+      </w:r>
+      <w:proofErr w:type="spellEnd"/>
+      <w:r>
+        <w:rPr>
+          <w:rFonts w:ascii="Consolas" w:eastAsia="Times New Roman" w:hAnsi="Consolas" w:cs="Times New Roman"/>
+          <w:color w:val="CCCCCC"/>
+          <w:kern w:val="0"/>
+          <w:sz w:val="21"/>
+          <w:szCs w:val="21"/>
+          <w:lang w:eastAsia="pt-BR"/>
+          <w14:ligatures w14:val="none"/>
+        </w:rPr>
+        <w:t xml:space="preserve"> </w:t>
+      </w:r>
+      <w:r>
+        <w:rPr>
+          <w:rFonts w:ascii="Consolas" w:eastAsia="Times New Roman" w:hAnsi="Consolas" w:cs="Times New Roman"/>
+          <w:color w:val="6A9955"/>
+          <w:kern w:val="0"/>
+          <w:sz w:val="21"/>
+          <w:szCs w:val="21"/>
+          <w:lang w:eastAsia="pt-BR"/>
+          <w14:ligatures w14:val="none"/>
+        </w:rPr>
+        <w:t xml:space="preserve">//apenas com ele é possível realizar de fato o </w:t>
+      </w:r>
+      <w:proofErr w:type="spellStart"/>
+      <w:r>
+        <w:rPr>
+          <w:rFonts w:ascii="Consolas" w:eastAsia="Times New Roman" w:hAnsi="Consolas" w:cs="Times New Roman"/>
+          <w:color w:val="6A9955"/>
+          <w:kern w:val="0"/>
+          <w:sz w:val="21"/>
+          <w:szCs w:val="21"/>
+          <w:lang w:eastAsia="pt-BR"/>
+          <w14:ligatures w14:val="none"/>
+        </w:rPr>
+        <w:t>secret</w:t>
+      </w:r>
+      <w:proofErr w:type="spellEnd"/>
+      <w:r>
+        <w:rPr>
+          <w:rFonts w:ascii="Consolas" w:eastAsia="Times New Roman" w:hAnsi="Consolas" w:cs="Times New Roman"/>
+          <w:color w:val="6A9955"/>
+          <w:kern w:val="0"/>
+          <w:sz w:val="21"/>
+          <w:szCs w:val="21"/>
+          <w:lang w:eastAsia="pt-BR"/>
+          <w14:ligatures w14:val="none"/>
+        </w:rPr>
+        <w:t>//valor</w:t>
+      </w:r>
+    </w:p>
+    <w:p>
+      <w:pPr>
+        <w:shd w:val="clear" w:color="auto" w:fill="1F1F1F"/>
+        <w:spacing w:after="0" w:line="285" w:lineRule="atLeast"/>
+        <w:rPr>
+          <w:rFonts w:ascii="Consolas" w:eastAsia="Times New Roman" w:hAnsi="Consolas" w:cs="Times New Roman"/>
+          <w:color w:val="CCCCCC"/>
+          <w:kern w:val="0"/>
+          <w:sz w:val="21"/>
+          <w:szCs w:val="21"/>
+          <w:lang w:eastAsia="pt-BR"/>
+          <w14:ligatures w14:val="none"/>
+        </w:rPr>
+      </w:pPr>
+    </w:p>
+    <w:p>
+      <w:pPr>
+        <w:shd w:val="clear" w:color="auto" w:fill="1F1F1F"/>
+        <w:spacing w:after="0" w:line="285" w:lineRule="atLeast"/>
+        <w:rPr>
+          <w:rFonts w:ascii="Consolas" w:eastAsia="Times New Roman" w:hAnsi="Consolas" w:cs="Times New Roman"/>
+          <w:color w:val="CCCCCC"/>
+          <w:kern w:val="0"/>
+          <w:sz w:val="21"/>
+          <w:szCs w:val="21"/>
+          <w:lang w:eastAsia="pt-BR"/>
+          <w14:ligatures w14:val="none"/>
+        </w:rPr>
+      </w:pPr>
+      <w:proofErr w:type="spellStart"/>
+      <w:r>
+        <w:rPr>
+          <w:rFonts w:ascii="Consolas" w:eastAsia="Times New Roman" w:hAnsi="Consolas" w:cs="Times New Roman"/>
+          <w:color w:val="569CD6"/>
+          <w:kern w:val="0"/>
+          <w:sz w:val="21"/>
+          <w:szCs w:val="21"/>
+          <w:lang w:eastAsia="pt-BR"/>
+          <w14:ligatures w14:val="none"/>
+        </w:rPr>
+        <w:t>const</w:t>
+      </w:r>
+      <w:proofErr w:type="spellEnd"/>
+      <w:r>
+        <w:rPr>
+          <w:rFonts w:ascii="Consolas" w:eastAsia="Times New Roman" w:hAnsi="Consolas" w:cs="Times New Roman"/>
+          <w:color w:val="CCCCCC"/>
+          <w:kern w:val="0"/>
+          <w:sz w:val="21"/>
+          <w:szCs w:val="21"/>
+          <w:lang w:eastAsia="pt-BR"/>
+          <w14:ligatures w14:val="none"/>
+        </w:rPr>
+        <w:t xml:space="preserve"> </w:t>
+      </w:r>
+      <w:proofErr w:type="spellStart"/>
+      <w:r>
+        <w:rPr>
+          <w:rFonts w:ascii="Consolas" w:eastAsia="Times New Roman" w:hAnsi="Consolas" w:cs="Times New Roman"/>
+          <w:color w:val="DCDCAA"/>
+          <w:kern w:val="0"/>
+          <w:sz w:val="21"/>
+          <w:szCs w:val="21"/>
+          <w:lang w:eastAsia="pt-BR"/>
+          <w14:ligatures w14:val="none"/>
+        </w:rPr>
+        <w:t>authGuard</w:t>
+      </w:r>
+      <w:proofErr w:type="spellEnd"/>
+      <w:r>
+        <w:rPr>
+          <w:rFonts w:ascii="Consolas" w:eastAsia="Times New Roman" w:hAnsi="Consolas" w:cs="Times New Roman"/>
+          <w:color w:val="CCCCCC"/>
+          <w:kern w:val="0"/>
+          <w:sz w:val="21"/>
+          <w:szCs w:val="21"/>
+          <w:lang w:eastAsia="pt-BR"/>
+          <w14:ligatures w14:val="none"/>
+        </w:rPr>
+        <w:t xml:space="preserve"> </w:t>
+      </w:r>
+      <w:r>
+        <w:rPr>
+          <w:rFonts w:ascii="Consolas" w:eastAsia="Times New Roman" w:hAnsi="Consolas" w:cs="Times New Roman"/>
+          <w:color w:val="D4D4D4"/>
+          <w:kern w:val="0"/>
+          <w:sz w:val="21"/>
+          <w:szCs w:val="21"/>
+          <w:lang w:eastAsia="pt-BR"/>
+          <w14:ligatures w14:val="none"/>
+        </w:rPr>
+        <w:t>=</w:t>
+      </w:r>
+      <w:r>
+        <w:rPr>
+          <w:rFonts w:ascii="Consolas" w:eastAsia="Times New Roman" w:hAnsi="Consolas" w:cs="Times New Roman"/>
+          <w:color w:val="CCCCCC"/>
+          <w:kern w:val="0"/>
+          <w:sz w:val="21"/>
+          <w:szCs w:val="21"/>
+          <w:lang w:eastAsia="pt-BR"/>
+          <w14:ligatures w14:val="none"/>
+        </w:rPr>
+        <w:t xml:space="preserve"> </w:t>
+      </w:r>
+      <w:proofErr w:type="spellStart"/>
+      <w:r>
+        <w:rPr>
+          <w:rFonts w:ascii="Consolas" w:eastAsia="Times New Roman" w:hAnsi="Consolas" w:cs="Times New Roman"/>
+          <w:color w:val="569CD6"/>
+          <w:kern w:val="0"/>
+          <w:sz w:val="21"/>
+          <w:szCs w:val="21"/>
+          <w:lang w:eastAsia="pt-BR"/>
+          <w14:ligatures w14:val="none"/>
+        </w:rPr>
+        <w:t>async</w:t>
+      </w:r>
+      <w:proofErr w:type="spellEnd"/>
+      <w:r>
+        <w:rPr>
+          <w:rFonts w:ascii="Consolas" w:eastAsia="Times New Roman" w:hAnsi="Consolas" w:cs="Times New Roman"/>
+          <w:color w:val="CCCCCC"/>
+          <w:kern w:val="0"/>
+          <w:sz w:val="21"/>
+          <w:szCs w:val="21"/>
+          <w:lang w:eastAsia="pt-BR"/>
+          <w14:ligatures w14:val="none"/>
+        </w:rPr>
+        <w:t xml:space="preserve"> (</w:t>
+      </w:r>
+      <w:proofErr w:type="spellStart"/>
+      <w:r>
+        <w:rPr>
+          <w:rFonts w:ascii="Consolas" w:eastAsia="Times New Roman" w:hAnsi="Consolas" w:cs="Times New Roman"/>
+          <w:color w:val="9CDCFE"/>
+          <w:kern w:val="0"/>
+          <w:sz w:val="21"/>
+          <w:szCs w:val="21"/>
+          <w:lang w:eastAsia="pt-BR"/>
+          <w14:ligatures w14:val="none"/>
+        </w:rPr>
+        <w:t>req</w:t>
+      </w:r>
+      <w:proofErr w:type="spellEnd"/>
+      <w:r>
+        <w:rPr>
+          <w:rFonts w:ascii="Consolas" w:eastAsia="Times New Roman" w:hAnsi="Consolas" w:cs="Times New Roman"/>
+          <w:color w:val="CCCCCC"/>
+          <w:kern w:val="0"/>
+          <w:sz w:val="21"/>
+          <w:szCs w:val="21"/>
+          <w:lang w:eastAsia="pt-BR"/>
+          <w14:ligatures w14:val="none"/>
+        </w:rPr>
+        <w:t xml:space="preserve">, </w:t>
+      </w:r>
+      <w:r>
+        <w:rPr>
+          <w:rFonts w:ascii="Consolas" w:eastAsia="Times New Roman" w:hAnsi="Consolas" w:cs="Times New Roman"/>
+          <w:color w:val="9CDCFE"/>
+          <w:kern w:val="0"/>
+          <w:sz w:val="21"/>
+          <w:szCs w:val="21"/>
+          <w:lang w:eastAsia="pt-BR"/>
+          <w14:ligatures w14:val="none"/>
+        </w:rPr>
+        <w:t>res</w:t>
+      </w:r>
+      <w:r>
+        <w:rPr>
+          <w:rFonts w:ascii="Consolas" w:eastAsia="Times New Roman" w:hAnsi="Consolas" w:cs="Times New Roman"/>
+          <w:color w:val="CCCCCC"/>
+          <w:kern w:val="0"/>
+          <w:sz w:val="21"/>
+          <w:szCs w:val="21"/>
+          <w:lang w:eastAsia="pt-BR"/>
+          <w14:ligatures w14:val="none"/>
+        </w:rPr>
+        <w:t xml:space="preserve">, </w:t>
+      </w:r>
+      <w:proofErr w:type="spellStart"/>
+      <w:r>
+        <w:rPr>
+          <w:rFonts w:ascii="Consolas" w:eastAsia="Times New Roman" w:hAnsi="Consolas" w:cs="Times New Roman"/>
+          <w:color w:val="9CDCFE"/>
+          <w:kern w:val="0"/>
+          <w:sz w:val="21"/>
+          <w:szCs w:val="21"/>
+          <w:lang w:eastAsia="pt-BR"/>
+          <w14:ligatures w14:val="none"/>
+        </w:rPr>
+        <w:t>next</w:t>
+      </w:r>
+      <w:proofErr w:type="spellEnd"/>
+      <w:r>
+        <w:rPr>
+          <w:rFonts w:ascii="Consolas" w:eastAsia="Times New Roman" w:hAnsi="Consolas" w:cs="Times New Roman"/>
+          <w:color w:val="CCCCCC"/>
+          <w:kern w:val="0"/>
+          <w:sz w:val="21"/>
+          <w:szCs w:val="21"/>
+          <w:lang w:eastAsia="pt-BR"/>
+          <w14:ligatures w14:val="none"/>
+        </w:rPr>
+        <w:t xml:space="preserve">) </w:t>
+      </w:r>
+      <w:r>
+        <w:rPr>
+          <w:rFonts w:ascii="Consolas" w:eastAsia="Times New Roman" w:hAnsi="Consolas" w:cs="Times New Roman"/>
+          <w:color w:val="569CD6"/>
+          <w:kern w:val="0"/>
+          <w:sz w:val="21"/>
+          <w:szCs w:val="21"/>
+          <w:lang w:eastAsia="pt-BR"/>
+          <w14:ligatures w14:val="none"/>
+        </w:rPr>
+        <w:t>=&gt;</w:t>
+      </w:r>
+      <w:r>
+        <w:rPr>
+          <w:rFonts w:ascii="Consolas" w:eastAsia="Times New Roman" w:hAnsi="Consolas" w:cs="Times New Roman"/>
+          <w:color w:val="CCCCCC"/>
+          <w:kern w:val="0"/>
+          <w:sz w:val="21"/>
+          <w:szCs w:val="21"/>
+          <w:lang w:eastAsia="pt-BR"/>
+          <w14:ligatures w14:val="none"/>
+        </w:rPr>
+        <w:t xml:space="preserve"> {</w:t>
+      </w:r>
+    </w:p>
+    <w:p>
+      <w:pPr>
+        <w:shd w:val="clear" w:color="auto" w:fill="1F1F1F"/>
+        <w:spacing w:after="0" w:line="285" w:lineRule="atLeast"/>
+        <w:rPr>
+          <w:rFonts w:ascii="Consolas" w:eastAsia="Times New Roman" w:hAnsi="Consolas" w:cs="Times New Roman"/>
+          <w:color w:val="CCCCCC"/>
+          <w:kern w:val="0"/>
+          <w:sz w:val="21"/>
+          <w:szCs w:val="21"/>
+          <w:lang w:eastAsia="pt-BR"/>
+          <w14:ligatures w14:val="none"/>
+        </w:rPr>
+      </w:pPr>
+      <w:r>
+        <w:rPr>
+          <w:rFonts w:ascii="Consolas" w:eastAsia="Times New Roman" w:hAnsi="Consolas" w:cs="Times New Roman"/>
+          <w:color w:val="CCCCCC"/>
+          <w:kern w:val="0"/>
+          <w:sz w:val="21"/>
+          <w:szCs w:val="21"/>
+          <w:lang w:eastAsia="pt-BR"/>
+          <w14:ligatures w14:val="none"/>
+        </w:rPr>
+        <w:t xml:space="preserve">  </w:t>
+      </w:r>
+      <w:r>
+        <w:rPr>
+          <w:rFonts w:ascii="Consolas" w:eastAsia="Times New Roman" w:hAnsi="Consolas" w:cs="Times New Roman"/>
+          <w:color w:val="6A9955"/>
+          <w:kern w:val="0"/>
+          <w:sz w:val="21"/>
+          <w:szCs w:val="21"/>
+          <w:lang w:eastAsia="pt-BR"/>
+          <w14:ligatures w14:val="none"/>
+        </w:rPr>
+        <w:t>//</w:t>
+      </w:r>
+      <w:proofErr w:type="spellStart"/>
+      <w:r>
+        <w:rPr>
+          <w:rFonts w:ascii="Consolas" w:eastAsia="Times New Roman" w:hAnsi="Consolas" w:cs="Times New Roman"/>
+          <w:color w:val="6A9955"/>
+          <w:kern w:val="0"/>
+          <w:sz w:val="21"/>
+          <w:szCs w:val="21"/>
+          <w:lang w:eastAsia="pt-BR"/>
+          <w14:ligatures w14:val="none"/>
+        </w:rPr>
+        <w:t>funcao</w:t>
+      </w:r>
+      <w:proofErr w:type="spellEnd"/>
+      <w:r>
+        <w:rPr>
+          <w:rFonts w:ascii="Consolas" w:eastAsia="Times New Roman" w:hAnsi="Consolas" w:cs="Times New Roman"/>
+          <w:color w:val="6A9955"/>
+          <w:kern w:val="0"/>
+          <w:sz w:val="21"/>
+          <w:szCs w:val="21"/>
+          <w:lang w:eastAsia="pt-BR"/>
+          <w14:ligatures w14:val="none"/>
+        </w:rPr>
+        <w:t xml:space="preserve"> recebe valores padrão do </w:t>
+      </w:r>
+      <w:proofErr w:type="spellStart"/>
+      <w:r>
+        <w:rPr>
+          <w:rFonts w:ascii="Consolas" w:eastAsia="Times New Roman" w:hAnsi="Consolas" w:cs="Times New Roman"/>
+          <w:color w:val="6A9955"/>
+          <w:kern w:val="0"/>
+          <w:sz w:val="21"/>
+          <w:szCs w:val="21"/>
+          <w:lang w:eastAsia="pt-BR"/>
+          <w14:ligatures w14:val="none"/>
+        </w:rPr>
+        <w:t>middler</w:t>
+      </w:r>
+      <w:proofErr w:type="spellEnd"/>
+    </w:p>
+    <w:p>
+      <w:pPr>
+        <w:shd w:val="clear" w:color="auto" w:fill="1F1F1F"/>
+        <w:spacing w:after="0" w:line="285" w:lineRule="atLeast"/>
+        <w:rPr>
+          <w:rFonts w:ascii="Consolas" w:eastAsia="Times New Roman" w:hAnsi="Consolas" w:cs="Times New Roman"/>
+          <w:color w:val="CCCCCC"/>
+          <w:kern w:val="0"/>
+          <w:sz w:val="21"/>
+          <w:szCs w:val="21"/>
+          <w:lang w:eastAsia="pt-BR"/>
+          <w14:ligatures w14:val="none"/>
+        </w:rPr>
+      </w:pPr>
+    </w:p>
+    <w:p>
+      <w:pPr>
+        <w:shd w:val="clear" w:color="auto" w:fill="1F1F1F"/>
+        <w:spacing w:after="0" w:line="285" w:lineRule="atLeast"/>
+        <w:rPr>
+          <w:rFonts w:ascii="Consolas" w:eastAsia="Times New Roman" w:hAnsi="Consolas" w:cs="Times New Roman"/>
+          <w:color w:val="CCCCCC"/>
+          <w:kern w:val="0"/>
+          <w:sz w:val="21"/>
+          <w:szCs w:val="21"/>
+          <w:lang w:eastAsia="pt-BR"/>
+          <w14:ligatures w14:val="none"/>
+        </w:rPr>
+      </w:pPr>
+      <w:r>
+        <w:rPr>
+          <w:rFonts w:ascii="Consolas" w:eastAsia="Times New Roman" w:hAnsi="Consolas" w:cs="Times New Roman"/>
+          <w:color w:val="CCCCCC"/>
+          <w:kern w:val="0"/>
+          <w:sz w:val="21"/>
+          <w:szCs w:val="21"/>
+          <w:lang w:eastAsia="pt-BR"/>
+          <w14:ligatures w14:val="none"/>
+        </w:rPr>
+        <w:t xml:space="preserve">  </w:t>
+      </w:r>
+      <w:r>
+        <w:rPr>
+          <w:rFonts w:ascii="Consolas" w:eastAsia="Times New Roman" w:hAnsi="Consolas" w:cs="Times New Roman"/>
+          <w:color w:val="6A9955"/>
+          <w:kern w:val="0"/>
+          <w:sz w:val="21"/>
+          <w:szCs w:val="21"/>
+          <w:lang w:eastAsia="pt-BR"/>
+          <w14:ligatures w14:val="none"/>
+        </w:rPr>
+        <w:t>//requisições com esse token terá alguns padrões</w:t>
+      </w:r>
+    </w:p>
+    <w:p>
+      <w:pPr>
+        <w:shd w:val="clear" w:color="auto" w:fill="1F1F1F"/>
+        <w:spacing w:after="0" w:line="285" w:lineRule="atLeast"/>
+        <w:rPr>
+          <w:rFonts w:ascii="Consolas" w:eastAsia="Times New Roman" w:hAnsi="Consolas" w:cs="Times New Roman"/>
+          <w:color w:val="CCCCCC"/>
+          <w:kern w:val="0"/>
+          <w:sz w:val="21"/>
+          <w:szCs w:val="21"/>
+          <w:lang w:eastAsia="pt-BR"/>
+          <w14:ligatures w14:val="none"/>
+        </w:rPr>
+      </w:pPr>
+      <w:r>
+        <w:rPr>
+          <w:rFonts w:ascii="Consolas" w:eastAsia="Times New Roman" w:hAnsi="Consolas" w:cs="Times New Roman"/>
+          <w:color w:val="CCCCCC"/>
+          <w:kern w:val="0"/>
+          <w:sz w:val="21"/>
+          <w:szCs w:val="21"/>
+          <w:lang w:eastAsia="pt-BR"/>
+          <w14:ligatures w14:val="none"/>
+        </w:rPr>
+        <w:t xml:space="preserve">  </w:t>
+      </w:r>
+      <w:proofErr w:type="spellStart"/>
+      <w:r>
+        <w:rPr>
+          <w:rFonts w:ascii="Consolas" w:eastAsia="Times New Roman" w:hAnsi="Consolas" w:cs="Times New Roman"/>
+          <w:color w:val="569CD6"/>
+          <w:kern w:val="0"/>
+          <w:sz w:val="21"/>
+          <w:szCs w:val="21"/>
+          <w:lang w:eastAsia="pt-BR"/>
+          <w14:ligatures w14:val="none"/>
+        </w:rPr>
+        <w:t>const</w:t>
+      </w:r>
+      <w:proofErr w:type="spellEnd"/>
+      <w:r>
+        <w:rPr>
+          <w:rFonts w:ascii="Consolas" w:eastAsia="Times New Roman" w:hAnsi="Consolas" w:cs="Times New Roman"/>
+          <w:color w:val="CCCCCC"/>
+          <w:kern w:val="0"/>
+          <w:sz w:val="21"/>
+          <w:szCs w:val="21"/>
+          <w:lang w:eastAsia="pt-BR"/>
+          <w14:ligatures w14:val="none"/>
+        </w:rPr>
+        <w:t xml:space="preserve"> </w:t>
+      </w:r>
+      <w:proofErr w:type="spellStart"/>
+      <w:r>
+        <w:rPr>
+          <w:rFonts w:ascii="Consolas" w:eastAsia="Times New Roman" w:hAnsi="Consolas" w:cs="Times New Roman"/>
+          <w:color w:val="4FC1FF"/>
+          <w:kern w:val="0"/>
+          <w:sz w:val="21"/>
+          <w:szCs w:val="21"/>
+          <w:lang w:eastAsia="pt-BR"/>
+          <w14:ligatures w14:val="none"/>
+        </w:rPr>
+        <w:t>authHeader</w:t>
+      </w:r>
+      <w:proofErr w:type="spellEnd"/>
+      <w:r>
+        <w:rPr>
+          <w:rFonts w:ascii="Consolas" w:eastAsia="Times New Roman" w:hAnsi="Consolas" w:cs="Times New Roman"/>
+          <w:color w:val="CCCCCC"/>
+          <w:kern w:val="0"/>
+          <w:sz w:val="21"/>
+          <w:szCs w:val="21"/>
+          <w:lang w:eastAsia="pt-BR"/>
+          <w14:ligatures w14:val="none"/>
+        </w:rPr>
+        <w:t xml:space="preserve"> </w:t>
+      </w:r>
+      <w:r>
+        <w:rPr>
+          <w:rFonts w:ascii="Consolas" w:eastAsia="Times New Roman" w:hAnsi="Consolas" w:cs="Times New Roman"/>
+          <w:color w:val="D4D4D4"/>
+          <w:kern w:val="0"/>
+          <w:sz w:val="21"/>
+          <w:szCs w:val="21"/>
+          <w:lang w:eastAsia="pt-BR"/>
+          <w14:ligatures w14:val="none"/>
+        </w:rPr>
+        <w:t>=</w:t>
+      </w:r>
+      <w:r>
+        <w:rPr>
+          <w:rFonts w:ascii="Consolas" w:eastAsia="Times New Roman" w:hAnsi="Consolas" w:cs="Times New Roman"/>
+          <w:color w:val="CCCCCC"/>
+          <w:kern w:val="0"/>
+          <w:sz w:val="21"/>
+          <w:szCs w:val="21"/>
+          <w:lang w:eastAsia="pt-BR"/>
+          <w14:ligatures w14:val="none"/>
+        </w:rPr>
+        <w:t xml:space="preserve"> </w:t>
+      </w:r>
+      <w:proofErr w:type="spellStart"/>
+      <w:proofErr w:type="gramStart"/>
+      <w:r>
+        <w:rPr>
+          <w:rFonts w:ascii="Consolas" w:eastAsia="Times New Roman" w:hAnsi="Consolas" w:cs="Times New Roman"/>
+          <w:color w:val="9CDCFE"/>
+          <w:kern w:val="0"/>
+          <w:sz w:val="21"/>
+          <w:szCs w:val="21"/>
+          <w:lang w:eastAsia="pt-BR"/>
+          <w14:ligatures w14:val="none"/>
+        </w:rPr>
+        <w:t>req</w:t>
+      </w:r>
+      <w:r>
+        <w:rPr>
+          <w:rFonts w:ascii="Consolas" w:eastAsia="Times New Roman" w:hAnsi="Consolas" w:cs="Times New Roman"/>
+          <w:color w:val="CCCCCC"/>
+          <w:kern w:val="0"/>
+          <w:sz w:val="21"/>
+          <w:szCs w:val="21"/>
+          <w:lang w:eastAsia="pt-BR"/>
+          <w14:ligatures w14:val="none"/>
+        </w:rPr>
+        <w:t>.</w:t>
+      </w:r>
+      <w:r>
+        <w:rPr>
+          <w:rFonts w:ascii="Consolas" w:eastAsia="Times New Roman" w:hAnsi="Consolas" w:cs="Times New Roman"/>
+          <w:color w:val="DCDCAA"/>
+          <w:kern w:val="0"/>
+          <w:sz w:val="21"/>
+          <w:szCs w:val="21"/>
+          <w:lang w:eastAsia="pt-BR"/>
+          <w14:ligatures w14:val="none"/>
+        </w:rPr>
+        <w:t>headers</w:t>
+      </w:r>
+      <w:proofErr w:type="spellEnd"/>
+      <w:proofErr w:type="gramEnd"/>
+      <w:r>
+        <w:rPr>
+          <w:rFonts w:ascii="Consolas" w:eastAsia="Times New Roman" w:hAnsi="Consolas" w:cs="Times New Roman"/>
+          <w:color w:val="CCCCCC"/>
+          <w:kern w:val="0"/>
+          <w:sz w:val="21"/>
+          <w:szCs w:val="21"/>
+          <w:lang w:eastAsia="pt-BR"/>
+          <w14:ligatures w14:val="none"/>
+        </w:rPr>
+        <w:t>(</w:t>
+      </w:r>
+      <w:r>
+        <w:rPr>
+          <w:rFonts w:ascii="Consolas" w:eastAsia="Times New Roman" w:hAnsi="Consolas" w:cs="Times New Roman"/>
+          <w:color w:val="CE9178"/>
+          <w:kern w:val="0"/>
+          <w:sz w:val="21"/>
+          <w:szCs w:val="21"/>
+          <w:lang w:eastAsia="pt-BR"/>
+          <w14:ligatures w14:val="none"/>
+        </w:rPr>
+        <w:t>"</w:t>
+      </w:r>
+      <w:proofErr w:type="spellStart"/>
+      <w:r>
+        <w:rPr>
+          <w:rFonts w:ascii="Consolas" w:eastAsia="Times New Roman" w:hAnsi="Consolas" w:cs="Times New Roman"/>
+          <w:color w:val="CE9178"/>
+          <w:kern w:val="0"/>
+          <w:sz w:val="21"/>
+          <w:szCs w:val="21"/>
+          <w:lang w:eastAsia="pt-BR"/>
+          <w14:ligatures w14:val="none"/>
+        </w:rPr>
+        <w:t>authorization</w:t>
+      </w:r>
+      <w:proofErr w:type="spellEnd"/>
+      <w:r>
+        <w:rPr>
+          <w:rFonts w:ascii="Consolas" w:eastAsia="Times New Roman" w:hAnsi="Consolas" w:cs="Times New Roman"/>
+          <w:color w:val="CE9178"/>
+          <w:kern w:val="0"/>
+          <w:sz w:val="21"/>
+          <w:szCs w:val="21"/>
+          <w:lang w:eastAsia="pt-BR"/>
+          <w14:ligatures w14:val="none"/>
+        </w:rPr>
+        <w:t>"</w:t>
+      </w:r>
+      <w:r>
+        <w:rPr>
+          <w:rFonts w:ascii="Consolas" w:eastAsia="Times New Roman" w:hAnsi="Consolas" w:cs="Times New Roman"/>
+          <w:color w:val="CCCCCC"/>
+          <w:kern w:val="0"/>
+          <w:sz w:val="21"/>
+          <w:szCs w:val="21"/>
+          <w:lang w:eastAsia="pt-BR"/>
+          <w14:ligatures w14:val="none"/>
+        </w:rPr>
+        <w:t xml:space="preserve">) </w:t>
+      </w:r>
+      <w:r>
+        <w:rPr>
+          <w:rFonts w:ascii="Consolas" w:eastAsia="Times New Roman" w:hAnsi="Consolas" w:cs="Times New Roman"/>
+          <w:color w:val="6A9955"/>
+          <w:kern w:val="0"/>
+          <w:sz w:val="21"/>
+          <w:szCs w:val="21"/>
+          <w:lang w:eastAsia="pt-BR"/>
+          <w14:ligatures w14:val="none"/>
+        </w:rPr>
+        <w:t>//</w:t>
+      </w:r>
+      <w:proofErr w:type="spellStart"/>
+      <w:r>
+        <w:rPr>
+          <w:rFonts w:ascii="Consolas" w:eastAsia="Times New Roman" w:hAnsi="Consolas" w:cs="Times New Roman"/>
+          <w:color w:val="6A9955"/>
+          <w:kern w:val="0"/>
+          <w:sz w:val="21"/>
+          <w:szCs w:val="21"/>
+          <w:lang w:eastAsia="pt-BR"/>
+          <w14:ligatures w14:val="none"/>
+        </w:rPr>
+        <w:t>headers</w:t>
+      </w:r>
+      <w:proofErr w:type="spellEnd"/>
+      <w:r>
+        <w:rPr>
+          <w:rFonts w:ascii="Consolas" w:eastAsia="Times New Roman" w:hAnsi="Consolas" w:cs="Times New Roman"/>
+          <w:color w:val="6A9955"/>
+          <w:kern w:val="0"/>
+          <w:sz w:val="21"/>
+          <w:szCs w:val="21"/>
+          <w:lang w:eastAsia="pt-BR"/>
+          <w14:ligatures w14:val="none"/>
+        </w:rPr>
+        <w:t xml:space="preserve"> terão o '</w:t>
+      </w:r>
+      <w:proofErr w:type="spellStart"/>
+      <w:r>
+        <w:rPr>
+          <w:rFonts w:ascii="Consolas" w:eastAsia="Times New Roman" w:hAnsi="Consolas" w:cs="Times New Roman"/>
+          <w:color w:val="6A9955"/>
+          <w:kern w:val="0"/>
+          <w:sz w:val="21"/>
+          <w:szCs w:val="21"/>
+          <w:lang w:eastAsia="pt-BR"/>
+          <w14:ligatures w14:val="none"/>
+        </w:rPr>
+        <w:t>authorization</w:t>
+      </w:r>
+      <w:proofErr w:type="spellEnd"/>
+      <w:r>
+        <w:rPr>
+          <w:rFonts w:ascii="Consolas" w:eastAsia="Times New Roman" w:hAnsi="Consolas" w:cs="Times New Roman"/>
+          <w:color w:val="6A9955"/>
+          <w:kern w:val="0"/>
+          <w:sz w:val="21"/>
+          <w:szCs w:val="21"/>
+          <w:lang w:eastAsia="pt-BR"/>
+          <w14:ligatures w14:val="none"/>
+        </w:rPr>
+        <w:t>'</w:t>
+      </w:r>
+    </w:p>
+    <w:p>
+      <w:pPr>
+        <w:shd w:val="clear" w:color="auto" w:fill="1F1F1F"/>
+        <w:spacing w:after="0" w:line="285" w:lineRule="atLeast"/>
+        <w:rPr>
+          <w:rFonts w:ascii="Consolas" w:eastAsia="Times New Roman" w:hAnsi="Consolas" w:cs="Times New Roman"/>
+          <w:color w:val="CCCCCC"/>
+          <w:kern w:val="0"/>
+          <w:sz w:val="21"/>
+          <w:szCs w:val="21"/>
+          <w:lang w:eastAsia="pt-BR"/>
+          <w14:ligatures w14:val="none"/>
+        </w:rPr>
+      </w:pPr>
+      <w:r>
+        <w:rPr>
+          <w:rFonts w:ascii="Consolas" w:eastAsia="Times New Roman" w:hAnsi="Consolas" w:cs="Times New Roman"/>
+          <w:color w:val="CCCCCC"/>
+          <w:kern w:val="0"/>
+          <w:sz w:val="21"/>
+          <w:szCs w:val="21"/>
+          <w:lang w:eastAsia="pt-BR"/>
+          <w14:ligatures w14:val="none"/>
+        </w:rPr>
+        <w:t xml:space="preserve">  </w:t>
+      </w:r>
+      <w:proofErr w:type="spellStart"/>
+      <w:r>
+        <w:rPr>
+          <w:rFonts w:ascii="Consolas" w:eastAsia="Times New Roman" w:hAnsi="Consolas" w:cs="Times New Roman"/>
+          <w:color w:val="569CD6"/>
+          <w:kern w:val="0"/>
+          <w:sz w:val="21"/>
+          <w:szCs w:val="21"/>
+          <w:lang w:eastAsia="pt-BR"/>
+          <w14:ligatures w14:val="none"/>
+        </w:rPr>
+        <w:t>const</w:t>
+      </w:r>
+      <w:proofErr w:type="spellEnd"/>
+      <w:r>
+        <w:rPr>
+          <w:rFonts w:ascii="Consolas" w:eastAsia="Times New Roman" w:hAnsi="Consolas" w:cs="Times New Roman"/>
+          <w:color w:val="CCCCCC"/>
+          <w:kern w:val="0"/>
+          <w:sz w:val="21"/>
+          <w:szCs w:val="21"/>
+          <w:lang w:eastAsia="pt-BR"/>
+          <w14:ligatures w14:val="none"/>
+        </w:rPr>
+        <w:t xml:space="preserve"> </w:t>
+      </w:r>
+      <w:r>
+        <w:rPr>
+          <w:rFonts w:ascii="Consolas" w:eastAsia="Times New Roman" w:hAnsi="Consolas" w:cs="Times New Roman"/>
+          <w:color w:val="4FC1FF"/>
+          <w:kern w:val="0"/>
+          <w:sz w:val="21"/>
+          <w:szCs w:val="21"/>
+          <w:lang w:eastAsia="pt-BR"/>
+          <w14:ligatures w14:val="none"/>
+        </w:rPr>
+        <w:t>token</w:t>
+      </w:r>
+      <w:r>
+        <w:rPr>
+          <w:rFonts w:ascii="Consolas" w:eastAsia="Times New Roman" w:hAnsi="Consolas" w:cs="Times New Roman"/>
+          <w:color w:val="CCCCCC"/>
+          <w:kern w:val="0"/>
+          <w:sz w:val="21"/>
+          <w:szCs w:val="21"/>
+          <w:lang w:eastAsia="pt-BR"/>
+          <w14:ligatures w14:val="none"/>
+        </w:rPr>
+        <w:t xml:space="preserve"> </w:t>
+      </w:r>
+      <w:r>
+        <w:rPr>
+          <w:rFonts w:ascii="Consolas" w:eastAsia="Times New Roman" w:hAnsi="Consolas" w:cs="Times New Roman"/>
+          <w:color w:val="D4D4D4"/>
+          <w:kern w:val="0"/>
+          <w:sz w:val="21"/>
+          <w:szCs w:val="21"/>
+          <w:lang w:eastAsia="pt-BR"/>
+          <w14:ligatures w14:val="none"/>
+        </w:rPr>
+        <w:t>=</w:t>
+      </w:r>
+      <w:r>
+        <w:rPr>
+          <w:rFonts w:ascii="Consolas" w:eastAsia="Times New Roman" w:hAnsi="Consolas" w:cs="Times New Roman"/>
+          <w:color w:val="CCCCCC"/>
+          <w:kern w:val="0"/>
+          <w:sz w:val="21"/>
+          <w:szCs w:val="21"/>
+          <w:lang w:eastAsia="pt-BR"/>
+          <w14:ligatures w14:val="none"/>
+        </w:rPr>
+        <w:t xml:space="preserve"> </w:t>
+      </w:r>
+      <w:proofErr w:type="spellStart"/>
+      <w:r>
+        <w:rPr>
+          <w:rFonts w:ascii="Consolas" w:eastAsia="Times New Roman" w:hAnsi="Consolas" w:cs="Times New Roman"/>
+          <w:color w:val="4FC1FF"/>
+          <w:kern w:val="0"/>
+          <w:sz w:val="21"/>
+          <w:szCs w:val="21"/>
+          <w:lang w:eastAsia="pt-BR"/>
+          <w14:ligatures w14:val="none"/>
+        </w:rPr>
+        <w:t>authHeader</w:t>
+      </w:r>
+      <w:proofErr w:type="spellEnd"/>
+      <w:r>
+        <w:rPr>
+          <w:rFonts w:ascii="Consolas" w:eastAsia="Times New Roman" w:hAnsi="Consolas" w:cs="Times New Roman"/>
+          <w:color w:val="CCCCCC"/>
+          <w:kern w:val="0"/>
+          <w:sz w:val="21"/>
+          <w:szCs w:val="21"/>
+          <w:lang w:eastAsia="pt-BR"/>
+          <w14:ligatures w14:val="none"/>
+        </w:rPr>
+        <w:t xml:space="preserve"> </w:t>
+      </w:r>
+      <w:r>
+        <w:rPr>
+          <w:rFonts w:ascii="Consolas" w:eastAsia="Times New Roman" w:hAnsi="Consolas" w:cs="Times New Roman"/>
+          <w:color w:val="D4D4D4"/>
+          <w:kern w:val="0"/>
+          <w:sz w:val="21"/>
+          <w:szCs w:val="21"/>
+          <w:lang w:eastAsia="pt-BR"/>
+          <w14:ligatures w14:val="none"/>
+        </w:rPr>
+        <w:t>&amp;&amp;</w:t>
+      </w:r>
+      <w:r>
+        <w:rPr>
+          <w:rFonts w:ascii="Consolas" w:eastAsia="Times New Roman" w:hAnsi="Consolas" w:cs="Times New Roman"/>
+          <w:color w:val="CCCCCC"/>
+          <w:kern w:val="0"/>
+          <w:sz w:val="21"/>
+          <w:szCs w:val="21"/>
+          <w:lang w:eastAsia="pt-BR"/>
+          <w14:ligatures w14:val="none"/>
+        </w:rPr>
+        <w:t xml:space="preserve"> </w:t>
+      </w:r>
+      <w:proofErr w:type="spellStart"/>
+      <w:r>
+        <w:rPr>
+          <w:rFonts w:ascii="Consolas" w:eastAsia="Times New Roman" w:hAnsi="Consolas" w:cs="Times New Roman"/>
+          <w:color w:val="4FC1FF"/>
+          <w:kern w:val="0"/>
+          <w:sz w:val="21"/>
+          <w:szCs w:val="21"/>
+          <w:lang w:eastAsia="pt-BR"/>
+          <w14:ligatures w14:val="none"/>
+        </w:rPr>
+        <w:t>authHeader</w:t>
+      </w:r>
+      <w:r>
+        <w:rPr>
+          <w:rFonts w:ascii="Consolas" w:eastAsia="Times New Roman" w:hAnsi="Consolas" w:cs="Times New Roman"/>
+          <w:color w:val="CCCCCC"/>
+          <w:kern w:val="0"/>
+          <w:sz w:val="21"/>
+          <w:szCs w:val="21"/>
+          <w:lang w:eastAsia="pt-BR"/>
+          <w14:ligatures w14:val="none"/>
+        </w:rPr>
+        <w:t>.</w:t>
+      </w:r>
+      <w:r>
+        <w:rPr>
+          <w:rFonts w:ascii="Consolas" w:eastAsia="Times New Roman" w:hAnsi="Consolas" w:cs="Times New Roman"/>
+          <w:color w:val="DCDCAA"/>
+          <w:kern w:val="0"/>
+          <w:sz w:val="21"/>
+          <w:szCs w:val="21"/>
+          <w:lang w:eastAsia="pt-BR"/>
+          <w14:ligatures w14:val="none"/>
+        </w:rPr>
+        <w:t>split</w:t>
+      </w:r>
+      <w:proofErr w:type="spellEnd"/>
+      <w:r>
+        <w:rPr>
+          <w:rFonts w:ascii="Consolas" w:eastAsia="Times New Roman" w:hAnsi="Consolas" w:cs="Times New Roman"/>
+          <w:color w:val="CCCCCC"/>
+          <w:kern w:val="0"/>
+          <w:sz w:val="21"/>
+          <w:szCs w:val="21"/>
+          <w:lang w:eastAsia="pt-BR"/>
+          <w14:ligatures w14:val="none"/>
+        </w:rPr>
+        <w:t>(</w:t>
+      </w:r>
+      <w:r>
+        <w:rPr>
+          <w:rFonts w:ascii="Consolas" w:eastAsia="Times New Roman" w:hAnsi="Consolas" w:cs="Times New Roman"/>
+          <w:color w:val="CE9178"/>
+          <w:kern w:val="0"/>
+          <w:sz w:val="21"/>
+          <w:szCs w:val="21"/>
+          <w:lang w:eastAsia="pt-BR"/>
+          <w14:ligatures w14:val="none"/>
+        </w:rPr>
+        <w:t>"</w:t>
+      </w:r>
+      <w:proofErr w:type="gramStart"/>
+      <w:r>
+        <w:rPr>
+          <w:rFonts w:ascii="Consolas" w:eastAsia="Times New Roman" w:hAnsi="Consolas" w:cs="Times New Roman"/>
+          <w:color w:val="CE9178"/>
+          <w:kern w:val="0"/>
+          <w:sz w:val="21"/>
+          <w:szCs w:val="21"/>
+          <w:lang w:eastAsia="pt-BR"/>
+          <w14:ligatures w14:val="none"/>
+        </w:rPr>
+        <w:t>"</w:t>
+      </w:r>
+      <w:r>
+        <w:rPr>
+          <w:rFonts w:ascii="Consolas" w:eastAsia="Times New Roman" w:hAnsi="Consolas" w:cs="Times New Roman"/>
+          <w:color w:val="CCCCCC"/>
+          <w:kern w:val="0"/>
+          <w:sz w:val="21"/>
+          <w:szCs w:val="21"/>
+          <w:lang w:eastAsia="pt-BR"/>
+          <w14:ligatures w14:val="none"/>
+        </w:rPr>
+        <w:t>)[</w:t>
+      </w:r>
+      <w:proofErr w:type="gramEnd"/>
+      <w:r>
+        <w:rPr>
+          <w:rFonts w:ascii="Consolas" w:eastAsia="Times New Roman" w:hAnsi="Consolas" w:cs="Times New Roman"/>
+          <w:color w:val="B5CEA8"/>
+          <w:kern w:val="0"/>
+          <w:sz w:val="21"/>
+          <w:szCs w:val="21"/>
+          <w:lang w:eastAsia="pt-BR"/>
+          <w14:ligatures w14:val="none"/>
+        </w:rPr>
+        <w:t>1</w:t>
+      </w:r>
+      <w:r>
+        <w:rPr>
+          <w:rFonts w:ascii="Consolas" w:eastAsia="Times New Roman" w:hAnsi="Consolas" w:cs="Times New Roman"/>
+          <w:color w:val="CCCCCC"/>
+          <w:kern w:val="0"/>
+          <w:sz w:val="21"/>
+          <w:szCs w:val="21"/>
+          <w:lang w:eastAsia="pt-BR"/>
+          <w14:ligatures w14:val="none"/>
+        </w:rPr>
+        <w:t xml:space="preserve">] </w:t>
+      </w:r>
+      <w:r>
+        <w:rPr>
+          <w:rFonts w:ascii="Consolas" w:eastAsia="Times New Roman" w:hAnsi="Consolas" w:cs="Times New Roman"/>
+          <w:color w:val="6A9955"/>
+          <w:kern w:val="0"/>
+          <w:sz w:val="21"/>
+          <w:szCs w:val="21"/>
+          <w:lang w:eastAsia="pt-BR"/>
+          <w14:ligatures w14:val="none"/>
+        </w:rPr>
+        <w:t xml:space="preserve">//verifica se </w:t>
+      </w:r>
+      <w:proofErr w:type="spellStart"/>
+      <w:r>
+        <w:rPr>
+          <w:rFonts w:ascii="Consolas" w:eastAsia="Times New Roman" w:hAnsi="Consolas" w:cs="Times New Roman"/>
+          <w:color w:val="6A9955"/>
+          <w:kern w:val="0"/>
+          <w:sz w:val="21"/>
+          <w:szCs w:val="21"/>
+          <w:lang w:eastAsia="pt-BR"/>
+          <w14:ligatures w14:val="none"/>
+        </w:rPr>
+        <w:t>authHeader</w:t>
+      </w:r>
+      <w:proofErr w:type="spellEnd"/>
+      <w:r>
+        <w:rPr>
+          <w:rFonts w:ascii="Consolas" w:eastAsia="Times New Roman" w:hAnsi="Consolas" w:cs="Times New Roman"/>
+          <w:color w:val="6A9955"/>
+          <w:kern w:val="0"/>
+          <w:sz w:val="21"/>
+          <w:szCs w:val="21"/>
+          <w:lang w:eastAsia="pt-BR"/>
+          <w14:ligatures w14:val="none"/>
+        </w:rPr>
+        <w:t xml:space="preserve"> existe, pois requisições que não tem o </w:t>
+      </w:r>
+      <w:proofErr w:type="spellStart"/>
+      <w:r>
+        <w:rPr>
+          <w:rFonts w:ascii="Consolas" w:eastAsia="Times New Roman" w:hAnsi="Consolas" w:cs="Times New Roman"/>
+          <w:color w:val="6A9955"/>
+          <w:kern w:val="0"/>
+          <w:sz w:val="21"/>
+          <w:szCs w:val="21"/>
+          <w:lang w:eastAsia="pt-BR"/>
+          <w14:ligatures w14:val="none"/>
+        </w:rPr>
+        <w:t>authorization</w:t>
+      </w:r>
+      <w:proofErr w:type="spellEnd"/>
+      <w:r>
+        <w:rPr>
+          <w:rFonts w:ascii="Consolas" w:eastAsia="Times New Roman" w:hAnsi="Consolas" w:cs="Times New Roman"/>
+          <w:color w:val="6A9955"/>
+          <w:kern w:val="0"/>
+          <w:sz w:val="21"/>
+          <w:szCs w:val="21"/>
+          <w:lang w:eastAsia="pt-BR"/>
+          <w14:ligatures w14:val="none"/>
+        </w:rPr>
+        <w:t xml:space="preserve"> </w:t>
+      </w:r>
+      <w:proofErr w:type="spellStart"/>
+      <w:r>
+        <w:rPr>
+          <w:rFonts w:ascii="Consolas" w:eastAsia="Times New Roman" w:hAnsi="Consolas" w:cs="Times New Roman"/>
+          <w:color w:val="6A9955"/>
+          <w:kern w:val="0"/>
+          <w:sz w:val="21"/>
+          <w:szCs w:val="21"/>
+          <w:lang w:eastAsia="pt-BR"/>
+          <w14:ligatures w14:val="none"/>
+        </w:rPr>
+        <w:t>nao</w:t>
+      </w:r>
+      <w:proofErr w:type="spellEnd"/>
+      <w:r>
+        <w:rPr>
+          <w:rFonts w:ascii="Consolas" w:eastAsia="Times New Roman" w:hAnsi="Consolas" w:cs="Times New Roman"/>
+          <w:color w:val="6A9955"/>
+          <w:kern w:val="0"/>
+          <w:sz w:val="21"/>
+          <w:szCs w:val="21"/>
+          <w:lang w:eastAsia="pt-BR"/>
+          <w14:ligatures w14:val="none"/>
+        </w:rPr>
+        <w:t xml:space="preserve"> tem o token</w:t>
+      </w:r>
+    </w:p>
+    <w:p>
+      <w:pPr>
+        <w:shd w:val="clear" w:color="auto" w:fill="1F1F1F"/>
+        <w:spacing w:after="0" w:line="285" w:lineRule="atLeast"/>
+        <w:rPr>
+          <w:rFonts w:ascii="Consolas" w:eastAsia="Times New Roman" w:hAnsi="Consolas" w:cs="Times New Roman"/>
+          <w:color w:val="CCCCCC"/>
+          <w:kern w:val="0"/>
+          <w:sz w:val="21"/>
+          <w:szCs w:val="21"/>
+          <w:lang w:eastAsia="pt-BR"/>
+          <w14:ligatures w14:val="none"/>
+        </w:rPr>
+      </w:pPr>
+      <w:r>
+        <w:rPr>
+          <w:rFonts w:ascii="Consolas" w:eastAsia="Times New Roman" w:hAnsi="Consolas" w:cs="Times New Roman"/>
+          <w:color w:val="CCCCCC"/>
+          <w:kern w:val="0"/>
+          <w:sz w:val="21"/>
+          <w:szCs w:val="21"/>
+          <w:lang w:eastAsia="pt-BR"/>
+          <w14:ligatures w14:val="none"/>
+        </w:rPr>
+        <w:t xml:space="preserve">  </w:t>
+      </w:r>
+      <w:r>
+        <w:rPr>
+          <w:rFonts w:ascii="Consolas" w:eastAsia="Times New Roman" w:hAnsi="Consolas" w:cs="Times New Roman"/>
+          <w:color w:val="6A9955"/>
+          <w:kern w:val="0"/>
+          <w:sz w:val="21"/>
+          <w:szCs w:val="21"/>
+          <w:lang w:eastAsia="pt-BR"/>
+          <w14:ligatures w14:val="none"/>
+        </w:rPr>
+        <w:t xml:space="preserve">//split-permite dividir/separar </w:t>
+      </w:r>
+      <w:proofErr w:type="spellStart"/>
+      <w:r>
+        <w:rPr>
+          <w:rFonts w:ascii="Consolas" w:eastAsia="Times New Roman" w:hAnsi="Consolas" w:cs="Times New Roman"/>
+          <w:color w:val="6A9955"/>
+          <w:kern w:val="0"/>
+          <w:sz w:val="21"/>
+          <w:szCs w:val="21"/>
+          <w:lang w:eastAsia="pt-BR"/>
+          <w14:ligatures w14:val="none"/>
+        </w:rPr>
+        <w:t>strings</w:t>
+      </w:r>
+      <w:proofErr w:type="spellEnd"/>
+      <w:r>
+        <w:rPr>
+          <w:rFonts w:ascii="Consolas" w:eastAsia="Times New Roman" w:hAnsi="Consolas" w:cs="Times New Roman"/>
+          <w:color w:val="6A9955"/>
+          <w:kern w:val="0"/>
+          <w:sz w:val="21"/>
+          <w:szCs w:val="21"/>
+          <w:lang w:eastAsia="pt-BR"/>
+          <w14:ligatures w14:val="none"/>
+        </w:rPr>
+        <w:t>//</w:t>
+      </w:r>
+      <w:proofErr w:type="gramStart"/>
+      <w:r>
+        <w:rPr>
+          <w:rFonts w:ascii="Consolas" w:eastAsia="Times New Roman" w:hAnsi="Consolas" w:cs="Times New Roman"/>
+          <w:color w:val="6A9955"/>
+          <w:kern w:val="0"/>
+          <w:sz w:val="21"/>
+          <w:szCs w:val="21"/>
+          <w:lang w:eastAsia="pt-BR"/>
+          <w14:ligatures w14:val="none"/>
+        </w:rPr>
+        <w:t>com(</w:t>
+      </w:r>
+      <w:proofErr w:type="gramEnd"/>
+      <w:r>
+        <w:rPr>
+          <w:rFonts w:ascii="Consolas" w:eastAsia="Times New Roman" w:hAnsi="Consolas" w:cs="Times New Roman"/>
+          <w:color w:val="6A9955"/>
+          <w:kern w:val="0"/>
+          <w:sz w:val="21"/>
+          <w:szCs w:val="21"/>
+          <w:lang w:eastAsia="pt-BR"/>
+          <w14:ligatures w14:val="none"/>
+        </w:rPr>
+        <w:t xml:space="preserve">"")a </w:t>
+      </w:r>
+      <w:proofErr w:type="spellStart"/>
+      <w:r>
+        <w:rPr>
+          <w:rFonts w:ascii="Consolas" w:eastAsia="Times New Roman" w:hAnsi="Consolas" w:cs="Times New Roman"/>
+          <w:color w:val="6A9955"/>
+          <w:kern w:val="0"/>
+          <w:sz w:val="21"/>
+          <w:szCs w:val="21"/>
+          <w:lang w:eastAsia="pt-BR"/>
+          <w14:ligatures w14:val="none"/>
+        </w:rPr>
+        <w:t>string</w:t>
+      </w:r>
+      <w:proofErr w:type="spellEnd"/>
+      <w:r>
+        <w:rPr>
+          <w:rFonts w:ascii="Consolas" w:eastAsia="Times New Roman" w:hAnsi="Consolas" w:cs="Times New Roman"/>
+          <w:color w:val="6A9955"/>
+          <w:kern w:val="0"/>
+          <w:sz w:val="21"/>
+          <w:szCs w:val="21"/>
+          <w:lang w:eastAsia="pt-BR"/>
+          <w14:ligatures w14:val="none"/>
+        </w:rPr>
+        <w:t xml:space="preserve"> será dividida entre as palavras e com o índice[1] a </w:t>
+      </w:r>
+      <w:proofErr w:type="spellStart"/>
+      <w:r>
+        <w:rPr>
+          <w:rFonts w:ascii="Consolas" w:eastAsia="Times New Roman" w:hAnsi="Consolas" w:cs="Times New Roman"/>
+          <w:color w:val="6A9955"/>
+          <w:kern w:val="0"/>
+          <w:sz w:val="21"/>
+          <w:szCs w:val="21"/>
+          <w:lang w:eastAsia="pt-BR"/>
+          <w14:ligatures w14:val="none"/>
+        </w:rPr>
+        <w:t>string</w:t>
+      </w:r>
+      <w:proofErr w:type="spellEnd"/>
+      <w:r>
+        <w:rPr>
+          <w:rFonts w:ascii="Consolas" w:eastAsia="Times New Roman" w:hAnsi="Consolas" w:cs="Times New Roman"/>
+          <w:color w:val="6A9955"/>
+          <w:kern w:val="0"/>
+          <w:sz w:val="21"/>
+          <w:szCs w:val="21"/>
+          <w:lang w:eastAsia="pt-BR"/>
+          <w14:ligatures w14:val="none"/>
+        </w:rPr>
+        <w:t xml:space="preserve"> fica dividida por letras</w:t>
+      </w:r>
+    </w:p>
+    <w:p>
+      <w:pPr>
+        <w:shd w:val="clear" w:color="auto" w:fill="1F1F1F"/>
+        <w:spacing w:after="0" w:line="285" w:lineRule="atLeast"/>
+        <w:rPr>
+          <w:rFonts w:ascii="Consolas" w:eastAsia="Times New Roman" w:hAnsi="Consolas" w:cs="Times New Roman"/>
+          <w:color w:val="CCCCCC"/>
+          <w:kern w:val="0"/>
+          <w:sz w:val="21"/>
+          <w:szCs w:val="21"/>
+          <w:lang w:eastAsia="pt-BR"/>
+          <w14:ligatures w14:val="none"/>
+        </w:rPr>
+      </w:pPr>
+    </w:p>
+    <w:p>
+      <w:pPr>
+        <w:shd w:val="clear" w:color="auto" w:fill="1F1F1F"/>
+        <w:spacing w:after="0" w:line="285" w:lineRule="atLeast"/>
+        <w:rPr>
+          <w:rFonts w:ascii="Consolas" w:eastAsia="Times New Roman" w:hAnsi="Consolas" w:cs="Times New Roman"/>
+          <w:color w:val="CCCCCC"/>
+          <w:kern w:val="0"/>
+          <w:sz w:val="21"/>
+          <w:szCs w:val="21"/>
+          <w:lang w:eastAsia="pt-BR"/>
+          <w14:ligatures w14:val="none"/>
+        </w:rPr>
+      </w:pPr>
+      <w:r>
+        <w:rPr>
+          <w:rFonts w:ascii="Consolas" w:eastAsia="Times New Roman" w:hAnsi="Consolas" w:cs="Times New Roman"/>
+          <w:color w:val="CCCCCC"/>
+          <w:kern w:val="0"/>
+          <w:sz w:val="21"/>
+          <w:szCs w:val="21"/>
+          <w:lang w:eastAsia="pt-BR"/>
+          <w14:ligatures w14:val="none"/>
+        </w:rPr>
+        <w:t xml:space="preserve">  </w:t>
+      </w:r>
+      <w:r>
+        <w:rPr>
+          <w:rFonts w:ascii="Consolas" w:eastAsia="Times New Roman" w:hAnsi="Consolas" w:cs="Times New Roman"/>
+          <w:color w:val="6A9955"/>
+          <w:kern w:val="0"/>
+          <w:sz w:val="21"/>
+          <w:szCs w:val="21"/>
+          <w:lang w:eastAsia="pt-BR"/>
+          <w14:ligatures w14:val="none"/>
+        </w:rPr>
+        <w:t>//</w:t>
+      </w:r>
+      <w:proofErr w:type="spellStart"/>
+      <w:r>
+        <w:rPr>
+          <w:rFonts w:ascii="Consolas" w:eastAsia="Times New Roman" w:hAnsi="Consolas" w:cs="Times New Roman"/>
+          <w:color w:val="6A9955"/>
+          <w:kern w:val="0"/>
+          <w:sz w:val="21"/>
+          <w:szCs w:val="21"/>
+          <w:lang w:eastAsia="pt-BR"/>
+          <w14:ligatures w14:val="none"/>
+        </w:rPr>
+        <w:t>check</w:t>
+      </w:r>
+      <w:proofErr w:type="spellEnd"/>
+      <w:r>
+        <w:rPr>
+          <w:rFonts w:ascii="Consolas" w:eastAsia="Times New Roman" w:hAnsi="Consolas" w:cs="Times New Roman"/>
+          <w:color w:val="6A9955"/>
+          <w:kern w:val="0"/>
+          <w:sz w:val="21"/>
+          <w:szCs w:val="21"/>
+          <w:lang w:eastAsia="pt-BR"/>
+          <w14:ligatures w14:val="none"/>
+        </w:rPr>
+        <w:t xml:space="preserve"> </w:t>
+      </w:r>
+      <w:proofErr w:type="spellStart"/>
+      <w:r>
+        <w:rPr>
+          <w:rFonts w:ascii="Consolas" w:eastAsia="Times New Roman" w:hAnsi="Consolas" w:cs="Times New Roman"/>
+          <w:color w:val="6A9955"/>
+          <w:kern w:val="0"/>
+          <w:sz w:val="21"/>
+          <w:szCs w:val="21"/>
+          <w:lang w:eastAsia="pt-BR"/>
+          <w14:ligatures w14:val="none"/>
+        </w:rPr>
+        <w:t>if</w:t>
+      </w:r>
+      <w:proofErr w:type="spellEnd"/>
+      <w:r>
+        <w:rPr>
+          <w:rFonts w:ascii="Consolas" w:eastAsia="Times New Roman" w:hAnsi="Consolas" w:cs="Times New Roman"/>
+          <w:color w:val="6A9955"/>
+          <w:kern w:val="0"/>
+          <w:sz w:val="21"/>
+          <w:szCs w:val="21"/>
+          <w:lang w:eastAsia="pt-BR"/>
+          <w14:ligatures w14:val="none"/>
+        </w:rPr>
+        <w:t xml:space="preserve"> header </w:t>
+      </w:r>
+      <w:proofErr w:type="spellStart"/>
+      <w:r>
+        <w:rPr>
+          <w:rFonts w:ascii="Consolas" w:eastAsia="Times New Roman" w:hAnsi="Consolas" w:cs="Times New Roman"/>
+          <w:color w:val="6A9955"/>
+          <w:kern w:val="0"/>
+          <w:sz w:val="21"/>
+          <w:szCs w:val="21"/>
+          <w:lang w:eastAsia="pt-BR"/>
+          <w14:ligatures w14:val="none"/>
+        </w:rPr>
+        <w:t>has</w:t>
+      </w:r>
+      <w:proofErr w:type="spellEnd"/>
+      <w:r>
+        <w:rPr>
+          <w:rFonts w:ascii="Consolas" w:eastAsia="Times New Roman" w:hAnsi="Consolas" w:cs="Times New Roman"/>
+          <w:color w:val="6A9955"/>
+          <w:kern w:val="0"/>
+          <w:sz w:val="21"/>
+          <w:szCs w:val="21"/>
+          <w:lang w:eastAsia="pt-BR"/>
+          <w14:ligatures w14:val="none"/>
+        </w:rPr>
+        <w:t xml:space="preserve"> a token - verificando se header contém o token</w:t>
+      </w:r>
+    </w:p>
+    <w:p>
+      <w:pPr>
+        <w:shd w:val="clear" w:color="auto" w:fill="1F1F1F"/>
+        <w:spacing w:after="0" w:line="285" w:lineRule="atLeast"/>
+        <w:rPr>
+          <w:rFonts w:ascii="Consolas" w:eastAsia="Times New Roman" w:hAnsi="Consolas" w:cs="Times New Roman"/>
+          <w:color w:val="CCCCCC"/>
+          <w:kern w:val="0"/>
+          <w:sz w:val="21"/>
+          <w:szCs w:val="21"/>
+          <w:lang w:eastAsia="pt-BR"/>
+          <w14:ligatures w14:val="none"/>
+        </w:rPr>
+      </w:pPr>
+      <w:r>
+        <w:rPr>
+          <w:rFonts w:ascii="Consolas" w:eastAsia="Times New Roman" w:hAnsi="Consolas" w:cs="Times New Roman"/>
+          <w:color w:val="CCCCCC"/>
+          <w:kern w:val="0"/>
+          <w:sz w:val="21"/>
+          <w:szCs w:val="21"/>
+          <w:lang w:eastAsia="pt-BR"/>
+          <w14:ligatures w14:val="none"/>
+        </w:rPr>
+        <w:t xml:space="preserve">  </w:t>
+      </w:r>
+      <w:proofErr w:type="spellStart"/>
+      <w:r>
+        <w:rPr>
+          <w:rFonts w:ascii="Consolas" w:eastAsia="Times New Roman" w:hAnsi="Consolas" w:cs="Times New Roman"/>
+          <w:color w:val="C586C0"/>
+          <w:kern w:val="0"/>
+          <w:sz w:val="21"/>
+          <w:szCs w:val="21"/>
+          <w:lang w:eastAsia="pt-BR"/>
+          <w14:ligatures w14:val="none"/>
+        </w:rPr>
+        <w:t>if</w:t>
+      </w:r>
+      <w:proofErr w:type="spellEnd"/>
+      <w:r>
+        <w:rPr>
+          <w:rFonts w:ascii="Consolas" w:eastAsia="Times New Roman" w:hAnsi="Consolas" w:cs="Times New Roman"/>
+          <w:color w:val="CCCCCC"/>
+          <w:kern w:val="0"/>
+          <w:sz w:val="21"/>
+          <w:szCs w:val="21"/>
+          <w:lang w:eastAsia="pt-BR"/>
+          <w14:ligatures w14:val="none"/>
+        </w:rPr>
+        <w:t xml:space="preserve"> </w:t>
+      </w:r>
+      <w:proofErr w:type="gramStart"/>
+      <w:r>
+        <w:rPr>
+          <w:rFonts w:ascii="Consolas" w:eastAsia="Times New Roman" w:hAnsi="Consolas" w:cs="Times New Roman"/>
+          <w:color w:val="CCCCCC"/>
+          <w:kern w:val="0"/>
+          <w:sz w:val="21"/>
+          <w:szCs w:val="21"/>
+          <w:lang w:eastAsia="pt-BR"/>
+          <w14:ligatures w14:val="none"/>
+        </w:rPr>
+        <w:t>(</w:t>
+      </w:r>
+      <w:r>
+        <w:rPr>
+          <w:rFonts w:ascii="Consolas" w:eastAsia="Times New Roman" w:hAnsi="Consolas" w:cs="Times New Roman"/>
+          <w:color w:val="D4D4D4"/>
+          <w:kern w:val="0"/>
+          <w:sz w:val="21"/>
+          <w:szCs w:val="21"/>
+          <w:lang w:eastAsia="pt-BR"/>
+          <w14:ligatures w14:val="none"/>
+        </w:rPr>
+        <w:t>!</w:t>
+      </w:r>
+      <w:r>
+        <w:rPr>
+          <w:rFonts w:ascii="Consolas" w:eastAsia="Times New Roman" w:hAnsi="Consolas" w:cs="Times New Roman"/>
+          <w:color w:val="4FC1FF"/>
+          <w:kern w:val="0"/>
+          <w:sz w:val="21"/>
+          <w:szCs w:val="21"/>
+          <w:lang w:eastAsia="pt-BR"/>
+          <w14:ligatures w14:val="none"/>
+        </w:rPr>
+        <w:t>token</w:t>
+      </w:r>
+      <w:proofErr w:type="gramEnd"/>
+      <w:r>
+        <w:rPr>
+          <w:rFonts w:ascii="Consolas" w:eastAsia="Times New Roman" w:hAnsi="Consolas" w:cs="Times New Roman"/>
+          <w:color w:val="CCCCCC"/>
+          <w:kern w:val="0"/>
+          <w:sz w:val="21"/>
+          <w:szCs w:val="21"/>
+          <w:lang w:eastAsia="pt-BR"/>
+          <w14:ligatures w14:val="none"/>
+        </w:rPr>
+        <w:t>) {</w:t>
+      </w:r>
+    </w:p>
+    <w:p>
+      <w:pPr>
+        <w:shd w:val="clear" w:color="auto" w:fill="1F1F1F"/>
+        <w:spacing w:after="0" w:line="285" w:lineRule="atLeast"/>
+        <w:rPr>
+          <w:rFonts w:ascii="Consolas" w:eastAsia="Times New Roman" w:hAnsi="Consolas" w:cs="Times New Roman"/>
+          <w:color w:val="CCCCCC"/>
+          <w:kern w:val="0"/>
+          <w:sz w:val="21"/>
+          <w:szCs w:val="21"/>
+          <w:lang w:eastAsia="pt-BR"/>
+          <w14:ligatures w14:val="none"/>
+        </w:rPr>
+      </w:pPr>
+      <w:r>
+        <w:rPr>
+          <w:rFonts w:ascii="Consolas" w:eastAsia="Times New Roman" w:hAnsi="Consolas" w:cs="Times New Roman"/>
+          <w:color w:val="CCCCCC"/>
+          <w:kern w:val="0"/>
+          <w:sz w:val="21"/>
+          <w:szCs w:val="21"/>
+          <w:lang w:eastAsia="pt-BR"/>
+          <w14:ligatures w14:val="none"/>
+        </w:rPr>
+        <w:t xml:space="preserve">    </w:t>
+      </w:r>
+      <w:proofErr w:type="spellStart"/>
+      <w:r>
+        <w:rPr>
+          <w:rFonts w:ascii="Consolas" w:eastAsia="Times New Roman" w:hAnsi="Consolas" w:cs="Times New Roman"/>
+          <w:color w:val="C586C0"/>
+          <w:kern w:val="0"/>
+          <w:sz w:val="21"/>
+          <w:szCs w:val="21"/>
+          <w:lang w:eastAsia="pt-BR"/>
+          <w14:ligatures w14:val="none"/>
+        </w:rPr>
+        <w:t>return</w:t>
+      </w:r>
+      <w:proofErr w:type="spellEnd"/>
+      <w:r>
+        <w:rPr>
+          <w:rFonts w:ascii="Consolas" w:eastAsia="Times New Roman" w:hAnsi="Consolas" w:cs="Times New Roman"/>
+          <w:color w:val="CCCCCC"/>
+          <w:kern w:val="0"/>
+          <w:sz w:val="21"/>
+          <w:szCs w:val="21"/>
+          <w:lang w:eastAsia="pt-BR"/>
+          <w14:ligatures w14:val="none"/>
+        </w:rPr>
+        <w:t xml:space="preserve"> </w:t>
+      </w:r>
+      <w:proofErr w:type="spellStart"/>
+      <w:proofErr w:type="gramStart"/>
+      <w:r>
+        <w:rPr>
+          <w:rFonts w:ascii="Consolas" w:eastAsia="Times New Roman" w:hAnsi="Consolas" w:cs="Times New Roman"/>
+          <w:color w:val="9CDCFE"/>
+          <w:kern w:val="0"/>
+          <w:sz w:val="21"/>
+          <w:szCs w:val="21"/>
+          <w:lang w:eastAsia="pt-BR"/>
+          <w14:ligatures w14:val="none"/>
+        </w:rPr>
+        <w:t>res</w:t>
+      </w:r>
+      <w:r>
+        <w:rPr>
+          <w:rFonts w:ascii="Consolas" w:eastAsia="Times New Roman" w:hAnsi="Consolas" w:cs="Times New Roman"/>
+          <w:color w:val="CCCCCC"/>
+          <w:kern w:val="0"/>
+          <w:sz w:val="21"/>
+          <w:szCs w:val="21"/>
+          <w:lang w:eastAsia="pt-BR"/>
+          <w14:ligatures w14:val="none"/>
+        </w:rPr>
+        <w:t>.</w:t>
+      </w:r>
+      <w:r>
+        <w:rPr>
+          <w:rFonts w:ascii="Consolas" w:eastAsia="Times New Roman" w:hAnsi="Consolas" w:cs="Times New Roman"/>
+          <w:color w:val="DCDCAA"/>
+          <w:kern w:val="0"/>
+          <w:sz w:val="21"/>
+          <w:szCs w:val="21"/>
+          <w:lang w:eastAsia="pt-BR"/>
+          <w14:ligatures w14:val="none"/>
+        </w:rPr>
+        <w:t>status</w:t>
+      </w:r>
+      <w:proofErr w:type="spellEnd"/>
+      <w:proofErr w:type="gramEnd"/>
+      <w:r>
+        <w:rPr>
+          <w:rFonts w:ascii="Consolas" w:eastAsia="Times New Roman" w:hAnsi="Consolas" w:cs="Times New Roman"/>
+          <w:color w:val="CCCCCC"/>
+          <w:kern w:val="0"/>
+          <w:sz w:val="21"/>
+          <w:szCs w:val="21"/>
+          <w:lang w:eastAsia="pt-BR"/>
+          <w14:ligatures w14:val="none"/>
+        </w:rPr>
+        <w:t>(</w:t>
+      </w:r>
+      <w:r>
+        <w:rPr>
+          <w:rFonts w:ascii="Consolas" w:eastAsia="Times New Roman" w:hAnsi="Consolas" w:cs="Times New Roman"/>
+          <w:color w:val="B5CEA8"/>
+          <w:kern w:val="0"/>
+          <w:sz w:val="21"/>
+          <w:szCs w:val="21"/>
+          <w:lang w:eastAsia="pt-BR"/>
+          <w14:ligatures w14:val="none"/>
+        </w:rPr>
+        <w:t>401</w:t>
+      </w:r>
+      <w:r>
+        <w:rPr>
+          <w:rFonts w:ascii="Consolas" w:eastAsia="Times New Roman" w:hAnsi="Consolas" w:cs="Times New Roman"/>
+          <w:color w:val="CCCCCC"/>
+          <w:kern w:val="0"/>
+          <w:sz w:val="21"/>
+          <w:szCs w:val="21"/>
+          <w:lang w:eastAsia="pt-BR"/>
+          <w14:ligatures w14:val="none"/>
+        </w:rPr>
+        <w:t>).</w:t>
+      </w:r>
+      <w:proofErr w:type="spellStart"/>
+      <w:r>
+        <w:rPr>
+          <w:rFonts w:ascii="Consolas" w:eastAsia="Times New Roman" w:hAnsi="Consolas" w:cs="Times New Roman"/>
+          <w:color w:val="DCDCAA"/>
+          <w:kern w:val="0"/>
+          <w:sz w:val="21"/>
+          <w:szCs w:val="21"/>
+          <w:lang w:eastAsia="pt-BR"/>
+          <w14:ligatures w14:val="none"/>
+        </w:rPr>
+        <w:t>json</w:t>
+      </w:r>
+      <w:proofErr w:type="spellEnd"/>
+      <w:r>
+        <w:rPr>
+          <w:rFonts w:ascii="Consolas" w:eastAsia="Times New Roman" w:hAnsi="Consolas" w:cs="Times New Roman"/>
+          <w:color w:val="CCCCCC"/>
+          <w:kern w:val="0"/>
+          <w:sz w:val="21"/>
+          <w:szCs w:val="21"/>
+          <w:lang w:eastAsia="pt-BR"/>
+          <w14:ligatures w14:val="none"/>
+        </w:rPr>
+        <w:t xml:space="preserve">({ </w:t>
+      </w:r>
+      <w:proofErr w:type="spellStart"/>
+      <w:r>
+        <w:rPr>
+          <w:rFonts w:ascii="Consolas" w:eastAsia="Times New Roman" w:hAnsi="Consolas" w:cs="Times New Roman"/>
+          <w:color w:val="9CDCFE"/>
+          <w:kern w:val="0"/>
+          <w:sz w:val="21"/>
+          <w:szCs w:val="21"/>
+          <w:lang w:eastAsia="pt-BR"/>
+          <w14:ligatures w14:val="none"/>
+        </w:rPr>
+        <w:t>errors</w:t>
+      </w:r>
+      <w:proofErr w:type="spellEnd"/>
+      <w:r>
+        <w:rPr>
+          <w:rFonts w:ascii="Consolas" w:eastAsia="Times New Roman" w:hAnsi="Consolas" w:cs="Times New Roman"/>
+          <w:color w:val="9CDCFE"/>
+          <w:kern w:val="0"/>
+          <w:sz w:val="21"/>
+          <w:szCs w:val="21"/>
+          <w:lang w:eastAsia="pt-BR"/>
+          <w14:ligatures w14:val="none"/>
+        </w:rPr>
+        <w:t>:</w:t>
+      </w:r>
+      <w:r>
+        <w:rPr>
+          <w:rFonts w:ascii="Consolas" w:eastAsia="Times New Roman" w:hAnsi="Consolas" w:cs="Times New Roman"/>
+          <w:color w:val="CCCCCC"/>
+          <w:kern w:val="0"/>
+          <w:sz w:val="21"/>
+          <w:szCs w:val="21"/>
+          <w:lang w:eastAsia="pt-BR"/>
+          <w14:ligatures w14:val="none"/>
+        </w:rPr>
+        <w:t xml:space="preserve"> [</w:t>
+      </w:r>
+      <w:r>
+        <w:rPr>
+          <w:rFonts w:ascii="Consolas" w:eastAsia="Times New Roman" w:hAnsi="Consolas" w:cs="Times New Roman"/>
+          <w:color w:val="CE9178"/>
+          <w:kern w:val="0"/>
+          <w:sz w:val="21"/>
+          <w:szCs w:val="21"/>
+          <w:lang w:eastAsia="pt-BR"/>
+          <w14:ligatures w14:val="none"/>
+        </w:rPr>
+        <w:t>"Acesso negado!"</w:t>
+      </w:r>
+      <w:r>
+        <w:rPr>
+          <w:rFonts w:ascii="Consolas" w:eastAsia="Times New Roman" w:hAnsi="Consolas" w:cs="Times New Roman"/>
+          <w:color w:val="CCCCCC"/>
+          <w:kern w:val="0"/>
+          <w:sz w:val="21"/>
+          <w:szCs w:val="21"/>
+          <w:lang w:eastAsia="pt-BR"/>
+          <w14:ligatures w14:val="none"/>
+        </w:rPr>
+        <w:t>] })</w:t>
+      </w:r>
+    </w:p>
+    <w:p>
+      <w:pPr>
+        <w:shd w:val="clear" w:color="auto" w:fill="1F1F1F"/>
+        <w:spacing w:after="0" w:line="285" w:lineRule="atLeast"/>
+        <w:rPr>
+          <w:rFonts w:ascii="Consolas" w:eastAsia="Times New Roman" w:hAnsi="Consolas" w:cs="Times New Roman"/>
+          <w:color w:val="CCCCCC"/>
+          <w:kern w:val="0"/>
+          <w:sz w:val="21"/>
+          <w:szCs w:val="21"/>
+          <w:lang w:eastAsia="pt-BR"/>
+          <w14:ligatures w14:val="none"/>
+        </w:rPr>
+      </w:pPr>
+      <w:r>
+        <w:rPr>
+          <w:rFonts w:ascii="Consolas" w:eastAsia="Times New Roman" w:hAnsi="Consolas" w:cs="Times New Roman"/>
+          <w:color w:val="CCCCCC"/>
+          <w:kern w:val="0"/>
+          <w:sz w:val="21"/>
+          <w:szCs w:val="21"/>
+          <w:lang w:eastAsia="pt-BR"/>
+          <w14:ligatures w14:val="none"/>
+        </w:rPr>
+        <w:t>  }</w:t>
+      </w:r>
+    </w:p>
+    <w:p>
+      <w:pPr>
+        <w:shd w:val="clear" w:color="auto" w:fill="1F1F1F"/>
+        <w:spacing w:after="0" w:line="285" w:lineRule="atLeast"/>
+        <w:rPr>
+          <w:rFonts w:ascii="Consolas" w:eastAsia="Times New Roman" w:hAnsi="Consolas" w:cs="Times New Roman"/>
+          <w:color w:val="CCCCCC"/>
+          <w:kern w:val="0"/>
+          <w:sz w:val="21"/>
+          <w:szCs w:val="21"/>
+          <w:lang w:eastAsia="pt-BR"/>
+          <w14:ligatures w14:val="none"/>
+        </w:rPr>
+      </w:pPr>
+    </w:p>
+    <w:p>
+      <w:pPr>
+        <w:shd w:val="clear" w:color="auto" w:fill="1F1F1F"/>
+        <w:spacing w:after="0" w:line="285" w:lineRule="atLeast"/>
+        <w:rPr>
+          <w:rFonts w:ascii="Consolas" w:eastAsia="Times New Roman" w:hAnsi="Consolas" w:cs="Times New Roman"/>
+          <w:color w:val="CCCCCC"/>
+          <w:kern w:val="0"/>
+          <w:sz w:val="21"/>
+          <w:szCs w:val="21"/>
+          <w:lang w:eastAsia="pt-BR"/>
+          <w14:ligatures w14:val="none"/>
+        </w:rPr>
+      </w:pPr>
+      <w:r>
+        <w:rPr>
+          <w:rFonts w:ascii="Consolas" w:eastAsia="Times New Roman" w:hAnsi="Consolas" w:cs="Times New Roman"/>
+          <w:color w:val="CCCCCC"/>
+          <w:kern w:val="0"/>
+          <w:sz w:val="21"/>
+          <w:szCs w:val="21"/>
+          <w:lang w:eastAsia="pt-BR"/>
+          <w14:ligatures w14:val="none"/>
+        </w:rPr>
+        <w:t xml:space="preserve">  </w:t>
+      </w:r>
+      <w:r>
+        <w:rPr>
+          <w:rFonts w:ascii="Consolas" w:eastAsia="Times New Roman" w:hAnsi="Consolas" w:cs="Times New Roman"/>
+          <w:color w:val="6A9955"/>
+          <w:kern w:val="0"/>
+          <w:sz w:val="21"/>
+          <w:szCs w:val="21"/>
+          <w:lang w:eastAsia="pt-BR"/>
+          <w14:ligatures w14:val="none"/>
+        </w:rPr>
+        <w:t>//</w:t>
+      </w:r>
+      <w:proofErr w:type="spellStart"/>
+      <w:r>
+        <w:rPr>
+          <w:rFonts w:ascii="Consolas" w:eastAsia="Times New Roman" w:hAnsi="Consolas" w:cs="Times New Roman"/>
+          <w:color w:val="6A9955"/>
+          <w:kern w:val="0"/>
+          <w:sz w:val="21"/>
+          <w:szCs w:val="21"/>
+          <w:lang w:eastAsia="pt-BR"/>
+          <w14:ligatures w14:val="none"/>
+        </w:rPr>
+        <w:t>check</w:t>
+      </w:r>
+      <w:proofErr w:type="spellEnd"/>
+      <w:r>
+        <w:rPr>
+          <w:rFonts w:ascii="Consolas" w:eastAsia="Times New Roman" w:hAnsi="Consolas" w:cs="Times New Roman"/>
+          <w:color w:val="6A9955"/>
+          <w:kern w:val="0"/>
+          <w:sz w:val="21"/>
+          <w:szCs w:val="21"/>
+          <w:lang w:eastAsia="pt-BR"/>
+          <w14:ligatures w14:val="none"/>
+        </w:rPr>
+        <w:t xml:space="preserve"> </w:t>
+      </w:r>
+      <w:proofErr w:type="spellStart"/>
+      <w:r>
+        <w:rPr>
+          <w:rFonts w:ascii="Consolas" w:eastAsia="Times New Roman" w:hAnsi="Consolas" w:cs="Times New Roman"/>
+          <w:color w:val="6A9955"/>
+          <w:kern w:val="0"/>
+          <w:sz w:val="21"/>
+          <w:szCs w:val="21"/>
+          <w:lang w:eastAsia="pt-BR"/>
+          <w14:ligatures w14:val="none"/>
+        </w:rPr>
+        <w:t>if</w:t>
+      </w:r>
+      <w:proofErr w:type="spellEnd"/>
+      <w:r>
+        <w:rPr>
+          <w:rFonts w:ascii="Consolas" w:eastAsia="Times New Roman" w:hAnsi="Consolas" w:cs="Times New Roman"/>
+          <w:color w:val="6A9955"/>
+          <w:kern w:val="0"/>
+          <w:sz w:val="21"/>
+          <w:szCs w:val="21"/>
+          <w:lang w:eastAsia="pt-BR"/>
+          <w14:ligatures w14:val="none"/>
+        </w:rPr>
+        <w:t xml:space="preserve"> token </w:t>
+      </w:r>
+      <w:proofErr w:type="spellStart"/>
+      <w:r>
+        <w:rPr>
+          <w:rFonts w:ascii="Consolas" w:eastAsia="Times New Roman" w:hAnsi="Consolas" w:cs="Times New Roman"/>
+          <w:color w:val="6A9955"/>
+          <w:kern w:val="0"/>
+          <w:sz w:val="21"/>
+          <w:szCs w:val="21"/>
+          <w:lang w:eastAsia="pt-BR"/>
+          <w14:ligatures w14:val="none"/>
+        </w:rPr>
+        <w:t>is</w:t>
+      </w:r>
+      <w:proofErr w:type="spellEnd"/>
+      <w:r>
+        <w:rPr>
+          <w:rFonts w:ascii="Consolas" w:eastAsia="Times New Roman" w:hAnsi="Consolas" w:cs="Times New Roman"/>
+          <w:color w:val="6A9955"/>
+          <w:kern w:val="0"/>
+          <w:sz w:val="21"/>
+          <w:szCs w:val="21"/>
+          <w:lang w:eastAsia="pt-BR"/>
+          <w14:ligatures w14:val="none"/>
+        </w:rPr>
+        <w:t xml:space="preserve"> </w:t>
+      </w:r>
+      <w:proofErr w:type="spellStart"/>
+      <w:r>
+        <w:rPr>
+          <w:rFonts w:ascii="Consolas" w:eastAsia="Times New Roman" w:hAnsi="Consolas" w:cs="Times New Roman"/>
+          <w:color w:val="6A9955"/>
+          <w:kern w:val="0"/>
+          <w:sz w:val="21"/>
+          <w:szCs w:val="21"/>
+          <w:lang w:eastAsia="pt-BR"/>
+          <w14:ligatures w14:val="none"/>
+        </w:rPr>
+        <w:t>valid</w:t>
+      </w:r>
+      <w:proofErr w:type="spellEnd"/>
+      <w:r>
+        <w:rPr>
+          <w:rFonts w:ascii="Consolas" w:eastAsia="Times New Roman" w:hAnsi="Consolas" w:cs="Times New Roman"/>
+          <w:color w:val="6A9955"/>
+          <w:kern w:val="0"/>
+          <w:sz w:val="21"/>
+          <w:szCs w:val="21"/>
+          <w:lang w:eastAsia="pt-BR"/>
+          <w14:ligatures w14:val="none"/>
+        </w:rPr>
+        <w:t xml:space="preserve"> - checando se token é válido</w:t>
+      </w:r>
+    </w:p>
+    <w:p>
+      <w:pPr>
+        <w:shd w:val="clear" w:color="auto" w:fill="1F1F1F"/>
+        <w:spacing w:after="0" w:line="285" w:lineRule="atLeast"/>
+        <w:rPr>
+          <w:rFonts w:ascii="Consolas" w:eastAsia="Times New Roman" w:hAnsi="Consolas" w:cs="Times New Roman"/>
+          <w:color w:val="CCCCCC"/>
+          <w:kern w:val="0"/>
+          <w:sz w:val="21"/>
+          <w:szCs w:val="21"/>
+          <w:lang w:eastAsia="pt-BR"/>
+          <w14:ligatures w14:val="none"/>
+        </w:rPr>
+      </w:pPr>
+      <w:r>
+        <w:rPr>
+          <w:rFonts w:ascii="Consolas" w:eastAsia="Times New Roman" w:hAnsi="Consolas" w:cs="Times New Roman"/>
+          <w:color w:val="CCCCCC"/>
+          <w:kern w:val="0"/>
+          <w:sz w:val="21"/>
+          <w:szCs w:val="21"/>
+          <w:lang w:eastAsia="pt-BR"/>
+          <w14:ligatures w14:val="none"/>
+        </w:rPr>
+        <w:t xml:space="preserve">  </w:t>
+      </w:r>
+      <w:proofErr w:type="spellStart"/>
+      <w:r>
+        <w:rPr>
+          <w:rFonts w:ascii="Consolas" w:eastAsia="Times New Roman" w:hAnsi="Consolas" w:cs="Times New Roman"/>
+          <w:color w:val="C586C0"/>
+          <w:kern w:val="0"/>
+          <w:sz w:val="21"/>
+          <w:szCs w:val="21"/>
+          <w:lang w:eastAsia="pt-BR"/>
+          <w14:ligatures w14:val="none"/>
+        </w:rPr>
+        <w:t>try</w:t>
+      </w:r>
+      <w:proofErr w:type="spellEnd"/>
+      <w:r>
+        <w:rPr>
+          <w:rFonts w:ascii="Consolas" w:eastAsia="Times New Roman" w:hAnsi="Consolas" w:cs="Times New Roman"/>
+          <w:color w:val="CCCCCC"/>
+          <w:kern w:val="0"/>
+          <w:sz w:val="21"/>
+          <w:szCs w:val="21"/>
+          <w:lang w:eastAsia="pt-BR"/>
+          <w14:ligatures w14:val="none"/>
+        </w:rPr>
+        <w:t xml:space="preserve"> {</w:t>
+      </w:r>
+    </w:p>
+    <w:p>
+      <w:pPr>
+        <w:shd w:val="clear" w:color="auto" w:fill="1F1F1F"/>
+        <w:spacing w:after="0" w:line="285" w:lineRule="atLeast"/>
+        <w:rPr>
+          <w:rFonts w:ascii="Consolas" w:eastAsia="Times New Roman" w:hAnsi="Consolas" w:cs="Times New Roman"/>
+          <w:color w:val="CCCCCC"/>
+          <w:kern w:val="0"/>
+          <w:sz w:val="21"/>
+          <w:szCs w:val="21"/>
+          <w:lang w:eastAsia="pt-BR"/>
+          <w14:ligatures w14:val="none"/>
+        </w:rPr>
+      </w:pPr>
+      <w:r>
+        <w:rPr>
+          <w:rFonts w:ascii="Consolas" w:eastAsia="Times New Roman" w:hAnsi="Consolas" w:cs="Times New Roman"/>
+          <w:color w:val="CCCCCC"/>
+          <w:kern w:val="0"/>
+          <w:sz w:val="21"/>
+          <w:szCs w:val="21"/>
+          <w:lang w:eastAsia="pt-BR"/>
+          <w14:ligatures w14:val="none"/>
+        </w:rPr>
+        <w:t xml:space="preserve">    </w:t>
+      </w:r>
+      <w:proofErr w:type="spellStart"/>
+      <w:r>
+        <w:rPr>
+          <w:rFonts w:ascii="Consolas" w:eastAsia="Times New Roman" w:hAnsi="Consolas" w:cs="Times New Roman"/>
+          <w:color w:val="569CD6"/>
+          <w:kern w:val="0"/>
+          <w:sz w:val="21"/>
+          <w:szCs w:val="21"/>
+          <w:lang w:eastAsia="pt-BR"/>
+          <w14:ligatures w14:val="none"/>
+        </w:rPr>
+        <w:t>const</w:t>
+      </w:r>
+      <w:proofErr w:type="spellEnd"/>
+      <w:r>
+        <w:rPr>
+          <w:rFonts w:ascii="Consolas" w:eastAsia="Times New Roman" w:hAnsi="Consolas" w:cs="Times New Roman"/>
+          <w:color w:val="CCCCCC"/>
+          <w:kern w:val="0"/>
+          <w:sz w:val="21"/>
+          <w:szCs w:val="21"/>
+          <w:lang w:eastAsia="pt-BR"/>
+          <w14:ligatures w14:val="none"/>
+        </w:rPr>
+        <w:t xml:space="preserve"> </w:t>
+      </w:r>
+      <w:proofErr w:type="spellStart"/>
+      <w:r>
+        <w:rPr>
+          <w:rFonts w:ascii="Consolas" w:eastAsia="Times New Roman" w:hAnsi="Consolas" w:cs="Times New Roman"/>
+          <w:color w:val="4FC1FF"/>
+          <w:kern w:val="0"/>
+          <w:sz w:val="21"/>
+          <w:szCs w:val="21"/>
+          <w:lang w:eastAsia="pt-BR"/>
+          <w14:ligatures w14:val="none"/>
+        </w:rPr>
+        <w:t>verified</w:t>
+      </w:r>
+      <w:proofErr w:type="spellEnd"/>
+      <w:r>
+        <w:rPr>
+          <w:rFonts w:ascii="Consolas" w:eastAsia="Times New Roman" w:hAnsi="Consolas" w:cs="Times New Roman"/>
+          <w:color w:val="CCCCCC"/>
+          <w:kern w:val="0"/>
+          <w:sz w:val="21"/>
+          <w:szCs w:val="21"/>
+          <w:lang w:eastAsia="pt-BR"/>
+          <w14:ligatures w14:val="none"/>
+        </w:rPr>
+        <w:t xml:space="preserve"> </w:t>
+      </w:r>
+      <w:r>
+        <w:rPr>
+          <w:rFonts w:ascii="Consolas" w:eastAsia="Times New Roman" w:hAnsi="Consolas" w:cs="Times New Roman"/>
+          <w:color w:val="D4D4D4"/>
+          <w:kern w:val="0"/>
+          <w:sz w:val="21"/>
+          <w:szCs w:val="21"/>
+          <w:lang w:eastAsia="pt-BR"/>
+          <w14:ligatures w14:val="none"/>
+        </w:rPr>
+        <w:t>=</w:t>
+      </w:r>
+      <w:r>
+        <w:rPr>
+          <w:rFonts w:ascii="Consolas" w:eastAsia="Times New Roman" w:hAnsi="Consolas" w:cs="Times New Roman"/>
+          <w:color w:val="CCCCCC"/>
+          <w:kern w:val="0"/>
+          <w:sz w:val="21"/>
+          <w:szCs w:val="21"/>
+          <w:lang w:eastAsia="pt-BR"/>
+          <w14:ligatures w14:val="none"/>
+        </w:rPr>
+        <w:t xml:space="preserve"> </w:t>
+      </w:r>
+      <w:proofErr w:type="spellStart"/>
+      <w:proofErr w:type="gramStart"/>
+      <w:r>
+        <w:rPr>
+          <w:rFonts w:ascii="Consolas" w:eastAsia="Times New Roman" w:hAnsi="Consolas" w:cs="Times New Roman"/>
+          <w:color w:val="9CDCFE"/>
+          <w:kern w:val="0"/>
+          <w:sz w:val="21"/>
+          <w:szCs w:val="21"/>
+          <w:lang w:eastAsia="pt-BR"/>
+          <w14:ligatures w14:val="none"/>
+        </w:rPr>
+        <w:t>jwt</w:t>
+      </w:r>
+      <w:r>
+        <w:rPr>
+          <w:rFonts w:ascii="Consolas" w:eastAsia="Times New Roman" w:hAnsi="Consolas" w:cs="Times New Roman"/>
+          <w:color w:val="CCCCCC"/>
+          <w:kern w:val="0"/>
+          <w:sz w:val="21"/>
+          <w:szCs w:val="21"/>
+          <w:lang w:eastAsia="pt-BR"/>
+          <w14:ligatures w14:val="none"/>
+        </w:rPr>
+        <w:t>.</w:t>
+      </w:r>
+      <w:r>
+        <w:rPr>
+          <w:rFonts w:ascii="Consolas" w:eastAsia="Times New Roman" w:hAnsi="Consolas" w:cs="Times New Roman"/>
+          <w:color w:val="DCDCAA"/>
+          <w:kern w:val="0"/>
+          <w:sz w:val="21"/>
+          <w:szCs w:val="21"/>
+          <w:lang w:eastAsia="pt-BR"/>
+          <w14:ligatures w14:val="none"/>
+        </w:rPr>
+        <w:t>verify</w:t>
+      </w:r>
+      <w:proofErr w:type="spellEnd"/>
+      <w:proofErr w:type="gramEnd"/>
+      <w:r>
+        <w:rPr>
+          <w:rFonts w:ascii="Consolas" w:eastAsia="Times New Roman" w:hAnsi="Consolas" w:cs="Times New Roman"/>
+          <w:color w:val="CCCCCC"/>
+          <w:kern w:val="0"/>
+          <w:sz w:val="21"/>
+          <w:szCs w:val="21"/>
+          <w:lang w:eastAsia="pt-BR"/>
+          <w14:ligatures w14:val="none"/>
+        </w:rPr>
+        <w:t>(</w:t>
+      </w:r>
+      <w:r>
+        <w:rPr>
+          <w:rFonts w:ascii="Consolas" w:eastAsia="Times New Roman" w:hAnsi="Consolas" w:cs="Times New Roman"/>
+          <w:color w:val="4FC1FF"/>
+          <w:kern w:val="0"/>
+          <w:sz w:val="21"/>
+          <w:szCs w:val="21"/>
+          <w:lang w:eastAsia="pt-BR"/>
+          <w14:ligatures w14:val="none"/>
+        </w:rPr>
+        <w:t>token</w:t>
+      </w:r>
+      <w:r>
+        <w:rPr>
+          <w:rFonts w:ascii="Consolas" w:eastAsia="Times New Roman" w:hAnsi="Consolas" w:cs="Times New Roman"/>
+          <w:color w:val="CCCCCC"/>
+          <w:kern w:val="0"/>
+          <w:sz w:val="21"/>
+          <w:szCs w:val="21"/>
+          <w:lang w:eastAsia="pt-BR"/>
+          <w14:ligatures w14:val="none"/>
+        </w:rPr>
+        <w:t xml:space="preserve">, </w:t>
+      </w:r>
+      <w:proofErr w:type="spellStart"/>
+      <w:r>
+        <w:rPr>
+          <w:rFonts w:ascii="Consolas" w:eastAsia="Times New Roman" w:hAnsi="Consolas" w:cs="Times New Roman"/>
+          <w:color w:val="4FC1FF"/>
+          <w:kern w:val="0"/>
+          <w:sz w:val="21"/>
+          <w:szCs w:val="21"/>
+          <w:lang w:eastAsia="pt-BR"/>
+          <w14:ligatures w14:val="none"/>
+        </w:rPr>
+        <w:t>jwtSecret</w:t>
+      </w:r>
+      <w:proofErr w:type="spellEnd"/>
+      <w:r>
+        <w:rPr>
+          <w:rFonts w:ascii="Consolas" w:eastAsia="Times New Roman" w:hAnsi="Consolas" w:cs="Times New Roman"/>
+          <w:color w:val="CCCCCC"/>
+          <w:kern w:val="0"/>
+          <w:sz w:val="21"/>
+          <w:szCs w:val="21"/>
+          <w:lang w:eastAsia="pt-BR"/>
+          <w14:ligatures w14:val="none"/>
+        </w:rPr>
+        <w:t>)</w:t>
+      </w:r>
+      <w:r>
+        <w:rPr>
+          <w:rFonts w:ascii="Consolas" w:eastAsia="Times New Roman" w:hAnsi="Consolas" w:cs="Times New Roman"/>
+          <w:color w:val="6A9955"/>
+          <w:kern w:val="0"/>
+          <w:sz w:val="21"/>
+          <w:szCs w:val="21"/>
+          <w:lang w:eastAsia="pt-BR"/>
+          <w14:ligatures w14:val="none"/>
+        </w:rPr>
+        <w:t xml:space="preserve">//método </w:t>
+      </w:r>
+      <w:proofErr w:type="spellStart"/>
+      <w:r>
+        <w:rPr>
+          <w:rFonts w:ascii="Consolas" w:eastAsia="Times New Roman" w:hAnsi="Consolas" w:cs="Times New Roman"/>
+          <w:color w:val="6A9955"/>
+          <w:kern w:val="0"/>
+          <w:sz w:val="21"/>
+          <w:szCs w:val="21"/>
+          <w:lang w:eastAsia="pt-BR"/>
+          <w14:ligatures w14:val="none"/>
+        </w:rPr>
+        <w:t>verify</w:t>
+      </w:r>
+      <w:proofErr w:type="spellEnd"/>
+      <w:r>
+        <w:rPr>
+          <w:rFonts w:ascii="Consolas" w:eastAsia="Times New Roman" w:hAnsi="Consolas" w:cs="Times New Roman"/>
+          <w:color w:val="6A9955"/>
+          <w:kern w:val="0"/>
+          <w:sz w:val="21"/>
+          <w:szCs w:val="21"/>
+          <w:lang w:eastAsia="pt-BR"/>
+          <w14:ligatures w14:val="none"/>
+        </w:rPr>
+        <w:t xml:space="preserve"> irá comparar o token com o </w:t>
+      </w:r>
+      <w:proofErr w:type="spellStart"/>
+      <w:r>
+        <w:rPr>
+          <w:rFonts w:ascii="Consolas" w:eastAsia="Times New Roman" w:hAnsi="Consolas" w:cs="Times New Roman"/>
+          <w:color w:val="6A9955"/>
+          <w:kern w:val="0"/>
+          <w:sz w:val="21"/>
+          <w:szCs w:val="21"/>
+          <w:lang w:eastAsia="pt-BR"/>
+          <w14:ligatures w14:val="none"/>
+        </w:rPr>
+        <w:t>jwtSecret</w:t>
+      </w:r>
+      <w:proofErr w:type="spellEnd"/>
+      <w:r>
+        <w:rPr>
+          <w:rFonts w:ascii="Consolas" w:eastAsia="Times New Roman" w:hAnsi="Consolas" w:cs="Times New Roman"/>
+          <w:color w:val="6A9955"/>
+          <w:kern w:val="0"/>
+          <w:sz w:val="21"/>
+          <w:szCs w:val="21"/>
+          <w:lang w:eastAsia="pt-BR"/>
+          <w14:ligatures w14:val="none"/>
+        </w:rPr>
+        <w:t xml:space="preserve">, se tem esse </w:t>
+      </w:r>
+      <w:proofErr w:type="spellStart"/>
+      <w:r>
+        <w:rPr>
+          <w:rFonts w:ascii="Consolas" w:eastAsia="Times New Roman" w:hAnsi="Consolas" w:cs="Times New Roman"/>
+          <w:color w:val="6A9955"/>
+          <w:kern w:val="0"/>
+          <w:sz w:val="21"/>
+          <w:szCs w:val="21"/>
+          <w:lang w:eastAsia="pt-BR"/>
+          <w14:ligatures w14:val="none"/>
+        </w:rPr>
+        <w:t>Secret</w:t>
+      </w:r>
+      <w:proofErr w:type="spellEnd"/>
+      <w:r>
+        <w:rPr>
+          <w:rFonts w:ascii="Consolas" w:eastAsia="Times New Roman" w:hAnsi="Consolas" w:cs="Times New Roman"/>
+          <w:color w:val="6A9955"/>
+          <w:kern w:val="0"/>
+          <w:sz w:val="21"/>
+          <w:szCs w:val="21"/>
+          <w:lang w:eastAsia="pt-BR"/>
+          <w14:ligatures w14:val="none"/>
+        </w:rPr>
+        <w:t xml:space="preserve"> o </w:t>
+      </w:r>
+      <w:proofErr w:type="spellStart"/>
+      <w:r>
+        <w:rPr>
+          <w:rFonts w:ascii="Consolas" w:eastAsia="Times New Roman" w:hAnsi="Consolas" w:cs="Times New Roman"/>
+          <w:color w:val="6A9955"/>
+          <w:kern w:val="0"/>
+          <w:sz w:val="21"/>
+          <w:szCs w:val="21"/>
+          <w:lang w:eastAsia="pt-BR"/>
+          <w14:ligatures w14:val="none"/>
+        </w:rPr>
+        <w:t>tokne</w:t>
+      </w:r>
+      <w:proofErr w:type="spellEnd"/>
+      <w:r>
+        <w:rPr>
+          <w:rFonts w:ascii="Consolas" w:eastAsia="Times New Roman" w:hAnsi="Consolas" w:cs="Times New Roman"/>
+          <w:color w:val="6A9955"/>
+          <w:kern w:val="0"/>
+          <w:sz w:val="21"/>
+          <w:szCs w:val="21"/>
+          <w:lang w:eastAsia="pt-BR"/>
+          <w14:ligatures w14:val="none"/>
+        </w:rPr>
+        <w:t xml:space="preserve"> é válido</w:t>
+      </w:r>
+    </w:p>
+    <w:p>
+      <w:pPr>
+        <w:shd w:val="clear" w:color="auto" w:fill="1F1F1F"/>
+        <w:spacing w:after="0" w:line="285" w:lineRule="atLeast"/>
+        <w:rPr>
+          <w:rFonts w:ascii="Consolas" w:eastAsia="Times New Roman" w:hAnsi="Consolas" w:cs="Times New Roman"/>
+          <w:color w:val="CCCCCC"/>
+          <w:kern w:val="0"/>
+          <w:sz w:val="21"/>
+          <w:szCs w:val="21"/>
+          <w:lang w:eastAsia="pt-BR"/>
+          <w14:ligatures w14:val="none"/>
+        </w:rPr>
+      </w:pPr>
+    </w:p>
+    <w:p>
+      <w:pPr>
+        <w:shd w:val="clear" w:color="auto" w:fill="1F1F1F"/>
+        <w:spacing w:after="0" w:line="285" w:lineRule="atLeast"/>
+        <w:rPr>
+          <w:rFonts w:ascii="Consolas" w:eastAsia="Times New Roman" w:hAnsi="Consolas" w:cs="Times New Roman"/>
+          <w:color w:val="CCCCCC"/>
+          <w:kern w:val="0"/>
+          <w:sz w:val="21"/>
+          <w:szCs w:val="21"/>
+          <w:lang w:eastAsia="pt-BR"/>
+          <w14:ligatures w14:val="none"/>
+        </w:rPr>
+      </w:pPr>
+      <w:r>
+        <w:rPr>
+          <w:rFonts w:ascii="Consolas" w:eastAsia="Times New Roman" w:hAnsi="Consolas" w:cs="Times New Roman"/>
+          <w:color w:val="CCCCCC"/>
+          <w:kern w:val="0"/>
+          <w:sz w:val="21"/>
+          <w:szCs w:val="21"/>
+          <w:lang w:eastAsia="pt-BR"/>
+          <w14:ligatures w14:val="none"/>
+        </w:rPr>
+        <w:lastRenderedPageBreak/>
+        <w:t xml:space="preserve">    </w:t>
+      </w:r>
+      <w:proofErr w:type="spellStart"/>
+      <w:r>
+        <w:rPr>
+          <w:rFonts w:ascii="Consolas" w:eastAsia="Times New Roman" w:hAnsi="Consolas" w:cs="Times New Roman"/>
+          <w:color w:val="9CDCFE"/>
+          <w:kern w:val="0"/>
+          <w:sz w:val="21"/>
+          <w:szCs w:val="21"/>
+          <w:lang w:eastAsia="pt-BR"/>
+          <w14:ligatures w14:val="none"/>
+        </w:rPr>
+        <w:t>req</w:t>
+      </w:r>
+      <w:r>
+        <w:rPr>
+          <w:rFonts w:ascii="Consolas" w:eastAsia="Times New Roman" w:hAnsi="Consolas" w:cs="Times New Roman"/>
+          <w:color w:val="CCCCCC"/>
+          <w:kern w:val="0"/>
+          <w:sz w:val="21"/>
+          <w:szCs w:val="21"/>
+          <w:lang w:eastAsia="pt-BR"/>
+          <w14:ligatures w14:val="none"/>
+        </w:rPr>
+        <w:t>.</w:t>
+      </w:r>
+      <w:r>
+        <w:rPr>
+          <w:rFonts w:ascii="Consolas" w:eastAsia="Times New Roman" w:hAnsi="Consolas" w:cs="Times New Roman"/>
+          <w:color w:val="9CDCFE"/>
+          <w:kern w:val="0"/>
+          <w:sz w:val="21"/>
+          <w:szCs w:val="21"/>
+          <w:lang w:eastAsia="pt-BR"/>
+          <w14:ligatures w14:val="none"/>
+        </w:rPr>
+        <w:t>user</w:t>
+      </w:r>
+      <w:proofErr w:type="spellEnd"/>
+      <w:r>
+        <w:rPr>
+          <w:rFonts w:ascii="Consolas" w:eastAsia="Times New Roman" w:hAnsi="Consolas" w:cs="Times New Roman"/>
+          <w:color w:val="CCCCCC"/>
+          <w:kern w:val="0"/>
+          <w:sz w:val="21"/>
+          <w:szCs w:val="21"/>
+          <w:lang w:eastAsia="pt-BR"/>
+          <w14:ligatures w14:val="none"/>
+        </w:rPr>
+        <w:t xml:space="preserve"> </w:t>
+      </w:r>
+      <w:r>
+        <w:rPr>
+          <w:rFonts w:ascii="Consolas" w:eastAsia="Times New Roman" w:hAnsi="Consolas" w:cs="Times New Roman"/>
+          <w:color w:val="D4D4D4"/>
+          <w:kern w:val="0"/>
+          <w:sz w:val="21"/>
+          <w:szCs w:val="21"/>
+          <w:lang w:eastAsia="pt-BR"/>
+          <w14:ligatures w14:val="none"/>
+        </w:rPr>
+        <w:t>=</w:t>
+      </w:r>
+      <w:r>
+        <w:rPr>
+          <w:rFonts w:ascii="Consolas" w:eastAsia="Times New Roman" w:hAnsi="Consolas" w:cs="Times New Roman"/>
+          <w:color w:val="CCCCCC"/>
+          <w:kern w:val="0"/>
+          <w:sz w:val="21"/>
+          <w:szCs w:val="21"/>
+          <w:lang w:eastAsia="pt-BR"/>
+          <w14:ligatures w14:val="none"/>
+        </w:rPr>
+        <w:t xml:space="preserve"> </w:t>
+      </w:r>
+      <w:proofErr w:type="spellStart"/>
+      <w:r>
+        <w:rPr>
+          <w:rFonts w:ascii="Consolas" w:eastAsia="Times New Roman" w:hAnsi="Consolas" w:cs="Times New Roman"/>
+          <w:color w:val="C586C0"/>
+          <w:kern w:val="0"/>
+          <w:sz w:val="21"/>
+          <w:szCs w:val="21"/>
+          <w:lang w:eastAsia="pt-BR"/>
+          <w14:ligatures w14:val="none"/>
+        </w:rPr>
+        <w:t>await</w:t>
+      </w:r>
+      <w:proofErr w:type="spellEnd"/>
+      <w:r>
+        <w:rPr>
+          <w:rFonts w:ascii="Consolas" w:eastAsia="Times New Roman" w:hAnsi="Consolas" w:cs="Times New Roman"/>
+          <w:color w:val="CCCCCC"/>
+          <w:kern w:val="0"/>
+          <w:sz w:val="21"/>
+          <w:szCs w:val="21"/>
+          <w:lang w:eastAsia="pt-BR"/>
+          <w14:ligatures w14:val="none"/>
+        </w:rPr>
+        <w:t xml:space="preserve"> </w:t>
+      </w:r>
+      <w:proofErr w:type="spellStart"/>
+      <w:r>
+        <w:rPr>
+          <w:rFonts w:ascii="Consolas" w:eastAsia="Times New Roman" w:hAnsi="Consolas" w:cs="Times New Roman"/>
+          <w:color w:val="4EC9B0"/>
+          <w:kern w:val="0"/>
+          <w:sz w:val="21"/>
+          <w:szCs w:val="21"/>
+          <w:lang w:eastAsia="pt-BR"/>
+          <w14:ligatures w14:val="none"/>
+        </w:rPr>
+        <w:t>User</w:t>
+      </w:r>
+      <w:r>
+        <w:rPr>
+          <w:rFonts w:ascii="Consolas" w:eastAsia="Times New Roman" w:hAnsi="Consolas" w:cs="Times New Roman"/>
+          <w:color w:val="CCCCCC"/>
+          <w:kern w:val="0"/>
+          <w:sz w:val="21"/>
+          <w:szCs w:val="21"/>
+          <w:lang w:eastAsia="pt-BR"/>
+          <w14:ligatures w14:val="none"/>
+        </w:rPr>
+        <w:t>.</w:t>
+      </w:r>
+      <w:r>
+        <w:rPr>
+          <w:rFonts w:ascii="Consolas" w:eastAsia="Times New Roman" w:hAnsi="Consolas" w:cs="Times New Roman"/>
+          <w:color w:val="DCDCAA"/>
+          <w:kern w:val="0"/>
+          <w:sz w:val="21"/>
+          <w:szCs w:val="21"/>
+          <w:lang w:eastAsia="pt-BR"/>
+          <w14:ligatures w14:val="none"/>
+        </w:rPr>
+        <w:t>findById</w:t>
+      </w:r>
+      <w:proofErr w:type="spellEnd"/>
+      <w:r>
+        <w:rPr>
+          <w:rFonts w:ascii="Consolas" w:eastAsia="Times New Roman" w:hAnsi="Consolas" w:cs="Times New Roman"/>
+          <w:color w:val="CCCCCC"/>
+          <w:kern w:val="0"/>
+          <w:sz w:val="21"/>
+          <w:szCs w:val="21"/>
+          <w:lang w:eastAsia="pt-BR"/>
+          <w14:ligatures w14:val="none"/>
+        </w:rPr>
+        <w:t>(</w:t>
+      </w:r>
+      <w:r>
+        <w:rPr>
+          <w:rFonts w:ascii="Consolas" w:eastAsia="Times New Roman" w:hAnsi="Consolas" w:cs="Times New Roman"/>
+          <w:color w:val="4FC1FF"/>
+          <w:kern w:val="0"/>
+          <w:sz w:val="21"/>
+          <w:szCs w:val="21"/>
+          <w:lang w:eastAsia="pt-BR"/>
+          <w14:ligatures w14:val="none"/>
+        </w:rPr>
+        <w:t>verified</w:t>
+      </w:r>
+      <w:r>
+        <w:rPr>
+          <w:rFonts w:ascii="Consolas" w:eastAsia="Times New Roman" w:hAnsi="Consolas" w:cs="Times New Roman"/>
+          <w:color w:val="CCCCCC"/>
+          <w:kern w:val="0"/>
+          <w:sz w:val="21"/>
+          <w:szCs w:val="21"/>
+          <w:lang w:eastAsia="pt-BR"/>
+          <w14:ligatures w14:val="none"/>
+        </w:rPr>
+        <w:t>.</w:t>
+      </w:r>
+      <w:r>
+        <w:rPr>
+          <w:rFonts w:ascii="Consolas" w:eastAsia="Times New Roman" w:hAnsi="Consolas" w:cs="Times New Roman"/>
+          <w:color w:val="9CDCFE"/>
+          <w:kern w:val="0"/>
+          <w:sz w:val="21"/>
+          <w:szCs w:val="21"/>
+          <w:lang w:eastAsia="pt-BR"/>
+          <w14:ligatures w14:val="none"/>
+        </w:rPr>
+        <w:t>id</w:t>
+      </w:r>
+      <w:proofErr w:type="gramStart"/>
+      <w:r>
+        <w:rPr>
+          <w:rFonts w:ascii="Consolas" w:eastAsia="Times New Roman" w:hAnsi="Consolas" w:cs="Times New Roman"/>
+          <w:color w:val="CCCCCC"/>
+          <w:kern w:val="0"/>
+          <w:sz w:val="21"/>
+          <w:szCs w:val="21"/>
+          <w:lang w:eastAsia="pt-BR"/>
+          <w14:ligatures w14:val="none"/>
+        </w:rPr>
+        <w:t>).</w:t>
+      </w:r>
+      <w:proofErr w:type="spellStart"/>
+      <w:r>
+        <w:rPr>
+          <w:rFonts w:ascii="Consolas" w:eastAsia="Times New Roman" w:hAnsi="Consolas" w:cs="Times New Roman"/>
+          <w:color w:val="DCDCAA"/>
+          <w:kern w:val="0"/>
+          <w:sz w:val="21"/>
+          <w:szCs w:val="21"/>
+          <w:lang w:eastAsia="pt-BR"/>
+          <w14:ligatures w14:val="none"/>
+        </w:rPr>
+        <w:t>select</w:t>
+      </w:r>
+      <w:proofErr w:type="spellEnd"/>
+      <w:proofErr w:type="gramEnd"/>
+      <w:r>
+        <w:rPr>
+          <w:rFonts w:ascii="Consolas" w:eastAsia="Times New Roman" w:hAnsi="Consolas" w:cs="Times New Roman"/>
+          <w:color w:val="CCCCCC"/>
+          <w:kern w:val="0"/>
+          <w:sz w:val="21"/>
+          <w:szCs w:val="21"/>
+          <w:lang w:eastAsia="pt-BR"/>
+          <w14:ligatures w14:val="none"/>
+        </w:rPr>
+        <w:t>(</w:t>
+      </w:r>
+      <w:r>
+        <w:rPr>
+          <w:rFonts w:ascii="Consolas" w:eastAsia="Times New Roman" w:hAnsi="Consolas" w:cs="Times New Roman"/>
+          <w:color w:val="CE9178"/>
+          <w:kern w:val="0"/>
+          <w:sz w:val="21"/>
+          <w:szCs w:val="21"/>
+          <w:lang w:eastAsia="pt-BR"/>
+          <w14:ligatures w14:val="none"/>
+        </w:rPr>
+        <w:t>"-</w:t>
+      </w:r>
+      <w:proofErr w:type="spellStart"/>
+      <w:r>
+        <w:rPr>
+          <w:rFonts w:ascii="Consolas" w:eastAsia="Times New Roman" w:hAnsi="Consolas" w:cs="Times New Roman"/>
+          <w:color w:val="CE9178"/>
+          <w:kern w:val="0"/>
+          <w:sz w:val="21"/>
+          <w:szCs w:val="21"/>
+          <w:lang w:eastAsia="pt-BR"/>
+          <w14:ligatures w14:val="none"/>
+        </w:rPr>
+        <w:t>password</w:t>
+      </w:r>
+      <w:proofErr w:type="spellEnd"/>
+      <w:r>
+        <w:rPr>
+          <w:rFonts w:ascii="Consolas" w:eastAsia="Times New Roman" w:hAnsi="Consolas" w:cs="Times New Roman"/>
+          <w:color w:val="CE9178"/>
+          <w:kern w:val="0"/>
+          <w:sz w:val="21"/>
+          <w:szCs w:val="21"/>
+          <w:lang w:eastAsia="pt-BR"/>
+          <w14:ligatures w14:val="none"/>
+        </w:rPr>
+        <w:t>"</w:t>
+      </w:r>
+      <w:r>
+        <w:rPr>
+          <w:rFonts w:ascii="Consolas" w:eastAsia="Times New Roman" w:hAnsi="Consolas" w:cs="Times New Roman"/>
+          <w:color w:val="CCCCCC"/>
+          <w:kern w:val="0"/>
+          <w:sz w:val="21"/>
+          <w:szCs w:val="21"/>
+          <w:lang w:eastAsia="pt-BR"/>
+          <w14:ligatures w14:val="none"/>
+        </w:rPr>
+        <w:t>)</w:t>
+      </w:r>
+      <w:r>
+        <w:rPr>
+          <w:rFonts w:ascii="Consolas" w:eastAsia="Times New Roman" w:hAnsi="Consolas" w:cs="Times New Roman"/>
+          <w:color w:val="6A9955"/>
+          <w:kern w:val="0"/>
+          <w:sz w:val="21"/>
+          <w:szCs w:val="21"/>
+          <w:lang w:eastAsia="pt-BR"/>
+          <w14:ligatures w14:val="none"/>
+        </w:rPr>
+        <w:t xml:space="preserve">//será retornado um </w:t>
+      </w:r>
+      <w:proofErr w:type="spellStart"/>
+      <w:r>
+        <w:rPr>
+          <w:rFonts w:ascii="Consolas" w:eastAsia="Times New Roman" w:hAnsi="Consolas" w:cs="Times New Roman"/>
+          <w:color w:val="6A9955"/>
+          <w:kern w:val="0"/>
+          <w:sz w:val="21"/>
+          <w:szCs w:val="21"/>
+          <w:lang w:eastAsia="pt-BR"/>
+          <w14:ligatures w14:val="none"/>
+        </w:rPr>
+        <w:t>obj</w:t>
+      </w:r>
+      <w:proofErr w:type="spellEnd"/>
+      <w:r>
+        <w:rPr>
+          <w:rFonts w:ascii="Consolas" w:eastAsia="Times New Roman" w:hAnsi="Consolas" w:cs="Times New Roman"/>
+          <w:color w:val="6A9955"/>
+          <w:kern w:val="0"/>
+          <w:sz w:val="21"/>
+          <w:szCs w:val="21"/>
+          <w:lang w:eastAsia="pt-BR"/>
+          <w14:ligatures w14:val="none"/>
+        </w:rPr>
+        <w:t xml:space="preserve"> com todas propriedades do token e senha não será passada por não ser necessário  //</w:t>
+      </w:r>
+      <w:proofErr w:type="spellStart"/>
+      <w:r>
+        <w:rPr>
+          <w:rFonts w:ascii="Consolas" w:eastAsia="Times New Roman" w:hAnsi="Consolas" w:cs="Times New Roman"/>
+          <w:color w:val="6A9955"/>
+          <w:kern w:val="0"/>
+          <w:sz w:val="21"/>
+          <w:szCs w:val="21"/>
+          <w:lang w:eastAsia="pt-BR"/>
+          <w14:ligatures w14:val="none"/>
+        </w:rPr>
+        <w:t>findById</w:t>
+      </w:r>
+      <w:proofErr w:type="spellEnd"/>
+      <w:r>
+        <w:rPr>
+          <w:rFonts w:ascii="Consolas" w:eastAsia="Times New Roman" w:hAnsi="Consolas" w:cs="Times New Roman"/>
+          <w:color w:val="6A9955"/>
+          <w:kern w:val="0"/>
+          <w:sz w:val="21"/>
+          <w:szCs w:val="21"/>
+          <w:lang w:eastAsia="pt-BR"/>
+          <w14:ligatures w14:val="none"/>
+        </w:rPr>
+        <w:t xml:space="preserve">-usado para buscar um </w:t>
+      </w:r>
+      <w:proofErr w:type="spellStart"/>
+      <w:r>
+        <w:rPr>
+          <w:rFonts w:ascii="Consolas" w:eastAsia="Times New Roman" w:hAnsi="Consolas" w:cs="Times New Roman"/>
+          <w:color w:val="6A9955"/>
+          <w:kern w:val="0"/>
+          <w:sz w:val="21"/>
+          <w:szCs w:val="21"/>
+          <w:lang w:eastAsia="pt-BR"/>
+          <w14:ligatures w14:val="none"/>
+        </w:rPr>
+        <w:t>doc</w:t>
+      </w:r>
+      <w:proofErr w:type="spellEnd"/>
+      <w:r>
+        <w:rPr>
+          <w:rFonts w:ascii="Consolas" w:eastAsia="Times New Roman" w:hAnsi="Consolas" w:cs="Times New Roman"/>
+          <w:color w:val="6A9955"/>
+          <w:kern w:val="0"/>
+          <w:sz w:val="21"/>
+          <w:szCs w:val="21"/>
+          <w:lang w:eastAsia="pt-BR"/>
+          <w14:ligatures w14:val="none"/>
+        </w:rPr>
+        <w:t xml:space="preserve"> ou um registro em um </w:t>
+      </w:r>
+      <w:proofErr w:type="spellStart"/>
+      <w:r>
+        <w:rPr>
+          <w:rFonts w:ascii="Consolas" w:eastAsia="Times New Roman" w:hAnsi="Consolas" w:cs="Times New Roman"/>
+          <w:color w:val="6A9955"/>
+          <w:kern w:val="0"/>
+          <w:sz w:val="21"/>
+          <w:szCs w:val="21"/>
+          <w:lang w:eastAsia="pt-BR"/>
+          <w14:ligatures w14:val="none"/>
+        </w:rPr>
+        <w:t>bd</w:t>
+      </w:r>
+      <w:proofErr w:type="spellEnd"/>
+      <w:r>
+        <w:rPr>
+          <w:rFonts w:ascii="Consolas" w:eastAsia="Times New Roman" w:hAnsi="Consolas" w:cs="Times New Roman"/>
+          <w:color w:val="6A9955"/>
+          <w:kern w:val="0"/>
+          <w:sz w:val="21"/>
+          <w:szCs w:val="21"/>
+          <w:lang w:eastAsia="pt-BR"/>
+          <w14:ligatures w14:val="none"/>
+        </w:rPr>
+        <w:t xml:space="preserve"> pelo id</w:t>
+      </w:r>
+    </w:p>
+    <w:p>
+      <w:pPr>
+        <w:shd w:val="clear" w:color="auto" w:fill="1F1F1F"/>
+        <w:spacing w:after="0" w:line="285" w:lineRule="atLeast"/>
+        <w:rPr>
+          <w:rFonts w:ascii="Consolas" w:eastAsia="Times New Roman" w:hAnsi="Consolas" w:cs="Times New Roman"/>
+          <w:color w:val="CCCCCC"/>
+          <w:kern w:val="0"/>
+          <w:sz w:val="21"/>
+          <w:szCs w:val="21"/>
+          <w:lang w:eastAsia="pt-BR"/>
+          <w14:ligatures w14:val="none"/>
+        </w:rPr>
+      </w:pPr>
+      <w:r>
+        <w:rPr>
+          <w:rFonts w:ascii="Consolas" w:eastAsia="Times New Roman" w:hAnsi="Consolas" w:cs="Times New Roman"/>
+          <w:color w:val="CCCCCC"/>
+          <w:kern w:val="0"/>
+          <w:sz w:val="21"/>
+          <w:szCs w:val="21"/>
+          <w:lang w:eastAsia="pt-BR"/>
+          <w14:ligatures w14:val="none"/>
+        </w:rPr>
+        <w:t xml:space="preserve">    </w:t>
+      </w:r>
+      <w:r>
+        <w:rPr>
+          <w:rFonts w:ascii="Consolas" w:eastAsia="Times New Roman" w:hAnsi="Consolas" w:cs="Times New Roman"/>
+          <w:color w:val="6A9955"/>
+          <w:kern w:val="0"/>
+          <w:sz w:val="21"/>
+          <w:szCs w:val="21"/>
+          <w:lang w:eastAsia="pt-BR"/>
+          <w14:ligatures w14:val="none"/>
+        </w:rPr>
+        <w:t xml:space="preserve">//obtém </w:t>
+      </w:r>
+      <w:proofErr w:type="spellStart"/>
+      <w:r>
+        <w:rPr>
+          <w:rFonts w:ascii="Consolas" w:eastAsia="Times New Roman" w:hAnsi="Consolas" w:cs="Times New Roman"/>
+          <w:color w:val="6A9955"/>
+          <w:kern w:val="0"/>
+          <w:sz w:val="21"/>
+          <w:szCs w:val="21"/>
+          <w:lang w:eastAsia="pt-BR"/>
+          <w14:ligatures w14:val="none"/>
+        </w:rPr>
+        <w:t>user</w:t>
+      </w:r>
+      <w:proofErr w:type="spellEnd"/>
+      <w:r>
+        <w:rPr>
+          <w:rFonts w:ascii="Consolas" w:eastAsia="Times New Roman" w:hAnsi="Consolas" w:cs="Times New Roman"/>
+          <w:color w:val="6A9955"/>
+          <w:kern w:val="0"/>
+          <w:sz w:val="21"/>
+          <w:szCs w:val="21"/>
+          <w:lang w:eastAsia="pt-BR"/>
+          <w14:ligatures w14:val="none"/>
+        </w:rPr>
+        <w:t xml:space="preserve"> vindo do id que veio do token, assim é possível extrair dados desse </w:t>
+      </w:r>
+      <w:proofErr w:type="spellStart"/>
+      <w:r>
+        <w:rPr>
+          <w:rFonts w:ascii="Consolas" w:eastAsia="Times New Roman" w:hAnsi="Consolas" w:cs="Times New Roman"/>
+          <w:color w:val="6A9955"/>
+          <w:kern w:val="0"/>
+          <w:sz w:val="21"/>
+          <w:szCs w:val="21"/>
+          <w:lang w:eastAsia="pt-BR"/>
+          <w14:ligatures w14:val="none"/>
+        </w:rPr>
+        <w:t>user</w:t>
+      </w:r>
+      <w:proofErr w:type="spellEnd"/>
+      <w:r>
+        <w:rPr>
+          <w:rFonts w:ascii="Consolas" w:eastAsia="Times New Roman" w:hAnsi="Consolas" w:cs="Times New Roman"/>
+          <w:color w:val="6A9955"/>
+          <w:kern w:val="0"/>
+          <w:sz w:val="21"/>
+          <w:szCs w:val="21"/>
+          <w:lang w:eastAsia="pt-BR"/>
+          <w14:ligatures w14:val="none"/>
+        </w:rPr>
+        <w:t xml:space="preserve"> sem ter que consultar o banco para utilizar </w:t>
+      </w:r>
+      <w:proofErr w:type="spellStart"/>
+      <w:r>
+        <w:rPr>
+          <w:rFonts w:ascii="Consolas" w:eastAsia="Times New Roman" w:hAnsi="Consolas" w:cs="Times New Roman"/>
+          <w:color w:val="6A9955"/>
+          <w:kern w:val="0"/>
+          <w:sz w:val="21"/>
+          <w:szCs w:val="21"/>
+          <w:lang w:eastAsia="pt-BR"/>
+          <w14:ligatures w14:val="none"/>
+        </w:rPr>
+        <w:t>user</w:t>
+      </w:r>
+      <w:proofErr w:type="spellEnd"/>
+      <w:r>
+        <w:rPr>
+          <w:rFonts w:ascii="Consolas" w:eastAsia="Times New Roman" w:hAnsi="Consolas" w:cs="Times New Roman"/>
+          <w:color w:val="6A9955"/>
+          <w:kern w:val="0"/>
+          <w:sz w:val="21"/>
+          <w:szCs w:val="21"/>
+          <w:lang w:eastAsia="pt-BR"/>
+          <w14:ligatures w14:val="none"/>
+        </w:rPr>
+        <w:t xml:space="preserve"> novamente, isso é passado </w:t>
+      </w:r>
+      <w:proofErr w:type="gramStart"/>
+      <w:r>
+        <w:rPr>
+          <w:rFonts w:ascii="Consolas" w:eastAsia="Times New Roman" w:hAnsi="Consolas" w:cs="Times New Roman"/>
+          <w:color w:val="6A9955"/>
+          <w:kern w:val="0"/>
+          <w:sz w:val="21"/>
+          <w:szCs w:val="21"/>
+          <w:lang w:eastAsia="pt-BR"/>
+          <w14:ligatures w14:val="none"/>
+        </w:rPr>
+        <w:t>pra</w:t>
+      </w:r>
+      <w:proofErr w:type="gramEnd"/>
+      <w:r>
+        <w:rPr>
+          <w:rFonts w:ascii="Consolas" w:eastAsia="Times New Roman" w:hAnsi="Consolas" w:cs="Times New Roman"/>
+          <w:color w:val="6A9955"/>
+          <w:kern w:val="0"/>
+          <w:sz w:val="21"/>
+          <w:szCs w:val="21"/>
+          <w:lang w:eastAsia="pt-BR"/>
+          <w14:ligatures w14:val="none"/>
+        </w:rPr>
+        <w:t xml:space="preserve"> frente, logo, outras funções conseguem utilizar esse use vindo da </w:t>
+      </w:r>
+      <w:proofErr w:type="spellStart"/>
+      <w:r>
+        <w:rPr>
+          <w:rFonts w:ascii="Consolas" w:eastAsia="Times New Roman" w:hAnsi="Consolas" w:cs="Times New Roman"/>
+          <w:color w:val="6A9955"/>
+          <w:kern w:val="0"/>
+          <w:sz w:val="21"/>
+          <w:szCs w:val="21"/>
+          <w:lang w:eastAsia="pt-BR"/>
+          <w14:ligatures w14:val="none"/>
+        </w:rPr>
+        <w:t>req</w:t>
+      </w:r>
+      <w:proofErr w:type="spellEnd"/>
+    </w:p>
+    <w:p>
+      <w:pPr>
+        <w:shd w:val="clear" w:color="auto" w:fill="1F1F1F"/>
+        <w:spacing w:after="0" w:line="285" w:lineRule="atLeast"/>
+        <w:rPr>
+          <w:rFonts w:ascii="Consolas" w:eastAsia="Times New Roman" w:hAnsi="Consolas" w:cs="Times New Roman"/>
+          <w:color w:val="CCCCCC"/>
+          <w:kern w:val="0"/>
+          <w:sz w:val="21"/>
+          <w:szCs w:val="21"/>
+          <w:lang w:eastAsia="pt-BR"/>
+          <w14:ligatures w14:val="none"/>
+        </w:rPr>
+      </w:pPr>
+      <w:r>
+        <w:rPr>
+          <w:rFonts w:ascii="Consolas" w:eastAsia="Times New Roman" w:hAnsi="Consolas" w:cs="Times New Roman"/>
+          <w:color w:val="CCCCCC"/>
+          <w:kern w:val="0"/>
+          <w:sz w:val="21"/>
+          <w:szCs w:val="21"/>
+          <w:lang w:eastAsia="pt-BR"/>
+          <w14:ligatures w14:val="none"/>
+        </w:rPr>
+        <w:t xml:space="preserve">    </w:t>
+      </w:r>
+      <w:proofErr w:type="spellStart"/>
+      <w:proofErr w:type="gramStart"/>
+      <w:r>
+        <w:rPr>
+          <w:rFonts w:ascii="Consolas" w:eastAsia="Times New Roman" w:hAnsi="Consolas" w:cs="Times New Roman"/>
+          <w:color w:val="DCDCAA"/>
+          <w:kern w:val="0"/>
+          <w:sz w:val="21"/>
+          <w:szCs w:val="21"/>
+          <w:lang w:eastAsia="pt-BR"/>
+          <w14:ligatures w14:val="none"/>
+        </w:rPr>
+        <w:t>next</w:t>
+      </w:r>
+      <w:proofErr w:type="spellEnd"/>
+      <w:r>
+        <w:rPr>
+          <w:rFonts w:ascii="Consolas" w:eastAsia="Times New Roman" w:hAnsi="Consolas" w:cs="Times New Roman"/>
+          <w:color w:val="CCCCCC"/>
+          <w:kern w:val="0"/>
+          <w:sz w:val="21"/>
+          <w:szCs w:val="21"/>
+          <w:lang w:eastAsia="pt-BR"/>
+          <w14:ligatures w14:val="none"/>
+        </w:rPr>
+        <w:t>(</w:t>
+      </w:r>
+      <w:proofErr w:type="gramEnd"/>
+      <w:r>
+        <w:rPr>
+          <w:rFonts w:ascii="Consolas" w:eastAsia="Times New Roman" w:hAnsi="Consolas" w:cs="Times New Roman"/>
+          <w:color w:val="CCCCCC"/>
+          <w:kern w:val="0"/>
+          <w:sz w:val="21"/>
+          <w:szCs w:val="21"/>
+          <w:lang w:eastAsia="pt-BR"/>
+          <w14:ligatures w14:val="none"/>
+        </w:rPr>
+        <w:t>)</w:t>
+      </w:r>
+    </w:p>
+    <w:p>
+      <w:pPr>
+        <w:shd w:val="clear" w:color="auto" w:fill="1F1F1F"/>
+        <w:spacing w:after="0" w:line="285" w:lineRule="atLeast"/>
+        <w:rPr>
+          <w:rFonts w:ascii="Consolas" w:eastAsia="Times New Roman" w:hAnsi="Consolas" w:cs="Times New Roman"/>
+          <w:color w:val="CCCCCC"/>
+          <w:kern w:val="0"/>
+          <w:sz w:val="21"/>
+          <w:szCs w:val="21"/>
+          <w:lang w:eastAsia="pt-BR"/>
+          <w14:ligatures w14:val="none"/>
+        </w:rPr>
+      </w:pPr>
+      <w:r>
+        <w:rPr>
+          <w:rFonts w:ascii="Consolas" w:eastAsia="Times New Roman" w:hAnsi="Consolas" w:cs="Times New Roman"/>
+          <w:color w:val="CCCCCC"/>
+          <w:kern w:val="0"/>
+          <w:sz w:val="21"/>
+          <w:szCs w:val="21"/>
+          <w:lang w:eastAsia="pt-BR"/>
+          <w14:ligatures w14:val="none"/>
+        </w:rPr>
+        <w:t xml:space="preserve">  } </w:t>
+      </w:r>
+      <w:r>
+        <w:rPr>
+          <w:rFonts w:ascii="Consolas" w:eastAsia="Times New Roman" w:hAnsi="Consolas" w:cs="Times New Roman"/>
+          <w:color w:val="C586C0"/>
+          <w:kern w:val="0"/>
+          <w:sz w:val="21"/>
+          <w:szCs w:val="21"/>
+          <w:lang w:eastAsia="pt-BR"/>
+          <w14:ligatures w14:val="none"/>
+        </w:rPr>
+        <w:t>catch</w:t>
+      </w:r>
+      <w:r>
+        <w:rPr>
+          <w:rFonts w:ascii="Consolas" w:eastAsia="Times New Roman" w:hAnsi="Consolas" w:cs="Times New Roman"/>
+          <w:color w:val="CCCCCC"/>
+          <w:kern w:val="0"/>
+          <w:sz w:val="21"/>
+          <w:szCs w:val="21"/>
+          <w:lang w:eastAsia="pt-BR"/>
+          <w14:ligatures w14:val="none"/>
+        </w:rPr>
+        <w:t xml:space="preserve"> (</w:t>
+      </w:r>
+      <w:proofErr w:type="spellStart"/>
+      <w:r>
+        <w:rPr>
+          <w:rFonts w:ascii="Consolas" w:eastAsia="Times New Roman" w:hAnsi="Consolas" w:cs="Times New Roman"/>
+          <w:color w:val="9CDCFE"/>
+          <w:kern w:val="0"/>
+          <w:sz w:val="21"/>
+          <w:szCs w:val="21"/>
+          <w:lang w:eastAsia="pt-BR"/>
+          <w14:ligatures w14:val="none"/>
+        </w:rPr>
+        <w:t>error</w:t>
+      </w:r>
+      <w:proofErr w:type="spellEnd"/>
+      <w:r>
+        <w:rPr>
+          <w:rFonts w:ascii="Consolas" w:eastAsia="Times New Roman" w:hAnsi="Consolas" w:cs="Times New Roman"/>
+          <w:color w:val="CCCCCC"/>
+          <w:kern w:val="0"/>
+          <w:sz w:val="21"/>
+          <w:szCs w:val="21"/>
+          <w:lang w:eastAsia="pt-BR"/>
+          <w14:ligatures w14:val="none"/>
+        </w:rPr>
+        <w:t>) {</w:t>
+      </w:r>
+    </w:p>
+    <w:p>
+      <w:pPr>
+        <w:shd w:val="clear" w:color="auto" w:fill="1F1F1F"/>
+        <w:spacing w:after="0" w:line="285" w:lineRule="atLeast"/>
+        <w:rPr>
+          <w:rFonts w:ascii="Consolas" w:eastAsia="Times New Roman" w:hAnsi="Consolas" w:cs="Times New Roman"/>
+          <w:color w:val="CCCCCC"/>
+          <w:kern w:val="0"/>
+          <w:sz w:val="21"/>
+          <w:szCs w:val="21"/>
+          <w:lang w:eastAsia="pt-BR"/>
+          <w14:ligatures w14:val="none"/>
+        </w:rPr>
+      </w:pPr>
+      <w:r>
+        <w:rPr>
+          <w:rFonts w:ascii="Consolas" w:eastAsia="Times New Roman" w:hAnsi="Consolas" w:cs="Times New Roman"/>
+          <w:color w:val="CCCCCC"/>
+          <w:kern w:val="0"/>
+          <w:sz w:val="21"/>
+          <w:szCs w:val="21"/>
+          <w:lang w:eastAsia="pt-BR"/>
+          <w14:ligatures w14:val="none"/>
+        </w:rPr>
+        <w:t xml:space="preserve">    </w:t>
+      </w:r>
+      <w:proofErr w:type="spellStart"/>
+      <w:proofErr w:type="gramStart"/>
+      <w:r>
+        <w:rPr>
+          <w:rFonts w:ascii="Consolas" w:eastAsia="Times New Roman" w:hAnsi="Consolas" w:cs="Times New Roman"/>
+          <w:color w:val="9CDCFE"/>
+          <w:kern w:val="0"/>
+          <w:sz w:val="21"/>
+          <w:szCs w:val="21"/>
+          <w:lang w:eastAsia="pt-BR"/>
+          <w14:ligatures w14:val="none"/>
+        </w:rPr>
+        <w:t>res</w:t>
+      </w:r>
+      <w:r>
+        <w:rPr>
+          <w:rFonts w:ascii="Consolas" w:eastAsia="Times New Roman" w:hAnsi="Consolas" w:cs="Times New Roman"/>
+          <w:color w:val="CCCCCC"/>
+          <w:kern w:val="0"/>
+          <w:sz w:val="21"/>
+          <w:szCs w:val="21"/>
+          <w:lang w:eastAsia="pt-BR"/>
+          <w14:ligatures w14:val="none"/>
+        </w:rPr>
+        <w:t>.</w:t>
+      </w:r>
+      <w:r>
+        <w:rPr>
+          <w:rFonts w:ascii="Consolas" w:eastAsia="Times New Roman" w:hAnsi="Consolas" w:cs="Times New Roman"/>
+          <w:color w:val="DCDCAA"/>
+          <w:kern w:val="0"/>
+          <w:sz w:val="21"/>
+          <w:szCs w:val="21"/>
+          <w:lang w:eastAsia="pt-BR"/>
+          <w14:ligatures w14:val="none"/>
+        </w:rPr>
+        <w:t>status</w:t>
+      </w:r>
+      <w:proofErr w:type="spellEnd"/>
+      <w:proofErr w:type="gramEnd"/>
+      <w:r>
+        <w:rPr>
+          <w:rFonts w:ascii="Consolas" w:eastAsia="Times New Roman" w:hAnsi="Consolas" w:cs="Times New Roman"/>
+          <w:color w:val="CCCCCC"/>
+          <w:kern w:val="0"/>
+          <w:sz w:val="21"/>
+          <w:szCs w:val="21"/>
+          <w:lang w:eastAsia="pt-BR"/>
+          <w14:ligatures w14:val="none"/>
+        </w:rPr>
+        <w:t>(</w:t>
+      </w:r>
+      <w:r>
+        <w:rPr>
+          <w:rFonts w:ascii="Consolas" w:eastAsia="Times New Roman" w:hAnsi="Consolas" w:cs="Times New Roman"/>
+          <w:color w:val="B5CEA8"/>
+          <w:kern w:val="0"/>
+          <w:sz w:val="21"/>
+          <w:szCs w:val="21"/>
+          <w:lang w:eastAsia="pt-BR"/>
+          <w14:ligatures w14:val="none"/>
+        </w:rPr>
+        <w:t>401</w:t>
+      </w:r>
+      <w:r>
+        <w:rPr>
+          <w:rFonts w:ascii="Consolas" w:eastAsia="Times New Roman" w:hAnsi="Consolas" w:cs="Times New Roman"/>
+          <w:color w:val="CCCCCC"/>
+          <w:kern w:val="0"/>
+          <w:sz w:val="21"/>
+          <w:szCs w:val="21"/>
+          <w:lang w:eastAsia="pt-BR"/>
+          <w14:ligatures w14:val="none"/>
+        </w:rPr>
+        <w:t>).</w:t>
+      </w:r>
+      <w:proofErr w:type="spellStart"/>
+      <w:r>
+        <w:rPr>
+          <w:rFonts w:ascii="Consolas" w:eastAsia="Times New Roman" w:hAnsi="Consolas" w:cs="Times New Roman"/>
+          <w:color w:val="DCDCAA"/>
+          <w:kern w:val="0"/>
+          <w:sz w:val="21"/>
+          <w:szCs w:val="21"/>
+          <w:lang w:eastAsia="pt-BR"/>
+          <w14:ligatures w14:val="none"/>
+        </w:rPr>
+        <w:t>json</w:t>
+      </w:r>
+      <w:proofErr w:type="spellEnd"/>
+      <w:r>
+        <w:rPr>
+          <w:rFonts w:ascii="Consolas" w:eastAsia="Times New Roman" w:hAnsi="Consolas" w:cs="Times New Roman"/>
+          <w:color w:val="CCCCCC"/>
+          <w:kern w:val="0"/>
+          <w:sz w:val="21"/>
+          <w:szCs w:val="21"/>
+          <w:lang w:eastAsia="pt-BR"/>
+          <w14:ligatures w14:val="none"/>
+        </w:rPr>
+        <w:t xml:space="preserve">({ </w:t>
+      </w:r>
+      <w:proofErr w:type="spellStart"/>
+      <w:r>
+        <w:rPr>
+          <w:rFonts w:ascii="Consolas" w:eastAsia="Times New Roman" w:hAnsi="Consolas" w:cs="Times New Roman"/>
+          <w:color w:val="9CDCFE"/>
+          <w:kern w:val="0"/>
+          <w:sz w:val="21"/>
+          <w:szCs w:val="21"/>
+          <w:lang w:eastAsia="pt-BR"/>
+          <w14:ligatures w14:val="none"/>
+        </w:rPr>
+        <w:t>errors</w:t>
+      </w:r>
+      <w:proofErr w:type="spellEnd"/>
+      <w:r>
+        <w:rPr>
+          <w:rFonts w:ascii="Consolas" w:eastAsia="Times New Roman" w:hAnsi="Consolas" w:cs="Times New Roman"/>
+          <w:color w:val="9CDCFE"/>
+          <w:kern w:val="0"/>
+          <w:sz w:val="21"/>
+          <w:szCs w:val="21"/>
+          <w:lang w:eastAsia="pt-BR"/>
+          <w14:ligatures w14:val="none"/>
+        </w:rPr>
+        <w:t>:</w:t>
+      </w:r>
+      <w:r>
+        <w:rPr>
+          <w:rFonts w:ascii="Consolas" w:eastAsia="Times New Roman" w:hAnsi="Consolas" w:cs="Times New Roman"/>
+          <w:color w:val="CCCCCC"/>
+          <w:kern w:val="0"/>
+          <w:sz w:val="21"/>
+          <w:szCs w:val="21"/>
+          <w:lang w:eastAsia="pt-BR"/>
+          <w14:ligatures w14:val="none"/>
+        </w:rPr>
+        <w:t xml:space="preserve"> [</w:t>
+      </w:r>
+      <w:r>
+        <w:rPr>
+          <w:rFonts w:ascii="Consolas" w:eastAsia="Times New Roman" w:hAnsi="Consolas" w:cs="Times New Roman"/>
+          <w:color w:val="CE9178"/>
+          <w:kern w:val="0"/>
+          <w:sz w:val="21"/>
+          <w:szCs w:val="21"/>
+          <w:lang w:eastAsia="pt-BR"/>
+          <w14:ligatures w14:val="none"/>
+        </w:rPr>
+        <w:t>"Token inválido!"</w:t>
+      </w:r>
+      <w:r>
+        <w:rPr>
+          <w:rFonts w:ascii="Consolas" w:eastAsia="Times New Roman" w:hAnsi="Consolas" w:cs="Times New Roman"/>
+          <w:color w:val="CCCCCC"/>
+          <w:kern w:val="0"/>
+          <w:sz w:val="21"/>
+          <w:szCs w:val="21"/>
+          <w:lang w:eastAsia="pt-BR"/>
+          <w14:ligatures w14:val="none"/>
+        </w:rPr>
+        <w:t>] })</w:t>
+      </w:r>
+    </w:p>
+    <w:p>
+      <w:pPr>
+        <w:shd w:val="clear" w:color="auto" w:fill="1F1F1F"/>
+        <w:spacing w:after="0" w:line="285" w:lineRule="atLeast"/>
+        <w:rPr>
+          <w:rFonts w:ascii="Consolas" w:eastAsia="Times New Roman" w:hAnsi="Consolas" w:cs="Times New Roman"/>
+          <w:color w:val="CCCCCC"/>
+          <w:kern w:val="0"/>
+          <w:sz w:val="21"/>
+          <w:szCs w:val="21"/>
+          <w:lang w:eastAsia="pt-BR"/>
+          <w14:ligatures w14:val="none"/>
+        </w:rPr>
+      </w:pPr>
+      <w:r>
+        <w:rPr>
+          <w:rFonts w:ascii="Consolas" w:eastAsia="Times New Roman" w:hAnsi="Consolas" w:cs="Times New Roman"/>
+          <w:color w:val="CCCCCC"/>
+          <w:kern w:val="0"/>
+          <w:sz w:val="21"/>
+          <w:szCs w:val="21"/>
+          <w:lang w:eastAsia="pt-BR"/>
+          <w14:ligatures w14:val="none"/>
+        </w:rPr>
+        <w:t>  }</w:t>
+      </w:r>
+    </w:p>
+    <w:p>
+      <w:pPr>
+        <w:shd w:val="clear" w:color="auto" w:fill="1F1F1F"/>
+        <w:spacing w:after="0" w:line="285" w:lineRule="atLeast"/>
+        <w:rPr>
+          <w:rFonts w:ascii="Consolas" w:eastAsia="Times New Roman" w:hAnsi="Consolas" w:cs="Times New Roman"/>
+          <w:color w:val="CCCCCC"/>
+          <w:kern w:val="0"/>
+          <w:sz w:val="21"/>
+          <w:szCs w:val="21"/>
+          <w:lang w:eastAsia="pt-BR"/>
+          <w14:ligatures w14:val="none"/>
+        </w:rPr>
+      </w:pPr>
+      <w:r>
+        <w:rPr>
+          <w:rFonts w:ascii="Consolas" w:eastAsia="Times New Roman" w:hAnsi="Consolas" w:cs="Times New Roman"/>
+          <w:color w:val="CCCCCC"/>
+          <w:kern w:val="0"/>
+          <w:sz w:val="21"/>
+          <w:szCs w:val="21"/>
+          <w:lang w:eastAsia="pt-BR"/>
+          <w14:ligatures w14:val="none"/>
+        </w:rPr>
+        <w:t>}</w:t>
+      </w:r>
+    </w:p>
+    <w:p>
+      <w:pPr>
+        <w:shd w:val="clear" w:color="auto" w:fill="1F1F1F"/>
+        <w:spacing w:after="0" w:line="285" w:lineRule="atLeast"/>
+        <w:rPr>
+          <w:rFonts w:ascii="Consolas" w:eastAsia="Times New Roman" w:hAnsi="Consolas" w:cs="Times New Roman"/>
+          <w:color w:val="CCCCCC"/>
+          <w:kern w:val="0"/>
+          <w:sz w:val="21"/>
+          <w:szCs w:val="21"/>
+          <w:lang w:eastAsia="pt-BR"/>
+          <w14:ligatures w14:val="none"/>
+        </w:rPr>
+      </w:pPr>
+    </w:p>
+    <w:p>
+      <w:pPr>
+        <w:shd w:val="clear" w:color="auto" w:fill="1F1F1F"/>
+        <w:spacing w:after="0" w:line="285" w:lineRule="atLeast"/>
+        <w:rPr>
+          <w:rFonts w:ascii="Consolas" w:eastAsia="Times New Roman" w:hAnsi="Consolas" w:cs="Times New Roman"/>
+          <w:color w:val="CCCCCC"/>
+          <w:kern w:val="0"/>
+          <w:sz w:val="21"/>
+          <w:szCs w:val="21"/>
+          <w:lang w:eastAsia="pt-BR"/>
+          <w14:ligatures w14:val="none"/>
+        </w:rPr>
+      </w:pPr>
+      <w:proofErr w:type="spellStart"/>
+      <w:proofErr w:type="gramStart"/>
+      <w:r>
+        <w:rPr>
+          <w:rFonts w:ascii="Consolas" w:eastAsia="Times New Roman" w:hAnsi="Consolas" w:cs="Times New Roman"/>
+          <w:color w:val="4FC1FF"/>
+          <w:kern w:val="0"/>
+          <w:sz w:val="21"/>
+          <w:szCs w:val="21"/>
+          <w:lang w:eastAsia="pt-BR"/>
+          <w14:ligatures w14:val="none"/>
+        </w:rPr>
+        <w:t>module</w:t>
+      </w:r>
+      <w:r>
+        <w:rPr>
+          <w:rFonts w:ascii="Consolas" w:eastAsia="Times New Roman" w:hAnsi="Consolas" w:cs="Times New Roman"/>
+          <w:color w:val="CCCCCC"/>
+          <w:kern w:val="0"/>
+          <w:sz w:val="21"/>
+          <w:szCs w:val="21"/>
+          <w:lang w:eastAsia="pt-BR"/>
+          <w14:ligatures w14:val="none"/>
+        </w:rPr>
+        <w:t>.</w:t>
+      </w:r>
+      <w:r>
+        <w:rPr>
+          <w:rFonts w:ascii="Consolas" w:eastAsia="Times New Roman" w:hAnsi="Consolas" w:cs="Times New Roman"/>
+          <w:color w:val="DCDCAA"/>
+          <w:kern w:val="0"/>
+          <w:sz w:val="21"/>
+          <w:szCs w:val="21"/>
+          <w:lang w:eastAsia="pt-BR"/>
+          <w14:ligatures w14:val="none"/>
+        </w:rPr>
+        <w:t>exports</w:t>
+      </w:r>
+      <w:proofErr w:type="spellEnd"/>
+      <w:proofErr w:type="gramEnd"/>
+      <w:r>
+        <w:rPr>
+          <w:rFonts w:ascii="Consolas" w:eastAsia="Times New Roman" w:hAnsi="Consolas" w:cs="Times New Roman"/>
+          <w:color w:val="CCCCCC"/>
+          <w:kern w:val="0"/>
+          <w:sz w:val="21"/>
+          <w:szCs w:val="21"/>
+          <w:lang w:eastAsia="pt-BR"/>
+          <w14:ligatures w14:val="none"/>
+        </w:rPr>
+        <w:t xml:space="preserve"> </w:t>
+      </w:r>
+      <w:r>
+        <w:rPr>
+          <w:rFonts w:ascii="Consolas" w:eastAsia="Times New Roman" w:hAnsi="Consolas" w:cs="Times New Roman"/>
+          <w:color w:val="D4D4D4"/>
+          <w:kern w:val="0"/>
+          <w:sz w:val="21"/>
+          <w:szCs w:val="21"/>
+          <w:lang w:eastAsia="pt-BR"/>
+          <w14:ligatures w14:val="none"/>
+        </w:rPr>
+        <w:t>=</w:t>
+      </w:r>
+      <w:r>
+        <w:rPr>
+          <w:rFonts w:ascii="Consolas" w:eastAsia="Times New Roman" w:hAnsi="Consolas" w:cs="Times New Roman"/>
+          <w:color w:val="CCCCCC"/>
+          <w:kern w:val="0"/>
+          <w:sz w:val="21"/>
+          <w:szCs w:val="21"/>
+          <w:lang w:eastAsia="pt-BR"/>
+          <w14:ligatures w14:val="none"/>
+        </w:rPr>
+        <w:t xml:space="preserve"> </w:t>
+      </w:r>
+      <w:proofErr w:type="spellStart"/>
+      <w:r>
+        <w:rPr>
+          <w:rFonts w:ascii="Consolas" w:eastAsia="Times New Roman" w:hAnsi="Consolas" w:cs="Times New Roman"/>
+          <w:color w:val="DCDCAA"/>
+          <w:kern w:val="0"/>
+          <w:sz w:val="21"/>
+          <w:szCs w:val="21"/>
+          <w:lang w:eastAsia="pt-BR"/>
+          <w14:ligatures w14:val="none"/>
+        </w:rPr>
+        <w:t>authGuard</w:t>
+      </w:r>
+      <w:proofErr w:type="spellEnd"/>
+    </w:p>
+    <w:p>
+      <w:pPr>
+        <w:rPr>
+          <w:rFonts w:ascii="Arial" w:hAnsi="Arial" w:cs="Arial"/>
+          <w:b/>
+          <w:bCs/>
+          <w:i/>
+          <w:iCs/>
+          <w:sz w:val="28"/>
+          <w:szCs w:val="28"/>
+          <w:u w:val="single"/>
         </w:rPr>
       </w:pPr>
     </w:p>

</xml_diff>

<commit_message>
Middleware de atualização de usuário
</commit_message>
<xml_diff>
--- a/reactgram/reactgram.docx
+++ b/reactgram/reactgram.docx
@@ -26808,6 +26808,7 @@
         </w:rPr>
         <w:t xml:space="preserve"> </w:t>
       </w:r>
+      <w:proofErr w:type="spellStart"/>
       <w:r>
         <w:rPr>
           <w:rFonts w:ascii="Consolas" w:eastAsia="Times New Roman" w:hAnsi="Consolas" w:cs="Times New Roman"/>
@@ -26820,6 +26821,7 @@
         </w:rPr>
         <w:t>authGuard</w:t>
       </w:r>
+      <w:proofErr w:type="spellEnd"/>
       <w:r>
         <w:rPr>
           <w:rFonts w:ascii="Consolas" w:eastAsia="Times New Roman" w:hAnsi="Consolas" w:cs="Times New Roman"/>
@@ -28039,6 +28041,7 @@
         </w:rPr>
         <w:t xml:space="preserve"> </w:t>
       </w:r>
+      <w:proofErr w:type="spellStart"/>
       <w:r>
         <w:rPr>
           <w:rFonts w:ascii="Consolas" w:eastAsia="Times New Roman" w:hAnsi="Consolas" w:cs="Times New Roman"/>
@@ -28051,6 +28054,7 @@
         </w:rPr>
         <w:t>authGuard</w:t>
       </w:r>
+      <w:proofErr w:type="spellEnd"/>
       <w:r>
         <w:rPr>
           <w:rFonts w:ascii="Consolas" w:eastAsia="Times New Roman" w:hAnsi="Consolas" w:cs="Times New Roman"/>
@@ -31137,6 +31141,7 @@
         </w:rPr>
         <w:t xml:space="preserve"> </w:t>
       </w:r>
+      <w:proofErr w:type="spellStart"/>
       <w:r>
         <w:rPr>
           <w:rFonts w:ascii="Consolas" w:eastAsia="Times New Roman" w:hAnsi="Consolas" w:cs="Times New Roman"/>
@@ -31149,6 +31154,7 @@
         </w:rPr>
         <w:t>authGuard</w:t>
       </w:r>
+      <w:proofErr w:type="spellEnd"/>
       <w:r>
         <w:rPr>
           <w:rFonts w:ascii="Consolas" w:eastAsia="Times New Roman" w:hAnsi="Consolas" w:cs="Times New Roman"/>
@@ -34514,6 +34520,2328 @@
           <w:bCs/>
           <w:sz w:val="24"/>
           <w:szCs w:val="24"/>
+          <w:lang w:eastAsia="pt-BR"/>
+        </w:rPr>
+      </w:pPr>
+    </w:p>
+    <w:p>
+      <w:pPr>
+        <w:tabs>
+          <w:tab w:val="left" w:pos="2133"/>
+        </w:tabs>
+        <w:spacing w:line="360" w:lineRule="auto"/>
+        <w:jc w:val="both"/>
+        <w:rPr>
+          <w:rFonts w:ascii="Arial" w:eastAsia="Times New Roman" w:hAnsi="Arial" w:cs="Arial"/>
+          <w:b/>
+          <w:bCs/>
+          <w:sz w:val="24"/>
+          <w:szCs w:val="24"/>
+          <w:lang w:eastAsia="pt-BR"/>
+        </w:rPr>
+      </w:pPr>
+      <w:r>
+        <w:rPr>
+          <w:rFonts w:ascii="Arial" w:eastAsia="Times New Roman" w:hAnsi="Arial" w:cs="Arial"/>
+          <w:b/>
+          <w:bCs/>
+          <w:sz w:val="24"/>
+          <w:szCs w:val="24"/>
+          <w:lang w:eastAsia="pt-BR"/>
+        </w:rPr>
+        <w:t>Middleware – atualização do usuário</w:t>
+      </w:r>
+    </w:p>
+    <w:p>
+      <w:pPr>
+        <w:tabs>
+          <w:tab w:val="left" w:pos="2133"/>
+        </w:tabs>
+        <w:spacing w:line="360" w:lineRule="auto"/>
+        <w:jc w:val="both"/>
+        <w:rPr>
+          <w:rFonts w:ascii="Arial" w:eastAsia="Times New Roman" w:hAnsi="Arial" w:cs="Arial"/>
+          <w:b/>
+          <w:bCs/>
+          <w:i/>
+          <w:iCs/>
+          <w:sz w:val="24"/>
+          <w:szCs w:val="24"/>
+          <w:lang w:eastAsia="pt-BR"/>
+        </w:rPr>
+      </w:pPr>
+      <w:r>
+        <w:rPr>
+          <w:rFonts w:ascii="Arial" w:eastAsia="Times New Roman" w:hAnsi="Arial" w:cs="Arial"/>
+          <w:b/>
+          <w:bCs/>
+          <w:i/>
+          <w:iCs/>
+          <w:sz w:val="24"/>
+          <w:szCs w:val="24"/>
+          <w:lang w:eastAsia="pt-BR"/>
+        </w:rPr>
+        <w:t>middlewares&gt;userValidations.js</w:t>
+      </w:r>
+    </w:p>
+    <w:p>
+      <w:pPr>
+        <w:shd w:val="clear" w:color="auto" w:fill="1F1F1F"/>
+        <w:spacing w:after="0" w:line="285" w:lineRule="atLeast"/>
+        <w:rPr>
+          <w:rFonts w:ascii="Consolas" w:eastAsia="Times New Roman" w:hAnsi="Consolas" w:cs="Times New Roman"/>
+          <w:color w:val="CCCCCC"/>
+          <w:kern w:val="0"/>
+          <w:sz w:val="16"/>
+          <w:szCs w:val="16"/>
+          <w:lang w:eastAsia="pt-BR"/>
+          <w14:ligatures w14:val="none"/>
+        </w:rPr>
+      </w:pPr>
+      <w:proofErr w:type="spellStart"/>
+      <w:r>
+        <w:rPr>
+          <w:rFonts w:ascii="Consolas" w:eastAsia="Times New Roman" w:hAnsi="Consolas" w:cs="Times New Roman"/>
+          <w:color w:val="569CD6"/>
+          <w:kern w:val="0"/>
+          <w:sz w:val="16"/>
+          <w:szCs w:val="16"/>
+          <w:lang w:eastAsia="pt-BR"/>
+          <w14:ligatures w14:val="none"/>
+        </w:rPr>
+        <w:t>const</w:t>
+      </w:r>
+      <w:proofErr w:type="spellEnd"/>
+      <w:r>
+        <w:rPr>
+          <w:rFonts w:ascii="Consolas" w:eastAsia="Times New Roman" w:hAnsi="Consolas" w:cs="Times New Roman"/>
+          <w:color w:val="CCCCCC"/>
+          <w:kern w:val="0"/>
+          <w:sz w:val="16"/>
+          <w:szCs w:val="16"/>
+          <w:lang w:eastAsia="pt-BR"/>
+          <w14:ligatures w14:val="none"/>
+        </w:rPr>
+        <w:t xml:space="preserve"> </w:t>
+      </w:r>
+      <w:proofErr w:type="spellStart"/>
+      <w:r>
+        <w:rPr>
+          <w:rFonts w:ascii="Consolas" w:eastAsia="Times New Roman" w:hAnsi="Consolas" w:cs="Times New Roman"/>
+          <w:color w:val="DCDCAA"/>
+          <w:kern w:val="0"/>
+          <w:sz w:val="16"/>
+          <w:szCs w:val="16"/>
+          <w:lang w:eastAsia="pt-BR"/>
+          <w14:ligatures w14:val="none"/>
+        </w:rPr>
+        <w:t>userUpdateValidation</w:t>
+      </w:r>
+      <w:proofErr w:type="spellEnd"/>
+      <w:r>
+        <w:rPr>
+          <w:rFonts w:ascii="Consolas" w:eastAsia="Times New Roman" w:hAnsi="Consolas" w:cs="Times New Roman"/>
+          <w:color w:val="CCCCCC"/>
+          <w:kern w:val="0"/>
+          <w:sz w:val="16"/>
+          <w:szCs w:val="16"/>
+          <w:lang w:eastAsia="pt-BR"/>
+          <w14:ligatures w14:val="none"/>
+        </w:rPr>
+        <w:t xml:space="preserve"> </w:t>
+      </w:r>
+      <w:r>
+        <w:rPr>
+          <w:rFonts w:ascii="Consolas" w:eastAsia="Times New Roman" w:hAnsi="Consolas" w:cs="Times New Roman"/>
+          <w:color w:val="D4D4D4"/>
+          <w:kern w:val="0"/>
+          <w:sz w:val="16"/>
+          <w:szCs w:val="16"/>
+          <w:lang w:eastAsia="pt-BR"/>
+          <w14:ligatures w14:val="none"/>
+        </w:rPr>
+        <w:t>=</w:t>
+      </w:r>
+      <w:r>
+        <w:rPr>
+          <w:rFonts w:ascii="Consolas" w:eastAsia="Times New Roman" w:hAnsi="Consolas" w:cs="Times New Roman"/>
+          <w:color w:val="CCCCCC"/>
+          <w:kern w:val="0"/>
+          <w:sz w:val="16"/>
+          <w:szCs w:val="16"/>
+          <w:lang w:eastAsia="pt-BR"/>
+          <w14:ligatures w14:val="none"/>
+        </w:rPr>
+        <w:t xml:space="preserve"> () </w:t>
+      </w:r>
+      <w:r>
+        <w:rPr>
+          <w:rFonts w:ascii="Consolas" w:eastAsia="Times New Roman" w:hAnsi="Consolas" w:cs="Times New Roman"/>
+          <w:color w:val="569CD6"/>
+          <w:kern w:val="0"/>
+          <w:sz w:val="16"/>
+          <w:szCs w:val="16"/>
+          <w:lang w:eastAsia="pt-BR"/>
+          <w14:ligatures w14:val="none"/>
+        </w:rPr>
+        <w:t>=&gt;</w:t>
+      </w:r>
+      <w:r>
+        <w:rPr>
+          <w:rFonts w:ascii="Consolas" w:eastAsia="Times New Roman" w:hAnsi="Consolas" w:cs="Times New Roman"/>
+          <w:color w:val="CCCCCC"/>
+          <w:kern w:val="0"/>
+          <w:sz w:val="16"/>
+          <w:szCs w:val="16"/>
+          <w:lang w:eastAsia="pt-BR"/>
+          <w14:ligatures w14:val="none"/>
+        </w:rPr>
+        <w:t xml:space="preserve"> {</w:t>
+      </w:r>
+      <w:r>
+        <w:rPr>
+          <w:rFonts w:ascii="Consolas" w:eastAsia="Times New Roman" w:hAnsi="Consolas" w:cs="Times New Roman"/>
+          <w:color w:val="6A9955"/>
+          <w:kern w:val="0"/>
+          <w:sz w:val="16"/>
+          <w:szCs w:val="16"/>
+          <w:lang w:eastAsia="pt-BR"/>
+          <w14:ligatures w14:val="none"/>
+        </w:rPr>
+        <w:t>//</w:t>
+      </w:r>
+      <w:proofErr w:type="spellStart"/>
+      <w:r>
+        <w:rPr>
+          <w:rFonts w:ascii="Consolas" w:eastAsia="Times New Roman" w:hAnsi="Consolas" w:cs="Times New Roman"/>
+          <w:color w:val="6A9955"/>
+          <w:kern w:val="0"/>
+          <w:sz w:val="16"/>
+          <w:szCs w:val="16"/>
+          <w:lang w:eastAsia="pt-BR"/>
+          <w14:ligatures w14:val="none"/>
+        </w:rPr>
+        <w:t>atualizacao</w:t>
+      </w:r>
+      <w:proofErr w:type="spellEnd"/>
+      <w:r>
+        <w:rPr>
+          <w:rFonts w:ascii="Consolas" w:eastAsia="Times New Roman" w:hAnsi="Consolas" w:cs="Times New Roman"/>
+          <w:color w:val="6A9955"/>
+          <w:kern w:val="0"/>
+          <w:sz w:val="16"/>
+          <w:szCs w:val="16"/>
+          <w:lang w:eastAsia="pt-BR"/>
+          <w14:ligatures w14:val="none"/>
+        </w:rPr>
+        <w:t xml:space="preserve"> do usuário</w:t>
+      </w:r>
+    </w:p>
+    <w:p>
+      <w:pPr>
+        <w:shd w:val="clear" w:color="auto" w:fill="1F1F1F"/>
+        <w:spacing w:after="0" w:line="285" w:lineRule="atLeast"/>
+        <w:rPr>
+          <w:rFonts w:ascii="Consolas" w:eastAsia="Times New Roman" w:hAnsi="Consolas" w:cs="Times New Roman"/>
+          <w:color w:val="CCCCCC"/>
+          <w:kern w:val="0"/>
+          <w:sz w:val="16"/>
+          <w:szCs w:val="16"/>
+          <w:lang w:eastAsia="pt-BR"/>
+          <w14:ligatures w14:val="none"/>
+        </w:rPr>
+      </w:pPr>
+      <w:r>
+        <w:rPr>
+          <w:rFonts w:ascii="Consolas" w:eastAsia="Times New Roman" w:hAnsi="Consolas" w:cs="Times New Roman"/>
+          <w:color w:val="CCCCCC"/>
+          <w:kern w:val="0"/>
+          <w:sz w:val="16"/>
+          <w:szCs w:val="16"/>
+          <w:lang w:eastAsia="pt-BR"/>
+          <w14:ligatures w14:val="none"/>
+        </w:rPr>
+        <w:t xml:space="preserve">  </w:t>
+      </w:r>
+      <w:proofErr w:type="spellStart"/>
+      <w:r>
+        <w:rPr>
+          <w:rFonts w:ascii="Consolas" w:eastAsia="Times New Roman" w:hAnsi="Consolas" w:cs="Times New Roman"/>
+          <w:color w:val="C586C0"/>
+          <w:kern w:val="0"/>
+          <w:sz w:val="16"/>
+          <w:szCs w:val="16"/>
+          <w:lang w:eastAsia="pt-BR"/>
+          <w14:ligatures w14:val="none"/>
+        </w:rPr>
+        <w:t>return</w:t>
+      </w:r>
+      <w:proofErr w:type="spellEnd"/>
+      <w:r>
+        <w:rPr>
+          <w:rFonts w:ascii="Consolas" w:eastAsia="Times New Roman" w:hAnsi="Consolas" w:cs="Times New Roman"/>
+          <w:color w:val="CCCCCC"/>
+          <w:kern w:val="0"/>
+          <w:sz w:val="16"/>
+          <w:szCs w:val="16"/>
+          <w:lang w:eastAsia="pt-BR"/>
+          <w14:ligatures w14:val="none"/>
+        </w:rPr>
+        <w:t xml:space="preserve"> [</w:t>
+      </w:r>
+    </w:p>
+    <w:p>
+      <w:pPr>
+        <w:shd w:val="clear" w:color="auto" w:fill="1F1F1F"/>
+        <w:spacing w:after="0" w:line="285" w:lineRule="atLeast"/>
+        <w:rPr>
+          <w:rFonts w:ascii="Consolas" w:eastAsia="Times New Roman" w:hAnsi="Consolas" w:cs="Times New Roman"/>
+          <w:color w:val="CCCCCC"/>
+          <w:kern w:val="0"/>
+          <w:sz w:val="16"/>
+          <w:szCs w:val="16"/>
+          <w:lang w:eastAsia="pt-BR"/>
+          <w14:ligatures w14:val="none"/>
+        </w:rPr>
+      </w:pPr>
+      <w:r>
+        <w:rPr>
+          <w:rFonts w:ascii="Consolas" w:eastAsia="Times New Roman" w:hAnsi="Consolas" w:cs="Times New Roman"/>
+          <w:color w:val="CCCCCC"/>
+          <w:kern w:val="0"/>
+          <w:sz w:val="16"/>
+          <w:szCs w:val="16"/>
+          <w:lang w:eastAsia="pt-BR"/>
+          <w14:ligatures w14:val="none"/>
+        </w:rPr>
+        <w:t xml:space="preserve">    </w:t>
+      </w:r>
+      <w:r>
+        <w:rPr>
+          <w:rFonts w:ascii="Consolas" w:eastAsia="Times New Roman" w:hAnsi="Consolas" w:cs="Times New Roman"/>
+          <w:color w:val="DCDCAA"/>
+          <w:kern w:val="0"/>
+          <w:sz w:val="16"/>
+          <w:szCs w:val="16"/>
+          <w:lang w:eastAsia="pt-BR"/>
+          <w14:ligatures w14:val="none"/>
+        </w:rPr>
+        <w:t>body</w:t>
+      </w:r>
+      <w:r>
+        <w:rPr>
+          <w:rFonts w:ascii="Consolas" w:eastAsia="Times New Roman" w:hAnsi="Consolas" w:cs="Times New Roman"/>
+          <w:color w:val="CCCCCC"/>
+          <w:kern w:val="0"/>
+          <w:sz w:val="16"/>
+          <w:szCs w:val="16"/>
+          <w:lang w:eastAsia="pt-BR"/>
+          <w14:ligatures w14:val="none"/>
+        </w:rPr>
+        <w:t>(</w:t>
+      </w:r>
+      <w:r>
+        <w:rPr>
+          <w:rFonts w:ascii="Consolas" w:eastAsia="Times New Roman" w:hAnsi="Consolas" w:cs="Times New Roman"/>
+          <w:color w:val="CE9178"/>
+          <w:kern w:val="0"/>
+          <w:sz w:val="16"/>
+          <w:szCs w:val="16"/>
+          <w:lang w:eastAsia="pt-BR"/>
+          <w14:ligatures w14:val="none"/>
+        </w:rPr>
+        <w:t>"</w:t>
+      </w:r>
+      <w:proofErr w:type="spellStart"/>
+      <w:r>
+        <w:rPr>
+          <w:rFonts w:ascii="Consolas" w:eastAsia="Times New Roman" w:hAnsi="Consolas" w:cs="Times New Roman"/>
+          <w:color w:val="CE9178"/>
+          <w:kern w:val="0"/>
+          <w:sz w:val="16"/>
+          <w:szCs w:val="16"/>
+          <w:lang w:eastAsia="pt-BR"/>
+          <w14:ligatures w14:val="none"/>
+        </w:rPr>
+        <w:t>name</w:t>
+      </w:r>
+      <w:proofErr w:type="spellEnd"/>
+      <w:r>
+        <w:rPr>
+          <w:rFonts w:ascii="Consolas" w:eastAsia="Times New Roman" w:hAnsi="Consolas" w:cs="Times New Roman"/>
+          <w:color w:val="CE9178"/>
+          <w:kern w:val="0"/>
+          <w:sz w:val="16"/>
+          <w:szCs w:val="16"/>
+          <w:lang w:eastAsia="pt-BR"/>
+          <w14:ligatures w14:val="none"/>
+        </w:rPr>
+        <w:t>"</w:t>
+      </w:r>
+      <w:r>
+        <w:rPr>
+          <w:rFonts w:ascii="Consolas" w:eastAsia="Times New Roman" w:hAnsi="Consolas" w:cs="Times New Roman"/>
+          <w:color w:val="CCCCCC"/>
+          <w:kern w:val="0"/>
+          <w:sz w:val="16"/>
+          <w:szCs w:val="16"/>
+          <w:lang w:eastAsia="pt-BR"/>
+          <w14:ligatures w14:val="none"/>
+        </w:rPr>
+        <w:t>)</w:t>
+      </w:r>
+    </w:p>
+    <w:p>
+      <w:pPr>
+        <w:shd w:val="clear" w:color="auto" w:fill="1F1F1F"/>
+        <w:spacing w:after="0" w:line="285" w:lineRule="atLeast"/>
+        <w:rPr>
+          <w:rFonts w:ascii="Consolas" w:eastAsia="Times New Roman" w:hAnsi="Consolas" w:cs="Times New Roman"/>
+          <w:color w:val="CCCCCC"/>
+          <w:kern w:val="0"/>
+          <w:sz w:val="16"/>
+          <w:szCs w:val="16"/>
+          <w:lang w:eastAsia="pt-BR"/>
+          <w14:ligatures w14:val="none"/>
+        </w:rPr>
+      </w:pPr>
+      <w:r>
+        <w:rPr>
+          <w:rFonts w:ascii="Consolas" w:eastAsia="Times New Roman" w:hAnsi="Consolas" w:cs="Times New Roman"/>
+          <w:color w:val="CCCCCC"/>
+          <w:kern w:val="0"/>
+          <w:sz w:val="16"/>
+          <w:szCs w:val="16"/>
+          <w:lang w:eastAsia="pt-BR"/>
+          <w14:ligatures w14:val="none"/>
+        </w:rPr>
+        <w:t xml:space="preserve">      </w:t>
+      </w:r>
+      <w:proofErr w:type="gramStart"/>
+      <w:r>
+        <w:rPr>
+          <w:rFonts w:ascii="Consolas" w:eastAsia="Times New Roman" w:hAnsi="Consolas" w:cs="Times New Roman"/>
+          <w:color w:val="CCCCCC"/>
+          <w:kern w:val="0"/>
+          <w:sz w:val="16"/>
+          <w:szCs w:val="16"/>
+          <w:lang w:eastAsia="pt-BR"/>
+          <w14:ligatures w14:val="none"/>
+        </w:rPr>
+        <w:t>.</w:t>
+      </w:r>
+      <w:proofErr w:type="spellStart"/>
+      <w:r>
+        <w:rPr>
+          <w:rFonts w:ascii="Consolas" w:eastAsia="Times New Roman" w:hAnsi="Consolas" w:cs="Times New Roman"/>
+          <w:color w:val="DCDCAA"/>
+          <w:kern w:val="0"/>
+          <w:sz w:val="16"/>
+          <w:szCs w:val="16"/>
+          <w:lang w:eastAsia="pt-BR"/>
+          <w14:ligatures w14:val="none"/>
+        </w:rPr>
+        <w:t>optional</w:t>
+      </w:r>
+      <w:proofErr w:type="spellEnd"/>
+      <w:proofErr w:type="gramEnd"/>
+      <w:r>
+        <w:rPr>
+          <w:rFonts w:ascii="Consolas" w:eastAsia="Times New Roman" w:hAnsi="Consolas" w:cs="Times New Roman"/>
+          <w:color w:val="CCCCCC"/>
+          <w:kern w:val="0"/>
+          <w:sz w:val="16"/>
+          <w:szCs w:val="16"/>
+          <w:lang w:eastAsia="pt-BR"/>
+          <w14:ligatures w14:val="none"/>
+        </w:rPr>
+        <w:t>()</w:t>
+      </w:r>
+      <w:r>
+        <w:rPr>
+          <w:rFonts w:ascii="Consolas" w:eastAsia="Times New Roman" w:hAnsi="Consolas" w:cs="Times New Roman"/>
+          <w:color w:val="6A9955"/>
+          <w:kern w:val="0"/>
+          <w:sz w:val="16"/>
+          <w:szCs w:val="16"/>
+          <w:lang w:eastAsia="pt-BR"/>
+          <w14:ligatures w14:val="none"/>
+        </w:rPr>
+        <w:t>//usuário pode enviar ou não</w:t>
+      </w:r>
+    </w:p>
+    <w:p>
+      <w:pPr>
+        <w:shd w:val="clear" w:color="auto" w:fill="1F1F1F"/>
+        <w:spacing w:after="0" w:line="285" w:lineRule="atLeast"/>
+        <w:rPr>
+          <w:rFonts w:ascii="Consolas" w:eastAsia="Times New Roman" w:hAnsi="Consolas" w:cs="Times New Roman"/>
+          <w:color w:val="CCCCCC"/>
+          <w:kern w:val="0"/>
+          <w:sz w:val="16"/>
+          <w:szCs w:val="16"/>
+          <w:lang w:eastAsia="pt-BR"/>
+          <w14:ligatures w14:val="none"/>
+        </w:rPr>
+      </w:pPr>
+      <w:r>
+        <w:rPr>
+          <w:rFonts w:ascii="Consolas" w:eastAsia="Times New Roman" w:hAnsi="Consolas" w:cs="Times New Roman"/>
+          <w:color w:val="CCCCCC"/>
+          <w:kern w:val="0"/>
+          <w:sz w:val="16"/>
+          <w:szCs w:val="16"/>
+          <w:lang w:eastAsia="pt-BR"/>
+          <w14:ligatures w14:val="none"/>
+        </w:rPr>
+        <w:t xml:space="preserve">      </w:t>
+      </w:r>
+      <w:proofErr w:type="gramStart"/>
+      <w:r>
+        <w:rPr>
+          <w:rFonts w:ascii="Consolas" w:eastAsia="Times New Roman" w:hAnsi="Consolas" w:cs="Times New Roman"/>
+          <w:color w:val="CCCCCC"/>
+          <w:kern w:val="0"/>
+          <w:sz w:val="16"/>
+          <w:szCs w:val="16"/>
+          <w:lang w:eastAsia="pt-BR"/>
+          <w14:ligatures w14:val="none"/>
+        </w:rPr>
+        <w:t>.</w:t>
+      </w:r>
+      <w:proofErr w:type="spellStart"/>
+      <w:r>
+        <w:rPr>
+          <w:rFonts w:ascii="Consolas" w:eastAsia="Times New Roman" w:hAnsi="Consolas" w:cs="Times New Roman"/>
+          <w:color w:val="DCDCAA"/>
+          <w:kern w:val="0"/>
+          <w:sz w:val="16"/>
+          <w:szCs w:val="16"/>
+          <w:lang w:eastAsia="pt-BR"/>
+          <w14:ligatures w14:val="none"/>
+        </w:rPr>
+        <w:t>isLength</w:t>
+      </w:r>
+      <w:proofErr w:type="spellEnd"/>
+      <w:proofErr w:type="gramEnd"/>
+      <w:r>
+        <w:rPr>
+          <w:rFonts w:ascii="Consolas" w:eastAsia="Times New Roman" w:hAnsi="Consolas" w:cs="Times New Roman"/>
+          <w:color w:val="CCCCCC"/>
+          <w:kern w:val="0"/>
+          <w:sz w:val="16"/>
+          <w:szCs w:val="16"/>
+          <w:lang w:eastAsia="pt-BR"/>
+          <w14:ligatures w14:val="none"/>
+        </w:rPr>
+        <w:t xml:space="preserve">({ </w:t>
+      </w:r>
+      <w:r>
+        <w:rPr>
+          <w:rFonts w:ascii="Consolas" w:eastAsia="Times New Roman" w:hAnsi="Consolas" w:cs="Times New Roman"/>
+          <w:color w:val="9CDCFE"/>
+          <w:kern w:val="0"/>
+          <w:sz w:val="16"/>
+          <w:szCs w:val="16"/>
+          <w:lang w:eastAsia="pt-BR"/>
+          <w14:ligatures w14:val="none"/>
+        </w:rPr>
+        <w:t>min:</w:t>
+      </w:r>
+      <w:r>
+        <w:rPr>
+          <w:rFonts w:ascii="Consolas" w:eastAsia="Times New Roman" w:hAnsi="Consolas" w:cs="Times New Roman"/>
+          <w:color w:val="CCCCCC"/>
+          <w:kern w:val="0"/>
+          <w:sz w:val="16"/>
+          <w:szCs w:val="16"/>
+          <w:lang w:eastAsia="pt-BR"/>
+          <w14:ligatures w14:val="none"/>
+        </w:rPr>
+        <w:t xml:space="preserve"> </w:t>
+      </w:r>
+      <w:r>
+        <w:rPr>
+          <w:rFonts w:ascii="Consolas" w:eastAsia="Times New Roman" w:hAnsi="Consolas" w:cs="Times New Roman"/>
+          <w:color w:val="B5CEA8"/>
+          <w:kern w:val="0"/>
+          <w:sz w:val="16"/>
+          <w:szCs w:val="16"/>
+          <w:lang w:eastAsia="pt-BR"/>
+          <w14:ligatures w14:val="none"/>
+        </w:rPr>
+        <w:t>3</w:t>
+      </w:r>
+      <w:r>
+        <w:rPr>
+          <w:rFonts w:ascii="Consolas" w:eastAsia="Times New Roman" w:hAnsi="Consolas" w:cs="Times New Roman"/>
+          <w:color w:val="CCCCCC"/>
+          <w:kern w:val="0"/>
+          <w:sz w:val="16"/>
+          <w:szCs w:val="16"/>
+          <w:lang w:eastAsia="pt-BR"/>
+          <w14:ligatures w14:val="none"/>
+        </w:rPr>
+        <w:t xml:space="preserve"> })</w:t>
+      </w:r>
+    </w:p>
+    <w:p>
+      <w:pPr>
+        <w:tabs>
+          <w:tab w:val="left" w:pos="2133"/>
+        </w:tabs>
+        <w:spacing w:line="360" w:lineRule="auto"/>
+        <w:jc w:val="both"/>
+        <w:rPr>
+          <w:rFonts w:ascii="Arial" w:eastAsia="Times New Roman" w:hAnsi="Arial" w:cs="Arial"/>
+          <w:b/>
+          <w:bCs/>
+          <w:sz w:val="16"/>
+          <w:szCs w:val="16"/>
+          <w:u w:val="single"/>
+          <w:lang w:eastAsia="pt-BR"/>
+        </w:rPr>
+      </w:pPr>
+    </w:p>
+    <w:p>
+      <w:pPr>
+        <w:shd w:val="clear" w:color="auto" w:fill="1F1F1F"/>
+        <w:spacing w:after="0" w:line="285" w:lineRule="atLeast"/>
+        <w:rPr>
+          <w:rFonts w:ascii="Consolas" w:eastAsia="Times New Roman" w:hAnsi="Consolas" w:cs="Times New Roman"/>
+          <w:color w:val="CCCCCC"/>
+          <w:kern w:val="0"/>
+          <w:sz w:val="16"/>
+          <w:szCs w:val="16"/>
+          <w:lang w:eastAsia="pt-BR"/>
+          <w14:ligatures w14:val="none"/>
+        </w:rPr>
+      </w:pPr>
+      <w:proofErr w:type="spellStart"/>
+      <w:proofErr w:type="gramStart"/>
+      <w:r>
+        <w:rPr>
+          <w:rFonts w:ascii="Consolas" w:eastAsia="Times New Roman" w:hAnsi="Consolas" w:cs="Times New Roman"/>
+          <w:color w:val="4EC9B0"/>
+          <w:kern w:val="0"/>
+          <w:sz w:val="16"/>
+          <w:szCs w:val="16"/>
+          <w:lang w:eastAsia="pt-BR"/>
+          <w14:ligatures w14:val="none"/>
+        </w:rPr>
+        <w:lastRenderedPageBreak/>
+        <w:t>module</w:t>
+      </w:r>
+      <w:r>
+        <w:rPr>
+          <w:rFonts w:ascii="Consolas" w:eastAsia="Times New Roman" w:hAnsi="Consolas" w:cs="Times New Roman"/>
+          <w:color w:val="CCCCCC"/>
+          <w:kern w:val="0"/>
+          <w:sz w:val="16"/>
+          <w:szCs w:val="16"/>
+          <w:lang w:eastAsia="pt-BR"/>
+          <w14:ligatures w14:val="none"/>
+        </w:rPr>
+        <w:t>.</w:t>
+      </w:r>
+      <w:r>
+        <w:rPr>
+          <w:rFonts w:ascii="Consolas" w:eastAsia="Times New Roman" w:hAnsi="Consolas" w:cs="Times New Roman"/>
+          <w:color w:val="4EC9B0"/>
+          <w:kern w:val="0"/>
+          <w:sz w:val="16"/>
+          <w:szCs w:val="16"/>
+          <w:lang w:eastAsia="pt-BR"/>
+          <w14:ligatures w14:val="none"/>
+        </w:rPr>
+        <w:t>exports</w:t>
+      </w:r>
+      <w:proofErr w:type="spellEnd"/>
+      <w:proofErr w:type="gramEnd"/>
+      <w:r>
+        <w:rPr>
+          <w:rFonts w:ascii="Consolas" w:eastAsia="Times New Roman" w:hAnsi="Consolas" w:cs="Times New Roman"/>
+          <w:color w:val="CCCCCC"/>
+          <w:kern w:val="0"/>
+          <w:sz w:val="16"/>
+          <w:szCs w:val="16"/>
+          <w:lang w:eastAsia="pt-BR"/>
+          <w14:ligatures w14:val="none"/>
+        </w:rPr>
+        <w:t xml:space="preserve"> </w:t>
+      </w:r>
+      <w:r>
+        <w:rPr>
+          <w:rFonts w:ascii="Consolas" w:eastAsia="Times New Roman" w:hAnsi="Consolas" w:cs="Times New Roman"/>
+          <w:color w:val="D4D4D4"/>
+          <w:kern w:val="0"/>
+          <w:sz w:val="16"/>
+          <w:szCs w:val="16"/>
+          <w:lang w:eastAsia="pt-BR"/>
+          <w14:ligatures w14:val="none"/>
+        </w:rPr>
+        <w:t>=</w:t>
+      </w:r>
+      <w:r>
+        <w:rPr>
+          <w:rFonts w:ascii="Consolas" w:eastAsia="Times New Roman" w:hAnsi="Consolas" w:cs="Times New Roman"/>
+          <w:color w:val="CCCCCC"/>
+          <w:kern w:val="0"/>
+          <w:sz w:val="16"/>
+          <w:szCs w:val="16"/>
+          <w:lang w:eastAsia="pt-BR"/>
+          <w14:ligatures w14:val="none"/>
+        </w:rPr>
+        <w:t xml:space="preserve"> {</w:t>
+      </w:r>
+    </w:p>
+    <w:p>
+      <w:pPr>
+        <w:shd w:val="clear" w:color="auto" w:fill="1F1F1F"/>
+        <w:spacing w:after="0" w:line="285" w:lineRule="atLeast"/>
+        <w:ind w:firstLine="708"/>
+        <w:rPr>
+          <w:rFonts w:ascii="Consolas" w:eastAsia="Times New Roman" w:hAnsi="Consolas" w:cs="Times New Roman"/>
+          <w:color w:val="CCCCCC"/>
+          <w:kern w:val="0"/>
+          <w:sz w:val="16"/>
+          <w:szCs w:val="16"/>
+          <w:lang w:eastAsia="pt-BR"/>
+          <w14:ligatures w14:val="none"/>
+        </w:rPr>
+      </w:pPr>
+      <w:proofErr w:type="spellStart"/>
+      <w:r>
+        <w:rPr>
+          <w:rFonts w:ascii="Consolas" w:eastAsia="Times New Roman" w:hAnsi="Consolas" w:cs="Times New Roman"/>
+          <w:color w:val="DCDCAA"/>
+          <w:kern w:val="0"/>
+          <w:sz w:val="16"/>
+          <w:szCs w:val="16"/>
+          <w:lang w:eastAsia="pt-BR"/>
+          <w14:ligatures w14:val="none"/>
+        </w:rPr>
+        <w:t>userUpdateValidation</w:t>
+      </w:r>
+      <w:proofErr w:type="spellEnd"/>
+      <w:r>
+        <w:rPr>
+          <w:rFonts w:ascii="Consolas" w:eastAsia="Times New Roman" w:hAnsi="Consolas" w:cs="Times New Roman"/>
+          <w:color w:val="CCCCCC"/>
+          <w:kern w:val="0"/>
+          <w:sz w:val="16"/>
+          <w:szCs w:val="16"/>
+          <w:lang w:eastAsia="pt-BR"/>
+          <w14:ligatures w14:val="none"/>
+        </w:rPr>
+        <w:t>,</w:t>
+      </w:r>
+    </w:p>
+    <w:p>
+      <w:pPr>
+        <w:shd w:val="clear" w:color="auto" w:fill="1F1F1F"/>
+        <w:spacing w:after="0" w:line="285" w:lineRule="atLeast"/>
+        <w:rPr>
+          <w:rFonts w:ascii="Consolas" w:eastAsia="Times New Roman" w:hAnsi="Consolas" w:cs="Times New Roman"/>
+          <w:color w:val="CCCCCC"/>
+          <w:kern w:val="0"/>
+          <w:sz w:val="16"/>
+          <w:szCs w:val="16"/>
+          <w:lang w:eastAsia="pt-BR"/>
+          <w14:ligatures w14:val="none"/>
+        </w:rPr>
+      </w:pPr>
+      <w:r>
+        <w:rPr>
+          <w:rFonts w:ascii="Consolas" w:eastAsia="Times New Roman" w:hAnsi="Consolas" w:cs="Times New Roman"/>
+          <w:color w:val="CCCCCC"/>
+          <w:kern w:val="0"/>
+          <w:sz w:val="16"/>
+          <w:szCs w:val="16"/>
+          <w:lang w:eastAsia="pt-BR"/>
+          <w14:ligatures w14:val="none"/>
+        </w:rPr>
+        <w:t>}</w:t>
+      </w:r>
+    </w:p>
+    <w:p>
+      <w:pPr>
+        <w:tabs>
+          <w:tab w:val="left" w:pos="2133"/>
+        </w:tabs>
+        <w:spacing w:line="360" w:lineRule="auto"/>
+        <w:jc w:val="both"/>
+        <w:rPr>
+          <w:rFonts w:ascii="Arial" w:eastAsia="Times New Roman" w:hAnsi="Arial" w:cs="Arial"/>
+          <w:b/>
+          <w:bCs/>
+          <w:sz w:val="16"/>
+          <w:szCs w:val="16"/>
+          <w:u w:val="single"/>
+          <w:lang w:eastAsia="pt-BR"/>
+        </w:rPr>
+      </w:pPr>
+    </w:p>
+    <w:p>
+      <w:pPr>
+        <w:tabs>
+          <w:tab w:val="left" w:pos="2133"/>
+        </w:tabs>
+        <w:spacing w:line="360" w:lineRule="auto"/>
+        <w:jc w:val="both"/>
+        <w:rPr>
+          <w:rFonts w:ascii="Arial" w:eastAsia="Times New Roman" w:hAnsi="Arial" w:cs="Arial"/>
+          <w:b/>
+          <w:bCs/>
+          <w:i/>
+          <w:iCs/>
+          <w:sz w:val="24"/>
+          <w:szCs w:val="24"/>
+          <w:lang w:eastAsia="pt-BR"/>
+        </w:rPr>
+      </w:pPr>
+      <w:proofErr w:type="spellStart"/>
+      <w:r>
+        <w:rPr>
+          <w:rFonts w:ascii="Arial" w:eastAsia="Times New Roman" w:hAnsi="Arial" w:cs="Arial"/>
+          <w:b/>
+          <w:bCs/>
+          <w:i/>
+          <w:iCs/>
+          <w:sz w:val="24"/>
+          <w:szCs w:val="24"/>
+          <w:lang w:eastAsia="pt-BR"/>
+        </w:rPr>
+        <w:t>routes</w:t>
+      </w:r>
+      <w:proofErr w:type="spellEnd"/>
+      <w:r>
+        <w:rPr>
+          <w:rFonts w:ascii="Arial" w:eastAsia="Times New Roman" w:hAnsi="Arial" w:cs="Arial"/>
+          <w:b/>
+          <w:bCs/>
+          <w:i/>
+          <w:iCs/>
+          <w:sz w:val="24"/>
+          <w:szCs w:val="24"/>
+          <w:lang w:eastAsia="pt-BR"/>
+        </w:rPr>
+        <w:t>&gt;user</w:t>
+      </w:r>
+      <w:r>
+        <w:rPr>
+          <w:rFonts w:ascii="Arial" w:eastAsia="Times New Roman" w:hAnsi="Arial" w:cs="Arial"/>
+          <w:b/>
+          <w:bCs/>
+          <w:i/>
+          <w:iCs/>
+          <w:sz w:val="24"/>
+          <w:szCs w:val="24"/>
+          <w:lang w:eastAsia="pt-BR"/>
+        </w:rPr>
+        <w:t>Routes</w:t>
+      </w:r>
+      <w:r>
+        <w:rPr>
+          <w:rFonts w:ascii="Arial" w:eastAsia="Times New Roman" w:hAnsi="Arial" w:cs="Arial"/>
+          <w:b/>
+          <w:bCs/>
+          <w:i/>
+          <w:iCs/>
+          <w:sz w:val="24"/>
+          <w:szCs w:val="24"/>
+          <w:lang w:eastAsia="pt-BR"/>
+        </w:rPr>
+        <w:t>.js</w:t>
+      </w:r>
+    </w:p>
+    <w:p>
+      <w:pPr>
+        <w:shd w:val="clear" w:color="auto" w:fill="1F1F1F"/>
+        <w:spacing w:after="0" w:line="285" w:lineRule="atLeast"/>
+        <w:rPr>
+          <w:rFonts w:ascii="Consolas" w:eastAsia="Times New Roman" w:hAnsi="Consolas" w:cs="Times New Roman"/>
+          <w:color w:val="CCCCCC"/>
+          <w:kern w:val="0"/>
+          <w:sz w:val="16"/>
+          <w:szCs w:val="16"/>
+          <w:lang w:eastAsia="pt-BR"/>
+          <w14:ligatures w14:val="none"/>
+        </w:rPr>
+      </w:pPr>
+      <w:r>
+        <w:rPr>
+          <w:rFonts w:ascii="Consolas" w:eastAsia="Times New Roman" w:hAnsi="Consolas" w:cs="Times New Roman"/>
+          <w:color w:val="6A9955"/>
+          <w:kern w:val="0"/>
+          <w:sz w:val="16"/>
+          <w:szCs w:val="16"/>
+          <w:lang w:eastAsia="pt-BR"/>
+          <w14:ligatures w14:val="none"/>
+        </w:rPr>
+        <w:t>//Middlewares</w:t>
+      </w:r>
+    </w:p>
+    <w:p>
+      <w:pPr>
+        <w:shd w:val="clear" w:color="auto" w:fill="1F1F1F"/>
+        <w:spacing w:after="0" w:line="285" w:lineRule="atLeast"/>
+        <w:rPr>
+          <w:rFonts w:ascii="Consolas" w:eastAsia="Times New Roman" w:hAnsi="Consolas" w:cs="Times New Roman"/>
+          <w:color w:val="CCCCCC"/>
+          <w:kern w:val="0"/>
+          <w:sz w:val="16"/>
+          <w:szCs w:val="16"/>
+          <w:lang w:eastAsia="pt-BR"/>
+          <w14:ligatures w14:val="none"/>
+        </w:rPr>
+      </w:pPr>
+      <w:proofErr w:type="spellStart"/>
+      <w:r>
+        <w:rPr>
+          <w:rFonts w:ascii="Consolas" w:eastAsia="Times New Roman" w:hAnsi="Consolas" w:cs="Times New Roman"/>
+          <w:color w:val="569CD6"/>
+          <w:kern w:val="0"/>
+          <w:sz w:val="16"/>
+          <w:szCs w:val="16"/>
+          <w:lang w:eastAsia="pt-BR"/>
+          <w14:ligatures w14:val="none"/>
+        </w:rPr>
+        <w:t>const</w:t>
+      </w:r>
+      <w:proofErr w:type="spellEnd"/>
+      <w:r>
+        <w:rPr>
+          <w:rFonts w:ascii="Consolas" w:eastAsia="Times New Roman" w:hAnsi="Consolas" w:cs="Times New Roman"/>
+          <w:color w:val="CCCCCC"/>
+          <w:kern w:val="0"/>
+          <w:sz w:val="16"/>
+          <w:szCs w:val="16"/>
+          <w:lang w:eastAsia="pt-BR"/>
+          <w14:ligatures w14:val="none"/>
+        </w:rPr>
+        <w:t xml:space="preserve"> {</w:t>
+      </w:r>
+    </w:p>
+    <w:p>
+      <w:pPr>
+        <w:shd w:val="clear" w:color="auto" w:fill="1F1F1F"/>
+        <w:spacing w:after="0" w:line="285" w:lineRule="atLeast"/>
+        <w:rPr>
+          <w:rFonts w:ascii="Consolas" w:eastAsia="Times New Roman" w:hAnsi="Consolas" w:cs="Times New Roman"/>
+          <w:color w:val="CCCCCC"/>
+          <w:kern w:val="0"/>
+          <w:sz w:val="16"/>
+          <w:szCs w:val="16"/>
+          <w:lang w:eastAsia="pt-BR"/>
+          <w14:ligatures w14:val="none"/>
+        </w:rPr>
+      </w:pPr>
+      <w:proofErr w:type="spellStart"/>
+      <w:r>
+        <w:rPr>
+          <w:rFonts w:ascii="Consolas" w:eastAsia="Times New Roman" w:hAnsi="Consolas" w:cs="Times New Roman"/>
+          <w:color w:val="DCDCAA"/>
+          <w:kern w:val="0"/>
+          <w:sz w:val="16"/>
+          <w:szCs w:val="16"/>
+          <w:lang w:eastAsia="pt-BR"/>
+          <w14:ligatures w14:val="none"/>
+        </w:rPr>
+        <w:t>userUpdateValidation</w:t>
+      </w:r>
+      <w:proofErr w:type="spellEnd"/>
+      <w:r>
+        <w:rPr>
+          <w:rFonts w:ascii="Consolas" w:eastAsia="Times New Roman" w:hAnsi="Consolas" w:cs="Times New Roman"/>
+          <w:color w:val="CCCCCC"/>
+          <w:kern w:val="0"/>
+          <w:sz w:val="16"/>
+          <w:szCs w:val="16"/>
+          <w:lang w:eastAsia="pt-BR"/>
+          <w14:ligatures w14:val="none"/>
+        </w:rPr>
+        <w:t>,</w:t>
+      </w:r>
+    </w:p>
+    <w:p>
+      <w:pPr>
+        <w:shd w:val="clear" w:color="auto" w:fill="1F1F1F"/>
+        <w:spacing w:after="0" w:line="285" w:lineRule="atLeast"/>
+        <w:rPr>
+          <w:rFonts w:ascii="Consolas" w:eastAsia="Times New Roman" w:hAnsi="Consolas" w:cs="Times New Roman"/>
+          <w:color w:val="CCCCCC"/>
+          <w:kern w:val="0"/>
+          <w:sz w:val="16"/>
+          <w:szCs w:val="16"/>
+          <w:lang w:eastAsia="pt-BR"/>
+          <w14:ligatures w14:val="none"/>
+        </w:rPr>
+      </w:pPr>
+      <w:r>
+        <w:rPr>
+          <w:rFonts w:ascii="Consolas" w:eastAsia="Times New Roman" w:hAnsi="Consolas" w:cs="Times New Roman"/>
+          <w:color w:val="CCCCCC"/>
+          <w:kern w:val="0"/>
+          <w:sz w:val="16"/>
+          <w:szCs w:val="16"/>
+          <w:lang w:eastAsia="pt-BR"/>
+          <w14:ligatures w14:val="none"/>
+        </w:rPr>
+        <w:t>}</w:t>
+      </w:r>
+    </w:p>
+    <w:p>
+      <w:pPr>
+        <w:shd w:val="clear" w:color="auto" w:fill="1F1F1F"/>
+        <w:spacing w:after="0" w:line="285" w:lineRule="atLeast"/>
+        <w:rPr>
+          <w:rFonts w:ascii="Consolas" w:eastAsia="Times New Roman" w:hAnsi="Consolas" w:cs="Times New Roman"/>
+          <w:color w:val="CCCCCC"/>
+          <w:kern w:val="0"/>
+          <w:sz w:val="16"/>
+          <w:szCs w:val="16"/>
+          <w:lang w:eastAsia="pt-BR"/>
+          <w14:ligatures w14:val="none"/>
+        </w:rPr>
+      </w:pPr>
+      <w:proofErr w:type="spellStart"/>
+      <w:r>
+        <w:rPr>
+          <w:rFonts w:ascii="Consolas" w:eastAsia="Times New Roman" w:hAnsi="Consolas" w:cs="Times New Roman"/>
+          <w:color w:val="569CD6"/>
+          <w:kern w:val="0"/>
+          <w:sz w:val="16"/>
+          <w:szCs w:val="16"/>
+          <w:lang w:eastAsia="pt-BR"/>
+          <w14:ligatures w14:val="none"/>
+        </w:rPr>
+        <w:t>const</w:t>
+      </w:r>
+      <w:proofErr w:type="spellEnd"/>
+      <w:r>
+        <w:rPr>
+          <w:rFonts w:ascii="Consolas" w:eastAsia="Times New Roman" w:hAnsi="Consolas" w:cs="Times New Roman"/>
+          <w:color w:val="CCCCCC"/>
+          <w:kern w:val="0"/>
+          <w:sz w:val="16"/>
+          <w:szCs w:val="16"/>
+          <w:lang w:eastAsia="pt-BR"/>
+          <w14:ligatures w14:val="none"/>
+        </w:rPr>
+        <w:t xml:space="preserve"> </w:t>
+      </w:r>
+      <w:proofErr w:type="gramStart"/>
+      <w:r>
+        <w:rPr>
+          <w:rFonts w:ascii="Consolas" w:eastAsia="Times New Roman" w:hAnsi="Consolas" w:cs="Times New Roman"/>
+          <w:color w:val="CCCCCC"/>
+          <w:kern w:val="0"/>
+          <w:sz w:val="16"/>
+          <w:szCs w:val="16"/>
+          <w:lang w:eastAsia="pt-BR"/>
+          <w14:ligatures w14:val="none"/>
+        </w:rPr>
+        <w:t xml:space="preserve">{ </w:t>
+      </w:r>
+      <w:proofErr w:type="spellStart"/>
+      <w:r>
+        <w:rPr>
+          <w:rFonts w:ascii="Consolas" w:eastAsia="Times New Roman" w:hAnsi="Consolas" w:cs="Times New Roman"/>
+          <w:color w:val="4FC1FF"/>
+          <w:kern w:val="0"/>
+          <w:sz w:val="16"/>
+          <w:szCs w:val="16"/>
+          <w:lang w:eastAsia="pt-BR"/>
+          <w14:ligatures w14:val="none"/>
+        </w:rPr>
+        <w:t>imageUpload</w:t>
+      </w:r>
+      <w:proofErr w:type="spellEnd"/>
+      <w:proofErr w:type="gramEnd"/>
+      <w:r>
+        <w:rPr>
+          <w:rFonts w:ascii="Consolas" w:eastAsia="Times New Roman" w:hAnsi="Consolas" w:cs="Times New Roman"/>
+          <w:color w:val="CCCCCC"/>
+          <w:kern w:val="0"/>
+          <w:sz w:val="16"/>
+          <w:szCs w:val="16"/>
+          <w:lang w:eastAsia="pt-BR"/>
+          <w14:ligatures w14:val="none"/>
+        </w:rPr>
+        <w:t xml:space="preserve"> } </w:t>
+      </w:r>
+      <w:r>
+        <w:rPr>
+          <w:rFonts w:ascii="Consolas" w:eastAsia="Times New Roman" w:hAnsi="Consolas" w:cs="Times New Roman"/>
+          <w:color w:val="D4D4D4"/>
+          <w:kern w:val="0"/>
+          <w:sz w:val="16"/>
+          <w:szCs w:val="16"/>
+          <w:lang w:eastAsia="pt-BR"/>
+          <w14:ligatures w14:val="none"/>
+        </w:rPr>
+        <w:t>=</w:t>
+      </w:r>
+      <w:r>
+        <w:rPr>
+          <w:rFonts w:ascii="Consolas" w:eastAsia="Times New Roman" w:hAnsi="Consolas" w:cs="Times New Roman"/>
+          <w:color w:val="CCCCCC"/>
+          <w:kern w:val="0"/>
+          <w:sz w:val="16"/>
+          <w:szCs w:val="16"/>
+          <w:lang w:eastAsia="pt-BR"/>
+          <w14:ligatures w14:val="none"/>
+        </w:rPr>
+        <w:t xml:space="preserve"> </w:t>
+      </w:r>
+      <w:r>
+        <w:rPr>
+          <w:rFonts w:ascii="Consolas" w:eastAsia="Times New Roman" w:hAnsi="Consolas" w:cs="Times New Roman"/>
+          <w:color w:val="DCDCAA"/>
+          <w:kern w:val="0"/>
+          <w:sz w:val="16"/>
+          <w:szCs w:val="16"/>
+          <w:lang w:eastAsia="pt-BR"/>
+          <w14:ligatures w14:val="none"/>
+        </w:rPr>
+        <w:t>require</w:t>
+      </w:r>
+      <w:r>
+        <w:rPr>
+          <w:rFonts w:ascii="Consolas" w:eastAsia="Times New Roman" w:hAnsi="Consolas" w:cs="Times New Roman"/>
+          <w:color w:val="CCCCCC"/>
+          <w:kern w:val="0"/>
+          <w:sz w:val="16"/>
+          <w:szCs w:val="16"/>
+          <w:lang w:eastAsia="pt-BR"/>
+          <w14:ligatures w14:val="none"/>
+        </w:rPr>
+        <w:t>(</w:t>
+      </w:r>
+      <w:r>
+        <w:rPr>
+          <w:rFonts w:ascii="Consolas" w:eastAsia="Times New Roman" w:hAnsi="Consolas" w:cs="Times New Roman"/>
+          <w:color w:val="CE9178"/>
+          <w:kern w:val="0"/>
+          <w:sz w:val="16"/>
+          <w:szCs w:val="16"/>
+          <w:lang w:eastAsia="pt-BR"/>
+          <w14:ligatures w14:val="none"/>
+        </w:rPr>
+        <w:t>"../middlewares/</w:t>
+      </w:r>
+      <w:proofErr w:type="spellStart"/>
+      <w:r>
+        <w:rPr>
+          <w:rFonts w:ascii="Consolas" w:eastAsia="Times New Roman" w:hAnsi="Consolas" w:cs="Times New Roman"/>
+          <w:color w:val="CE9178"/>
+          <w:kern w:val="0"/>
+          <w:sz w:val="16"/>
+          <w:szCs w:val="16"/>
+          <w:lang w:eastAsia="pt-BR"/>
+          <w14:ligatures w14:val="none"/>
+        </w:rPr>
+        <w:t>imageUpload</w:t>
+      </w:r>
+      <w:proofErr w:type="spellEnd"/>
+      <w:r>
+        <w:rPr>
+          <w:rFonts w:ascii="Consolas" w:eastAsia="Times New Roman" w:hAnsi="Consolas" w:cs="Times New Roman"/>
+          <w:color w:val="CE9178"/>
+          <w:kern w:val="0"/>
+          <w:sz w:val="16"/>
+          <w:szCs w:val="16"/>
+          <w:lang w:eastAsia="pt-BR"/>
+          <w14:ligatures w14:val="none"/>
+        </w:rPr>
+        <w:t>"</w:t>
+      </w:r>
+      <w:r>
+        <w:rPr>
+          <w:rFonts w:ascii="Consolas" w:eastAsia="Times New Roman" w:hAnsi="Consolas" w:cs="Times New Roman"/>
+          <w:color w:val="CCCCCC"/>
+          <w:kern w:val="0"/>
+          <w:sz w:val="16"/>
+          <w:szCs w:val="16"/>
+          <w:lang w:eastAsia="pt-BR"/>
+          <w14:ligatures w14:val="none"/>
+        </w:rPr>
+        <w:t>)</w:t>
+      </w:r>
+    </w:p>
+    <w:p>
+      <w:pPr>
+        <w:tabs>
+          <w:tab w:val="left" w:pos="2133"/>
+        </w:tabs>
+        <w:spacing w:line="360" w:lineRule="auto"/>
+        <w:jc w:val="both"/>
+        <w:rPr>
+          <w:rFonts w:ascii="Arial" w:eastAsia="Times New Roman" w:hAnsi="Arial" w:cs="Arial"/>
+          <w:b/>
+          <w:bCs/>
+          <w:sz w:val="24"/>
+          <w:szCs w:val="24"/>
+          <w:lang w:eastAsia="pt-BR"/>
+        </w:rPr>
+      </w:pPr>
+    </w:p>
+    <w:p>
+      <w:pPr>
+        <w:shd w:val="clear" w:color="auto" w:fill="1F1F1F"/>
+        <w:spacing w:after="0" w:line="285" w:lineRule="atLeast"/>
+        <w:rPr>
+          <w:rFonts w:ascii="Consolas" w:eastAsia="Times New Roman" w:hAnsi="Consolas" w:cs="Times New Roman"/>
+          <w:color w:val="CCCCCC"/>
+          <w:kern w:val="0"/>
+          <w:sz w:val="16"/>
+          <w:szCs w:val="16"/>
+          <w:lang w:eastAsia="pt-BR"/>
+          <w14:ligatures w14:val="none"/>
+        </w:rPr>
+      </w:pPr>
+      <w:proofErr w:type="spellStart"/>
+      <w:proofErr w:type="gramStart"/>
+      <w:r>
+        <w:rPr>
+          <w:rFonts w:ascii="Consolas" w:eastAsia="Times New Roman" w:hAnsi="Consolas" w:cs="Times New Roman"/>
+          <w:color w:val="4FC1FF"/>
+          <w:kern w:val="0"/>
+          <w:sz w:val="16"/>
+          <w:szCs w:val="16"/>
+          <w:lang w:eastAsia="pt-BR"/>
+          <w14:ligatures w14:val="none"/>
+        </w:rPr>
+        <w:t>router</w:t>
+      </w:r>
+      <w:r>
+        <w:rPr>
+          <w:rFonts w:ascii="Consolas" w:eastAsia="Times New Roman" w:hAnsi="Consolas" w:cs="Times New Roman"/>
+          <w:color w:val="CCCCCC"/>
+          <w:kern w:val="0"/>
+          <w:sz w:val="16"/>
+          <w:szCs w:val="16"/>
+          <w:lang w:eastAsia="pt-BR"/>
+          <w14:ligatures w14:val="none"/>
+        </w:rPr>
+        <w:t>.</w:t>
+      </w:r>
+      <w:r>
+        <w:rPr>
+          <w:rFonts w:ascii="Consolas" w:eastAsia="Times New Roman" w:hAnsi="Consolas" w:cs="Times New Roman"/>
+          <w:color w:val="DCDCAA"/>
+          <w:kern w:val="0"/>
+          <w:sz w:val="16"/>
+          <w:szCs w:val="16"/>
+          <w:lang w:eastAsia="pt-BR"/>
+          <w14:ligatures w14:val="none"/>
+        </w:rPr>
+        <w:t>put</w:t>
+      </w:r>
+      <w:proofErr w:type="spellEnd"/>
+      <w:r>
+        <w:rPr>
+          <w:rFonts w:ascii="Consolas" w:eastAsia="Times New Roman" w:hAnsi="Consolas" w:cs="Times New Roman"/>
+          <w:color w:val="CCCCCC"/>
+          <w:kern w:val="0"/>
+          <w:sz w:val="16"/>
+          <w:szCs w:val="16"/>
+          <w:lang w:eastAsia="pt-BR"/>
+          <w14:ligatures w14:val="none"/>
+        </w:rPr>
+        <w:t>(</w:t>
+      </w:r>
+      <w:proofErr w:type="gramEnd"/>
+    </w:p>
+    <w:p>
+      <w:pPr>
+        <w:shd w:val="clear" w:color="auto" w:fill="1F1F1F"/>
+        <w:spacing w:after="0" w:line="285" w:lineRule="atLeast"/>
+        <w:rPr>
+          <w:rFonts w:ascii="Consolas" w:eastAsia="Times New Roman" w:hAnsi="Consolas" w:cs="Times New Roman"/>
+          <w:color w:val="CCCCCC"/>
+          <w:kern w:val="0"/>
+          <w:sz w:val="16"/>
+          <w:szCs w:val="16"/>
+          <w:lang w:eastAsia="pt-BR"/>
+          <w14:ligatures w14:val="none"/>
+        </w:rPr>
+      </w:pPr>
+      <w:r>
+        <w:rPr>
+          <w:rFonts w:ascii="Consolas" w:eastAsia="Times New Roman" w:hAnsi="Consolas" w:cs="Times New Roman"/>
+          <w:color w:val="CCCCCC"/>
+          <w:kern w:val="0"/>
+          <w:sz w:val="16"/>
+          <w:szCs w:val="16"/>
+          <w:lang w:eastAsia="pt-BR"/>
+          <w14:ligatures w14:val="none"/>
+        </w:rPr>
+        <w:t xml:space="preserve">  </w:t>
+      </w:r>
+      <w:r>
+        <w:rPr>
+          <w:rFonts w:ascii="Consolas" w:eastAsia="Times New Roman" w:hAnsi="Consolas" w:cs="Times New Roman"/>
+          <w:color w:val="CE9178"/>
+          <w:kern w:val="0"/>
+          <w:sz w:val="16"/>
+          <w:szCs w:val="16"/>
+          <w:lang w:eastAsia="pt-BR"/>
+          <w14:ligatures w14:val="none"/>
+        </w:rPr>
+        <w:t>"/"</w:t>
+      </w:r>
+      <w:r>
+        <w:rPr>
+          <w:rFonts w:ascii="Consolas" w:eastAsia="Times New Roman" w:hAnsi="Consolas" w:cs="Times New Roman"/>
+          <w:color w:val="CCCCCC"/>
+          <w:kern w:val="0"/>
+          <w:sz w:val="16"/>
+          <w:szCs w:val="16"/>
+          <w:lang w:eastAsia="pt-BR"/>
+          <w14:ligatures w14:val="none"/>
+        </w:rPr>
+        <w:t>,</w:t>
+      </w:r>
+    </w:p>
+    <w:p>
+      <w:pPr>
+        <w:shd w:val="clear" w:color="auto" w:fill="1F1F1F"/>
+        <w:spacing w:after="0" w:line="285" w:lineRule="atLeast"/>
+        <w:rPr>
+          <w:rFonts w:ascii="Consolas" w:eastAsia="Times New Roman" w:hAnsi="Consolas" w:cs="Times New Roman"/>
+          <w:color w:val="CCCCCC"/>
+          <w:kern w:val="0"/>
+          <w:sz w:val="16"/>
+          <w:szCs w:val="16"/>
+          <w:lang w:eastAsia="pt-BR"/>
+          <w14:ligatures w14:val="none"/>
+        </w:rPr>
+      </w:pPr>
+      <w:r>
+        <w:rPr>
+          <w:rFonts w:ascii="Consolas" w:eastAsia="Times New Roman" w:hAnsi="Consolas" w:cs="Times New Roman"/>
+          <w:color w:val="CCCCCC"/>
+          <w:kern w:val="0"/>
+          <w:sz w:val="16"/>
+          <w:szCs w:val="16"/>
+          <w:lang w:eastAsia="pt-BR"/>
+          <w14:ligatures w14:val="none"/>
+        </w:rPr>
+        <w:t xml:space="preserve">  </w:t>
+      </w:r>
+      <w:proofErr w:type="spellStart"/>
+      <w:r>
+        <w:rPr>
+          <w:rFonts w:ascii="Consolas" w:eastAsia="Times New Roman" w:hAnsi="Consolas" w:cs="Times New Roman"/>
+          <w:color w:val="DCDCAA"/>
+          <w:kern w:val="0"/>
+          <w:sz w:val="16"/>
+          <w:szCs w:val="16"/>
+          <w:lang w:eastAsia="pt-BR"/>
+          <w14:ligatures w14:val="none"/>
+        </w:rPr>
+        <w:t>authGuard</w:t>
+      </w:r>
+      <w:proofErr w:type="spellEnd"/>
+      <w:r>
+        <w:rPr>
+          <w:rFonts w:ascii="Consolas" w:eastAsia="Times New Roman" w:hAnsi="Consolas" w:cs="Times New Roman"/>
+          <w:color w:val="CCCCCC"/>
+          <w:kern w:val="0"/>
+          <w:sz w:val="16"/>
+          <w:szCs w:val="16"/>
+          <w:lang w:eastAsia="pt-BR"/>
+          <w14:ligatures w14:val="none"/>
+        </w:rPr>
+        <w:t>,</w:t>
+      </w:r>
+    </w:p>
+    <w:p>
+      <w:pPr>
+        <w:shd w:val="clear" w:color="auto" w:fill="1F1F1F"/>
+        <w:spacing w:after="0" w:line="285" w:lineRule="atLeast"/>
+        <w:rPr>
+          <w:rFonts w:ascii="Consolas" w:eastAsia="Times New Roman" w:hAnsi="Consolas" w:cs="Times New Roman"/>
+          <w:color w:val="CCCCCC"/>
+          <w:kern w:val="0"/>
+          <w:sz w:val="16"/>
+          <w:szCs w:val="16"/>
+          <w:lang w:eastAsia="pt-BR"/>
+          <w14:ligatures w14:val="none"/>
+        </w:rPr>
+      </w:pPr>
+      <w:r>
+        <w:rPr>
+          <w:rFonts w:ascii="Consolas" w:eastAsia="Times New Roman" w:hAnsi="Consolas" w:cs="Times New Roman"/>
+          <w:color w:val="CCCCCC"/>
+          <w:kern w:val="0"/>
+          <w:sz w:val="16"/>
+          <w:szCs w:val="16"/>
+          <w:lang w:eastAsia="pt-BR"/>
+          <w14:ligatures w14:val="none"/>
+        </w:rPr>
+        <w:t xml:space="preserve">  </w:t>
+      </w:r>
+      <w:proofErr w:type="spellStart"/>
+      <w:proofErr w:type="gramStart"/>
+      <w:r>
+        <w:rPr>
+          <w:rFonts w:ascii="Consolas" w:eastAsia="Times New Roman" w:hAnsi="Consolas" w:cs="Times New Roman"/>
+          <w:color w:val="DCDCAA"/>
+          <w:kern w:val="0"/>
+          <w:sz w:val="16"/>
+          <w:szCs w:val="16"/>
+          <w:lang w:eastAsia="pt-BR"/>
+          <w14:ligatures w14:val="none"/>
+        </w:rPr>
+        <w:t>userUpdateValidation</w:t>
+      </w:r>
+      <w:proofErr w:type="spellEnd"/>
+      <w:r>
+        <w:rPr>
+          <w:rFonts w:ascii="Consolas" w:eastAsia="Times New Roman" w:hAnsi="Consolas" w:cs="Times New Roman"/>
+          <w:color w:val="CCCCCC"/>
+          <w:kern w:val="0"/>
+          <w:sz w:val="16"/>
+          <w:szCs w:val="16"/>
+          <w:lang w:eastAsia="pt-BR"/>
+          <w14:ligatures w14:val="none"/>
+        </w:rPr>
+        <w:t>(</w:t>
+      </w:r>
+      <w:proofErr w:type="gramEnd"/>
+      <w:r>
+        <w:rPr>
+          <w:rFonts w:ascii="Consolas" w:eastAsia="Times New Roman" w:hAnsi="Consolas" w:cs="Times New Roman"/>
+          <w:color w:val="CCCCCC"/>
+          <w:kern w:val="0"/>
+          <w:sz w:val="16"/>
+          <w:szCs w:val="16"/>
+          <w:lang w:eastAsia="pt-BR"/>
+          <w14:ligatures w14:val="none"/>
+        </w:rPr>
+        <w:t>),</w:t>
+      </w:r>
+    </w:p>
+    <w:p>
+      <w:pPr>
+        <w:shd w:val="clear" w:color="auto" w:fill="1F1F1F"/>
+        <w:spacing w:after="0" w:line="285" w:lineRule="atLeast"/>
+        <w:rPr>
+          <w:rFonts w:ascii="Consolas" w:eastAsia="Times New Roman" w:hAnsi="Consolas" w:cs="Times New Roman"/>
+          <w:color w:val="CCCCCC"/>
+          <w:kern w:val="0"/>
+          <w:sz w:val="16"/>
+          <w:szCs w:val="16"/>
+          <w:lang w:eastAsia="pt-BR"/>
+          <w14:ligatures w14:val="none"/>
+        </w:rPr>
+      </w:pPr>
+      <w:r>
+        <w:rPr>
+          <w:rFonts w:ascii="Consolas" w:eastAsia="Times New Roman" w:hAnsi="Consolas" w:cs="Times New Roman"/>
+          <w:color w:val="CCCCCC"/>
+          <w:kern w:val="0"/>
+          <w:sz w:val="16"/>
+          <w:szCs w:val="16"/>
+          <w:lang w:eastAsia="pt-BR"/>
+          <w14:ligatures w14:val="none"/>
+        </w:rPr>
+        <w:t xml:space="preserve">  </w:t>
+      </w:r>
+      <w:proofErr w:type="spellStart"/>
+      <w:r>
+        <w:rPr>
+          <w:rFonts w:ascii="Consolas" w:eastAsia="Times New Roman" w:hAnsi="Consolas" w:cs="Times New Roman"/>
+          <w:color w:val="DCDCAA"/>
+          <w:kern w:val="0"/>
+          <w:sz w:val="16"/>
+          <w:szCs w:val="16"/>
+          <w:lang w:eastAsia="pt-BR"/>
+          <w14:ligatures w14:val="none"/>
+        </w:rPr>
+        <w:t>validate</w:t>
+      </w:r>
+      <w:proofErr w:type="spellEnd"/>
+      <w:r>
+        <w:rPr>
+          <w:rFonts w:ascii="Consolas" w:eastAsia="Times New Roman" w:hAnsi="Consolas" w:cs="Times New Roman"/>
+          <w:color w:val="CCCCCC"/>
+          <w:kern w:val="0"/>
+          <w:sz w:val="16"/>
+          <w:szCs w:val="16"/>
+          <w:lang w:eastAsia="pt-BR"/>
+          <w14:ligatures w14:val="none"/>
+        </w:rPr>
+        <w:t>,</w:t>
+      </w:r>
+    </w:p>
+    <w:p>
+      <w:pPr>
+        <w:shd w:val="clear" w:color="auto" w:fill="1F1F1F"/>
+        <w:spacing w:after="0" w:line="285" w:lineRule="atLeast"/>
+        <w:rPr>
+          <w:rFonts w:ascii="Consolas" w:eastAsia="Times New Roman" w:hAnsi="Consolas" w:cs="Times New Roman"/>
+          <w:color w:val="CCCCCC"/>
+          <w:kern w:val="0"/>
+          <w:sz w:val="16"/>
+          <w:szCs w:val="16"/>
+          <w:lang w:eastAsia="pt-BR"/>
+          <w14:ligatures w14:val="none"/>
+        </w:rPr>
+      </w:pPr>
+      <w:r>
+        <w:rPr>
+          <w:rFonts w:ascii="Consolas" w:eastAsia="Times New Roman" w:hAnsi="Consolas" w:cs="Times New Roman"/>
+          <w:color w:val="CCCCCC"/>
+          <w:kern w:val="0"/>
+          <w:sz w:val="16"/>
+          <w:szCs w:val="16"/>
+          <w:lang w:eastAsia="pt-BR"/>
+          <w14:ligatures w14:val="none"/>
+        </w:rPr>
+        <w:t xml:space="preserve">  </w:t>
+      </w:r>
+      <w:proofErr w:type="spellStart"/>
+      <w:r>
+        <w:rPr>
+          <w:rFonts w:ascii="Consolas" w:eastAsia="Times New Roman" w:hAnsi="Consolas" w:cs="Times New Roman"/>
+          <w:color w:val="4FC1FF"/>
+          <w:kern w:val="0"/>
+          <w:sz w:val="16"/>
+          <w:szCs w:val="16"/>
+          <w:lang w:eastAsia="pt-BR"/>
+          <w14:ligatures w14:val="none"/>
+        </w:rPr>
+        <w:t>imageUpload</w:t>
+      </w:r>
+      <w:r>
+        <w:rPr>
+          <w:rFonts w:ascii="Consolas" w:eastAsia="Times New Roman" w:hAnsi="Consolas" w:cs="Times New Roman"/>
+          <w:color w:val="CCCCCC"/>
+          <w:kern w:val="0"/>
+          <w:sz w:val="16"/>
+          <w:szCs w:val="16"/>
+          <w:lang w:eastAsia="pt-BR"/>
+          <w14:ligatures w14:val="none"/>
+        </w:rPr>
+        <w:t>.</w:t>
+      </w:r>
+      <w:r>
+        <w:rPr>
+          <w:rFonts w:ascii="Consolas" w:eastAsia="Times New Roman" w:hAnsi="Consolas" w:cs="Times New Roman"/>
+          <w:color w:val="DCDCAA"/>
+          <w:kern w:val="0"/>
+          <w:sz w:val="16"/>
+          <w:szCs w:val="16"/>
+          <w:lang w:eastAsia="pt-BR"/>
+          <w14:ligatures w14:val="none"/>
+        </w:rPr>
+        <w:t>single</w:t>
+      </w:r>
+      <w:proofErr w:type="spellEnd"/>
+      <w:r>
+        <w:rPr>
+          <w:rFonts w:ascii="Consolas" w:eastAsia="Times New Roman" w:hAnsi="Consolas" w:cs="Times New Roman"/>
+          <w:color w:val="CCCCCC"/>
+          <w:kern w:val="0"/>
+          <w:sz w:val="16"/>
+          <w:szCs w:val="16"/>
+          <w:lang w:eastAsia="pt-BR"/>
+          <w14:ligatures w14:val="none"/>
+        </w:rPr>
+        <w:t>(</w:t>
+      </w:r>
+      <w:r>
+        <w:rPr>
+          <w:rFonts w:ascii="Consolas" w:eastAsia="Times New Roman" w:hAnsi="Consolas" w:cs="Times New Roman"/>
+          <w:color w:val="CE9178"/>
+          <w:kern w:val="0"/>
+          <w:sz w:val="16"/>
+          <w:szCs w:val="16"/>
+          <w:lang w:eastAsia="pt-BR"/>
+          <w14:ligatures w14:val="none"/>
+        </w:rPr>
+        <w:t>"</w:t>
+      </w:r>
+      <w:proofErr w:type="spellStart"/>
+      <w:r>
+        <w:rPr>
+          <w:rFonts w:ascii="Consolas" w:eastAsia="Times New Roman" w:hAnsi="Consolas" w:cs="Times New Roman"/>
+          <w:color w:val="CE9178"/>
+          <w:kern w:val="0"/>
+          <w:sz w:val="16"/>
+          <w:szCs w:val="16"/>
+          <w:lang w:eastAsia="pt-BR"/>
+          <w14:ligatures w14:val="none"/>
+        </w:rPr>
+        <w:t>profileImage</w:t>
+      </w:r>
+      <w:proofErr w:type="spellEnd"/>
+      <w:r>
+        <w:rPr>
+          <w:rFonts w:ascii="Consolas" w:eastAsia="Times New Roman" w:hAnsi="Consolas" w:cs="Times New Roman"/>
+          <w:color w:val="CE9178"/>
+          <w:kern w:val="0"/>
+          <w:sz w:val="16"/>
+          <w:szCs w:val="16"/>
+          <w:lang w:eastAsia="pt-BR"/>
+          <w14:ligatures w14:val="none"/>
+        </w:rPr>
+        <w:t>"</w:t>
+      </w:r>
+      <w:proofErr w:type="gramStart"/>
+      <w:r>
+        <w:rPr>
+          <w:rFonts w:ascii="Consolas" w:eastAsia="Times New Roman" w:hAnsi="Consolas" w:cs="Times New Roman"/>
+          <w:color w:val="CCCCCC"/>
+          <w:kern w:val="0"/>
+          <w:sz w:val="16"/>
+          <w:szCs w:val="16"/>
+          <w:lang w:eastAsia="pt-BR"/>
+          <w14:ligatures w14:val="none"/>
+        </w:rPr>
+        <w:t>),</w:t>
+      </w:r>
+      <w:r>
+        <w:rPr>
+          <w:rFonts w:ascii="Consolas" w:eastAsia="Times New Roman" w:hAnsi="Consolas" w:cs="Times New Roman"/>
+          <w:color w:val="6A9955"/>
+          <w:kern w:val="0"/>
+          <w:sz w:val="16"/>
+          <w:szCs w:val="16"/>
+          <w:lang w:eastAsia="pt-BR"/>
+          <w14:ligatures w14:val="none"/>
+        </w:rPr>
+        <w:t>/</w:t>
+      </w:r>
+      <w:proofErr w:type="gramEnd"/>
+      <w:r>
+        <w:rPr>
+          <w:rFonts w:ascii="Consolas" w:eastAsia="Times New Roman" w:hAnsi="Consolas" w:cs="Times New Roman"/>
+          <w:color w:val="6A9955"/>
+          <w:kern w:val="0"/>
+          <w:sz w:val="16"/>
+          <w:szCs w:val="16"/>
+          <w:lang w:eastAsia="pt-BR"/>
+          <w14:ligatures w14:val="none"/>
+        </w:rPr>
+        <w:t xml:space="preserve">/carregando </w:t>
+      </w:r>
+      <w:proofErr w:type="spellStart"/>
+      <w:r>
+        <w:rPr>
+          <w:rFonts w:ascii="Consolas" w:eastAsia="Times New Roman" w:hAnsi="Consolas" w:cs="Times New Roman"/>
+          <w:color w:val="6A9955"/>
+          <w:kern w:val="0"/>
+          <w:sz w:val="16"/>
+          <w:szCs w:val="16"/>
+          <w:lang w:eastAsia="pt-BR"/>
+          <w14:ligatures w14:val="none"/>
+        </w:rPr>
+        <w:t>img</w:t>
+      </w:r>
+      <w:proofErr w:type="spellEnd"/>
+    </w:p>
+    <w:p>
+      <w:pPr>
+        <w:shd w:val="clear" w:color="auto" w:fill="1F1F1F"/>
+        <w:spacing w:after="0" w:line="285" w:lineRule="atLeast"/>
+        <w:rPr>
+          <w:rFonts w:ascii="Consolas" w:eastAsia="Times New Roman" w:hAnsi="Consolas" w:cs="Times New Roman"/>
+          <w:color w:val="CCCCCC"/>
+          <w:kern w:val="0"/>
+          <w:sz w:val="16"/>
+          <w:szCs w:val="16"/>
+          <w:lang w:eastAsia="pt-BR"/>
+          <w14:ligatures w14:val="none"/>
+        </w:rPr>
+      </w:pPr>
+      <w:r>
+        <w:rPr>
+          <w:rFonts w:ascii="Consolas" w:eastAsia="Times New Roman" w:hAnsi="Consolas" w:cs="Times New Roman"/>
+          <w:color w:val="CCCCCC"/>
+          <w:kern w:val="0"/>
+          <w:sz w:val="16"/>
+          <w:szCs w:val="16"/>
+          <w:lang w:eastAsia="pt-BR"/>
+          <w14:ligatures w14:val="none"/>
+        </w:rPr>
+        <w:t xml:space="preserve">  </w:t>
+      </w:r>
+      <w:r>
+        <w:rPr>
+          <w:rFonts w:ascii="Consolas" w:eastAsia="Times New Roman" w:hAnsi="Consolas" w:cs="Times New Roman"/>
+          <w:color w:val="DCDCAA"/>
+          <w:kern w:val="0"/>
+          <w:sz w:val="16"/>
+          <w:szCs w:val="16"/>
+          <w:lang w:eastAsia="pt-BR"/>
+          <w14:ligatures w14:val="none"/>
+        </w:rPr>
+        <w:t>update</w:t>
+      </w:r>
+    </w:p>
+    <w:p>
+      <w:pPr>
+        <w:shd w:val="clear" w:color="auto" w:fill="1F1F1F"/>
+        <w:spacing w:after="0" w:line="285" w:lineRule="atLeast"/>
+        <w:rPr>
+          <w:rFonts w:ascii="Consolas" w:eastAsia="Times New Roman" w:hAnsi="Consolas" w:cs="Times New Roman"/>
+          <w:color w:val="CCCCCC"/>
+          <w:kern w:val="0"/>
+          <w:sz w:val="16"/>
+          <w:szCs w:val="16"/>
+          <w:lang w:eastAsia="pt-BR"/>
+          <w14:ligatures w14:val="none"/>
+        </w:rPr>
+      </w:pPr>
+      <w:r>
+        <w:rPr>
+          <w:rFonts w:ascii="Consolas" w:eastAsia="Times New Roman" w:hAnsi="Consolas" w:cs="Times New Roman"/>
+          <w:color w:val="CCCCCC"/>
+          <w:kern w:val="0"/>
+          <w:sz w:val="16"/>
+          <w:szCs w:val="16"/>
+          <w:lang w:eastAsia="pt-BR"/>
+          <w14:ligatures w14:val="none"/>
+        </w:rPr>
+        <w:t>)</w:t>
+      </w:r>
+    </w:p>
+    <w:p>
+      <w:pPr>
+        <w:tabs>
+          <w:tab w:val="left" w:pos="2133"/>
+        </w:tabs>
+        <w:spacing w:line="360" w:lineRule="auto"/>
+        <w:jc w:val="both"/>
+        <w:rPr>
+          <w:rFonts w:ascii="Arial" w:eastAsia="Times New Roman" w:hAnsi="Arial" w:cs="Arial"/>
+          <w:b/>
+          <w:bCs/>
+          <w:i/>
+          <w:iCs/>
+          <w:sz w:val="24"/>
+          <w:szCs w:val="24"/>
+          <w:lang w:eastAsia="pt-BR"/>
+        </w:rPr>
+      </w:pPr>
+    </w:p>
+    <w:p>
+      <w:pPr>
+        <w:tabs>
+          <w:tab w:val="left" w:pos="2133"/>
+        </w:tabs>
+        <w:spacing w:line="360" w:lineRule="auto"/>
+        <w:jc w:val="both"/>
+        <w:rPr>
+          <w:rFonts w:ascii="Arial" w:eastAsia="Times New Roman" w:hAnsi="Arial" w:cs="Arial"/>
+          <w:b/>
+          <w:bCs/>
+          <w:i/>
+          <w:iCs/>
+          <w:sz w:val="24"/>
+          <w:szCs w:val="24"/>
+          <w:lang w:eastAsia="pt-BR"/>
+        </w:rPr>
+      </w:pPr>
+      <w:proofErr w:type="spellStart"/>
+      <w:r>
+        <w:rPr>
+          <w:rFonts w:ascii="Arial" w:eastAsia="Times New Roman" w:hAnsi="Arial" w:cs="Arial"/>
+          <w:b/>
+          <w:bCs/>
+          <w:i/>
+          <w:iCs/>
+          <w:sz w:val="24"/>
+          <w:szCs w:val="24"/>
+          <w:lang w:eastAsia="pt-BR"/>
+        </w:rPr>
+        <w:t>controllers</w:t>
+      </w:r>
+      <w:proofErr w:type="spellEnd"/>
+      <w:r>
+        <w:rPr>
+          <w:rFonts w:ascii="Arial" w:eastAsia="Times New Roman" w:hAnsi="Arial" w:cs="Arial"/>
+          <w:b/>
+          <w:bCs/>
+          <w:i/>
+          <w:iCs/>
+          <w:sz w:val="24"/>
+          <w:szCs w:val="24"/>
+          <w:lang w:eastAsia="pt-BR"/>
+        </w:rPr>
+        <w:t>&gt;UserControllers.js</w:t>
+      </w:r>
+    </w:p>
+    <w:p>
+      <w:pPr>
+        <w:shd w:val="clear" w:color="auto" w:fill="1F1F1F"/>
+        <w:spacing w:after="0" w:line="285" w:lineRule="atLeast"/>
+        <w:rPr>
+          <w:rFonts w:ascii="Consolas" w:eastAsia="Times New Roman" w:hAnsi="Consolas" w:cs="Times New Roman"/>
+          <w:color w:val="CCCCCC"/>
+          <w:kern w:val="0"/>
+          <w:sz w:val="16"/>
+          <w:szCs w:val="16"/>
+          <w:lang w:eastAsia="pt-BR"/>
+          <w14:ligatures w14:val="none"/>
+        </w:rPr>
+      </w:pPr>
+      <w:r>
+        <w:rPr>
+          <w:rFonts w:ascii="Consolas" w:eastAsia="Times New Roman" w:hAnsi="Consolas" w:cs="Times New Roman"/>
+          <w:color w:val="6A9955"/>
+          <w:kern w:val="0"/>
+          <w:sz w:val="16"/>
+          <w:szCs w:val="16"/>
+          <w:lang w:eastAsia="pt-BR"/>
+          <w14:ligatures w14:val="none"/>
+        </w:rPr>
+        <w:t xml:space="preserve">//Update </w:t>
+      </w:r>
+      <w:proofErr w:type="spellStart"/>
+      <w:r>
+        <w:rPr>
+          <w:rFonts w:ascii="Consolas" w:eastAsia="Times New Roman" w:hAnsi="Consolas" w:cs="Times New Roman"/>
+          <w:color w:val="6A9955"/>
+          <w:kern w:val="0"/>
+          <w:sz w:val="16"/>
+          <w:szCs w:val="16"/>
+          <w:lang w:eastAsia="pt-BR"/>
+          <w14:ligatures w14:val="none"/>
+        </w:rPr>
+        <w:t>an</w:t>
+      </w:r>
+      <w:proofErr w:type="spellEnd"/>
+      <w:r>
+        <w:rPr>
+          <w:rFonts w:ascii="Consolas" w:eastAsia="Times New Roman" w:hAnsi="Consolas" w:cs="Times New Roman"/>
+          <w:color w:val="6A9955"/>
+          <w:kern w:val="0"/>
+          <w:sz w:val="16"/>
+          <w:szCs w:val="16"/>
+          <w:lang w:eastAsia="pt-BR"/>
+          <w14:ligatures w14:val="none"/>
+        </w:rPr>
+        <w:t xml:space="preserve"> </w:t>
+      </w:r>
+      <w:proofErr w:type="spellStart"/>
+      <w:r>
+        <w:rPr>
+          <w:rFonts w:ascii="Consolas" w:eastAsia="Times New Roman" w:hAnsi="Consolas" w:cs="Times New Roman"/>
+          <w:color w:val="6A9955"/>
+          <w:kern w:val="0"/>
+          <w:sz w:val="16"/>
+          <w:szCs w:val="16"/>
+          <w:lang w:eastAsia="pt-BR"/>
+          <w14:ligatures w14:val="none"/>
+        </w:rPr>
+        <w:t>user</w:t>
+      </w:r>
+      <w:proofErr w:type="spellEnd"/>
+    </w:p>
+    <w:p>
+      <w:pPr>
+        <w:shd w:val="clear" w:color="auto" w:fill="1F1F1F"/>
+        <w:spacing w:after="0" w:line="285" w:lineRule="atLeast"/>
+        <w:rPr>
+          <w:rFonts w:ascii="Consolas" w:eastAsia="Times New Roman" w:hAnsi="Consolas" w:cs="Times New Roman"/>
+          <w:color w:val="CCCCCC"/>
+          <w:kern w:val="0"/>
+          <w:sz w:val="16"/>
+          <w:szCs w:val="16"/>
+          <w:lang w:eastAsia="pt-BR"/>
+          <w14:ligatures w14:val="none"/>
+        </w:rPr>
+      </w:pPr>
+      <w:r>
+        <w:rPr>
+          <w:rFonts w:ascii="Consolas" w:eastAsia="Times New Roman" w:hAnsi="Consolas" w:cs="Times New Roman"/>
+          <w:color w:val="CCCCCC"/>
+          <w:kern w:val="0"/>
+          <w:sz w:val="16"/>
+          <w:szCs w:val="16"/>
+          <w:lang w:eastAsia="pt-BR"/>
+          <w14:ligatures w14:val="none"/>
+        </w:rPr>
+        <w:t xml:space="preserve">  </w:t>
+      </w:r>
+      <w:proofErr w:type="spellStart"/>
+      <w:r>
+        <w:rPr>
+          <w:rFonts w:ascii="Consolas" w:eastAsia="Times New Roman" w:hAnsi="Consolas" w:cs="Times New Roman"/>
+          <w:color w:val="569CD6"/>
+          <w:kern w:val="0"/>
+          <w:sz w:val="16"/>
+          <w:szCs w:val="16"/>
+          <w:lang w:eastAsia="pt-BR"/>
+          <w14:ligatures w14:val="none"/>
+        </w:rPr>
+        <w:t>const</w:t>
+      </w:r>
+      <w:proofErr w:type="spellEnd"/>
+      <w:r>
+        <w:rPr>
+          <w:rFonts w:ascii="Consolas" w:eastAsia="Times New Roman" w:hAnsi="Consolas" w:cs="Times New Roman"/>
+          <w:color w:val="CCCCCC"/>
+          <w:kern w:val="0"/>
+          <w:sz w:val="16"/>
+          <w:szCs w:val="16"/>
+          <w:lang w:eastAsia="pt-BR"/>
+          <w14:ligatures w14:val="none"/>
+        </w:rPr>
+        <w:t xml:space="preserve"> </w:t>
+      </w:r>
+      <w:r>
+        <w:rPr>
+          <w:rFonts w:ascii="Consolas" w:eastAsia="Times New Roman" w:hAnsi="Consolas" w:cs="Times New Roman"/>
+          <w:color w:val="DCDCAA"/>
+          <w:kern w:val="0"/>
+          <w:sz w:val="16"/>
+          <w:szCs w:val="16"/>
+          <w:lang w:eastAsia="pt-BR"/>
+          <w14:ligatures w14:val="none"/>
+        </w:rPr>
+        <w:t>update</w:t>
+      </w:r>
+      <w:r>
+        <w:rPr>
+          <w:rFonts w:ascii="Consolas" w:eastAsia="Times New Roman" w:hAnsi="Consolas" w:cs="Times New Roman"/>
+          <w:color w:val="D4D4D4"/>
+          <w:kern w:val="0"/>
+          <w:sz w:val="16"/>
+          <w:szCs w:val="16"/>
+          <w:lang w:eastAsia="pt-BR"/>
+          <w14:ligatures w14:val="none"/>
+        </w:rPr>
+        <w:t>=</w:t>
+      </w:r>
+      <w:proofErr w:type="spellStart"/>
+      <w:r>
+        <w:rPr>
+          <w:rFonts w:ascii="Consolas" w:eastAsia="Times New Roman" w:hAnsi="Consolas" w:cs="Times New Roman"/>
+          <w:color w:val="569CD6"/>
+          <w:kern w:val="0"/>
+          <w:sz w:val="16"/>
+          <w:szCs w:val="16"/>
+          <w:lang w:eastAsia="pt-BR"/>
+          <w14:ligatures w14:val="none"/>
+        </w:rPr>
+        <w:t>async</w:t>
+      </w:r>
+      <w:proofErr w:type="spellEnd"/>
+      <w:r>
+        <w:rPr>
+          <w:rFonts w:ascii="Consolas" w:eastAsia="Times New Roman" w:hAnsi="Consolas" w:cs="Times New Roman"/>
+          <w:color w:val="CCCCCC"/>
+          <w:kern w:val="0"/>
+          <w:sz w:val="16"/>
+          <w:szCs w:val="16"/>
+          <w:lang w:eastAsia="pt-BR"/>
+          <w14:ligatures w14:val="none"/>
+        </w:rPr>
+        <w:t>(</w:t>
+      </w:r>
+      <w:proofErr w:type="spellStart"/>
+      <w:proofErr w:type="gramStart"/>
+      <w:r>
+        <w:rPr>
+          <w:rFonts w:ascii="Consolas" w:eastAsia="Times New Roman" w:hAnsi="Consolas" w:cs="Times New Roman"/>
+          <w:color w:val="9CDCFE"/>
+          <w:kern w:val="0"/>
+          <w:sz w:val="16"/>
+          <w:szCs w:val="16"/>
+          <w:lang w:eastAsia="pt-BR"/>
+          <w14:ligatures w14:val="none"/>
+        </w:rPr>
+        <w:t>req</w:t>
+      </w:r>
+      <w:r>
+        <w:rPr>
+          <w:rFonts w:ascii="Consolas" w:eastAsia="Times New Roman" w:hAnsi="Consolas" w:cs="Times New Roman"/>
+          <w:color w:val="CCCCCC"/>
+          <w:kern w:val="0"/>
+          <w:sz w:val="16"/>
+          <w:szCs w:val="16"/>
+          <w:lang w:eastAsia="pt-BR"/>
+          <w14:ligatures w14:val="none"/>
+        </w:rPr>
+        <w:t>,</w:t>
+      </w:r>
+      <w:r>
+        <w:rPr>
+          <w:rFonts w:ascii="Consolas" w:eastAsia="Times New Roman" w:hAnsi="Consolas" w:cs="Times New Roman"/>
+          <w:color w:val="9CDCFE"/>
+          <w:kern w:val="0"/>
+          <w:sz w:val="16"/>
+          <w:szCs w:val="16"/>
+          <w:lang w:eastAsia="pt-BR"/>
+          <w14:ligatures w14:val="none"/>
+        </w:rPr>
+        <w:t>res</w:t>
+      </w:r>
+      <w:proofErr w:type="spellEnd"/>
+      <w:proofErr w:type="gramEnd"/>
+      <w:r>
+        <w:rPr>
+          <w:rFonts w:ascii="Consolas" w:eastAsia="Times New Roman" w:hAnsi="Consolas" w:cs="Times New Roman"/>
+          <w:color w:val="CCCCCC"/>
+          <w:kern w:val="0"/>
+          <w:sz w:val="16"/>
+          <w:szCs w:val="16"/>
+          <w:lang w:eastAsia="pt-BR"/>
+          <w14:ligatures w14:val="none"/>
+        </w:rPr>
+        <w:t>)</w:t>
+      </w:r>
+      <w:r>
+        <w:rPr>
+          <w:rFonts w:ascii="Consolas" w:eastAsia="Times New Roman" w:hAnsi="Consolas" w:cs="Times New Roman"/>
+          <w:color w:val="569CD6"/>
+          <w:kern w:val="0"/>
+          <w:sz w:val="16"/>
+          <w:szCs w:val="16"/>
+          <w:lang w:eastAsia="pt-BR"/>
+          <w14:ligatures w14:val="none"/>
+        </w:rPr>
+        <w:t>=&gt;</w:t>
+      </w:r>
+      <w:r>
+        <w:rPr>
+          <w:rFonts w:ascii="Consolas" w:eastAsia="Times New Roman" w:hAnsi="Consolas" w:cs="Times New Roman"/>
+          <w:color w:val="CCCCCC"/>
+          <w:kern w:val="0"/>
+          <w:sz w:val="16"/>
+          <w:szCs w:val="16"/>
+          <w:lang w:eastAsia="pt-BR"/>
+          <w14:ligatures w14:val="none"/>
+        </w:rPr>
+        <w:t>{</w:t>
+      </w:r>
+    </w:p>
+    <w:p>
+      <w:pPr>
+        <w:shd w:val="clear" w:color="auto" w:fill="1F1F1F"/>
+        <w:spacing w:after="0" w:line="285" w:lineRule="atLeast"/>
+        <w:rPr>
+          <w:rFonts w:ascii="Consolas" w:eastAsia="Times New Roman" w:hAnsi="Consolas" w:cs="Times New Roman"/>
+          <w:color w:val="CCCCCC"/>
+          <w:kern w:val="0"/>
+          <w:sz w:val="16"/>
+          <w:szCs w:val="16"/>
+          <w:lang w:eastAsia="pt-BR"/>
+          <w14:ligatures w14:val="none"/>
+        </w:rPr>
+      </w:pPr>
+      <w:r>
+        <w:rPr>
+          <w:rFonts w:ascii="Consolas" w:eastAsia="Times New Roman" w:hAnsi="Consolas" w:cs="Times New Roman"/>
+          <w:color w:val="CCCCCC"/>
+          <w:kern w:val="0"/>
+          <w:sz w:val="16"/>
+          <w:szCs w:val="16"/>
+          <w:lang w:eastAsia="pt-BR"/>
+          <w14:ligatures w14:val="none"/>
+        </w:rPr>
+        <w:t xml:space="preserve">    </w:t>
+      </w:r>
+      <w:proofErr w:type="spellStart"/>
+      <w:proofErr w:type="gramStart"/>
+      <w:r>
+        <w:rPr>
+          <w:rFonts w:ascii="Consolas" w:eastAsia="Times New Roman" w:hAnsi="Consolas" w:cs="Times New Roman"/>
+          <w:color w:val="9CDCFE"/>
+          <w:kern w:val="0"/>
+          <w:sz w:val="16"/>
+          <w:szCs w:val="16"/>
+          <w:lang w:eastAsia="pt-BR"/>
+          <w14:ligatures w14:val="none"/>
+        </w:rPr>
+        <w:t>res</w:t>
+      </w:r>
+      <w:r>
+        <w:rPr>
+          <w:rFonts w:ascii="Consolas" w:eastAsia="Times New Roman" w:hAnsi="Consolas" w:cs="Times New Roman"/>
+          <w:color w:val="CCCCCC"/>
+          <w:kern w:val="0"/>
+          <w:sz w:val="16"/>
+          <w:szCs w:val="16"/>
+          <w:lang w:eastAsia="pt-BR"/>
+          <w14:ligatures w14:val="none"/>
+        </w:rPr>
+        <w:t>.</w:t>
+      </w:r>
+      <w:r>
+        <w:rPr>
+          <w:rFonts w:ascii="Consolas" w:eastAsia="Times New Roman" w:hAnsi="Consolas" w:cs="Times New Roman"/>
+          <w:color w:val="DCDCAA"/>
+          <w:kern w:val="0"/>
+          <w:sz w:val="16"/>
+          <w:szCs w:val="16"/>
+          <w:lang w:eastAsia="pt-BR"/>
+          <w14:ligatures w14:val="none"/>
+        </w:rPr>
+        <w:t>send</w:t>
+      </w:r>
+      <w:proofErr w:type="spellEnd"/>
+      <w:proofErr w:type="gramEnd"/>
+      <w:r>
+        <w:rPr>
+          <w:rFonts w:ascii="Consolas" w:eastAsia="Times New Roman" w:hAnsi="Consolas" w:cs="Times New Roman"/>
+          <w:color w:val="CCCCCC"/>
+          <w:kern w:val="0"/>
+          <w:sz w:val="16"/>
+          <w:szCs w:val="16"/>
+          <w:lang w:eastAsia="pt-BR"/>
+          <w14:ligatures w14:val="none"/>
+        </w:rPr>
+        <w:t>(</w:t>
+      </w:r>
+      <w:r>
+        <w:rPr>
+          <w:rFonts w:ascii="Consolas" w:eastAsia="Times New Roman" w:hAnsi="Consolas" w:cs="Times New Roman"/>
+          <w:color w:val="CE9178"/>
+          <w:kern w:val="0"/>
+          <w:sz w:val="16"/>
+          <w:szCs w:val="16"/>
+          <w:lang w:eastAsia="pt-BR"/>
+          <w14:ligatures w14:val="none"/>
+        </w:rPr>
+        <w:t>"Update"</w:t>
+      </w:r>
+      <w:r>
+        <w:rPr>
+          <w:rFonts w:ascii="Consolas" w:eastAsia="Times New Roman" w:hAnsi="Consolas" w:cs="Times New Roman"/>
+          <w:color w:val="CCCCCC"/>
+          <w:kern w:val="0"/>
+          <w:sz w:val="16"/>
+          <w:szCs w:val="16"/>
+          <w:lang w:eastAsia="pt-BR"/>
+          <w14:ligatures w14:val="none"/>
+        </w:rPr>
+        <w:t>)</w:t>
+      </w:r>
+    </w:p>
+    <w:p>
+      <w:pPr>
+        <w:shd w:val="clear" w:color="auto" w:fill="1F1F1F"/>
+        <w:spacing w:after="0" w:line="285" w:lineRule="atLeast"/>
+        <w:rPr>
+          <w:rFonts w:ascii="Consolas" w:eastAsia="Times New Roman" w:hAnsi="Consolas" w:cs="Times New Roman"/>
+          <w:color w:val="CCCCCC"/>
+          <w:kern w:val="0"/>
+          <w:sz w:val="16"/>
+          <w:szCs w:val="16"/>
+          <w:lang w:eastAsia="pt-BR"/>
+          <w14:ligatures w14:val="none"/>
+        </w:rPr>
+      </w:pPr>
+      <w:r>
+        <w:rPr>
+          <w:rFonts w:ascii="Consolas" w:eastAsia="Times New Roman" w:hAnsi="Consolas" w:cs="Times New Roman"/>
+          <w:color w:val="CCCCCC"/>
+          <w:kern w:val="0"/>
+          <w:sz w:val="16"/>
+          <w:szCs w:val="16"/>
+          <w:lang w:eastAsia="pt-BR"/>
+          <w14:ligatures w14:val="none"/>
+        </w:rPr>
+        <w:t>  }</w:t>
+      </w:r>
+    </w:p>
+    <w:p>
+      <w:pPr>
+        <w:tabs>
+          <w:tab w:val="left" w:pos="2133"/>
+        </w:tabs>
+        <w:spacing w:line="360" w:lineRule="auto"/>
+        <w:jc w:val="both"/>
+        <w:rPr>
+          <w:rFonts w:ascii="Arial" w:eastAsia="Times New Roman" w:hAnsi="Arial" w:cs="Arial"/>
+          <w:b/>
+          <w:bCs/>
+          <w:sz w:val="16"/>
+          <w:szCs w:val="16"/>
+          <w:u w:val="single"/>
+          <w:lang w:eastAsia="pt-BR"/>
+        </w:rPr>
+      </w:pPr>
+    </w:p>
+    <w:p>
+      <w:pPr>
+        <w:shd w:val="clear" w:color="auto" w:fill="1F1F1F"/>
+        <w:spacing w:after="0" w:line="285" w:lineRule="atLeast"/>
+        <w:rPr>
+          <w:rFonts w:ascii="Consolas" w:eastAsia="Times New Roman" w:hAnsi="Consolas" w:cs="Times New Roman"/>
+          <w:color w:val="CCCCCC"/>
+          <w:kern w:val="0"/>
+          <w:sz w:val="16"/>
+          <w:szCs w:val="16"/>
+          <w:lang w:eastAsia="pt-BR"/>
+          <w14:ligatures w14:val="none"/>
+        </w:rPr>
+      </w:pPr>
+      <w:proofErr w:type="spellStart"/>
+      <w:proofErr w:type="gramStart"/>
+      <w:r>
+        <w:rPr>
+          <w:rFonts w:ascii="Consolas" w:eastAsia="Times New Roman" w:hAnsi="Consolas" w:cs="Times New Roman"/>
+          <w:color w:val="4EC9B0"/>
+          <w:kern w:val="0"/>
+          <w:sz w:val="16"/>
+          <w:szCs w:val="16"/>
+          <w:lang w:eastAsia="pt-BR"/>
+          <w14:ligatures w14:val="none"/>
+        </w:rPr>
+        <w:t>module</w:t>
+      </w:r>
+      <w:r>
+        <w:rPr>
+          <w:rFonts w:ascii="Consolas" w:eastAsia="Times New Roman" w:hAnsi="Consolas" w:cs="Times New Roman"/>
+          <w:color w:val="CCCCCC"/>
+          <w:kern w:val="0"/>
+          <w:sz w:val="16"/>
+          <w:szCs w:val="16"/>
+          <w:lang w:eastAsia="pt-BR"/>
+          <w14:ligatures w14:val="none"/>
+        </w:rPr>
+        <w:t>.</w:t>
+      </w:r>
+      <w:r>
+        <w:rPr>
+          <w:rFonts w:ascii="Consolas" w:eastAsia="Times New Roman" w:hAnsi="Consolas" w:cs="Times New Roman"/>
+          <w:color w:val="4EC9B0"/>
+          <w:kern w:val="0"/>
+          <w:sz w:val="16"/>
+          <w:szCs w:val="16"/>
+          <w:lang w:eastAsia="pt-BR"/>
+          <w14:ligatures w14:val="none"/>
+        </w:rPr>
+        <w:t>exports</w:t>
+      </w:r>
+      <w:proofErr w:type="spellEnd"/>
+      <w:proofErr w:type="gramEnd"/>
+      <w:r>
+        <w:rPr>
+          <w:rFonts w:ascii="Consolas" w:eastAsia="Times New Roman" w:hAnsi="Consolas" w:cs="Times New Roman"/>
+          <w:color w:val="CCCCCC"/>
+          <w:kern w:val="0"/>
+          <w:sz w:val="16"/>
+          <w:szCs w:val="16"/>
+          <w:lang w:eastAsia="pt-BR"/>
+          <w14:ligatures w14:val="none"/>
+        </w:rPr>
+        <w:t xml:space="preserve"> </w:t>
+      </w:r>
+      <w:r>
+        <w:rPr>
+          <w:rFonts w:ascii="Consolas" w:eastAsia="Times New Roman" w:hAnsi="Consolas" w:cs="Times New Roman"/>
+          <w:color w:val="D4D4D4"/>
+          <w:kern w:val="0"/>
+          <w:sz w:val="16"/>
+          <w:szCs w:val="16"/>
+          <w:lang w:eastAsia="pt-BR"/>
+          <w14:ligatures w14:val="none"/>
+        </w:rPr>
+        <w:t>=</w:t>
+      </w:r>
+      <w:r>
+        <w:rPr>
+          <w:rFonts w:ascii="Consolas" w:eastAsia="Times New Roman" w:hAnsi="Consolas" w:cs="Times New Roman"/>
+          <w:color w:val="CCCCCC"/>
+          <w:kern w:val="0"/>
+          <w:sz w:val="16"/>
+          <w:szCs w:val="16"/>
+          <w:lang w:eastAsia="pt-BR"/>
+          <w14:ligatures w14:val="none"/>
+        </w:rPr>
+        <w:t xml:space="preserve"> {</w:t>
+      </w:r>
+    </w:p>
+    <w:p>
+      <w:pPr>
+        <w:shd w:val="clear" w:color="auto" w:fill="1F1F1F"/>
+        <w:spacing w:after="0" w:line="285" w:lineRule="atLeast"/>
+        <w:rPr>
+          <w:rFonts w:ascii="Consolas" w:eastAsia="Times New Roman" w:hAnsi="Consolas" w:cs="Times New Roman"/>
+          <w:color w:val="CCCCCC"/>
+          <w:kern w:val="0"/>
+          <w:sz w:val="16"/>
+          <w:szCs w:val="16"/>
+          <w:lang w:eastAsia="pt-BR"/>
+          <w14:ligatures w14:val="none"/>
+        </w:rPr>
+      </w:pPr>
+      <w:r>
+        <w:rPr>
+          <w:rFonts w:ascii="Consolas" w:eastAsia="Times New Roman" w:hAnsi="Consolas" w:cs="Times New Roman"/>
+          <w:color w:val="CCCCCC"/>
+          <w:kern w:val="0"/>
+          <w:sz w:val="16"/>
+          <w:szCs w:val="16"/>
+          <w:lang w:eastAsia="pt-BR"/>
+          <w14:ligatures w14:val="none"/>
+        </w:rPr>
+        <w:t xml:space="preserve">  </w:t>
+      </w:r>
+      <w:r>
+        <w:rPr>
+          <w:rFonts w:ascii="Consolas" w:eastAsia="Times New Roman" w:hAnsi="Consolas" w:cs="Times New Roman"/>
+          <w:color w:val="DCDCAA"/>
+          <w:kern w:val="0"/>
+          <w:sz w:val="16"/>
+          <w:szCs w:val="16"/>
+          <w:lang w:eastAsia="pt-BR"/>
+          <w14:ligatures w14:val="none"/>
+        </w:rPr>
+        <w:t>update</w:t>
+      </w:r>
+    </w:p>
+    <w:p>
+      <w:pPr>
+        <w:shd w:val="clear" w:color="auto" w:fill="1F1F1F"/>
+        <w:spacing w:after="0" w:line="285" w:lineRule="atLeast"/>
+        <w:rPr>
+          <w:rFonts w:ascii="Consolas" w:eastAsia="Times New Roman" w:hAnsi="Consolas" w:cs="Times New Roman"/>
+          <w:color w:val="CCCCCC"/>
+          <w:kern w:val="0"/>
+          <w:sz w:val="16"/>
+          <w:szCs w:val="16"/>
+          <w:lang w:eastAsia="pt-BR"/>
+          <w14:ligatures w14:val="none"/>
+        </w:rPr>
+      </w:pPr>
+      <w:r>
+        <w:rPr>
+          <w:rFonts w:ascii="Consolas" w:eastAsia="Times New Roman" w:hAnsi="Consolas" w:cs="Times New Roman"/>
+          <w:color w:val="CCCCCC"/>
+          <w:kern w:val="0"/>
+          <w:sz w:val="16"/>
+          <w:szCs w:val="16"/>
+          <w:lang w:eastAsia="pt-BR"/>
+          <w14:ligatures w14:val="none"/>
+        </w:rPr>
+        <w:t>}</w:t>
+      </w:r>
+    </w:p>
+    <w:p>
+      <w:pPr>
+        <w:tabs>
+          <w:tab w:val="left" w:pos="2133"/>
+        </w:tabs>
+        <w:spacing w:line="360" w:lineRule="auto"/>
+        <w:jc w:val="both"/>
+        <w:rPr>
+          <w:rFonts w:ascii="Arial" w:eastAsia="Times New Roman" w:hAnsi="Arial" w:cs="Arial"/>
+          <w:b/>
+          <w:bCs/>
+          <w:sz w:val="16"/>
+          <w:szCs w:val="16"/>
+          <w:u w:val="single"/>
           <w:lang w:eastAsia="pt-BR"/>
         </w:rPr>
       </w:pPr>
@@ -34928,7 +37256,7 @@
   <w:style w:type="paragraph" w:default="1" w:styleId="Normal">
     <w:name w:val="Normal"/>
     <w:qFormat/>
-    <w:rsid w:val="00AB0FEC"/>
+    <w:rsid w:val="00C457A3"/>
   </w:style>
   <w:style w:type="character" w:default="1" w:styleId="Fontepargpadro">
     <w:name w:val="Default Paragraph Font"/>

</xml_diff>

<commit_message>
Resgatando usuário pelo id
</commit_message>
<xml_diff>
--- a/reactgram/reactgram.docx
+++ b/reactgram/reactgram.docx
@@ -39402,6 +39402,2286 @@
           <w14:ligatures w14:val="none"/>
         </w:rPr>
         <w:t>}</w:t>
+      </w:r>
+    </w:p>
+    <w:p>
+      <w:pPr>
+        <w:tabs>
+          <w:tab w:val="left" w:pos="2133"/>
+        </w:tabs>
+        <w:spacing w:line="360" w:lineRule="auto"/>
+        <w:jc w:val="both"/>
+        <w:rPr>
+          <w:rFonts w:ascii="Arial" w:eastAsia="Times New Roman" w:hAnsi="Arial" w:cs="Arial"/>
+          <w:b/>
+          <w:bCs/>
+          <w:sz w:val="24"/>
+          <w:szCs w:val="24"/>
+          <w:lang w:eastAsia="pt-BR"/>
+        </w:rPr>
+      </w:pPr>
+    </w:p>
+    <w:p>
+      <w:pPr>
+        <w:tabs>
+          <w:tab w:val="left" w:pos="2133"/>
+        </w:tabs>
+        <w:spacing w:line="360" w:lineRule="auto"/>
+        <w:jc w:val="both"/>
+        <w:rPr>
+          <w:rFonts w:ascii="Arial" w:eastAsia="Times New Roman" w:hAnsi="Arial" w:cs="Arial"/>
+          <w:b/>
+          <w:bCs/>
+          <w:sz w:val="24"/>
+          <w:szCs w:val="24"/>
+          <w:lang w:eastAsia="pt-BR"/>
+        </w:rPr>
+      </w:pPr>
+      <w:r>
+        <w:rPr>
+          <w:rFonts w:ascii="Arial" w:eastAsia="Times New Roman" w:hAnsi="Arial" w:cs="Arial"/>
+          <w:b/>
+          <w:bCs/>
+          <w:sz w:val="24"/>
+          <w:szCs w:val="24"/>
+          <w:lang w:eastAsia="pt-BR"/>
+        </w:rPr>
+        <w:t>Resgate de usuário pelo id</w:t>
+      </w:r>
+    </w:p>
+    <w:p>
+      <w:pPr>
+        <w:tabs>
+          <w:tab w:val="left" w:pos="2133"/>
+        </w:tabs>
+        <w:spacing w:line="360" w:lineRule="auto"/>
+        <w:jc w:val="both"/>
+        <w:rPr>
+          <w:rFonts w:ascii="Arial" w:eastAsia="Times New Roman" w:hAnsi="Arial" w:cs="Arial"/>
+          <w:b/>
+          <w:bCs/>
+          <w:sz w:val="24"/>
+          <w:szCs w:val="24"/>
+          <w:lang w:eastAsia="pt-BR"/>
+        </w:rPr>
+      </w:pPr>
+      <w:r>
+        <w:rPr>
+          <w:rFonts w:ascii="Arial" w:eastAsia="Times New Roman" w:hAnsi="Arial" w:cs="Arial"/>
+          <w:b/>
+          <w:bCs/>
+          <w:i/>
+          <w:iCs/>
+          <w:sz w:val="16"/>
+          <w:szCs w:val="16"/>
+          <w:lang w:eastAsia="pt-BR"/>
+        </w:rPr>
+        <w:t>Controllers&gt;UserController.js</w:t>
+      </w:r>
+    </w:p>
+    <w:p>
+      <w:pPr>
+        <w:shd w:val="clear" w:color="auto" w:fill="1F1F1F"/>
+        <w:spacing w:after="0" w:line="285" w:lineRule="atLeast"/>
+        <w:rPr>
+          <w:rFonts w:ascii="Book Antiqua" w:eastAsia="Times New Roman" w:hAnsi="Book Antiqua" w:cs="Times New Roman"/>
+          <w:color w:val="CCCCCC"/>
+          <w:kern w:val="0"/>
+          <w:sz w:val="16"/>
+          <w:szCs w:val="16"/>
+          <w:lang w:eastAsia="pt-BR"/>
+          <w14:ligatures w14:val="none"/>
+        </w:rPr>
+      </w:pPr>
+      <w:r>
+        <w:rPr>
+          <w:rFonts w:ascii="Book Antiqua" w:eastAsia="Times New Roman" w:hAnsi="Book Antiqua" w:cs="Times New Roman"/>
+          <w:color w:val="6A9955"/>
+          <w:kern w:val="0"/>
+          <w:sz w:val="16"/>
+          <w:szCs w:val="16"/>
+          <w:lang w:eastAsia="pt-BR"/>
+          <w14:ligatures w14:val="none"/>
+        </w:rPr>
+        <w:t>//</w:t>
+      </w:r>
+      <w:proofErr w:type="spellStart"/>
+      <w:r>
+        <w:rPr>
+          <w:rFonts w:ascii="Book Antiqua" w:eastAsia="Times New Roman" w:hAnsi="Book Antiqua" w:cs="Times New Roman"/>
+          <w:color w:val="6A9955"/>
+          <w:kern w:val="0"/>
+          <w:sz w:val="16"/>
+          <w:szCs w:val="16"/>
+          <w:lang w:eastAsia="pt-BR"/>
+          <w14:ligatures w14:val="none"/>
+        </w:rPr>
+        <w:t>Get</w:t>
+      </w:r>
+      <w:proofErr w:type="spellEnd"/>
+      <w:r>
+        <w:rPr>
+          <w:rFonts w:ascii="Book Antiqua" w:eastAsia="Times New Roman" w:hAnsi="Book Antiqua" w:cs="Times New Roman"/>
+          <w:color w:val="6A9955"/>
+          <w:kern w:val="0"/>
+          <w:sz w:val="16"/>
+          <w:szCs w:val="16"/>
+          <w:lang w:eastAsia="pt-BR"/>
+          <w14:ligatures w14:val="none"/>
+        </w:rPr>
+        <w:t xml:space="preserve"> </w:t>
+      </w:r>
+      <w:proofErr w:type="spellStart"/>
+      <w:r>
+        <w:rPr>
+          <w:rFonts w:ascii="Book Antiqua" w:eastAsia="Times New Roman" w:hAnsi="Book Antiqua" w:cs="Times New Roman"/>
+          <w:color w:val="6A9955"/>
+          <w:kern w:val="0"/>
+          <w:sz w:val="16"/>
+          <w:szCs w:val="16"/>
+          <w:lang w:eastAsia="pt-BR"/>
+          <w14:ligatures w14:val="none"/>
+        </w:rPr>
+        <w:t>user</w:t>
+      </w:r>
+      <w:proofErr w:type="spellEnd"/>
+      <w:r>
+        <w:rPr>
+          <w:rFonts w:ascii="Book Antiqua" w:eastAsia="Times New Roman" w:hAnsi="Book Antiqua" w:cs="Times New Roman"/>
+          <w:color w:val="6A9955"/>
+          <w:kern w:val="0"/>
+          <w:sz w:val="16"/>
+          <w:szCs w:val="16"/>
+          <w:lang w:eastAsia="pt-BR"/>
+          <w14:ligatures w14:val="none"/>
+        </w:rPr>
+        <w:t xml:space="preserve"> </w:t>
+      </w:r>
+      <w:proofErr w:type="spellStart"/>
+      <w:r>
+        <w:rPr>
+          <w:rFonts w:ascii="Book Antiqua" w:eastAsia="Times New Roman" w:hAnsi="Book Antiqua" w:cs="Times New Roman"/>
+          <w:color w:val="6A9955"/>
+          <w:kern w:val="0"/>
+          <w:sz w:val="16"/>
+          <w:szCs w:val="16"/>
+          <w:lang w:eastAsia="pt-BR"/>
+          <w14:ligatures w14:val="none"/>
+        </w:rPr>
+        <w:t>by</w:t>
+      </w:r>
+      <w:proofErr w:type="spellEnd"/>
+      <w:r>
+        <w:rPr>
+          <w:rFonts w:ascii="Book Antiqua" w:eastAsia="Times New Roman" w:hAnsi="Book Antiqua" w:cs="Times New Roman"/>
+          <w:color w:val="6A9955"/>
+          <w:kern w:val="0"/>
+          <w:sz w:val="16"/>
+          <w:szCs w:val="16"/>
+          <w:lang w:eastAsia="pt-BR"/>
+          <w14:ligatures w14:val="none"/>
+        </w:rPr>
+        <w:t xml:space="preserve"> id - Obter usuário por id</w:t>
+      </w:r>
+    </w:p>
+    <w:p>
+      <w:pPr>
+        <w:shd w:val="clear" w:color="auto" w:fill="1F1F1F"/>
+        <w:spacing w:after="0" w:line="285" w:lineRule="atLeast"/>
+        <w:rPr>
+          <w:rFonts w:ascii="Book Antiqua" w:eastAsia="Times New Roman" w:hAnsi="Book Antiqua" w:cs="Times New Roman"/>
+          <w:color w:val="CCCCCC"/>
+          <w:kern w:val="0"/>
+          <w:sz w:val="16"/>
+          <w:szCs w:val="16"/>
+          <w:lang w:eastAsia="pt-BR"/>
+          <w14:ligatures w14:val="none"/>
+        </w:rPr>
+      </w:pPr>
+      <w:proofErr w:type="spellStart"/>
+      <w:r>
+        <w:rPr>
+          <w:rFonts w:ascii="Book Antiqua" w:eastAsia="Times New Roman" w:hAnsi="Book Antiqua" w:cs="Times New Roman"/>
+          <w:color w:val="569CD6"/>
+          <w:kern w:val="0"/>
+          <w:sz w:val="16"/>
+          <w:szCs w:val="16"/>
+          <w:lang w:eastAsia="pt-BR"/>
+          <w14:ligatures w14:val="none"/>
+        </w:rPr>
+        <w:t>const</w:t>
+      </w:r>
+      <w:proofErr w:type="spellEnd"/>
+      <w:r>
+        <w:rPr>
+          <w:rFonts w:ascii="Book Antiqua" w:eastAsia="Times New Roman" w:hAnsi="Book Antiqua" w:cs="Times New Roman"/>
+          <w:color w:val="CCCCCC"/>
+          <w:kern w:val="0"/>
+          <w:sz w:val="16"/>
+          <w:szCs w:val="16"/>
+          <w:lang w:eastAsia="pt-BR"/>
+          <w14:ligatures w14:val="none"/>
+        </w:rPr>
+        <w:t xml:space="preserve"> </w:t>
+      </w:r>
+      <w:proofErr w:type="spellStart"/>
+      <w:r>
+        <w:rPr>
+          <w:rFonts w:ascii="Book Antiqua" w:eastAsia="Times New Roman" w:hAnsi="Book Antiqua" w:cs="Times New Roman"/>
+          <w:color w:val="DCDCAA"/>
+          <w:kern w:val="0"/>
+          <w:sz w:val="16"/>
+          <w:szCs w:val="16"/>
+          <w:lang w:eastAsia="pt-BR"/>
+          <w14:ligatures w14:val="none"/>
+        </w:rPr>
+        <w:t>getUserById</w:t>
+      </w:r>
+      <w:proofErr w:type="spellEnd"/>
+      <w:r>
+        <w:rPr>
+          <w:rFonts w:ascii="Book Antiqua" w:eastAsia="Times New Roman" w:hAnsi="Book Antiqua" w:cs="Times New Roman"/>
+          <w:color w:val="CCCCCC"/>
+          <w:kern w:val="0"/>
+          <w:sz w:val="16"/>
+          <w:szCs w:val="16"/>
+          <w:lang w:eastAsia="pt-BR"/>
+          <w14:ligatures w14:val="none"/>
+        </w:rPr>
+        <w:t xml:space="preserve"> </w:t>
+      </w:r>
+      <w:r>
+        <w:rPr>
+          <w:rFonts w:ascii="Book Antiqua" w:eastAsia="Times New Roman" w:hAnsi="Book Antiqua" w:cs="Times New Roman"/>
+          <w:color w:val="D4D4D4"/>
+          <w:kern w:val="0"/>
+          <w:sz w:val="16"/>
+          <w:szCs w:val="16"/>
+          <w:lang w:eastAsia="pt-BR"/>
+          <w14:ligatures w14:val="none"/>
+        </w:rPr>
+        <w:t>=</w:t>
+      </w:r>
+      <w:r>
+        <w:rPr>
+          <w:rFonts w:ascii="Book Antiqua" w:eastAsia="Times New Roman" w:hAnsi="Book Antiqua" w:cs="Times New Roman"/>
+          <w:color w:val="CCCCCC"/>
+          <w:kern w:val="0"/>
+          <w:sz w:val="16"/>
+          <w:szCs w:val="16"/>
+          <w:lang w:eastAsia="pt-BR"/>
+          <w14:ligatures w14:val="none"/>
+        </w:rPr>
+        <w:t xml:space="preserve"> </w:t>
+      </w:r>
+      <w:proofErr w:type="spellStart"/>
+      <w:r>
+        <w:rPr>
+          <w:rFonts w:ascii="Book Antiqua" w:eastAsia="Times New Roman" w:hAnsi="Book Antiqua" w:cs="Times New Roman"/>
+          <w:color w:val="569CD6"/>
+          <w:kern w:val="0"/>
+          <w:sz w:val="16"/>
+          <w:szCs w:val="16"/>
+          <w:lang w:eastAsia="pt-BR"/>
+          <w14:ligatures w14:val="none"/>
+        </w:rPr>
+        <w:t>async</w:t>
+      </w:r>
+      <w:proofErr w:type="spellEnd"/>
+      <w:r>
+        <w:rPr>
+          <w:rFonts w:ascii="Book Antiqua" w:eastAsia="Times New Roman" w:hAnsi="Book Antiqua" w:cs="Times New Roman"/>
+          <w:color w:val="CCCCCC"/>
+          <w:kern w:val="0"/>
+          <w:sz w:val="16"/>
+          <w:szCs w:val="16"/>
+          <w:lang w:eastAsia="pt-BR"/>
+          <w14:ligatures w14:val="none"/>
+        </w:rPr>
+        <w:t xml:space="preserve"> (</w:t>
+      </w:r>
+      <w:proofErr w:type="spellStart"/>
+      <w:r>
+        <w:rPr>
+          <w:rFonts w:ascii="Book Antiqua" w:eastAsia="Times New Roman" w:hAnsi="Book Antiqua" w:cs="Times New Roman"/>
+          <w:color w:val="9CDCFE"/>
+          <w:kern w:val="0"/>
+          <w:sz w:val="16"/>
+          <w:szCs w:val="16"/>
+          <w:lang w:eastAsia="pt-BR"/>
+          <w14:ligatures w14:val="none"/>
+        </w:rPr>
+        <w:t>req</w:t>
+      </w:r>
+      <w:proofErr w:type="spellEnd"/>
+      <w:r>
+        <w:rPr>
+          <w:rFonts w:ascii="Book Antiqua" w:eastAsia="Times New Roman" w:hAnsi="Book Antiqua" w:cs="Times New Roman"/>
+          <w:color w:val="CCCCCC"/>
+          <w:kern w:val="0"/>
+          <w:sz w:val="16"/>
+          <w:szCs w:val="16"/>
+          <w:lang w:eastAsia="pt-BR"/>
+          <w14:ligatures w14:val="none"/>
+        </w:rPr>
+        <w:t xml:space="preserve">, </w:t>
+      </w:r>
+      <w:r>
+        <w:rPr>
+          <w:rFonts w:ascii="Book Antiqua" w:eastAsia="Times New Roman" w:hAnsi="Book Antiqua" w:cs="Times New Roman"/>
+          <w:color w:val="9CDCFE"/>
+          <w:kern w:val="0"/>
+          <w:sz w:val="16"/>
+          <w:szCs w:val="16"/>
+          <w:lang w:eastAsia="pt-BR"/>
+          <w14:ligatures w14:val="none"/>
+        </w:rPr>
+        <w:t>res</w:t>
+      </w:r>
+      <w:r>
+        <w:rPr>
+          <w:rFonts w:ascii="Book Antiqua" w:eastAsia="Times New Roman" w:hAnsi="Book Antiqua" w:cs="Times New Roman"/>
+          <w:color w:val="CCCCCC"/>
+          <w:kern w:val="0"/>
+          <w:sz w:val="16"/>
+          <w:szCs w:val="16"/>
+          <w:lang w:eastAsia="pt-BR"/>
+          <w14:ligatures w14:val="none"/>
+        </w:rPr>
+        <w:t xml:space="preserve">) </w:t>
+      </w:r>
+      <w:r>
+        <w:rPr>
+          <w:rFonts w:ascii="Book Antiqua" w:eastAsia="Times New Roman" w:hAnsi="Book Antiqua" w:cs="Times New Roman"/>
+          <w:color w:val="569CD6"/>
+          <w:kern w:val="0"/>
+          <w:sz w:val="16"/>
+          <w:szCs w:val="16"/>
+          <w:lang w:eastAsia="pt-BR"/>
+          <w14:ligatures w14:val="none"/>
+        </w:rPr>
+        <w:t>=&gt;</w:t>
+      </w:r>
+      <w:r>
+        <w:rPr>
+          <w:rFonts w:ascii="Book Antiqua" w:eastAsia="Times New Roman" w:hAnsi="Book Antiqua" w:cs="Times New Roman"/>
+          <w:color w:val="CCCCCC"/>
+          <w:kern w:val="0"/>
+          <w:sz w:val="16"/>
+          <w:szCs w:val="16"/>
+          <w:lang w:eastAsia="pt-BR"/>
+          <w14:ligatures w14:val="none"/>
+        </w:rPr>
+        <w:t xml:space="preserve"> {</w:t>
+      </w:r>
+    </w:p>
+    <w:p>
+      <w:pPr>
+        <w:shd w:val="clear" w:color="auto" w:fill="1F1F1F"/>
+        <w:spacing w:after="0" w:line="285" w:lineRule="atLeast"/>
+        <w:rPr>
+          <w:rFonts w:ascii="Book Antiqua" w:eastAsia="Times New Roman" w:hAnsi="Book Antiqua" w:cs="Times New Roman"/>
+          <w:color w:val="CCCCCC"/>
+          <w:kern w:val="0"/>
+          <w:sz w:val="16"/>
+          <w:szCs w:val="16"/>
+          <w:lang w:eastAsia="pt-BR"/>
+          <w14:ligatures w14:val="none"/>
+        </w:rPr>
+      </w:pPr>
+    </w:p>
+    <w:p>
+      <w:pPr>
+        <w:shd w:val="clear" w:color="auto" w:fill="1F1F1F"/>
+        <w:spacing w:after="0" w:line="285" w:lineRule="atLeast"/>
+        <w:rPr>
+          <w:rFonts w:ascii="Book Antiqua" w:eastAsia="Times New Roman" w:hAnsi="Book Antiqua" w:cs="Times New Roman"/>
+          <w:color w:val="CCCCCC"/>
+          <w:kern w:val="0"/>
+          <w:sz w:val="16"/>
+          <w:szCs w:val="16"/>
+          <w:lang w:eastAsia="pt-BR"/>
+          <w14:ligatures w14:val="none"/>
+        </w:rPr>
+      </w:pPr>
+      <w:r>
+        <w:rPr>
+          <w:rFonts w:ascii="Book Antiqua" w:eastAsia="Times New Roman" w:hAnsi="Book Antiqua" w:cs="Times New Roman"/>
+          <w:color w:val="CCCCCC"/>
+          <w:kern w:val="0"/>
+          <w:sz w:val="16"/>
+          <w:szCs w:val="16"/>
+          <w:lang w:eastAsia="pt-BR"/>
+          <w14:ligatures w14:val="none"/>
+        </w:rPr>
+        <w:t xml:space="preserve">  </w:t>
+      </w:r>
+      <w:proofErr w:type="spellStart"/>
+      <w:r>
+        <w:rPr>
+          <w:rFonts w:ascii="Book Antiqua" w:eastAsia="Times New Roman" w:hAnsi="Book Antiqua" w:cs="Times New Roman"/>
+          <w:color w:val="569CD6"/>
+          <w:kern w:val="0"/>
+          <w:sz w:val="16"/>
+          <w:szCs w:val="16"/>
+          <w:lang w:eastAsia="pt-BR"/>
+          <w14:ligatures w14:val="none"/>
+        </w:rPr>
+        <w:t>const</w:t>
+      </w:r>
+      <w:proofErr w:type="spellEnd"/>
+      <w:r>
+        <w:rPr>
+          <w:rFonts w:ascii="Book Antiqua" w:eastAsia="Times New Roman" w:hAnsi="Book Antiqua" w:cs="Times New Roman"/>
+          <w:color w:val="CCCCCC"/>
+          <w:kern w:val="0"/>
+          <w:sz w:val="16"/>
+          <w:szCs w:val="16"/>
+          <w:lang w:eastAsia="pt-BR"/>
+          <w14:ligatures w14:val="none"/>
+        </w:rPr>
+        <w:t xml:space="preserve"> </w:t>
+      </w:r>
+      <w:proofErr w:type="gramStart"/>
+      <w:r>
+        <w:rPr>
+          <w:rFonts w:ascii="Book Antiqua" w:eastAsia="Times New Roman" w:hAnsi="Book Antiqua" w:cs="Times New Roman"/>
+          <w:color w:val="CCCCCC"/>
+          <w:kern w:val="0"/>
+          <w:sz w:val="16"/>
+          <w:szCs w:val="16"/>
+          <w:lang w:eastAsia="pt-BR"/>
+          <w14:ligatures w14:val="none"/>
+        </w:rPr>
+        <w:t xml:space="preserve">{ </w:t>
+      </w:r>
+      <w:r>
+        <w:rPr>
+          <w:rFonts w:ascii="Book Antiqua" w:eastAsia="Times New Roman" w:hAnsi="Book Antiqua" w:cs="Times New Roman"/>
+          <w:color w:val="4FC1FF"/>
+          <w:kern w:val="0"/>
+          <w:sz w:val="16"/>
+          <w:szCs w:val="16"/>
+          <w:lang w:eastAsia="pt-BR"/>
+          <w14:ligatures w14:val="none"/>
+        </w:rPr>
+        <w:t>id</w:t>
+      </w:r>
+      <w:proofErr w:type="gramEnd"/>
+      <w:r>
+        <w:rPr>
+          <w:rFonts w:ascii="Book Antiqua" w:eastAsia="Times New Roman" w:hAnsi="Book Antiqua" w:cs="Times New Roman"/>
+          <w:color w:val="CCCCCC"/>
+          <w:kern w:val="0"/>
+          <w:sz w:val="16"/>
+          <w:szCs w:val="16"/>
+          <w:lang w:eastAsia="pt-BR"/>
+          <w14:ligatures w14:val="none"/>
+        </w:rPr>
+        <w:t xml:space="preserve"> } </w:t>
+      </w:r>
+      <w:r>
+        <w:rPr>
+          <w:rFonts w:ascii="Book Antiqua" w:eastAsia="Times New Roman" w:hAnsi="Book Antiqua" w:cs="Times New Roman"/>
+          <w:color w:val="D4D4D4"/>
+          <w:kern w:val="0"/>
+          <w:sz w:val="16"/>
+          <w:szCs w:val="16"/>
+          <w:lang w:eastAsia="pt-BR"/>
+          <w14:ligatures w14:val="none"/>
+        </w:rPr>
+        <w:t>=</w:t>
+      </w:r>
+      <w:r>
+        <w:rPr>
+          <w:rFonts w:ascii="Book Antiqua" w:eastAsia="Times New Roman" w:hAnsi="Book Antiqua" w:cs="Times New Roman"/>
+          <w:color w:val="CCCCCC"/>
+          <w:kern w:val="0"/>
+          <w:sz w:val="16"/>
+          <w:szCs w:val="16"/>
+          <w:lang w:eastAsia="pt-BR"/>
+          <w14:ligatures w14:val="none"/>
+        </w:rPr>
+        <w:t xml:space="preserve"> </w:t>
+      </w:r>
+      <w:proofErr w:type="spellStart"/>
+      <w:r>
+        <w:rPr>
+          <w:rFonts w:ascii="Book Antiqua" w:eastAsia="Times New Roman" w:hAnsi="Book Antiqua" w:cs="Times New Roman"/>
+          <w:color w:val="9CDCFE"/>
+          <w:kern w:val="0"/>
+          <w:sz w:val="16"/>
+          <w:szCs w:val="16"/>
+          <w:lang w:eastAsia="pt-BR"/>
+          <w14:ligatures w14:val="none"/>
+        </w:rPr>
+        <w:t>req</w:t>
+      </w:r>
+      <w:r>
+        <w:rPr>
+          <w:rFonts w:ascii="Book Antiqua" w:eastAsia="Times New Roman" w:hAnsi="Book Antiqua" w:cs="Times New Roman"/>
+          <w:color w:val="CCCCCC"/>
+          <w:kern w:val="0"/>
+          <w:sz w:val="16"/>
+          <w:szCs w:val="16"/>
+          <w:lang w:eastAsia="pt-BR"/>
+          <w14:ligatures w14:val="none"/>
+        </w:rPr>
+        <w:t>.</w:t>
+      </w:r>
+      <w:r>
+        <w:rPr>
+          <w:rFonts w:ascii="Book Antiqua" w:eastAsia="Times New Roman" w:hAnsi="Book Antiqua" w:cs="Times New Roman"/>
+          <w:color w:val="9CDCFE"/>
+          <w:kern w:val="0"/>
+          <w:sz w:val="16"/>
+          <w:szCs w:val="16"/>
+          <w:lang w:eastAsia="pt-BR"/>
+          <w14:ligatures w14:val="none"/>
+        </w:rPr>
+        <w:t>params</w:t>
+      </w:r>
+      <w:proofErr w:type="spellEnd"/>
+      <w:r>
+        <w:rPr>
+          <w:rFonts w:ascii="Book Antiqua" w:eastAsia="Times New Roman" w:hAnsi="Book Antiqua" w:cs="Times New Roman"/>
+          <w:color w:val="6A9955"/>
+          <w:kern w:val="0"/>
+          <w:sz w:val="16"/>
+          <w:szCs w:val="16"/>
+          <w:lang w:eastAsia="pt-BR"/>
+          <w14:ligatures w14:val="none"/>
+        </w:rPr>
+        <w:t xml:space="preserve">//extraindo id da </w:t>
+      </w:r>
+      <w:proofErr w:type="spellStart"/>
+      <w:r>
+        <w:rPr>
+          <w:rFonts w:ascii="Book Antiqua" w:eastAsia="Times New Roman" w:hAnsi="Book Antiqua" w:cs="Times New Roman"/>
+          <w:color w:val="6A9955"/>
+          <w:kern w:val="0"/>
+          <w:sz w:val="16"/>
+          <w:szCs w:val="16"/>
+          <w:lang w:eastAsia="pt-BR"/>
+          <w14:ligatures w14:val="none"/>
+        </w:rPr>
+        <w:t>url</w:t>
+      </w:r>
+      <w:proofErr w:type="spellEnd"/>
+      <w:r>
+        <w:rPr>
+          <w:rFonts w:ascii="Book Antiqua" w:eastAsia="Times New Roman" w:hAnsi="Book Antiqua" w:cs="Times New Roman"/>
+          <w:color w:val="6A9955"/>
+          <w:kern w:val="0"/>
+          <w:sz w:val="16"/>
+          <w:szCs w:val="16"/>
+          <w:lang w:eastAsia="pt-BR"/>
+          <w14:ligatures w14:val="none"/>
+        </w:rPr>
+        <w:t xml:space="preserve">(por ser um </w:t>
+      </w:r>
+      <w:proofErr w:type="spellStart"/>
+      <w:r>
+        <w:rPr>
+          <w:rFonts w:ascii="Book Antiqua" w:eastAsia="Times New Roman" w:hAnsi="Book Antiqua" w:cs="Times New Roman"/>
+          <w:color w:val="6A9955"/>
+          <w:kern w:val="0"/>
+          <w:sz w:val="16"/>
+          <w:szCs w:val="16"/>
+          <w:lang w:eastAsia="pt-BR"/>
+          <w14:ligatures w14:val="none"/>
+        </w:rPr>
+        <w:t>Get</w:t>
+      </w:r>
+      <w:proofErr w:type="spellEnd"/>
+      <w:r>
+        <w:rPr>
+          <w:rFonts w:ascii="Book Antiqua" w:eastAsia="Times New Roman" w:hAnsi="Book Antiqua" w:cs="Times New Roman"/>
+          <w:color w:val="6A9955"/>
+          <w:kern w:val="0"/>
+          <w:sz w:val="16"/>
+          <w:szCs w:val="16"/>
+          <w:lang w:eastAsia="pt-BR"/>
+          <w14:ligatures w14:val="none"/>
+        </w:rPr>
+        <w:t xml:space="preserve"> - dado &gt; desestruturação &gt; valor)</w:t>
+      </w:r>
+    </w:p>
+    <w:p>
+      <w:pPr>
+        <w:shd w:val="clear" w:color="auto" w:fill="1F1F1F"/>
+        <w:spacing w:after="0" w:line="285" w:lineRule="atLeast"/>
+        <w:rPr>
+          <w:rFonts w:ascii="Book Antiqua" w:eastAsia="Times New Roman" w:hAnsi="Book Antiqua" w:cs="Times New Roman"/>
+          <w:color w:val="CCCCCC"/>
+          <w:kern w:val="0"/>
+          <w:sz w:val="16"/>
+          <w:szCs w:val="16"/>
+          <w:lang w:eastAsia="pt-BR"/>
+          <w14:ligatures w14:val="none"/>
+        </w:rPr>
+      </w:pPr>
+    </w:p>
+    <w:p>
+      <w:pPr>
+        <w:shd w:val="clear" w:color="auto" w:fill="1F1F1F"/>
+        <w:spacing w:after="0" w:line="285" w:lineRule="atLeast"/>
+        <w:rPr>
+          <w:rFonts w:ascii="Book Antiqua" w:eastAsia="Times New Roman" w:hAnsi="Book Antiqua" w:cs="Times New Roman"/>
+          <w:color w:val="CCCCCC"/>
+          <w:kern w:val="0"/>
+          <w:sz w:val="16"/>
+          <w:szCs w:val="16"/>
+          <w:lang w:eastAsia="pt-BR"/>
+          <w14:ligatures w14:val="none"/>
+        </w:rPr>
+      </w:pPr>
+      <w:r>
+        <w:rPr>
+          <w:rFonts w:ascii="Book Antiqua" w:eastAsia="Times New Roman" w:hAnsi="Book Antiqua" w:cs="Times New Roman"/>
+          <w:color w:val="CCCCCC"/>
+          <w:kern w:val="0"/>
+          <w:sz w:val="16"/>
+          <w:szCs w:val="16"/>
+          <w:lang w:eastAsia="pt-BR"/>
+          <w14:ligatures w14:val="none"/>
+        </w:rPr>
+        <w:t xml:space="preserve">  </w:t>
+      </w:r>
+      <w:proofErr w:type="spellStart"/>
+      <w:r>
+        <w:rPr>
+          <w:rFonts w:ascii="Book Antiqua" w:eastAsia="Times New Roman" w:hAnsi="Book Antiqua" w:cs="Times New Roman"/>
+          <w:color w:val="C586C0"/>
+          <w:kern w:val="0"/>
+          <w:sz w:val="16"/>
+          <w:szCs w:val="16"/>
+          <w:lang w:eastAsia="pt-BR"/>
+          <w14:ligatures w14:val="none"/>
+        </w:rPr>
+        <w:t>try</w:t>
+      </w:r>
+      <w:proofErr w:type="spellEnd"/>
+      <w:r>
+        <w:rPr>
+          <w:rFonts w:ascii="Book Antiqua" w:eastAsia="Times New Roman" w:hAnsi="Book Antiqua" w:cs="Times New Roman"/>
+          <w:color w:val="CCCCCC"/>
+          <w:kern w:val="0"/>
+          <w:sz w:val="16"/>
+          <w:szCs w:val="16"/>
+          <w:lang w:eastAsia="pt-BR"/>
+          <w14:ligatures w14:val="none"/>
+        </w:rPr>
+        <w:t xml:space="preserve"> {</w:t>
+      </w:r>
+    </w:p>
+    <w:p>
+      <w:pPr>
+        <w:shd w:val="clear" w:color="auto" w:fill="1F1F1F"/>
+        <w:spacing w:after="0" w:line="285" w:lineRule="atLeast"/>
+        <w:rPr>
+          <w:rFonts w:ascii="Book Antiqua" w:eastAsia="Times New Roman" w:hAnsi="Book Antiqua" w:cs="Times New Roman"/>
+          <w:color w:val="CCCCCC"/>
+          <w:kern w:val="0"/>
+          <w:sz w:val="16"/>
+          <w:szCs w:val="16"/>
+          <w:lang w:eastAsia="pt-BR"/>
+          <w14:ligatures w14:val="none"/>
+        </w:rPr>
+      </w:pPr>
+      <w:r>
+        <w:rPr>
+          <w:rFonts w:ascii="Book Antiqua" w:eastAsia="Times New Roman" w:hAnsi="Book Antiqua" w:cs="Times New Roman"/>
+          <w:color w:val="CCCCCC"/>
+          <w:kern w:val="0"/>
+          <w:sz w:val="16"/>
+          <w:szCs w:val="16"/>
+          <w:lang w:eastAsia="pt-BR"/>
+          <w14:ligatures w14:val="none"/>
+        </w:rPr>
+        <w:t xml:space="preserve">    </w:t>
+      </w:r>
+      <w:proofErr w:type="spellStart"/>
+      <w:r>
+        <w:rPr>
+          <w:rFonts w:ascii="Book Antiqua" w:eastAsia="Times New Roman" w:hAnsi="Book Antiqua" w:cs="Times New Roman"/>
+          <w:color w:val="569CD6"/>
+          <w:kern w:val="0"/>
+          <w:sz w:val="16"/>
+          <w:szCs w:val="16"/>
+          <w:lang w:eastAsia="pt-BR"/>
+          <w14:ligatures w14:val="none"/>
+        </w:rPr>
+        <w:t>const</w:t>
+      </w:r>
+      <w:proofErr w:type="spellEnd"/>
+      <w:r>
+        <w:rPr>
+          <w:rFonts w:ascii="Book Antiqua" w:eastAsia="Times New Roman" w:hAnsi="Book Antiqua" w:cs="Times New Roman"/>
+          <w:color w:val="CCCCCC"/>
+          <w:kern w:val="0"/>
+          <w:sz w:val="16"/>
+          <w:szCs w:val="16"/>
+          <w:lang w:eastAsia="pt-BR"/>
+          <w14:ligatures w14:val="none"/>
+        </w:rPr>
+        <w:t xml:space="preserve"> </w:t>
+      </w:r>
+      <w:proofErr w:type="spellStart"/>
+      <w:r>
+        <w:rPr>
+          <w:rFonts w:ascii="Book Antiqua" w:eastAsia="Times New Roman" w:hAnsi="Book Antiqua" w:cs="Times New Roman"/>
+          <w:color w:val="4FC1FF"/>
+          <w:kern w:val="0"/>
+          <w:sz w:val="16"/>
+          <w:szCs w:val="16"/>
+          <w:lang w:eastAsia="pt-BR"/>
+          <w14:ligatures w14:val="none"/>
+        </w:rPr>
+        <w:t>user</w:t>
+      </w:r>
+      <w:proofErr w:type="spellEnd"/>
+      <w:r>
+        <w:rPr>
+          <w:rFonts w:ascii="Book Antiqua" w:eastAsia="Times New Roman" w:hAnsi="Book Antiqua" w:cs="Times New Roman"/>
+          <w:color w:val="CCCCCC"/>
+          <w:kern w:val="0"/>
+          <w:sz w:val="16"/>
+          <w:szCs w:val="16"/>
+          <w:lang w:eastAsia="pt-BR"/>
+          <w14:ligatures w14:val="none"/>
+        </w:rPr>
+        <w:t xml:space="preserve"> </w:t>
+      </w:r>
+      <w:r>
+        <w:rPr>
+          <w:rFonts w:ascii="Book Antiqua" w:eastAsia="Times New Roman" w:hAnsi="Book Antiqua" w:cs="Times New Roman"/>
+          <w:color w:val="D4D4D4"/>
+          <w:kern w:val="0"/>
+          <w:sz w:val="16"/>
+          <w:szCs w:val="16"/>
+          <w:lang w:eastAsia="pt-BR"/>
+          <w14:ligatures w14:val="none"/>
+        </w:rPr>
+        <w:t>=</w:t>
+      </w:r>
+      <w:r>
+        <w:rPr>
+          <w:rFonts w:ascii="Book Antiqua" w:eastAsia="Times New Roman" w:hAnsi="Book Antiqua" w:cs="Times New Roman"/>
+          <w:color w:val="CCCCCC"/>
+          <w:kern w:val="0"/>
+          <w:sz w:val="16"/>
+          <w:szCs w:val="16"/>
+          <w:lang w:eastAsia="pt-BR"/>
+          <w14:ligatures w14:val="none"/>
+        </w:rPr>
+        <w:t xml:space="preserve"> </w:t>
+      </w:r>
+      <w:proofErr w:type="spellStart"/>
+      <w:r>
+        <w:rPr>
+          <w:rFonts w:ascii="Book Antiqua" w:eastAsia="Times New Roman" w:hAnsi="Book Antiqua" w:cs="Times New Roman"/>
+          <w:color w:val="C586C0"/>
+          <w:kern w:val="0"/>
+          <w:sz w:val="16"/>
+          <w:szCs w:val="16"/>
+          <w:lang w:eastAsia="pt-BR"/>
+          <w14:ligatures w14:val="none"/>
+        </w:rPr>
+        <w:t>await</w:t>
+      </w:r>
+      <w:proofErr w:type="spellEnd"/>
+      <w:r>
+        <w:rPr>
+          <w:rFonts w:ascii="Book Antiqua" w:eastAsia="Times New Roman" w:hAnsi="Book Antiqua" w:cs="Times New Roman"/>
+          <w:color w:val="CCCCCC"/>
+          <w:kern w:val="0"/>
+          <w:sz w:val="16"/>
+          <w:szCs w:val="16"/>
+          <w:lang w:eastAsia="pt-BR"/>
+          <w14:ligatures w14:val="none"/>
+        </w:rPr>
+        <w:t xml:space="preserve"> </w:t>
+      </w:r>
+      <w:proofErr w:type="spellStart"/>
+      <w:r>
+        <w:rPr>
+          <w:rFonts w:ascii="Book Antiqua" w:eastAsia="Times New Roman" w:hAnsi="Book Antiqua" w:cs="Times New Roman"/>
+          <w:color w:val="4EC9B0"/>
+          <w:kern w:val="0"/>
+          <w:sz w:val="16"/>
+          <w:szCs w:val="16"/>
+          <w:lang w:eastAsia="pt-BR"/>
+          <w14:ligatures w14:val="none"/>
+        </w:rPr>
+        <w:t>User</w:t>
+      </w:r>
+      <w:r>
+        <w:rPr>
+          <w:rFonts w:ascii="Book Antiqua" w:eastAsia="Times New Roman" w:hAnsi="Book Antiqua" w:cs="Times New Roman"/>
+          <w:color w:val="CCCCCC"/>
+          <w:kern w:val="0"/>
+          <w:sz w:val="16"/>
+          <w:szCs w:val="16"/>
+          <w:lang w:eastAsia="pt-BR"/>
+          <w14:ligatures w14:val="none"/>
+        </w:rPr>
+        <w:t>.</w:t>
+      </w:r>
+      <w:r>
+        <w:rPr>
+          <w:rFonts w:ascii="Book Antiqua" w:eastAsia="Times New Roman" w:hAnsi="Book Antiqua" w:cs="Times New Roman"/>
+          <w:color w:val="DCDCAA"/>
+          <w:kern w:val="0"/>
+          <w:sz w:val="16"/>
+          <w:szCs w:val="16"/>
+          <w:lang w:eastAsia="pt-BR"/>
+          <w14:ligatures w14:val="none"/>
+        </w:rPr>
+        <w:t>findById</w:t>
+      </w:r>
+      <w:proofErr w:type="spellEnd"/>
+      <w:r>
+        <w:rPr>
+          <w:rFonts w:ascii="Book Antiqua" w:eastAsia="Times New Roman" w:hAnsi="Book Antiqua" w:cs="Times New Roman"/>
+          <w:color w:val="CCCCCC"/>
+          <w:kern w:val="0"/>
+          <w:sz w:val="16"/>
+          <w:szCs w:val="16"/>
+          <w:lang w:eastAsia="pt-BR"/>
+          <w14:ligatures w14:val="none"/>
+        </w:rPr>
+        <w:t>(</w:t>
+      </w:r>
+      <w:r>
+        <w:rPr>
+          <w:rFonts w:ascii="Book Antiqua" w:eastAsia="Times New Roman" w:hAnsi="Book Antiqua" w:cs="Times New Roman"/>
+          <w:color w:val="4FC1FF"/>
+          <w:kern w:val="0"/>
+          <w:sz w:val="16"/>
+          <w:szCs w:val="16"/>
+          <w:lang w:eastAsia="pt-BR"/>
+          <w14:ligatures w14:val="none"/>
+        </w:rPr>
+        <w:t>id</w:t>
+      </w:r>
+      <w:proofErr w:type="gramStart"/>
+      <w:r>
+        <w:rPr>
+          <w:rFonts w:ascii="Book Antiqua" w:eastAsia="Times New Roman" w:hAnsi="Book Antiqua" w:cs="Times New Roman"/>
+          <w:color w:val="CCCCCC"/>
+          <w:kern w:val="0"/>
+          <w:sz w:val="16"/>
+          <w:szCs w:val="16"/>
+          <w:lang w:eastAsia="pt-BR"/>
+          <w14:ligatures w14:val="none"/>
+        </w:rPr>
+        <w:t>).</w:t>
+      </w:r>
+      <w:proofErr w:type="spellStart"/>
+      <w:r>
+        <w:rPr>
+          <w:rFonts w:ascii="Book Antiqua" w:eastAsia="Times New Roman" w:hAnsi="Book Antiqua" w:cs="Times New Roman"/>
+          <w:color w:val="DCDCAA"/>
+          <w:kern w:val="0"/>
+          <w:sz w:val="16"/>
+          <w:szCs w:val="16"/>
+          <w:lang w:eastAsia="pt-BR"/>
+          <w14:ligatures w14:val="none"/>
+        </w:rPr>
+        <w:t>select</w:t>
+      </w:r>
+      <w:proofErr w:type="spellEnd"/>
+      <w:proofErr w:type="gramEnd"/>
+      <w:r>
+        <w:rPr>
+          <w:rFonts w:ascii="Book Antiqua" w:eastAsia="Times New Roman" w:hAnsi="Book Antiqua" w:cs="Times New Roman"/>
+          <w:color w:val="CCCCCC"/>
+          <w:kern w:val="0"/>
+          <w:sz w:val="16"/>
+          <w:szCs w:val="16"/>
+          <w:lang w:eastAsia="pt-BR"/>
+          <w14:ligatures w14:val="none"/>
+        </w:rPr>
+        <w:t>(</w:t>
+      </w:r>
+      <w:r>
+        <w:rPr>
+          <w:rFonts w:ascii="Book Antiqua" w:eastAsia="Times New Roman" w:hAnsi="Book Antiqua" w:cs="Times New Roman"/>
+          <w:color w:val="CE9178"/>
+          <w:kern w:val="0"/>
+          <w:sz w:val="16"/>
+          <w:szCs w:val="16"/>
+          <w:lang w:eastAsia="pt-BR"/>
+          <w14:ligatures w14:val="none"/>
+        </w:rPr>
+        <w:t>"-</w:t>
+      </w:r>
+      <w:proofErr w:type="spellStart"/>
+      <w:r>
+        <w:rPr>
+          <w:rFonts w:ascii="Book Antiqua" w:eastAsia="Times New Roman" w:hAnsi="Book Antiqua" w:cs="Times New Roman"/>
+          <w:color w:val="CE9178"/>
+          <w:kern w:val="0"/>
+          <w:sz w:val="16"/>
+          <w:szCs w:val="16"/>
+          <w:lang w:eastAsia="pt-BR"/>
+          <w14:ligatures w14:val="none"/>
+        </w:rPr>
+        <w:t>passsword</w:t>
+      </w:r>
+      <w:proofErr w:type="spellEnd"/>
+      <w:r>
+        <w:rPr>
+          <w:rFonts w:ascii="Book Antiqua" w:eastAsia="Times New Roman" w:hAnsi="Book Antiqua" w:cs="Times New Roman"/>
+          <w:color w:val="CE9178"/>
+          <w:kern w:val="0"/>
+          <w:sz w:val="16"/>
+          <w:szCs w:val="16"/>
+          <w:lang w:eastAsia="pt-BR"/>
+          <w14:ligatures w14:val="none"/>
+        </w:rPr>
+        <w:t>"</w:t>
+      </w:r>
+      <w:r>
+        <w:rPr>
+          <w:rFonts w:ascii="Book Antiqua" w:eastAsia="Times New Roman" w:hAnsi="Book Antiqua" w:cs="Times New Roman"/>
+          <w:color w:val="CCCCCC"/>
+          <w:kern w:val="0"/>
+          <w:sz w:val="16"/>
+          <w:szCs w:val="16"/>
+          <w:lang w:eastAsia="pt-BR"/>
+          <w14:ligatures w14:val="none"/>
+        </w:rPr>
+        <w:t>)</w:t>
+      </w:r>
+      <w:r>
+        <w:rPr>
+          <w:rFonts w:ascii="Book Antiqua" w:eastAsia="Times New Roman" w:hAnsi="Book Antiqua" w:cs="Times New Roman"/>
+          <w:color w:val="6A9955"/>
+          <w:kern w:val="0"/>
+          <w:sz w:val="16"/>
+          <w:szCs w:val="16"/>
+          <w:lang w:eastAsia="pt-BR"/>
+          <w14:ligatures w14:val="none"/>
+        </w:rPr>
+        <w:t>//encontra usuário pelo id</w:t>
+      </w:r>
+    </w:p>
+    <w:p>
+      <w:pPr>
+        <w:shd w:val="clear" w:color="auto" w:fill="1F1F1F"/>
+        <w:spacing w:after="0" w:line="285" w:lineRule="atLeast"/>
+        <w:rPr>
+          <w:rFonts w:ascii="Book Antiqua" w:eastAsia="Times New Roman" w:hAnsi="Book Antiqua" w:cs="Times New Roman"/>
+          <w:color w:val="CCCCCC"/>
+          <w:kern w:val="0"/>
+          <w:sz w:val="16"/>
+          <w:szCs w:val="16"/>
+          <w:lang w:eastAsia="pt-BR"/>
+          <w14:ligatures w14:val="none"/>
+        </w:rPr>
+      </w:pPr>
+    </w:p>
+    <w:p>
+      <w:pPr>
+        <w:shd w:val="clear" w:color="auto" w:fill="1F1F1F"/>
+        <w:spacing w:after="0" w:line="285" w:lineRule="atLeast"/>
+        <w:rPr>
+          <w:rFonts w:ascii="Book Antiqua" w:eastAsia="Times New Roman" w:hAnsi="Book Antiqua" w:cs="Times New Roman"/>
+          <w:color w:val="CCCCCC"/>
+          <w:kern w:val="0"/>
+          <w:sz w:val="16"/>
+          <w:szCs w:val="16"/>
+          <w:lang w:eastAsia="pt-BR"/>
+          <w14:ligatures w14:val="none"/>
+        </w:rPr>
+      </w:pPr>
+      <w:r>
+        <w:rPr>
+          <w:rFonts w:ascii="Book Antiqua" w:eastAsia="Times New Roman" w:hAnsi="Book Antiqua" w:cs="Times New Roman"/>
+          <w:color w:val="CCCCCC"/>
+          <w:kern w:val="0"/>
+          <w:sz w:val="16"/>
+          <w:szCs w:val="16"/>
+          <w:lang w:eastAsia="pt-BR"/>
+          <w14:ligatures w14:val="none"/>
+        </w:rPr>
+        <w:t xml:space="preserve">    </w:t>
+      </w:r>
+      <w:r>
+        <w:rPr>
+          <w:rFonts w:ascii="Book Antiqua" w:eastAsia="Times New Roman" w:hAnsi="Book Antiqua" w:cs="Times New Roman"/>
+          <w:color w:val="6A9955"/>
+          <w:kern w:val="0"/>
+          <w:sz w:val="16"/>
+          <w:szCs w:val="16"/>
+          <w:lang w:eastAsia="pt-BR"/>
+          <w14:ligatures w14:val="none"/>
+        </w:rPr>
+        <w:t>////</w:t>
+      </w:r>
+      <w:proofErr w:type="spellStart"/>
+      <w:r>
+        <w:rPr>
+          <w:rFonts w:ascii="Book Antiqua" w:eastAsia="Times New Roman" w:hAnsi="Book Antiqua" w:cs="Times New Roman"/>
+          <w:color w:val="6A9955"/>
+          <w:kern w:val="0"/>
+          <w:sz w:val="16"/>
+          <w:szCs w:val="16"/>
+          <w:lang w:eastAsia="pt-BR"/>
+          <w14:ligatures w14:val="none"/>
+        </w:rPr>
+        <w:t>Check</w:t>
+      </w:r>
+      <w:proofErr w:type="spellEnd"/>
+      <w:r>
+        <w:rPr>
+          <w:rFonts w:ascii="Book Antiqua" w:eastAsia="Times New Roman" w:hAnsi="Book Antiqua" w:cs="Times New Roman"/>
+          <w:color w:val="6A9955"/>
+          <w:kern w:val="0"/>
+          <w:sz w:val="16"/>
+          <w:szCs w:val="16"/>
+          <w:lang w:eastAsia="pt-BR"/>
+          <w14:ligatures w14:val="none"/>
+        </w:rPr>
+        <w:t xml:space="preserve"> </w:t>
+      </w:r>
+      <w:proofErr w:type="spellStart"/>
+      <w:r>
+        <w:rPr>
+          <w:rFonts w:ascii="Book Antiqua" w:eastAsia="Times New Roman" w:hAnsi="Book Antiqua" w:cs="Times New Roman"/>
+          <w:color w:val="6A9955"/>
+          <w:kern w:val="0"/>
+          <w:sz w:val="16"/>
+          <w:szCs w:val="16"/>
+          <w:lang w:eastAsia="pt-BR"/>
+          <w14:ligatures w14:val="none"/>
+        </w:rPr>
+        <w:t>if</w:t>
+      </w:r>
+      <w:proofErr w:type="spellEnd"/>
+      <w:r>
+        <w:rPr>
+          <w:rFonts w:ascii="Book Antiqua" w:eastAsia="Times New Roman" w:hAnsi="Book Antiqua" w:cs="Times New Roman"/>
+          <w:color w:val="6A9955"/>
+          <w:kern w:val="0"/>
+          <w:sz w:val="16"/>
+          <w:szCs w:val="16"/>
+          <w:lang w:eastAsia="pt-BR"/>
+          <w14:ligatures w14:val="none"/>
+        </w:rPr>
+        <w:t xml:space="preserve"> </w:t>
+      </w:r>
+      <w:proofErr w:type="spellStart"/>
+      <w:r>
+        <w:rPr>
+          <w:rFonts w:ascii="Book Antiqua" w:eastAsia="Times New Roman" w:hAnsi="Book Antiqua" w:cs="Times New Roman"/>
+          <w:color w:val="6A9955"/>
+          <w:kern w:val="0"/>
+          <w:sz w:val="16"/>
+          <w:szCs w:val="16"/>
+          <w:lang w:eastAsia="pt-BR"/>
+          <w14:ligatures w14:val="none"/>
+        </w:rPr>
+        <w:t>user</w:t>
+      </w:r>
+      <w:proofErr w:type="spellEnd"/>
+      <w:r>
+        <w:rPr>
+          <w:rFonts w:ascii="Book Antiqua" w:eastAsia="Times New Roman" w:hAnsi="Book Antiqua" w:cs="Times New Roman"/>
+          <w:color w:val="6A9955"/>
+          <w:kern w:val="0"/>
+          <w:sz w:val="16"/>
+          <w:szCs w:val="16"/>
+          <w:lang w:eastAsia="pt-BR"/>
+          <w14:ligatures w14:val="none"/>
+        </w:rPr>
+        <w:t xml:space="preserve"> </w:t>
+      </w:r>
+      <w:proofErr w:type="spellStart"/>
+      <w:r>
+        <w:rPr>
+          <w:rFonts w:ascii="Book Antiqua" w:eastAsia="Times New Roman" w:hAnsi="Book Antiqua" w:cs="Times New Roman"/>
+          <w:color w:val="6A9955"/>
+          <w:kern w:val="0"/>
+          <w:sz w:val="16"/>
+          <w:szCs w:val="16"/>
+          <w:lang w:eastAsia="pt-BR"/>
+          <w14:ligatures w14:val="none"/>
+        </w:rPr>
+        <w:t>exists</w:t>
+      </w:r>
+      <w:proofErr w:type="spellEnd"/>
+      <w:r>
+        <w:rPr>
+          <w:rFonts w:ascii="Book Antiqua" w:eastAsia="Times New Roman" w:hAnsi="Book Antiqua" w:cs="Times New Roman"/>
+          <w:color w:val="6A9955"/>
+          <w:kern w:val="0"/>
+          <w:sz w:val="16"/>
+          <w:szCs w:val="16"/>
+          <w:lang w:eastAsia="pt-BR"/>
+          <w14:ligatures w14:val="none"/>
+        </w:rPr>
+        <w:t xml:space="preserve"> - checando se </w:t>
+      </w:r>
+      <w:proofErr w:type="spellStart"/>
+      <w:r>
+        <w:rPr>
+          <w:rFonts w:ascii="Book Antiqua" w:eastAsia="Times New Roman" w:hAnsi="Book Antiqua" w:cs="Times New Roman"/>
+          <w:color w:val="6A9955"/>
+          <w:kern w:val="0"/>
+          <w:sz w:val="16"/>
+          <w:szCs w:val="16"/>
+          <w:lang w:eastAsia="pt-BR"/>
+          <w14:ligatures w14:val="none"/>
+        </w:rPr>
+        <w:t>user</w:t>
+      </w:r>
+      <w:proofErr w:type="spellEnd"/>
+      <w:r>
+        <w:rPr>
+          <w:rFonts w:ascii="Book Antiqua" w:eastAsia="Times New Roman" w:hAnsi="Book Antiqua" w:cs="Times New Roman"/>
+          <w:color w:val="6A9955"/>
+          <w:kern w:val="0"/>
+          <w:sz w:val="16"/>
+          <w:szCs w:val="16"/>
+          <w:lang w:eastAsia="pt-BR"/>
+          <w14:ligatures w14:val="none"/>
+        </w:rPr>
+        <w:t xml:space="preserve"> existe</w:t>
+      </w:r>
+    </w:p>
+    <w:p>
+      <w:pPr>
+        <w:shd w:val="clear" w:color="auto" w:fill="1F1F1F"/>
+        <w:spacing w:after="0" w:line="285" w:lineRule="atLeast"/>
+        <w:rPr>
+          <w:rFonts w:ascii="Book Antiqua" w:eastAsia="Times New Roman" w:hAnsi="Book Antiqua" w:cs="Times New Roman"/>
+          <w:color w:val="CCCCCC"/>
+          <w:kern w:val="0"/>
+          <w:sz w:val="16"/>
+          <w:szCs w:val="16"/>
+          <w:lang w:eastAsia="pt-BR"/>
+          <w14:ligatures w14:val="none"/>
+        </w:rPr>
+      </w:pPr>
+      <w:r>
+        <w:rPr>
+          <w:rFonts w:ascii="Book Antiqua" w:eastAsia="Times New Roman" w:hAnsi="Book Antiqua" w:cs="Times New Roman"/>
+          <w:color w:val="CCCCCC"/>
+          <w:kern w:val="0"/>
+          <w:sz w:val="16"/>
+          <w:szCs w:val="16"/>
+          <w:lang w:eastAsia="pt-BR"/>
+          <w14:ligatures w14:val="none"/>
+        </w:rPr>
+        <w:t xml:space="preserve">    </w:t>
+      </w:r>
+      <w:proofErr w:type="spellStart"/>
+      <w:r>
+        <w:rPr>
+          <w:rFonts w:ascii="Book Antiqua" w:eastAsia="Times New Roman" w:hAnsi="Book Antiqua" w:cs="Times New Roman"/>
+          <w:color w:val="C586C0"/>
+          <w:kern w:val="0"/>
+          <w:sz w:val="16"/>
+          <w:szCs w:val="16"/>
+          <w:lang w:eastAsia="pt-BR"/>
+          <w14:ligatures w14:val="none"/>
+        </w:rPr>
+        <w:t>if</w:t>
+      </w:r>
+      <w:proofErr w:type="spellEnd"/>
+      <w:r>
+        <w:rPr>
+          <w:rFonts w:ascii="Book Antiqua" w:eastAsia="Times New Roman" w:hAnsi="Book Antiqua" w:cs="Times New Roman"/>
+          <w:color w:val="CCCCCC"/>
+          <w:kern w:val="0"/>
+          <w:sz w:val="16"/>
+          <w:szCs w:val="16"/>
+          <w:lang w:eastAsia="pt-BR"/>
+          <w14:ligatures w14:val="none"/>
+        </w:rPr>
+        <w:t xml:space="preserve"> </w:t>
+      </w:r>
+      <w:proofErr w:type="gramStart"/>
+      <w:r>
+        <w:rPr>
+          <w:rFonts w:ascii="Book Antiqua" w:eastAsia="Times New Roman" w:hAnsi="Book Antiqua" w:cs="Times New Roman"/>
+          <w:color w:val="CCCCCC"/>
+          <w:kern w:val="0"/>
+          <w:sz w:val="16"/>
+          <w:szCs w:val="16"/>
+          <w:lang w:eastAsia="pt-BR"/>
+          <w14:ligatures w14:val="none"/>
+        </w:rPr>
+        <w:t>(</w:t>
+      </w:r>
+      <w:r>
+        <w:rPr>
+          <w:rFonts w:ascii="Book Antiqua" w:eastAsia="Times New Roman" w:hAnsi="Book Antiqua" w:cs="Times New Roman"/>
+          <w:color w:val="D4D4D4"/>
+          <w:kern w:val="0"/>
+          <w:sz w:val="16"/>
+          <w:szCs w:val="16"/>
+          <w:lang w:eastAsia="pt-BR"/>
+          <w14:ligatures w14:val="none"/>
+        </w:rPr>
+        <w:t>!</w:t>
+      </w:r>
+      <w:proofErr w:type="spellStart"/>
+      <w:r>
+        <w:rPr>
+          <w:rFonts w:ascii="Book Antiqua" w:eastAsia="Times New Roman" w:hAnsi="Book Antiqua" w:cs="Times New Roman"/>
+          <w:color w:val="4FC1FF"/>
+          <w:kern w:val="0"/>
+          <w:sz w:val="16"/>
+          <w:szCs w:val="16"/>
+          <w:lang w:eastAsia="pt-BR"/>
+          <w14:ligatures w14:val="none"/>
+        </w:rPr>
+        <w:t>user</w:t>
+      </w:r>
+      <w:proofErr w:type="spellEnd"/>
+      <w:proofErr w:type="gramEnd"/>
+      <w:r>
+        <w:rPr>
+          <w:rFonts w:ascii="Book Antiqua" w:eastAsia="Times New Roman" w:hAnsi="Book Antiqua" w:cs="Times New Roman"/>
+          <w:color w:val="CCCCCC"/>
+          <w:kern w:val="0"/>
+          <w:sz w:val="16"/>
+          <w:szCs w:val="16"/>
+          <w:lang w:eastAsia="pt-BR"/>
+          <w14:ligatures w14:val="none"/>
+        </w:rPr>
+        <w:t>) {</w:t>
+      </w:r>
+    </w:p>
+    <w:p>
+      <w:pPr>
+        <w:shd w:val="clear" w:color="auto" w:fill="1F1F1F"/>
+        <w:spacing w:after="0" w:line="285" w:lineRule="atLeast"/>
+        <w:rPr>
+          <w:rFonts w:ascii="Book Antiqua" w:eastAsia="Times New Roman" w:hAnsi="Book Antiqua" w:cs="Times New Roman"/>
+          <w:color w:val="CCCCCC"/>
+          <w:kern w:val="0"/>
+          <w:sz w:val="16"/>
+          <w:szCs w:val="16"/>
+          <w:lang w:eastAsia="pt-BR"/>
+          <w14:ligatures w14:val="none"/>
+        </w:rPr>
+      </w:pPr>
+      <w:r>
+        <w:rPr>
+          <w:rFonts w:ascii="Book Antiqua" w:eastAsia="Times New Roman" w:hAnsi="Book Antiqua" w:cs="Times New Roman"/>
+          <w:color w:val="CCCCCC"/>
+          <w:kern w:val="0"/>
+          <w:sz w:val="16"/>
+          <w:szCs w:val="16"/>
+          <w:lang w:eastAsia="pt-BR"/>
+          <w14:ligatures w14:val="none"/>
+        </w:rPr>
+        <w:t xml:space="preserve">      </w:t>
+      </w:r>
+      <w:proofErr w:type="spellStart"/>
+      <w:proofErr w:type="gramStart"/>
+      <w:r>
+        <w:rPr>
+          <w:rFonts w:ascii="Book Antiqua" w:eastAsia="Times New Roman" w:hAnsi="Book Antiqua" w:cs="Times New Roman"/>
+          <w:color w:val="9CDCFE"/>
+          <w:kern w:val="0"/>
+          <w:sz w:val="16"/>
+          <w:szCs w:val="16"/>
+          <w:lang w:eastAsia="pt-BR"/>
+          <w14:ligatures w14:val="none"/>
+        </w:rPr>
+        <w:t>res</w:t>
+      </w:r>
+      <w:r>
+        <w:rPr>
+          <w:rFonts w:ascii="Book Antiqua" w:eastAsia="Times New Roman" w:hAnsi="Book Antiqua" w:cs="Times New Roman"/>
+          <w:color w:val="CCCCCC"/>
+          <w:kern w:val="0"/>
+          <w:sz w:val="16"/>
+          <w:szCs w:val="16"/>
+          <w:lang w:eastAsia="pt-BR"/>
+          <w14:ligatures w14:val="none"/>
+        </w:rPr>
+        <w:t>.</w:t>
+      </w:r>
+      <w:r>
+        <w:rPr>
+          <w:rFonts w:ascii="Book Antiqua" w:eastAsia="Times New Roman" w:hAnsi="Book Antiqua" w:cs="Times New Roman"/>
+          <w:color w:val="DCDCAA"/>
+          <w:kern w:val="0"/>
+          <w:sz w:val="16"/>
+          <w:szCs w:val="16"/>
+          <w:lang w:eastAsia="pt-BR"/>
+          <w14:ligatures w14:val="none"/>
+        </w:rPr>
+        <w:t>status</w:t>
+      </w:r>
+      <w:proofErr w:type="spellEnd"/>
+      <w:proofErr w:type="gramEnd"/>
+      <w:r>
+        <w:rPr>
+          <w:rFonts w:ascii="Book Antiqua" w:eastAsia="Times New Roman" w:hAnsi="Book Antiqua" w:cs="Times New Roman"/>
+          <w:color w:val="CCCCCC"/>
+          <w:kern w:val="0"/>
+          <w:sz w:val="16"/>
+          <w:szCs w:val="16"/>
+          <w:lang w:eastAsia="pt-BR"/>
+          <w14:ligatures w14:val="none"/>
+        </w:rPr>
+        <w:t>(</w:t>
+      </w:r>
+      <w:r>
+        <w:rPr>
+          <w:rFonts w:ascii="Book Antiqua" w:eastAsia="Times New Roman" w:hAnsi="Book Antiqua" w:cs="Times New Roman"/>
+          <w:color w:val="B5CEA8"/>
+          <w:kern w:val="0"/>
+          <w:sz w:val="16"/>
+          <w:szCs w:val="16"/>
+          <w:lang w:eastAsia="pt-BR"/>
+          <w14:ligatures w14:val="none"/>
+        </w:rPr>
+        <w:t>404</w:t>
+      </w:r>
+      <w:r>
+        <w:rPr>
+          <w:rFonts w:ascii="Book Antiqua" w:eastAsia="Times New Roman" w:hAnsi="Book Antiqua" w:cs="Times New Roman"/>
+          <w:color w:val="CCCCCC"/>
+          <w:kern w:val="0"/>
+          <w:sz w:val="16"/>
+          <w:szCs w:val="16"/>
+          <w:lang w:eastAsia="pt-BR"/>
+          <w14:ligatures w14:val="none"/>
+        </w:rPr>
+        <w:t>).</w:t>
+      </w:r>
+      <w:proofErr w:type="spellStart"/>
+      <w:r>
+        <w:rPr>
+          <w:rFonts w:ascii="Book Antiqua" w:eastAsia="Times New Roman" w:hAnsi="Book Antiqua" w:cs="Times New Roman"/>
+          <w:color w:val="DCDCAA"/>
+          <w:kern w:val="0"/>
+          <w:sz w:val="16"/>
+          <w:szCs w:val="16"/>
+          <w:lang w:eastAsia="pt-BR"/>
+          <w14:ligatures w14:val="none"/>
+        </w:rPr>
+        <w:t>json</w:t>
+      </w:r>
+      <w:proofErr w:type="spellEnd"/>
+      <w:r>
+        <w:rPr>
+          <w:rFonts w:ascii="Book Antiqua" w:eastAsia="Times New Roman" w:hAnsi="Book Antiqua" w:cs="Times New Roman"/>
+          <w:color w:val="CCCCCC"/>
+          <w:kern w:val="0"/>
+          <w:sz w:val="16"/>
+          <w:szCs w:val="16"/>
+          <w:lang w:eastAsia="pt-BR"/>
+          <w14:ligatures w14:val="none"/>
+        </w:rPr>
+        <w:t xml:space="preserve">({ </w:t>
+      </w:r>
+      <w:proofErr w:type="spellStart"/>
+      <w:r>
+        <w:rPr>
+          <w:rFonts w:ascii="Book Antiqua" w:eastAsia="Times New Roman" w:hAnsi="Book Antiqua" w:cs="Times New Roman"/>
+          <w:color w:val="9CDCFE"/>
+          <w:kern w:val="0"/>
+          <w:sz w:val="16"/>
+          <w:szCs w:val="16"/>
+          <w:lang w:eastAsia="pt-BR"/>
+          <w14:ligatures w14:val="none"/>
+        </w:rPr>
+        <w:t>errors</w:t>
+      </w:r>
+      <w:proofErr w:type="spellEnd"/>
+      <w:r>
+        <w:rPr>
+          <w:rFonts w:ascii="Book Antiqua" w:eastAsia="Times New Roman" w:hAnsi="Book Antiqua" w:cs="Times New Roman"/>
+          <w:color w:val="9CDCFE"/>
+          <w:kern w:val="0"/>
+          <w:sz w:val="16"/>
+          <w:szCs w:val="16"/>
+          <w:lang w:eastAsia="pt-BR"/>
+          <w14:ligatures w14:val="none"/>
+        </w:rPr>
+        <w:t>:</w:t>
+      </w:r>
+      <w:r>
+        <w:rPr>
+          <w:rFonts w:ascii="Book Antiqua" w:eastAsia="Times New Roman" w:hAnsi="Book Antiqua" w:cs="Times New Roman"/>
+          <w:color w:val="CCCCCC"/>
+          <w:kern w:val="0"/>
+          <w:sz w:val="16"/>
+          <w:szCs w:val="16"/>
+          <w:lang w:eastAsia="pt-BR"/>
+          <w14:ligatures w14:val="none"/>
+        </w:rPr>
+        <w:t xml:space="preserve"> [</w:t>
+      </w:r>
+      <w:r>
+        <w:rPr>
+          <w:rFonts w:ascii="Book Antiqua" w:eastAsia="Times New Roman" w:hAnsi="Book Antiqua" w:cs="Times New Roman"/>
+          <w:color w:val="CE9178"/>
+          <w:kern w:val="0"/>
+          <w:sz w:val="16"/>
+          <w:szCs w:val="16"/>
+          <w:lang w:eastAsia="pt-BR"/>
+          <w14:ligatures w14:val="none"/>
+        </w:rPr>
+        <w:t>"Usuário não encontrado."</w:t>
+      </w:r>
+      <w:r>
+        <w:rPr>
+          <w:rFonts w:ascii="Book Antiqua" w:eastAsia="Times New Roman" w:hAnsi="Book Antiqua" w:cs="Times New Roman"/>
+          <w:color w:val="CCCCCC"/>
+          <w:kern w:val="0"/>
+          <w:sz w:val="16"/>
+          <w:szCs w:val="16"/>
+          <w:lang w:eastAsia="pt-BR"/>
+          <w14:ligatures w14:val="none"/>
+        </w:rPr>
+        <w:t>] })</w:t>
+      </w:r>
+    </w:p>
+    <w:p>
+      <w:pPr>
+        <w:shd w:val="clear" w:color="auto" w:fill="1F1F1F"/>
+        <w:spacing w:after="0" w:line="285" w:lineRule="atLeast"/>
+        <w:rPr>
+          <w:rFonts w:ascii="Book Antiqua" w:eastAsia="Times New Roman" w:hAnsi="Book Antiqua" w:cs="Times New Roman"/>
+          <w:color w:val="CCCCCC"/>
+          <w:kern w:val="0"/>
+          <w:sz w:val="16"/>
+          <w:szCs w:val="16"/>
+          <w:lang w:eastAsia="pt-BR"/>
+          <w14:ligatures w14:val="none"/>
+        </w:rPr>
+      </w:pPr>
+      <w:r>
+        <w:rPr>
+          <w:rFonts w:ascii="Book Antiqua" w:eastAsia="Times New Roman" w:hAnsi="Book Antiqua" w:cs="Times New Roman"/>
+          <w:color w:val="CCCCCC"/>
+          <w:kern w:val="0"/>
+          <w:sz w:val="16"/>
+          <w:szCs w:val="16"/>
+          <w:lang w:eastAsia="pt-BR"/>
+          <w14:ligatures w14:val="none"/>
+        </w:rPr>
+        <w:t>    }</w:t>
+      </w:r>
+    </w:p>
+    <w:p>
+      <w:pPr>
+        <w:shd w:val="clear" w:color="auto" w:fill="1F1F1F"/>
+        <w:spacing w:after="0" w:line="285" w:lineRule="atLeast"/>
+        <w:rPr>
+          <w:rFonts w:ascii="Book Antiqua" w:eastAsia="Times New Roman" w:hAnsi="Book Antiqua" w:cs="Times New Roman"/>
+          <w:color w:val="CCCCCC"/>
+          <w:kern w:val="0"/>
+          <w:sz w:val="16"/>
+          <w:szCs w:val="16"/>
+          <w:lang w:eastAsia="pt-BR"/>
+          <w14:ligatures w14:val="none"/>
+        </w:rPr>
+      </w:pPr>
+    </w:p>
+    <w:p>
+      <w:pPr>
+        <w:shd w:val="clear" w:color="auto" w:fill="1F1F1F"/>
+        <w:spacing w:after="0" w:line="285" w:lineRule="atLeast"/>
+        <w:rPr>
+          <w:rFonts w:ascii="Book Antiqua" w:eastAsia="Times New Roman" w:hAnsi="Book Antiqua" w:cs="Times New Roman"/>
+          <w:color w:val="CCCCCC"/>
+          <w:kern w:val="0"/>
+          <w:sz w:val="16"/>
+          <w:szCs w:val="16"/>
+          <w:lang w:eastAsia="pt-BR"/>
+          <w14:ligatures w14:val="none"/>
+        </w:rPr>
+      </w:pPr>
+      <w:r>
+        <w:rPr>
+          <w:rFonts w:ascii="Book Antiqua" w:eastAsia="Times New Roman" w:hAnsi="Book Antiqua" w:cs="Times New Roman"/>
+          <w:color w:val="CCCCCC"/>
+          <w:kern w:val="0"/>
+          <w:sz w:val="16"/>
+          <w:szCs w:val="16"/>
+          <w:lang w:eastAsia="pt-BR"/>
+          <w14:ligatures w14:val="none"/>
+        </w:rPr>
+        <w:t xml:space="preserve">    </w:t>
+      </w:r>
+      <w:proofErr w:type="spellStart"/>
+      <w:proofErr w:type="gramStart"/>
+      <w:r>
+        <w:rPr>
+          <w:rFonts w:ascii="Book Antiqua" w:eastAsia="Times New Roman" w:hAnsi="Book Antiqua" w:cs="Times New Roman"/>
+          <w:color w:val="9CDCFE"/>
+          <w:kern w:val="0"/>
+          <w:sz w:val="16"/>
+          <w:szCs w:val="16"/>
+          <w:lang w:eastAsia="pt-BR"/>
+          <w14:ligatures w14:val="none"/>
+        </w:rPr>
+        <w:t>res</w:t>
+      </w:r>
+      <w:r>
+        <w:rPr>
+          <w:rFonts w:ascii="Book Antiqua" w:eastAsia="Times New Roman" w:hAnsi="Book Antiqua" w:cs="Times New Roman"/>
+          <w:color w:val="CCCCCC"/>
+          <w:kern w:val="0"/>
+          <w:sz w:val="16"/>
+          <w:szCs w:val="16"/>
+          <w:lang w:eastAsia="pt-BR"/>
+          <w14:ligatures w14:val="none"/>
+        </w:rPr>
+        <w:t>.</w:t>
+      </w:r>
+      <w:r>
+        <w:rPr>
+          <w:rFonts w:ascii="Book Antiqua" w:eastAsia="Times New Roman" w:hAnsi="Book Antiqua" w:cs="Times New Roman"/>
+          <w:color w:val="DCDCAA"/>
+          <w:kern w:val="0"/>
+          <w:sz w:val="16"/>
+          <w:szCs w:val="16"/>
+          <w:lang w:eastAsia="pt-BR"/>
+          <w14:ligatures w14:val="none"/>
+        </w:rPr>
+        <w:t>status</w:t>
+      </w:r>
+      <w:proofErr w:type="spellEnd"/>
+      <w:proofErr w:type="gramEnd"/>
+      <w:r>
+        <w:rPr>
+          <w:rFonts w:ascii="Book Antiqua" w:eastAsia="Times New Roman" w:hAnsi="Book Antiqua" w:cs="Times New Roman"/>
+          <w:color w:val="CCCCCC"/>
+          <w:kern w:val="0"/>
+          <w:sz w:val="16"/>
+          <w:szCs w:val="16"/>
+          <w:lang w:eastAsia="pt-BR"/>
+          <w14:ligatures w14:val="none"/>
+        </w:rPr>
+        <w:t>(</w:t>
+      </w:r>
+      <w:r>
+        <w:rPr>
+          <w:rFonts w:ascii="Book Antiqua" w:eastAsia="Times New Roman" w:hAnsi="Book Antiqua" w:cs="Times New Roman"/>
+          <w:color w:val="B5CEA8"/>
+          <w:kern w:val="0"/>
+          <w:sz w:val="16"/>
+          <w:szCs w:val="16"/>
+          <w:lang w:eastAsia="pt-BR"/>
+          <w14:ligatures w14:val="none"/>
+        </w:rPr>
+        <w:t>200</w:t>
+      </w:r>
+      <w:r>
+        <w:rPr>
+          <w:rFonts w:ascii="Book Antiqua" w:eastAsia="Times New Roman" w:hAnsi="Book Antiqua" w:cs="Times New Roman"/>
+          <w:color w:val="CCCCCC"/>
+          <w:kern w:val="0"/>
+          <w:sz w:val="16"/>
+          <w:szCs w:val="16"/>
+          <w:lang w:eastAsia="pt-BR"/>
+          <w14:ligatures w14:val="none"/>
+        </w:rPr>
+        <w:t>).</w:t>
+      </w:r>
+      <w:proofErr w:type="spellStart"/>
+      <w:r>
+        <w:rPr>
+          <w:rFonts w:ascii="Book Antiqua" w:eastAsia="Times New Roman" w:hAnsi="Book Antiqua" w:cs="Times New Roman"/>
+          <w:color w:val="DCDCAA"/>
+          <w:kern w:val="0"/>
+          <w:sz w:val="16"/>
+          <w:szCs w:val="16"/>
+          <w:lang w:eastAsia="pt-BR"/>
+          <w14:ligatures w14:val="none"/>
+        </w:rPr>
+        <w:t>json</w:t>
+      </w:r>
+      <w:proofErr w:type="spellEnd"/>
+      <w:r>
+        <w:rPr>
+          <w:rFonts w:ascii="Book Antiqua" w:eastAsia="Times New Roman" w:hAnsi="Book Antiqua" w:cs="Times New Roman"/>
+          <w:color w:val="CCCCCC"/>
+          <w:kern w:val="0"/>
+          <w:sz w:val="16"/>
+          <w:szCs w:val="16"/>
+          <w:lang w:eastAsia="pt-BR"/>
+          <w14:ligatures w14:val="none"/>
+        </w:rPr>
+        <w:t>(</w:t>
+      </w:r>
+      <w:proofErr w:type="spellStart"/>
+      <w:r>
+        <w:rPr>
+          <w:rFonts w:ascii="Book Antiqua" w:eastAsia="Times New Roman" w:hAnsi="Book Antiqua" w:cs="Times New Roman"/>
+          <w:color w:val="4FC1FF"/>
+          <w:kern w:val="0"/>
+          <w:sz w:val="16"/>
+          <w:szCs w:val="16"/>
+          <w:lang w:eastAsia="pt-BR"/>
+          <w14:ligatures w14:val="none"/>
+        </w:rPr>
+        <w:t>user</w:t>
+      </w:r>
+      <w:proofErr w:type="spellEnd"/>
+      <w:r>
+        <w:rPr>
+          <w:rFonts w:ascii="Book Antiqua" w:eastAsia="Times New Roman" w:hAnsi="Book Antiqua" w:cs="Times New Roman"/>
+          <w:color w:val="CCCCCC"/>
+          <w:kern w:val="0"/>
+          <w:sz w:val="16"/>
+          <w:szCs w:val="16"/>
+          <w:lang w:eastAsia="pt-BR"/>
+          <w14:ligatures w14:val="none"/>
+        </w:rPr>
+        <w:t>)</w:t>
+      </w:r>
+      <w:r>
+        <w:rPr>
+          <w:rFonts w:ascii="Book Antiqua" w:eastAsia="Times New Roman" w:hAnsi="Book Antiqua" w:cs="Times New Roman"/>
+          <w:color w:val="6A9955"/>
+          <w:kern w:val="0"/>
+          <w:sz w:val="16"/>
+          <w:szCs w:val="16"/>
+          <w:lang w:eastAsia="pt-BR"/>
+          <w14:ligatures w14:val="none"/>
+        </w:rPr>
+        <w:t xml:space="preserve">//se deu tudo certo não passa pelo </w:t>
+      </w:r>
+      <w:proofErr w:type="spellStart"/>
+      <w:r>
+        <w:rPr>
+          <w:rFonts w:ascii="Book Antiqua" w:eastAsia="Times New Roman" w:hAnsi="Book Antiqua" w:cs="Times New Roman"/>
+          <w:color w:val="6A9955"/>
+          <w:kern w:val="0"/>
+          <w:sz w:val="16"/>
+          <w:szCs w:val="16"/>
+          <w:lang w:eastAsia="pt-BR"/>
+          <w14:ligatures w14:val="none"/>
+        </w:rPr>
+        <w:t>if</w:t>
+      </w:r>
+      <w:proofErr w:type="spellEnd"/>
+      <w:r>
+        <w:rPr>
+          <w:rFonts w:ascii="Book Antiqua" w:eastAsia="Times New Roman" w:hAnsi="Book Antiqua" w:cs="Times New Roman"/>
+          <w:color w:val="6A9955"/>
+          <w:kern w:val="0"/>
+          <w:sz w:val="16"/>
+          <w:szCs w:val="16"/>
+          <w:lang w:eastAsia="pt-BR"/>
+          <w14:ligatures w14:val="none"/>
+        </w:rPr>
+        <w:t xml:space="preserve"> e exibe os dados do usuário em </w:t>
+      </w:r>
+      <w:proofErr w:type="spellStart"/>
+      <w:r>
+        <w:rPr>
+          <w:rFonts w:ascii="Book Antiqua" w:eastAsia="Times New Roman" w:hAnsi="Book Antiqua" w:cs="Times New Roman"/>
+          <w:color w:val="6A9955"/>
+          <w:kern w:val="0"/>
+          <w:sz w:val="16"/>
+          <w:szCs w:val="16"/>
+          <w:lang w:eastAsia="pt-BR"/>
+          <w14:ligatures w14:val="none"/>
+        </w:rPr>
+        <w:t>json</w:t>
+      </w:r>
+      <w:proofErr w:type="spellEnd"/>
+    </w:p>
+    <w:p>
+      <w:pPr>
+        <w:shd w:val="clear" w:color="auto" w:fill="1F1F1F"/>
+        <w:spacing w:after="0" w:line="285" w:lineRule="atLeast"/>
+        <w:rPr>
+          <w:rFonts w:ascii="Book Antiqua" w:eastAsia="Times New Roman" w:hAnsi="Book Antiqua" w:cs="Times New Roman"/>
+          <w:color w:val="CCCCCC"/>
+          <w:kern w:val="0"/>
+          <w:sz w:val="16"/>
+          <w:szCs w:val="16"/>
+          <w:lang w:eastAsia="pt-BR"/>
+          <w14:ligatures w14:val="none"/>
+        </w:rPr>
+      </w:pPr>
+      <w:r>
+        <w:rPr>
+          <w:rFonts w:ascii="Book Antiqua" w:eastAsia="Times New Roman" w:hAnsi="Book Antiqua" w:cs="Times New Roman"/>
+          <w:color w:val="CCCCCC"/>
+          <w:kern w:val="0"/>
+          <w:sz w:val="16"/>
+          <w:szCs w:val="16"/>
+          <w:lang w:eastAsia="pt-BR"/>
+          <w14:ligatures w14:val="none"/>
+        </w:rPr>
+        <w:t xml:space="preserve">  } </w:t>
+      </w:r>
+      <w:r>
+        <w:rPr>
+          <w:rFonts w:ascii="Book Antiqua" w:eastAsia="Times New Roman" w:hAnsi="Book Antiqua" w:cs="Times New Roman"/>
+          <w:color w:val="C586C0"/>
+          <w:kern w:val="0"/>
+          <w:sz w:val="16"/>
+          <w:szCs w:val="16"/>
+          <w:lang w:eastAsia="pt-BR"/>
+          <w14:ligatures w14:val="none"/>
+        </w:rPr>
+        <w:t>catch</w:t>
+      </w:r>
+      <w:r>
+        <w:rPr>
+          <w:rFonts w:ascii="Book Antiqua" w:eastAsia="Times New Roman" w:hAnsi="Book Antiqua" w:cs="Times New Roman"/>
+          <w:color w:val="CCCCCC"/>
+          <w:kern w:val="0"/>
+          <w:sz w:val="16"/>
+          <w:szCs w:val="16"/>
+          <w:lang w:eastAsia="pt-BR"/>
+          <w14:ligatures w14:val="none"/>
+        </w:rPr>
+        <w:t xml:space="preserve"> (</w:t>
+      </w:r>
+      <w:proofErr w:type="spellStart"/>
+      <w:r>
+        <w:rPr>
+          <w:rFonts w:ascii="Book Antiqua" w:eastAsia="Times New Roman" w:hAnsi="Book Antiqua" w:cs="Times New Roman"/>
+          <w:color w:val="9CDCFE"/>
+          <w:kern w:val="0"/>
+          <w:sz w:val="16"/>
+          <w:szCs w:val="16"/>
+          <w:lang w:eastAsia="pt-BR"/>
+          <w14:ligatures w14:val="none"/>
+        </w:rPr>
+        <w:t>error</w:t>
+      </w:r>
+      <w:proofErr w:type="spellEnd"/>
+      <w:r>
+        <w:rPr>
+          <w:rFonts w:ascii="Book Antiqua" w:eastAsia="Times New Roman" w:hAnsi="Book Antiqua" w:cs="Times New Roman"/>
+          <w:color w:val="CCCCCC"/>
+          <w:kern w:val="0"/>
+          <w:sz w:val="16"/>
+          <w:szCs w:val="16"/>
+          <w:lang w:eastAsia="pt-BR"/>
+          <w14:ligatures w14:val="none"/>
+        </w:rPr>
+        <w:t>) {</w:t>
+      </w:r>
+    </w:p>
+    <w:p>
+      <w:pPr>
+        <w:shd w:val="clear" w:color="auto" w:fill="1F1F1F"/>
+        <w:spacing w:after="0" w:line="285" w:lineRule="atLeast"/>
+        <w:rPr>
+          <w:rFonts w:ascii="Book Antiqua" w:eastAsia="Times New Roman" w:hAnsi="Book Antiqua" w:cs="Times New Roman"/>
+          <w:color w:val="CCCCCC"/>
+          <w:kern w:val="0"/>
+          <w:sz w:val="16"/>
+          <w:szCs w:val="16"/>
+          <w:lang w:eastAsia="pt-BR"/>
+          <w14:ligatures w14:val="none"/>
+        </w:rPr>
+      </w:pPr>
+      <w:r>
+        <w:rPr>
+          <w:rFonts w:ascii="Book Antiqua" w:eastAsia="Times New Roman" w:hAnsi="Book Antiqua" w:cs="Times New Roman"/>
+          <w:color w:val="CCCCCC"/>
+          <w:kern w:val="0"/>
+          <w:sz w:val="16"/>
+          <w:szCs w:val="16"/>
+          <w:lang w:eastAsia="pt-BR"/>
+          <w14:ligatures w14:val="none"/>
+        </w:rPr>
+        <w:t xml:space="preserve">    </w:t>
+      </w:r>
+      <w:proofErr w:type="spellStart"/>
+      <w:proofErr w:type="gramStart"/>
+      <w:r>
+        <w:rPr>
+          <w:rFonts w:ascii="Book Antiqua" w:eastAsia="Times New Roman" w:hAnsi="Book Antiqua" w:cs="Times New Roman"/>
+          <w:color w:val="9CDCFE"/>
+          <w:kern w:val="0"/>
+          <w:sz w:val="16"/>
+          <w:szCs w:val="16"/>
+          <w:lang w:eastAsia="pt-BR"/>
+          <w14:ligatures w14:val="none"/>
+        </w:rPr>
+        <w:t>res</w:t>
+      </w:r>
+      <w:r>
+        <w:rPr>
+          <w:rFonts w:ascii="Book Antiqua" w:eastAsia="Times New Roman" w:hAnsi="Book Antiqua" w:cs="Times New Roman"/>
+          <w:color w:val="CCCCCC"/>
+          <w:kern w:val="0"/>
+          <w:sz w:val="16"/>
+          <w:szCs w:val="16"/>
+          <w:lang w:eastAsia="pt-BR"/>
+          <w14:ligatures w14:val="none"/>
+        </w:rPr>
+        <w:t>.</w:t>
+      </w:r>
+      <w:r>
+        <w:rPr>
+          <w:rFonts w:ascii="Book Antiqua" w:eastAsia="Times New Roman" w:hAnsi="Book Antiqua" w:cs="Times New Roman"/>
+          <w:color w:val="DCDCAA"/>
+          <w:kern w:val="0"/>
+          <w:sz w:val="16"/>
+          <w:szCs w:val="16"/>
+          <w:lang w:eastAsia="pt-BR"/>
+          <w14:ligatures w14:val="none"/>
+        </w:rPr>
+        <w:t>status</w:t>
+      </w:r>
+      <w:proofErr w:type="spellEnd"/>
+      <w:proofErr w:type="gramEnd"/>
+      <w:r>
+        <w:rPr>
+          <w:rFonts w:ascii="Book Antiqua" w:eastAsia="Times New Roman" w:hAnsi="Book Antiqua" w:cs="Times New Roman"/>
+          <w:color w:val="CCCCCC"/>
+          <w:kern w:val="0"/>
+          <w:sz w:val="16"/>
+          <w:szCs w:val="16"/>
+          <w:lang w:eastAsia="pt-BR"/>
+          <w14:ligatures w14:val="none"/>
+        </w:rPr>
+        <w:t>(</w:t>
+      </w:r>
+      <w:r>
+        <w:rPr>
+          <w:rFonts w:ascii="Book Antiqua" w:eastAsia="Times New Roman" w:hAnsi="Book Antiqua" w:cs="Times New Roman"/>
+          <w:color w:val="B5CEA8"/>
+          <w:kern w:val="0"/>
+          <w:sz w:val="16"/>
+          <w:szCs w:val="16"/>
+          <w:lang w:eastAsia="pt-BR"/>
+          <w14:ligatures w14:val="none"/>
+        </w:rPr>
+        <w:t>404</w:t>
+      </w:r>
+      <w:r>
+        <w:rPr>
+          <w:rFonts w:ascii="Book Antiqua" w:eastAsia="Times New Roman" w:hAnsi="Book Antiqua" w:cs="Times New Roman"/>
+          <w:color w:val="CCCCCC"/>
+          <w:kern w:val="0"/>
+          <w:sz w:val="16"/>
+          <w:szCs w:val="16"/>
+          <w:lang w:eastAsia="pt-BR"/>
+          <w14:ligatures w14:val="none"/>
+        </w:rPr>
+        <w:t>).</w:t>
+      </w:r>
+      <w:proofErr w:type="spellStart"/>
+      <w:r>
+        <w:rPr>
+          <w:rFonts w:ascii="Book Antiqua" w:eastAsia="Times New Roman" w:hAnsi="Book Antiqua" w:cs="Times New Roman"/>
+          <w:color w:val="DCDCAA"/>
+          <w:kern w:val="0"/>
+          <w:sz w:val="16"/>
+          <w:szCs w:val="16"/>
+          <w:lang w:eastAsia="pt-BR"/>
+          <w14:ligatures w14:val="none"/>
+        </w:rPr>
+        <w:t>json</w:t>
+      </w:r>
+      <w:proofErr w:type="spellEnd"/>
+      <w:r>
+        <w:rPr>
+          <w:rFonts w:ascii="Book Antiqua" w:eastAsia="Times New Roman" w:hAnsi="Book Antiqua" w:cs="Times New Roman"/>
+          <w:color w:val="CCCCCC"/>
+          <w:kern w:val="0"/>
+          <w:sz w:val="16"/>
+          <w:szCs w:val="16"/>
+          <w:lang w:eastAsia="pt-BR"/>
+          <w14:ligatures w14:val="none"/>
+        </w:rPr>
+        <w:t xml:space="preserve">({ </w:t>
+      </w:r>
+      <w:proofErr w:type="spellStart"/>
+      <w:r>
+        <w:rPr>
+          <w:rFonts w:ascii="Book Antiqua" w:eastAsia="Times New Roman" w:hAnsi="Book Antiqua" w:cs="Times New Roman"/>
+          <w:color w:val="9CDCFE"/>
+          <w:kern w:val="0"/>
+          <w:sz w:val="16"/>
+          <w:szCs w:val="16"/>
+          <w:lang w:eastAsia="pt-BR"/>
+          <w14:ligatures w14:val="none"/>
+        </w:rPr>
+        <w:t>errors</w:t>
+      </w:r>
+      <w:proofErr w:type="spellEnd"/>
+      <w:r>
+        <w:rPr>
+          <w:rFonts w:ascii="Book Antiqua" w:eastAsia="Times New Roman" w:hAnsi="Book Antiqua" w:cs="Times New Roman"/>
+          <w:color w:val="9CDCFE"/>
+          <w:kern w:val="0"/>
+          <w:sz w:val="16"/>
+          <w:szCs w:val="16"/>
+          <w:lang w:eastAsia="pt-BR"/>
+          <w14:ligatures w14:val="none"/>
+        </w:rPr>
+        <w:t>:</w:t>
+      </w:r>
+      <w:r>
+        <w:rPr>
+          <w:rFonts w:ascii="Book Antiqua" w:eastAsia="Times New Roman" w:hAnsi="Book Antiqua" w:cs="Times New Roman"/>
+          <w:color w:val="CCCCCC"/>
+          <w:kern w:val="0"/>
+          <w:sz w:val="16"/>
+          <w:szCs w:val="16"/>
+          <w:lang w:eastAsia="pt-BR"/>
+          <w14:ligatures w14:val="none"/>
+        </w:rPr>
+        <w:t xml:space="preserve"> [</w:t>
+      </w:r>
+      <w:r>
+        <w:rPr>
+          <w:rFonts w:ascii="Book Antiqua" w:eastAsia="Times New Roman" w:hAnsi="Book Antiqua" w:cs="Times New Roman"/>
+          <w:color w:val="CE9178"/>
+          <w:kern w:val="0"/>
+          <w:sz w:val="16"/>
+          <w:szCs w:val="16"/>
+          <w:lang w:eastAsia="pt-BR"/>
+          <w14:ligatures w14:val="none"/>
+        </w:rPr>
+        <w:t>"Usuário não encontrado."</w:t>
+      </w:r>
+      <w:r>
+        <w:rPr>
+          <w:rFonts w:ascii="Book Antiqua" w:eastAsia="Times New Roman" w:hAnsi="Book Antiqua" w:cs="Times New Roman"/>
+          <w:color w:val="CCCCCC"/>
+          <w:kern w:val="0"/>
+          <w:sz w:val="16"/>
+          <w:szCs w:val="16"/>
+          <w:lang w:eastAsia="pt-BR"/>
+          <w14:ligatures w14:val="none"/>
+        </w:rPr>
+        <w:t>] })</w:t>
+      </w:r>
+    </w:p>
+    <w:p>
+      <w:pPr>
+        <w:shd w:val="clear" w:color="auto" w:fill="1F1F1F"/>
+        <w:spacing w:after="0" w:line="285" w:lineRule="atLeast"/>
+        <w:rPr>
+          <w:rFonts w:ascii="Book Antiqua" w:eastAsia="Times New Roman" w:hAnsi="Book Antiqua" w:cs="Times New Roman"/>
+          <w:color w:val="CCCCCC"/>
+          <w:kern w:val="0"/>
+          <w:sz w:val="16"/>
+          <w:szCs w:val="16"/>
+          <w:lang w:eastAsia="pt-BR"/>
+          <w14:ligatures w14:val="none"/>
+        </w:rPr>
+      </w:pPr>
+      <w:r>
+        <w:rPr>
+          <w:rFonts w:ascii="Book Antiqua" w:eastAsia="Times New Roman" w:hAnsi="Book Antiqua" w:cs="Times New Roman"/>
+          <w:color w:val="CCCCCC"/>
+          <w:kern w:val="0"/>
+          <w:sz w:val="16"/>
+          <w:szCs w:val="16"/>
+          <w:lang w:eastAsia="pt-BR"/>
+          <w14:ligatures w14:val="none"/>
+        </w:rPr>
+        <w:t>  }</w:t>
+      </w:r>
+    </w:p>
+    <w:p>
+      <w:pPr>
+        <w:shd w:val="clear" w:color="auto" w:fill="1F1F1F"/>
+        <w:spacing w:after="0" w:line="285" w:lineRule="atLeast"/>
+        <w:rPr>
+          <w:rFonts w:ascii="Book Antiqua" w:eastAsia="Times New Roman" w:hAnsi="Book Antiqua" w:cs="Times New Roman"/>
+          <w:color w:val="CCCCCC"/>
+          <w:kern w:val="0"/>
+          <w:sz w:val="16"/>
+          <w:szCs w:val="16"/>
+          <w:lang w:eastAsia="pt-BR"/>
+          <w14:ligatures w14:val="none"/>
+        </w:rPr>
+      </w:pPr>
+      <w:r>
+        <w:rPr>
+          <w:rFonts w:ascii="Book Antiqua" w:eastAsia="Times New Roman" w:hAnsi="Book Antiqua" w:cs="Times New Roman"/>
+          <w:color w:val="CCCCCC"/>
+          <w:kern w:val="0"/>
+          <w:sz w:val="16"/>
+          <w:szCs w:val="16"/>
+          <w:lang w:eastAsia="pt-BR"/>
+          <w14:ligatures w14:val="none"/>
+        </w:rPr>
+        <w:t>}</w:t>
+      </w:r>
+    </w:p>
+    <w:p>
+      <w:pPr>
+        <w:tabs>
+          <w:tab w:val="left" w:pos="2133"/>
+        </w:tabs>
+        <w:spacing w:line="360" w:lineRule="auto"/>
+        <w:jc w:val="both"/>
+        <w:rPr>
+          <w:rFonts w:ascii="Book Antiqua" w:eastAsia="Times New Roman" w:hAnsi="Book Antiqua" w:cs="Arial"/>
+          <w:b/>
+          <w:bCs/>
+          <w:sz w:val="16"/>
+          <w:szCs w:val="16"/>
+          <w:lang w:eastAsia="pt-BR"/>
+        </w:rPr>
+      </w:pPr>
+    </w:p>
+    <w:p>
+      <w:pPr>
+        <w:tabs>
+          <w:tab w:val="left" w:pos="2133"/>
+        </w:tabs>
+        <w:spacing w:line="360" w:lineRule="auto"/>
+        <w:jc w:val="both"/>
+        <w:rPr>
+          <w:rFonts w:ascii="Arial" w:eastAsia="Times New Roman" w:hAnsi="Arial" w:cs="Arial"/>
+          <w:b/>
+          <w:bCs/>
+          <w:i/>
+          <w:iCs/>
+          <w:sz w:val="16"/>
+          <w:szCs w:val="16"/>
+          <w:lang w:eastAsia="pt-BR"/>
+        </w:rPr>
+      </w:pPr>
+      <w:proofErr w:type="spellStart"/>
+      <w:r>
+        <w:rPr>
+          <w:rFonts w:ascii="Arial" w:eastAsia="Times New Roman" w:hAnsi="Arial" w:cs="Arial"/>
+          <w:b/>
+          <w:bCs/>
+          <w:i/>
+          <w:iCs/>
+          <w:sz w:val="16"/>
+          <w:szCs w:val="16"/>
+          <w:lang w:eastAsia="pt-BR"/>
+        </w:rPr>
+        <w:t>routes</w:t>
+      </w:r>
+      <w:proofErr w:type="spellEnd"/>
+      <w:r>
+        <w:rPr>
+          <w:rFonts w:ascii="Arial" w:eastAsia="Times New Roman" w:hAnsi="Arial" w:cs="Arial"/>
+          <w:b/>
+          <w:bCs/>
+          <w:i/>
+          <w:iCs/>
+          <w:sz w:val="16"/>
+          <w:szCs w:val="16"/>
+          <w:lang w:eastAsia="pt-BR"/>
+        </w:rPr>
+        <w:t>&gt;</w:t>
+      </w:r>
+      <w:proofErr w:type="spellStart"/>
+      <w:r>
+        <w:rPr>
+          <w:rFonts w:ascii="Arial" w:eastAsia="Times New Roman" w:hAnsi="Arial" w:cs="Arial"/>
+          <w:b/>
+          <w:bCs/>
+          <w:i/>
+          <w:iCs/>
+          <w:sz w:val="16"/>
+          <w:szCs w:val="16"/>
+          <w:lang w:eastAsia="pt-BR"/>
+        </w:rPr>
+        <w:t>UserRoutes</w:t>
+      </w:r>
+      <w:proofErr w:type="spellEnd"/>
+      <w:r>
+        <w:rPr>
+          <w:rFonts w:ascii="Arial" w:eastAsia="Times New Roman" w:hAnsi="Arial" w:cs="Arial"/>
+          <w:b/>
+          <w:bCs/>
+          <w:i/>
+          <w:iCs/>
+          <w:sz w:val="16"/>
+          <w:szCs w:val="16"/>
+          <w:lang w:eastAsia="pt-BR"/>
+        </w:rPr>
+        <w:t xml:space="preserve"> – </w:t>
+      </w:r>
+      <w:proofErr w:type="spellStart"/>
+      <w:r>
+        <w:rPr>
+          <w:rFonts w:ascii="Arial" w:eastAsia="Times New Roman" w:hAnsi="Arial" w:cs="Arial"/>
+          <w:b/>
+          <w:bCs/>
+          <w:i/>
+          <w:iCs/>
+          <w:sz w:val="16"/>
+          <w:szCs w:val="16"/>
+          <w:lang w:eastAsia="pt-BR"/>
+        </w:rPr>
+        <w:t>noa</w:t>
+      </w:r>
+      <w:proofErr w:type="spellEnd"/>
+      <w:r>
+        <w:rPr>
+          <w:rFonts w:ascii="Arial" w:eastAsia="Times New Roman" w:hAnsi="Arial" w:cs="Arial"/>
+          <w:b/>
+          <w:bCs/>
+          <w:i/>
+          <w:iCs/>
+          <w:sz w:val="16"/>
+          <w:szCs w:val="16"/>
+          <w:lang w:eastAsia="pt-BR"/>
+        </w:rPr>
+        <w:t xml:space="preserve"> precisa de validação </w:t>
+      </w:r>
+      <w:proofErr w:type="spellStart"/>
+      <w:r>
+        <w:rPr>
+          <w:rFonts w:ascii="Arial" w:eastAsia="Times New Roman" w:hAnsi="Arial" w:cs="Arial"/>
+          <w:b/>
+          <w:bCs/>
+          <w:i/>
+          <w:iCs/>
+          <w:sz w:val="16"/>
+          <w:szCs w:val="16"/>
+          <w:lang w:eastAsia="pt-BR"/>
+        </w:rPr>
+        <w:t>pq</w:t>
+      </w:r>
+      <w:proofErr w:type="spellEnd"/>
+      <w:r>
+        <w:rPr>
+          <w:rFonts w:ascii="Arial" w:eastAsia="Times New Roman" w:hAnsi="Arial" w:cs="Arial"/>
+          <w:b/>
+          <w:bCs/>
+          <w:i/>
+          <w:iCs/>
+          <w:sz w:val="16"/>
+          <w:szCs w:val="16"/>
+          <w:lang w:eastAsia="pt-BR"/>
+        </w:rPr>
+        <w:t xml:space="preserve"> qualquer consegue achar o perfil de outro</w:t>
+      </w:r>
+    </w:p>
+    <w:p>
+      <w:pPr>
+        <w:shd w:val="clear" w:color="auto" w:fill="1F1F1F"/>
+        <w:spacing w:after="0" w:line="285" w:lineRule="atLeast"/>
+        <w:rPr>
+          <w:rFonts w:ascii="Book Antiqua" w:eastAsia="Times New Roman" w:hAnsi="Book Antiqua" w:cs="Times New Roman"/>
+          <w:color w:val="CCCCCC"/>
+          <w:kern w:val="0"/>
+          <w:sz w:val="16"/>
+          <w:szCs w:val="16"/>
+          <w:lang w:eastAsia="pt-BR"/>
+          <w14:ligatures w14:val="none"/>
+        </w:rPr>
+      </w:pPr>
+      <w:proofErr w:type="spellStart"/>
+      <w:proofErr w:type="gramStart"/>
+      <w:r>
+        <w:rPr>
+          <w:rFonts w:ascii="Book Antiqua" w:eastAsia="Times New Roman" w:hAnsi="Book Antiqua" w:cs="Times New Roman"/>
+          <w:color w:val="4FC1FF"/>
+          <w:kern w:val="0"/>
+          <w:sz w:val="16"/>
+          <w:szCs w:val="16"/>
+          <w:lang w:eastAsia="pt-BR"/>
+          <w14:ligatures w14:val="none"/>
+        </w:rPr>
+        <w:t>router</w:t>
+      </w:r>
+      <w:r>
+        <w:rPr>
+          <w:rFonts w:ascii="Book Antiqua" w:eastAsia="Times New Roman" w:hAnsi="Book Antiqua" w:cs="Times New Roman"/>
+          <w:color w:val="CCCCCC"/>
+          <w:kern w:val="0"/>
+          <w:sz w:val="16"/>
+          <w:szCs w:val="16"/>
+          <w:lang w:eastAsia="pt-BR"/>
+          <w14:ligatures w14:val="none"/>
+        </w:rPr>
+        <w:t>.</w:t>
+      </w:r>
+      <w:r>
+        <w:rPr>
+          <w:rFonts w:ascii="Book Antiqua" w:eastAsia="Times New Roman" w:hAnsi="Book Antiqua" w:cs="Times New Roman"/>
+          <w:color w:val="DCDCAA"/>
+          <w:kern w:val="0"/>
+          <w:sz w:val="16"/>
+          <w:szCs w:val="16"/>
+          <w:lang w:eastAsia="pt-BR"/>
+          <w14:ligatures w14:val="none"/>
+        </w:rPr>
+        <w:t>get</w:t>
+      </w:r>
+      <w:proofErr w:type="spellEnd"/>
+      <w:r>
+        <w:rPr>
+          <w:rFonts w:ascii="Book Antiqua" w:eastAsia="Times New Roman" w:hAnsi="Book Antiqua" w:cs="Times New Roman"/>
+          <w:color w:val="CCCCCC"/>
+          <w:kern w:val="0"/>
+          <w:sz w:val="16"/>
+          <w:szCs w:val="16"/>
+          <w:lang w:eastAsia="pt-BR"/>
+          <w14:ligatures w14:val="none"/>
+        </w:rPr>
+        <w:t>(</w:t>
+      </w:r>
+      <w:proofErr w:type="gramEnd"/>
+      <w:r>
+        <w:rPr>
+          <w:rFonts w:ascii="Book Antiqua" w:eastAsia="Times New Roman" w:hAnsi="Book Antiqua" w:cs="Times New Roman"/>
+          <w:color w:val="CE9178"/>
+          <w:kern w:val="0"/>
+          <w:sz w:val="16"/>
+          <w:szCs w:val="16"/>
+          <w:lang w:eastAsia="pt-BR"/>
+          <w14:ligatures w14:val="none"/>
+        </w:rPr>
+        <w:t>"/:id"</w:t>
+      </w:r>
+      <w:r>
+        <w:rPr>
+          <w:rFonts w:ascii="Book Antiqua" w:eastAsia="Times New Roman" w:hAnsi="Book Antiqua" w:cs="Times New Roman"/>
+          <w:color w:val="CCCCCC"/>
+          <w:kern w:val="0"/>
+          <w:sz w:val="16"/>
+          <w:szCs w:val="16"/>
+          <w:lang w:eastAsia="pt-BR"/>
+          <w14:ligatures w14:val="none"/>
+        </w:rPr>
+        <w:t xml:space="preserve">, </w:t>
+      </w:r>
+      <w:proofErr w:type="spellStart"/>
+      <w:r>
+        <w:rPr>
+          <w:rFonts w:ascii="Book Antiqua" w:eastAsia="Times New Roman" w:hAnsi="Book Antiqua" w:cs="Times New Roman"/>
+          <w:color w:val="DCDCAA"/>
+          <w:kern w:val="0"/>
+          <w:sz w:val="16"/>
+          <w:szCs w:val="16"/>
+          <w:lang w:eastAsia="pt-BR"/>
+          <w14:ligatures w14:val="none"/>
+        </w:rPr>
+        <w:t>getUserById</w:t>
+      </w:r>
+      <w:proofErr w:type="spellEnd"/>
+      <w:r>
+        <w:rPr>
+          <w:rFonts w:ascii="Book Antiqua" w:eastAsia="Times New Roman" w:hAnsi="Book Antiqua" w:cs="Times New Roman"/>
+          <w:color w:val="CCCCCC"/>
+          <w:kern w:val="0"/>
+          <w:sz w:val="16"/>
+          <w:szCs w:val="16"/>
+          <w:lang w:eastAsia="pt-BR"/>
+          <w14:ligatures w14:val="none"/>
+        </w:rPr>
+        <w:t>)</w:t>
       </w:r>
     </w:p>
     <w:p>

</xml_diff>

<commit_message>
Configuração inicial para rotas de foto
</commit_message>
<xml_diff>
--- a/reactgram/reactgram.docx
+++ b/reactgram/reactgram.docx
@@ -41697,6 +41697,3400 @@
           <w:bCs/>
           <w:sz w:val="24"/>
           <w:szCs w:val="24"/>
+          <w:lang w:eastAsia="pt-BR"/>
+        </w:rPr>
+      </w:pPr>
+    </w:p>
+    <w:p>
+      <w:pPr>
+        <w:tabs>
+          <w:tab w:val="left" w:pos="2133"/>
+        </w:tabs>
+        <w:spacing w:line="360" w:lineRule="auto"/>
+        <w:jc w:val="both"/>
+        <w:rPr>
+          <w:rFonts w:ascii="Arial" w:eastAsia="Times New Roman" w:hAnsi="Arial" w:cs="Arial"/>
+          <w:b/>
+          <w:bCs/>
+          <w:sz w:val="24"/>
+          <w:szCs w:val="24"/>
+          <w:lang w:eastAsia="pt-BR"/>
+        </w:rPr>
+      </w:pPr>
+    </w:p>
+    <w:p>
+      <w:pPr>
+        <w:tabs>
+          <w:tab w:val="left" w:pos="2133"/>
+        </w:tabs>
+        <w:spacing w:line="360" w:lineRule="auto"/>
+        <w:jc w:val="both"/>
+        <w:rPr>
+          <w:rFonts w:ascii="Arial" w:eastAsia="Times New Roman" w:hAnsi="Arial" w:cs="Arial"/>
+          <w:b/>
+          <w:bCs/>
+          <w:sz w:val="24"/>
+          <w:szCs w:val="24"/>
+          <w:lang w:eastAsia="pt-BR"/>
+        </w:rPr>
+      </w:pPr>
+      <w:r>
+        <w:rPr>
+          <w:rFonts w:ascii="Arial" w:eastAsia="Times New Roman" w:hAnsi="Arial" w:cs="Arial"/>
+          <w:b/>
+          <w:bCs/>
+          <w:sz w:val="24"/>
+          <w:szCs w:val="24"/>
+          <w:lang w:eastAsia="pt-BR"/>
+        </w:rPr>
+        <w:lastRenderedPageBreak/>
+        <w:t>Configuração Inicial para rotas de fotos</w:t>
+      </w:r>
+    </w:p>
+    <w:p>
+      <w:pPr>
+        <w:tabs>
+          <w:tab w:val="left" w:pos="2133"/>
+        </w:tabs>
+        <w:spacing w:line="360" w:lineRule="auto"/>
+        <w:jc w:val="both"/>
+        <w:rPr>
+          <w:rFonts w:ascii="Arial" w:eastAsia="Times New Roman" w:hAnsi="Arial" w:cs="Arial"/>
+          <w:b/>
+          <w:bCs/>
+          <w:i/>
+          <w:iCs/>
+          <w:sz w:val="24"/>
+          <w:szCs w:val="24"/>
+          <w:lang w:eastAsia="pt-BR"/>
+        </w:rPr>
+      </w:pPr>
+      <w:r>
+        <w:rPr>
+          <w:rFonts w:ascii="Arial" w:eastAsia="Times New Roman" w:hAnsi="Arial" w:cs="Arial"/>
+          <w:b/>
+          <w:bCs/>
+          <w:i/>
+          <w:iCs/>
+          <w:sz w:val="24"/>
+          <w:szCs w:val="24"/>
+          <w:lang w:eastAsia="pt-BR"/>
+        </w:rPr>
+        <w:t>middlewares&gt;PhotoValidation.js</w:t>
+      </w:r>
+    </w:p>
+    <w:p>
+      <w:pPr>
+        <w:shd w:val="clear" w:color="auto" w:fill="1F1F1F"/>
+        <w:spacing w:after="0" w:line="285" w:lineRule="atLeast"/>
+        <w:rPr>
+          <w:rFonts w:ascii="Consolas" w:eastAsia="Times New Roman" w:hAnsi="Consolas" w:cs="Times New Roman"/>
+          <w:color w:val="CCCCCC"/>
+          <w:kern w:val="0"/>
+          <w:sz w:val="16"/>
+          <w:szCs w:val="16"/>
+          <w:lang w:eastAsia="pt-BR"/>
+          <w14:ligatures w14:val="none"/>
+        </w:rPr>
+      </w:pPr>
+      <w:proofErr w:type="spellStart"/>
+      <w:r>
+        <w:rPr>
+          <w:rFonts w:ascii="Consolas" w:eastAsia="Times New Roman" w:hAnsi="Consolas" w:cs="Times New Roman"/>
+          <w:color w:val="569CD6"/>
+          <w:kern w:val="0"/>
+          <w:sz w:val="16"/>
+          <w:szCs w:val="16"/>
+          <w:lang w:eastAsia="pt-BR"/>
+          <w14:ligatures w14:val="none"/>
+        </w:rPr>
+        <w:t>const</w:t>
+      </w:r>
+      <w:proofErr w:type="spellEnd"/>
+      <w:r>
+        <w:rPr>
+          <w:rFonts w:ascii="Consolas" w:eastAsia="Times New Roman" w:hAnsi="Consolas" w:cs="Times New Roman"/>
+          <w:color w:val="CCCCCC"/>
+          <w:kern w:val="0"/>
+          <w:sz w:val="16"/>
+          <w:szCs w:val="16"/>
+          <w:lang w:eastAsia="pt-BR"/>
+          <w14:ligatures w14:val="none"/>
+        </w:rPr>
+        <w:t xml:space="preserve"> </w:t>
+      </w:r>
+      <w:proofErr w:type="gramStart"/>
+      <w:r>
+        <w:rPr>
+          <w:rFonts w:ascii="Consolas" w:eastAsia="Times New Roman" w:hAnsi="Consolas" w:cs="Times New Roman"/>
+          <w:color w:val="CCCCCC"/>
+          <w:kern w:val="0"/>
+          <w:sz w:val="16"/>
+          <w:szCs w:val="16"/>
+          <w:lang w:eastAsia="pt-BR"/>
+          <w14:ligatures w14:val="none"/>
+        </w:rPr>
+        <w:t xml:space="preserve">{ </w:t>
+      </w:r>
+      <w:r>
+        <w:rPr>
+          <w:rFonts w:ascii="Consolas" w:eastAsia="Times New Roman" w:hAnsi="Consolas" w:cs="Times New Roman"/>
+          <w:color w:val="DCDCAA"/>
+          <w:kern w:val="0"/>
+          <w:sz w:val="16"/>
+          <w:szCs w:val="16"/>
+          <w:lang w:eastAsia="pt-BR"/>
+          <w14:ligatures w14:val="none"/>
+        </w:rPr>
+        <w:t>body</w:t>
+      </w:r>
+      <w:proofErr w:type="gramEnd"/>
+      <w:r>
+        <w:rPr>
+          <w:rFonts w:ascii="Consolas" w:eastAsia="Times New Roman" w:hAnsi="Consolas" w:cs="Times New Roman"/>
+          <w:color w:val="CCCCCC"/>
+          <w:kern w:val="0"/>
+          <w:sz w:val="16"/>
+          <w:szCs w:val="16"/>
+          <w:lang w:eastAsia="pt-BR"/>
+          <w14:ligatures w14:val="none"/>
+        </w:rPr>
+        <w:t xml:space="preserve"> } </w:t>
+      </w:r>
+      <w:r>
+        <w:rPr>
+          <w:rFonts w:ascii="Consolas" w:eastAsia="Times New Roman" w:hAnsi="Consolas" w:cs="Times New Roman"/>
+          <w:color w:val="D4D4D4"/>
+          <w:kern w:val="0"/>
+          <w:sz w:val="16"/>
+          <w:szCs w:val="16"/>
+          <w:lang w:eastAsia="pt-BR"/>
+          <w14:ligatures w14:val="none"/>
+        </w:rPr>
+        <w:t>=</w:t>
+      </w:r>
+      <w:r>
+        <w:rPr>
+          <w:rFonts w:ascii="Consolas" w:eastAsia="Times New Roman" w:hAnsi="Consolas" w:cs="Times New Roman"/>
+          <w:color w:val="CCCCCC"/>
+          <w:kern w:val="0"/>
+          <w:sz w:val="16"/>
+          <w:szCs w:val="16"/>
+          <w:lang w:eastAsia="pt-BR"/>
+          <w14:ligatures w14:val="none"/>
+        </w:rPr>
+        <w:t xml:space="preserve"> </w:t>
+      </w:r>
+      <w:r>
+        <w:rPr>
+          <w:rFonts w:ascii="Consolas" w:eastAsia="Times New Roman" w:hAnsi="Consolas" w:cs="Times New Roman"/>
+          <w:color w:val="DCDCAA"/>
+          <w:kern w:val="0"/>
+          <w:sz w:val="16"/>
+          <w:szCs w:val="16"/>
+          <w:lang w:eastAsia="pt-BR"/>
+          <w14:ligatures w14:val="none"/>
+        </w:rPr>
+        <w:t>require</w:t>
+      </w:r>
+      <w:r>
+        <w:rPr>
+          <w:rFonts w:ascii="Consolas" w:eastAsia="Times New Roman" w:hAnsi="Consolas" w:cs="Times New Roman"/>
+          <w:color w:val="CCCCCC"/>
+          <w:kern w:val="0"/>
+          <w:sz w:val="16"/>
+          <w:szCs w:val="16"/>
+          <w:lang w:eastAsia="pt-BR"/>
+          <w14:ligatures w14:val="none"/>
+        </w:rPr>
+        <w:t>(</w:t>
+      </w:r>
+      <w:r>
+        <w:rPr>
+          <w:rFonts w:ascii="Consolas" w:eastAsia="Times New Roman" w:hAnsi="Consolas" w:cs="Times New Roman"/>
+          <w:color w:val="CE9178"/>
+          <w:kern w:val="0"/>
+          <w:sz w:val="16"/>
+          <w:szCs w:val="16"/>
+          <w:lang w:eastAsia="pt-BR"/>
+          <w14:ligatures w14:val="none"/>
+        </w:rPr>
+        <w:t>"</w:t>
+      </w:r>
+      <w:proofErr w:type="spellStart"/>
+      <w:r>
+        <w:rPr>
+          <w:rFonts w:ascii="Consolas" w:eastAsia="Times New Roman" w:hAnsi="Consolas" w:cs="Times New Roman"/>
+          <w:color w:val="CE9178"/>
+          <w:kern w:val="0"/>
+          <w:sz w:val="16"/>
+          <w:szCs w:val="16"/>
+          <w:lang w:eastAsia="pt-BR"/>
+          <w14:ligatures w14:val="none"/>
+        </w:rPr>
+        <w:t>express-validator</w:t>
+      </w:r>
+      <w:proofErr w:type="spellEnd"/>
+      <w:r>
+        <w:rPr>
+          <w:rFonts w:ascii="Consolas" w:eastAsia="Times New Roman" w:hAnsi="Consolas" w:cs="Times New Roman"/>
+          <w:color w:val="CE9178"/>
+          <w:kern w:val="0"/>
+          <w:sz w:val="16"/>
+          <w:szCs w:val="16"/>
+          <w:lang w:eastAsia="pt-BR"/>
+          <w14:ligatures w14:val="none"/>
+        </w:rPr>
+        <w:t>"</w:t>
+      </w:r>
+      <w:r>
+        <w:rPr>
+          <w:rFonts w:ascii="Consolas" w:eastAsia="Times New Roman" w:hAnsi="Consolas" w:cs="Times New Roman"/>
+          <w:color w:val="CCCCCC"/>
+          <w:kern w:val="0"/>
+          <w:sz w:val="16"/>
+          <w:szCs w:val="16"/>
+          <w:lang w:eastAsia="pt-BR"/>
+          <w14:ligatures w14:val="none"/>
+        </w:rPr>
+        <w:t>)</w:t>
+      </w:r>
+    </w:p>
+    <w:p>
+      <w:pPr>
+        <w:shd w:val="clear" w:color="auto" w:fill="1F1F1F"/>
+        <w:spacing w:after="0" w:line="285" w:lineRule="atLeast"/>
+        <w:rPr>
+          <w:rFonts w:ascii="Consolas" w:eastAsia="Times New Roman" w:hAnsi="Consolas" w:cs="Times New Roman"/>
+          <w:color w:val="CCCCCC"/>
+          <w:kern w:val="0"/>
+          <w:sz w:val="16"/>
+          <w:szCs w:val="16"/>
+          <w:lang w:eastAsia="pt-BR"/>
+          <w14:ligatures w14:val="none"/>
+        </w:rPr>
+      </w:pPr>
+    </w:p>
+    <w:p>
+      <w:pPr>
+        <w:shd w:val="clear" w:color="auto" w:fill="1F1F1F"/>
+        <w:spacing w:after="0" w:line="285" w:lineRule="atLeast"/>
+        <w:rPr>
+          <w:rFonts w:ascii="Consolas" w:eastAsia="Times New Roman" w:hAnsi="Consolas" w:cs="Times New Roman"/>
+          <w:color w:val="CCCCCC"/>
+          <w:kern w:val="0"/>
+          <w:sz w:val="16"/>
+          <w:szCs w:val="16"/>
+          <w:lang w:eastAsia="pt-BR"/>
+          <w14:ligatures w14:val="none"/>
+        </w:rPr>
+      </w:pPr>
+      <w:proofErr w:type="spellStart"/>
+      <w:r>
+        <w:rPr>
+          <w:rFonts w:ascii="Consolas" w:eastAsia="Times New Roman" w:hAnsi="Consolas" w:cs="Times New Roman"/>
+          <w:color w:val="569CD6"/>
+          <w:kern w:val="0"/>
+          <w:sz w:val="16"/>
+          <w:szCs w:val="16"/>
+          <w:lang w:eastAsia="pt-BR"/>
+          <w14:ligatures w14:val="none"/>
+        </w:rPr>
+        <w:t>const</w:t>
+      </w:r>
+      <w:proofErr w:type="spellEnd"/>
+      <w:r>
+        <w:rPr>
+          <w:rFonts w:ascii="Consolas" w:eastAsia="Times New Roman" w:hAnsi="Consolas" w:cs="Times New Roman"/>
+          <w:color w:val="CCCCCC"/>
+          <w:kern w:val="0"/>
+          <w:sz w:val="16"/>
+          <w:szCs w:val="16"/>
+          <w:lang w:eastAsia="pt-BR"/>
+          <w14:ligatures w14:val="none"/>
+        </w:rPr>
+        <w:t xml:space="preserve"> </w:t>
+      </w:r>
+      <w:proofErr w:type="spellStart"/>
+      <w:r>
+        <w:rPr>
+          <w:rFonts w:ascii="Consolas" w:eastAsia="Times New Roman" w:hAnsi="Consolas" w:cs="Times New Roman"/>
+          <w:color w:val="DCDCAA"/>
+          <w:kern w:val="0"/>
+          <w:sz w:val="16"/>
+          <w:szCs w:val="16"/>
+          <w:lang w:eastAsia="pt-BR"/>
+          <w14:ligatures w14:val="none"/>
+        </w:rPr>
+        <w:t>photoInsertValidation</w:t>
+      </w:r>
+      <w:proofErr w:type="spellEnd"/>
+      <w:r>
+        <w:rPr>
+          <w:rFonts w:ascii="Consolas" w:eastAsia="Times New Roman" w:hAnsi="Consolas" w:cs="Times New Roman"/>
+          <w:color w:val="CCCCCC"/>
+          <w:kern w:val="0"/>
+          <w:sz w:val="16"/>
+          <w:szCs w:val="16"/>
+          <w:lang w:eastAsia="pt-BR"/>
+          <w14:ligatures w14:val="none"/>
+        </w:rPr>
+        <w:t xml:space="preserve"> </w:t>
+      </w:r>
+      <w:r>
+        <w:rPr>
+          <w:rFonts w:ascii="Consolas" w:eastAsia="Times New Roman" w:hAnsi="Consolas" w:cs="Times New Roman"/>
+          <w:color w:val="D4D4D4"/>
+          <w:kern w:val="0"/>
+          <w:sz w:val="16"/>
+          <w:szCs w:val="16"/>
+          <w:lang w:eastAsia="pt-BR"/>
+          <w14:ligatures w14:val="none"/>
+        </w:rPr>
+        <w:t>=</w:t>
+      </w:r>
+      <w:r>
+        <w:rPr>
+          <w:rFonts w:ascii="Consolas" w:eastAsia="Times New Roman" w:hAnsi="Consolas" w:cs="Times New Roman"/>
+          <w:color w:val="CCCCCC"/>
+          <w:kern w:val="0"/>
+          <w:sz w:val="16"/>
+          <w:szCs w:val="16"/>
+          <w:lang w:eastAsia="pt-BR"/>
+          <w14:ligatures w14:val="none"/>
+        </w:rPr>
+        <w:t xml:space="preserve"> () </w:t>
+      </w:r>
+      <w:r>
+        <w:rPr>
+          <w:rFonts w:ascii="Consolas" w:eastAsia="Times New Roman" w:hAnsi="Consolas" w:cs="Times New Roman"/>
+          <w:color w:val="569CD6"/>
+          <w:kern w:val="0"/>
+          <w:sz w:val="16"/>
+          <w:szCs w:val="16"/>
+          <w:lang w:eastAsia="pt-BR"/>
+          <w14:ligatures w14:val="none"/>
+        </w:rPr>
+        <w:t>=&gt;</w:t>
+      </w:r>
+      <w:r>
+        <w:rPr>
+          <w:rFonts w:ascii="Consolas" w:eastAsia="Times New Roman" w:hAnsi="Consolas" w:cs="Times New Roman"/>
+          <w:color w:val="CCCCCC"/>
+          <w:kern w:val="0"/>
+          <w:sz w:val="16"/>
+          <w:szCs w:val="16"/>
+          <w:lang w:eastAsia="pt-BR"/>
+          <w14:ligatures w14:val="none"/>
+        </w:rPr>
+        <w:t xml:space="preserve"> {</w:t>
+      </w:r>
+    </w:p>
+    <w:p>
+      <w:pPr>
+        <w:shd w:val="clear" w:color="auto" w:fill="1F1F1F"/>
+        <w:spacing w:after="0" w:line="285" w:lineRule="atLeast"/>
+        <w:rPr>
+          <w:rFonts w:ascii="Consolas" w:eastAsia="Times New Roman" w:hAnsi="Consolas" w:cs="Times New Roman"/>
+          <w:color w:val="CCCCCC"/>
+          <w:kern w:val="0"/>
+          <w:sz w:val="16"/>
+          <w:szCs w:val="16"/>
+          <w:lang w:eastAsia="pt-BR"/>
+          <w14:ligatures w14:val="none"/>
+        </w:rPr>
+      </w:pPr>
+      <w:r>
+        <w:rPr>
+          <w:rFonts w:ascii="Consolas" w:eastAsia="Times New Roman" w:hAnsi="Consolas" w:cs="Times New Roman"/>
+          <w:color w:val="CCCCCC"/>
+          <w:kern w:val="0"/>
+          <w:sz w:val="16"/>
+          <w:szCs w:val="16"/>
+          <w:lang w:eastAsia="pt-BR"/>
+          <w14:ligatures w14:val="none"/>
+        </w:rPr>
+        <w:t xml:space="preserve">    </w:t>
+      </w:r>
+      <w:proofErr w:type="spellStart"/>
+      <w:r>
+        <w:rPr>
+          <w:rFonts w:ascii="Consolas" w:eastAsia="Times New Roman" w:hAnsi="Consolas" w:cs="Times New Roman"/>
+          <w:color w:val="C586C0"/>
+          <w:kern w:val="0"/>
+          <w:sz w:val="16"/>
+          <w:szCs w:val="16"/>
+          <w:lang w:eastAsia="pt-BR"/>
+          <w14:ligatures w14:val="none"/>
+        </w:rPr>
+        <w:t>return</w:t>
+      </w:r>
+      <w:proofErr w:type="spellEnd"/>
+      <w:r>
+        <w:rPr>
+          <w:rFonts w:ascii="Consolas" w:eastAsia="Times New Roman" w:hAnsi="Consolas" w:cs="Times New Roman"/>
+          <w:color w:val="CCCCCC"/>
+          <w:kern w:val="0"/>
+          <w:sz w:val="16"/>
+          <w:szCs w:val="16"/>
+          <w:lang w:eastAsia="pt-BR"/>
+          <w14:ligatures w14:val="none"/>
+        </w:rPr>
+        <w:t xml:space="preserve"> [</w:t>
+      </w:r>
+    </w:p>
+    <w:p>
+      <w:pPr>
+        <w:shd w:val="clear" w:color="auto" w:fill="1F1F1F"/>
+        <w:spacing w:after="0" w:line="285" w:lineRule="atLeast"/>
+        <w:rPr>
+          <w:rFonts w:ascii="Consolas" w:eastAsia="Times New Roman" w:hAnsi="Consolas" w:cs="Times New Roman"/>
+          <w:color w:val="CCCCCC"/>
+          <w:kern w:val="0"/>
+          <w:sz w:val="16"/>
+          <w:szCs w:val="16"/>
+          <w:lang w:eastAsia="pt-BR"/>
+          <w14:ligatures w14:val="none"/>
+        </w:rPr>
+      </w:pPr>
+      <w:r>
+        <w:rPr>
+          <w:rFonts w:ascii="Consolas" w:eastAsia="Times New Roman" w:hAnsi="Consolas" w:cs="Times New Roman"/>
+          <w:color w:val="CCCCCC"/>
+          <w:kern w:val="0"/>
+          <w:sz w:val="16"/>
+          <w:szCs w:val="16"/>
+          <w:lang w:eastAsia="pt-BR"/>
+          <w14:ligatures w14:val="none"/>
+        </w:rPr>
+        <w:t xml:space="preserve">        </w:t>
+      </w:r>
+      <w:r>
+        <w:rPr>
+          <w:rFonts w:ascii="Consolas" w:eastAsia="Times New Roman" w:hAnsi="Consolas" w:cs="Times New Roman"/>
+          <w:color w:val="DCDCAA"/>
+          <w:kern w:val="0"/>
+          <w:sz w:val="16"/>
+          <w:szCs w:val="16"/>
+          <w:lang w:eastAsia="pt-BR"/>
+          <w14:ligatures w14:val="none"/>
+        </w:rPr>
+        <w:t>body</w:t>
+      </w:r>
+      <w:r>
+        <w:rPr>
+          <w:rFonts w:ascii="Consolas" w:eastAsia="Times New Roman" w:hAnsi="Consolas" w:cs="Times New Roman"/>
+          <w:color w:val="CCCCCC"/>
+          <w:kern w:val="0"/>
+          <w:sz w:val="16"/>
+          <w:szCs w:val="16"/>
+          <w:lang w:eastAsia="pt-BR"/>
+          <w14:ligatures w14:val="none"/>
+        </w:rPr>
+        <w:t>(</w:t>
+      </w:r>
+      <w:r>
+        <w:rPr>
+          <w:rFonts w:ascii="Consolas" w:eastAsia="Times New Roman" w:hAnsi="Consolas" w:cs="Times New Roman"/>
+          <w:color w:val="CE9178"/>
+          <w:kern w:val="0"/>
+          <w:sz w:val="16"/>
+          <w:szCs w:val="16"/>
+          <w:lang w:eastAsia="pt-BR"/>
+          <w14:ligatures w14:val="none"/>
+        </w:rPr>
+        <w:t>"</w:t>
+      </w:r>
+      <w:proofErr w:type="spellStart"/>
+      <w:r>
+        <w:rPr>
+          <w:rFonts w:ascii="Consolas" w:eastAsia="Times New Roman" w:hAnsi="Consolas" w:cs="Times New Roman"/>
+          <w:color w:val="CE9178"/>
+          <w:kern w:val="0"/>
+          <w:sz w:val="16"/>
+          <w:szCs w:val="16"/>
+          <w:lang w:eastAsia="pt-BR"/>
+          <w14:ligatures w14:val="none"/>
+        </w:rPr>
+        <w:t>title</w:t>
+      </w:r>
+      <w:proofErr w:type="spellEnd"/>
+      <w:r>
+        <w:rPr>
+          <w:rFonts w:ascii="Consolas" w:eastAsia="Times New Roman" w:hAnsi="Consolas" w:cs="Times New Roman"/>
+          <w:color w:val="CE9178"/>
+          <w:kern w:val="0"/>
+          <w:sz w:val="16"/>
+          <w:szCs w:val="16"/>
+          <w:lang w:eastAsia="pt-BR"/>
+          <w14:ligatures w14:val="none"/>
+        </w:rPr>
+        <w:t>"</w:t>
+      </w:r>
+      <w:r>
+        <w:rPr>
+          <w:rFonts w:ascii="Consolas" w:eastAsia="Times New Roman" w:hAnsi="Consolas" w:cs="Times New Roman"/>
+          <w:color w:val="CCCCCC"/>
+          <w:kern w:val="0"/>
+          <w:sz w:val="16"/>
+          <w:szCs w:val="16"/>
+          <w:lang w:eastAsia="pt-BR"/>
+          <w14:ligatures w14:val="none"/>
+        </w:rPr>
+        <w:t>)</w:t>
+      </w:r>
+    </w:p>
+    <w:p>
+      <w:pPr>
+        <w:shd w:val="clear" w:color="auto" w:fill="1F1F1F"/>
+        <w:spacing w:after="0" w:line="285" w:lineRule="atLeast"/>
+        <w:rPr>
+          <w:rFonts w:ascii="Consolas" w:eastAsia="Times New Roman" w:hAnsi="Consolas" w:cs="Times New Roman"/>
+          <w:color w:val="CCCCCC"/>
+          <w:kern w:val="0"/>
+          <w:sz w:val="16"/>
+          <w:szCs w:val="16"/>
+          <w:lang w:eastAsia="pt-BR"/>
+          <w14:ligatures w14:val="none"/>
+        </w:rPr>
+      </w:pPr>
+      <w:r>
+        <w:rPr>
+          <w:rFonts w:ascii="Consolas" w:eastAsia="Times New Roman" w:hAnsi="Consolas" w:cs="Times New Roman"/>
+          <w:color w:val="CCCCCC"/>
+          <w:kern w:val="0"/>
+          <w:sz w:val="16"/>
+          <w:szCs w:val="16"/>
+          <w:lang w:eastAsia="pt-BR"/>
+          <w14:ligatures w14:val="none"/>
+        </w:rPr>
+        <w:t xml:space="preserve">            </w:t>
+      </w:r>
+      <w:proofErr w:type="gramStart"/>
+      <w:r>
+        <w:rPr>
+          <w:rFonts w:ascii="Consolas" w:eastAsia="Times New Roman" w:hAnsi="Consolas" w:cs="Times New Roman"/>
+          <w:color w:val="CCCCCC"/>
+          <w:kern w:val="0"/>
+          <w:sz w:val="16"/>
+          <w:szCs w:val="16"/>
+          <w:lang w:eastAsia="pt-BR"/>
+          <w14:ligatures w14:val="none"/>
+        </w:rPr>
+        <w:t>.</w:t>
+      </w:r>
+      <w:proofErr w:type="spellStart"/>
+      <w:r>
+        <w:rPr>
+          <w:rFonts w:ascii="Consolas" w:eastAsia="Times New Roman" w:hAnsi="Consolas" w:cs="Times New Roman"/>
+          <w:color w:val="DCDCAA"/>
+          <w:kern w:val="0"/>
+          <w:sz w:val="16"/>
+          <w:szCs w:val="16"/>
+          <w:lang w:eastAsia="pt-BR"/>
+          <w14:ligatures w14:val="none"/>
+        </w:rPr>
+        <w:t>not</w:t>
+      </w:r>
+      <w:proofErr w:type="spellEnd"/>
+      <w:proofErr w:type="gramEnd"/>
+      <w:r>
+        <w:rPr>
+          <w:rFonts w:ascii="Consolas" w:eastAsia="Times New Roman" w:hAnsi="Consolas" w:cs="Times New Roman"/>
+          <w:color w:val="CCCCCC"/>
+          <w:kern w:val="0"/>
+          <w:sz w:val="16"/>
+          <w:szCs w:val="16"/>
+          <w:lang w:eastAsia="pt-BR"/>
+          <w14:ligatures w14:val="none"/>
+        </w:rPr>
+        <w:t>()</w:t>
+      </w:r>
+    </w:p>
+    <w:p>
+      <w:pPr>
+        <w:shd w:val="clear" w:color="auto" w:fill="1F1F1F"/>
+        <w:spacing w:after="0" w:line="285" w:lineRule="atLeast"/>
+        <w:rPr>
+          <w:rFonts w:ascii="Consolas" w:eastAsia="Times New Roman" w:hAnsi="Consolas" w:cs="Times New Roman"/>
+          <w:color w:val="CCCCCC"/>
+          <w:kern w:val="0"/>
+          <w:sz w:val="16"/>
+          <w:szCs w:val="16"/>
+          <w:lang w:eastAsia="pt-BR"/>
+          <w14:ligatures w14:val="none"/>
+        </w:rPr>
+      </w:pPr>
+      <w:r>
+        <w:rPr>
+          <w:rFonts w:ascii="Consolas" w:eastAsia="Times New Roman" w:hAnsi="Consolas" w:cs="Times New Roman"/>
+          <w:color w:val="CCCCCC"/>
+          <w:kern w:val="0"/>
+          <w:sz w:val="16"/>
+          <w:szCs w:val="16"/>
+          <w:lang w:eastAsia="pt-BR"/>
+          <w14:ligatures w14:val="none"/>
+        </w:rPr>
+        <w:t xml:space="preserve">            </w:t>
+      </w:r>
+      <w:proofErr w:type="gramStart"/>
+      <w:r>
+        <w:rPr>
+          <w:rFonts w:ascii="Consolas" w:eastAsia="Times New Roman" w:hAnsi="Consolas" w:cs="Times New Roman"/>
+          <w:color w:val="CCCCCC"/>
+          <w:kern w:val="0"/>
+          <w:sz w:val="16"/>
+          <w:szCs w:val="16"/>
+          <w:lang w:eastAsia="pt-BR"/>
+          <w14:ligatures w14:val="none"/>
+        </w:rPr>
+        <w:t>.</w:t>
+      </w:r>
+      <w:proofErr w:type="spellStart"/>
+      <w:r>
+        <w:rPr>
+          <w:rFonts w:ascii="Consolas" w:eastAsia="Times New Roman" w:hAnsi="Consolas" w:cs="Times New Roman"/>
+          <w:color w:val="DCDCAA"/>
+          <w:kern w:val="0"/>
+          <w:sz w:val="16"/>
+          <w:szCs w:val="16"/>
+          <w:lang w:eastAsia="pt-BR"/>
+          <w14:ligatures w14:val="none"/>
+        </w:rPr>
+        <w:t>equals</w:t>
+      </w:r>
+      <w:proofErr w:type="spellEnd"/>
+      <w:proofErr w:type="gramEnd"/>
+      <w:r>
+        <w:rPr>
+          <w:rFonts w:ascii="Consolas" w:eastAsia="Times New Roman" w:hAnsi="Consolas" w:cs="Times New Roman"/>
+          <w:color w:val="CCCCCC"/>
+          <w:kern w:val="0"/>
+          <w:sz w:val="16"/>
+          <w:szCs w:val="16"/>
+          <w:lang w:eastAsia="pt-BR"/>
+          <w14:ligatures w14:val="none"/>
+        </w:rPr>
+        <w:t>(</w:t>
+      </w:r>
+      <w:r>
+        <w:rPr>
+          <w:rFonts w:ascii="Consolas" w:eastAsia="Times New Roman" w:hAnsi="Consolas" w:cs="Times New Roman"/>
+          <w:color w:val="CE9178"/>
+          <w:kern w:val="0"/>
+          <w:sz w:val="16"/>
+          <w:szCs w:val="16"/>
+          <w:lang w:eastAsia="pt-BR"/>
+          <w14:ligatures w14:val="none"/>
+        </w:rPr>
+        <w:t>"</w:t>
+      </w:r>
+      <w:proofErr w:type="spellStart"/>
+      <w:r>
+        <w:rPr>
+          <w:rFonts w:ascii="Consolas" w:eastAsia="Times New Roman" w:hAnsi="Consolas" w:cs="Times New Roman"/>
+          <w:color w:val="CE9178"/>
+          <w:kern w:val="0"/>
+          <w:sz w:val="16"/>
+          <w:szCs w:val="16"/>
+          <w:lang w:eastAsia="pt-BR"/>
+          <w14:ligatures w14:val="none"/>
+        </w:rPr>
+        <w:t>undefined</w:t>
+      </w:r>
+      <w:proofErr w:type="spellEnd"/>
+      <w:r>
+        <w:rPr>
+          <w:rFonts w:ascii="Consolas" w:eastAsia="Times New Roman" w:hAnsi="Consolas" w:cs="Times New Roman"/>
+          <w:color w:val="CE9178"/>
+          <w:kern w:val="0"/>
+          <w:sz w:val="16"/>
+          <w:szCs w:val="16"/>
+          <w:lang w:eastAsia="pt-BR"/>
+          <w14:ligatures w14:val="none"/>
+        </w:rPr>
+        <w:t>"</w:t>
+      </w:r>
+      <w:r>
+        <w:rPr>
+          <w:rFonts w:ascii="Consolas" w:eastAsia="Times New Roman" w:hAnsi="Consolas" w:cs="Times New Roman"/>
+          <w:color w:val="CCCCCC"/>
+          <w:kern w:val="0"/>
+          <w:sz w:val="16"/>
+          <w:szCs w:val="16"/>
+          <w:lang w:eastAsia="pt-BR"/>
+          <w14:ligatures w14:val="none"/>
+        </w:rPr>
+        <w:t>)</w:t>
+      </w:r>
+      <w:r>
+        <w:rPr>
+          <w:rFonts w:ascii="Consolas" w:eastAsia="Times New Roman" w:hAnsi="Consolas" w:cs="Times New Roman"/>
+          <w:color w:val="6A9955"/>
+          <w:kern w:val="0"/>
+          <w:sz w:val="16"/>
+          <w:szCs w:val="16"/>
+          <w:lang w:eastAsia="pt-BR"/>
+          <w14:ligatures w14:val="none"/>
+        </w:rPr>
+        <w:t xml:space="preserve">//se </w:t>
+      </w:r>
+      <w:proofErr w:type="spellStart"/>
+      <w:r>
+        <w:rPr>
+          <w:rFonts w:ascii="Consolas" w:eastAsia="Times New Roman" w:hAnsi="Consolas" w:cs="Times New Roman"/>
+          <w:color w:val="6A9955"/>
+          <w:kern w:val="0"/>
+          <w:sz w:val="16"/>
+          <w:szCs w:val="16"/>
+          <w:lang w:eastAsia="pt-BR"/>
+          <w14:ligatures w14:val="none"/>
+        </w:rPr>
+        <w:t>title</w:t>
+      </w:r>
+      <w:proofErr w:type="spellEnd"/>
+      <w:r>
+        <w:rPr>
+          <w:rFonts w:ascii="Consolas" w:eastAsia="Times New Roman" w:hAnsi="Consolas" w:cs="Times New Roman"/>
+          <w:color w:val="6A9955"/>
+          <w:kern w:val="0"/>
+          <w:sz w:val="16"/>
+          <w:szCs w:val="16"/>
+          <w:lang w:eastAsia="pt-BR"/>
+          <w14:ligatures w14:val="none"/>
+        </w:rPr>
+        <w:t xml:space="preserve"> não é igual </w:t>
+      </w:r>
+      <w:proofErr w:type="spellStart"/>
+      <w:r>
+        <w:rPr>
+          <w:rFonts w:ascii="Consolas" w:eastAsia="Times New Roman" w:hAnsi="Consolas" w:cs="Times New Roman"/>
+          <w:color w:val="6A9955"/>
+          <w:kern w:val="0"/>
+          <w:sz w:val="16"/>
+          <w:szCs w:val="16"/>
+          <w:lang w:eastAsia="pt-BR"/>
+          <w14:ligatures w14:val="none"/>
+        </w:rPr>
+        <w:t>undefined</w:t>
+      </w:r>
+      <w:proofErr w:type="spellEnd"/>
+    </w:p>
+    <w:p>
+      <w:pPr>
+        <w:shd w:val="clear" w:color="auto" w:fill="1F1F1F"/>
+        <w:spacing w:after="0" w:line="285" w:lineRule="atLeast"/>
+        <w:rPr>
+          <w:rFonts w:ascii="Consolas" w:eastAsia="Times New Roman" w:hAnsi="Consolas" w:cs="Times New Roman"/>
+          <w:color w:val="CCCCCC"/>
+          <w:kern w:val="0"/>
+          <w:sz w:val="16"/>
+          <w:szCs w:val="16"/>
+          <w:lang w:eastAsia="pt-BR"/>
+          <w14:ligatures w14:val="none"/>
+        </w:rPr>
+      </w:pPr>
+      <w:r>
+        <w:rPr>
+          <w:rFonts w:ascii="Consolas" w:eastAsia="Times New Roman" w:hAnsi="Consolas" w:cs="Times New Roman"/>
+          <w:color w:val="CCCCCC"/>
+          <w:kern w:val="0"/>
+          <w:sz w:val="16"/>
+          <w:szCs w:val="16"/>
+          <w:lang w:eastAsia="pt-BR"/>
+          <w14:ligatures w14:val="none"/>
+        </w:rPr>
+        <w:t xml:space="preserve">            </w:t>
+      </w:r>
+      <w:proofErr w:type="gramStart"/>
+      <w:r>
+        <w:rPr>
+          <w:rFonts w:ascii="Consolas" w:eastAsia="Times New Roman" w:hAnsi="Consolas" w:cs="Times New Roman"/>
+          <w:color w:val="CCCCCC"/>
+          <w:kern w:val="0"/>
+          <w:sz w:val="16"/>
+          <w:szCs w:val="16"/>
+          <w:lang w:eastAsia="pt-BR"/>
+          <w14:ligatures w14:val="none"/>
+        </w:rPr>
+        <w:t>.</w:t>
+      </w:r>
+      <w:proofErr w:type="spellStart"/>
+      <w:r>
+        <w:rPr>
+          <w:rFonts w:ascii="Consolas" w:eastAsia="Times New Roman" w:hAnsi="Consolas" w:cs="Times New Roman"/>
+          <w:color w:val="DCDCAA"/>
+          <w:kern w:val="0"/>
+          <w:sz w:val="16"/>
+          <w:szCs w:val="16"/>
+          <w:lang w:eastAsia="pt-BR"/>
+          <w14:ligatures w14:val="none"/>
+        </w:rPr>
+        <w:t>withMessage</w:t>
+      </w:r>
+      <w:proofErr w:type="spellEnd"/>
+      <w:proofErr w:type="gramEnd"/>
+      <w:r>
+        <w:rPr>
+          <w:rFonts w:ascii="Consolas" w:eastAsia="Times New Roman" w:hAnsi="Consolas" w:cs="Times New Roman"/>
+          <w:color w:val="CCCCCC"/>
+          <w:kern w:val="0"/>
+          <w:sz w:val="16"/>
+          <w:szCs w:val="16"/>
+          <w:lang w:eastAsia="pt-BR"/>
+          <w14:ligatures w14:val="none"/>
+        </w:rPr>
+        <w:t>(</w:t>
+      </w:r>
+      <w:r>
+        <w:rPr>
+          <w:rFonts w:ascii="Consolas" w:eastAsia="Times New Roman" w:hAnsi="Consolas" w:cs="Times New Roman"/>
+          <w:color w:val="CE9178"/>
+          <w:kern w:val="0"/>
+          <w:sz w:val="16"/>
+          <w:szCs w:val="16"/>
+          <w:lang w:eastAsia="pt-BR"/>
+          <w14:ligatures w14:val="none"/>
+        </w:rPr>
+        <w:t>"O título é obrigatório."</w:t>
+      </w:r>
+      <w:r>
+        <w:rPr>
+          <w:rFonts w:ascii="Consolas" w:eastAsia="Times New Roman" w:hAnsi="Consolas" w:cs="Times New Roman"/>
+          <w:color w:val="CCCCCC"/>
+          <w:kern w:val="0"/>
+          <w:sz w:val="16"/>
+          <w:szCs w:val="16"/>
+          <w:lang w:eastAsia="pt-BR"/>
+          <w14:ligatures w14:val="none"/>
+        </w:rPr>
+        <w:t>)</w:t>
+      </w:r>
+    </w:p>
+    <w:p>
+      <w:pPr>
+        <w:shd w:val="clear" w:color="auto" w:fill="1F1F1F"/>
+        <w:spacing w:after="0" w:line="285" w:lineRule="atLeast"/>
+        <w:rPr>
+          <w:rFonts w:ascii="Consolas" w:eastAsia="Times New Roman" w:hAnsi="Consolas" w:cs="Times New Roman"/>
+          <w:color w:val="CCCCCC"/>
+          <w:kern w:val="0"/>
+          <w:sz w:val="16"/>
+          <w:szCs w:val="16"/>
+          <w:lang w:eastAsia="pt-BR"/>
+          <w14:ligatures w14:val="none"/>
+        </w:rPr>
+      </w:pPr>
+      <w:r>
+        <w:rPr>
+          <w:rFonts w:ascii="Consolas" w:eastAsia="Times New Roman" w:hAnsi="Consolas" w:cs="Times New Roman"/>
+          <w:color w:val="CCCCCC"/>
+          <w:kern w:val="0"/>
+          <w:sz w:val="16"/>
+          <w:szCs w:val="16"/>
+          <w:lang w:eastAsia="pt-BR"/>
+          <w14:ligatures w14:val="none"/>
+        </w:rPr>
+        <w:t xml:space="preserve">            </w:t>
+      </w:r>
+      <w:proofErr w:type="gramStart"/>
+      <w:r>
+        <w:rPr>
+          <w:rFonts w:ascii="Consolas" w:eastAsia="Times New Roman" w:hAnsi="Consolas" w:cs="Times New Roman"/>
+          <w:color w:val="CCCCCC"/>
+          <w:kern w:val="0"/>
+          <w:sz w:val="16"/>
+          <w:szCs w:val="16"/>
+          <w:lang w:eastAsia="pt-BR"/>
+          <w14:ligatures w14:val="none"/>
+        </w:rPr>
+        <w:t>.</w:t>
+      </w:r>
+      <w:proofErr w:type="spellStart"/>
+      <w:r>
+        <w:rPr>
+          <w:rFonts w:ascii="Consolas" w:eastAsia="Times New Roman" w:hAnsi="Consolas" w:cs="Times New Roman"/>
+          <w:color w:val="DCDCAA"/>
+          <w:kern w:val="0"/>
+          <w:sz w:val="16"/>
+          <w:szCs w:val="16"/>
+          <w:lang w:eastAsia="pt-BR"/>
+          <w14:ligatures w14:val="none"/>
+        </w:rPr>
+        <w:t>isString</w:t>
+      </w:r>
+      <w:proofErr w:type="spellEnd"/>
+      <w:proofErr w:type="gramEnd"/>
+      <w:r>
+        <w:rPr>
+          <w:rFonts w:ascii="Consolas" w:eastAsia="Times New Roman" w:hAnsi="Consolas" w:cs="Times New Roman"/>
+          <w:color w:val="CCCCCC"/>
+          <w:kern w:val="0"/>
+          <w:sz w:val="16"/>
+          <w:szCs w:val="16"/>
+          <w:lang w:eastAsia="pt-BR"/>
+          <w14:ligatures w14:val="none"/>
+        </w:rPr>
+        <w:t>(</w:t>
+      </w:r>
+      <w:r>
+        <w:rPr>
+          <w:rFonts w:ascii="Consolas" w:eastAsia="Times New Roman" w:hAnsi="Consolas" w:cs="Times New Roman"/>
+          <w:color w:val="B5CEA8"/>
+          <w:kern w:val="0"/>
+          <w:sz w:val="16"/>
+          <w:szCs w:val="16"/>
+          <w:lang w:eastAsia="pt-BR"/>
+          <w14:ligatures w14:val="none"/>
+        </w:rPr>
+        <w:t>0</w:t>
+      </w:r>
+      <w:r>
+        <w:rPr>
+          <w:rFonts w:ascii="Consolas" w:eastAsia="Times New Roman" w:hAnsi="Consolas" w:cs="Times New Roman"/>
+          <w:color w:val="CCCCCC"/>
+          <w:kern w:val="0"/>
+          <w:sz w:val="16"/>
+          <w:szCs w:val="16"/>
+          <w:lang w:eastAsia="pt-BR"/>
+          <w14:ligatures w14:val="none"/>
+        </w:rPr>
+        <w:t>)</w:t>
+      </w:r>
+      <w:r>
+        <w:rPr>
+          <w:rFonts w:ascii="Consolas" w:eastAsia="Times New Roman" w:hAnsi="Consolas" w:cs="Times New Roman"/>
+          <w:color w:val="6A9955"/>
+          <w:kern w:val="0"/>
+          <w:sz w:val="16"/>
+          <w:szCs w:val="16"/>
+          <w:lang w:eastAsia="pt-BR"/>
+          <w14:ligatures w14:val="none"/>
+        </w:rPr>
+        <w:t xml:space="preserve">//se não é </w:t>
+      </w:r>
+      <w:proofErr w:type="spellStart"/>
+      <w:r>
+        <w:rPr>
+          <w:rFonts w:ascii="Consolas" w:eastAsia="Times New Roman" w:hAnsi="Consolas" w:cs="Times New Roman"/>
+          <w:color w:val="6A9955"/>
+          <w:kern w:val="0"/>
+          <w:sz w:val="16"/>
+          <w:szCs w:val="16"/>
+          <w:lang w:eastAsia="pt-BR"/>
+          <w14:ligatures w14:val="none"/>
+        </w:rPr>
+        <w:t>string</w:t>
+      </w:r>
+      <w:proofErr w:type="spellEnd"/>
+      <w:r>
+        <w:rPr>
+          <w:rFonts w:ascii="Consolas" w:eastAsia="Times New Roman" w:hAnsi="Consolas" w:cs="Times New Roman"/>
+          <w:color w:val="6A9955"/>
+          <w:kern w:val="0"/>
+          <w:sz w:val="16"/>
+          <w:szCs w:val="16"/>
+          <w:lang w:eastAsia="pt-BR"/>
+          <w14:ligatures w14:val="none"/>
+        </w:rPr>
+        <w:t>(0=</w:t>
+      </w:r>
+      <w:proofErr w:type="spellStart"/>
+      <w:r>
+        <w:rPr>
+          <w:rFonts w:ascii="Consolas" w:eastAsia="Times New Roman" w:hAnsi="Consolas" w:cs="Times New Roman"/>
+          <w:color w:val="6A9955"/>
+          <w:kern w:val="0"/>
+          <w:sz w:val="16"/>
+          <w:szCs w:val="16"/>
+          <w:lang w:eastAsia="pt-BR"/>
+          <w14:ligatures w14:val="none"/>
+        </w:rPr>
+        <w:t>null</w:t>
+      </w:r>
+      <w:proofErr w:type="spellEnd"/>
+      <w:r>
+        <w:rPr>
+          <w:rFonts w:ascii="Consolas" w:eastAsia="Times New Roman" w:hAnsi="Consolas" w:cs="Times New Roman"/>
+          <w:color w:val="6A9955"/>
+          <w:kern w:val="0"/>
+          <w:sz w:val="16"/>
+          <w:szCs w:val="16"/>
+          <w:lang w:eastAsia="pt-BR"/>
+          <w14:ligatures w14:val="none"/>
+        </w:rPr>
+        <w:t>)</w:t>
+      </w:r>
+    </w:p>
+    <w:p>
+      <w:pPr>
+        <w:shd w:val="clear" w:color="auto" w:fill="1F1F1F"/>
+        <w:spacing w:after="0" w:line="285" w:lineRule="atLeast"/>
+        <w:rPr>
+          <w:rFonts w:ascii="Consolas" w:eastAsia="Times New Roman" w:hAnsi="Consolas" w:cs="Times New Roman"/>
+          <w:color w:val="CCCCCC"/>
+          <w:kern w:val="0"/>
+          <w:sz w:val="16"/>
+          <w:szCs w:val="16"/>
+          <w:lang w:eastAsia="pt-BR"/>
+          <w14:ligatures w14:val="none"/>
+        </w:rPr>
+      </w:pPr>
+      <w:r>
+        <w:rPr>
+          <w:rFonts w:ascii="Consolas" w:eastAsia="Times New Roman" w:hAnsi="Consolas" w:cs="Times New Roman"/>
+          <w:color w:val="CCCCCC"/>
+          <w:kern w:val="0"/>
+          <w:sz w:val="16"/>
+          <w:szCs w:val="16"/>
+          <w:lang w:eastAsia="pt-BR"/>
+          <w14:ligatures w14:val="none"/>
+        </w:rPr>
+        <w:t xml:space="preserve">            </w:t>
+      </w:r>
+      <w:proofErr w:type="gramStart"/>
+      <w:r>
+        <w:rPr>
+          <w:rFonts w:ascii="Consolas" w:eastAsia="Times New Roman" w:hAnsi="Consolas" w:cs="Times New Roman"/>
+          <w:color w:val="CCCCCC"/>
+          <w:kern w:val="0"/>
+          <w:sz w:val="16"/>
+          <w:szCs w:val="16"/>
+          <w:lang w:eastAsia="pt-BR"/>
+          <w14:ligatures w14:val="none"/>
+        </w:rPr>
+        <w:t>.</w:t>
+      </w:r>
+      <w:proofErr w:type="spellStart"/>
+      <w:r>
+        <w:rPr>
+          <w:rFonts w:ascii="Consolas" w:eastAsia="Times New Roman" w:hAnsi="Consolas" w:cs="Times New Roman"/>
+          <w:color w:val="DCDCAA"/>
+          <w:kern w:val="0"/>
+          <w:sz w:val="16"/>
+          <w:szCs w:val="16"/>
+          <w:lang w:eastAsia="pt-BR"/>
+          <w14:ligatures w14:val="none"/>
+        </w:rPr>
+        <w:t>withMessage</w:t>
+      </w:r>
+      <w:proofErr w:type="spellEnd"/>
+      <w:proofErr w:type="gramEnd"/>
+      <w:r>
+        <w:rPr>
+          <w:rFonts w:ascii="Consolas" w:eastAsia="Times New Roman" w:hAnsi="Consolas" w:cs="Times New Roman"/>
+          <w:color w:val="CCCCCC"/>
+          <w:kern w:val="0"/>
+          <w:sz w:val="16"/>
+          <w:szCs w:val="16"/>
+          <w:lang w:eastAsia="pt-BR"/>
+          <w14:ligatures w14:val="none"/>
+        </w:rPr>
+        <w:t>(</w:t>
+      </w:r>
+      <w:r>
+        <w:rPr>
+          <w:rFonts w:ascii="Consolas" w:eastAsia="Times New Roman" w:hAnsi="Consolas" w:cs="Times New Roman"/>
+          <w:color w:val="CE9178"/>
+          <w:kern w:val="0"/>
+          <w:sz w:val="16"/>
+          <w:szCs w:val="16"/>
+          <w:lang w:eastAsia="pt-BR"/>
+          <w14:ligatures w14:val="none"/>
+        </w:rPr>
+        <w:t>"O título é obrigatório."</w:t>
+      </w:r>
+      <w:r>
+        <w:rPr>
+          <w:rFonts w:ascii="Consolas" w:eastAsia="Times New Roman" w:hAnsi="Consolas" w:cs="Times New Roman"/>
+          <w:color w:val="CCCCCC"/>
+          <w:kern w:val="0"/>
+          <w:sz w:val="16"/>
+          <w:szCs w:val="16"/>
+          <w:lang w:eastAsia="pt-BR"/>
+          <w14:ligatures w14:val="none"/>
+        </w:rPr>
+        <w:t>)</w:t>
+      </w:r>
+    </w:p>
+    <w:p>
+      <w:pPr>
+        <w:shd w:val="clear" w:color="auto" w:fill="1F1F1F"/>
+        <w:spacing w:after="0" w:line="285" w:lineRule="atLeast"/>
+        <w:rPr>
+          <w:rFonts w:ascii="Consolas" w:eastAsia="Times New Roman" w:hAnsi="Consolas" w:cs="Times New Roman"/>
+          <w:color w:val="CCCCCC"/>
+          <w:kern w:val="0"/>
+          <w:sz w:val="16"/>
+          <w:szCs w:val="16"/>
+          <w:lang w:eastAsia="pt-BR"/>
+          <w14:ligatures w14:val="none"/>
+        </w:rPr>
+      </w:pPr>
+      <w:r>
+        <w:rPr>
+          <w:rFonts w:ascii="Consolas" w:eastAsia="Times New Roman" w:hAnsi="Consolas" w:cs="Times New Roman"/>
+          <w:color w:val="CCCCCC"/>
+          <w:kern w:val="0"/>
+          <w:sz w:val="16"/>
+          <w:szCs w:val="16"/>
+          <w:lang w:eastAsia="pt-BR"/>
+          <w14:ligatures w14:val="none"/>
+        </w:rPr>
+        <w:t xml:space="preserve">            </w:t>
+      </w:r>
+      <w:proofErr w:type="gramStart"/>
+      <w:r>
+        <w:rPr>
+          <w:rFonts w:ascii="Consolas" w:eastAsia="Times New Roman" w:hAnsi="Consolas" w:cs="Times New Roman"/>
+          <w:color w:val="CCCCCC"/>
+          <w:kern w:val="0"/>
+          <w:sz w:val="16"/>
+          <w:szCs w:val="16"/>
+          <w:lang w:eastAsia="pt-BR"/>
+          <w14:ligatures w14:val="none"/>
+        </w:rPr>
+        <w:t>.</w:t>
+      </w:r>
+      <w:proofErr w:type="spellStart"/>
+      <w:r>
+        <w:rPr>
+          <w:rFonts w:ascii="Consolas" w:eastAsia="Times New Roman" w:hAnsi="Consolas" w:cs="Times New Roman"/>
+          <w:color w:val="DCDCAA"/>
+          <w:kern w:val="0"/>
+          <w:sz w:val="16"/>
+          <w:szCs w:val="16"/>
+          <w:lang w:eastAsia="pt-BR"/>
+          <w14:ligatures w14:val="none"/>
+        </w:rPr>
+        <w:t>isLength</w:t>
+      </w:r>
+      <w:proofErr w:type="spellEnd"/>
+      <w:proofErr w:type="gramEnd"/>
+      <w:r>
+        <w:rPr>
+          <w:rFonts w:ascii="Consolas" w:eastAsia="Times New Roman" w:hAnsi="Consolas" w:cs="Times New Roman"/>
+          <w:color w:val="CCCCCC"/>
+          <w:kern w:val="0"/>
+          <w:sz w:val="16"/>
+          <w:szCs w:val="16"/>
+          <w:lang w:eastAsia="pt-BR"/>
+          <w14:ligatures w14:val="none"/>
+        </w:rPr>
+        <w:t xml:space="preserve">({ </w:t>
+      </w:r>
+      <w:r>
+        <w:rPr>
+          <w:rFonts w:ascii="Consolas" w:eastAsia="Times New Roman" w:hAnsi="Consolas" w:cs="Times New Roman"/>
+          <w:color w:val="9CDCFE"/>
+          <w:kern w:val="0"/>
+          <w:sz w:val="16"/>
+          <w:szCs w:val="16"/>
+          <w:lang w:eastAsia="pt-BR"/>
+          <w14:ligatures w14:val="none"/>
+        </w:rPr>
+        <w:t>min:</w:t>
+      </w:r>
+      <w:r>
+        <w:rPr>
+          <w:rFonts w:ascii="Consolas" w:eastAsia="Times New Roman" w:hAnsi="Consolas" w:cs="Times New Roman"/>
+          <w:color w:val="CCCCCC"/>
+          <w:kern w:val="0"/>
+          <w:sz w:val="16"/>
+          <w:szCs w:val="16"/>
+          <w:lang w:eastAsia="pt-BR"/>
+          <w14:ligatures w14:val="none"/>
+        </w:rPr>
+        <w:t xml:space="preserve"> </w:t>
+      </w:r>
+      <w:r>
+        <w:rPr>
+          <w:rFonts w:ascii="Consolas" w:eastAsia="Times New Roman" w:hAnsi="Consolas" w:cs="Times New Roman"/>
+          <w:color w:val="B5CEA8"/>
+          <w:kern w:val="0"/>
+          <w:sz w:val="16"/>
+          <w:szCs w:val="16"/>
+          <w:lang w:eastAsia="pt-BR"/>
+          <w14:ligatures w14:val="none"/>
+        </w:rPr>
+        <w:t>3</w:t>
+      </w:r>
+      <w:r>
+        <w:rPr>
+          <w:rFonts w:ascii="Consolas" w:eastAsia="Times New Roman" w:hAnsi="Consolas" w:cs="Times New Roman"/>
+          <w:color w:val="CCCCCC"/>
+          <w:kern w:val="0"/>
+          <w:sz w:val="16"/>
+          <w:szCs w:val="16"/>
+          <w:lang w:eastAsia="pt-BR"/>
+          <w14:ligatures w14:val="none"/>
+        </w:rPr>
+        <w:t xml:space="preserve"> })</w:t>
+      </w:r>
+    </w:p>
+    <w:p>
+      <w:pPr>
+        <w:shd w:val="clear" w:color="auto" w:fill="1F1F1F"/>
+        <w:spacing w:after="0" w:line="285" w:lineRule="atLeast"/>
+        <w:rPr>
+          <w:rFonts w:ascii="Consolas" w:eastAsia="Times New Roman" w:hAnsi="Consolas" w:cs="Times New Roman"/>
+          <w:color w:val="CCCCCC"/>
+          <w:kern w:val="0"/>
+          <w:sz w:val="16"/>
+          <w:szCs w:val="16"/>
+          <w:lang w:eastAsia="pt-BR"/>
+          <w14:ligatures w14:val="none"/>
+        </w:rPr>
+      </w:pPr>
+      <w:r>
+        <w:rPr>
+          <w:rFonts w:ascii="Consolas" w:eastAsia="Times New Roman" w:hAnsi="Consolas" w:cs="Times New Roman"/>
+          <w:color w:val="CCCCCC"/>
+          <w:kern w:val="0"/>
+          <w:sz w:val="16"/>
+          <w:szCs w:val="16"/>
+          <w:lang w:eastAsia="pt-BR"/>
+          <w14:ligatures w14:val="none"/>
+        </w:rPr>
+        <w:t xml:space="preserve">            </w:t>
+      </w:r>
+      <w:proofErr w:type="gramStart"/>
+      <w:r>
+        <w:rPr>
+          <w:rFonts w:ascii="Consolas" w:eastAsia="Times New Roman" w:hAnsi="Consolas" w:cs="Times New Roman"/>
+          <w:color w:val="CCCCCC"/>
+          <w:kern w:val="0"/>
+          <w:sz w:val="16"/>
+          <w:szCs w:val="16"/>
+          <w:lang w:eastAsia="pt-BR"/>
+          <w14:ligatures w14:val="none"/>
+        </w:rPr>
+        <w:t>.</w:t>
+      </w:r>
+      <w:proofErr w:type="spellStart"/>
+      <w:r>
+        <w:rPr>
+          <w:rFonts w:ascii="Consolas" w:eastAsia="Times New Roman" w:hAnsi="Consolas" w:cs="Times New Roman"/>
+          <w:color w:val="DCDCAA"/>
+          <w:kern w:val="0"/>
+          <w:sz w:val="16"/>
+          <w:szCs w:val="16"/>
+          <w:lang w:eastAsia="pt-BR"/>
+          <w14:ligatures w14:val="none"/>
+        </w:rPr>
+        <w:t>withMessage</w:t>
+      </w:r>
+      <w:proofErr w:type="spellEnd"/>
+      <w:proofErr w:type="gramEnd"/>
+      <w:r>
+        <w:rPr>
+          <w:rFonts w:ascii="Consolas" w:eastAsia="Times New Roman" w:hAnsi="Consolas" w:cs="Times New Roman"/>
+          <w:color w:val="CCCCCC"/>
+          <w:kern w:val="0"/>
+          <w:sz w:val="16"/>
+          <w:szCs w:val="16"/>
+          <w:lang w:eastAsia="pt-BR"/>
+          <w14:ligatures w14:val="none"/>
+        </w:rPr>
+        <w:t>(</w:t>
+      </w:r>
+      <w:r>
+        <w:rPr>
+          <w:rFonts w:ascii="Consolas" w:eastAsia="Times New Roman" w:hAnsi="Consolas" w:cs="Times New Roman"/>
+          <w:color w:val="CE9178"/>
+          <w:kern w:val="0"/>
+          <w:sz w:val="16"/>
+          <w:szCs w:val="16"/>
+          <w:lang w:eastAsia="pt-BR"/>
+          <w14:ligatures w14:val="none"/>
+        </w:rPr>
+        <w:t>"O título precisa ter no mínimo 3 caracteres."</w:t>
+      </w:r>
+      <w:r>
+        <w:rPr>
+          <w:rFonts w:ascii="Consolas" w:eastAsia="Times New Roman" w:hAnsi="Consolas" w:cs="Times New Roman"/>
+          <w:color w:val="CCCCCC"/>
+          <w:kern w:val="0"/>
+          <w:sz w:val="16"/>
+          <w:szCs w:val="16"/>
+          <w:lang w:eastAsia="pt-BR"/>
+          <w14:ligatures w14:val="none"/>
+        </w:rPr>
+        <w:t>),</w:t>
+      </w:r>
+    </w:p>
+    <w:p>
+      <w:pPr>
+        <w:shd w:val="clear" w:color="auto" w:fill="1F1F1F"/>
+        <w:spacing w:after="0" w:line="285" w:lineRule="atLeast"/>
+        <w:rPr>
+          <w:rFonts w:ascii="Consolas" w:eastAsia="Times New Roman" w:hAnsi="Consolas" w:cs="Times New Roman"/>
+          <w:color w:val="CCCCCC"/>
+          <w:kern w:val="0"/>
+          <w:sz w:val="16"/>
+          <w:szCs w:val="16"/>
+          <w:lang w:eastAsia="pt-BR"/>
+          <w14:ligatures w14:val="none"/>
+        </w:rPr>
+      </w:pPr>
+      <w:r>
+        <w:rPr>
+          <w:rFonts w:ascii="Consolas" w:eastAsia="Times New Roman" w:hAnsi="Consolas" w:cs="Times New Roman"/>
+          <w:color w:val="CCCCCC"/>
+          <w:kern w:val="0"/>
+          <w:sz w:val="16"/>
+          <w:szCs w:val="16"/>
+          <w:lang w:eastAsia="pt-BR"/>
+          <w14:ligatures w14:val="none"/>
+        </w:rPr>
+        <w:t xml:space="preserve">        </w:t>
+      </w:r>
+      <w:r>
+        <w:rPr>
+          <w:rFonts w:ascii="Consolas" w:eastAsia="Times New Roman" w:hAnsi="Consolas" w:cs="Times New Roman"/>
+          <w:color w:val="DCDCAA"/>
+          <w:kern w:val="0"/>
+          <w:sz w:val="16"/>
+          <w:szCs w:val="16"/>
+          <w:lang w:eastAsia="pt-BR"/>
+          <w14:ligatures w14:val="none"/>
+        </w:rPr>
+        <w:t>body</w:t>
+      </w:r>
+      <w:r>
+        <w:rPr>
+          <w:rFonts w:ascii="Consolas" w:eastAsia="Times New Roman" w:hAnsi="Consolas" w:cs="Times New Roman"/>
+          <w:color w:val="CCCCCC"/>
+          <w:kern w:val="0"/>
+          <w:sz w:val="16"/>
+          <w:szCs w:val="16"/>
+          <w:lang w:eastAsia="pt-BR"/>
+          <w14:ligatures w14:val="none"/>
+        </w:rPr>
+        <w:t>(</w:t>
+      </w:r>
+      <w:r>
+        <w:rPr>
+          <w:rFonts w:ascii="Consolas" w:eastAsia="Times New Roman" w:hAnsi="Consolas" w:cs="Times New Roman"/>
+          <w:color w:val="CE9178"/>
+          <w:kern w:val="0"/>
+          <w:sz w:val="16"/>
+          <w:szCs w:val="16"/>
+          <w:lang w:eastAsia="pt-BR"/>
+          <w14:ligatures w14:val="none"/>
+        </w:rPr>
+        <w:t>"</w:t>
+      </w:r>
+      <w:proofErr w:type="spellStart"/>
+      <w:r>
+        <w:rPr>
+          <w:rFonts w:ascii="Consolas" w:eastAsia="Times New Roman" w:hAnsi="Consolas" w:cs="Times New Roman"/>
+          <w:color w:val="CE9178"/>
+          <w:kern w:val="0"/>
+          <w:sz w:val="16"/>
+          <w:szCs w:val="16"/>
+          <w:lang w:eastAsia="pt-BR"/>
+          <w14:ligatures w14:val="none"/>
+        </w:rPr>
+        <w:t>image</w:t>
+      </w:r>
+      <w:proofErr w:type="spellEnd"/>
+      <w:r>
+        <w:rPr>
+          <w:rFonts w:ascii="Consolas" w:eastAsia="Times New Roman" w:hAnsi="Consolas" w:cs="Times New Roman"/>
+          <w:color w:val="CE9178"/>
+          <w:kern w:val="0"/>
+          <w:sz w:val="16"/>
+          <w:szCs w:val="16"/>
+          <w:lang w:eastAsia="pt-BR"/>
+          <w14:ligatures w14:val="none"/>
+        </w:rPr>
+        <w:t>"</w:t>
+      </w:r>
+      <w:r>
+        <w:rPr>
+          <w:rFonts w:ascii="Consolas" w:eastAsia="Times New Roman" w:hAnsi="Consolas" w:cs="Times New Roman"/>
+          <w:color w:val="CCCCCC"/>
+          <w:kern w:val="0"/>
+          <w:sz w:val="16"/>
+          <w:szCs w:val="16"/>
+          <w:lang w:eastAsia="pt-BR"/>
+          <w14:ligatures w14:val="none"/>
+        </w:rPr>
+        <w:t>)</w:t>
+      </w:r>
+    </w:p>
+    <w:p>
+      <w:pPr>
+        <w:shd w:val="clear" w:color="auto" w:fill="1F1F1F"/>
+        <w:spacing w:after="0" w:line="285" w:lineRule="atLeast"/>
+        <w:rPr>
+          <w:rFonts w:ascii="Consolas" w:eastAsia="Times New Roman" w:hAnsi="Consolas" w:cs="Times New Roman"/>
+          <w:color w:val="CCCCCC"/>
+          <w:kern w:val="0"/>
+          <w:sz w:val="16"/>
+          <w:szCs w:val="16"/>
+          <w:lang w:eastAsia="pt-BR"/>
+          <w14:ligatures w14:val="none"/>
+        </w:rPr>
+      </w:pPr>
+      <w:r>
+        <w:rPr>
+          <w:rFonts w:ascii="Consolas" w:eastAsia="Times New Roman" w:hAnsi="Consolas" w:cs="Times New Roman"/>
+          <w:color w:val="CCCCCC"/>
+          <w:kern w:val="0"/>
+          <w:sz w:val="16"/>
+          <w:szCs w:val="16"/>
+          <w:lang w:eastAsia="pt-BR"/>
+          <w14:ligatures w14:val="none"/>
+        </w:rPr>
+        <w:t xml:space="preserve">            </w:t>
+      </w:r>
+      <w:proofErr w:type="gramStart"/>
+      <w:r>
+        <w:rPr>
+          <w:rFonts w:ascii="Consolas" w:eastAsia="Times New Roman" w:hAnsi="Consolas" w:cs="Times New Roman"/>
+          <w:color w:val="CCCCCC"/>
+          <w:kern w:val="0"/>
+          <w:sz w:val="16"/>
+          <w:szCs w:val="16"/>
+          <w:lang w:eastAsia="pt-BR"/>
+          <w14:ligatures w14:val="none"/>
+        </w:rPr>
+        <w:t>.</w:t>
+      </w:r>
+      <w:proofErr w:type="spellStart"/>
+      <w:r>
+        <w:rPr>
+          <w:rFonts w:ascii="Consolas" w:eastAsia="Times New Roman" w:hAnsi="Consolas" w:cs="Times New Roman"/>
+          <w:color w:val="DCDCAA"/>
+          <w:kern w:val="0"/>
+          <w:sz w:val="16"/>
+          <w:szCs w:val="16"/>
+          <w:lang w:eastAsia="pt-BR"/>
+          <w14:ligatures w14:val="none"/>
+        </w:rPr>
+        <w:t>custom</w:t>
+      </w:r>
+      <w:proofErr w:type="spellEnd"/>
+      <w:proofErr w:type="gramEnd"/>
+      <w:r>
+        <w:rPr>
+          <w:rFonts w:ascii="Consolas" w:eastAsia="Times New Roman" w:hAnsi="Consolas" w:cs="Times New Roman"/>
+          <w:color w:val="CCCCCC"/>
+          <w:kern w:val="0"/>
+          <w:sz w:val="16"/>
+          <w:szCs w:val="16"/>
+          <w:lang w:eastAsia="pt-BR"/>
+          <w14:ligatures w14:val="none"/>
+        </w:rPr>
+        <w:t>((</w:t>
+      </w:r>
+      <w:proofErr w:type="spellStart"/>
+      <w:r>
+        <w:rPr>
+          <w:rFonts w:ascii="Consolas" w:eastAsia="Times New Roman" w:hAnsi="Consolas" w:cs="Times New Roman"/>
+          <w:color w:val="9CDCFE"/>
+          <w:kern w:val="0"/>
+          <w:sz w:val="16"/>
+          <w:szCs w:val="16"/>
+          <w:lang w:eastAsia="pt-BR"/>
+          <w14:ligatures w14:val="none"/>
+        </w:rPr>
+        <w:t>value</w:t>
+      </w:r>
+      <w:proofErr w:type="spellEnd"/>
+      <w:r>
+        <w:rPr>
+          <w:rFonts w:ascii="Consolas" w:eastAsia="Times New Roman" w:hAnsi="Consolas" w:cs="Times New Roman"/>
+          <w:color w:val="CCCCCC"/>
+          <w:kern w:val="0"/>
+          <w:sz w:val="16"/>
+          <w:szCs w:val="16"/>
+          <w:lang w:eastAsia="pt-BR"/>
+          <w14:ligatures w14:val="none"/>
+        </w:rPr>
+        <w:t xml:space="preserve">, { </w:t>
+      </w:r>
+      <w:proofErr w:type="spellStart"/>
+      <w:r>
+        <w:rPr>
+          <w:rFonts w:ascii="Consolas" w:eastAsia="Times New Roman" w:hAnsi="Consolas" w:cs="Times New Roman"/>
+          <w:color w:val="9CDCFE"/>
+          <w:kern w:val="0"/>
+          <w:sz w:val="16"/>
+          <w:szCs w:val="16"/>
+          <w:lang w:eastAsia="pt-BR"/>
+          <w14:ligatures w14:val="none"/>
+        </w:rPr>
+        <w:t>req</w:t>
+      </w:r>
+      <w:proofErr w:type="spellEnd"/>
+      <w:r>
+        <w:rPr>
+          <w:rFonts w:ascii="Consolas" w:eastAsia="Times New Roman" w:hAnsi="Consolas" w:cs="Times New Roman"/>
+          <w:color w:val="CCCCCC"/>
+          <w:kern w:val="0"/>
+          <w:sz w:val="16"/>
+          <w:szCs w:val="16"/>
+          <w:lang w:eastAsia="pt-BR"/>
+          <w14:ligatures w14:val="none"/>
+        </w:rPr>
+        <w:t xml:space="preserve"> }) </w:t>
+      </w:r>
+      <w:r>
+        <w:rPr>
+          <w:rFonts w:ascii="Consolas" w:eastAsia="Times New Roman" w:hAnsi="Consolas" w:cs="Times New Roman"/>
+          <w:color w:val="569CD6"/>
+          <w:kern w:val="0"/>
+          <w:sz w:val="16"/>
+          <w:szCs w:val="16"/>
+          <w:lang w:eastAsia="pt-BR"/>
+          <w14:ligatures w14:val="none"/>
+        </w:rPr>
+        <w:t>=&gt;</w:t>
+      </w:r>
+      <w:r>
+        <w:rPr>
+          <w:rFonts w:ascii="Consolas" w:eastAsia="Times New Roman" w:hAnsi="Consolas" w:cs="Times New Roman"/>
+          <w:color w:val="CCCCCC"/>
+          <w:kern w:val="0"/>
+          <w:sz w:val="16"/>
+          <w:szCs w:val="16"/>
+          <w:lang w:eastAsia="pt-BR"/>
+          <w14:ligatures w14:val="none"/>
+        </w:rPr>
+        <w:t xml:space="preserve"> {</w:t>
+      </w:r>
+    </w:p>
+    <w:p>
+      <w:pPr>
+        <w:shd w:val="clear" w:color="auto" w:fill="1F1F1F"/>
+        <w:spacing w:after="0" w:line="285" w:lineRule="atLeast"/>
+        <w:rPr>
+          <w:rFonts w:ascii="Consolas" w:eastAsia="Times New Roman" w:hAnsi="Consolas" w:cs="Times New Roman"/>
+          <w:color w:val="CCCCCC"/>
+          <w:kern w:val="0"/>
+          <w:sz w:val="16"/>
+          <w:szCs w:val="16"/>
+          <w:lang w:eastAsia="pt-BR"/>
+          <w14:ligatures w14:val="none"/>
+        </w:rPr>
+      </w:pPr>
+      <w:r>
+        <w:rPr>
+          <w:rFonts w:ascii="Consolas" w:eastAsia="Times New Roman" w:hAnsi="Consolas" w:cs="Times New Roman"/>
+          <w:color w:val="CCCCCC"/>
+          <w:kern w:val="0"/>
+          <w:sz w:val="16"/>
+          <w:szCs w:val="16"/>
+          <w:lang w:eastAsia="pt-BR"/>
+          <w14:ligatures w14:val="none"/>
+        </w:rPr>
+        <w:t xml:space="preserve">                </w:t>
+      </w:r>
+      <w:proofErr w:type="spellStart"/>
+      <w:r>
+        <w:rPr>
+          <w:rFonts w:ascii="Consolas" w:eastAsia="Times New Roman" w:hAnsi="Consolas" w:cs="Times New Roman"/>
+          <w:color w:val="C586C0"/>
+          <w:kern w:val="0"/>
+          <w:sz w:val="16"/>
+          <w:szCs w:val="16"/>
+          <w:lang w:eastAsia="pt-BR"/>
+          <w14:ligatures w14:val="none"/>
+        </w:rPr>
+        <w:t>if</w:t>
+      </w:r>
+      <w:proofErr w:type="spellEnd"/>
+      <w:r>
+        <w:rPr>
+          <w:rFonts w:ascii="Consolas" w:eastAsia="Times New Roman" w:hAnsi="Consolas" w:cs="Times New Roman"/>
+          <w:color w:val="CCCCCC"/>
+          <w:kern w:val="0"/>
+          <w:sz w:val="16"/>
+          <w:szCs w:val="16"/>
+          <w:lang w:eastAsia="pt-BR"/>
+          <w14:ligatures w14:val="none"/>
+        </w:rPr>
+        <w:t xml:space="preserve"> </w:t>
+      </w:r>
+      <w:proofErr w:type="gramStart"/>
+      <w:r>
+        <w:rPr>
+          <w:rFonts w:ascii="Consolas" w:eastAsia="Times New Roman" w:hAnsi="Consolas" w:cs="Times New Roman"/>
+          <w:color w:val="CCCCCC"/>
+          <w:kern w:val="0"/>
+          <w:sz w:val="16"/>
+          <w:szCs w:val="16"/>
+          <w:lang w:eastAsia="pt-BR"/>
+          <w14:ligatures w14:val="none"/>
+        </w:rPr>
+        <w:t>(</w:t>
+      </w:r>
+      <w:r>
+        <w:rPr>
+          <w:rFonts w:ascii="Consolas" w:eastAsia="Times New Roman" w:hAnsi="Consolas" w:cs="Times New Roman"/>
+          <w:color w:val="D4D4D4"/>
+          <w:kern w:val="0"/>
+          <w:sz w:val="16"/>
+          <w:szCs w:val="16"/>
+          <w:lang w:eastAsia="pt-BR"/>
+          <w14:ligatures w14:val="none"/>
+        </w:rPr>
+        <w:t>!</w:t>
+      </w:r>
+      <w:proofErr w:type="spellStart"/>
+      <w:r>
+        <w:rPr>
+          <w:rFonts w:ascii="Consolas" w:eastAsia="Times New Roman" w:hAnsi="Consolas" w:cs="Times New Roman"/>
+          <w:color w:val="9CDCFE"/>
+          <w:kern w:val="0"/>
+          <w:sz w:val="16"/>
+          <w:szCs w:val="16"/>
+          <w:lang w:eastAsia="pt-BR"/>
+          <w14:ligatures w14:val="none"/>
+        </w:rPr>
+        <w:t>req</w:t>
+      </w:r>
+      <w:proofErr w:type="gramEnd"/>
+      <w:r>
+        <w:rPr>
+          <w:rFonts w:ascii="Consolas" w:eastAsia="Times New Roman" w:hAnsi="Consolas" w:cs="Times New Roman"/>
+          <w:color w:val="CCCCCC"/>
+          <w:kern w:val="0"/>
+          <w:sz w:val="16"/>
+          <w:szCs w:val="16"/>
+          <w:lang w:eastAsia="pt-BR"/>
+          <w14:ligatures w14:val="none"/>
+        </w:rPr>
+        <w:t>.</w:t>
+      </w:r>
+      <w:r>
+        <w:rPr>
+          <w:rFonts w:ascii="Consolas" w:eastAsia="Times New Roman" w:hAnsi="Consolas" w:cs="Times New Roman"/>
+          <w:color w:val="9CDCFE"/>
+          <w:kern w:val="0"/>
+          <w:sz w:val="16"/>
+          <w:szCs w:val="16"/>
+          <w:lang w:eastAsia="pt-BR"/>
+          <w14:ligatures w14:val="none"/>
+        </w:rPr>
+        <w:t>file</w:t>
+      </w:r>
+      <w:proofErr w:type="spellEnd"/>
+      <w:r>
+        <w:rPr>
+          <w:rFonts w:ascii="Consolas" w:eastAsia="Times New Roman" w:hAnsi="Consolas" w:cs="Times New Roman"/>
+          <w:color w:val="CCCCCC"/>
+          <w:kern w:val="0"/>
+          <w:sz w:val="16"/>
+          <w:szCs w:val="16"/>
+          <w:lang w:eastAsia="pt-BR"/>
+          <w14:ligatures w14:val="none"/>
+        </w:rPr>
+        <w:t>) {</w:t>
+      </w:r>
+      <w:r>
+        <w:rPr>
+          <w:rFonts w:ascii="Consolas" w:eastAsia="Times New Roman" w:hAnsi="Consolas" w:cs="Times New Roman"/>
+          <w:color w:val="6A9955"/>
+          <w:kern w:val="0"/>
+          <w:sz w:val="16"/>
+          <w:szCs w:val="16"/>
+          <w:lang w:eastAsia="pt-BR"/>
+          <w14:ligatures w14:val="none"/>
+        </w:rPr>
+        <w:t>//se não houver arquivo na requisição/não veio imagem</w:t>
+      </w:r>
+    </w:p>
+    <w:p>
+      <w:pPr>
+        <w:shd w:val="clear" w:color="auto" w:fill="1F1F1F"/>
+        <w:spacing w:after="0" w:line="285" w:lineRule="atLeast"/>
+        <w:rPr>
+          <w:rFonts w:ascii="Consolas" w:eastAsia="Times New Roman" w:hAnsi="Consolas" w:cs="Times New Roman"/>
+          <w:color w:val="CCCCCC"/>
+          <w:kern w:val="0"/>
+          <w:sz w:val="16"/>
+          <w:szCs w:val="16"/>
+          <w:lang w:eastAsia="pt-BR"/>
+          <w14:ligatures w14:val="none"/>
+        </w:rPr>
+      </w:pPr>
+      <w:r>
+        <w:rPr>
+          <w:rFonts w:ascii="Consolas" w:eastAsia="Times New Roman" w:hAnsi="Consolas" w:cs="Times New Roman"/>
+          <w:color w:val="CCCCCC"/>
+          <w:kern w:val="0"/>
+          <w:sz w:val="16"/>
+          <w:szCs w:val="16"/>
+          <w:lang w:eastAsia="pt-BR"/>
+          <w14:ligatures w14:val="none"/>
+        </w:rPr>
+        <w:t xml:space="preserve">                    </w:t>
+      </w:r>
+      <w:proofErr w:type="spellStart"/>
+      <w:r>
+        <w:rPr>
+          <w:rFonts w:ascii="Consolas" w:eastAsia="Times New Roman" w:hAnsi="Consolas" w:cs="Times New Roman"/>
+          <w:color w:val="C586C0"/>
+          <w:kern w:val="0"/>
+          <w:sz w:val="16"/>
+          <w:szCs w:val="16"/>
+          <w:lang w:eastAsia="pt-BR"/>
+          <w14:ligatures w14:val="none"/>
+        </w:rPr>
+        <w:t>throw</w:t>
+      </w:r>
+      <w:proofErr w:type="spellEnd"/>
+      <w:r>
+        <w:rPr>
+          <w:rFonts w:ascii="Consolas" w:eastAsia="Times New Roman" w:hAnsi="Consolas" w:cs="Times New Roman"/>
+          <w:color w:val="CCCCCC"/>
+          <w:kern w:val="0"/>
+          <w:sz w:val="16"/>
+          <w:szCs w:val="16"/>
+          <w:lang w:eastAsia="pt-BR"/>
+          <w14:ligatures w14:val="none"/>
+        </w:rPr>
+        <w:t xml:space="preserve"> </w:t>
+      </w:r>
+      <w:r>
+        <w:rPr>
+          <w:rFonts w:ascii="Consolas" w:eastAsia="Times New Roman" w:hAnsi="Consolas" w:cs="Times New Roman"/>
+          <w:color w:val="569CD6"/>
+          <w:kern w:val="0"/>
+          <w:sz w:val="16"/>
+          <w:szCs w:val="16"/>
+          <w:lang w:eastAsia="pt-BR"/>
+          <w14:ligatures w14:val="none"/>
+        </w:rPr>
+        <w:t>new</w:t>
+      </w:r>
+      <w:r>
+        <w:rPr>
+          <w:rFonts w:ascii="Consolas" w:eastAsia="Times New Roman" w:hAnsi="Consolas" w:cs="Times New Roman"/>
+          <w:color w:val="CCCCCC"/>
+          <w:kern w:val="0"/>
+          <w:sz w:val="16"/>
+          <w:szCs w:val="16"/>
+          <w:lang w:eastAsia="pt-BR"/>
+          <w14:ligatures w14:val="none"/>
+        </w:rPr>
+        <w:t xml:space="preserve"> </w:t>
+      </w:r>
+      <w:proofErr w:type="spellStart"/>
+      <w:proofErr w:type="gramStart"/>
+      <w:r>
+        <w:rPr>
+          <w:rFonts w:ascii="Consolas" w:eastAsia="Times New Roman" w:hAnsi="Consolas" w:cs="Times New Roman"/>
+          <w:color w:val="4EC9B0"/>
+          <w:kern w:val="0"/>
+          <w:sz w:val="16"/>
+          <w:szCs w:val="16"/>
+          <w:lang w:eastAsia="pt-BR"/>
+          <w14:ligatures w14:val="none"/>
+        </w:rPr>
+        <w:t>Error</w:t>
+      </w:r>
+      <w:proofErr w:type="spellEnd"/>
+      <w:r>
+        <w:rPr>
+          <w:rFonts w:ascii="Consolas" w:eastAsia="Times New Roman" w:hAnsi="Consolas" w:cs="Times New Roman"/>
+          <w:color w:val="CCCCCC"/>
+          <w:kern w:val="0"/>
+          <w:sz w:val="16"/>
+          <w:szCs w:val="16"/>
+          <w:lang w:eastAsia="pt-BR"/>
+          <w14:ligatures w14:val="none"/>
+        </w:rPr>
+        <w:t>(</w:t>
+      </w:r>
+      <w:proofErr w:type="gramEnd"/>
+      <w:r>
+        <w:rPr>
+          <w:rFonts w:ascii="Consolas" w:eastAsia="Times New Roman" w:hAnsi="Consolas" w:cs="Times New Roman"/>
+          <w:color w:val="CE9178"/>
+          <w:kern w:val="0"/>
+          <w:sz w:val="16"/>
+          <w:szCs w:val="16"/>
+          <w:lang w:eastAsia="pt-BR"/>
+          <w14:ligatures w14:val="none"/>
+        </w:rPr>
+        <w:t xml:space="preserve">"A </w:t>
+      </w:r>
+      <w:proofErr w:type="spellStart"/>
+      <w:r>
+        <w:rPr>
+          <w:rFonts w:ascii="Consolas" w:eastAsia="Times New Roman" w:hAnsi="Consolas" w:cs="Times New Roman"/>
+          <w:color w:val="CE9178"/>
+          <w:kern w:val="0"/>
+          <w:sz w:val="16"/>
+          <w:szCs w:val="16"/>
+          <w:lang w:eastAsia="pt-BR"/>
+          <w14:ligatures w14:val="none"/>
+        </w:rPr>
+        <w:t>imgame</w:t>
+      </w:r>
+      <w:proofErr w:type="spellEnd"/>
+      <w:r>
+        <w:rPr>
+          <w:rFonts w:ascii="Consolas" w:eastAsia="Times New Roman" w:hAnsi="Consolas" w:cs="Times New Roman"/>
+          <w:color w:val="CE9178"/>
+          <w:kern w:val="0"/>
+          <w:sz w:val="16"/>
+          <w:szCs w:val="16"/>
+          <w:lang w:eastAsia="pt-BR"/>
+          <w14:ligatures w14:val="none"/>
+        </w:rPr>
+        <w:t xml:space="preserve"> é obrigatória"</w:t>
+      </w:r>
+      <w:r>
+        <w:rPr>
+          <w:rFonts w:ascii="Consolas" w:eastAsia="Times New Roman" w:hAnsi="Consolas" w:cs="Times New Roman"/>
+          <w:color w:val="CCCCCC"/>
+          <w:kern w:val="0"/>
+          <w:sz w:val="16"/>
+          <w:szCs w:val="16"/>
+          <w:lang w:eastAsia="pt-BR"/>
+          <w14:ligatures w14:val="none"/>
+        </w:rPr>
+        <w:t>)</w:t>
+      </w:r>
+    </w:p>
+    <w:p>
+      <w:pPr>
+        <w:shd w:val="clear" w:color="auto" w:fill="1F1F1F"/>
+        <w:spacing w:after="0" w:line="285" w:lineRule="atLeast"/>
+        <w:rPr>
+          <w:rFonts w:ascii="Consolas" w:eastAsia="Times New Roman" w:hAnsi="Consolas" w:cs="Times New Roman"/>
+          <w:color w:val="CCCCCC"/>
+          <w:kern w:val="0"/>
+          <w:sz w:val="16"/>
+          <w:szCs w:val="16"/>
+          <w:lang w:eastAsia="pt-BR"/>
+          <w14:ligatures w14:val="none"/>
+        </w:rPr>
+      </w:pPr>
+      <w:r>
+        <w:rPr>
+          <w:rFonts w:ascii="Consolas" w:eastAsia="Times New Roman" w:hAnsi="Consolas" w:cs="Times New Roman"/>
+          <w:color w:val="CCCCCC"/>
+          <w:kern w:val="0"/>
+          <w:sz w:val="16"/>
+          <w:szCs w:val="16"/>
+          <w:lang w:eastAsia="pt-BR"/>
+          <w14:ligatures w14:val="none"/>
+        </w:rPr>
+        <w:t>                }</w:t>
+      </w:r>
+    </w:p>
+    <w:p>
+      <w:pPr>
+        <w:shd w:val="clear" w:color="auto" w:fill="1F1F1F"/>
+        <w:spacing w:after="0" w:line="285" w:lineRule="atLeast"/>
+        <w:rPr>
+          <w:rFonts w:ascii="Consolas" w:eastAsia="Times New Roman" w:hAnsi="Consolas" w:cs="Times New Roman"/>
+          <w:color w:val="CCCCCC"/>
+          <w:kern w:val="0"/>
+          <w:sz w:val="16"/>
+          <w:szCs w:val="16"/>
+          <w:lang w:eastAsia="pt-BR"/>
+          <w14:ligatures w14:val="none"/>
+        </w:rPr>
+      </w:pPr>
+      <w:r>
+        <w:rPr>
+          <w:rFonts w:ascii="Consolas" w:eastAsia="Times New Roman" w:hAnsi="Consolas" w:cs="Times New Roman"/>
+          <w:color w:val="CCCCCC"/>
+          <w:kern w:val="0"/>
+          <w:sz w:val="16"/>
+          <w:szCs w:val="16"/>
+          <w:lang w:eastAsia="pt-BR"/>
+          <w14:ligatures w14:val="none"/>
+        </w:rPr>
+        <w:t xml:space="preserve">                </w:t>
+      </w:r>
+      <w:proofErr w:type="spellStart"/>
+      <w:r>
+        <w:rPr>
+          <w:rFonts w:ascii="Consolas" w:eastAsia="Times New Roman" w:hAnsi="Consolas" w:cs="Times New Roman"/>
+          <w:color w:val="C586C0"/>
+          <w:kern w:val="0"/>
+          <w:sz w:val="16"/>
+          <w:szCs w:val="16"/>
+          <w:lang w:eastAsia="pt-BR"/>
+          <w14:ligatures w14:val="none"/>
+        </w:rPr>
+        <w:t>return</w:t>
+      </w:r>
+      <w:proofErr w:type="spellEnd"/>
+      <w:r>
+        <w:rPr>
+          <w:rFonts w:ascii="Consolas" w:eastAsia="Times New Roman" w:hAnsi="Consolas" w:cs="Times New Roman"/>
+          <w:color w:val="CCCCCC"/>
+          <w:kern w:val="0"/>
+          <w:sz w:val="16"/>
+          <w:szCs w:val="16"/>
+          <w:lang w:eastAsia="pt-BR"/>
+          <w14:ligatures w14:val="none"/>
+        </w:rPr>
+        <w:t xml:space="preserve"> </w:t>
+      </w:r>
+      <w:proofErr w:type="spellStart"/>
+      <w:r>
+        <w:rPr>
+          <w:rFonts w:ascii="Consolas" w:eastAsia="Times New Roman" w:hAnsi="Consolas" w:cs="Times New Roman"/>
+          <w:color w:val="569CD6"/>
+          <w:kern w:val="0"/>
+          <w:sz w:val="16"/>
+          <w:szCs w:val="16"/>
+          <w:lang w:eastAsia="pt-BR"/>
+          <w14:ligatures w14:val="none"/>
+        </w:rPr>
+        <w:t>true</w:t>
+      </w:r>
+      <w:proofErr w:type="spellEnd"/>
+    </w:p>
+    <w:p>
+      <w:pPr>
+        <w:shd w:val="clear" w:color="auto" w:fill="1F1F1F"/>
+        <w:spacing w:after="0" w:line="285" w:lineRule="atLeast"/>
+        <w:rPr>
+          <w:rFonts w:ascii="Consolas" w:eastAsia="Times New Roman" w:hAnsi="Consolas" w:cs="Times New Roman"/>
+          <w:color w:val="CCCCCC"/>
+          <w:kern w:val="0"/>
+          <w:sz w:val="16"/>
+          <w:szCs w:val="16"/>
+          <w:lang w:eastAsia="pt-BR"/>
+          <w14:ligatures w14:val="none"/>
+        </w:rPr>
+      </w:pPr>
+      <w:r>
+        <w:rPr>
+          <w:rFonts w:ascii="Consolas" w:eastAsia="Times New Roman" w:hAnsi="Consolas" w:cs="Times New Roman"/>
+          <w:color w:val="CCCCCC"/>
+          <w:kern w:val="0"/>
+          <w:sz w:val="16"/>
+          <w:szCs w:val="16"/>
+          <w:lang w:eastAsia="pt-BR"/>
+          <w14:ligatures w14:val="none"/>
+        </w:rPr>
+        <w:t>            })</w:t>
+      </w:r>
+    </w:p>
+    <w:p>
+      <w:pPr>
+        <w:shd w:val="clear" w:color="auto" w:fill="1F1F1F"/>
+        <w:spacing w:after="0" w:line="285" w:lineRule="atLeast"/>
+        <w:rPr>
+          <w:rFonts w:ascii="Consolas" w:eastAsia="Times New Roman" w:hAnsi="Consolas" w:cs="Times New Roman"/>
+          <w:color w:val="CCCCCC"/>
+          <w:kern w:val="0"/>
+          <w:sz w:val="16"/>
+          <w:szCs w:val="16"/>
+          <w:lang w:eastAsia="pt-BR"/>
+          <w14:ligatures w14:val="none"/>
+        </w:rPr>
+      </w:pPr>
+      <w:r>
+        <w:rPr>
+          <w:rFonts w:ascii="Consolas" w:eastAsia="Times New Roman" w:hAnsi="Consolas" w:cs="Times New Roman"/>
+          <w:color w:val="CCCCCC"/>
+          <w:kern w:val="0"/>
+          <w:sz w:val="16"/>
+          <w:szCs w:val="16"/>
+          <w:lang w:eastAsia="pt-BR"/>
+          <w14:ligatures w14:val="none"/>
+        </w:rPr>
+        <w:t>    ]</w:t>
+      </w:r>
+    </w:p>
+    <w:p>
+      <w:pPr>
+        <w:shd w:val="clear" w:color="auto" w:fill="1F1F1F"/>
+        <w:spacing w:after="0" w:line="285" w:lineRule="atLeast"/>
+        <w:rPr>
+          <w:rFonts w:ascii="Consolas" w:eastAsia="Times New Roman" w:hAnsi="Consolas" w:cs="Times New Roman"/>
+          <w:color w:val="CCCCCC"/>
+          <w:kern w:val="0"/>
+          <w:sz w:val="16"/>
+          <w:szCs w:val="16"/>
+          <w:lang w:eastAsia="pt-BR"/>
+          <w14:ligatures w14:val="none"/>
+        </w:rPr>
+      </w:pPr>
+      <w:r>
+        <w:rPr>
+          <w:rFonts w:ascii="Consolas" w:eastAsia="Times New Roman" w:hAnsi="Consolas" w:cs="Times New Roman"/>
+          <w:color w:val="CCCCCC"/>
+          <w:kern w:val="0"/>
+          <w:sz w:val="16"/>
+          <w:szCs w:val="16"/>
+          <w:lang w:eastAsia="pt-BR"/>
+          <w14:ligatures w14:val="none"/>
+        </w:rPr>
+        <w:t>}</w:t>
+      </w:r>
+    </w:p>
+    <w:p>
+      <w:pPr>
+        <w:shd w:val="clear" w:color="auto" w:fill="1F1F1F"/>
+        <w:spacing w:after="0" w:line="285" w:lineRule="atLeast"/>
+        <w:rPr>
+          <w:rFonts w:ascii="Consolas" w:eastAsia="Times New Roman" w:hAnsi="Consolas" w:cs="Times New Roman"/>
+          <w:color w:val="CCCCCC"/>
+          <w:kern w:val="0"/>
+          <w:sz w:val="16"/>
+          <w:szCs w:val="16"/>
+          <w:lang w:eastAsia="pt-BR"/>
+          <w14:ligatures w14:val="none"/>
+        </w:rPr>
+      </w:pPr>
+    </w:p>
+    <w:p>
+      <w:pPr>
+        <w:shd w:val="clear" w:color="auto" w:fill="1F1F1F"/>
+        <w:spacing w:after="0" w:line="285" w:lineRule="atLeast"/>
+        <w:rPr>
+          <w:rFonts w:ascii="Consolas" w:eastAsia="Times New Roman" w:hAnsi="Consolas" w:cs="Times New Roman"/>
+          <w:color w:val="CCCCCC"/>
+          <w:kern w:val="0"/>
+          <w:sz w:val="16"/>
+          <w:szCs w:val="16"/>
+          <w:lang w:eastAsia="pt-BR"/>
+          <w14:ligatures w14:val="none"/>
+        </w:rPr>
+      </w:pPr>
+      <w:proofErr w:type="spellStart"/>
+      <w:proofErr w:type="gramStart"/>
+      <w:r>
+        <w:rPr>
+          <w:rFonts w:ascii="Consolas" w:eastAsia="Times New Roman" w:hAnsi="Consolas" w:cs="Times New Roman"/>
+          <w:color w:val="4EC9B0"/>
+          <w:kern w:val="0"/>
+          <w:sz w:val="16"/>
+          <w:szCs w:val="16"/>
+          <w:lang w:eastAsia="pt-BR"/>
+          <w14:ligatures w14:val="none"/>
+        </w:rPr>
+        <w:t>module</w:t>
+      </w:r>
+      <w:r>
+        <w:rPr>
+          <w:rFonts w:ascii="Consolas" w:eastAsia="Times New Roman" w:hAnsi="Consolas" w:cs="Times New Roman"/>
+          <w:color w:val="CCCCCC"/>
+          <w:kern w:val="0"/>
+          <w:sz w:val="16"/>
+          <w:szCs w:val="16"/>
+          <w:lang w:eastAsia="pt-BR"/>
+          <w14:ligatures w14:val="none"/>
+        </w:rPr>
+        <w:t>.</w:t>
+      </w:r>
+      <w:r>
+        <w:rPr>
+          <w:rFonts w:ascii="Consolas" w:eastAsia="Times New Roman" w:hAnsi="Consolas" w:cs="Times New Roman"/>
+          <w:color w:val="4EC9B0"/>
+          <w:kern w:val="0"/>
+          <w:sz w:val="16"/>
+          <w:szCs w:val="16"/>
+          <w:lang w:eastAsia="pt-BR"/>
+          <w14:ligatures w14:val="none"/>
+        </w:rPr>
+        <w:t>exports</w:t>
+      </w:r>
+      <w:proofErr w:type="spellEnd"/>
+      <w:proofErr w:type="gramEnd"/>
+      <w:r>
+        <w:rPr>
+          <w:rFonts w:ascii="Consolas" w:eastAsia="Times New Roman" w:hAnsi="Consolas" w:cs="Times New Roman"/>
+          <w:color w:val="CCCCCC"/>
+          <w:kern w:val="0"/>
+          <w:sz w:val="16"/>
+          <w:szCs w:val="16"/>
+          <w:lang w:eastAsia="pt-BR"/>
+          <w14:ligatures w14:val="none"/>
+        </w:rPr>
+        <w:t xml:space="preserve"> </w:t>
+      </w:r>
+      <w:r>
+        <w:rPr>
+          <w:rFonts w:ascii="Consolas" w:eastAsia="Times New Roman" w:hAnsi="Consolas" w:cs="Times New Roman"/>
+          <w:color w:val="D4D4D4"/>
+          <w:kern w:val="0"/>
+          <w:sz w:val="16"/>
+          <w:szCs w:val="16"/>
+          <w:lang w:eastAsia="pt-BR"/>
+          <w14:ligatures w14:val="none"/>
+        </w:rPr>
+        <w:t>=</w:t>
+      </w:r>
+      <w:r>
+        <w:rPr>
+          <w:rFonts w:ascii="Consolas" w:eastAsia="Times New Roman" w:hAnsi="Consolas" w:cs="Times New Roman"/>
+          <w:color w:val="CCCCCC"/>
+          <w:kern w:val="0"/>
+          <w:sz w:val="16"/>
+          <w:szCs w:val="16"/>
+          <w:lang w:eastAsia="pt-BR"/>
+          <w14:ligatures w14:val="none"/>
+        </w:rPr>
+        <w:t xml:space="preserve"> {</w:t>
+      </w:r>
+    </w:p>
+    <w:p>
+      <w:pPr>
+        <w:shd w:val="clear" w:color="auto" w:fill="1F1F1F"/>
+        <w:spacing w:after="0" w:line="285" w:lineRule="atLeast"/>
+        <w:rPr>
+          <w:rFonts w:ascii="Consolas" w:eastAsia="Times New Roman" w:hAnsi="Consolas" w:cs="Times New Roman"/>
+          <w:color w:val="CCCCCC"/>
+          <w:kern w:val="0"/>
+          <w:sz w:val="16"/>
+          <w:szCs w:val="16"/>
+          <w:lang w:eastAsia="pt-BR"/>
+          <w14:ligatures w14:val="none"/>
+        </w:rPr>
+      </w:pPr>
+      <w:r>
+        <w:rPr>
+          <w:rFonts w:ascii="Consolas" w:eastAsia="Times New Roman" w:hAnsi="Consolas" w:cs="Times New Roman"/>
+          <w:color w:val="CCCCCC"/>
+          <w:kern w:val="0"/>
+          <w:sz w:val="16"/>
+          <w:szCs w:val="16"/>
+          <w:lang w:eastAsia="pt-BR"/>
+          <w14:ligatures w14:val="none"/>
+        </w:rPr>
+        <w:t xml:space="preserve">    </w:t>
+      </w:r>
+      <w:proofErr w:type="spellStart"/>
+      <w:r>
+        <w:rPr>
+          <w:rFonts w:ascii="Consolas" w:eastAsia="Times New Roman" w:hAnsi="Consolas" w:cs="Times New Roman"/>
+          <w:color w:val="DCDCAA"/>
+          <w:kern w:val="0"/>
+          <w:sz w:val="16"/>
+          <w:szCs w:val="16"/>
+          <w:lang w:eastAsia="pt-BR"/>
+          <w14:ligatures w14:val="none"/>
+        </w:rPr>
+        <w:t>photoInsertValidation</w:t>
+      </w:r>
+      <w:proofErr w:type="spellEnd"/>
+      <w:r>
+        <w:rPr>
+          <w:rFonts w:ascii="Consolas" w:eastAsia="Times New Roman" w:hAnsi="Consolas" w:cs="Times New Roman"/>
+          <w:color w:val="CCCCCC"/>
+          <w:kern w:val="0"/>
+          <w:sz w:val="16"/>
+          <w:szCs w:val="16"/>
+          <w:lang w:eastAsia="pt-BR"/>
+          <w14:ligatures w14:val="none"/>
+        </w:rPr>
+        <w:t>,</w:t>
+      </w:r>
+    </w:p>
+    <w:p>
+      <w:pPr>
+        <w:shd w:val="clear" w:color="auto" w:fill="1F1F1F"/>
+        <w:spacing w:after="0" w:line="285" w:lineRule="atLeast"/>
+        <w:rPr>
+          <w:rFonts w:ascii="Consolas" w:eastAsia="Times New Roman" w:hAnsi="Consolas" w:cs="Times New Roman"/>
+          <w:color w:val="CCCCCC"/>
+          <w:kern w:val="0"/>
+          <w:sz w:val="16"/>
+          <w:szCs w:val="16"/>
+          <w:lang w:eastAsia="pt-BR"/>
+          <w14:ligatures w14:val="none"/>
+        </w:rPr>
+      </w:pPr>
+      <w:r>
+        <w:rPr>
+          <w:rFonts w:ascii="Consolas" w:eastAsia="Times New Roman" w:hAnsi="Consolas" w:cs="Times New Roman"/>
+          <w:color w:val="CCCCCC"/>
+          <w:kern w:val="0"/>
+          <w:sz w:val="16"/>
+          <w:szCs w:val="16"/>
+          <w:lang w:eastAsia="pt-BR"/>
+          <w14:ligatures w14:val="none"/>
+        </w:rPr>
+        <w:t>}</w:t>
+      </w:r>
+    </w:p>
+    <w:p>
+      <w:pPr>
+        <w:tabs>
+          <w:tab w:val="left" w:pos="2133"/>
+        </w:tabs>
+        <w:spacing w:line="360" w:lineRule="auto"/>
+        <w:jc w:val="both"/>
+        <w:rPr>
+          <w:rFonts w:ascii="Arial" w:eastAsia="Times New Roman" w:hAnsi="Arial" w:cs="Arial"/>
+          <w:b/>
+          <w:bCs/>
+          <w:sz w:val="24"/>
+          <w:szCs w:val="24"/>
+          <w:lang w:eastAsia="pt-BR"/>
+        </w:rPr>
+      </w:pPr>
+    </w:p>
+    <w:p>
+      <w:pPr>
+        <w:tabs>
+          <w:tab w:val="left" w:pos="2133"/>
+        </w:tabs>
+        <w:spacing w:line="360" w:lineRule="auto"/>
+        <w:jc w:val="both"/>
+        <w:rPr>
+          <w:rFonts w:ascii="Arial" w:eastAsia="Times New Roman" w:hAnsi="Arial" w:cs="Arial"/>
+          <w:b/>
+          <w:bCs/>
+          <w:i/>
+          <w:iCs/>
+          <w:sz w:val="24"/>
+          <w:szCs w:val="24"/>
+          <w:lang w:eastAsia="pt-BR"/>
+        </w:rPr>
+      </w:pPr>
+      <w:r>
+        <w:rPr>
+          <w:rFonts w:ascii="Arial" w:eastAsia="Times New Roman" w:hAnsi="Arial" w:cs="Arial"/>
+          <w:b/>
+          <w:bCs/>
+          <w:i/>
+          <w:iCs/>
+          <w:sz w:val="24"/>
+          <w:szCs w:val="24"/>
+          <w:lang w:eastAsia="pt-BR"/>
+        </w:rPr>
+        <w:t>rotes&gt;PhotoRoutes.js</w:t>
+      </w:r>
+    </w:p>
+    <w:p>
+      <w:pPr>
+        <w:shd w:val="clear" w:color="auto" w:fill="1F1F1F"/>
+        <w:spacing w:after="0" w:line="285" w:lineRule="atLeast"/>
+        <w:rPr>
+          <w:rFonts w:ascii="Consolas" w:eastAsia="Times New Roman" w:hAnsi="Consolas" w:cs="Times New Roman"/>
+          <w:color w:val="CCCCCC"/>
+          <w:kern w:val="0"/>
+          <w:sz w:val="16"/>
+          <w:szCs w:val="16"/>
+          <w:lang w:eastAsia="pt-BR"/>
+          <w14:ligatures w14:val="none"/>
+        </w:rPr>
+      </w:pPr>
+      <w:proofErr w:type="spellStart"/>
+      <w:r>
+        <w:rPr>
+          <w:rFonts w:ascii="Consolas" w:eastAsia="Times New Roman" w:hAnsi="Consolas" w:cs="Times New Roman"/>
+          <w:color w:val="569CD6"/>
+          <w:kern w:val="0"/>
+          <w:sz w:val="16"/>
+          <w:szCs w:val="16"/>
+          <w:lang w:eastAsia="pt-BR"/>
+          <w14:ligatures w14:val="none"/>
+        </w:rPr>
+        <w:t>const</w:t>
+      </w:r>
+      <w:proofErr w:type="spellEnd"/>
+      <w:r>
+        <w:rPr>
+          <w:rFonts w:ascii="Consolas" w:eastAsia="Times New Roman" w:hAnsi="Consolas" w:cs="Times New Roman"/>
+          <w:color w:val="CCCCCC"/>
+          <w:kern w:val="0"/>
+          <w:sz w:val="16"/>
+          <w:szCs w:val="16"/>
+          <w:lang w:eastAsia="pt-BR"/>
+          <w14:ligatures w14:val="none"/>
+        </w:rPr>
+        <w:t xml:space="preserve"> </w:t>
+      </w:r>
+      <w:proofErr w:type="spellStart"/>
+      <w:r>
+        <w:rPr>
+          <w:rFonts w:ascii="Consolas" w:eastAsia="Times New Roman" w:hAnsi="Consolas" w:cs="Times New Roman"/>
+          <w:color w:val="DCDCAA"/>
+          <w:kern w:val="0"/>
+          <w:sz w:val="16"/>
+          <w:szCs w:val="16"/>
+          <w:lang w:eastAsia="pt-BR"/>
+          <w14:ligatures w14:val="none"/>
+        </w:rPr>
+        <w:t>express</w:t>
+      </w:r>
+      <w:proofErr w:type="spellEnd"/>
+      <w:r>
+        <w:rPr>
+          <w:rFonts w:ascii="Consolas" w:eastAsia="Times New Roman" w:hAnsi="Consolas" w:cs="Times New Roman"/>
+          <w:color w:val="CCCCCC"/>
+          <w:kern w:val="0"/>
+          <w:sz w:val="16"/>
+          <w:szCs w:val="16"/>
+          <w:lang w:eastAsia="pt-BR"/>
+          <w14:ligatures w14:val="none"/>
+        </w:rPr>
+        <w:t xml:space="preserve"> </w:t>
+      </w:r>
+      <w:r>
+        <w:rPr>
+          <w:rFonts w:ascii="Consolas" w:eastAsia="Times New Roman" w:hAnsi="Consolas" w:cs="Times New Roman"/>
+          <w:color w:val="D4D4D4"/>
+          <w:kern w:val="0"/>
+          <w:sz w:val="16"/>
+          <w:szCs w:val="16"/>
+          <w:lang w:eastAsia="pt-BR"/>
+          <w14:ligatures w14:val="none"/>
+        </w:rPr>
+        <w:t>=</w:t>
+      </w:r>
+      <w:r>
+        <w:rPr>
+          <w:rFonts w:ascii="Consolas" w:eastAsia="Times New Roman" w:hAnsi="Consolas" w:cs="Times New Roman"/>
+          <w:color w:val="CCCCCC"/>
+          <w:kern w:val="0"/>
+          <w:sz w:val="16"/>
+          <w:szCs w:val="16"/>
+          <w:lang w:eastAsia="pt-BR"/>
+          <w14:ligatures w14:val="none"/>
+        </w:rPr>
+        <w:t xml:space="preserve"> </w:t>
+      </w:r>
+      <w:r>
+        <w:rPr>
+          <w:rFonts w:ascii="Consolas" w:eastAsia="Times New Roman" w:hAnsi="Consolas" w:cs="Times New Roman"/>
+          <w:color w:val="DCDCAA"/>
+          <w:kern w:val="0"/>
+          <w:sz w:val="16"/>
+          <w:szCs w:val="16"/>
+          <w:lang w:eastAsia="pt-BR"/>
+          <w14:ligatures w14:val="none"/>
+        </w:rPr>
+        <w:t>require</w:t>
+      </w:r>
+      <w:r>
+        <w:rPr>
+          <w:rFonts w:ascii="Consolas" w:eastAsia="Times New Roman" w:hAnsi="Consolas" w:cs="Times New Roman"/>
+          <w:color w:val="CCCCCC"/>
+          <w:kern w:val="0"/>
+          <w:sz w:val="16"/>
+          <w:szCs w:val="16"/>
+          <w:lang w:eastAsia="pt-BR"/>
+          <w14:ligatures w14:val="none"/>
+        </w:rPr>
+        <w:t>(</w:t>
+      </w:r>
+      <w:r>
+        <w:rPr>
+          <w:rFonts w:ascii="Consolas" w:eastAsia="Times New Roman" w:hAnsi="Consolas" w:cs="Times New Roman"/>
+          <w:color w:val="CE9178"/>
+          <w:kern w:val="0"/>
+          <w:sz w:val="16"/>
+          <w:szCs w:val="16"/>
+          <w:lang w:eastAsia="pt-BR"/>
+          <w14:ligatures w14:val="none"/>
+        </w:rPr>
+        <w:t>"</w:t>
+      </w:r>
+      <w:proofErr w:type="spellStart"/>
+      <w:r>
+        <w:rPr>
+          <w:rFonts w:ascii="Consolas" w:eastAsia="Times New Roman" w:hAnsi="Consolas" w:cs="Times New Roman"/>
+          <w:color w:val="CE9178"/>
+          <w:kern w:val="0"/>
+          <w:sz w:val="16"/>
+          <w:szCs w:val="16"/>
+          <w:lang w:eastAsia="pt-BR"/>
+          <w14:ligatures w14:val="none"/>
+        </w:rPr>
+        <w:t>express</w:t>
+      </w:r>
+      <w:proofErr w:type="spellEnd"/>
+      <w:r>
+        <w:rPr>
+          <w:rFonts w:ascii="Consolas" w:eastAsia="Times New Roman" w:hAnsi="Consolas" w:cs="Times New Roman"/>
+          <w:color w:val="CE9178"/>
+          <w:kern w:val="0"/>
+          <w:sz w:val="16"/>
+          <w:szCs w:val="16"/>
+          <w:lang w:eastAsia="pt-BR"/>
+          <w14:ligatures w14:val="none"/>
+        </w:rPr>
+        <w:t>"</w:t>
+      </w:r>
+      <w:r>
+        <w:rPr>
+          <w:rFonts w:ascii="Consolas" w:eastAsia="Times New Roman" w:hAnsi="Consolas" w:cs="Times New Roman"/>
+          <w:color w:val="CCCCCC"/>
+          <w:kern w:val="0"/>
+          <w:sz w:val="16"/>
+          <w:szCs w:val="16"/>
+          <w:lang w:eastAsia="pt-BR"/>
+          <w14:ligatures w14:val="none"/>
+        </w:rPr>
+        <w:t>)</w:t>
+      </w:r>
+    </w:p>
+    <w:p>
+      <w:pPr>
+        <w:shd w:val="clear" w:color="auto" w:fill="1F1F1F"/>
+        <w:spacing w:after="0" w:line="285" w:lineRule="atLeast"/>
+        <w:rPr>
+          <w:rFonts w:ascii="Consolas" w:eastAsia="Times New Roman" w:hAnsi="Consolas" w:cs="Times New Roman"/>
+          <w:color w:val="CCCCCC"/>
+          <w:kern w:val="0"/>
+          <w:sz w:val="16"/>
+          <w:szCs w:val="16"/>
+          <w:lang w:eastAsia="pt-BR"/>
+          <w14:ligatures w14:val="none"/>
+        </w:rPr>
+      </w:pPr>
+      <w:proofErr w:type="spellStart"/>
+      <w:r>
+        <w:rPr>
+          <w:rFonts w:ascii="Consolas" w:eastAsia="Times New Roman" w:hAnsi="Consolas" w:cs="Times New Roman"/>
+          <w:color w:val="569CD6"/>
+          <w:kern w:val="0"/>
+          <w:sz w:val="16"/>
+          <w:szCs w:val="16"/>
+          <w:lang w:eastAsia="pt-BR"/>
+          <w14:ligatures w14:val="none"/>
+        </w:rPr>
+        <w:t>const</w:t>
+      </w:r>
+      <w:proofErr w:type="spellEnd"/>
+      <w:r>
+        <w:rPr>
+          <w:rFonts w:ascii="Consolas" w:eastAsia="Times New Roman" w:hAnsi="Consolas" w:cs="Times New Roman"/>
+          <w:color w:val="CCCCCC"/>
+          <w:kern w:val="0"/>
+          <w:sz w:val="16"/>
+          <w:szCs w:val="16"/>
+          <w:lang w:eastAsia="pt-BR"/>
+          <w14:ligatures w14:val="none"/>
+        </w:rPr>
+        <w:t xml:space="preserve"> </w:t>
+      </w:r>
+      <w:proofErr w:type="spellStart"/>
+      <w:r>
+        <w:rPr>
+          <w:rFonts w:ascii="Consolas" w:eastAsia="Times New Roman" w:hAnsi="Consolas" w:cs="Times New Roman"/>
+          <w:color w:val="4FC1FF"/>
+          <w:kern w:val="0"/>
+          <w:sz w:val="16"/>
+          <w:szCs w:val="16"/>
+          <w:lang w:eastAsia="pt-BR"/>
+          <w14:ligatures w14:val="none"/>
+        </w:rPr>
+        <w:t>router</w:t>
+      </w:r>
+      <w:proofErr w:type="spellEnd"/>
+      <w:r>
+        <w:rPr>
+          <w:rFonts w:ascii="Consolas" w:eastAsia="Times New Roman" w:hAnsi="Consolas" w:cs="Times New Roman"/>
+          <w:color w:val="CCCCCC"/>
+          <w:kern w:val="0"/>
+          <w:sz w:val="16"/>
+          <w:szCs w:val="16"/>
+          <w:lang w:eastAsia="pt-BR"/>
+          <w14:ligatures w14:val="none"/>
+        </w:rPr>
+        <w:t xml:space="preserve"> </w:t>
+      </w:r>
+      <w:r>
+        <w:rPr>
+          <w:rFonts w:ascii="Consolas" w:eastAsia="Times New Roman" w:hAnsi="Consolas" w:cs="Times New Roman"/>
+          <w:color w:val="D4D4D4"/>
+          <w:kern w:val="0"/>
+          <w:sz w:val="16"/>
+          <w:szCs w:val="16"/>
+          <w:lang w:eastAsia="pt-BR"/>
+          <w14:ligatures w14:val="none"/>
+        </w:rPr>
+        <w:t>=</w:t>
+      </w:r>
+      <w:r>
+        <w:rPr>
+          <w:rFonts w:ascii="Consolas" w:eastAsia="Times New Roman" w:hAnsi="Consolas" w:cs="Times New Roman"/>
+          <w:color w:val="CCCCCC"/>
+          <w:kern w:val="0"/>
+          <w:sz w:val="16"/>
+          <w:szCs w:val="16"/>
+          <w:lang w:eastAsia="pt-BR"/>
+          <w14:ligatures w14:val="none"/>
+        </w:rPr>
+        <w:t xml:space="preserve"> </w:t>
+      </w:r>
+      <w:proofErr w:type="spellStart"/>
+      <w:proofErr w:type="gramStart"/>
+      <w:r>
+        <w:rPr>
+          <w:rFonts w:ascii="Consolas" w:eastAsia="Times New Roman" w:hAnsi="Consolas" w:cs="Times New Roman"/>
+          <w:color w:val="DCDCAA"/>
+          <w:kern w:val="0"/>
+          <w:sz w:val="16"/>
+          <w:szCs w:val="16"/>
+          <w:lang w:eastAsia="pt-BR"/>
+          <w14:ligatures w14:val="none"/>
+        </w:rPr>
+        <w:t>express</w:t>
+      </w:r>
+      <w:r>
+        <w:rPr>
+          <w:rFonts w:ascii="Consolas" w:eastAsia="Times New Roman" w:hAnsi="Consolas" w:cs="Times New Roman"/>
+          <w:color w:val="CCCCCC"/>
+          <w:kern w:val="0"/>
+          <w:sz w:val="16"/>
+          <w:szCs w:val="16"/>
+          <w:lang w:eastAsia="pt-BR"/>
+          <w14:ligatures w14:val="none"/>
+        </w:rPr>
+        <w:t>.</w:t>
+      </w:r>
+      <w:r>
+        <w:rPr>
+          <w:rFonts w:ascii="Consolas" w:eastAsia="Times New Roman" w:hAnsi="Consolas" w:cs="Times New Roman"/>
+          <w:color w:val="DCDCAA"/>
+          <w:kern w:val="0"/>
+          <w:sz w:val="16"/>
+          <w:szCs w:val="16"/>
+          <w:lang w:eastAsia="pt-BR"/>
+          <w14:ligatures w14:val="none"/>
+        </w:rPr>
+        <w:t>Router</w:t>
+      </w:r>
+      <w:proofErr w:type="spellEnd"/>
+      <w:proofErr w:type="gramEnd"/>
+      <w:r>
+        <w:rPr>
+          <w:rFonts w:ascii="Consolas" w:eastAsia="Times New Roman" w:hAnsi="Consolas" w:cs="Times New Roman"/>
+          <w:color w:val="CCCCCC"/>
+          <w:kern w:val="0"/>
+          <w:sz w:val="16"/>
+          <w:szCs w:val="16"/>
+          <w:lang w:eastAsia="pt-BR"/>
+          <w14:ligatures w14:val="none"/>
+        </w:rPr>
+        <w:t>()</w:t>
+      </w:r>
+    </w:p>
+    <w:p>
+      <w:pPr>
+        <w:shd w:val="clear" w:color="auto" w:fill="1F1F1F"/>
+        <w:spacing w:after="0" w:line="285" w:lineRule="atLeast"/>
+        <w:rPr>
+          <w:rFonts w:ascii="Consolas" w:eastAsia="Times New Roman" w:hAnsi="Consolas" w:cs="Times New Roman"/>
+          <w:color w:val="CCCCCC"/>
+          <w:kern w:val="0"/>
+          <w:sz w:val="16"/>
+          <w:szCs w:val="16"/>
+          <w:lang w:eastAsia="pt-BR"/>
+          <w14:ligatures w14:val="none"/>
+        </w:rPr>
+      </w:pPr>
+    </w:p>
+    <w:p>
+      <w:pPr>
+        <w:shd w:val="clear" w:color="auto" w:fill="1F1F1F"/>
+        <w:spacing w:after="0" w:line="285" w:lineRule="atLeast"/>
+        <w:rPr>
+          <w:rFonts w:ascii="Consolas" w:eastAsia="Times New Roman" w:hAnsi="Consolas" w:cs="Times New Roman"/>
+          <w:color w:val="CCCCCC"/>
+          <w:kern w:val="0"/>
+          <w:sz w:val="16"/>
+          <w:szCs w:val="16"/>
+          <w:lang w:eastAsia="pt-BR"/>
+          <w14:ligatures w14:val="none"/>
+        </w:rPr>
+      </w:pPr>
+      <w:r>
+        <w:rPr>
+          <w:rFonts w:ascii="Consolas" w:eastAsia="Times New Roman" w:hAnsi="Consolas" w:cs="Times New Roman"/>
+          <w:color w:val="6A9955"/>
+          <w:kern w:val="0"/>
+          <w:sz w:val="16"/>
+          <w:szCs w:val="16"/>
+          <w:lang w:eastAsia="pt-BR"/>
+          <w14:ligatures w14:val="none"/>
+        </w:rPr>
+        <w:t xml:space="preserve">// </w:t>
+      </w:r>
+      <w:proofErr w:type="spellStart"/>
+      <w:r>
+        <w:rPr>
+          <w:rFonts w:ascii="Consolas" w:eastAsia="Times New Roman" w:hAnsi="Consolas" w:cs="Times New Roman"/>
+          <w:color w:val="6A9955"/>
+          <w:kern w:val="0"/>
+          <w:sz w:val="16"/>
+          <w:szCs w:val="16"/>
+          <w:lang w:eastAsia="pt-BR"/>
+          <w14:ligatures w14:val="none"/>
+        </w:rPr>
+        <w:t>Controller</w:t>
+      </w:r>
+      <w:proofErr w:type="spellEnd"/>
+    </w:p>
+    <w:p>
+      <w:pPr>
+        <w:shd w:val="clear" w:color="auto" w:fill="1F1F1F"/>
+        <w:spacing w:after="0" w:line="285" w:lineRule="atLeast"/>
+        <w:rPr>
+          <w:rFonts w:ascii="Consolas" w:eastAsia="Times New Roman" w:hAnsi="Consolas" w:cs="Times New Roman"/>
+          <w:color w:val="CCCCCC"/>
+          <w:kern w:val="0"/>
+          <w:sz w:val="16"/>
+          <w:szCs w:val="16"/>
+          <w:lang w:eastAsia="pt-BR"/>
+          <w14:ligatures w14:val="none"/>
+        </w:rPr>
+      </w:pPr>
+    </w:p>
+    <w:p>
+      <w:pPr>
+        <w:shd w:val="clear" w:color="auto" w:fill="1F1F1F"/>
+        <w:spacing w:after="0" w:line="285" w:lineRule="atLeast"/>
+        <w:rPr>
+          <w:rFonts w:ascii="Consolas" w:eastAsia="Times New Roman" w:hAnsi="Consolas" w:cs="Times New Roman"/>
+          <w:color w:val="CCCCCC"/>
+          <w:kern w:val="0"/>
+          <w:sz w:val="16"/>
+          <w:szCs w:val="16"/>
+          <w:lang w:eastAsia="pt-BR"/>
+          <w14:ligatures w14:val="none"/>
+        </w:rPr>
+      </w:pPr>
+      <w:r>
+        <w:rPr>
+          <w:rFonts w:ascii="Consolas" w:eastAsia="Times New Roman" w:hAnsi="Consolas" w:cs="Times New Roman"/>
+          <w:color w:val="6A9955"/>
+          <w:kern w:val="0"/>
+          <w:sz w:val="16"/>
+          <w:szCs w:val="16"/>
+          <w:lang w:eastAsia="pt-BR"/>
+          <w14:ligatures w14:val="none"/>
+        </w:rPr>
+        <w:t>// Middlewares</w:t>
+      </w:r>
+    </w:p>
+    <w:p>
+      <w:pPr>
+        <w:shd w:val="clear" w:color="auto" w:fill="1F1F1F"/>
+        <w:spacing w:after="0" w:line="285" w:lineRule="atLeast"/>
+        <w:rPr>
+          <w:rFonts w:ascii="Consolas" w:eastAsia="Times New Roman" w:hAnsi="Consolas" w:cs="Times New Roman"/>
+          <w:color w:val="CCCCCC"/>
+          <w:kern w:val="0"/>
+          <w:sz w:val="16"/>
+          <w:szCs w:val="16"/>
+          <w:lang w:eastAsia="pt-BR"/>
+          <w14:ligatures w14:val="none"/>
+        </w:rPr>
+      </w:pPr>
+      <w:proofErr w:type="spellStart"/>
+      <w:r>
+        <w:rPr>
+          <w:rFonts w:ascii="Consolas" w:eastAsia="Times New Roman" w:hAnsi="Consolas" w:cs="Times New Roman"/>
+          <w:color w:val="569CD6"/>
+          <w:kern w:val="0"/>
+          <w:sz w:val="16"/>
+          <w:szCs w:val="16"/>
+          <w:lang w:eastAsia="pt-BR"/>
+          <w14:ligatures w14:val="none"/>
+        </w:rPr>
+        <w:t>const</w:t>
+      </w:r>
+      <w:proofErr w:type="spellEnd"/>
+      <w:r>
+        <w:rPr>
+          <w:rFonts w:ascii="Consolas" w:eastAsia="Times New Roman" w:hAnsi="Consolas" w:cs="Times New Roman"/>
+          <w:color w:val="CCCCCC"/>
+          <w:kern w:val="0"/>
+          <w:sz w:val="16"/>
+          <w:szCs w:val="16"/>
+          <w:lang w:eastAsia="pt-BR"/>
+          <w14:ligatures w14:val="none"/>
+        </w:rPr>
+        <w:t xml:space="preserve"> </w:t>
+      </w:r>
+      <w:proofErr w:type="gramStart"/>
+      <w:r>
+        <w:rPr>
+          <w:rFonts w:ascii="Consolas" w:eastAsia="Times New Roman" w:hAnsi="Consolas" w:cs="Times New Roman"/>
+          <w:color w:val="CCCCCC"/>
+          <w:kern w:val="0"/>
+          <w:sz w:val="16"/>
+          <w:szCs w:val="16"/>
+          <w:lang w:eastAsia="pt-BR"/>
+          <w14:ligatures w14:val="none"/>
+        </w:rPr>
+        <w:t xml:space="preserve">{ </w:t>
+      </w:r>
+      <w:proofErr w:type="spellStart"/>
+      <w:r>
+        <w:rPr>
+          <w:rFonts w:ascii="Consolas" w:eastAsia="Times New Roman" w:hAnsi="Consolas" w:cs="Times New Roman"/>
+          <w:color w:val="DCDCAA"/>
+          <w:kern w:val="0"/>
+          <w:sz w:val="16"/>
+          <w:szCs w:val="16"/>
+          <w:lang w:eastAsia="pt-BR"/>
+          <w14:ligatures w14:val="none"/>
+        </w:rPr>
+        <w:t>photoInsertValidation</w:t>
+      </w:r>
+      <w:proofErr w:type="spellEnd"/>
+      <w:proofErr w:type="gramEnd"/>
+      <w:r>
+        <w:rPr>
+          <w:rFonts w:ascii="Consolas" w:eastAsia="Times New Roman" w:hAnsi="Consolas" w:cs="Times New Roman"/>
+          <w:color w:val="CCCCCC"/>
+          <w:kern w:val="0"/>
+          <w:sz w:val="16"/>
+          <w:szCs w:val="16"/>
+          <w:lang w:eastAsia="pt-BR"/>
+          <w14:ligatures w14:val="none"/>
+        </w:rPr>
+        <w:t xml:space="preserve"> } </w:t>
+      </w:r>
+      <w:r>
+        <w:rPr>
+          <w:rFonts w:ascii="Consolas" w:eastAsia="Times New Roman" w:hAnsi="Consolas" w:cs="Times New Roman"/>
+          <w:color w:val="D4D4D4"/>
+          <w:kern w:val="0"/>
+          <w:sz w:val="16"/>
+          <w:szCs w:val="16"/>
+          <w:lang w:eastAsia="pt-BR"/>
+          <w14:ligatures w14:val="none"/>
+        </w:rPr>
+        <w:t>=</w:t>
+      </w:r>
+      <w:r>
+        <w:rPr>
+          <w:rFonts w:ascii="Consolas" w:eastAsia="Times New Roman" w:hAnsi="Consolas" w:cs="Times New Roman"/>
+          <w:color w:val="CCCCCC"/>
+          <w:kern w:val="0"/>
+          <w:sz w:val="16"/>
+          <w:szCs w:val="16"/>
+          <w:lang w:eastAsia="pt-BR"/>
+          <w14:ligatures w14:val="none"/>
+        </w:rPr>
+        <w:t xml:space="preserve"> </w:t>
+      </w:r>
+      <w:r>
+        <w:rPr>
+          <w:rFonts w:ascii="Consolas" w:eastAsia="Times New Roman" w:hAnsi="Consolas" w:cs="Times New Roman"/>
+          <w:color w:val="DCDCAA"/>
+          <w:kern w:val="0"/>
+          <w:sz w:val="16"/>
+          <w:szCs w:val="16"/>
+          <w:lang w:eastAsia="pt-BR"/>
+          <w14:ligatures w14:val="none"/>
+        </w:rPr>
+        <w:t>require</w:t>
+      </w:r>
+      <w:r>
+        <w:rPr>
+          <w:rFonts w:ascii="Consolas" w:eastAsia="Times New Roman" w:hAnsi="Consolas" w:cs="Times New Roman"/>
+          <w:color w:val="CCCCCC"/>
+          <w:kern w:val="0"/>
+          <w:sz w:val="16"/>
+          <w:szCs w:val="16"/>
+          <w:lang w:eastAsia="pt-BR"/>
+          <w14:ligatures w14:val="none"/>
+        </w:rPr>
+        <w:t>(</w:t>
+      </w:r>
+      <w:r>
+        <w:rPr>
+          <w:rFonts w:ascii="Consolas" w:eastAsia="Times New Roman" w:hAnsi="Consolas" w:cs="Times New Roman"/>
+          <w:color w:val="CE9178"/>
+          <w:kern w:val="0"/>
+          <w:sz w:val="16"/>
+          <w:szCs w:val="16"/>
+          <w:lang w:eastAsia="pt-BR"/>
+          <w14:ligatures w14:val="none"/>
+        </w:rPr>
+        <w:t>"../middlewares/</w:t>
+      </w:r>
+      <w:proofErr w:type="spellStart"/>
+      <w:r>
+        <w:rPr>
+          <w:rFonts w:ascii="Consolas" w:eastAsia="Times New Roman" w:hAnsi="Consolas" w:cs="Times New Roman"/>
+          <w:color w:val="CE9178"/>
+          <w:kern w:val="0"/>
+          <w:sz w:val="16"/>
+          <w:szCs w:val="16"/>
+          <w:lang w:eastAsia="pt-BR"/>
+          <w14:ligatures w14:val="none"/>
+        </w:rPr>
+        <w:t>PhotoValidation</w:t>
+      </w:r>
+      <w:proofErr w:type="spellEnd"/>
+      <w:r>
+        <w:rPr>
+          <w:rFonts w:ascii="Consolas" w:eastAsia="Times New Roman" w:hAnsi="Consolas" w:cs="Times New Roman"/>
+          <w:color w:val="CE9178"/>
+          <w:kern w:val="0"/>
+          <w:sz w:val="16"/>
+          <w:szCs w:val="16"/>
+          <w:lang w:eastAsia="pt-BR"/>
+          <w14:ligatures w14:val="none"/>
+        </w:rPr>
+        <w:t>"</w:t>
+      </w:r>
+      <w:r>
+        <w:rPr>
+          <w:rFonts w:ascii="Consolas" w:eastAsia="Times New Roman" w:hAnsi="Consolas" w:cs="Times New Roman"/>
+          <w:color w:val="CCCCCC"/>
+          <w:kern w:val="0"/>
+          <w:sz w:val="16"/>
+          <w:szCs w:val="16"/>
+          <w:lang w:eastAsia="pt-BR"/>
+          <w14:ligatures w14:val="none"/>
+        </w:rPr>
+        <w:t>)</w:t>
+      </w:r>
+    </w:p>
+    <w:p>
+      <w:pPr>
+        <w:shd w:val="clear" w:color="auto" w:fill="1F1F1F"/>
+        <w:spacing w:after="0" w:line="285" w:lineRule="atLeast"/>
+        <w:rPr>
+          <w:rFonts w:ascii="Consolas" w:eastAsia="Times New Roman" w:hAnsi="Consolas" w:cs="Times New Roman"/>
+          <w:color w:val="CCCCCC"/>
+          <w:kern w:val="0"/>
+          <w:sz w:val="16"/>
+          <w:szCs w:val="16"/>
+          <w:lang w:eastAsia="pt-BR"/>
+          <w14:ligatures w14:val="none"/>
+        </w:rPr>
+      </w:pPr>
+      <w:proofErr w:type="spellStart"/>
+      <w:r>
+        <w:rPr>
+          <w:rFonts w:ascii="Consolas" w:eastAsia="Times New Roman" w:hAnsi="Consolas" w:cs="Times New Roman"/>
+          <w:color w:val="569CD6"/>
+          <w:kern w:val="0"/>
+          <w:sz w:val="16"/>
+          <w:szCs w:val="16"/>
+          <w:lang w:eastAsia="pt-BR"/>
+          <w14:ligatures w14:val="none"/>
+        </w:rPr>
+        <w:t>const</w:t>
+      </w:r>
+      <w:proofErr w:type="spellEnd"/>
+      <w:r>
+        <w:rPr>
+          <w:rFonts w:ascii="Consolas" w:eastAsia="Times New Roman" w:hAnsi="Consolas" w:cs="Times New Roman"/>
+          <w:color w:val="CCCCCC"/>
+          <w:kern w:val="0"/>
+          <w:sz w:val="16"/>
+          <w:szCs w:val="16"/>
+          <w:lang w:eastAsia="pt-BR"/>
+          <w14:ligatures w14:val="none"/>
+        </w:rPr>
+        <w:t xml:space="preserve"> </w:t>
+      </w:r>
+      <w:proofErr w:type="spellStart"/>
+      <w:r>
+        <w:rPr>
+          <w:rFonts w:ascii="Consolas" w:eastAsia="Times New Roman" w:hAnsi="Consolas" w:cs="Times New Roman"/>
+          <w:color w:val="DCDCAA"/>
+          <w:kern w:val="0"/>
+          <w:sz w:val="16"/>
+          <w:szCs w:val="16"/>
+          <w:lang w:eastAsia="pt-BR"/>
+          <w14:ligatures w14:val="none"/>
+        </w:rPr>
+        <w:t>authGuard</w:t>
+      </w:r>
+      <w:proofErr w:type="spellEnd"/>
+      <w:r>
+        <w:rPr>
+          <w:rFonts w:ascii="Consolas" w:eastAsia="Times New Roman" w:hAnsi="Consolas" w:cs="Times New Roman"/>
+          <w:color w:val="CCCCCC"/>
+          <w:kern w:val="0"/>
+          <w:sz w:val="16"/>
+          <w:szCs w:val="16"/>
+          <w:lang w:eastAsia="pt-BR"/>
+          <w14:ligatures w14:val="none"/>
+        </w:rPr>
+        <w:t xml:space="preserve"> </w:t>
+      </w:r>
+      <w:r>
+        <w:rPr>
+          <w:rFonts w:ascii="Consolas" w:eastAsia="Times New Roman" w:hAnsi="Consolas" w:cs="Times New Roman"/>
+          <w:color w:val="D4D4D4"/>
+          <w:kern w:val="0"/>
+          <w:sz w:val="16"/>
+          <w:szCs w:val="16"/>
+          <w:lang w:eastAsia="pt-BR"/>
+          <w14:ligatures w14:val="none"/>
+        </w:rPr>
+        <w:t>=</w:t>
+      </w:r>
+      <w:r>
+        <w:rPr>
+          <w:rFonts w:ascii="Consolas" w:eastAsia="Times New Roman" w:hAnsi="Consolas" w:cs="Times New Roman"/>
+          <w:color w:val="CCCCCC"/>
+          <w:kern w:val="0"/>
+          <w:sz w:val="16"/>
+          <w:szCs w:val="16"/>
+          <w:lang w:eastAsia="pt-BR"/>
+          <w14:ligatures w14:val="none"/>
+        </w:rPr>
+        <w:t xml:space="preserve"> </w:t>
+      </w:r>
+      <w:proofErr w:type="gramStart"/>
+      <w:r>
+        <w:rPr>
+          <w:rFonts w:ascii="Consolas" w:eastAsia="Times New Roman" w:hAnsi="Consolas" w:cs="Times New Roman"/>
+          <w:color w:val="DCDCAA"/>
+          <w:kern w:val="0"/>
+          <w:sz w:val="16"/>
+          <w:szCs w:val="16"/>
+          <w:lang w:eastAsia="pt-BR"/>
+          <w14:ligatures w14:val="none"/>
+        </w:rPr>
+        <w:t>require</w:t>
+      </w:r>
+      <w:r>
+        <w:rPr>
+          <w:rFonts w:ascii="Consolas" w:eastAsia="Times New Roman" w:hAnsi="Consolas" w:cs="Times New Roman"/>
+          <w:color w:val="CCCCCC"/>
+          <w:kern w:val="0"/>
+          <w:sz w:val="16"/>
+          <w:szCs w:val="16"/>
+          <w:lang w:eastAsia="pt-BR"/>
+          <w14:ligatures w14:val="none"/>
+        </w:rPr>
+        <w:t>(</w:t>
+      </w:r>
+      <w:proofErr w:type="gramEnd"/>
+      <w:r>
+        <w:rPr>
+          <w:rFonts w:ascii="Consolas" w:eastAsia="Times New Roman" w:hAnsi="Consolas" w:cs="Times New Roman"/>
+          <w:color w:val="CE9178"/>
+          <w:kern w:val="0"/>
+          <w:sz w:val="16"/>
+          <w:szCs w:val="16"/>
+          <w:lang w:eastAsia="pt-BR"/>
+          <w14:ligatures w14:val="none"/>
+        </w:rPr>
+        <w:t>"../middlewares/</w:t>
+      </w:r>
+      <w:proofErr w:type="spellStart"/>
+      <w:r>
+        <w:rPr>
+          <w:rFonts w:ascii="Consolas" w:eastAsia="Times New Roman" w:hAnsi="Consolas" w:cs="Times New Roman"/>
+          <w:color w:val="CE9178"/>
+          <w:kern w:val="0"/>
+          <w:sz w:val="16"/>
+          <w:szCs w:val="16"/>
+          <w:lang w:eastAsia="pt-BR"/>
+          <w14:ligatures w14:val="none"/>
+        </w:rPr>
+        <w:t>authGuard</w:t>
+      </w:r>
+      <w:proofErr w:type="spellEnd"/>
+      <w:r>
+        <w:rPr>
+          <w:rFonts w:ascii="Consolas" w:eastAsia="Times New Roman" w:hAnsi="Consolas" w:cs="Times New Roman"/>
+          <w:color w:val="CE9178"/>
+          <w:kern w:val="0"/>
+          <w:sz w:val="16"/>
+          <w:szCs w:val="16"/>
+          <w:lang w:eastAsia="pt-BR"/>
+          <w14:ligatures w14:val="none"/>
+        </w:rPr>
+        <w:t>"</w:t>
+      </w:r>
+      <w:r>
+        <w:rPr>
+          <w:rFonts w:ascii="Consolas" w:eastAsia="Times New Roman" w:hAnsi="Consolas" w:cs="Times New Roman"/>
+          <w:color w:val="CCCCCC"/>
+          <w:kern w:val="0"/>
+          <w:sz w:val="16"/>
+          <w:szCs w:val="16"/>
+          <w:lang w:eastAsia="pt-BR"/>
+          <w14:ligatures w14:val="none"/>
+        </w:rPr>
+        <w:t>)</w:t>
+      </w:r>
+      <w:r>
+        <w:rPr>
+          <w:rFonts w:ascii="Consolas" w:eastAsia="Times New Roman" w:hAnsi="Consolas" w:cs="Times New Roman"/>
+          <w:color w:val="6A9955"/>
+          <w:kern w:val="0"/>
+          <w:sz w:val="16"/>
+          <w:szCs w:val="16"/>
+          <w:lang w:eastAsia="pt-BR"/>
+          <w14:ligatures w14:val="none"/>
+        </w:rPr>
+        <w:t>//autenticação</w:t>
+      </w:r>
+    </w:p>
+    <w:p>
+      <w:pPr>
+        <w:shd w:val="clear" w:color="auto" w:fill="1F1F1F"/>
+        <w:spacing w:after="0" w:line="285" w:lineRule="atLeast"/>
+        <w:rPr>
+          <w:rFonts w:ascii="Consolas" w:eastAsia="Times New Roman" w:hAnsi="Consolas" w:cs="Times New Roman"/>
+          <w:color w:val="CCCCCC"/>
+          <w:kern w:val="0"/>
+          <w:sz w:val="16"/>
+          <w:szCs w:val="16"/>
+          <w:lang w:eastAsia="pt-BR"/>
+          <w14:ligatures w14:val="none"/>
+        </w:rPr>
+      </w:pPr>
+      <w:proofErr w:type="spellStart"/>
+      <w:r>
+        <w:rPr>
+          <w:rFonts w:ascii="Consolas" w:eastAsia="Times New Roman" w:hAnsi="Consolas" w:cs="Times New Roman"/>
+          <w:color w:val="569CD6"/>
+          <w:kern w:val="0"/>
+          <w:sz w:val="16"/>
+          <w:szCs w:val="16"/>
+          <w:lang w:eastAsia="pt-BR"/>
+          <w14:ligatures w14:val="none"/>
+        </w:rPr>
+        <w:t>const</w:t>
+      </w:r>
+      <w:proofErr w:type="spellEnd"/>
+      <w:r>
+        <w:rPr>
+          <w:rFonts w:ascii="Consolas" w:eastAsia="Times New Roman" w:hAnsi="Consolas" w:cs="Times New Roman"/>
+          <w:color w:val="CCCCCC"/>
+          <w:kern w:val="0"/>
+          <w:sz w:val="16"/>
+          <w:szCs w:val="16"/>
+          <w:lang w:eastAsia="pt-BR"/>
+          <w14:ligatures w14:val="none"/>
+        </w:rPr>
+        <w:t xml:space="preserve"> </w:t>
+      </w:r>
+      <w:proofErr w:type="spellStart"/>
+      <w:r>
+        <w:rPr>
+          <w:rFonts w:ascii="Consolas" w:eastAsia="Times New Roman" w:hAnsi="Consolas" w:cs="Times New Roman"/>
+          <w:color w:val="DCDCAA"/>
+          <w:kern w:val="0"/>
+          <w:sz w:val="16"/>
+          <w:szCs w:val="16"/>
+          <w:lang w:eastAsia="pt-BR"/>
+          <w14:ligatures w14:val="none"/>
+        </w:rPr>
+        <w:t>validate</w:t>
+      </w:r>
+      <w:proofErr w:type="spellEnd"/>
+      <w:r>
+        <w:rPr>
+          <w:rFonts w:ascii="Consolas" w:eastAsia="Times New Roman" w:hAnsi="Consolas" w:cs="Times New Roman"/>
+          <w:color w:val="CCCCCC"/>
+          <w:kern w:val="0"/>
+          <w:sz w:val="16"/>
+          <w:szCs w:val="16"/>
+          <w:lang w:eastAsia="pt-BR"/>
+          <w14:ligatures w14:val="none"/>
+        </w:rPr>
+        <w:t xml:space="preserve"> </w:t>
+      </w:r>
+      <w:r>
+        <w:rPr>
+          <w:rFonts w:ascii="Consolas" w:eastAsia="Times New Roman" w:hAnsi="Consolas" w:cs="Times New Roman"/>
+          <w:color w:val="D4D4D4"/>
+          <w:kern w:val="0"/>
+          <w:sz w:val="16"/>
+          <w:szCs w:val="16"/>
+          <w:lang w:eastAsia="pt-BR"/>
+          <w14:ligatures w14:val="none"/>
+        </w:rPr>
+        <w:t>=</w:t>
+      </w:r>
+      <w:r>
+        <w:rPr>
+          <w:rFonts w:ascii="Consolas" w:eastAsia="Times New Roman" w:hAnsi="Consolas" w:cs="Times New Roman"/>
+          <w:color w:val="CCCCCC"/>
+          <w:kern w:val="0"/>
+          <w:sz w:val="16"/>
+          <w:szCs w:val="16"/>
+          <w:lang w:eastAsia="pt-BR"/>
+          <w14:ligatures w14:val="none"/>
+        </w:rPr>
+        <w:t xml:space="preserve"> </w:t>
+      </w:r>
+      <w:proofErr w:type="gramStart"/>
+      <w:r>
+        <w:rPr>
+          <w:rFonts w:ascii="Consolas" w:eastAsia="Times New Roman" w:hAnsi="Consolas" w:cs="Times New Roman"/>
+          <w:color w:val="DCDCAA"/>
+          <w:kern w:val="0"/>
+          <w:sz w:val="16"/>
+          <w:szCs w:val="16"/>
+          <w:lang w:eastAsia="pt-BR"/>
+          <w14:ligatures w14:val="none"/>
+        </w:rPr>
+        <w:t>require</w:t>
+      </w:r>
+      <w:r>
+        <w:rPr>
+          <w:rFonts w:ascii="Consolas" w:eastAsia="Times New Roman" w:hAnsi="Consolas" w:cs="Times New Roman"/>
+          <w:color w:val="CCCCCC"/>
+          <w:kern w:val="0"/>
+          <w:sz w:val="16"/>
+          <w:szCs w:val="16"/>
+          <w:lang w:eastAsia="pt-BR"/>
+          <w14:ligatures w14:val="none"/>
+        </w:rPr>
+        <w:t>(</w:t>
+      </w:r>
+      <w:proofErr w:type="gramEnd"/>
+      <w:r>
+        <w:rPr>
+          <w:rFonts w:ascii="Consolas" w:eastAsia="Times New Roman" w:hAnsi="Consolas" w:cs="Times New Roman"/>
+          <w:color w:val="CE9178"/>
+          <w:kern w:val="0"/>
+          <w:sz w:val="16"/>
+          <w:szCs w:val="16"/>
+          <w:lang w:eastAsia="pt-BR"/>
+          <w14:ligatures w14:val="none"/>
+        </w:rPr>
+        <w:t>"../middlewares/</w:t>
+      </w:r>
+      <w:proofErr w:type="spellStart"/>
+      <w:r>
+        <w:rPr>
+          <w:rFonts w:ascii="Consolas" w:eastAsia="Times New Roman" w:hAnsi="Consolas" w:cs="Times New Roman"/>
+          <w:color w:val="CE9178"/>
+          <w:kern w:val="0"/>
+          <w:sz w:val="16"/>
+          <w:szCs w:val="16"/>
+          <w:lang w:eastAsia="pt-BR"/>
+          <w14:ligatures w14:val="none"/>
+        </w:rPr>
+        <w:t>handleValidation</w:t>
+      </w:r>
+      <w:proofErr w:type="spellEnd"/>
+      <w:r>
+        <w:rPr>
+          <w:rFonts w:ascii="Consolas" w:eastAsia="Times New Roman" w:hAnsi="Consolas" w:cs="Times New Roman"/>
+          <w:color w:val="CE9178"/>
+          <w:kern w:val="0"/>
+          <w:sz w:val="16"/>
+          <w:szCs w:val="16"/>
+          <w:lang w:eastAsia="pt-BR"/>
+          <w14:ligatures w14:val="none"/>
+        </w:rPr>
+        <w:t>"</w:t>
+      </w:r>
+      <w:r>
+        <w:rPr>
+          <w:rFonts w:ascii="Consolas" w:eastAsia="Times New Roman" w:hAnsi="Consolas" w:cs="Times New Roman"/>
+          <w:color w:val="CCCCCC"/>
+          <w:kern w:val="0"/>
+          <w:sz w:val="16"/>
+          <w:szCs w:val="16"/>
+          <w:lang w:eastAsia="pt-BR"/>
+          <w14:ligatures w14:val="none"/>
+        </w:rPr>
+        <w:t>)</w:t>
+      </w:r>
+    </w:p>
+    <w:p>
+      <w:pPr>
+        <w:shd w:val="clear" w:color="auto" w:fill="1F1F1F"/>
+        <w:spacing w:after="0" w:line="285" w:lineRule="atLeast"/>
+        <w:rPr>
+          <w:rFonts w:ascii="Consolas" w:eastAsia="Times New Roman" w:hAnsi="Consolas" w:cs="Times New Roman"/>
+          <w:color w:val="CCCCCC"/>
+          <w:kern w:val="0"/>
+          <w:sz w:val="16"/>
+          <w:szCs w:val="16"/>
+          <w:lang w:eastAsia="pt-BR"/>
+          <w14:ligatures w14:val="none"/>
+        </w:rPr>
+      </w:pPr>
+    </w:p>
+    <w:p>
+      <w:pPr>
+        <w:shd w:val="clear" w:color="auto" w:fill="1F1F1F"/>
+        <w:spacing w:after="0" w:line="285" w:lineRule="atLeast"/>
+        <w:rPr>
+          <w:rFonts w:ascii="Consolas" w:eastAsia="Times New Roman" w:hAnsi="Consolas" w:cs="Times New Roman"/>
+          <w:color w:val="CCCCCC"/>
+          <w:kern w:val="0"/>
+          <w:sz w:val="16"/>
+          <w:szCs w:val="16"/>
+          <w:lang w:eastAsia="pt-BR"/>
+          <w14:ligatures w14:val="none"/>
+        </w:rPr>
+      </w:pPr>
+      <w:r>
+        <w:rPr>
+          <w:rFonts w:ascii="Consolas" w:eastAsia="Times New Roman" w:hAnsi="Consolas" w:cs="Times New Roman"/>
+          <w:color w:val="6A9955"/>
+          <w:kern w:val="0"/>
+          <w:sz w:val="16"/>
+          <w:szCs w:val="16"/>
+          <w:lang w:eastAsia="pt-BR"/>
+          <w14:ligatures w14:val="none"/>
+        </w:rPr>
+        <w:t xml:space="preserve">// </w:t>
+      </w:r>
+      <w:proofErr w:type="spellStart"/>
+      <w:r>
+        <w:rPr>
+          <w:rFonts w:ascii="Consolas" w:eastAsia="Times New Roman" w:hAnsi="Consolas" w:cs="Times New Roman"/>
+          <w:color w:val="6A9955"/>
+          <w:kern w:val="0"/>
+          <w:sz w:val="16"/>
+          <w:szCs w:val="16"/>
+          <w:lang w:eastAsia="pt-BR"/>
+          <w14:ligatures w14:val="none"/>
+        </w:rPr>
+        <w:t>Routes</w:t>
+      </w:r>
+      <w:proofErr w:type="spellEnd"/>
+    </w:p>
+    <w:p>
+      <w:pPr>
+        <w:shd w:val="clear" w:color="auto" w:fill="1F1F1F"/>
+        <w:spacing w:after="0" w:line="285" w:lineRule="atLeast"/>
+        <w:rPr>
+          <w:rFonts w:ascii="Consolas" w:eastAsia="Times New Roman" w:hAnsi="Consolas" w:cs="Times New Roman"/>
+          <w:color w:val="CCCCCC"/>
+          <w:kern w:val="0"/>
+          <w:sz w:val="16"/>
+          <w:szCs w:val="16"/>
+          <w:lang w:eastAsia="pt-BR"/>
+          <w14:ligatures w14:val="none"/>
+        </w:rPr>
+      </w:pPr>
+    </w:p>
+    <w:p>
+      <w:pPr>
+        <w:shd w:val="clear" w:color="auto" w:fill="1F1F1F"/>
+        <w:spacing w:after="0" w:line="285" w:lineRule="atLeast"/>
+        <w:rPr>
+          <w:rFonts w:ascii="Consolas" w:eastAsia="Times New Roman" w:hAnsi="Consolas" w:cs="Times New Roman"/>
+          <w:color w:val="CCCCCC"/>
+          <w:kern w:val="0"/>
+          <w:sz w:val="16"/>
+          <w:szCs w:val="16"/>
+          <w:lang w:eastAsia="pt-BR"/>
+          <w14:ligatures w14:val="none"/>
+        </w:rPr>
+      </w:pPr>
+      <w:proofErr w:type="spellStart"/>
+      <w:proofErr w:type="gramStart"/>
+      <w:r>
+        <w:rPr>
+          <w:rFonts w:ascii="Consolas" w:eastAsia="Times New Roman" w:hAnsi="Consolas" w:cs="Times New Roman"/>
+          <w:color w:val="4FC1FF"/>
+          <w:kern w:val="0"/>
+          <w:sz w:val="16"/>
+          <w:szCs w:val="16"/>
+          <w:lang w:eastAsia="pt-BR"/>
+          <w14:ligatures w14:val="none"/>
+        </w:rPr>
+        <w:t>module</w:t>
+      </w:r>
+      <w:r>
+        <w:rPr>
+          <w:rFonts w:ascii="Consolas" w:eastAsia="Times New Roman" w:hAnsi="Consolas" w:cs="Times New Roman"/>
+          <w:color w:val="CCCCCC"/>
+          <w:kern w:val="0"/>
+          <w:sz w:val="16"/>
+          <w:szCs w:val="16"/>
+          <w:lang w:eastAsia="pt-BR"/>
+          <w14:ligatures w14:val="none"/>
+        </w:rPr>
+        <w:t>.</w:t>
+      </w:r>
+      <w:r>
+        <w:rPr>
+          <w:rFonts w:ascii="Consolas" w:eastAsia="Times New Roman" w:hAnsi="Consolas" w:cs="Times New Roman"/>
+          <w:color w:val="4FC1FF"/>
+          <w:kern w:val="0"/>
+          <w:sz w:val="16"/>
+          <w:szCs w:val="16"/>
+          <w:lang w:eastAsia="pt-BR"/>
+          <w14:ligatures w14:val="none"/>
+        </w:rPr>
+        <w:t>exports</w:t>
+      </w:r>
+      <w:proofErr w:type="spellEnd"/>
+      <w:proofErr w:type="gramEnd"/>
+      <w:r>
+        <w:rPr>
+          <w:rFonts w:ascii="Consolas" w:eastAsia="Times New Roman" w:hAnsi="Consolas" w:cs="Times New Roman"/>
+          <w:color w:val="CCCCCC"/>
+          <w:kern w:val="0"/>
+          <w:sz w:val="16"/>
+          <w:szCs w:val="16"/>
+          <w:lang w:eastAsia="pt-BR"/>
+          <w14:ligatures w14:val="none"/>
+        </w:rPr>
+        <w:t xml:space="preserve"> </w:t>
+      </w:r>
+      <w:r>
+        <w:rPr>
+          <w:rFonts w:ascii="Consolas" w:eastAsia="Times New Roman" w:hAnsi="Consolas" w:cs="Times New Roman"/>
+          <w:color w:val="D4D4D4"/>
+          <w:kern w:val="0"/>
+          <w:sz w:val="16"/>
+          <w:szCs w:val="16"/>
+          <w:lang w:eastAsia="pt-BR"/>
+          <w14:ligatures w14:val="none"/>
+        </w:rPr>
+        <w:t>=</w:t>
+      </w:r>
+      <w:r>
+        <w:rPr>
+          <w:rFonts w:ascii="Consolas" w:eastAsia="Times New Roman" w:hAnsi="Consolas" w:cs="Times New Roman"/>
+          <w:color w:val="CCCCCC"/>
+          <w:kern w:val="0"/>
+          <w:sz w:val="16"/>
+          <w:szCs w:val="16"/>
+          <w:lang w:eastAsia="pt-BR"/>
+          <w14:ligatures w14:val="none"/>
+        </w:rPr>
+        <w:t xml:space="preserve"> </w:t>
+      </w:r>
+      <w:proofErr w:type="spellStart"/>
+      <w:r>
+        <w:rPr>
+          <w:rFonts w:ascii="Consolas" w:eastAsia="Times New Roman" w:hAnsi="Consolas" w:cs="Times New Roman"/>
+          <w:color w:val="4FC1FF"/>
+          <w:kern w:val="0"/>
+          <w:sz w:val="16"/>
+          <w:szCs w:val="16"/>
+          <w:lang w:eastAsia="pt-BR"/>
+          <w14:ligatures w14:val="none"/>
+        </w:rPr>
+        <w:t>router</w:t>
+      </w:r>
+      <w:proofErr w:type="spellEnd"/>
+    </w:p>
+    <w:p>
+      <w:pPr>
+        <w:tabs>
+          <w:tab w:val="left" w:pos="2133"/>
+        </w:tabs>
+        <w:spacing w:line="360" w:lineRule="auto"/>
+        <w:jc w:val="both"/>
+        <w:rPr>
+          <w:rFonts w:ascii="Arial" w:eastAsia="Times New Roman" w:hAnsi="Arial" w:cs="Arial"/>
+          <w:b/>
+          <w:bCs/>
+          <w:i/>
+          <w:iCs/>
+          <w:sz w:val="16"/>
+          <w:szCs w:val="16"/>
           <w:lang w:eastAsia="pt-BR"/>
         </w:rPr>
       </w:pPr>

</xml_diff>

<commit_message>
Resgatando todas as fotos
</commit_message>
<xml_diff>
--- a/reactgram/reactgram.docx
+++ b/reactgram/reactgram.docx
@@ -51542,19 +51542,19 @@
           <w:rFonts w:ascii="Consolas" w:eastAsia="Times New Roman" w:hAnsi="Consolas" w:cs="Times New Roman"/>
           <w:color w:val="CCCCCC"/>
           <w:kern w:val="0"/>
-          <w:sz w:val="21"/>
-          <w:szCs w:val="21"/>
-          <w:lang w:eastAsia="pt-BR"/>
-          <w14:ligatures w14:val="none"/>
-        </w:rPr>
-      </w:pPr>
-      <w:r>
-        <w:rPr>
-          <w:rFonts w:ascii="Consolas" w:eastAsia="Times New Roman" w:hAnsi="Consolas" w:cs="Times New Roman"/>
-          <w:color w:val="6A9955"/>
-          <w:kern w:val="0"/>
-          <w:sz w:val="21"/>
-          <w:szCs w:val="21"/>
+          <w:sz w:val="16"/>
+          <w:szCs w:val="16"/>
+          <w:lang w:eastAsia="pt-BR"/>
+          <w14:ligatures w14:val="none"/>
+        </w:rPr>
+      </w:pPr>
+      <w:r>
+        <w:rPr>
+          <w:rFonts w:ascii="Consolas" w:eastAsia="Times New Roman" w:hAnsi="Consolas" w:cs="Times New Roman"/>
+          <w:color w:val="6A9955"/>
+          <w:kern w:val="0"/>
+          <w:sz w:val="16"/>
+          <w:szCs w:val="16"/>
           <w:lang w:eastAsia="pt-BR"/>
           <w14:ligatures w14:val="none"/>
         </w:rPr>
@@ -51566,8 +51566,8 @@
           <w:rFonts w:ascii="Consolas" w:eastAsia="Times New Roman" w:hAnsi="Consolas" w:cs="Times New Roman"/>
           <w:color w:val="6A9955"/>
           <w:kern w:val="0"/>
-          <w:sz w:val="21"/>
-          <w:szCs w:val="21"/>
+          <w:sz w:val="16"/>
+          <w:szCs w:val="16"/>
           <w:lang w:eastAsia="pt-BR"/>
           <w14:ligatures w14:val="none"/>
         </w:rPr>
@@ -51583,8 +51583,8 @@
           <w:rFonts w:ascii="Consolas" w:eastAsia="Times New Roman" w:hAnsi="Consolas" w:cs="Times New Roman"/>
           <w:color w:val="CCCCCC"/>
           <w:kern w:val="0"/>
-          <w:sz w:val="21"/>
-          <w:szCs w:val="21"/>
+          <w:sz w:val="16"/>
+          <w:szCs w:val="16"/>
           <w:lang w:eastAsia="pt-BR"/>
           <w14:ligatures w14:val="none"/>
         </w:rPr>
@@ -51595,8 +51595,8 @@
           <w:rFonts w:ascii="Consolas" w:eastAsia="Times New Roman" w:hAnsi="Consolas" w:cs="Times New Roman"/>
           <w:color w:val="569CD6"/>
           <w:kern w:val="0"/>
-          <w:sz w:val="21"/>
-          <w:szCs w:val="21"/>
+          <w:sz w:val="16"/>
+          <w:szCs w:val="16"/>
           <w:lang w:eastAsia="pt-BR"/>
           <w14:ligatures w14:val="none"/>
         </w:rPr>
@@ -51608,8 +51608,8 @@
           <w:rFonts w:ascii="Consolas" w:eastAsia="Times New Roman" w:hAnsi="Consolas" w:cs="Times New Roman"/>
           <w:color w:val="CCCCCC"/>
           <w:kern w:val="0"/>
-          <w:sz w:val="21"/>
-          <w:szCs w:val="21"/>
+          <w:sz w:val="16"/>
+          <w:szCs w:val="16"/>
           <w:lang w:eastAsia="pt-BR"/>
           <w14:ligatures w14:val="none"/>
         </w:rPr>
@@ -51621,8 +51621,8 @@
           <w:rFonts w:ascii="Consolas" w:eastAsia="Times New Roman" w:hAnsi="Consolas" w:cs="Times New Roman"/>
           <w:color w:val="CCCCCC"/>
           <w:kern w:val="0"/>
-          <w:sz w:val="21"/>
-          <w:szCs w:val="21"/>
+          <w:sz w:val="16"/>
+          <w:szCs w:val="16"/>
           <w:lang w:eastAsia="pt-BR"/>
           <w14:ligatures w14:val="none"/>
         </w:rPr>
@@ -51634,8 +51634,8 @@
           <w:rFonts w:ascii="Consolas" w:eastAsia="Times New Roman" w:hAnsi="Consolas" w:cs="Times New Roman"/>
           <w:color w:val="DCDCAA"/>
           <w:kern w:val="0"/>
-          <w:sz w:val="21"/>
-          <w:szCs w:val="21"/>
+          <w:sz w:val="16"/>
+          <w:szCs w:val="16"/>
           <w:lang w:eastAsia="pt-BR"/>
           <w14:ligatures w14:val="none"/>
         </w:rPr>
@@ -51648,8 +51648,8 @@
           <w:rFonts w:ascii="Consolas" w:eastAsia="Times New Roman" w:hAnsi="Consolas" w:cs="Times New Roman"/>
           <w:color w:val="CCCCCC"/>
           <w:kern w:val="0"/>
-          <w:sz w:val="21"/>
-          <w:szCs w:val="21"/>
+          <w:sz w:val="16"/>
+          <w:szCs w:val="16"/>
           <w:lang w:eastAsia="pt-BR"/>
           <w14:ligatures w14:val="none"/>
         </w:rPr>
@@ -51661,8 +51661,8 @@
           <w:rFonts w:ascii="Consolas" w:eastAsia="Times New Roman" w:hAnsi="Consolas" w:cs="Times New Roman"/>
           <w:color w:val="DCDCAA"/>
           <w:kern w:val="0"/>
-          <w:sz w:val="21"/>
-          <w:szCs w:val="21"/>
+          <w:sz w:val="16"/>
+          <w:szCs w:val="16"/>
           <w:lang w:eastAsia="pt-BR"/>
           <w14:ligatures w14:val="none"/>
         </w:rPr>
@@ -51674,8 +51674,8 @@
           <w:rFonts w:ascii="Consolas" w:eastAsia="Times New Roman" w:hAnsi="Consolas" w:cs="Times New Roman"/>
           <w:color w:val="CCCCCC"/>
           <w:kern w:val="0"/>
-          <w:sz w:val="21"/>
-          <w:szCs w:val="21"/>
+          <w:sz w:val="16"/>
+          <w:szCs w:val="16"/>
           <w:lang w:eastAsia="pt-BR"/>
           <w14:ligatures w14:val="none"/>
         </w:rPr>
@@ -51686,8 +51686,8 @@
           <w:rFonts w:ascii="Consolas" w:eastAsia="Times New Roman" w:hAnsi="Consolas" w:cs="Times New Roman"/>
           <w:color w:val="D4D4D4"/>
           <w:kern w:val="0"/>
-          <w:sz w:val="21"/>
-          <w:szCs w:val="21"/>
+          <w:sz w:val="16"/>
+          <w:szCs w:val="16"/>
           <w:lang w:eastAsia="pt-BR"/>
           <w14:ligatures w14:val="none"/>
         </w:rPr>
@@ -51698,8 +51698,8 @@
           <w:rFonts w:ascii="Consolas" w:eastAsia="Times New Roman" w:hAnsi="Consolas" w:cs="Times New Roman"/>
           <w:color w:val="CCCCCC"/>
           <w:kern w:val="0"/>
-          <w:sz w:val="21"/>
-          <w:szCs w:val="21"/>
+          <w:sz w:val="16"/>
+          <w:szCs w:val="16"/>
           <w:lang w:eastAsia="pt-BR"/>
           <w14:ligatures w14:val="none"/>
         </w:rPr>
@@ -51710,8 +51710,8 @@
           <w:rFonts w:ascii="Consolas" w:eastAsia="Times New Roman" w:hAnsi="Consolas" w:cs="Times New Roman"/>
           <w:color w:val="DCDCAA"/>
           <w:kern w:val="0"/>
-          <w:sz w:val="21"/>
-          <w:szCs w:val="21"/>
+          <w:sz w:val="16"/>
+          <w:szCs w:val="16"/>
           <w:lang w:eastAsia="pt-BR"/>
           <w14:ligatures w14:val="none"/>
         </w:rPr>
@@ -51722,8 +51722,8 @@
           <w:rFonts w:ascii="Consolas" w:eastAsia="Times New Roman" w:hAnsi="Consolas" w:cs="Times New Roman"/>
           <w:color w:val="CCCCCC"/>
           <w:kern w:val="0"/>
-          <w:sz w:val="21"/>
-          <w:szCs w:val="21"/>
+          <w:sz w:val="16"/>
+          <w:szCs w:val="16"/>
           <w:lang w:eastAsia="pt-BR"/>
           <w14:ligatures w14:val="none"/>
         </w:rPr>
@@ -51734,8 +51734,8 @@
           <w:rFonts w:ascii="Consolas" w:eastAsia="Times New Roman" w:hAnsi="Consolas" w:cs="Times New Roman"/>
           <w:color w:val="CE9178"/>
           <w:kern w:val="0"/>
-          <w:sz w:val="21"/>
-          <w:szCs w:val="21"/>
+          <w:sz w:val="16"/>
+          <w:szCs w:val="16"/>
           <w:lang w:eastAsia="pt-BR"/>
           <w14:ligatures w14:val="none"/>
         </w:rPr>
@@ -51747,8 +51747,8 @@
           <w:rFonts w:ascii="Consolas" w:eastAsia="Times New Roman" w:hAnsi="Consolas" w:cs="Times New Roman"/>
           <w:color w:val="CE9178"/>
           <w:kern w:val="0"/>
-          <w:sz w:val="21"/>
-          <w:szCs w:val="21"/>
+          <w:sz w:val="16"/>
+          <w:szCs w:val="16"/>
           <w:lang w:eastAsia="pt-BR"/>
           <w14:ligatures w14:val="none"/>
         </w:rPr>
@@ -51760,8 +51760,8 @@
           <w:rFonts w:ascii="Consolas" w:eastAsia="Times New Roman" w:hAnsi="Consolas" w:cs="Times New Roman"/>
           <w:color w:val="CE9178"/>
           <w:kern w:val="0"/>
-          <w:sz w:val="21"/>
-          <w:szCs w:val="21"/>
+          <w:sz w:val="16"/>
+          <w:szCs w:val="16"/>
           <w:lang w:eastAsia="pt-BR"/>
           <w14:ligatures w14:val="none"/>
         </w:rPr>
@@ -51773,8 +51773,8 @@
           <w:rFonts w:ascii="Consolas" w:eastAsia="Times New Roman" w:hAnsi="Consolas" w:cs="Times New Roman"/>
           <w:color w:val="CE9178"/>
           <w:kern w:val="0"/>
-          <w:sz w:val="21"/>
-          <w:szCs w:val="21"/>
+          <w:sz w:val="16"/>
+          <w:szCs w:val="16"/>
           <w:lang w:eastAsia="pt-BR"/>
           <w14:ligatures w14:val="none"/>
         </w:rPr>
@@ -51786,8 +51786,8 @@
           <w:rFonts w:ascii="Consolas" w:eastAsia="Times New Roman" w:hAnsi="Consolas" w:cs="Times New Roman"/>
           <w:color w:val="CE9178"/>
           <w:kern w:val="0"/>
-          <w:sz w:val="21"/>
-          <w:szCs w:val="21"/>
+          <w:sz w:val="16"/>
+          <w:szCs w:val="16"/>
           <w:lang w:eastAsia="pt-BR"/>
           <w14:ligatures w14:val="none"/>
         </w:rPr>
@@ -51798,8 +51798,8 @@
           <w:rFonts w:ascii="Consolas" w:eastAsia="Times New Roman" w:hAnsi="Consolas" w:cs="Times New Roman"/>
           <w:color w:val="CCCCCC"/>
           <w:kern w:val="0"/>
-          <w:sz w:val="21"/>
-          <w:szCs w:val="21"/>
+          <w:sz w:val="16"/>
+          <w:szCs w:val="16"/>
           <w:lang w:eastAsia="pt-BR"/>
           <w14:ligatures w14:val="none"/>
         </w:rPr>
@@ -51983,6 +51983,1385 @@
           <w:iCs/>
           <w:sz w:val="24"/>
           <w:szCs w:val="24"/>
+          <w:lang w:eastAsia="pt-BR"/>
+        </w:rPr>
+      </w:pPr>
+    </w:p>
+    <w:p>
+      <w:pPr>
+        <w:tabs>
+          <w:tab w:val="left" w:pos="2133"/>
+        </w:tabs>
+        <w:spacing w:line="360" w:lineRule="auto"/>
+        <w:jc w:val="both"/>
+        <w:rPr>
+          <w:rFonts w:ascii="Arial" w:eastAsia="Times New Roman" w:hAnsi="Arial" w:cs="Arial"/>
+          <w:b/>
+          <w:bCs/>
+          <w:sz w:val="24"/>
+          <w:szCs w:val="24"/>
+          <w:lang w:eastAsia="pt-BR"/>
+        </w:rPr>
+      </w:pPr>
+      <w:r>
+        <w:rPr>
+          <w:rFonts w:ascii="Arial" w:eastAsia="Times New Roman" w:hAnsi="Arial" w:cs="Arial"/>
+          <w:b/>
+          <w:bCs/>
+          <w:sz w:val="24"/>
+          <w:szCs w:val="24"/>
+          <w:lang w:eastAsia="pt-BR"/>
+        </w:rPr>
+        <w:t>Resgatando todas as fotos</w:t>
+      </w:r>
+    </w:p>
+    <w:p>
+      <w:pPr>
+        <w:tabs>
+          <w:tab w:val="left" w:pos="2133"/>
+        </w:tabs>
+        <w:spacing w:line="360" w:lineRule="auto"/>
+        <w:jc w:val="both"/>
+        <w:rPr>
+          <w:rFonts w:ascii="Arial" w:eastAsia="Times New Roman" w:hAnsi="Arial" w:cs="Arial"/>
+          <w:b/>
+          <w:bCs/>
+          <w:i/>
+          <w:iCs/>
+          <w:sz w:val="24"/>
+          <w:szCs w:val="24"/>
+          <w:lang w:eastAsia="pt-BR"/>
+        </w:rPr>
+      </w:pPr>
+      <w:proofErr w:type="spellStart"/>
+      <w:r>
+        <w:rPr>
+          <w:rFonts w:ascii="Arial" w:eastAsia="Times New Roman" w:hAnsi="Arial" w:cs="Arial"/>
+          <w:b/>
+          <w:bCs/>
+          <w:i/>
+          <w:iCs/>
+          <w:sz w:val="24"/>
+          <w:szCs w:val="24"/>
+          <w:lang w:eastAsia="pt-BR"/>
+        </w:rPr>
+        <w:t>controllers</w:t>
+      </w:r>
+      <w:proofErr w:type="spellEnd"/>
+      <w:r>
+        <w:rPr>
+          <w:rFonts w:ascii="Arial" w:eastAsia="Times New Roman" w:hAnsi="Arial" w:cs="Arial"/>
+          <w:b/>
+          <w:bCs/>
+          <w:i/>
+          <w:iCs/>
+          <w:sz w:val="24"/>
+          <w:szCs w:val="24"/>
+          <w:lang w:eastAsia="pt-BR"/>
+        </w:rPr>
+        <w:t>&gt;PhotoController.js</w:t>
+      </w:r>
+    </w:p>
+    <w:p>
+      <w:pPr>
+        <w:shd w:val="clear" w:color="auto" w:fill="1F1F1F"/>
+        <w:spacing w:after="0" w:line="285" w:lineRule="atLeast"/>
+        <w:rPr>
+          <w:rFonts w:ascii="Consolas" w:eastAsia="Times New Roman" w:hAnsi="Consolas" w:cs="Times New Roman"/>
+          <w:color w:val="CCCCCC"/>
+          <w:kern w:val="0"/>
+          <w:sz w:val="16"/>
+          <w:szCs w:val="16"/>
+          <w:lang w:eastAsia="pt-BR"/>
+          <w14:ligatures w14:val="none"/>
+        </w:rPr>
+      </w:pPr>
+      <w:r>
+        <w:rPr>
+          <w:rFonts w:ascii="Consolas" w:eastAsia="Times New Roman" w:hAnsi="Consolas" w:cs="Times New Roman"/>
+          <w:color w:val="6A9955"/>
+          <w:kern w:val="0"/>
+          <w:sz w:val="16"/>
+          <w:szCs w:val="16"/>
+          <w:lang w:eastAsia="pt-BR"/>
+          <w14:ligatures w14:val="none"/>
+        </w:rPr>
+        <w:t>//</w:t>
+      </w:r>
+      <w:proofErr w:type="spellStart"/>
+      <w:r>
+        <w:rPr>
+          <w:rFonts w:ascii="Consolas" w:eastAsia="Times New Roman" w:hAnsi="Consolas" w:cs="Times New Roman"/>
+          <w:color w:val="6A9955"/>
+          <w:kern w:val="0"/>
+          <w:sz w:val="16"/>
+          <w:szCs w:val="16"/>
+          <w:lang w:eastAsia="pt-BR"/>
+          <w14:ligatures w14:val="none"/>
+        </w:rPr>
+        <w:t>Get</w:t>
+      </w:r>
+      <w:proofErr w:type="spellEnd"/>
+      <w:r>
+        <w:rPr>
+          <w:rFonts w:ascii="Consolas" w:eastAsia="Times New Roman" w:hAnsi="Consolas" w:cs="Times New Roman"/>
+          <w:color w:val="6A9955"/>
+          <w:kern w:val="0"/>
+          <w:sz w:val="16"/>
+          <w:szCs w:val="16"/>
+          <w:lang w:eastAsia="pt-BR"/>
+          <w14:ligatures w14:val="none"/>
+        </w:rPr>
+        <w:t xml:space="preserve"> </w:t>
+      </w:r>
+      <w:proofErr w:type="spellStart"/>
+      <w:r>
+        <w:rPr>
+          <w:rFonts w:ascii="Consolas" w:eastAsia="Times New Roman" w:hAnsi="Consolas" w:cs="Times New Roman"/>
+          <w:color w:val="6A9955"/>
+          <w:kern w:val="0"/>
+          <w:sz w:val="16"/>
+          <w:szCs w:val="16"/>
+          <w:lang w:eastAsia="pt-BR"/>
+          <w14:ligatures w14:val="none"/>
+        </w:rPr>
+        <w:t>all</w:t>
+      </w:r>
+      <w:proofErr w:type="spellEnd"/>
+      <w:r>
+        <w:rPr>
+          <w:rFonts w:ascii="Consolas" w:eastAsia="Times New Roman" w:hAnsi="Consolas" w:cs="Times New Roman"/>
+          <w:color w:val="6A9955"/>
+          <w:kern w:val="0"/>
+          <w:sz w:val="16"/>
+          <w:szCs w:val="16"/>
+          <w:lang w:eastAsia="pt-BR"/>
+          <w14:ligatures w14:val="none"/>
+        </w:rPr>
+        <w:t xml:space="preserve"> </w:t>
+      </w:r>
+      <w:proofErr w:type="spellStart"/>
+      <w:r>
+        <w:rPr>
+          <w:rFonts w:ascii="Consolas" w:eastAsia="Times New Roman" w:hAnsi="Consolas" w:cs="Times New Roman"/>
+          <w:color w:val="6A9955"/>
+          <w:kern w:val="0"/>
+          <w:sz w:val="16"/>
+          <w:szCs w:val="16"/>
+          <w:lang w:eastAsia="pt-BR"/>
+          <w14:ligatures w14:val="none"/>
+        </w:rPr>
+        <w:t>photos</w:t>
+      </w:r>
+      <w:proofErr w:type="spellEnd"/>
+      <w:r>
+        <w:rPr>
+          <w:rFonts w:ascii="Consolas" w:eastAsia="Times New Roman" w:hAnsi="Consolas" w:cs="Times New Roman"/>
+          <w:color w:val="6A9955"/>
+          <w:kern w:val="0"/>
+          <w:sz w:val="16"/>
+          <w:szCs w:val="16"/>
+          <w:lang w:eastAsia="pt-BR"/>
+          <w14:ligatures w14:val="none"/>
+        </w:rPr>
+        <w:t xml:space="preserve"> - Obter todas as fotos</w:t>
+      </w:r>
+    </w:p>
+    <w:p>
+      <w:pPr>
+        <w:shd w:val="clear" w:color="auto" w:fill="1F1F1F"/>
+        <w:spacing w:after="0" w:line="285" w:lineRule="atLeast"/>
+        <w:rPr>
+          <w:rFonts w:ascii="Consolas" w:eastAsia="Times New Roman" w:hAnsi="Consolas" w:cs="Times New Roman"/>
+          <w:color w:val="CCCCCC"/>
+          <w:kern w:val="0"/>
+          <w:sz w:val="16"/>
+          <w:szCs w:val="16"/>
+          <w:lang w:eastAsia="pt-BR"/>
+          <w14:ligatures w14:val="none"/>
+        </w:rPr>
+      </w:pPr>
+      <w:proofErr w:type="spellStart"/>
+      <w:r>
+        <w:rPr>
+          <w:rFonts w:ascii="Consolas" w:eastAsia="Times New Roman" w:hAnsi="Consolas" w:cs="Times New Roman"/>
+          <w:color w:val="569CD6"/>
+          <w:kern w:val="0"/>
+          <w:sz w:val="16"/>
+          <w:szCs w:val="16"/>
+          <w:lang w:eastAsia="pt-BR"/>
+          <w14:ligatures w14:val="none"/>
+        </w:rPr>
+        <w:lastRenderedPageBreak/>
+        <w:t>const</w:t>
+      </w:r>
+      <w:proofErr w:type="spellEnd"/>
+      <w:r>
+        <w:rPr>
+          <w:rFonts w:ascii="Consolas" w:eastAsia="Times New Roman" w:hAnsi="Consolas" w:cs="Times New Roman"/>
+          <w:color w:val="CCCCCC"/>
+          <w:kern w:val="0"/>
+          <w:sz w:val="16"/>
+          <w:szCs w:val="16"/>
+          <w:lang w:eastAsia="pt-BR"/>
+          <w14:ligatures w14:val="none"/>
+        </w:rPr>
+        <w:t xml:space="preserve"> </w:t>
+      </w:r>
+      <w:proofErr w:type="spellStart"/>
+      <w:r>
+        <w:rPr>
+          <w:rFonts w:ascii="Consolas" w:eastAsia="Times New Roman" w:hAnsi="Consolas" w:cs="Times New Roman"/>
+          <w:color w:val="DCDCAA"/>
+          <w:kern w:val="0"/>
+          <w:sz w:val="16"/>
+          <w:szCs w:val="16"/>
+          <w:lang w:eastAsia="pt-BR"/>
+          <w14:ligatures w14:val="none"/>
+        </w:rPr>
+        <w:t>getAllPhotos</w:t>
+      </w:r>
+      <w:proofErr w:type="spellEnd"/>
+      <w:r>
+        <w:rPr>
+          <w:rFonts w:ascii="Consolas" w:eastAsia="Times New Roman" w:hAnsi="Consolas" w:cs="Times New Roman"/>
+          <w:color w:val="CCCCCC"/>
+          <w:kern w:val="0"/>
+          <w:sz w:val="16"/>
+          <w:szCs w:val="16"/>
+          <w:lang w:eastAsia="pt-BR"/>
+          <w14:ligatures w14:val="none"/>
+        </w:rPr>
+        <w:t xml:space="preserve"> </w:t>
+      </w:r>
+      <w:r>
+        <w:rPr>
+          <w:rFonts w:ascii="Consolas" w:eastAsia="Times New Roman" w:hAnsi="Consolas" w:cs="Times New Roman"/>
+          <w:color w:val="D4D4D4"/>
+          <w:kern w:val="0"/>
+          <w:sz w:val="16"/>
+          <w:szCs w:val="16"/>
+          <w:lang w:eastAsia="pt-BR"/>
+          <w14:ligatures w14:val="none"/>
+        </w:rPr>
+        <w:t>=</w:t>
+      </w:r>
+      <w:r>
+        <w:rPr>
+          <w:rFonts w:ascii="Consolas" w:eastAsia="Times New Roman" w:hAnsi="Consolas" w:cs="Times New Roman"/>
+          <w:color w:val="CCCCCC"/>
+          <w:kern w:val="0"/>
+          <w:sz w:val="16"/>
+          <w:szCs w:val="16"/>
+          <w:lang w:eastAsia="pt-BR"/>
+          <w14:ligatures w14:val="none"/>
+        </w:rPr>
+        <w:t xml:space="preserve"> </w:t>
+      </w:r>
+      <w:proofErr w:type="spellStart"/>
+      <w:r>
+        <w:rPr>
+          <w:rFonts w:ascii="Consolas" w:eastAsia="Times New Roman" w:hAnsi="Consolas" w:cs="Times New Roman"/>
+          <w:color w:val="569CD6"/>
+          <w:kern w:val="0"/>
+          <w:sz w:val="16"/>
+          <w:szCs w:val="16"/>
+          <w:lang w:eastAsia="pt-BR"/>
+          <w14:ligatures w14:val="none"/>
+        </w:rPr>
+        <w:t>async</w:t>
+      </w:r>
+      <w:proofErr w:type="spellEnd"/>
+      <w:r>
+        <w:rPr>
+          <w:rFonts w:ascii="Consolas" w:eastAsia="Times New Roman" w:hAnsi="Consolas" w:cs="Times New Roman"/>
+          <w:color w:val="CCCCCC"/>
+          <w:kern w:val="0"/>
+          <w:sz w:val="16"/>
+          <w:szCs w:val="16"/>
+          <w:lang w:eastAsia="pt-BR"/>
+          <w14:ligatures w14:val="none"/>
+        </w:rPr>
+        <w:t xml:space="preserve"> (</w:t>
+      </w:r>
+      <w:proofErr w:type="spellStart"/>
+      <w:r>
+        <w:rPr>
+          <w:rFonts w:ascii="Consolas" w:eastAsia="Times New Roman" w:hAnsi="Consolas" w:cs="Times New Roman"/>
+          <w:color w:val="9CDCFE"/>
+          <w:kern w:val="0"/>
+          <w:sz w:val="16"/>
+          <w:szCs w:val="16"/>
+          <w:lang w:eastAsia="pt-BR"/>
+          <w14:ligatures w14:val="none"/>
+        </w:rPr>
+        <w:t>req</w:t>
+      </w:r>
+      <w:proofErr w:type="spellEnd"/>
+      <w:r>
+        <w:rPr>
+          <w:rFonts w:ascii="Consolas" w:eastAsia="Times New Roman" w:hAnsi="Consolas" w:cs="Times New Roman"/>
+          <w:color w:val="CCCCCC"/>
+          <w:kern w:val="0"/>
+          <w:sz w:val="16"/>
+          <w:szCs w:val="16"/>
+          <w:lang w:eastAsia="pt-BR"/>
+          <w14:ligatures w14:val="none"/>
+        </w:rPr>
+        <w:t xml:space="preserve">, </w:t>
+      </w:r>
+      <w:r>
+        <w:rPr>
+          <w:rFonts w:ascii="Consolas" w:eastAsia="Times New Roman" w:hAnsi="Consolas" w:cs="Times New Roman"/>
+          <w:color w:val="9CDCFE"/>
+          <w:kern w:val="0"/>
+          <w:sz w:val="16"/>
+          <w:szCs w:val="16"/>
+          <w:lang w:eastAsia="pt-BR"/>
+          <w14:ligatures w14:val="none"/>
+        </w:rPr>
+        <w:t>res</w:t>
+      </w:r>
+      <w:r>
+        <w:rPr>
+          <w:rFonts w:ascii="Consolas" w:eastAsia="Times New Roman" w:hAnsi="Consolas" w:cs="Times New Roman"/>
+          <w:color w:val="CCCCCC"/>
+          <w:kern w:val="0"/>
+          <w:sz w:val="16"/>
+          <w:szCs w:val="16"/>
+          <w:lang w:eastAsia="pt-BR"/>
+          <w14:ligatures w14:val="none"/>
+        </w:rPr>
+        <w:t xml:space="preserve">) </w:t>
+      </w:r>
+      <w:r>
+        <w:rPr>
+          <w:rFonts w:ascii="Consolas" w:eastAsia="Times New Roman" w:hAnsi="Consolas" w:cs="Times New Roman"/>
+          <w:color w:val="569CD6"/>
+          <w:kern w:val="0"/>
+          <w:sz w:val="16"/>
+          <w:szCs w:val="16"/>
+          <w:lang w:eastAsia="pt-BR"/>
+          <w14:ligatures w14:val="none"/>
+        </w:rPr>
+        <w:t>=&gt;</w:t>
+      </w:r>
+      <w:r>
+        <w:rPr>
+          <w:rFonts w:ascii="Consolas" w:eastAsia="Times New Roman" w:hAnsi="Consolas" w:cs="Times New Roman"/>
+          <w:color w:val="CCCCCC"/>
+          <w:kern w:val="0"/>
+          <w:sz w:val="16"/>
+          <w:szCs w:val="16"/>
+          <w:lang w:eastAsia="pt-BR"/>
+          <w14:ligatures w14:val="none"/>
+        </w:rPr>
+        <w:t xml:space="preserve"> {</w:t>
+      </w:r>
+    </w:p>
+    <w:p>
+      <w:pPr>
+        <w:shd w:val="clear" w:color="auto" w:fill="1F1F1F"/>
+        <w:spacing w:after="0" w:line="285" w:lineRule="atLeast"/>
+        <w:rPr>
+          <w:rFonts w:ascii="Consolas" w:eastAsia="Times New Roman" w:hAnsi="Consolas" w:cs="Times New Roman"/>
+          <w:color w:val="CCCCCC"/>
+          <w:kern w:val="0"/>
+          <w:sz w:val="16"/>
+          <w:szCs w:val="16"/>
+          <w:lang w:eastAsia="pt-BR"/>
+          <w14:ligatures w14:val="none"/>
+        </w:rPr>
+      </w:pPr>
+    </w:p>
+    <w:p>
+      <w:pPr>
+        <w:shd w:val="clear" w:color="auto" w:fill="1F1F1F"/>
+        <w:spacing w:after="0" w:line="285" w:lineRule="atLeast"/>
+        <w:rPr>
+          <w:rFonts w:ascii="Consolas" w:eastAsia="Times New Roman" w:hAnsi="Consolas" w:cs="Times New Roman"/>
+          <w:color w:val="CCCCCC"/>
+          <w:kern w:val="0"/>
+          <w:sz w:val="16"/>
+          <w:szCs w:val="16"/>
+          <w:lang w:eastAsia="pt-BR"/>
+          <w14:ligatures w14:val="none"/>
+        </w:rPr>
+      </w:pPr>
+      <w:r>
+        <w:rPr>
+          <w:rFonts w:ascii="Consolas" w:eastAsia="Times New Roman" w:hAnsi="Consolas" w:cs="Times New Roman"/>
+          <w:color w:val="CCCCCC"/>
+          <w:kern w:val="0"/>
+          <w:sz w:val="16"/>
+          <w:szCs w:val="16"/>
+          <w:lang w:eastAsia="pt-BR"/>
+          <w14:ligatures w14:val="none"/>
+        </w:rPr>
+        <w:t xml:space="preserve">    </w:t>
+      </w:r>
+      <w:proofErr w:type="spellStart"/>
+      <w:r>
+        <w:rPr>
+          <w:rFonts w:ascii="Consolas" w:eastAsia="Times New Roman" w:hAnsi="Consolas" w:cs="Times New Roman"/>
+          <w:color w:val="569CD6"/>
+          <w:kern w:val="0"/>
+          <w:sz w:val="16"/>
+          <w:szCs w:val="16"/>
+          <w:lang w:eastAsia="pt-BR"/>
+          <w14:ligatures w14:val="none"/>
+        </w:rPr>
+        <w:t>const</w:t>
+      </w:r>
+      <w:proofErr w:type="spellEnd"/>
+      <w:r>
+        <w:rPr>
+          <w:rFonts w:ascii="Consolas" w:eastAsia="Times New Roman" w:hAnsi="Consolas" w:cs="Times New Roman"/>
+          <w:color w:val="CCCCCC"/>
+          <w:kern w:val="0"/>
+          <w:sz w:val="16"/>
+          <w:szCs w:val="16"/>
+          <w:lang w:eastAsia="pt-BR"/>
+          <w14:ligatures w14:val="none"/>
+        </w:rPr>
+        <w:t xml:space="preserve"> </w:t>
+      </w:r>
+      <w:proofErr w:type="spellStart"/>
+      <w:r>
+        <w:rPr>
+          <w:rFonts w:ascii="Consolas" w:eastAsia="Times New Roman" w:hAnsi="Consolas" w:cs="Times New Roman"/>
+          <w:color w:val="4FC1FF"/>
+          <w:kern w:val="0"/>
+          <w:sz w:val="16"/>
+          <w:szCs w:val="16"/>
+          <w:lang w:eastAsia="pt-BR"/>
+          <w14:ligatures w14:val="none"/>
+        </w:rPr>
+        <w:t>photos</w:t>
+      </w:r>
+      <w:proofErr w:type="spellEnd"/>
+      <w:r>
+        <w:rPr>
+          <w:rFonts w:ascii="Consolas" w:eastAsia="Times New Roman" w:hAnsi="Consolas" w:cs="Times New Roman"/>
+          <w:color w:val="CCCCCC"/>
+          <w:kern w:val="0"/>
+          <w:sz w:val="16"/>
+          <w:szCs w:val="16"/>
+          <w:lang w:eastAsia="pt-BR"/>
+          <w14:ligatures w14:val="none"/>
+        </w:rPr>
+        <w:t xml:space="preserve"> </w:t>
+      </w:r>
+      <w:r>
+        <w:rPr>
+          <w:rFonts w:ascii="Consolas" w:eastAsia="Times New Roman" w:hAnsi="Consolas" w:cs="Times New Roman"/>
+          <w:color w:val="D4D4D4"/>
+          <w:kern w:val="0"/>
+          <w:sz w:val="16"/>
+          <w:szCs w:val="16"/>
+          <w:lang w:eastAsia="pt-BR"/>
+          <w14:ligatures w14:val="none"/>
+        </w:rPr>
+        <w:t>=</w:t>
+      </w:r>
+      <w:r>
+        <w:rPr>
+          <w:rFonts w:ascii="Consolas" w:eastAsia="Times New Roman" w:hAnsi="Consolas" w:cs="Times New Roman"/>
+          <w:color w:val="CCCCCC"/>
+          <w:kern w:val="0"/>
+          <w:sz w:val="16"/>
+          <w:szCs w:val="16"/>
+          <w:lang w:eastAsia="pt-BR"/>
+          <w14:ligatures w14:val="none"/>
+        </w:rPr>
+        <w:t xml:space="preserve"> </w:t>
+      </w:r>
+      <w:proofErr w:type="spellStart"/>
+      <w:r>
+        <w:rPr>
+          <w:rFonts w:ascii="Consolas" w:eastAsia="Times New Roman" w:hAnsi="Consolas" w:cs="Times New Roman"/>
+          <w:color w:val="C586C0"/>
+          <w:kern w:val="0"/>
+          <w:sz w:val="16"/>
+          <w:szCs w:val="16"/>
+          <w:lang w:eastAsia="pt-BR"/>
+          <w14:ligatures w14:val="none"/>
+        </w:rPr>
+        <w:t>await</w:t>
+      </w:r>
+      <w:proofErr w:type="spellEnd"/>
+      <w:r>
+        <w:rPr>
+          <w:rFonts w:ascii="Consolas" w:eastAsia="Times New Roman" w:hAnsi="Consolas" w:cs="Times New Roman"/>
+          <w:color w:val="CCCCCC"/>
+          <w:kern w:val="0"/>
+          <w:sz w:val="16"/>
+          <w:szCs w:val="16"/>
+          <w:lang w:eastAsia="pt-BR"/>
+          <w14:ligatures w14:val="none"/>
+        </w:rPr>
+        <w:t xml:space="preserve"> </w:t>
+      </w:r>
+      <w:proofErr w:type="spellStart"/>
+      <w:r>
+        <w:rPr>
+          <w:rFonts w:ascii="Consolas" w:eastAsia="Times New Roman" w:hAnsi="Consolas" w:cs="Times New Roman"/>
+          <w:color w:val="4EC9B0"/>
+          <w:kern w:val="0"/>
+          <w:sz w:val="16"/>
+          <w:szCs w:val="16"/>
+          <w:lang w:eastAsia="pt-BR"/>
+          <w14:ligatures w14:val="none"/>
+        </w:rPr>
+        <w:t>Photo</w:t>
+      </w:r>
+      <w:r>
+        <w:rPr>
+          <w:rFonts w:ascii="Consolas" w:eastAsia="Times New Roman" w:hAnsi="Consolas" w:cs="Times New Roman"/>
+          <w:color w:val="CCCCCC"/>
+          <w:kern w:val="0"/>
+          <w:sz w:val="16"/>
+          <w:szCs w:val="16"/>
+          <w:lang w:eastAsia="pt-BR"/>
+          <w14:ligatures w14:val="none"/>
+        </w:rPr>
+        <w:t>.</w:t>
+      </w:r>
+      <w:r>
+        <w:rPr>
+          <w:rFonts w:ascii="Consolas" w:eastAsia="Times New Roman" w:hAnsi="Consolas" w:cs="Times New Roman"/>
+          <w:color w:val="DCDCAA"/>
+          <w:kern w:val="0"/>
+          <w:sz w:val="16"/>
+          <w:szCs w:val="16"/>
+          <w:lang w:eastAsia="pt-BR"/>
+          <w14:ligatures w14:val="none"/>
+        </w:rPr>
+        <w:t>find</w:t>
+      </w:r>
+      <w:proofErr w:type="spellEnd"/>
+      <w:r>
+        <w:rPr>
+          <w:rFonts w:ascii="Consolas" w:eastAsia="Times New Roman" w:hAnsi="Consolas" w:cs="Times New Roman"/>
+          <w:color w:val="CCCCCC"/>
+          <w:kern w:val="0"/>
+          <w:sz w:val="16"/>
+          <w:szCs w:val="16"/>
+          <w:lang w:eastAsia="pt-BR"/>
+          <w14:ligatures w14:val="none"/>
+        </w:rPr>
+        <w:t>({}</w:t>
+      </w:r>
+      <w:proofErr w:type="gramStart"/>
+      <w:r>
+        <w:rPr>
+          <w:rFonts w:ascii="Consolas" w:eastAsia="Times New Roman" w:hAnsi="Consolas" w:cs="Times New Roman"/>
+          <w:color w:val="CCCCCC"/>
+          <w:kern w:val="0"/>
+          <w:sz w:val="16"/>
+          <w:szCs w:val="16"/>
+          <w:lang w:eastAsia="pt-BR"/>
+          <w14:ligatures w14:val="none"/>
+        </w:rPr>
+        <w:t>).</w:t>
+      </w:r>
+      <w:proofErr w:type="spellStart"/>
+      <w:r>
+        <w:rPr>
+          <w:rFonts w:ascii="Consolas" w:eastAsia="Times New Roman" w:hAnsi="Consolas" w:cs="Times New Roman"/>
+          <w:color w:val="DCDCAA"/>
+          <w:kern w:val="0"/>
+          <w:sz w:val="16"/>
+          <w:szCs w:val="16"/>
+          <w:lang w:eastAsia="pt-BR"/>
+          <w14:ligatures w14:val="none"/>
+        </w:rPr>
+        <w:t>sort</w:t>
+      </w:r>
+      <w:proofErr w:type="spellEnd"/>
+      <w:proofErr w:type="gramEnd"/>
+      <w:r>
+        <w:rPr>
+          <w:rFonts w:ascii="Consolas" w:eastAsia="Times New Roman" w:hAnsi="Consolas" w:cs="Times New Roman"/>
+          <w:color w:val="CCCCCC"/>
+          <w:kern w:val="0"/>
+          <w:sz w:val="16"/>
+          <w:szCs w:val="16"/>
+          <w:lang w:eastAsia="pt-BR"/>
+          <w14:ligatures w14:val="none"/>
+        </w:rPr>
+        <w:t>([[</w:t>
+      </w:r>
+      <w:r>
+        <w:rPr>
+          <w:rFonts w:ascii="Consolas" w:eastAsia="Times New Roman" w:hAnsi="Consolas" w:cs="Times New Roman"/>
+          <w:color w:val="CE9178"/>
+          <w:kern w:val="0"/>
+          <w:sz w:val="16"/>
+          <w:szCs w:val="16"/>
+          <w:lang w:eastAsia="pt-BR"/>
+          <w14:ligatures w14:val="none"/>
+        </w:rPr>
+        <w:t>"</w:t>
+      </w:r>
+      <w:proofErr w:type="spellStart"/>
+      <w:r>
+        <w:rPr>
+          <w:rFonts w:ascii="Consolas" w:eastAsia="Times New Roman" w:hAnsi="Consolas" w:cs="Times New Roman"/>
+          <w:color w:val="CE9178"/>
+          <w:kern w:val="0"/>
+          <w:sz w:val="16"/>
+          <w:szCs w:val="16"/>
+          <w:lang w:eastAsia="pt-BR"/>
+          <w14:ligatures w14:val="none"/>
+        </w:rPr>
+        <w:t>createdAt</w:t>
+      </w:r>
+      <w:proofErr w:type="spellEnd"/>
+      <w:r>
+        <w:rPr>
+          <w:rFonts w:ascii="Consolas" w:eastAsia="Times New Roman" w:hAnsi="Consolas" w:cs="Times New Roman"/>
+          <w:color w:val="CE9178"/>
+          <w:kern w:val="0"/>
+          <w:sz w:val="16"/>
+          <w:szCs w:val="16"/>
+          <w:lang w:eastAsia="pt-BR"/>
+          <w14:ligatures w14:val="none"/>
+        </w:rPr>
+        <w:t>"</w:t>
+      </w:r>
+      <w:r>
+        <w:rPr>
+          <w:rFonts w:ascii="Consolas" w:eastAsia="Times New Roman" w:hAnsi="Consolas" w:cs="Times New Roman"/>
+          <w:color w:val="CCCCCC"/>
+          <w:kern w:val="0"/>
+          <w:sz w:val="16"/>
+          <w:szCs w:val="16"/>
+          <w:lang w:eastAsia="pt-BR"/>
+          <w14:ligatures w14:val="none"/>
+        </w:rPr>
+        <w:t xml:space="preserve">, </w:t>
+      </w:r>
+      <w:r>
+        <w:rPr>
+          <w:rFonts w:ascii="Consolas" w:eastAsia="Times New Roman" w:hAnsi="Consolas" w:cs="Times New Roman"/>
+          <w:color w:val="D4D4D4"/>
+          <w:kern w:val="0"/>
+          <w:sz w:val="16"/>
+          <w:szCs w:val="16"/>
+          <w:lang w:eastAsia="pt-BR"/>
+          <w14:ligatures w14:val="none"/>
+        </w:rPr>
+        <w:t>-</w:t>
+      </w:r>
+      <w:r>
+        <w:rPr>
+          <w:rFonts w:ascii="Consolas" w:eastAsia="Times New Roman" w:hAnsi="Consolas" w:cs="Times New Roman"/>
+          <w:color w:val="B5CEA8"/>
+          <w:kern w:val="0"/>
+          <w:sz w:val="16"/>
+          <w:szCs w:val="16"/>
+          <w:lang w:eastAsia="pt-BR"/>
+          <w14:ligatures w14:val="none"/>
+        </w:rPr>
+        <w:t>1</w:t>
+      </w:r>
+      <w:r>
+        <w:rPr>
+          <w:rFonts w:ascii="Consolas" w:eastAsia="Times New Roman" w:hAnsi="Consolas" w:cs="Times New Roman"/>
+          <w:color w:val="CCCCCC"/>
+          <w:kern w:val="0"/>
+          <w:sz w:val="16"/>
+          <w:szCs w:val="16"/>
+          <w:lang w:eastAsia="pt-BR"/>
+          <w14:ligatures w14:val="none"/>
+        </w:rPr>
+        <w:t>]]).</w:t>
+      </w:r>
+      <w:proofErr w:type="spellStart"/>
+      <w:r>
+        <w:rPr>
+          <w:rFonts w:ascii="Consolas" w:eastAsia="Times New Roman" w:hAnsi="Consolas" w:cs="Times New Roman"/>
+          <w:color w:val="DCDCAA"/>
+          <w:kern w:val="0"/>
+          <w:sz w:val="16"/>
+          <w:szCs w:val="16"/>
+          <w:lang w:eastAsia="pt-BR"/>
+          <w14:ligatures w14:val="none"/>
+        </w:rPr>
+        <w:t>exec</w:t>
+      </w:r>
+      <w:proofErr w:type="spellEnd"/>
+      <w:r>
+        <w:rPr>
+          <w:rFonts w:ascii="Consolas" w:eastAsia="Times New Roman" w:hAnsi="Consolas" w:cs="Times New Roman"/>
+          <w:color w:val="CCCCCC"/>
+          <w:kern w:val="0"/>
+          <w:sz w:val="16"/>
+          <w:szCs w:val="16"/>
+          <w:lang w:eastAsia="pt-BR"/>
+          <w14:ligatures w14:val="none"/>
+        </w:rPr>
+        <w:t>()</w:t>
+      </w:r>
+      <w:r>
+        <w:rPr>
+          <w:rFonts w:ascii="Consolas" w:eastAsia="Times New Roman" w:hAnsi="Consolas" w:cs="Times New Roman"/>
+          <w:color w:val="6A9955"/>
+          <w:kern w:val="0"/>
+          <w:sz w:val="16"/>
+          <w:szCs w:val="16"/>
+          <w:lang w:eastAsia="pt-BR"/>
+          <w14:ligatures w14:val="none"/>
+        </w:rPr>
+        <w:t>//.</w:t>
+      </w:r>
+      <w:proofErr w:type="spellStart"/>
+      <w:r>
+        <w:rPr>
+          <w:rFonts w:ascii="Consolas" w:eastAsia="Times New Roman" w:hAnsi="Consolas" w:cs="Times New Roman"/>
+          <w:color w:val="6A9955"/>
+          <w:kern w:val="0"/>
+          <w:sz w:val="16"/>
+          <w:szCs w:val="16"/>
+          <w:lang w:eastAsia="pt-BR"/>
+          <w14:ligatures w14:val="none"/>
+        </w:rPr>
+        <w:t>find</w:t>
+      </w:r>
+      <w:proofErr w:type="spellEnd"/>
+      <w:r>
+        <w:rPr>
+          <w:rFonts w:ascii="Consolas" w:eastAsia="Times New Roman" w:hAnsi="Consolas" w:cs="Times New Roman"/>
+          <w:color w:val="6A9955"/>
+          <w:kern w:val="0"/>
+          <w:sz w:val="16"/>
+          <w:szCs w:val="16"/>
+          <w:lang w:eastAsia="pt-BR"/>
+          <w14:ligatures w14:val="none"/>
+        </w:rPr>
+        <w:t xml:space="preserve">(): criar um </w:t>
+      </w:r>
+      <w:proofErr w:type="spellStart"/>
+      <w:r>
+        <w:rPr>
+          <w:rFonts w:ascii="Consolas" w:eastAsia="Times New Roman" w:hAnsi="Consolas" w:cs="Times New Roman"/>
+          <w:color w:val="6A9955"/>
+          <w:kern w:val="0"/>
+          <w:sz w:val="16"/>
+          <w:szCs w:val="16"/>
+          <w:lang w:eastAsia="pt-BR"/>
+          <w14:ligatures w14:val="none"/>
+        </w:rPr>
+        <w:t>obj</w:t>
+      </w:r>
+      <w:proofErr w:type="spellEnd"/>
+      <w:r>
+        <w:rPr>
+          <w:rFonts w:ascii="Consolas" w:eastAsia="Times New Roman" w:hAnsi="Consolas" w:cs="Times New Roman"/>
+          <w:color w:val="6A9955"/>
+          <w:kern w:val="0"/>
+          <w:sz w:val="16"/>
+          <w:szCs w:val="16"/>
+          <w:lang w:eastAsia="pt-BR"/>
+          <w14:ligatures w14:val="none"/>
+        </w:rPr>
+        <w:t xml:space="preserve"> que filtra, </w:t>
+      </w:r>
+      <w:proofErr w:type="spellStart"/>
+      <w:r>
+        <w:rPr>
+          <w:rFonts w:ascii="Consolas" w:eastAsia="Times New Roman" w:hAnsi="Consolas" w:cs="Times New Roman"/>
+          <w:color w:val="6A9955"/>
+          <w:kern w:val="0"/>
+          <w:sz w:val="16"/>
+          <w:szCs w:val="16"/>
+          <w:lang w:eastAsia="pt-BR"/>
+          <w14:ligatures w14:val="none"/>
+        </w:rPr>
+        <w:t>obj</w:t>
+      </w:r>
+      <w:proofErr w:type="spellEnd"/>
+      <w:r>
+        <w:rPr>
+          <w:rFonts w:ascii="Consolas" w:eastAsia="Times New Roman" w:hAnsi="Consolas" w:cs="Times New Roman"/>
+          <w:color w:val="6A9955"/>
+          <w:kern w:val="0"/>
+          <w:sz w:val="16"/>
+          <w:szCs w:val="16"/>
+          <w:lang w:eastAsia="pt-BR"/>
+          <w14:ligatures w14:val="none"/>
+        </w:rPr>
+        <w:t xml:space="preserve"> vazio busca todas</w:t>
+      </w:r>
+    </w:p>
+    <w:p>
+      <w:pPr>
+        <w:shd w:val="clear" w:color="auto" w:fill="1F1F1F"/>
+        <w:spacing w:after="0" w:line="285" w:lineRule="atLeast"/>
+        <w:rPr>
+          <w:rFonts w:ascii="Consolas" w:eastAsia="Times New Roman" w:hAnsi="Consolas" w:cs="Times New Roman"/>
+          <w:color w:val="CCCCCC"/>
+          <w:kern w:val="0"/>
+          <w:sz w:val="16"/>
+          <w:szCs w:val="16"/>
+          <w:lang w:eastAsia="pt-BR"/>
+          <w14:ligatures w14:val="none"/>
+        </w:rPr>
+      </w:pPr>
+      <w:r>
+        <w:rPr>
+          <w:rFonts w:ascii="Consolas" w:eastAsia="Times New Roman" w:hAnsi="Consolas" w:cs="Times New Roman"/>
+          <w:color w:val="CCCCCC"/>
+          <w:kern w:val="0"/>
+          <w:sz w:val="16"/>
+          <w:szCs w:val="16"/>
+          <w:lang w:eastAsia="pt-BR"/>
+          <w14:ligatures w14:val="none"/>
+        </w:rPr>
+        <w:t xml:space="preserve">    </w:t>
+      </w:r>
+      <w:r>
+        <w:rPr>
+          <w:rFonts w:ascii="Consolas" w:eastAsia="Times New Roman" w:hAnsi="Consolas" w:cs="Times New Roman"/>
+          <w:color w:val="6A9955"/>
+          <w:kern w:val="0"/>
+          <w:sz w:val="16"/>
+          <w:szCs w:val="16"/>
+          <w:lang w:eastAsia="pt-BR"/>
+          <w14:ligatures w14:val="none"/>
+        </w:rPr>
+        <w:t>/</w:t>
+      </w:r>
+      <w:proofErr w:type="gramStart"/>
+      <w:r>
+        <w:rPr>
+          <w:rFonts w:ascii="Consolas" w:eastAsia="Times New Roman" w:hAnsi="Consolas" w:cs="Times New Roman"/>
+          <w:color w:val="6A9955"/>
+          <w:kern w:val="0"/>
+          <w:sz w:val="16"/>
+          <w:szCs w:val="16"/>
+          <w:lang w:eastAsia="pt-BR"/>
+          <w14:ligatures w14:val="none"/>
+        </w:rPr>
+        <w:t>/.</w:t>
+      </w:r>
+      <w:proofErr w:type="spellStart"/>
+      <w:r>
+        <w:rPr>
+          <w:rFonts w:ascii="Consolas" w:eastAsia="Times New Roman" w:hAnsi="Consolas" w:cs="Times New Roman"/>
+          <w:color w:val="6A9955"/>
+          <w:kern w:val="0"/>
+          <w:sz w:val="16"/>
+          <w:szCs w:val="16"/>
+          <w:lang w:eastAsia="pt-BR"/>
+          <w14:ligatures w14:val="none"/>
+        </w:rPr>
+        <w:t>sort</w:t>
+      </w:r>
+      <w:proofErr w:type="spellEnd"/>
+      <w:proofErr w:type="gramEnd"/>
+      <w:r>
+        <w:rPr>
+          <w:rFonts w:ascii="Consolas" w:eastAsia="Times New Roman" w:hAnsi="Consolas" w:cs="Times New Roman"/>
+          <w:color w:val="6A9955"/>
+          <w:kern w:val="0"/>
+          <w:sz w:val="16"/>
+          <w:szCs w:val="16"/>
+          <w:lang w:eastAsia="pt-BR"/>
+          <w14:ligatures w14:val="none"/>
+        </w:rPr>
+        <w:t>(): ordena// [["</w:t>
+      </w:r>
+      <w:proofErr w:type="spellStart"/>
+      <w:r>
+        <w:rPr>
+          <w:rFonts w:ascii="Consolas" w:eastAsia="Times New Roman" w:hAnsi="Consolas" w:cs="Times New Roman"/>
+          <w:color w:val="6A9955"/>
+          <w:kern w:val="0"/>
+          <w:sz w:val="16"/>
+          <w:szCs w:val="16"/>
+          <w:lang w:eastAsia="pt-BR"/>
+          <w14:ligatures w14:val="none"/>
+        </w:rPr>
+        <w:t>createdAt</w:t>
+      </w:r>
+      <w:proofErr w:type="spellEnd"/>
+      <w:r>
+        <w:rPr>
+          <w:rFonts w:ascii="Consolas" w:eastAsia="Times New Roman" w:hAnsi="Consolas" w:cs="Times New Roman"/>
+          <w:color w:val="6A9955"/>
+          <w:kern w:val="0"/>
+          <w:sz w:val="16"/>
+          <w:szCs w:val="16"/>
+          <w:lang w:eastAsia="pt-BR"/>
+          <w14:ligatures w14:val="none"/>
+        </w:rPr>
+        <w:t>", -1]]: ordenas pelos criados por último, + recentemente(+novos)</w:t>
+      </w:r>
+    </w:p>
+    <w:p>
+      <w:pPr>
+        <w:shd w:val="clear" w:color="auto" w:fill="1F1F1F"/>
+        <w:spacing w:after="0" w:line="285" w:lineRule="atLeast"/>
+        <w:rPr>
+          <w:rFonts w:ascii="Consolas" w:eastAsia="Times New Roman" w:hAnsi="Consolas" w:cs="Times New Roman"/>
+          <w:color w:val="CCCCCC"/>
+          <w:kern w:val="0"/>
+          <w:sz w:val="16"/>
+          <w:szCs w:val="16"/>
+          <w:lang w:eastAsia="pt-BR"/>
+          <w14:ligatures w14:val="none"/>
+        </w:rPr>
+      </w:pPr>
+    </w:p>
+    <w:p>
+      <w:pPr>
+        <w:shd w:val="clear" w:color="auto" w:fill="1F1F1F"/>
+        <w:spacing w:after="0" w:line="285" w:lineRule="atLeast"/>
+        <w:rPr>
+          <w:rFonts w:ascii="Consolas" w:eastAsia="Times New Roman" w:hAnsi="Consolas" w:cs="Times New Roman"/>
+          <w:color w:val="CCCCCC"/>
+          <w:kern w:val="0"/>
+          <w:sz w:val="16"/>
+          <w:szCs w:val="16"/>
+          <w:lang w:eastAsia="pt-BR"/>
+          <w14:ligatures w14:val="none"/>
+        </w:rPr>
+      </w:pPr>
+      <w:r>
+        <w:rPr>
+          <w:rFonts w:ascii="Consolas" w:eastAsia="Times New Roman" w:hAnsi="Consolas" w:cs="Times New Roman"/>
+          <w:color w:val="CCCCCC"/>
+          <w:kern w:val="0"/>
+          <w:sz w:val="16"/>
+          <w:szCs w:val="16"/>
+          <w:lang w:eastAsia="pt-BR"/>
+          <w14:ligatures w14:val="none"/>
+        </w:rPr>
+        <w:t xml:space="preserve">    </w:t>
+      </w:r>
+      <w:proofErr w:type="spellStart"/>
+      <w:r>
+        <w:rPr>
+          <w:rFonts w:ascii="Consolas" w:eastAsia="Times New Roman" w:hAnsi="Consolas" w:cs="Times New Roman"/>
+          <w:color w:val="C586C0"/>
+          <w:kern w:val="0"/>
+          <w:sz w:val="16"/>
+          <w:szCs w:val="16"/>
+          <w:lang w:eastAsia="pt-BR"/>
+          <w14:ligatures w14:val="none"/>
+        </w:rPr>
+        <w:t>return</w:t>
+      </w:r>
+      <w:proofErr w:type="spellEnd"/>
+      <w:r>
+        <w:rPr>
+          <w:rFonts w:ascii="Consolas" w:eastAsia="Times New Roman" w:hAnsi="Consolas" w:cs="Times New Roman"/>
+          <w:color w:val="CCCCCC"/>
+          <w:kern w:val="0"/>
+          <w:sz w:val="16"/>
+          <w:szCs w:val="16"/>
+          <w:lang w:eastAsia="pt-BR"/>
+          <w14:ligatures w14:val="none"/>
+        </w:rPr>
+        <w:t xml:space="preserve"> </w:t>
+      </w:r>
+      <w:proofErr w:type="spellStart"/>
+      <w:proofErr w:type="gramStart"/>
+      <w:r>
+        <w:rPr>
+          <w:rFonts w:ascii="Consolas" w:eastAsia="Times New Roman" w:hAnsi="Consolas" w:cs="Times New Roman"/>
+          <w:color w:val="9CDCFE"/>
+          <w:kern w:val="0"/>
+          <w:sz w:val="16"/>
+          <w:szCs w:val="16"/>
+          <w:lang w:eastAsia="pt-BR"/>
+          <w14:ligatures w14:val="none"/>
+        </w:rPr>
+        <w:t>res</w:t>
+      </w:r>
+      <w:r>
+        <w:rPr>
+          <w:rFonts w:ascii="Consolas" w:eastAsia="Times New Roman" w:hAnsi="Consolas" w:cs="Times New Roman"/>
+          <w:color w:val="CCCCCC"/>
+          <w:kern w:val="0"/>
+          <w:sz w:val="16"/>
+          <w:szCs w:val="16"/>
+          <w:lang w:eastAsia="pt-BR"/>
+          <w14:ligatures w14:val="none"/>
+        </w:rPr>
+        <w:t>.</w:t>
+      </w:r>
+      <w:r>
+        <w:rPr>
+          <w:rFonts w:ascii="Consolas" w:eastAsia="Times New Roman" w:hAnsi="Consolas" w:cs="Times New Roman"/>
+          <w:color w:val="DCDCAA"/>
+          <w:kern w:val="0"/>
+          <w:sz w:val="16"/>
+          <w:szCs w:val="16"/>
+          <w:lang w:eastAsia="pt-BR"/>
+          <w14:ligatures w14:val="none"/>
+        </w:rPr>
+        <w:t>status</w:t>
+      </w:r>
+      <w:proofErr w:type="spellEnd"/>
+      <w:proofErr w:type="gramEnd"/>
+      <w:r>
+        <w:rPr>
+          <w:rFonts w:ascii="Consolas" w:eastAsia="Times New Roman" w:hAnsi="Consolas" w:cs="Times New Roman"/>
+          <w:color w:val="CCCCCC"/>
+          <w:kern w:val="0"/>
+          <w:sz w:val="16"/>
+          <w:szCs w:val="16"/>
+          <w:lang w:eastAsia="pt-BR"/>
+          <w14:ligatures w14:val="none"/>
+        </w:rPr>
+        <w:t>(</w:t>
+      </w:r>
+      <w:r>
+        <w:rPr>
+          <w:rFonts w:ascii="Consolas" w:eastAsia="Times New Roman" w:hAnsi="Consolas" w:cs="Times New Roman"/>
+          <w:color w:val="B5CEA8"/>
+          <w:kern w:val="0"/>
+          <w:sz w:val="16"/>
+          <w:szCs w:val="16"/>
+          <w:lang w:eastAsia="pt-BR"/>
+          <w14:ligatures w14:val="none"/>
+        </w:rPr>
+        <w:t>200</w:t>
+      </w:r>
+      <w:r>
+        <w:rPr>
+          <w:rFonts w:ascii="Consolas" w:eastAsia="Times New Roman" w:hAnsi="Consolas" w:cs="Times New Roman"/>
+          <w:color w:val="CCCCCC"/>
+          <w:kern w:val="0"/>
+          <w:sz w:val="16"/>
+          <w:szCs w:val="16"/>
+          <w:lang w:eastAsia="pt-BR"/>
+          <w14:ligatures w14:val="none"/>
+        </w:rPr>
+        <w:t>).</w:t>
+      </w:r>
+      <w:proofErr w:type="spellStart"/>
+      <w:r>
+        <w:rPr>
+          <w:rFonts w:ascii="Consolas" w:eastAsia="Times New Roman" w:hAnsi="Consolas" w:cs="Times New Roman"/>
+          <w:color w:val="DCDCAA"/>
+          <w:kern w:val="0"/>
+          <w:sz w:val="16"/>
+          <w:szCs w:val="16"/>
+          <w:lang w:eastAsia="pt-BR"/>
+          <w14:ligatures w14:val="none"/>
+        </w:rPr>
+        <w:t>json</w:t>
+      </w:r>
+      <w:proofErr w:type="spellEnd"/>
+      <w:r>
+        <w:rPr>
+          <w:rFonts w:ascii="Consolas" w:eastAsia="Times New Roman" w:hAnsi="Consolas" w:cs="Times New Roman"/>
+          <w:color w:val="CCCCCC"/>
+          <w:kern w:val="0"/>
+          <w:sz w:val="16"/>
+          <w:szCs w:val="16"/>
+          <w:lang w:eastAsia="pt-BR"/>
+          <w14:ligatures w14:val="none"/>
+        </w:rPr>
+        <w:t>(</w:t>
+      </w:r>
+      <w:proofErr w:type="spellStart"/>
+      <w:r>
+        <w:rPr>
+          <w:rFonts w:ascii="Consolas" w:eastAsia="Times New Roman" w:hAnsi="Consolas" w:cs="Times New Roman"/>
+          <w:color w:val="4FC1FF"/>
+          <w:kern w:val="0"/>
+          <w:sz w:val="16"/>
+          <w:szCs w:val="16"/>
+          <w:lang w:eastAsia="pt-BR"/>
+          <w14:ligatures w14:val="none"/>
+        </w:rPr>
+        <w:t>photos</w:t>
+      </w:r>
+      <w:proofErr w:type="spellEnd"/>
+      <w:r>
+        <w:rPr>
+          <w:rFonts w:ascii="Consolas" w:eastAsia="Times New Roman" w:hAnsi="Consolas" w:cs="Times New Roman"/>
+          <w:color w:val="CCCCCC"/>
+          <w:kern w:val="0"/>
+          <w:sz w:val="16"/>
+          <w:szCs w:val="16"/>
+          <w:lang w:eastAsia="pt-BR"/>
+          <w14:ligatures w14:val="none"/>
+        </w:rPr>
+        <w:t>)</w:t>
+      </w:r>
+    </w:p>
+    <w:p>
+      <w:pPr>
+        <w:shd w:val="clear" w:color="auto" w:fill="1F1F1F"/>
+        <w:spacing w:after="0" w:line="285" w:lineRule="atLeast"/>
+        <w:rPr>
+          <w:rFonts w:ascii="Consolas" w:eastAsia="Times New Roman" w:hAnsi="Consolas" w:cs="Times New Roman"/>
+          <w:color w:val="CCCCCC"/>
+          <w:kern w:val="0"/>
+          <w:sz w:val="16"/>
+          <w:szCs w:val="16"/>
+          <w:lang w:eastAsia="pt-BR"/>
+          <w14:ligatures w14:val="none"/>
+        </w:rPr>
+      </w:pPr>
+      <w:r>
+        <w:rPr>
+          <w:rFonts w:ascii="Consolas" w:eastAsia="Times New Roman" w:hAnsi="Consolas" w:cs="Times New Roman"/>
+          <w:color w:val="CCCCCC"/>
+          <w:kern w:val="0"/>
+          <w:sz w:val="16"/>
+          <w:szCs w:val="16"/>
+          <w:lang w:eastAsia="pt-BR"/>
+          <w14:ligatures w14:val="none"/>
+        </w:rPr>
+        <w:t>}</w:t>
+      </w:r>
+    </w:p>
+    <w:p>
+      <w:pPr>
+        <w:shd w:val="clear" w:color="auto" w:fill="1F1F1F"/>
+        <w:spacing w:after="0" w:line="285" w:lineRule="atLeast"/>
+        <w:rPr>
+          <w:rFonts w:ascii="Consolas" w:eastAsia="Times New Roman" w:hAnsi="Consolas" w:cs="Times New Roman"/>
+          <w:color w:val="CCCCCC"/>
+          <w:kern w:val="0"/>
+          <w:sz w:val="21"/>
+          <w:szCs w:val="21"/>
+          <w:lang w:eastAsia="pt-BR"/>
+          <w14:ligatures w14:val="none"/>
+        </w:rPr>
+      </w:pPr>
+    </w:p>
+    <w:p>
+      <w:pPr>
+        <w:tabs>
+          <w:tab w:val="left" w:pos="2133"/>
+        </w:tabs>
+        <w:spacing w:line="360" w:lineRule="auto"/>
+        <w:jc w:val="both"/>
+        <w:rPr>
+          <w:rFonts w:ascii="Arial" w:eastAsia="Times New Roman" w:hAnsi="Arial" w:cs="Arial"/>
+          <w:b/>
+          <w:bCs/>
+          <w:i/>
+          <w:iCs/>
+          <w:sz w:val="24"/>
+          <w:szCs w:val="24"/>
+          <w:lang w:eastAsia="pt-BR"/>
+        </w:rPr>
+      </w:pPr>
+    </w:p>
+    <w:p>
+      <w:pPr>
+        <w:tabs>
+          <w:tab w:val="left" w:pos="2133"/>
+        </w:tabs>
+        <w:spacing w:line="360" w:lineRule="auto"/>
+        <w:jc w:val="both"/>
+        <w:rPr>
+          <w:rFonts w:ascii="Arial" w:eastAsia="Times New Roman" w:hAnsi="Arial" w:cs="Arial"/>
+          <w:b/>
+          <w:bCs/>
+          <w:i/>
+          <w:iCs/>
+          <w:sz w:val="24"/>
+          <w:szCs w:val="24"/>
+          <w:lang w:eastAsia="pt-BR"/>
+        </w:rPr>
+      </w:pPr>
+      <w:proofErr w:type="spellStart"/>
+      <w:r>
+        <w:rPr>
+          <w:rFonts w:ascii="Arial" w:eastAsia="Times New Roman" w:hAnsi="Arial" w:cs="Arial"/>
+          <w:b/>
+          <w:bCs/>
+          <w:i/>
+          <w:iCs/>
+          <w:sz w:val="24"/>
+          <w:szCs w:val="24"/>
+          <w:lang w:eastAsia="pt-BR"/>
+        </w:rPr>
+        <w:t>Routes</w:t>
+      </w:r>
+      <w:proofErr w:type="spellEnd"/>
+      <w:r>
+        <w:rPr>
+          <w:rFonts w:ascii="Arial" w:eastAsia="Times New Roman" w:hAnsi="Arial" w:cs="Arial"/>
+          <w:b/>
+          <w:bCs/>
+          <w:i/>
+          <w:iCs/>
+          <w:sz w:val="24"/>
+          <w:szCs w:val="24"/>
+          <w:lang w:eastAsia="pt-BR"/>
+        </w:rPr>
+        <w:t>&gt;PhotoRouter.js</w:t>
+      </w:r>
+    </w:p>
+    <w:p>
+      <w:pPr>
+        <w:shd w:val="clear" w:color="auto" w:fill="1F1F1F"/>
+        <w:spacing w:after="0" w:line="285" w:lineRule="atLeast"/>
+        <w:rPr>
+          <w:rFonts w:ascii="Consolas" w:eastAsia="Times New Roman" w:hAnsi="Consolas" w:cs="Times New Roman"/>
+          <w:color w:val="CCCCCC"/>
+          <w:kern w:val="0"/>
+          <w:sz w:val="16"/>
+          <w:szCs w:val="16"/>
+          <w:lang w:eastAsia="pt-BR"/>
+          <w14:ligatures w14:val="none"/>
+        </w:rPr>
+      </w:pPr>
+      <w:proofErr w:type="spellStart"/>
+      <w:proofErr w:type="gramStart"/>
+      <w:r>
+        <w:rPr>
+          <w:rFonts w:ascii="Consolas" w:eastAsia="Times New Roman" w:hAnsi="Consolas" w:cs="Times New Roman"/>
+          <w:color w:val="4FC1FF"/>
+          <w:kern w:val="0"/>
+          <w:sz w:val="16"/>
+          <w:szCs w:val="16"/>
+          <w:lang w:eastAsia="pt-BR"/>
+          <w14:ligatures w14:val="none"/>
+        </w:rPr>
+        <w:t>router</w:t>
+      </w:r>
+      <w:r>
+        <w:rPr>
+          <w:rFonts w:ascii="Consolas" w:eastAsia="Times New Roman" w:hAnsi="Consolas" w:cs="Times New Roman"/>
+          <w:color w:val="CCCCCC"/>
+          <w:kern w:val="0"/>
+          <w:sz w:val="16"/>
+          <w:szCs w:val="16"/>
+          <w:lang w:eastAsia="pt-BR"/>
+          <w14:ligatures w14:val="none"/>
+        </w:rPr>
+        <w:t>.</w:t>
+      </w:r>
+      <w:r>
+        <w:rPr>
+          <w:rFonts w:ascii="Consolas" w:eastAsia="Times New Roman" w:hAnsi="Consolas" w:cs="Times New Roman"/>
+          <w:color w:val="DCDCAA"/>
+          <w:kern w:val="0"/>
+          <w:sz w:val="16"/>
+          <w:szCs w:val="16"/>
+          <w:lang w:eastAsia="pt-BR"/>
+          <w14:ligatures w14:val="none"/>
+        </w:rPr>
+        <w:t>get</w:t>
+      </w:r>
+      <w:proofErr w:type="spellEnd"/>
+      <w:r>
+        <w:rPr>
+          <w:rFonts w:ascii="Consolas" w:eastAsia="Times New Roman" w:hAnsi="Consolas" w:cs="Times New Roman"/>
+          <w:color w:val="CCCCCC"/>
+          <w:kern w:val="0"/>
+          <w:sz w:val="16"/>
+          <w:szCs w:val="16"/>
+          <w:lang w:eastAsia="pt-BR"/>
+          <w14:ligatures w14:val="none"/>
+        </w:rPr>
+        <w:t>(</w:t>
+      </w:r>
+      <w:proofErr w:type="gramEnd"/>
+      <w:r>
+        <w:rPr>
+          <w:rFonts w:ascii="Consolas" w:eastAsia="Times New Roman" w:hAnsi="Consolas" w:cs="Times New Roman"/>
+          <w:color w:val="CE9178"/>
+          <w:kern w:val="0"/>
+          <w:sz w:val="16"/>
+          <w:szCs w:val="16"/>
+          <w:lang w:eastAsia="pt-BR"/>
+          <w14:ligatures w14:val="none"/>
+        </w:rPr>
+        <w:t>"/"</w:t>
+      </w:r>
+      <w:r>
+        <w:rPr>
+          <w:rFonts w:ascii="Consolas" w:eastAsia="Times New Roman" w:hAnsi="Consolas" w:cs="Times New Roman"/>
+          <w:color w:val="CCCCCC"/>
+          <w:kern w:val="0"/>
+          <w:sz w:val="16"/>
+          <w:szCs w:val="16"/>
+          <w:lang w:eastAsia="pt-BR"/>
+          <w14:ligatures w14:val="none"/>
+        </w:rPr>
+        <w:t xml:space="preserve">, </w:t>
+      </w:r>
+      <w:proofErr w:type="spellStart"/>
+      <w:r>
+        <w:rPr>
+          <w:rFonts w:ascii="Consolas" w:eastAsia="Times New Roman" w:hAnsi="Consolas" w:cs="Times New Roman"/>
+          <w:color w:val="DCDCAA"/>
+          <w:kern w:val="0"/>
+          <w:sz w:val="16"/>
+          <w:szCs w:val="16"/>
+          <w:lang w:eastAsia="pt-BR"/>
+          <w14:ligatures w14:val="none"/>
+        </w:rPr>
+        <w:t>authGuard</w:t>
+      </w:r>
+      <w:proofErr w:type="spellEnd"/>
+      <w:r>
+        <w:rPr>
+          <w:rFonts w:ascii="Consolas" w:eastAsia="Times New Roman" w:hAnsi="Consolas" w:cs="Times New Roman"/>
+          <w:color w:val="CCCCCC"/>
+          <w:kern w:val="0"/>
+          <w:sz w:val="16"/>
+          <w:szCs w:val="16"/>
+          <w:lang w:eastAsia="pt-BR"/>
+          <w14:ligatures w14:val="none"/>
+        </w:rPr>
+        <w:t xml:space="preserve">, </w:t>
+      </w:r>
+      <w:proofErr w:type="spellStart"/>
+      <w:r>
+        <w:rPr>
+          <w:rFonts w:ascii="Consolas" w:eastAsia="Times New Roman" w:hAnsi="Consolas" w:cs="Times New Roman"/>
+          <w:color w:val="DCDCAA"/>
+          <w:kern w:val="0"/>
+          <w:sz w:val="16"/>
+          <w:szCs w:val="16"/>
+          <w:lang w:eastAsia="pt-BR"/>
+          <w14:ligatures w14:val="none"/>
+        </w:rPr>
+        <w:t>getAllPhotos</w:t>
+      </w:r>
+      <w:proofErr w:type="spellEnd"/>
+      <w:r>
+        <w:rPr>
+          <w:rFonts w:ascii="Consolas" w:eastAsia="Times New Roman" w:hAnsi="Consolas" w:cs="Times New Roman"/>
+          <w:color w:val="CCCCCC"/>
+          <w:kern w:val="0"/>
+          <w:sz w:val="16"/>
+          <w:szCs w:val="16"/>
+          <w:lang w:eastAsia="pt-BR"/>
+          <w14:ligatures w14:val="none"/>
+        </w:rPr>
+        <w:t>)</w:t>
+      </w:r>
+    </w:p>
+    <w:p>
+      <w:pPr>
+        <w:tabs>
+          <w:tab w:val="left" w:pos="2133"/>
+        </w:tabs>
+        <w:spacing w:line="360" w:lineRule="auto"/>
+        <w:jc w:val="both"/>
+        <w:rPr>
+          <w:rFonts w:ascii="Arial" w:eastAsia="Times New Roman" w:hAnsi="Arial" w:cs="Arial"/>
+          <w:b/>
+          <w:bCs/>
+          <w:i/>
+          <w:iCs/>
+          <w:sz w:val="16"/>
+          <w:szCs w:val="16"/>
           <w:lang w:eastAsia="pt-BR"/>
         </w:rPr>
       </w:pPr>

</xml_diff>

<commit_message>
Resgatando fotos do usuário
</commit_message>
<xml_diff>
--- a/reactgram/reactgram.docx
+++ b/reactgram/reactgram.docx
@@ -53201,7 +53201,33 @@
           <w:szCs w:val="24"/>
           <w:lang w:eastAsia="pt-BR"/>
         </w:rPr>
-        <w:t>&gt;PhotoRouter.js</w:t>
+        <w:t>&gt;PhotoRoute</w:t>
+      </w:r>
+      <w:r>
+        <w:rPr>
+          <w:rFonts w:ascii="Arial" w:eastAsia="Times New Roman" w:hAnsi="Arial" w:cs="Arial"/>
+          <w:b/>
+          <w:bCs/>
+          <w:i/>
+          <w:iCs/>
+          <w:sz w:val="24"/>
+          <w:szCs w:val="24"/>
+          <w:lang w:eastAsia="pt-BR"/>
+        </w:rPr>
+        <w:t>s</w:t>
+      </w:r>
+      <w:r>
+        <w:rPr>
+          <w:rFonts w:ascii="Arial" w:eastAsia="Times New Roman" w:hAnsi="Arial" w:cs="Arial"/>
+          <w:b/>
+          <w:bCs/>
+          <w:i/>
+          <w:iCs/>
+          <w:sz w:val="24"/>
+          <w:szCs w:val="24"/>
+          <w:lang w:eastAsia="pt-BR"/>
+        </w:rPr>
+        <w:t>.js</w:t>
       </w:r>
     </w:p>
     <w:p>
@@ -53332,6 +53358,1547 @@
           <w14:ligatures w14:val="none"/>
         </w:rPr>
         <w:t>getAllPhotos</w:t>
+      </w:r>
+      <w:proofErr w:type="spellEnd"/>
+      <w:r>
+        <w:rPr>
+          <w:rFonts w:ascii="Consolas" w:eastAsia="Times New Roman" w:hAnsi="Consolas" w:cs="Times New Roman"/>
+          <w:color w:val="CCCCCC"/>
+          <w:kern w:val="0"/>
+          <w:sz w:val="16"/>
+          <w:szCs w:val="16"/>
+          <w:lang w:eastAsia="pt-BR"/>
+          <w14:ligatures w14:val="none"/>
+        </w:rPr>
+        <w:t>)</w:t>
+      </w:r>
+    </w:p>
+    <w:p>
+      <w:pPr>
+        <w:tabs>
+          <w:tab w:val="left" w:pos="2133"/>
+        </w:tabs>
+        <w:spacing w:line="360" w:lineRule="auto"/>
+        <w:jc w:val="both"/>
+        <w:rPr>
+          <w:rFonts w:ascii="Arial" w:eastAsia="Times New Roman" w:hAnsi="Arial" w:cs="Arial"/>
+          <w:b/>
+          <w:bCs/>
+          <w:i/>
+          <w:iCs/>
+          <w:sz w:val="16"/>
+          <w:szCs w:val="16"/>
+          <w:lang w:eastAsia="pt-BR"/>
+        </w:rPr>
+      </w:pPr>
+    </w:p>
+    <w:p>
+      <w:pPr>
+        <w:tabs>
+          <w:tab w:val="left" w:pos="2133"/>
+        </w:tabs>
+        <w:spacing w:line="360" w:lineRule="auto"/>
+        <w:jc w:val="both"/>
+        <w:rPr>
+          <w:rFonts w:ascii="Arial" w:eastAsia="Times New Roman" w:hAnsi="Arial" w:cs="Arial"/>
+          <w:b/>
+          <w:bCs/>
+          <w:i/>
+          <w:iCs/>
+          <w:sz w:val="16"/>
+          <w:szCs w:val="16"/>
+          <w:lang w:eastAsia="pt-BR"/>
+        </w:rPr>
+      </w:pPr>
+    </w:p>
+    <w:p>
+      <w:pPr>
+        <w:tabs>
+          <w:tab w:val="left" w:pos="2133"/>
+        </w:tabs>
+        <w:spacing w:line="360" w:lineRule="auto"/>
+        <w:jc w:val="both"/>
+        <w:rPr>
+          <w:rFonts w:ascii="Arial" w:eastAsia="Times New Roman" w:hAnsi="Arial" w:cs="Arial"/>
+          <w:b/>
+          <w:bCs/>
+          <w:sz w:val="24"/>
+          <w:szCs w:val="24"/>
+          <w:lang w:eastAsia="pt-BR"/>
+        </w:rPr>
+      </w:pPr>
+      <w:r>
+        <w:rPr>
+          <w:rFonts w:ascii="Arial" w:eastAsia="Times New Roman" w:hAnsi="Arial" w:cs="Arial"/>
+          <w:b/>
+          <w:bCs/>
+          <w:sz w:val="24"/>
+          <w:szCs w:val="24"/>
+          <w:lang w:eastAsia="pt-BR"/>
+        </w:rPr>
+        <w:t>Resgatando fotos</w:t>
+      </w:r>
+      <w:r>
+        <w:rPr>
+          <w:rFonts w:ascii="Arial" w:eastAsia="Times New Roman" w:hAnsi="Arial" w:cs="Arial"/>
+          <w:b/>
+          <w:bCs/>
+          <w:sz w:val="24"/>
+          <w:szCs w:val="24"/>
+          <w:lang w:eastAsia="pt-BR"/>
+        </w:rPr>
+        <w:t xml:space="preserve"> do usuário</w:t>
+      </w:r>
+    </w:p>
+    <w:p>
+      <w:pPr>
+        <w:tabs>
+          <w:tab w:val="left" w:pos="2133"/>
+        </w:tabs>
+        <w:spacing w:line="360" w:lineRule="auto"/>
+        <w:jc w:val="both"/>
+        <w:rPr>
+          <w:rFonts w:ascii="Arial" w:eastAsia="Times New Roman" w:hAnsi="Arial" w:cs="Arial"/>
+          <w:b/>
+          <w:bCs/>
+          <w:i/>
+          <w:iCs/>
+          <w:sz w:val="24"/>
+          <w:szCs w:val="24"/>
+          <w:lang w:eastAsia="pt-BR"/>
+        </w:rPr>
+      </w:pPr>
+      <w:proofErr w:type="spellStart"/>
+      <w:r>
+        <w:rPr>
+          <w:rFonts w:ascii="Arial" w:eastAsia="Times New Roman" w:hAnsi="Arial" w:cs="Arial"/>
+          <w:b/>
+          <w:bCs/>
+          <w:i/>
+          <w:iCs/>
+          <w:sz w:val="24"/>
+          <w:szCs w:val="24"/>
+          <w:lang w:eastAsia="pt-BR"/>
+        </w:rPr>
+        <w:t>controllers</w:t>
+      </w:r>
+      <w:proofErr w:type="spellEnd"/>
+      <w:r>
+        <w:rPr>
+          <w:rFonts w:ascii="Arial" w:eastAsia="Times New Roman" w:hAnsi="Arial" w:cs="Arial"/>
+          <w:b/>
+          <w:bCs/>
+          <w:i/>
+          <w:iCs/>
+          <w:sz w:val="24"/>
+          <w:szCs w:val="24"/>
+          <w:lang w:eastAsia="pt-BR"/>
+        </w:rPr>
+        <w:t>&gt;</w:t>
+      </w:r>
+      <w:r>
+        <w:rPr>
+          <w:rFonts w:ascii="Arial" w:eastAsia="Times New Roman" w:hAnsi="Arial" w:cs="Arial"/>
+          <w:b/>
+          <w:bCs/>
+          <w:i/>
+          <w:iCs/>
+          <w:sz w:val="24"/>
+          <w:szCs w:val="24"/>
+          <w:lang w:eastAsia="pt-BR"/>
+        </w:rPr>
+        <w:t>PhotoController</w:t>
+      </w:r>
+      <w:r>
+        <w:rPr>
+          <w:rFonts w:ascii="Arial" w:eastAsia="Times New Roman" w:hAnsi="Arial" w:cs="Arial"/>
+          <w:b/>
+          <w:bCs/>
+          <w:i/>
+          <w:iCs/>
+          <w:sz w:val="24"/>
+          <w:szCs w:val="24"/>
+          <w:lang w:eastAsia="pt-BR"/>
+        </w:rPr>
+        <w:t>.js</w:t>
+      </w:r>
+    </w:p>
+    <w:p>
+      <w:pPr>
+        <w:shd w:val="clear" w:color="auto" w:fill="1F1F1F"/>
+        <w:spacing w:after="0" w:line="285" w:lineRule="atLeast"/>
+        <w:rPr>
+          <w:rFonts w:ascii="Consolas" w:eastAsia="Times New Roman" w:hAnsi="Consolas" w:cs="Times New Roman"/>
+          <w:color w:val="CCCCCC"/>
+          <w:kern w:val="0"/>
+          <w:sz w:val="16"/>
+          <w:szCs w:val="16"/>
+          <w:lang w:eastAsia="pt-BR"/>
+          <w14:ligatures w14:val="none"/>
+        </w:rPr>
+      </w:pPr>
+      <w:proofErr w:type="spellStart"/>
+      <w:r>
+        <w:rPr>
+          <w:rFonts w:ascii="Consolas" w:eastAsia="Times New Roman" w:hAnsi="Consolas" w:cs="Times New Roman"/>
+          <w:color w:val="569CD6"/>
+          <w:kern w:val="0"/>
+          <w:sz w:val="16"/>
+          <w:szCs w:val="16"/>
+          <w:lang w:eastAsia="pt-BR"/>
+          <w14:ligatures w14:val="none"/>
+        </w:rPr>
+        <w:t>const</w:t>
+      </w:r>
+      <w:proofErr w:type="spellEnd"/>
+      <w:r>
+        <w:rPr>
+          <w:rFonts w:ascii="Consolas" w:eastAsia="Times New Roman" w:hAnsi="Consolas" w:cs="Times New Roman"/>
+          <w:color w:val="CCCCCC"/>
+          <w:kern w:val="0"/>
+          <w:sz w:val="16"/>
+          <w:szCs w:val="16"/>
+          <w:lang w:eastAsia="pt-BR"/>
+          <w14:ligatures w14:val="none"/>
+        </w:rPr>
+        <w:t xml:space="preserve"> </w:t>
+      </w:r>
+      <w:proofErr w:type="spellStart"/>
+      <w:r>
+        <w:rPr>
+          <w:rFonts w:ascii="Consolas" w:eastAsia="Times New Roman" w:hAnsi="Consolas" w:cs="Times New Roman"/>
+          <w:color w:val="DCDCAA"/>
+          <w:kern w:val="0"/>
+          <w:sz w:val="16"/>
+          <w:szCs w:val="16"/>
+          <w:lang w:eastAsia="pt-BR"/>
+          <w14:ligatures w14:val="none"/>
+        </w:rPr>
+        <w:t>getUserPhotos</w:t>
+      </w:r>
+      <w:proofErr w:type="spellEnd"/>
+      <w:r>
+        <w:rPr>
+          <w:rFonts w:ascii="Consolas" w:eastAsia="Times New Roman" w:hAnsi="Consolas" w:cs="Times New Roman"/>
+          <w:color w:val="CCCCCC"/>
+          <w:kern w:val="0"/>
+          <w:sz w:val="16"/>
+          <w:szCs w:val="16"/>
+          <w:lang w:eastAsia="pt-BR"/>
+          <w14:ligatures w14:val="none"/>
+        </w:rPr>
+        <w:t xml:space="preserve"> </w:t>
+      </w:r>
+      <w:r>
+        <w:rPr>
+          <w:rFonts w:ascii="Consolas" w:eastAsia="Times New Roman" w:hAnsi="Consolas" w:cs="Times New Roman"/>
+          <w:color w:val="D4D4D4"/>
+          <w:kern w:val="0"/>
+          <w:sz w:val="16"/>
+          <w:szCs w:val="16"/>
+          <w:lang w:eastAsia="pt-BR"/>
+          <w14:ligatures w14:val="none"/>
+        </w:rPr>
+        <w:t>=</w:t>
+      </w:r>
+      <w:r>
+        <w:rPr>
+          <w:rFonts w:ascii="Consolas" w:eastAsia="Times New Roman" w:hAnsi="Consolas" w:cs="Times New Roman"/>
+          <w:color w:val="CCCCCC"/>
+          <w:kern w:val="0"/>
+          <w:sz w:val="16"/>
+          <w:szCs w:val="16"/>
+          <w:lang w:eastAsia="pt-BR"/>
+          <w14:ligatures w14:val="none"/>
+        </w:rPr>
+        <w:t xml:space="preserve"> </w:t>
+      </w:r>
+      <w:proofErr w:type="spellStart"/>
+      <w:r>
+        <w:rPr>
+          <w:rFonts w:ascii="Consolas" w:eastAsia="Times New Roman" w:hAnsi="Consolas" w:cs="Times New Roman"/>
+          <w:color w:val="569CD6"/>
+          <w:kern w:val="0"/>
+          <w:sz w:val="16"/>
+          <w:szCs w:val="16"/>
+          <w:lang w:eastAsia="pt-BR"/>
+          <w14:ligatures w14:val="none"/>
+        </w:rPr>
+        <w:t>async</w:t>
+      </w:r>
+      <w:proofErr w:type="spellEnd"/>
+      <w:r>
+        <w:rPr>
+          <w:rFonts w:ascii="Consolas" w:eastAsia="Times New Roman" w:hAnsi="Consolas" w:cs="Times New Roman"/>
+          <w:color w:val="CCCCCC"/>
+          <w:kern w:val="0"/>
+          <w:sz w:val="16"/>
+          <w:szCs w:val="16"/>
+          <w:lang w:eastAsia="pt-BR"/>
+          <w14:ligatures w14:val="none"/>
+        </w:rPr>
+        <w:t xml:space="preserve"> (</w:t>
+      </w:r>
+      <w:proofErr w:type="spellStart"/>
+      <w:r>
+        <w:rPr>
+          <w:rFonts w:ascii="Consolas" w:eastAsia="Times New Roman" w:hAnsi="Consolas" w:cs="Times New Roman"/>
+          <w:color w:val="9CDCFE"/>
+          <w:kern w:val="0"/>
+          <w:sz w:val="16"/>
+          <w:szCs w:val="16"/>
+          <w:lang w:eastAsia="pt-BR"/>
+          <w14:ligatures w14:val="none"/>
+        </w:rPr>
+        <w:t>req</w:t>
+      </w:r>
+      <w:proofErr w:type="spellEnd"/>
+      <w:r>
+        <w:rPr>
+          <w:rFonts w:ascii="Consolas" w:eastAsia="Times New Roman" w:hAnsi="Consolas" w:cs="Times New Roman"/>
+          <w:color w:val="CCCCCC"/>
+          <w:kern w:val="0"/>
+          <w:sz w:val="16"/>
+          <w:szCs w:val="16"/>
+          <w:lang w:eastAsia="pt-BR"/>
+          <w14:ligatures w14:val="none"/>
+        </w:rPr>
+        <w:t xml:space="preserve">, </w:t>
+      </w:r>
+      <w:r>
+        <w:rPr>
+          <w:rFonts w:ascii="Consolas" w:eastAsia="Times New Roman" w:hAnsi="Consolas" w:cs="Times New Roman"/>
+          <w:color w:val="9CDCFE"/>
+          <w:kern w:val="0"/>
+          <w:sz w:val="16"/>
+          <w:szCs w:val="16"/>
+          <w:lang w:eastAsia="pt-BR"/>
+          <w14:ligatures w14:val="none"/>
+        </w:rPr>
+        <w:t>res</w:t>
+      </w:r>
+      <w:r>
+        <w:rPr>
+          <w:rFonts w:ascii="Consolas" w:eastAsia="Times New Roman" w:hAnsi="Consolas" w:cs="Times New Roman"/>
+          <w:color w:val="CCCCCC"/>
+          <w:kern w:val="0"/>
+          <w:sz w:val="16"/>
+          <w:szCs w:val="16"/>
+          <w:lang w:eastAsia="pt-BR"/>
+          <w14:ligatures w14:val="none"/>
+        </w:rPr>
+        <w:t xml:space="preserve">) </w:t>
+      </w:r>
+      <w:r>
+        <w:rPr>
+          <w:rFonts w:ascii="Consolas" w:eastAsia="Times New Roman" w:hAnsi="Consolas" w:cs="Times New Roman"/>
+          <w:color w:val="569CD6"/>
+          <w:kern w:val="0"/>
+          <w:sz w:val="16"/>
+          <w:szCs w:val="16"/>
+          <w:lang w:eastAsia="pt-BR"/>
+          <w14:ligatures w14:val="none"/>
+        </w:rPr>
+        <w:t>=&gt;</w:t>
+      </w:r>
+      <w:r>
+        <w:rPr>
+          <w:rFonts w:ascii="Consolas" w:eastAsia="Times New Roman" w:hAnsi="Consolas" w:cs="Times New Roman"/>
+          <w:color w:val="CCCCCC"/>
+          <w:kern w:val="0"/>
+          <w:sz w:val="16"/>
+          <w:szCs w:val="16"/>
+          <w:lang w:eastAsia="pt-BR"/>
+          <w14:ligatures w14:val="none"/>
+        </w:rPr>
+        <w:t xml:space="preserve"> {</w:t>
+      </w:r>
+    </w:p>
+    <w:p>
+      <w:pPr>
+        <w:shd w:val="clear" w:color="auto" w:fill="1F1F1F"/>
+        <w:spacing w:after="0" w:line="285" w:lineRule="atLeast"/>
+        <w:rPr>
+          <w:rFonts w:ascii="Consolas" w:eastAsia="Times New Roman" w:hAnsi="Consolas" w:cs="Times New Roman"/>
+          <w:color w:val="CCCCCC"/>
+          <w:kern w:val="0"/>
+          <w:sz w:val="16"/>
+          <w:szCs w:val="16"/>
+          <w:lang w:eastAsia="pt-BR"/>
+          <w14:ligatures w14:val="none"/>
+        </w:rPr>
+      </w:pPr>
+    </w:p>
+    <w:p>
+      <w:pPr>
+        <w:shd w:val="clear" w:color="auto" w:fill="1F1F1F"/>
+        <w:spacing w:after="0" w:line="285" w:lineRule="atLeast"/>
+        <w:rPr>
+          <w:rFonts w:ascii="Consolas" w:eastAsia="Times New Roman" w:hAnsi="Consolas" w:cs="Times New Roman"/>
+          <w:color w:val="CCCCCC"/>
+          <w:kern w:val="0"/>
+          <w:sz w:val="16"/>
+          <w:szCs w:val="16"/>
+          <w:lang w:eastAsia="pt-BR"/>
+          <w14:ligatures w14:val="none"/>
+        </w:rPr>
+      </w:pPr>
+      <w:r>
+        <w:rPr>
+          <w:rFonts w:ascii="Consolas" w:eastAsia="Times New Roman" w:hAnsi="Consolas" w:cs="Times New Roman"/>
+          <w:color w:val="CCCCCC"/>
+          <w:kern w:val="0"/>
+          <w:sz w:val="16"/>
+          <w:szCs w:val="16"/>
+          <w:lang w:eastAsia="pt-BR"/>
+          <w14:ligatures w14:val="none"/>
+        </w:rPr>
+        <w:t xml:space="preserve">    </w:t>
+      </w:r>
+      <w:proofErr w:type="spellStart"/>
+      <w:r>
+        <w:rPr>
+          <w:rFonts w:ascii="Consolas" w:eastAsia="Times New Roman" w:hAnsi="Consolas" w:cs="Times New Roman"/>
+          <w:color w:val="569CD6"/>
+          <w:kern w:val="0"/>
+          <w:sz w:val="16"/>
+          <w:szCs w:val="16"/>
+          <w:lang w:eastAsia="pt-BR"/>
+          <w14:ligatures w14:val="none"/>
+        </w:rPr>
+        <w:t>const</w:t>
+      </w:r>
+      <w:proofErr w:type="spellEnd"/>
+      <w:r>
+        <w:rPr>
+          <w:rFonts w:ascii="Consolas" w:eastAsia="Times New Roman" w:hAnsi="Consolas" w:cs="Times New Roman"/>
+          <w:color w:val="CCCCCC"/>
+          <w:kern w:val="0"/>
+          <w:sz w:val="16"/>
+          <w:szCs w:val="16"/>
+          <w:lang w:eastAsia="pt-BR"/>
+          <w14:ligatures w14:val="none"/>
+        </w:rPr>
+        <w:t xml:space="preserve"> </w:t>
+      </w:r>
+      <w:proofErr w:type="gramStart"/>
+      <w:r>
+        <w:rPr>
+          <w:rFonts w:ascii="Consolas" w:eastAsia="Times New Roman" w:hAnsi="Consolas" w:cs="Times New Roman"/>
+          <w:color w:val="CCCCCC"/>
+          <w:kern w:val="0"/>
+          <w:sz w:val="16"/>
+          <w:szCs w:val="16"/>
+          <w:lang w:eastAsia="pt-BR"/>
+          <w14:ligatures w14:val="none"/>
+        </w:rPr>
+        <w:t xml:space="preserve">{ </w:t>
+      </w:r>
+      <w:r>
+        <w:rPr>
+          <w:rFonts w:ascii="Consolas" w:eastAsia="Times New Roman" w:hAnsi="Consolas" w:cs="Times New Roman"/>
+          <w:color w:val="4FC1FF"/>
+          <w:kern w:val="0"/>
+          <w:sz w:val="16"/>
+          <w:szCs w:val="16"/>
+          <w:lang w:eastAsia="pt-BR"/>
+          <w14:ligatures w14:val="none"/>
+        </w:rPr>
+        <w:t>id</w:t>
+      </w:r>
+      <w:proofErr w:type="gramEnd"/>
+      <w:r>
+        <w:rPr>
+          <w:rFonts w:ascii="Consolas" w:eastAsia="Times New Roman" w:hAnsi="Consolas" w:cs="Times New Roman"/>
+          <w:color w:val="CCCCCC"/>
+          <w:kern w:val="0"/>
+          <w:sz w:val="16"/>
+          <w:szCs w:val="16"/>
+          <w:lang w:eastAsia="pt-BR"/>
+          <w14:ligatures w14:val="none"/>
+        </w:rPr>
+        <w:t xml:space="preserve"> } </w:t>
+      </w:r>
+      <w:r>
+        <w:rPr>
+          <w:rFonts w:ascii="Consolas" w:eastAsia="Times New Roman" w:hAnsi="Consolas" w:cs="Times New Roman"/>
+          <w:color w:val="D4D4D4"/>
+          <w:kern w:val="0"/>
+          <w:sz w:val="16"/>
+          <w:szCs w:val="16"/>
+          <w:lang w:eastAsia="pt-BR"/>
+          <w14:ligatures w14:val="none"/>
+        </w:rPr>
+        <w:t>=</w:t>
+      </w:r>
+      <w:r>
+        <w:rPr>
+          <w:rFonts w:ascii="Consolas" w:eastAsia="Times New Roman" w:hAnsi="Consolas" w:cs="Times New Roman"/>
+          <w:color w:val="CCCCCC"/>
+          <w:kern w:val="0"/>
+          <w:sz w:val="16"/>
+          <w:szCs w:val="16"/>
+          <w:lang w:eastAsia="pt-BR"/>
+          <w14:ligatures w14:val="none"/>
+        </w:rPr>
+        <w:t xml:space="preserve"> </w:t>
+      </w:r>
+      <w:proofErr w:type="spellStart"/>
+      <w:r>
+        <w:rPr>
+          <w:rFonts w:ascii="Consolas" w:eastAsia="Times New Roman" w:hAnsi="Consolas" w:cs="Times New Roman"/>
+          <w:color w:val="9CDCFE"/>
+          <w:kern w:val="0"/>
+          <w:sz w:val="16"/>
+          <w:szCs w:val="16"/>
+          <w:lang w:eastAsia="pt-BR"/>
+          <w14:ligatures w14:val="none"/>
+        </w:rPr>
+        <w:t>req</w:t>
+      </w:r>
+      <w:r>
+        <w:rPr>
+          <w:rFonts w:ascii="Consolas" w:eastAsia="Times New Roman" w:hAnsi="Consolas" w:cs="Times New Roman"/>
+          <w:color w:val="CCCCCC"/>
+          <w:kern w:val="0"/>
+          <w:sz w:val="16"/>
+          <w:szCs w:val="16"/>
+          <w:lang w:eastAsia="pt-BR"/>
+          <w14:ligatures w14:val="none"/>
+        </w:rPr>
+        <w:t>.</w:t>
+      </w:r>
+      <w:r>
+        <w:rPr>
+          <w:rFonts w:ascii="Consolas" w:eastAsia="Times New Roman" w:hAnsi="Consolas" w:cs="Times New Roman"/>
+          <w:color w:val="9CDCFE"/>
+          <w:kern w:val="0"/>
+          <w:sz w:val="16"/>
+          <w:szCs w:val="16"/>
+          <w:lang w:eastAsia="pt-BR"/>
+          <w14:ligatures w14:val="none"/>
+        </w:rPr>
+        <w:t>params</w:t>
+      </w:r>
+      <w:proofErr w:type="spellEnd"/>
+      <w:r>
+        <w:rPr>
+          <w:rFonts w:ascii="Consolas" w:eastAsia="Times New Roman" w:hAnsi="Consolas" w:cs="Times New Roman"/>
+          <w:color w:val="6A9955"/>
+          <w:kern w:val="0"/>
+          <w:sz w:val="16"/>
+          <w:szCs w:val="16"/>
+          <w:lang w:eastAsia="pt-BR"/>
+          <w14:ligatures w14:val="none"/>
+        </w:rPr>
+        <w:t xml:space="preserve">//id da </w:t>
+      </w:r>
+      <w:proofErr w:type="spellStart"/>
+      <w:r>
+        <w:rPr>
+          <w:rFonts w:ascii="Consolas" w:eastAsia="Times New Roman" w:hAnsi="Consolas" w:cs="Times New Roman"/>
+          <w:color w:val="6A9955"/>
+          <w:kern w:val="0"/>
+          <w:sz w:val="16"/>
+          <w:szCs w:val="16"/>
+          <w:lang w:eastAsia="pt-BR"/>
+          <w14:ligatures w14:val="none"/>
+        </w:rPr>
+        <w:t>url</w:t>
+      </w:r>
+      <w:proofErr w:type="spellEnd"/>
+      <w:r>
+        <w:rPr>
+          <w:rFonts w:ascii="Consolas" w:eastAsia="Times New Roman" w:hAnsi="Consolas" w:cs="Times New Roman"/>
+          <w:color w:val="6A9955"/>
+          <w:kern w:val="0"/>
+          <w:sz w:val="16"/>
+          <w:szCs w:val="16"/>
+          <w:lang w:eastAsia="pt-BR"/>
+          <w14:ligatures w14:val="none"/>
+        </w:rPr>
+        <w:t xml:space="preserve"> pois posso estar buscando tanto a minha foto, quanto a de outra pessoa</w:t>
+      </w:r>
+    </w:p>
+    <w:p>
+      <w:pPr>
+        <w:shd w:val="clear" w:color="auto" w:fill="1F1F1F"/>
+        <w:spacing w:after="0" w:line="285" w:lineRule="atLeast"/>
+        <w:rPr>
+          <w:rFonts w:ascii="Consolas" w:eastAsia="Times New Roman" w:hAnsi="Consolas" w:cs="Times New Roman"/>
+          <w:color w:val="CCCCCC"/>
+          <w:kern w:val="0"/>
+          <w:sz w:val="16"/>
+          <w:szCs w:val="16"/>
+          <w:lang w:eastAsia="pt-BR"/>
+          <w14:ligatures w14:val="none"/>
+        </w:rPr>
+      </w:pPr>
+    </w:p>
+    <w:p>
+      <w:pPr>
+        <w:shd w:val="clear" w:color="auto" w:fill="1F1F1F"/>
+        <w:spacing w:after="0" w:line="285" w:lineRule="atLeast"/>
+        <w:rPr>
+          <w:rFonts w:ascii="Consolas" w:eastAsia="Times New Roman" w:hAnsi="Consolas" w:cs="Times New Roman"/>
+          <w:color w:val="CCCCCC"/>
+          <w:kern w:val="0"/>
+          <w:sz w:val="16"/>
+          <w:szCs w:val="16"/>
+          <w:lang w:eastAsia="pt-BR"/>
+          <w14:ligatures w14:val="none"/>
+        </w:rPr>
+      </w:pPr>
+      <w:r>
+        <w:rPr>
+          <w:rFonts w:ascii="Consolas" w:eastAsia="Times New Roman" w:hAnsi="Consolas" w:cs="Times New Roman"/>
+          <w:color w:val="CCCCCC"/>
+          <w:kern w:val="0"/>
+          <w:sz w:val="16"/>
+          <w:szCs w:val="16"/>
+          <w:lang w:eastAsia="pt-BR"/>
+          <w14:ligatures w14:val="none"/>
+        </w:rPr>
+        <w:t xml:space="preserve">    </w:t>
+      </w:r>
+      <w:proofErr w:type="spellStart"/>
+      <w:r>
+        <w:rPr>
+          <w:rFonts w:ascii="Consolas" w:eastAsia="Times New Roman" w:hAnsi="Consolas" w:cs="Times New Roman"/>
+          <w:color w:val="569CD6"/>
+          <w:kern w:val="0"/>
+          <w:sz w:val="16"/>
+          <w:szCs w:val="16"/>
+          <w:lang w:eastAsia="pt-BR"/>
+          <w14:ligatures w14:val="none"/>
+        </w:rPr>
+        <w:t>const</w:t>
+      </w:r>
+      <w:proofErr w:type="spellEnd"/>
+      <w:r>
+        <w:rPr>
+          <w:rFonts w:ascii="Consolas" w:eastAsia="Times New Roman" w:hAnsi="Consolas" w:cs="Times New Roman"/>
+          <w:color w:val="CCCCCC"/>
+          <w:kern w:val="0"/>
+          <w:sz w:val="16"/>
+          <w:szCs w:val="16"/>
+          <w:lang w:eastAsia="pt-BR"/>
+          <w14:ligatures w14:val="none"/>
+        </w:rPr>
+        <w:t xml:space="preserve"> </w:t>
+      </w:r>
+      <w:proofErr w:type="spellStart"/>
+      <w:r>
+        <w:rPr>
+          <w:rFonts w:ascii="Consolas" w:eastAsia="Times New Roman" w:hAnsi="Consolas" w:cs="Times New Roman"/>
+          <w:color w:val="4FC1FF"/>
+          <w:kern w:val="0"/>
+          <w:sz w:val="16"/>
+          <w:szCs w:val="16"/>
+          <w:lang w:eastAsia="pt-BR"/>
+          <w14:ligatures w14:val="none"/>
+        </w:rPr>
+        <w:t>photos</w:t>
+      </w:r>
+      <w:proofErr w:type="spellEnd"/>
+      <w:r>
+        <w:rPr>
+          <w:rFonts w:ascii="Consolas" w:eastAsia="Times New Roman" w:hAnsi="Consolas" w:cs="Times New Roman"/>
+          <w:color w:val="CCCCCC"/>
+          <w:kern w:val="0"/>
+          <w:sz w:val="16"/>
+          <w:szCs w:val="16"/>
+          <w:lang w:eastAsia="pt-BR"/>
+          <w14:ligatures w14:val="none"/>
+        </w:rPr>
+        <w:t xml:space="preserve"> </w:t>
+      </w:r>
+      <w:r>
+        <w:rPr>
+          <w:rFonts w:ascii="Consolas" w:eastAsia="Times New Roman" w:hAnsi="Consolas" w:cs="Times New Roman"/>
+          <w:color w:val="D4D4D4"/>
+          <w:kern w:val="0"/>
+          <w:sz w:val="16"/>
+          <w:szCs w:val="16"/>
+          <w:lang w:eastAsia="pt-BR"/>
+          <w14:ligatures w14:val="none"/>
+        </w:rPr>
+        <w:t>=</w:t>
+      </w:r>
+      <w:r>
+        <w:rPr>
+          <w:rFonts w:ascii="Consolas" w:eastAsia="Times New Roman" w:hAnsi="Consolas" w:cs="Times New Roman"/>
+          <w:color w:val="CCCCCC"/>
+          <w:kern w:val="0"/>
+          <w:sz w:val="16"/>
+          <w:szCs w:val="16"/>
+          <w:lang w:eastAsia="pt-BR"/>
+          <w14:ligatures w14:val="none"/>
+        </w:rPr>
+        <w:t xml:space="preserve"> </w:t>
+      </w:r>
+      <w:proofErr w:type="spellStart"/>
+      <w:r>
+        <w:rPr>
+          <w:rFonts w:ascii="Consolas" w:eastAsia="Times New Roman" w:hAnsi="Consolas" w:cs="Times New Roman"/>
+          <w:color w:val="C586C0"/>
+          <w:kern w:val="0"/>
+          <w:sz w:val="16"/>
+          <w:szCs w:val="16"/>
+          <w:lang w:eastAsia="pt-BR"/>
+          <w14:ligatures w14:val="none"/>
+        </w:rPr>
+        <w:t>await</w:t>
+      </w:r>
+      <w:proofErr w:type="spellEnd"/>
+      <w:r>
+        <w:rPr>
+          <w:rFonts w:ascii="Consolas" w:eastAsia="Times New Roman" w:hAnsi="Consolas" w:cs="Times New Roman"/>
+          <w:color w:val="CCCCCC"/>
+          <w:kern w:val="0"/>
+          <w:sz w:val="16"/>
+          <w:szCs w:val="16"/>
+          <w:lang w:eastAsia="pt-BR"/>
+          <w14:ligatures w14:val="none"/>
+        </w:rPr>
+        <w:t xml:space="preserve"> </w:t>
+      </w:r>
+      <w:proofErr w:type="spellStart"/>
+      <w:r>
+        <w:rPr>
+          <w:rFonts w:ascii="Consolas" w:eastAsia="Times New Roman" w:hAnsi="Consolas" w:cs="Times New Roman"/>
+          <w:color w:val="4EC9B0"/>
+          <w:kern w:val="0"/>
+          <w:sz w:val="16"/>
+          <w:szCs w:val="16"/>
+          <w:lang w:eastAsia="pt-BR"/>
+          <w14:ligatures w14:val="none"/>
+        </w:rPr>
+        <w:t>Photo</w:t>
+      </w:r>
+      <w:r>
+        <w:rPr>
+          <w:rFonts w:ascii="Consolas" w:eastAsia="Times New Roman" w:hAnsi="Consolas" w:cs="Times New Roman"/>
+          <w:color w:val="CCCCCC"/>
+          <w:kern w:val="0"/>
+          <w:sz w:val="16"/>
+          <w:szCs w:val="16"/>
+          <w:lang w:eastAsia="pt-BR"/>
+          <w14:ligatures w14:val="none"/>
+        </w:rPr>
+        <w:t>.</w:t>
+      </w:r>
+      <w:r>
+        <w:rPr>
+          <w:rFonts w:ascii="Consolas" w:eastAsia="Times New Roman" w:hAnsi="Consolas" w:cs="Times New Roman"/>
+          <w:color w:val="DCDCAA"/>
+          <w:kern w:val="0"/>
+          <w:sz w:val="16"/>
+          <w:szCs w:val="16"/>
+          <w:lang w:eastAsia="pt-BR"/>
+          <w14:ligatures w14:val="none"/>
+        </w:rPr>
+        <w:t>find</w:t>
+      </w:r>
+      <w:proofErr w:type="spellEnd"/>
+      <w:proofErr w:type="gramStart"/>
+      <w:r>
+        <w:rPr>
+          <w:rFonts w:ascii="Consolas" w:eastAsia="Times New Roman" w:hAnsi="Consolas" w:cs="Times New Roman"/>
+          <w:color w:val="CCCCCC"/>
+          <w:kern w:val="0"/>
+          <w:sz w:val="16"/>
+          <w:szCs w:val="16"/>
+          <w:lang w:eastAsia="pt-BR"/>
+          <w14:ligatures w14:val="none"/>
+        </w:rPr>
+        <w:t xml:space="preserve">({ </w:t>
+      </w:r>
+      <w:proofErr w:type="spellStart"/>
+      <w:r>
+        <w:rPr>
+          <w:rFonts w:ascii="Consolas" w:eastAsia="Times New Roman" w:hAnsi="Consolas" w:cs="Times New Roman"/>
+          <w:color w:val="9CDCFE"/>
+          <w:kern w:val="0"/>
+          <w:sz w:val="16"/>
+          <w:szCs w:val="16"/>
+          <w:lang w:eastAsia="pt-BR"/>
+          <w14:ligatures w14:val="none"/>
+        </w:rPr>
+        <w:t>userId</w:t>
+      </w:r>
+      <w:proofErr w:type="spellEnd"/>
+      <w:proofErr w:type="gramEnd"/>
+      <w:r>
+        <w:rPr>
+          <w:rFonts w:ascii="Consolas" w:eastAsia="Times New Roman" w:hAnsi="Consolas" w:cs="Times New Roman"/>
+          <w:color w:val="9CDCFE"/>
+          <w:kern w:val="0"/>
+          <w:sz w:val="16"/>
+          <w:szCs w:val="16"/>
+          <w:lang w:eastAsia="pt-BR"/>
+          <w14:ligatures w14:val="none"/>
+        </w:rPr>
+        <w:t>:</w:t>
+      </w:r>
+      <w:r>
+        <w:rPr>
+          <w:rFonts w:ascii="Consolas" w:eastAsia="Times New Roman" w:hAnsi="Consolas" w:cs="Times New Roman"/>
+          <w:color w:val="CCCCCC"/>
+          <w:kern w:val="0"/>
+          <w:sz w:val="16"/>
+          <w:szCs w:val="16"/>
+          <w:lang w:eastAsia="pt-BR"/>
+          <w14:ligatures w14:val="none"/>
+        </w:rPr>
+        <w:t xml:space="preserve"> </w:t>
+      </w:r>
+      <w:r>
+        <w:rPr>
+          <w:rFonts w:ascii="Consolas" w:eastAsia="Times New Roman" w:hAnsi="Consolas" w:cs="Times New Roman"/>
+          <w:color w:val="4FC1FF"/>
+          <w:kern w:val="0"/>
+          <w:sz w:val="16"/>
+          <w:szCs w:val="16"/>
+          <w:lang w:eastAsia="pt-BR"/>
+          <w14:ligatures w14:val="none"/>
+        </w:rPr>
+        <w:t>id</w:t>
+      </w:r>
+      <w:r>
+        <w:rPr>
+          <w:rFonts w:ascii="Consolas" w:eastAsia="Times New Roman" w:hAnsi="Consolas" w:cs="Times New Roman"/>
+          <w:color w:val="CCCCCC"/>
+          <w:kern w:val="0"/>
+          <w:sz w:val="16"/>
+          <w:szCs w:val="16"/>
+          <w:lang w:eastAsia="pt-BR"/>
+          <w14:ligatures w14:val="none"/>
+        </w:rPr>
+        <w:t xml:space="preserve"> }).</w:t>
+      </w:r>
+      <w:proofErr w:type="spellStart"/>
+      <w:r>
+        <w:rPr>
+          <w:rFonts w:ascii="Consolas" w:eastAsia="Times New Roman" w:hAnsi="Consolas" w:cs="Times New Roman"/>
+          <w:color w:val="DCDCAA"/>
+          <w:kern w:val="0"/>
+          <w:sz w:val="16"/>
+          <w:szCs w:val="16"/>
+          <w:lang w:eastAsia="pt-BR"/>
+          <w14:ligatures w14:val="none"/>
+        </w:rPr>
+        <w:t>sort</w:t>
+      </w:r>
+      <w:proofErr w:type="spellEnd"/>
+      <w:r>
+        <w:rPr>
+          <w:rFonts w:ascii="Consolas" w:eastAsia="Times New Roman" w:hAnsi="Consolas" w:cs="Times New Roman"/>
+          <w:color w:val="CCCCCC"/>
+          <w:kern w:val="0"/>
+          <w:sz w:val="16"/>
+          <w:szCs w:val="16"/>
+          <w:lang w:eastAsia="pt-BR"/>
+          <w14:ligatures w14:val="none"/>
+        </w:rPr>
+        <w:t>([[</w:t>
+      </w:r>
+      <w:r>
+        <w:rPr>
+          <w:rFonts w:ascii="Consolas" w:eastAsia="Times New Roman" w:hAnsi="Consolas" w:cs="Times New Roman"/>
+          <w:color w:val="CE9178"/>
+          <w:kern w:val="0"/>
+          <w:sz w:val="16"/>
+          <w:szCs w:val="16"/>
+          <w:lang w:eastAsia="pt-BR"/>
+          <w14:ligatures w14:val="none"/>
+        </w:rPr>
+        <w:t>'</w:t>
+      </w:r>
+      <w:proofErr w:type="spellStart"/>
+      <w:r>
+        <w:rPr>
+          <w:rFonts w:ascii="Consolas" w:eastAsia="Times New Roman" w:hAnsi="Consolas" w:cs="Times New Roman"/>
+          <w:color w:val="CE9178"/>
+          <w:kern w:val="0"/>
+          <w:sz w:val="16"/>
+          <w:szCs w:val="16"/>
+          <w:lang w:eastAsia="pt-BR"/>
+          <w14:ligatures w14:val="none"/>
+        </w:rPr>
+        <w:t>createdAt</w:t>
+      </w:r>
+      <w:proofErr w:type="spellEnd"/>
+      <w:r>
+        <w:rPr>
+          <w:rFonts w:ascii="Consolas" w:eastAsia="Times New Roman" w:hAnsi="Consolas" w:cs="Times New Roman"/>
+          <w:color w:val="CE9178"/>
+          <w:kern w:val="0"/>
+          <w:sz w:val="16"/>
+          <w:szCs w:val="16"/>
+          <w:lang w:eastAsia="pt-BR"/>
+          <w14:ligatures w14:val="none"/>
+        </w:rPr>
+        <w:t>'</w:t>
+      </w:r>
+      <w:r>
+        <w:rPr>
+          <w:rFonts w:ascii="Consolas" w:eastAsia="Times New Roman" w:hAnsi="Consolas" w:cs="Times New Roman"/>
+          <w:color w:val="CCCCCC"/>
+          <w:kern w:val="0"/>
+          <w:sz w:val="16"/>
+          <w:szCs w:val="16"/>
+          <w:lang w:eastAsia="pt-BR"/>
+          <w14:ligatures w14:val="none"/>
+        </w:rPr>
+        <w:t xml:space="preserve">, </w:t>
+      </w:r>
+      <w:r>
+        <w:rPr>
+          <w:rFonts w:ascii="Consolas" w:eastAsia="Times New Roman" w:hAnsi="Consolas" w:cs="Times New Roman"/>
+          <w:color w:val="D4D4D4"/>
+          <w:kern w:val="0"/>
+          <w:sz w:val="16"/>
+          <w:szCs w:val="16"/>
+          <w:lang w:eastAsia="pt-BR"/>
+          <w14:ligatures w14:val="none"/>
+        </w:rPr>
+        <w:t>-</w:t>
+      </w:r>
+      <w:r>
+        <w:rPr>
+          <w:rFonts w:ascii="Consolas" w:eastAsia="Times New Roman" w:hAnsi="Consolas" w:cs="Times New Roman"/>
+          <w:color w:val="B5CEA8"/>
+          <w:kern w:val="0"/>
+          <w:sz w:val="16"/>
+          <w:szCs w:val="16"/>
+          <w:lang w:eastAsia="pt-BR"/>
+          <w14:ligatures w14:val="none"/>
+        </w:rPr>
+        <w:t>1</w:t>
+      </w:r>
+      <w:r>
+        <w:rPr>
+          <w:rFonts w:ascii="Consolas" w:eastAsia="Times New Roman" w:hAnsi="Consolas" w:cs="Times New Roman"/>
+          <w:color w:val="CCCCCC"/>
+          <w:kern w:val="0"/>
+          <w:sz w:val="16"/>
+          <w:szCs w:val="16"/>
+          <w:lang w:eastAsia="pt-BR"/>
+          <w14:ligatures w14:val="none"/>
+        </w:rPr>
+        <w:t>]]).</w:t>
+      </w:r>
+      <w:proofErr w:type="spellStart"/>
+      <w:r>
+        <w:rPr>
+          <w:rFonts w:ascii="Consolas" w:eastAsia="Times New Roman" w:hAnsi="Consolas" w:cs="Times New Roman"/>
+          <w:color w:val="DCDCAA"/>
+          <w:kern w:val="0"/>
+          <w:sz w:val="16"/>
+          <w:szCs w:val="16"/>
+          <w:lang w:eastAsia="pt-BR"/>
+          <w14:ligatures w14:val="none"/>
+        </w:rPr>
+        <w:t>exec</w:t>
+      </w:r>
+      <w:proofErr w:type="spellEnd"/>
+      <w:r>
+        <w:rPr>
+          <w:rFonts w:ascii="Consolas" w:eastAsia="Times New Roman" w:hAnsi="Consolas" w:cs="Times New Roman"/>
+          <w:color w:val="CCCCCC"/>
+          <w:kern w:val="0"/>
+          <w:sz w:val="16"/>
+          <w:szCs w:val="16"/>
+          <w:lang w:eastAsia="pt-BR"/>
+          <w14:ligatures w14:val="none"/>
+        </w:rPr>
+        <w:t>()</w:t>
+      </w:r>
+    </w:p>
+    <w:p>
+      <w:pPr>
+        <w:shd w:val="clear" w:color="auto" w:fill="1F1F1F"/>
+        <w:spacing w:after="0" w:line="285" w:lineRule="atLeast"/>
+        <w:rPr>
+          <w:rFonts w:ascii="Consolas" w:eastAsia="Times New Roman" w:hAnsi="Consolas" w:cs="Times New Roman"/>
+          <w:color w:val="CCCCCC"/>
+          <w:kern w:val="0"/>
+          <w:sz w:val="16"/>
+          <w:szCs w:val="16"/>
+          <w:lang w:eastAsia="pt-BR"/>
+          <w14:ligatures w14:val="none"/>
+        </w:rPr>
+      </w:pPr>
+      <w:r>
+        <w:rPr>
+          <w:rFonts w:ascii="Consolas" w:eastAsia="Times New Roman" w:hAnsi="Consolas" w:cs="Times New Roman"/>
+          <w:color w:val="CCCCCC"/>
+          <w:kern w:val="0"/>
+          <w:sz w:val="16"/>
+          <w:szCs w:val="16"/>
+          <w:lang w:eastAsia="pt-BR"/>
+          <w14:ligatures w14:val="none"/>
+        </w:rPr>
+        <w:t xml:space="preserve">    </w:t>
+      </w:r>
+      <w:r>
+        <w:rPr>
+          <w:rFonts w:ascii="Consolas" w:eastAsia="Times New Roman" w:hAnsi="Consolas" w:cs="Times New Roman"/>
+          <w:color w:val="6A9955"/>
+          <w:kern w:val="0"/>
+          <w:sz w:val="16"/>
+          <w:szCs w:val="16"/>
+          <w:lang w:eastAsia="pt-BR"/>
+          <w14:ligatures w14:val="none"/>
+        </w:rPr>
+        <w:t xml:space="preserve">//id </w:t>
+      </w:r>
+      <w:proofErr w:type="spellStart"/>
+      <w:r>
+        <w:rPr>
+          <w:rFonts w:ascii="Consolas" w:eastAsia="Times New Roman" w:hAnsi="Consolas" w:cs="Times New Roman"/>
+          <w:color w:val="6A9955"/>
+          <w:kern w:val="0"/>
+          <w:sz w:val="16"/>
+          <w:szCs w:val="16"/>
+          <w:lang w:eastAsia="pt-BR"/>
+          <w14:ligatures w14:val="none"/>
+        </w:rPr>
+        <w:t>od</w:t>
+      </w:r>
+      <w:proofErr w:type="spellEnd"/>
+      <w:r>
+        <w:rPr>
+          <w:rFonts w:ascii="Consolas" w:eastAsia="Times New Roman" w:hAnsi="Consolas" w:cs="Times New Roman"/>
+          <w:color w:val="6A9955"/>
+          <w:kern w:val="0"/>
+          <w:sz w:val="16"/>
+          <w:szCs w:val="16"/>
+          <w:lang w:eastAsia="pt-BR"/>
+          <w14:ligatures w14:val="none"/>
+        </w:rPr>
+        <w:t xml:space="preserve"> </w:t>
+      </w:r>
+      <w:proofErr w:type="spellStart"/>
+      <w:r>
+        <w:rPr>
+          <w:rFonts w:ascii="Consolas" w:eastAsia="Times New Roman" w:hAnsi="Consolas" w:cs="Times New Roman"/>
+          <w:color w:val="6A9955"/>
+          <w:kern w:val="0"/>
+          <w:sz w:val="16"/>
+          <w:szCs w:val="16"/>
+          <w:lang w:eastAsia="pt-BR"/>
+          <w14:ligatures w14:val="none"/>
+        </w:rPr>
+        <w:t>usuario</w:t>
+      </w:r>
+      <w:proofErr w:type="spellEnd"/>
+      <w:r>
+        <w:rPr>
+          <w:rFonts w:ascii="Consolas" w:eastAsia="Times New Roman" w:hAnsi="Consolas" w:cs="Times New Roman"/>
+          <w:color w:val="6A9955"/>
+          <w:kern w:val="0"/>
+          <w:sz w:val="16"/>
+          <w:szCs w:val="16"/>
+          <w:lang w:eastAsia="pt-BR"/>
+          <w14:ligatures w14:val="none"/>
+        </w:rPr>
+        <w:t xml:space="preserve"> + id da foto</w:t>
+      </w:r>
+    </w:p>
+    <w:p>
+      <w:pPr>
+        <w:shd w:val="clear" w:color="auto" w:fill="1F1F1F"/>
+        <w:spacing w:after="0" w:line="285" w:lineRule="atLeast"/>
+        <w:rPr>
+          <w:rFonts w:ascii="Consolas" w:eastAsia="Times New Roman" w:hAnsi="Consolas" w:cs="Times New Roman"/>
+          <w:color w:val="CCCCCC"/>
+          <w:kern w:val="0"/>
+          <w:sz w:val="16"/>
+          <w:szCs w:val="16"/>
+          <w:lang w:eastAsia="pt-BR"/>
+          <w14:ligatures w14:val="none"/>
+        </w:rPr>
+      </w:pPr>
+      <w:r>
+        <w:rPr>
+          <w:rFonts w:ascii="Consolas" w:eastAsia="Times New Roman" w:hAnsi="Consolas" w:cs="Times New Roman"/>
+          <w:color w:val="CCCCCC"/>
+          <w:kern w:val="0"/>
+          <w:sz w:val="16"/>
+          <w:szCs w:val="16"/>
+          <w:lang w:eastAsia="pt-BR"/>
+          <w14:ligatures w14:val="none"/>
+        </w:rPr>
+        <w:t xml:space="preserve">    </w:t>
+      </w:r>
+      <w:proofErr w:type="spellStart"/>
+      <w:r>
+        <w:rPr>
+          <w:rFonts w:ascii="Consolas" w:eastAsia="Times New Roman" w:hAnsi="Consolas" w:cs="Times New Roman"/>
+          <w:color w:val="C586C0"/>
+          <w:kern w:val="0"/>
+          <w:sz w:val="16"/>
+          <w:szCs w:val="16"/>
+          <w:lang w:eastAsia="pt-BR"/>
+          <w14:ligatures w14:val="none"/>
+        </w:rPr>
+        <w:t>return</w:t>
+      </w:r>
+      <w:proofErr w:type="spellEnd"/>
+      <w:r>
+        <w:rPr>
+          <w:rFonts w:ascii="Consolas" w:eastAsia="Times New Roman" w:hAnsi="Consolas" w:cs="Times New Roman"/>
+          <w:color w:val="CCCCCC"/>
+          <w:kern w:val="0"/>
+          <w:sz w:val="16"/>
+          <w:szCs w:val="16"/>
+          <w:lang w:eastAsia="pt-BR"/>
+          <w14:ligatures w14:val="none"/>
+        </w:rPr>
+        <w:t xml:space="preserve"> </w:t>
+      </w:r>
+      <w:proofErr w:type="spellStart"/>
+      <w:proofErr w:type="gramStart"/>
+      <w:r>
+        <w:rPr>
+          <w:rFonts w:ascii="Consolas" w:eastAsia="Times New Roman" w:hAnsi="Consolas" w:cs="Times New Roman"/>
+          <w:color w:val="9CDCFE"/>
+          <w:kern w:val="0"/>
+          <w:sz w:val="16"/>
+          <w:szCs w:val="16"/>
+          <w:lang w:eastAsia="pt-BR"/>
+          <w14:ligatures w14:val="none"/>
+        </w:rPr>
+        <w:t>res</w:t>
+      </w:r>
+      <w:r>
+        <w:rPr>
+          <w:rFonts w:ascii="Consolas" w:eastAsia="Times New Roman" w:hAnsi="Consolas" w:cs="Times New Roman"/>
+          <w:color w:val="CCCCCC"/>
+          <w:kern w:val="0"/>
+          <w:sz w:val="16"/>
+          <w:szCs w:val="16"/>
+          <w:lang w:eastAsia="pt-BR"/>
+          <w14:ligatures w14:val="none"/>
+        </w:rPr>
+        <w:t>.</w:t>
+      </w:r>
+      <w:r>
+        <w:rPr>
+          <w:rFonts w:ascii="Consolas" w:eastAsia="Times New Roman" w:hAnsi="Consolas" w:cs="Times New Roman"/>
+          <w:color w:val="DCDCAA"/>
+          <w:kern w:val="0"/>
+          <w:sz w:val="16"/>
+          <w:szCs w:val="16"/>
+          <w:lang w:eastAsia="pt-BR"/>
+          <w14:ligatures w14:val="none"/>
+        </w:rPr>
+        <w:t>status</w:t>
+      </w:r>
+      <w:proofErr w:type="spellEnd"/>
+      <w:proofErr w:type="gramEnd"/>
+      <w:r>
+        <w:rPr>
+          <w:rFonts w:ascii="Consolas" w:eastAsia="Times New Roman" w:hAnsi="Consolas" w:cs="Times New Roman"/>
+          <w:color w:val="CCCCCC"/>
+          <w:kern w:val="0"/>
+          <w:sz w:val="16"/>
+          <w:szCs w:val="16"/>
+          <w:lang w:eastAsia="pt-BR"/>
+          <w14:ligatures w14:val="none"/>
+        </w:rPr>
+        <w:t>(</w:t>
+      </w:r>
+      <w:r>
+        <w:rPr>
+          <w:rFonts w:ascii="Consolas" w:eastAsia="Times New Roman" w:hAnsi="Consolas" w:cs="Times New Roman"/>
+          <w:color w:val="B5CEA8"/>
+          <w:kern w:val="0"/>
+          <w:sz w:val="16"/>
+          <w:szCs w:val="16"/>
+          <w:lang w:eastAsia="pt-BR"/>
+          <w14:ligatures w14:val="none"/>
+        </w:rPr>
+        <w:t>200</w:t>
+      </w:r>
+      <w:r>
+        <w:rPr>
+          <w:rFonts w:ascii="Consolas" w:eastAsia="Times New Roman" w:hAnsi="Consolas" w:cs="Times New Roman"/>
+          <w:color w:val="CCCCCC"/>
+          <w:kern w:val="0"/>
+          <w:sz w:val="16"/>
+          <w:szCs w:val="16"/>
+          <w:lang w:eastAsia="pt-BR"/>
+          <w14:ligatures w14:val="none"/>
+        </w:rPr>
+        <w:t>).</w:t>
+      </w:r>
+      <w:proofErr w:type="spellStart"/>
+      <w:r>
+        <w:rPr>
+          <w:rFonts w:ascii="Consolas" w:eastAsia="Times New Roman" w:hAnsi="Consolas" w:cs="Times New Roman"/>
+          <w:color w:val="DCDCAA"/>
+          <w:kern w:val="0"/>
+          <w:sz w:val="16"/>
+          <w:szCs w:val="16"/>
+          <w:lang w:eastAsia="pt-BR"/>
+          <w14:ligatures w14:val="none"/>
+        </w:rPr>
+        <w:t>json</w:t>
+      </w:r>
+      <w:proofErr w:type="spellEnd"/>
+      <w:r>
+        <w:rPr>
+          <w:rFonts w:ascii="Consolas" w:eastAsia="Times New Roman" w:hAnsi="Consolas" w:cs="Times New Roman"/>
+          <w:color w:val="CCCCCC"/>
+          <w:kern w:val="0"/>
+          <w:sz w:val="16"/>
+          <w:szCs w:val="16"/>
+          <w:lang w:eastAsia="pt-BR"/>
+          <w14:ligatures w14:val="none"/>
+        </w:rPr>
+        <w:t>(</w:t>
+      </w:r>
+      <w:proofErr w:type="spellStart"/>
+      <w:r>
+        <w:rPr>
+          <w:rFonts w:ascii="Consolas" w:eastAsia="Times New Roman" w:hAnsi="Consolas" w:cs="Times New Roman"/>
+          <w:color w:val="4FC1FF"/>
+          <w:kern w:val="0"/>
+          <w:sz w:val="16"/>
+          <w:szCs w:val="16"/>
+          <w:lang w:eastAsia="pt-BR"/>
+          <w14:ligatures w14:val="none"/>
+        </w:rPr>
+        <w:t>photos</w:t>
+      </w:r>
+      <w:proofErr w:type="spellEnd"/>
+      <w:r>
+        <w:rPr>
+          <w:rFonts w:ascii="Consolas" w:eastAsia="Times New Roman" w:hAnsi="Consolas" w:cs="Times New Roman"/>
+          <w:color w:val="CCCCCC"/>
+          <w:kern w:val="0"/>
+          <w:sz w:val="16"/>
+          <w:szCs w:val="16"/>
+          <w:lang w:eastAsia="pt-BR"/>
+          <w14:ligatures w14:val="none"/>
+        </w:rPr>
+        <w:t>)</w:t>
+      </w:r>
+      <w:r>
+        <w:rPr>
+          <w:rFonts w:ascii="Consolas" w:eastAsia="Times New Roman" w:hAnsi="Consolas" w:cs="Times New Roman"/>
+          <w:color w:val="6A9955"/>
+          <w:kern w:val="0"/>
+          <w:sz w:val="16"/>
+          <w:szCs w:val="16"/>
+          <w:lang w:eastAsia="pt-BR"/>
+          <w14:ligatures w14:val="none"/>
+        </w:rPr>
+        <w:t xml:space="preserve">//retorna dados da foto em </w:t>
+      </w:r>
+      <w:proofErr w:type="spellStart"/>
+      <w:r>
+        <w:rPr>
+          <w:rFonts w:ascii="Consolas" w:eastAsia="Times New Roman" w:hAnsi="Consolas" w:cs="Times New Roman"/>
+          <w:color w:val="6A9955"/>
+          <w:kern w:val="0"/>
+          <w:sz w:val="16"/>
+          <w:szCs w:val="16"/>
+          <w:lang w:eastAsia="pt-BR"/>
+          <w14:ligatures w14:val="none"/>
+        </w:rPr>
+        <w:t>json</w:t>
+      </w:r>
+      <w:proofErr w:type="spellEnd"/>
+      <w:r>
+        <w:rPr>
+          <w:rFonts w:ascii="Consolas" w:eastAsia="Times New Roman" w:hAnsi="Consolas" w:cs="Times New Roman"/>
+          <w:color w:val="6A9955"/>
+          <w:kern w:val="0"/>
+          <w:sz w:val="16"/>
+          <w:szCs w:val="16"/>
+          <w:lang w:eastAsia="pt-BR"/>
+          <w14:ligatures w14:val="none"/>
+        </w:rPr>
+        <w:t xml:space="preserve"> </w:t>
+      </w:r>
+    </w:p>
+    <w:p>
+      <w:pPr>
+        <w:shd w:val="clear" w:color="auto" w:fill="1F1F1F"/>
+        <w:spacing w:after="0" w:line="285" w:lineRule="atLeast"/>
+        <w:rPr>
+          <w:rFonts w:ascii="Consolas" w:eastAsia="Times New Roman" w:hAnsi="Consolas" w:cs="Times New Roman"/>
+          <w:color w:val="CCCCCC"/>
+          <w:kern w:val="0"/>
+          <w:sz w:val="16"/>
+          <w:szCs w:val="16"/>
+          <w:lang w:eastAsia="pt-BR"/>
+          <w14:ligatures w14:val="none"/>
+        </w:rPr>
+      </w:pPr>
+      <w:r>
+        <w:rPr>
+          <w:rFonts w:ascii="Consolas" w:eastAsia="Times New Roman" w:hAnsi="Consolas" w:cs="Times New Roman"/>
+          <w:color w:val="CCCCCC"/>
+          <w:kern w:val="0"/>
+          <w:sz w:val="16"/>
+          <w:szCs w:val="16"/>
+          <w:lang w:eastAsia="pt-BR"/>
+          <w14:ligatures w14:val="none"/>
+        </w:rPr>
+        <w:t>}</w:t>
+      </w:r>
+    </w:p>
+    <w:p>
+      <w:pPr>
+        <w:tabs>
+          <w:tab w:val="left" w:pos="2133"/>
+        </w:tabs>
+        <w:spacing w:line="360" w:lineRule="auto"/>
+        <w:jc w:val="both"/>
+        <w:rPr>
+          <w:rFonts w:ascii="Arial" w:eastAsia="Times New Roman" w:hAnsi="Arial" w:cs="Arial"/>
+          <w:b/>
+          <w:bCs/>
+          <w:i/>
+          <w:iCs/>
+          <w:sz w:val="24"/>
+          <w:szCs w:val="24"/>
+          <w:lang w:eastAsia="pt-BR"/>
+        </w:rPr>
+      </w:pPr>
+    </w:p>
+    <w:p>
+      <w:pPr>
+        <w:tabs>
+          <w:tab w:val="left" w:pos="2133"/>
+        </w:tabs>
+        <w:spacing w:line="360" w:lineRule="auto"/>
+        <w:jc w:val="both"/>
+        <w:rPr>
+          <w:rFonts w:ascii="Arial" w:eastAsia="Times New Roman" w:hAnsi="Arial" w:cs="Arial"/>
+          <w:b/>
+          <w:bCs/>
+          <w:i/>
+          <w:iCs/>
+          <w:sz w:val="24"/>
+          <w:szCs w:val="24"/>
+          <w:lang w:eastAsia="pt-BR"/>
+        </w:rPr>
+      </w:pPr>
+      <w:proofErr w:type="spellStart"/>
+      <w:r>
+        <w:rPr>
+          <w:rFonts w:ascii="Arial" w:eastAsia="Times New Roman" w:hAnsi="Arial" w:cs="Arial"/>
+          <w:b/>
+          <w:bCs/>
+          <w:i/>
+          <w:iCs/>
+          <w:sz w:val="24"/>
+          <w:szCs w:val="24"/>
+          <w:lang w:eastAsia="pt-BR"/>
+        </w:rPr>
+        <w:t>Routes</w:t>
+      </w:r>
+      <w:proofErr w:type="spellEnd"/>
+      <w:r>
+        <w:rPr>
+          <w:rFonts w:ascii="Arial" w:eastAsia="Times New Roman" w:hAnsi="Arial" w:cs="Arial"/>
+          <w:b/>
+          <w:bCs/>
+          <w:i/>
+          <w:iCs/>
+          <w:sz w:val="24"/>
+          <w:szCs w:val="24"/>
+          <w:lang w:eastAsia="pt-BR"/>
+        </w:rPr>
+        <w:t>&gt;PhotoRoute</w:t>
+      </w:r>
+      <w:r>
+        <w:rPr>
+          <w:rFonts w:ascii="Arial" w:eastAsia="Times New Roman" w:hAnsi="Arial" w:cs="Arial"/>
+          <w:b/>
+          <w:bCs/>
+          <w:i/>
+          <w:iCs/>
+          <w:sz w:val="24"/>
+          <w:szCs w:val="24"/>
+          <w:lang w:eastAsia="pt-BR"/>
+        </w:rPr>
+        <w:t>s</w:t>
+      </w:r>
+      <w:r>
+        <w:rPr>
+          <w:rFonts w:ascii="Arial" w:eastAsia="Times New Roman" w:hAnsi="Arial" w:cs="Arial"/>
+          <w:b/>
+          <w:bCs/>
+          <w:i/>
+          <w:iCs/>
+          <w:sz w:val="24"/>
+          <w:szCs w:val="24"/>
+          <w:lang w:eastAsia="pt-BR"/>
+        </w:rPr>
+        <w:t>.js</w:t>
+      </w:r>
+    </w:p>
+    <w:p>
+      <w:pPr>
+        <w:shd w:val="clear" w:color="auto" w:fill="1F1F1F"/>
+        <w:spacing w:after="0" w:line="285" w:lineRule="atLeast"/>
+        <w:rPr>
+          <w:rFonts w:ascii="Consolas" w:eastAsia="Times New Roman" w:hAnsi="Consolas" w:cs="Times New Roman"/>
+          <w:color w:val="CCCCCC"/>
+          <w:kern w:val="0"/>
+          <w:sz w:val="16"/>
+          <w:szCs w:val="16"/>
+          <w:lang w:eastAsia="pt-BR"/>
+          <w14:ligatures w14:val="none"/>
+        </w:rPr>
+      </w:pPr>
+      <w:proofErr w:type="spellStart"/>
+      <w:proofErr w:type="gramStart"/>
+      <w:r>
+        <w:rPr>
+          <w:rFonts w:ascii="Consolas" w:eastAsia="Times New Roman" w:hAnsi="Consolas" w:cs="Times New Roman"/>
+          <w:color w:val="4FC1FF"/>
+          <w:kern w:val="0"/>
+          <w:sz w:val="16"/>
+          <w:szCs w:val="16"/>
+          <w:lang w:eastAsia="pt-BR"/>
+          <w14:ligatures w14:val="none"/>
+        </w:rPr>
+        <w:t>router</w:t>
+      </w:r>
+      <w:r>
+        <w:rPr>
+          <w:rFonts w:ascii="Consolas" w:eastAsia="Times New Roman" w:hAnsi="Consolas" w:cs="Times New Roman"/>
+          <w:color w:val="CCCCCC"/>
+          <w:kern w:val="0"/>
+          <w:sz w:val="16"/>
+          <w:szCs w:val="16"/>
+          <w:lang w:eastAsia="pt-BR"/>
+          <w14:ligatures w14:val="none"/>
+        </w:rPr>
+        <w:t>.</w:t>
+      </w:r>
+      <w:r>
+        <w:rPr>
+          <w:rFonts w:ascii="Consolas" w:eastAsia="Times New Roman" w:hAnsi="Consolas" w:cs="Times New Roman"/>
+          <w:color w:val="DCDCAA"/>
+          <w:kern w:val="0"/>
+          <w:sz w:val="16"/>
+          <w:szCs w:val="16"/>
+          <w:lang w:eastAsia="pt-BR"/>
+          <w14:ligatures w14:val="none"/>
+        </w:rPr>
+        <w:t>get</w:t>
+      </w:r>
+      <w:proofErr w:type="spellEnd"/>
+      <w:r>
+        <w:rPr>
+          <w:rFonts w:ascii="Consolas" w:eastAsia="Times New Roman" w:hAnsi="Consolas" w:cs="Times New Roman"/>
+          <w:color w:val="CCCCCC"/>
+          <w:kern w:val="0"/>
+          <w:sz w:val="16"/>
+          <w:szCs w:val="16"/>
+          <w:lang w:eastAsia="pt-BR"/>
+          <w14:ligatures w14:val="none"/>
+        </w:rPr>
+        <w:t>(</w:t>
+      </w:r>
+      <w:proofErr w:type="gramEnd"/>
+      <w:r>
+        <w:rPr>
+          <w:rFonts w:ascii="Consolas" w:eastAsia="Times New Roman" w:hAnsi="Consolas" w:cs="Times New Roman"/>
+          <w:color w:val="CE9178"/>
+          <w:kern w:val="0"/>
+          <w:sz w:val="16"/>
+          <w:szCs w:val="16"/>
+          <w:lang w:eastAsia="pt-BR"/>
+          <w14:ligatures w14:val="none"/>
+        </w:rPr>
+        <w:t>"/</w:t>
+      </w:r>
+      <w:proofErr w:type="spellStart"/>
+      <w:r>
+        <w:rPr>
+          <w:rFonts w:ascii="Consolas" w:eastAsia="Times New Roman" w:hAnsi="Consolas" w:cs="Times New Roman"/>
+          <w:color w:val="CE9178"/>
+          <w:kern w:val="0"/>
+          <w:sz w:val="16"/>
+          <w:szCs w:val="16"/>
+          <w:lang w:eastAsia="pt-BR"/>
+          <w14:ligatures w14:val="none"/>
+        </w:rPr>
+        <w:t>user</w:t>
+      </w:r>
+      <w:proofErr w:type="spellEnd"/>
+      <w:r>
+        <w:rPr>
+          <w:rFonts w:ascii="Consolas" w:eastAsia="Times New Roman" w:hAnsi="Consolas" w:cs="Times New Roman"/>
+          <w:color w:val="CE9178"/>
+          <w:kern w:val="0"/>
+          <w:sz w:val="16"/>
+          <w:szCs w:val="16"/>
+          <w:lang w:eastAsia="pt-BR"/>
+          <w14:ligatures w14:val="none"/>
+        </w:rPr>
+        <w:t>/:id"</w:t>
+      </w:r>
+      <w:r>
+        <w:rPr>
+          <w:rFonts w:ascii="Consolas" w:eastAsia="Times New Roman" w:hAnsi="Consolas" w:cs="Times New Roman"/>
+          <w:color w:val="CCCCCC"/>
+          <w:kern w:val="0"/>
+          <w:sz w:val="16"/>
+          <w:szCs w:val="16"/>
+          <w:lang w:eastAsia="pt-BR"/>
+          <w14:ligatures w14:val="none"/>
+        </w:rPr>
+        <w:t xml:space="preserve">, </w:t>
+      </w:r>
+      <w:proofErr w:type="spellStart"/>
+      <w:r>
+        <w:rPr>
+          <w:rFonts w:ascii="Consolas" w:eastAsia="Times New Roman" w:hAnsi="Consolas" w:cs="Times New Roman"/>
+          <w:color w:val="DCDCAA"/>
+          <w:kern w:val="0"/>
+          <w:sz w:val="16"/>
+          <w:szCs w:val="16"/>
+          <w:lang w:eastAsia="pt-BR"/>
+          <w14:ligatures w14:val="none"/>
+        </w:rPr>
+        <w:t>authGuard</w:t>
+      </w:r>
+      <w:proofErr w:type="spellEnd"/>
+      <w:r>
+        <w:rPr>
+          <w:rFonts w:ascii="Consolas" w:eastAsia="Times New Roman" w:hAnsi="Consolas" w:cs="Times New Roman"/>
+          <w:color w:val="CCCCCC"/>
+          <w:kern w:val="0"/>
+          <w:sz w:val="16"/>
+          <w:szCs w:val="16"/>
+          <w:lang w:eastAsia="pt-BR"/>
+          <w14:ligatures w14:val="none"/>
+        </w:rPr>
+        <w:t xml:space="preserve">, </w:t>
+      </w:r>
+      <w:proofErr w:type="spellStart"/>
+      <w:r>
+        <w:rPr>
+          <w:rFonts w:ascii="Consolas" w:eastAsia="Times New Roman" w:hAnsi="Consolas" w:cs="Times New Roman"/>
+          <w:color w:val="DCDCAA"/>
+          <w:kern w:val="0"/>
+          <w:sz w:val="16"/>
+          <w:szCs w:val="16"/>
+          <w:lang w:eastAsia="pt-BR"/>
+          <w14:ligatures w14:val="none"/>
+        </w:rPr>
+        <w:t>getUserPhotos</w:t>
       </w:r>
       <w:proofErr w:type="spellEnd"/>
       <w:r>
@@ -53776,7 +55343,7 @@
   <w:style w:type="paragraph" w:default="1" w:styleId="Normal">
     <w:name w:val="Normal"/>
     <w:qFormat/>
-    <w:rsid w:val="00C457A3"/>
+    <w:rsid w:val="007A4C0D"/>
   </w:style>
   <w:style w:type="character" w:default="1" w:styleId="Fontepargpadro">
     <w:name w:val="Default Paragraph Font"/>

</xml_diff>

<commit_message>
Resgatando foto por id
</commit_message>
<xml_diff>
--- a/reactgram/reactgram.docx
+++ b/reactgram/reactgram.docx
@@ -53436,18 +53436,7 @@
           <w:szCs w:val="24"/>
           <w:lang w:eastAsia="pt-BR"/>
         </w:rPr>
-        <w:t>Resgatando fotos</w:t>
-      </w:r>
-      <w:r>
-        <w:rPr>
-          <w:rFonts w:ascii="Arial" w:eastAsia="Times New Roman" w:hAnsi="Arial" w:cs="Arial"/>
-          <w:b/>
-          <w:bCs/>
-          <w:sz w:val="24"/>
-          <w:szCs w:val="24"/>
-          <w:lang w:eastAsia="pt-BR"/>
-        </w:rPr>
-        <w:t xml:space="preserve"> do usuário</w:t>
+        <w:t>Resgatando fotos do usuário</w:t>
       </w:r>
     </w:p>
     <w:p>
@@ -53494,9 +53483,1146 @@
           <w:szCs w:val="24"/>
           <w:lang w:eastAsia="pt-BR"/>
         </w:rPr>
-        <w:t>&gt;</w:t>
-      </w:r>
-      <w:r>
+        <w:t>&gt;PhotoController.js</w:t>
+      </w:r>
+    </w:p>
+    <w:p>
+      <w:pPr>
+        <w:shd w:val="clear" w:color="auto" w:fill="1F1F1F"/>
+        <w:spacing w:after="0" w:line="285" w:lineRule="atLeast"/>
+        <w:rPr>
+          <w:rFonts w:ascii="Consolas" w:eastAsia="Times New Roman" w:hAnsi="Consolas" w:cs="Times New Roman"/>
+          <w:color w:val="CCCCCC"/>
+          <w:kern w:val="0"/>
+          <w:sz w:val="16"/>
+          <w:szCs w:val="16"/>
+          <w:lang w:eastAsia="pt-BR"/>
+          <w14:ligatures w14:val="none"/>
+        </w:rPr>
+      </w:pPr>
+      <w:proofErr w:type="spellStart"/>
+      <w:r>
+        <w:rPr>
+          <w:rFonts w:ascii="Consolas" w:eastAsia="Times New Roman" w:hAnsi="Consolas" w:cs="Times New Roman"/>
+          <w:color w:val="569CD6"/>
+          <w:kern w:val="0"/>
+          <w:sz w:val="16"/>
+          <w:szCs w:val="16"/>
+          <w:lang w:eastAsia="pt-BR"/>
+          <w14:ligatures w14:val="none"/>
+        </w:rPr>
+        <w:t>const</w:t>
+      </w:r>
+      <w:proofErr w:type="spellEnd"/>
+      <w:r>
+        <w:rPr>
+          <w:rFonts w:ascii="Consolas" w:eastAsia="Times New Roman" w:hAnsi="Consolas" w:cs="Times New Roman"/>
+          <w:color w:val="CCCCCC"/>
+          <w:kern w:val="0"/>
+          <w:sz w:val="16"/>
+          <w:szCs w:val="16"/>
+          <w:lang w:eastAsia="pt-BR"/>
+          <w14:ligatures w14:val="none"/>
+        </w:rPr>
+        <w:t xml:space="preserve"> </w:t>
+      </w:r>
+      <w:proofErr w:type="spellStart"/>
+      <w:r>
+        <w:rPr>
+          <w:rFonts w:ascii="Consolas" w:eastAsia="Times New Roman" w:hAnsi="Consolas" w:cs="Times New Roman"/>
+          <w:color w:val="DCDCAA"/>
+          <w:kern w:val="0"/>
+          <w:sz w:val="16"/>
+          <w:szCs w:val="16"/>
+          <w:lang w:eastAsia="pt-BR"/>
+          <w14:ligatures w14:val="none"/>
+        </w:rPr>
+        <w:t>getUserPhotos</w:t>
+      </w:r>
+      <w:proofErr w:type="spellEnd"/>
+      <w:r>
+        <w:rPr>
+          <w:rFonts w:ascii="Consolas" w:eastAsia="Times New Roman" w:hAnsi="Consolas" w:cs="Times New Roman"/>
+          <w:color w:val="CCCCCC"/>
+          <w:kern w:val="0"/>
+          <w:sz w:val="16"/>
+          <w:szCs w:val="16"/>
+          <w:lang w:eastAsia="pt-BR"/>
+          <w14:ligatures w14:val="none"/>
+        </w:rPr>
+        <w:t xml:space="preserve"> </w:t>
+      </w:r>
+      <w:r>
+        <w:rPr>
+          <w:rFonts w:ascii="Consolas" w:eastAsia="Times New Roman" w:hAnsi="Consolas" w:cs="Times New Roman"/>
+          <w:color w:val="D4D4D4"/>
+          <w:kern w:val="0"/>
+          <w:sz w:val="16"/>
+          <w:szCs w:val="16"/>
+          <w:lang w:eastAsia="pt-BR"/>
+          <w14:ligatures w14:val="none"/>
+        </w:rPr>
+        <w:t>=</w:t>
+      </w:r>
+      <w:r>
+        <w:rPr>
+          <w:rFonts w:ascii="Consolas" w:eastAsia="Times New Roman" w:hAnsi="Consolas" w:cs="Times New Roman"/>
+          <w:color w:val="CCCCCC"/>
+          <w:kern w:val="0"/>
+          <w:sz w:val="16"/>
+          <w:szCs w:val="16"/>
+          <w:lang w:eastAsia="pt-BR"/>
+          <w14:ligatures w14:val="none"/>
+        </w:rPr>
+        <w:t xml:space="preserve"> </w:t>
+      </w:r>
+      <w:proofErr w:type="spellStart"/>
+      <w:r>
+        <w:rPr>
+          <w:rFonts w:ascii="Consolas" w:eastAsia="Times New Roman" w:hAnsi="Consolas" w:cs="Times New Roman"/>
+          <w:color w:val="569CD6"/>
+          <w:kern w:val="0"/>
+          <w:sz w:val="16"/>
+          <w:szCs w:val="16"/>
+          <w:lang w:eastAsia="pt-BR"/>
+          <w14:ligatures w14:val="none"/>
+        </w:rPr>
+        <w:t>async</w:t>
+      </w:r>
+      <w:proofErr w:type="spellEnd"/>
+      <w:r>
+        <w:rPr>
+          <w:rFonts w:ascii="Consolas" w:eastAsia="Times New Roman" w:hAnsi="Consolas" w:cs="Times New Roman"/>
+          <w:color w:val="CCCCCC"/>
+          <w:kern w:val="0"/>
+          <w:sz w:val="16"/>
+          <w:szCs w:val="16"/>
+          <w:lang w:eastAsia="pt-BR"/>
+          <w14:ligatures w14:val="none"/>
+        </w:rPr>
+        <w:t xml:space="preserve"> (</w:t>
+      </w:r>
+      <w:proofErr w:type="spellStart"/>
+      <w:r>
+        <w:rPr>
+          <w:rFonts w:ascii="Consolas" w:eastAsia="Times New Roman" w:hAnsi="Consolas" w:cs="Times New Roman"/>
+          <w:color w:val="9CDCFE"/>
+          <w:kern w:val="0"/>
+          <w:sz w:val="16"/>
+          <w:szCs w:val="16"/>
+          <w:lang w:eastAsia="pt-BR"/>
+          <w14:ligatures w14:val="none"/>
+        </w:rPr>
+        <w:t>req</w:t>
+      </w:r>
+      <w:proofErr w:type="spellEnd"/>
+      <w:r>
+        <w:rPr>
+          <w:rFonts w:ascii="Consolas" w:eastAsia="Times New Roman" w:hAnsi="Consolas" w:cs="Times New Roman"/>
+          <w:color w:val="CCCCCC"/>
+          <w:kern w:val="0"/>
+          <w:sz w:val="16"/>
+          <w:szCs w:val="16"/>
+          <w:lang w:eastAsia="pt-BR"/>
+          <w14:ligatures w14:val="none"/>
+        </w:rPr>
+        <w:t xml:space="preserve">, </w:t>
+      </w:r>
+      <w:r>
+        <w:rPr>
+          <w:rFonts w:ascii="Consolas" w:eastAsia="Times New Roman" w:hAnsi="Consolas" w:cs="Times New Roman"/>
+          <w:color w:val="9CDCFE"/>
+          <w:kern w:val="0"/>
+          <w:sz w:val="16"/>
+          <w:szCs w:val="16"/>
+          <w:lang w:eastAsia="pt-BR"/>
+          <w14:ligatures w14:val="none"/>
+        </w:rPr>
+        <w:t>res</w:t>
+      </w:r>
+      <w:r>
+        <w:rPr>
+          <w:rFonts w:ascii="Consolas" w:eastAsia="Times New Roman" w:hAnsi="Consolas" w:cs="Times New Roman"/>
+          <w:color w:val="CCCCCC"/>
+          <w:kern w:val="0"/>
+          <w:sz w:val="16"/>
+          <w:szCs w:val="16"/>
+          <w:lang w:eastAsia="pt-BR"/>
+          <w14:ligatures w14:val="none"/>
+        </w:rPr>
+        <w:t xml:space="preserve">) </w:t>
+      </w:r>
+      <w:r>
+        <w:rPr>
+          <w:rFonts w:ascii="Consolas" w:eastAsia="Times New Roman" w:hAnsi="Consolas" w:cs="Times New Roman"/>
+          <w:color w:val="569CD6"/>
+          <w:kern w:val="0"/>
+          <w:sz w:val="16"/>
+          <w:szCs w:val="16"/>
+          <w:lang w:eastAsia="pt-BR"/>
+          <w14:ligatures w14:val="none"/>
+        </w:rPr>
+        <w:t>=&gt;</w:t>
+      </w:r>
+      <w:r>
+        <w:rPr>
+          <w:rFonts w:ascii="Consolas" w:eastAsia="Times New Roman" w:hAnsi="Consolas" w:cs="Times New Roman"/>
+          <w:color w:val="CCCCCC"/>
+          <w:kern w:val="0"/>
+          <w:sz w:val="16"/>
+          <w:szCs w:val="16"/>
+          <w:lang w:eastAsia="pt-BR"/>
+          <w14:ligatures w14:val="none"/>
+        </w:rPr>
+        <w:t xml:space="preserve"> {</w:t>
+      </w:r>
+    </w:p>
+    <w:p>
+      <w:pPr>
+        <w:shd w:val="clear" w:color="auto" w:fill="1F1F1F"/>
+        <w:spacing w:after="0" w:line="285" w:lineRule="atLeast"/>
+        <w:rPr>
+          <w:rFonts w:ascii="Consolas" w:eastAsia="Times New Roman" w:hAnsi="Consolas" w:cs="Times New Roman"/>
+          <w:color w:val="CCCCCC"/>
+          <w:kern w:val="0"/>
+          <w:sz w:val="16"/>
+          <w:szCs w:val="16"/>
+          <w:lang w:eastAsia="pt-BR"/>
+          <w14:ligatures w14:val="none"/>
+        </w:rPr>
+      </w:pPr>
+    </w:p>
+    <w:p>
+      <w:pPr>
+        <w:shd w:val="clear" w:color="auto" w:fill="1F1F1F"/>
+        <w:spacing w:after="0" w:line="285" w:lineRule="atLeast"/>
+        <w:rPr>
+          <w:rFonts w:ascii="Consolas" w:eastAsia="Times New Roman" w:hAnsi="Consolas" w:cs="Times New Roman"/>
+          <w:color w:val="CCCCCC"/>
+          <w:kern w:val="0"/>
+          <w:sz w:val="16"/>
+          <w:szCs w:val="16"/>
+          <w:lang w:eastAsia="pt-BR"/>
+          <w14:ligatures w14:val="none"/>
+        </w:rPr>
+      </w:pPr>
+      <w:r>
+        <w:rPr>
+          <w:rFonts w:ascii="Consolas" w:eastAsia="Times New Roman" w:hAnsi="Consolas" w:cs="Times New Roman"/>
+          <w:color w:val="CCCCCC"/>
+          <w:kern w:val="0"/>
+          <w:sz w:val="16"/>
+          <w:szCs w:val="16"/>
+          <w:lang w:eastAsia="pt-BR"/>
+          <w14:ligatures w14:val="none"/>
+        </w:rPr>
+        <w:t xml:space="preserve">    </w:t>
+      </w:r>
+      <w:proofErr w:type="spellStart"/>
+      <w:r>
+        <w:rPr>
+          <w:rFonts w:ascii="Consolas" w:eastAsia="Times New Roman" w:hAnsi="Consolas" w:cs="Times New Roman"/>
+          <w:color w:val="569CD6"/>
+          <w:kern w:val="0"/>
+          <w:sz w:val="16"/>
+          <w:szCs w:val="16"/>
+          <w:lang w:eastAsia="pt-BR"/>
+          <w14:ligatures w14:val="none"/>
+        </w:rPr>
+        <w:t>const</w:t>
+      </w:r>
+      <w:proofErr w:type="spellEnd"/>
+      <w:r>
+        <w:rPr>
+          <w:rFonts w:ascii="Consolas" w:eastAsia="Times New Roman" w:hAnsi="Consolas" w:cs="Times New Roman"/>
+          <w:color w:val="CCCCCC"/>
+          <w:kern w:val="0"/>
+          <w:sz w:val="16"/>
+          <w:szCs w:val="16"/>
+          <w:lang w:eastAsia="pt-BR"/>
+          <w14:ligatures w14:val="none"/>
+        </w:rPr>
+        <w:t xml:space="preserve"> </w:t>
+      </w:r>
+      <w:proofErr w:type="gramStart"/>
+      <w:r>
+        <w:rPr>
+          <w:rFonts w:ascii="Consolas" w:eastAsia="Times New Roman" w:hAnsi="Consolas" w:cs="Times New Roman"/>
+          <w:color w:val="CCCCCC"/>
+          <w:kern w:val="0"/>
+          <w:sz w:val="16"/>
+          <w:szCs w:val="16"/>
+          <w:lang w:eastAsia="pt-BR"/>
+          <w14:ligatures w14:val="none"/>
+        </w:rPr>
+        <w:t xml:space="preserve">{ </w:t>
+      </w:r>
+      <w:r>
+        <w:rPr>
+          <w:rFonts w:ascii="Consolas" w:eastAsia="Times New Roman" w:hAnsi="Consolas" w:cs="Times New Roman"/>
+          <w:color w:val="4FC1FF"/>
+          <w:kern w:val="0"/>
+          <w:sz w:val="16"/>
+          <w:szCs w:val="16"/>
+          <w:lang w:eastAsia="pt-BR"/>
+          <w14:ligatures w14:val="none"/>
+        </w:rPr>
+        <w:t>id</w:t>
+      </w:r>
+      <w:proofErr w:type="gramEnd"/>
+      <w:r>
+        <w:rPr>
+          <w:rFonts w:ascii="Consolas" w:eastAsia="Times New Roman" w:hAnsi="Consolas" w:cs="Times New Roman"/>
+          <w:color w:val="CCCCCC"/>
+          <w:kern w:val="0"/>
+          <w:sz w:val="16"/>
+          <w:szCs w:val="16"/>
+          <w:lang w:eastAsia="pt-BR"/>
+          <w14:ligatures w14:val="none"/>
+        </w:rPr>
+        <w:t xml:space="preserve"> } </w:t>
+      </w:r>
+      <w:r>
+        <w:rPr>
+          <w:rFonts w:ascii="Consolas" w:eastAsia="Times New Roman" w:hAnsi="Consolas" w:cs="Times New Roman"/>
+          <w:color w:val="D4D4D4"/>
+          <w:kern w:val="0"/>
+          <w:sz w:val="16"/>
+          <w:szCs w:val="16"/>
+          <w:lang w:eastAsia="pt-BR"/>
+          <w14:ligatures w14:val="none"/>
+        </w:rPr>
+        <w:t>=</w:t>
+      </w:r>
+      <w:r>
+        <w:rPr>
+          <w:rFonts w:ascii="Consolas" w:eastAsia="Times New Roman" w:hAnsi="Consolas" w:cs="Times New Roman"/>
+          <w:color w:val="CCCCCC"/>
+          <w:kern w:val="0"/>
+          <w:sz w:val="16"/>
+          <w:szCs w:val="16"/>
+          <w:lang w:eastAsia="pt-BR"/>
+          <w14:ligatures w14:val="none"/>
+        </w:rPr>
+        <w:t xml:space="preserve"> </w:t>
+      </w:r>
+      <w:proofErr w:type="spellStart"/>
+      <w:r>
+        <w:rPr>
+          <w:rFonts w:ascii="Consolas" w:eastAsia="Times New Roman" w:hAnsi="Consolas" w:cs="Times New Roman"/>
+          <w:color w:val="9CDCFE"/>
+          <w:kern w:val="0"/>
+          <w:sz w:val="16"/>
+          <w:szCs w:val="16"/>
+          <w:lang w:eastAsia="pt-BR"/>
+          <w14:ligatures w14:val="none"/>
+        </w:rPr>
+        <w:t>req</w:t>
+      </w:r>
+      <w:r>
+        <w:rPr>
+          <w:rFonts w:ascii="Consolas" w:eastAsia="Times New Roman" w:hAnsi="Consolas" w:cs="Times New Roman"/>
+          <w:color w:val="CCCCCC"/>
+          <w:kern w:val="0"/>
+          <w:sz w:val="16"/>
+          <w:szCs w:val="16"/>
+          <w:lang w:eastAsia="pt-BR"/>
+          <w14:ligatures w14:val="none"/>
+        </w:rPr>
+        <w:t>.</w:t>
+      </w:r>
+      <w:r>
+        <w:rPr>
+          <w:rFonts w:ascii="Consolas" w:eastAsia="Times New Roman" w:hAnsi="Consolas" w:cs="Times New Roman"/>
+          <w:color w:val="9CDCFE"/>
+          <w:kern w:val="0"/>
+          <w:sz w:val="16"/>
+          <w:szCs w:val="16"/>
+          <w:lang w:eastAsia="pt-BR"/>
+          <w14:ligatures w14:val="none"/>
+        </w:rPr>
+        <w:t>params</w:t>
+      </w:r>
+      <w:proofErr w:type="spellEnd"/>
+      <w:r>
+        <w:rPr>
+          <w:rFonts w:ascii="Consolas" w:eastAsia="Times New Roman" w:hAnsi="Consolas" w:cs="Times New Roman"/>
+          <w:color w:val="6A9955"/>
+          <w:kern w:val="0"/>
+          <w:sz w:val="16"/>
+          <w:szCs w:val="16"/>
+          <w:lang w:eastAsia="pt-BR"/>
+          <w14:ligatures w14:val="none"/>
+        </w:rPr>
+        <w:t xml:space="preserve">//id da </w:t>
+      </w:r>
+      <w:proofErr w:type="spellStart"/>
+      <w:r>
+        <w:rPr>
+          <w:rFonts w:ascii="Consolas" w:eastAsia="Times New Roman" w:hAnsi="Consolas" w:cs="Times New Roman"/>
+          <w:color w:val="6A9955"/>
+          <w:kern w:val="0"/>
+          <w:sz w:val="16"/>
+          <w:szCs w:val="16"/>
+          <w:lang w:eastAsia="pt-BR"/>
+          <w14:ligatures w14:val="none"/>
+        </w:rPr>
+        <w:t>url</w:t>
+      </w:r>
+      <w:proofErr w:type="spellEnd"/>
+      <w:r>
+        <w:rPr>
+          <w:rFonts w:ascii="Consolas" w:eastAsia="Times New Roman" w:hAnsi="Consolas" w:cs="Times New Roman"/>
+          <w:color w:val="6A9955"/>
+          <w:kern w:val="0"/>
+          <w:sz w:val="16"/>
+          <w:szCs w:val="16"/>
+          <w:lang w:eastAsia="pt-BR"/>
+          <w14:ligatures w14:val="none"/>
+        </w:rPr>
+        <w:t xml:space="preserve"> pois posso estar buscando tanto a minha foto, quanto a de outra pessoa</w:t>
+      </w:r>
+    </w:p>
+    <w:p>
+      <w:pPr>
+        <w:shd w:val="clear" w:color="auto" w:fill="1F1F1F"/>
+        <w:spacing w:after="0" w:line="285" w:lineRule="atLeast"/>
+        <w:rPr>
+          <w:rFonts w:ascii="Consolas" w:eastAsia="Times New Roman" w:hAnsi="Consolas" w:cs="Times New Roman"/>
+          <w:color w:val="CCCCCC"/>
+          <w:kern w:val="0"/>
+          <w:sz w:val="16"/>
+          <w:szCs w:val="16"/>
+          <w:lang w:eastAsia="pt-BR"/>
+          <w14:ligatures w14:val="none"/>
+        </w:rPr>
+      </w:pPr>
+    </w:p>
+    <w:p>
+      <w:pPr>
+        <w:shd w:val="clear" w:color="auto" w:fill="1F1F1F"/>
+        <w:spacing w:after="0" w:line="285" w:lineRule="atLeast"/>
+        <w:rPr>
+          <w:rFonts w:ascii="Consolas" w:eastAsia="Times New Roman" w:hAnsi="Consolas" w:cs="Times New Roman"/>
+          <w:color w:val="CCCCCC"/>
+          <w:kern w:val="0"/>
+          <w:sz w:val="16"/>
+          <w:szCs w:val="16"/>
+          <w:lang w:eastAsia="pt-BR"/>
+          <w14:ligatures w14:val="none"/>
+        </w:rPr>
+      </w:pPr>
+      <w:r>
+        <w:rPr>
+          <w:rFonts w:ascii="Consolas" w:eastAsia="Times New Roman" w:hAnsi="Consolas" w:cs="Times New Roman"/>
+          <w:color w:val="CCCCCC"/>
+          <w:kern w:val="0"/>
+          <w:sz w:val="16"/>
+          <w:szCs w:val="16"/>
+          <w:lang w:eastAsia="pt-BR"/>
+          <w14:ligatures w14:val="none"/>
+        </w:rPr>
+        <w:t xml:space="preserve">    </w:t>
+      </w:r>
+      <w:proofErr w:type="spellStart"/>
+      <w:r>
+        <w:rPr>
+          <w:rFonts w:ascii="Consolas" w:eastAsia="Times New Roman" w:hAnsi="Consolas" w:cs="Times New Roman"/>
+          <w:color w:val="569CD6"/>
+          <w:kern w:val="0"/>
+          <w:sz w:val="16"/>
+          <w:szCs w:val="16"/>
+          <w:lang w:eastAsia="pt-BR"/>
+          <w14:ligatures w14:val="none"/>
+        </w:rPr>
+        <w:t>const</w:t>
+      </w:r>
+      <w:proofErr w:type="spellEnd"/>
+      <w:r>
+        <w:rPr>
+          <w:rFonts w:ascii="Consolas" w:eastAsia="Times New Roman" w:hAnsi="Consolas" w:cs="Times New Roman"/>
+          <w:color w:val="CCCCCC"/>
+          <w:kern w:val="0"/>
+          <w:sz w:val="16"/>
+          <w:szCs w:val="16"/>
+          <w:lang w:eastAsia="pt-BR"/>
+          <w14:ligatures w14:val="none"/>
+        </w:rPr>
+        <w:t xml:space="preserve"> </w:t>
+      </w:r>
+      <w:proofErr w:type="spellStart"/>
+      <w:r>
+        <w:rPr>
+          <w:rFonts w:ascii="Consolas" w:eastAsia="Times New Roman" w:hAnsi="Consolas" w:cs="Times New Roman"/>
+          <w:color w:val="4FC1FF"/>
+          <w:kern w:val="0"/>
+          <w:sz w:val="16"/>
+          <w:szCs w:val="16"/>
+          <w:lang w:eastAsia="pt-BR"/>
+          <w14:ligatures w14:val="none"/>
+        </w:rPr>
+        <w:t>photos</w:t>
+      </w:r>
+      <w:proofErr w:type="spellEnd"/>
+      <w:r>
+        <w:rPr>
+          <w:rFonts w:ascii="Consolas" w:eastAsia="Times New Roman" w:hAnsi="Consolas" w:cs="Times New Roman"/>
+          <w:color w:val="CCCCCC"/>
+          <w:kern w:val="0"/>
+          <w:sz w:val="16"/>
+          <w:szCs w:val="16"/>
+          <w:lang w:eastAsia="pt-BR"/>
+          <w14:ligatures w14:val="none"/>
+        </w:rPr>
+        <w:t xml:space="preserve"> </w:t>
+      </w:r>
+      <w:r>
+        <w:rPr>
+          <w:rFonts w:ascii="Consolas" w:eastAsia="Times New Roman" w:hAnsi="Consolas" w:cs="Times New Roman"/>
+          <w:color w:val="D4D4D4"/>
+          <w:kern w:val="0"/>
+          <w:sz w:val="16"/>
+          <w:szCs w:val="16"/>
+          <w:lang w:eastAsia="pt-BR"/>
+          <w14:ligatures w14:val="none"/>
+        </w:rPr>
+        <w:t>=</w:t>
+      </w:r>
+      <w:r>
+        <w:rPr>
+          <w:rFonts w:ascii="Consolas" w:eastAsia="Times New Roman" w:hAnsi="Consolas" w:cs="Times New Roman"/>
+          <w:color w:val="CCCCCC"/>
+          <w:kern w:val="0"/>
+          <w:sz w:val="16"/>
+          <w:szCs w:val="16"/>
+          <w:lang w:eastAsia="pt-BR"/>
+          <w14:ligatures w14:val="none"/>
+        </w:rPr>
+        <w:t xml:space="preserve"> </w:t>
+      </w:r>
+      <w:proofErr w:type="spellStart"/>
+      <w:r>
+        <w:rPr>
+          <w:rFonts w:ascii="Consolas" w:eastAsia="Times New Roman" w:hAnsi="Consolas" w:cs="Times New Roman"/>
+          <w:color w:val="C586C0"/>
+          <w:kern w:val="0"/>
+          <w:sz w:val="16"/>
+          <w:szCs w:val="16"/>
+          <w:lang w:eastAsia="pt-BR"/>
+          <w14:ligatures w14:val="none"/>
+        </w:rPr>
+        <w:t>await</w:t>
+      </w:r>
+      <w:proofErr w:type="spellEnd"/>
+      <w:r>
+        <w:rPr>
+          <w:rFonts w:ascii="Consolas" w:eastAsia="Times New Roman" w:hAnsi="Consolas" w:cs="Times New Roman"/>
+          <w:color w:val="CCCCCC"/>
+          <w:kern w:val="0"/>
+          <w:sz w:val="16"/>
+          <w:szCs w:val="16"/>
+          <w:lang w:eastAsia="pt-BR"/>
+          <w14:ligatures w14:val="none"/>
+        </w:rPr>
+        <w:t xml:space="preserve"> </w:t>
+      </w:r>
+      <w:proofErr w:type="spellStart"/>
+      <w:r>
+        <w:rPr>
+          <w:rFonts w:ascii="Consolas" w:eastAsia="Times New Roman" w:hAnsi="Consolas" w:cs="Times New Roman"/>
+          <w:color w:val="4EC9B0"/>
+          <w:kern w:val="0"/>
+          <w:sz w:val="16"/>
+          <w:szCs w:val="16"/>
+          <w:lang w:eastAsia="pt-BR"/>
+          <w14:ligatures w14:val="none"/>
+        </w:rPr>
+        <w:t>Photo</w:t>
+      </w:r>
+      <w:r>
+        <w:rPr>
+          <w:rFonts w:ascii="Consolas" w:eastAsia="Times New Roman" w:hAnsi="Consolas" w:cs="Times New Roman"/>
+          <w:color w:val="CCCCCC"/>
+          <w:kern w:val="0"/>
+          <w:sz w:val="16"/>
+          <w:szCs w:val="16"/>
+          <w:lang w:eastAsia="pt-BR"/>
+          <w14:ligatures w14:val="none"/>
+        </w:rPr>
+        <w:t>.</w:t>
+      </w:r>
+      <w:r>
+        <w:rPr>
+          <w:rFonts w:ascii="Consolas" w:eastAsia="Times New Roman" w:hAnsi="Consolas" w:cs="Times New Roman"/>
+          <w:color w:val="DCDCAA"/>
+          <w:kern w:val="0"/>
+          <w:sz w:val="16"/>
+          <w:szCs w:val="16"/>
+          <w:lang w:eastAsia="pt-BR"/>
+          <w14:ligatures w14:val="none"/>
+        </w:rPr>
+        <w:t>find</w:t>
+      </w:r>
+      <w:proofErr w:type="spellEnd"/>
+      <w:proofErr w:type="gramStart"/>
+      <w:r>
+        <w:rPr>
+          <w:rFonts w:ascii="Consolas" w:eastAsia="Times New Roman" w:hAnsi="Consolas" w:cs="Times New Roman"/>
+          <w:color w:val="CCCCCC"/>
+          <w:kern w:val="0"/>
+          <w:sz w:val="16"/>
+          <w:szCs w:val="16"/>
+          <w:lang w:eastAsia="pt-BR"/>
+          <w14:ligatures w14:val="none"/>
+        </w:rPr>
+        <w:t xml:space="preserve">({ </w:t>
+      </w:r>
+      <w:proofErr w:type="spellStart"/>
+      <w:r>
+        <w:rPr>
+          <w:rFonts w:ascii="Consolas" w:eastAsia="Times New Roman" w:hAnsi="Consolas" w:cs="Times New Roman"/>
+          <w:color w:val="9CDCFE"/>
+          <w:kern w:val="0"/>
+          <w:sz w:val="16"/>
+          <w:szCs w:val="16"/>
+          <w:lang w:eastAsia="pt-BR"/>
+          <w14:ligatures w14:val="none"/>
+        </w:rPr>
+        <w:t>userId</w:t>
+      </w:r>
+      <w:proofErr w:type="spellEnd"/>
+      <w:proofErr w:type="gramEnd"/>
+      <w:r>
+        <w:rPr>
+          <w:rFonts w:ascii="Consolas" w:eastAsia="Times New Roman" w:hAnsi="Consolas" w:cs="Times New Roman"/>
+          <w:color w:val="9CDCFE"/>
+          <w:kern w:val="0"/>
+          <w:sz w:val="16"/>
+          <w:szCs w:val="16"/>
+          <w:lang w:eastAsia="pt-BR"/>
+          <w14:ligatures w14:val="none"/>
+        </w:rPr>
+        <w:t>:</w:t>
+      </w:r>
+      <w:r>
+        <w:rPr>
+          <w:rFonts w:ascii="Consolas" w:eastAsia="Times New Roman" w:hAnsi="Consolas" w:cs="Times New Roman"/>
+          <w:color w:val="CCCCCC"/>
+          <w:kern w:val="0"/>
+          <w:sz w:val="16"/>
+          <w:szCs w:val="16"/>
+          <w:lang w:eastAsia="pt-BR"/>
+          <w14:ligatures w14:val="none"/>
+        </w:rPr>
+        <w:t xml:space="preserve"> </w:t>
+      </w:r>
+      <w:r>
+        <w:rPr>
+          <w:rFonts w:ascii="Consolas" w:eastAsia="Times New Roman" w:hAnsi="Consolas" w:cs="Times New Roman"/>
+          <w:color w:val="4FC1FF"/>
+          <w:kern w:val="0"/>
+          <w:sz w:val="16"/>
+          <w:szCs w:val="16"/>
+          <w:lang w:eastAsia="pt-BR"/>
+          <w14:ligatures w14:val="none"/>
+        </w:rPr>
+        <w:t>id</w:t>
+      </w:r>
+      <w:r>
+        <w:rPr>
+          <w:rFonts w:ascii="Consolas" w:eastAsia="Times New Roman" w:hAnsi="Consolas" w:cs="Times New Roman"/>
+          <w:color w:val="CCCCCC"/>
+          <w:kern w:val="0"/>
+          <w:sz w:val="16"/>
+          <w:szCs w:val="16"/>
+          <w:lang w:eastAsia="pt-BR"/>
+          <w14:ligatures w14:val="none"/>
+        </w:rPr>
+        <w:t xml:space="preserve"> }).</w:t>
+      </w:r>
+      <w:proofErr w:type="spellStart"/>
+      <w:r>
+        <w:rPr>
+          <w:rFonts w:ascii="Consolas" w:eastAsia="Times New Roman" w:hAnsi="Consolas" w:cs="Times New Roman"/>
+          <w:color w:val="DCDCAA"/>
+          <w:kern w:val="0"/>
+          <w:sz w:val="16"/>
+          <w:szCs w:val="16"/>
+          <w:lang w:eastAsia="pt-BR"/>
+          <w14:ligatures w14:val="none"/>
+        </w:rPr>
+        <w:t>sort</w:t>
+      </w:r>
+      <w:proofErr w:type="spellEnd"/>
+      <w:r>
+        <w:rPr>
+          <w:rFonts w:ascii="Consolas" w:eastAsia="Times New Roman" w:hAnsi="Consolas" w:cs="Times New Roman"/>
+          <w:color w:val="CCCCCC"/>
+          <w:kern w:val="0"/>
+          <w:sz w:val="16"/>
+          <w:szCs w:val="16"/>
+          <w:lang w:eastAsia="pt-BR"/>
+          <w14:ligatures w14:val="none"/>
+        </w:rPr>
+        <w:t>([[</w:t>
+      </w:r>
+      <w:r>
+        <w:rPr>
+          <w:rFonts w:ascii="Consolas" w:eastAsia="Times New Roman" w:hAnsi="Consolas" w:cs="Times New Roman"/>
+          <w:color w:val="CE9178"/>
+          <w:kern w:val="0"/>
+          <w:sz w:val="16"/>
+          <w:szCs w:val="16"/>
+          <w:lang w:eastAsia="pt-BR"/>
+          <w14:ligatures w14:val="none"/>
+        </w:rPr>
+        <w:t>'</w:t>
+      </w:r>
+      <w:proofErr w:type="spellStart"/>
+      <w:r>
+        <w:rPr>
+          <w:rFonts w:ascii="Consolas" w:eastAsia="Times New Roman" w:hAnsi="Consolas" w:cs="Times New Roman"/>
+          <w:color w:val="CE9178"/>
+          <w:kern w:val="0"/>
+          <w:sz w:val="16"/>
+          <w:szCs w:val="16"/>
+          <w:lang w:eastAsia="pt-BR"/>
+          <w14:ligatures w14:val="none"/>
+        </w:rPr>
+        <w:t>createdAt</w:t>
+      </w:r>
+      <w:proofErr w:type="spellEnd"/>
+      <w:r>
+        <w:rPr>
+          <w:rFonts w:ascii="Consolas" w:eastAsia="Times New Roman" w:hAnsi="Consolas" w:cs="Times New Roman"/>
+          <w:color w:val="CE9178"/>
+          <w:kern w:val="0"/>
+          <w:sz w:val="16"/>
+          <w:szCs w:val="16"/>
+          <w:lang w:eastAsia="pt-BR"/>
+          <w14:ligatures w14:val="none"/>
+        </w:rPr>
+        <w:t>'</w:t>
+      </w:r>
+      <w:r>
+        <w:rPr>
+          <w:rFonts w:ascii="Consolas" w:eastAsia="Times New Roman" w:hAnsi="Consolas" w:cs="Times New Roman"/>
+          <w:color w:val="CCCCCC"/>
+          <w:kern w:val="0"/>
+          <w:sz w:val="16"/>
+          <w:szCs w:val="16"/>
+          <w:lang w:eastAsia="pt-BR"/>
+          <w14:ligatures w14:val="none"/>
+        </w:rPr>
+        <w:t xml:space="preserve">, </w:t>
+      </w:r>
+      <w:r>
+        <w:rPr>
+          <w:rFonts w:ascii="Consolas" w:eastAsia="Times New Roman" w:hAnsi="Consolas" w:cs="Times New Roman"/>
+          <w:color w:val="D4D4D4"/>
+          <w:kern w:val="0"/>
+          <w:sz w:val="16"/>
+          <w:szCs w:val="16"/>
+          <w:lang w:eastAsia="pt-BR"/>
+          <w14:ligatures w14:val="none"/>
+        </w:rPr>
+        <w:t>-</w:t>
+      </w:r>
+      <w:r>
+        <w:rPr>
+          <w:rFonts w:ascii="Consolas" w:eastAsia="Times New Roman" w:hAnsi="Consolas" w:cs="Times New Roman"/>
+          <w:color w:val="B5CEA8"/>
+          <w:kern w:val="0"/>
+          <w:sz w:val="16"/>
+          <w:szCs w:val="16"/>
+          <w:lang w:eastAsia="pt-BR"/>
+          <w14:ligatures w14:val="none"/>
+        </w:rPr>
+        <w:t>1</w:t>
+      </w:r>
+      <w:r>
+        <w:rPr>
+          <w:rFonts w:ascii="Consolas" w:eastAsia="Times New Roman" w:hAnsi="Consolas" w:cs="Times New Roman"/>
+          <w:color w:val="CCCCCC"/>
+          <w:kern w:val="0"/>
+          <w:sz w:val="16"/>
+          <w:szCs w:val="16"/>
+          <w:lang w:eastAsia="pt-BR"/>
+          <w14:ligatures w14:val="none"/>
+        </w:rPr>
+        <w:t>]]).</w:t>
+      </w:r>
+      <w:proofErr w:type="spellStart"/>
+      <w:r>
+        <w:rPr>
+          <w:rFonts w:ascii="Consolas" w:eastAsia="Times New Roman" w:hAnsi="Consolas" w:cs="Times New Roman"/>
+          <w:color w:val="DCDCAA"/>
+          <w:kern w:val="0"/>
+          <w:sz w:val="16"/>
+          <w:szCs w:val="16"/>
+          <w:lang w:eastAsia="pt-BR"/>
+          <w14:ligatures w14:val="none"/>
+        </w:rPr>
+        <w:t>exec</w:t>
+      </w:r>
+      <w:proofErr w:type="spellEnd"/>
+      <w:r>
+        <w:rPr>
+          <w:rFonts w:ascii="Consolas" w:eastAsia="Times New Roman" w:hAnsi="Consolas" w:cs="Times New Roman"/>
+          <w:color w:val="CCCCCC"/>
+          <w:kern w:val="0"/>
+          <w:sz w:val="16"/>
+          <w:szCs w:val="16"/>
+          <w:lang w:eastAsia="pt-BR"/>
+          <w14:ligatures w14:val="none"/>
+        </w:rPr>
+        <w:t>()</w:t>
+      </w:r>
+    </w:p>
+    <w:p>
+      <w:pPr>
+        <w:shd w:val="clear" w:color="auto" w:fill="1F1F1F"/>
+        <w:spacing w:after="0" w:line="285" w:lineRule="atLeast"/>
+        <w:rPr>
+          <w:rFonts w:ascii="Consolas" w:eastAsia="Times New Roman" w:hAnsi="Consolas" w:cs="Times New Roman"/>
+          <w:color w:val="CCCCCC"/>
+          <w:kern w:val="0"/>
+          <w:sz w:val="16"/>
+          <w:szCs w:val="16"/>
+          <w:lang w:eastAsia="pt-BR"/>
+          <w14:ligatures w14:val="none"/>
+        </w:rPr>
+      </w:pPr>
+      <w:r>
+        <w:rPr>
+          <w:rFonts w:ascii="Consolas" w:eastAsia="Times New Roman" w:hAnsi="Consolas" w:cs="Times New Roman"/>
+          <w:color w:val="CCCCCC"/>
+          <w:kern w:val="0"/>
+          <w:sz w:val="16"/>
+          <w:szCs w:val="16"/>
+          <w:lang w:eastAsia="pt-BR"/>
+          <w14:ligatures w14:val="none"/>
+        </w:rPr>
+        <w:t xml:space="preserve">    </w:t>
+      </w:r>
+      <w:r>
+        <w:rPr>
+          <w:rFonts w:ascii="Consolas" w:eastAsia="Times New Roman" w:hAnsi="Consolas" w:cs="Times New Roman"/>
+          <w:color w:val="6A9955"/>
+          <w:kern w:val="0"/>
+          <w:sz w:val="16"/>
+          <w:szCs w:val="16"/>
+          <w:lang w:eastAsia="pt-BR"/>
+          <w14:ligatures w14:val="none"/>
+        </w:rPr>
+        <w:t xml:space="preserve">//id </w:t>
+      </w:r>
+      <w:proofErr w:type="spellStart"/>
+      <w:r>
+        <w:rPr>
+          <w:rFonts w:ascii="Consolas" w:eastAsia="Times New Roman" w:hAnsi="Consolas" w:cs="Times New Roman"/>
+          <w:color w:val="6A9955"/>
+          <w:kern w:val="0"/>
+          <w:sz w:val="16"/>
+          <w:szCs w:val="16"/>
+          <w:lang w:eastAsia="pt-BR"/>
+          <w14:ligatures w14:val="none"/>
+        </w:rPr>
+        <w:t>od</w:t>
+      </w:r>
+      <w:proofErr w:type="spellEnd"/>
+      <w:r>
+        <w:rPr>
+          <w:rFonts w:ascii="Consolas" w:eastAsia="Times New Roman" w:hAnsi="Consolas" w:cs="Times New Roman"/>
+          <w:color w:val="6A9955"/>
+          <w:kern w:val="0"/>
+          <w:sz w:val="16"/>
+          <w:szCs w:val="16"/>
+          <w:lang w:eastAsia="pt-BR"/>
+          <w14:ligatures w14:val="none"/>
+        </w:rPr>
+        <w:t xml:space="preserve"> </w:t>
+      </w:r>
+      <w:proofErr w:type="spellStart"/>
+      <w:r>
+        <w:rPr>
+          <w:rFonts w:ascii="Consolas" w:eastAsia="Times New Roman" w:hAnsi="Consolas" w:cs="Times New Roman"/>
+          <w:color w:val="6A9955"/>
+          <w:kern w:val="0"/>
+          <w:sz w:val="16"/>
+          <w:szCs w:val="16"/>
+          <w:lang w:eastAsia="pt-BR"/>
+          <w14:ligatures w14:val="none"/>
+        </w:rPr>
+        <w:t>usuario</w:t>
+      </w:r>
+      <w:proofErr w:type="spellEnd"/>
+      <w:r>
+        <w:rPr>
+          <w:rFonts w:ascii="Consolas" w:eastAsia="Times New Roman" w:hAnsi="Consolas" w:cs="Times New Roman"/>
+          <w:color w:val="6A9955"/>
+          <w:kern w:val="0"/>
+          <w:sz w:val="16"/>
+          <w:szCs w:val="16"/>
+          <w:lang w:eastAsia="pt-BR"/>
+          <w14:ligatures w14:val="none"/>
+        </w:rPr>
+        <w:t xml:space="preserve"> + id da foto</w:t>
+      </w:r>
+    </w:p>
+    <w:p>
+      <w:pPr>
+        <w:shd w:val="clear" w:color="auto" w:fill="1F1F1F"/>
+        <w:spacing w:after="0" w:line="285" w:lineRule="atLeast"/>
+        <w:rPr>
+          <w:rFonts w:ascii="Consolas" w:eastAsia="Times New Roman" w:hAnsi="Consolas" w:cs="Times New Roman"/>
+          <w:color w:val="CCCCCC"/>
+          <w:kern w:val="0"/>
+          <w:sz w:val="16"/>
+          <w:szCs w:val="16"/>
+          <w:lang w:eastAsia="pt-BR"/>
+          <w14:ligatures w14:val="none"/>
+        </w:rPr>
+      </w:pPr>
+      <w:r>
+        <w:rPr>
+          <w:rFonts w:ascii="Consolas" w:eastAsia="Times New Roman" w:hAnsi="Consolas" w:cs="Times New Roman"/>
+          <w:color w:val="CCCCCC"/>
+          <w:kern w:val="0"/>
+          <w:sz w:val="16"/>
+          <w:szCs w:val="16"/>
+          <w:lang w:eastAsia="pt-BR"/>
+          <w14:ligatures w14:val="none"/>
+        </w:rPr>
+        <w:t xml:space="preserve">    </w:t>
+      </w:r>
+      <w:proofErr w:type="spellStart"/>
+      <w:r>
+        <w:rPr>
+          <w:rFonts w:ascii="Consolas" w:eastAsia="Times New Roman" w:hAnsi="Consolas" w:cs="Times New Roman"/>
+          <w:color w:val="C586C0"/>
+          <w:kern w:val="0"/>
+          <w:sz w:val="16"/>
+          <w:szCs w:val="16"/>
+          <w:lang w:eastAsia="pt-BR"/>
+          <w14:ligatures w14:val="none"/>
+        </w:rPr>
+        <w:t>return</w:t>
+      </w:r>
+      <w:proofErr w:type="spellEnd"/>
+      <w:r>
+        <w:rPr>
+          <w:rFonts w:ascii="Consolas" w:eastAsia="Times New Roman" w:hAnsi="Consolas" w:cs="Times New Roman"/>
+          <w:color w:val="CCCCCC"/>
+          <w:kern w:val="0"/>
+          <w:sz w:val="16"/>
+          <w:szCs w:val="16"/>
+          <w:lang w:eastAsia="pt-BR"/>
+          <w14:ligatures w14:val="none"/>
+        </w:rPr>
+        <w:t xml:space="preserve"> </w:t>
+      </w:r>
+      <w:proofErr w:type="spellStart"/>
+      <w:proofErr w:type="gramStart"/>
+      <w:r>
+        <w:rPr>
+          <w:rFonts w:ascii="Consolas" w:eastAsia="Times New Roman" w:hAnsi="Consolas" w:cs="Times New Roman"/>
+          <w:color w:val="9CDCFE"/>
+          <w:kern w:val="0"/>
+          <w:sz w:val="16"/>
+          <w:szCs w:val="16"/>
+          <w:lang w:eastAsia="pt-BR"/>
+          <w14:ligatures w14:val="none"/>
+        </w:rPr>
+        <w:t>res</w:t>
+      </w:r>
+      <w:r>
+        <w:rPr>
+          <w:rFonts w:ascii="Consolas" w:eastAsia="Times New Roman" w:hAnsi="Consolas" w:cs="Times New Roman"/>
+          <w:color w:val="CCCCCC"/>
+          <w:kern w:val="0"/>
+          <w:sz w:val="16"/>
+          <w:szCs w:val="16"/>
+          <w:lang w:eastAsia="pt-BR"/>
+          <w14:ligatures w14:val="none"/>
+        </w:rPr>
+        <w:t>.</w:t>
+      </w:r>
+      <w:r>
+        <w:rPr>
+          <w:rFonts w:ascii="Consolas" w:eastAsia="Times New Roman" w:hAnsi="Consolas" w:cs="Times New Roman"/>
+          <w:color w:val="DCDCAA"/>
+          <w:kern w:val="0"/>
+          <w:sz w:val="16"/>
+          <w:szCs w:val="16"/>
+          <w:lang w:eastAsia="pt-BR"/>
+          <w14:ligatures w14:val="none"/>
+        </w:rPr>
+        <w:t>status</w:t>
+      </w:r>
+      <w:proofErr w:type="spellEnd"/>
+      <w:proofErr w:type="gramEnd"/>
+      <w:r>
+        <w:rPr>
+          <w:rFonts w:ascii="Consolas" w:eastAsia="Times New Roman" w:hAnsi="Consolas" w:cs="Times New Roman"/>
+          <w:color w:val="CCCCCC"/>
+          <w:kern w:val="0"/>
+          <w:sz w:val="16"/>
+          <w:szCs w:val="16"/>
+          <w:lang w:eastAsia="pt-BR"/>
+          <w14:ligatures w14:val="none"/>
+        </w:rPr>
+        <w:t>(</w:t>
+      </w:r>
+      <w:r>
+        <w:rPr>
+          <w:rFonts w:ascii="Consolas" w:eastAsia="Times New Roman" w:hAnsi="Consolas" w:cs="Times New Roman"/>
+          <w:color w:val="B5CEA8"/>
+          <w:kern w:val="0"/>
+          <w:sz w:val="16"/>
+          <w:szCs w:val="16"/>
+          <w:lang w:eastAsia="pt-BR"/>
+          <w14:ligatures w14:val="none"/>
+        </w:rPr>
+        <w:t>200</w:t>
+      </w:r>
+      <w:r>
+        <w:rPr>
+          <w:rFonts w:ascii="Consolas" w:eastAsia="Times New Roman" w:hAnsi="Consolas" w:cs="Times New Roman"/>
+          <w:color w:val="CCCCCC"/>
+          <w:kern w:val="0"/>
+          <w:sz w:val="16"/>
+          <w:szCs w:val="16"/>
+          <w:lang w:eastAsia="pt-BR"/>
+          <w14:ligatures w14:val="none"/>
+        </w:rPr>
+        <w:t>).</w:t>
+      </w:r>
+      <w:proofErr w:type="spellStart"/>
+      <w:r>
+        <w:rPr>
+          <w:rFonts w:ascii="Consolas" w:eastAsia="Times New Roman" w:hAnsi="Consolas" w:cs="Times New Roman"/>
+          <w:color w:val="DCDCAA"/>
+          <w:kern w:val="0"/>
+          <w:sz w:val="16"/>
+          <w:szCs w:val="16"/>
+          <w:lang w:eastAsia="pt-BR"/>
+          <w14:ligatures w14:val="none"/>
+        </w:rPr>
+        <w:t>json</w:t>
+      </w:r>
+      <w:proofErr w:type="spellEnd"/>
+      <w:r>
+        <w:rPr>
+          <w:rFonts w:ascii="Consolas" w:eastAsia="Times New Roman" w:hAnsi="Consolas" w:cs="Times New Roman"/>
+          <w:color w:val="CCCCCC"/>
+          <w:kern w:val="0"/>
+          <w:sz w:val="16"/>
+          <w:szCs w:val="16"/>
+          <w:lang w:eastAsia="pt-BR"/>
+          <w14:ligatures w14:val="none"/>
+        </w:rPr>
+        <w:t>(</w:t>
+      </w:r>
+      <w:proofErr w:type="spellStart"/>
+      <w:r>
+        <w:rPr>
+          <w:rFonts w:ascii="Consolas" w:eastAsia="Times New Roman" w:hAnsi="Consolas" w:cs="Times New Roman"/>
+          <w:color w:val="4FC1FF"/>
+          <w:kern w:val="0"/>
+          <w:sz w:val="16"/>
+          <w:szCs w:val="16"/>
+          <w:lang w:eastAsia="pt-BR"/>
+          <w14:ligatures w14:val="none"/>
+        </w:rPr>
+        <w:t>photos</w:t>
+      </w:r>
+      <w:proofErr w:type="spellEnd"/>
+      <w:r>
+        <w:rPr>
+          <w:rFonts w:ascii="Consolas" w:eastAsia="Times New Roman" w:hAnsi="Consolas" w:cs="Times New Roman"/>
+          <w:color w:val="CCCCCC"/>
+          <w:kern w:val="0"/>
+          <w:sz w:val="16"/>
+          <w:szCs w:val="16"/>
+          <w:lang w:eastAsia="pt-BR"/>
+          <w14:ligatures w14:val="none"/>
+        </w:rPr>
+        <w:t>)</w:t>
+      </w:r>
+      <w:r>
+        <w:rPr>
+          <w:rFonts w:ascii="Consolas" w:eastAsia="Times New Roman" w:hAnsi="Consolas" w:cs="Times New Roman"/>
+          <w:color w:val="6A9955"/>
+          <w:kern w:val="0"/>
+          <w:sz w:val="16"/>
+          <w:szCs w:val="16"/>
+          <w:lang w:eastAsia="pt-BR"/>
+          <w14:ligatures w14:val="none"/>
+        </w:rPr>
+        <w:t xml:space="preserve">//retorna dados da foto em </w:t>
+      </w:r>
+      <w:proofErr w:type="spellStart"/>
+      <w:r>
+        <w:rPr>
+          <w:rFonts w:ascii="Consolas" w:eastAsia="Times New Roman" w:hAnsi="Consolas" w:cs="Times New Roman"/>
+          <w:color w:val="6A9955"/>
+          <w:kern w:val="0"/>
+          <w:sz w:val="16"/>
+          <w:szCs w:val="16"/>
+          <w:lang w:eastAsia="pt-BR"/>
+          <w14:ligatures w14:val="none"/>
+        </w:rPr>
+        <w:t>json</w:t>
+      </w:r>
+      <w:proofErr w:type="spellEnd"/>
+      <w:r>
+        <w:rPr>
+          <w:rFonts w:ascii="Consolas" w:eastAsia="Times New Roman" w:hAnsi="Consolas" w:cs="Times New Roman"/>
+          <w:color w:val="6A9955"/>
+          <w:kern w:val="0"/>
+          <w:sz w:val="16"/>
+          <w:szCs w:val="16"/>
+          <w:lang w:eastAsia="pt-BR"/>
+          <w14:ligatures w14:val="none"/>
+        </w:rPr>
+        <w:t xml:space="preserve"> </w:t>
+      </w:r>
+    </w:p>
+    <w:p>
+      <w:pPr>
+        <w:shd w:val="clear" w:color="auto" w:fill="1F1F1F"/>
+        <w:spacing w:after="0" w:line="285" w:lineRule="atLeast"/>
+        <w:rPr>
+          <w:rFonts w:ascii="Consolas" w:eastAsia="Times New Roman" w:hAnsi="Consolas" w:cs="Times New Roman"/>
+          <w:color w:val="CCCCCC"/>
+          <w:kern w:val="0"/>
+          <w:sz w:val="16"/>
+          <w:szCs w:val="16"/>
+          <w:lang w:eastAsia="pt-BR"/>
+          <w14:ligatures w14:val="none"/>
+        </w:rPr>
+      </w:pPr>
+      <w:r>
+        <w:rPr>
+          <w:rFonts w:ascii="Consolas" w:eastAsia="Times New Roman" w:hAnsi="Consolas" w:cs="Times New Roman"/>
+          <w:color w:val="CCCCCC"/>
+          <w:kern w:val="0"/>
+          <w:sz w:val="16"/>
+          <w:szCs w:val="16"/>
+          <w:lang w:eastAsia="pt-BR"/>
+          <w14:ligatures w14:val="none"/>
+        </w:rPr>
+        <w:t>}</w:t>
+      </w:r>
+    </w:p>
+    <w:p>
+      <w:pPr>
+        <w:tabs>
+          <w:tab w:val="left" w:pos="2133"/>
+        </w:tabs>
+        <w:spacing w:line="360" w:lineRule="auto"/>
+        <w:jc w:val="both"/>
         <w:rPr>
           <w:rFonts w:ascii="Arial" w:eastAsia="Times New Roman" w:hAnsi="Arial" w:cs="Arial"/>
           <w:b/>
@@ -53507,9 +54633,15 @@
           <w:szCs w:val="24"/>
           <w:lang w:eastAsia="pt-BR"/>
         </w:rPr>
-        <w:t>PhotoController</w:t>
-      </w:r>
-      <w:r>
+      </w:pPr>
+    </w:p>
+    <w:p>
+      <w:pPr>
+        <w:tabs>
+          <w:tab w:val="left" w:pos="2133"/>
+        </w:tabs>
+        <w:spacing w:line="360" w:lineRule="auto"/>
+        <w:jc w:val="both"/>
         <w:rPr>
           <w:rFonts w:ascii="Arial" w:eastAsia="Times New Roman" w:hAnsi="Arial" w:cs="Arial"/>
           <w:b/>
@@ -53520,1146 +54652,9 @@
           <w:szCs w:val="24"/>
           <w:lang w:eastAsia="pt-BR"/>
         </w:rPr>
-        <w:t>.js</w:t>
-      </w:r>
-    </w:p>
-    <w:p>
-      <w:pPr>
-        <w:shd w:val="clear" w:color="auto" w:fill="1F1F1F"/>
-        <w:spacing w:after="0" w:line="285" w:lineRule="atLeast"/>
-        <w:rPr>
-          <w:rFonts w:ascii="Consolas" w:eastAsia="Times New Roman" w:hAnsi="Consolas" w:cs="Times New Roman"/>
-          <w:color w:val="CCCCCC"/>
-          <w:kern w:val="0"/>
-          <w:sz w:val="16"/>
-          <w:szCs w:val="16"/>
-          <w:lang w:eastAsia="pt-BR"/>
-          <w14:ligatures w14:val="none"/>
-        </w:rPr>
-      </w:pPr>
-      <w:proofErr w:type="spellStart"/>
-      <w:r>
-        <w:rPr>
-          <w:rFonts w:ascii="Consolas" w:eastAsia="Times New Roman" w:hAnsi="Consolas" w:cs="Times New Roman"/>
-          <w:color w:val="569CD6"/>
-          <w:kern w:val="0"/>
-          <w:sz w:val="16"/>
-          <w:szCs w:val="16"/>
-          <w:lang w:eastAsia="pt-BR"/>
-          <w14:ligatures w14:val="none"/>
-        </w:rPr>
-        <w:t>const</w:t>
-      </w:r>
-      <w:proofErr w:type="spellEnd"/>
-      <w:r>
-        <w:rPr>
-          <w:rFonts w:ascii="Consolas" w:eastAsia="Times New Roman" w:hAnsi="Consolas" w:cs="Times New Roman"/>
-          <w:color w:val="CCCCCC"/>
-          <w:kern w:val="0"/>
-          <w:sz w:val="16"/>
-          <w:szCs w:val="16"/>
-          <w:lang w:eastAsia="pt-BR"/>
-          <w14:ligatures w14:val="none"/>
-        </w:rPr>
-        <w:t xml:space="preserve"> </w:t>
-      </w:r>
-      <w:proofErr w:type="spellStart"/>
-      <w:r>
-        <w:rPr>
-          <w:rFonts w:ascii="Consolas" w:eastAsia="Times New Roman" w:hAnsi="Consolas" w:cs="Times New Roman"/>
-          <w:color w:val="DCDCAA"/>
-          <w:kern w:val="0"/>
-          <w:sz w:val="16"/>
-          <w:szCs w:val="16"/>
-          <w:lang w:eastAsia="pt-BR"/>
-          <w14:ligatures w14:val="none"/>
-        </w:rPr>
-        <w:t>getUserPhotos</w:t>
-      </w:r>
-      <w:proofErr w:type="spellEnd"/>
-      <w:r>
-        <w:rPr>
-          <w:rFonts w:ascii="Consolas" w:eastAsia="Times New Roman" w:hAnsi="Consolas" w:cs="Times New Roman"/>
-          <w:color w:val="CCCCCC"/>
-          <w:kern w:val="0"/>
-          <w:sz w:val="16"/>
-          <w:szCs w:val="16"/>
-          <w:lang w:eastAsia="pt-BR"/>
-          <w14:ligatures w14:val="none"/>
-        </w:rPr>
-        <w:t xml:space="preserve"> </w:t>
-      </w:r>
-      <w:r>
-        <w:rPr>
-          <w:rFonts w:ascii="Consolas" w:eastAsia="Times New Roman" w:hAnsi="Consolas" w:cs="Times New Roman"/>
-          <w:color w:val="D4D4D4"/>
-          <w:kern w:val="0"/>
-          <w:sz w:val="16"/>
-          <w:szCs w:val="16"/>
-          <w:lang w:eastAsia="pt-BR"/>
-          <w14:ligatures w14:val="none"/>
-        </w:rPr>
-        <w:t>=</w:t>
-      </w:r>
-      <w:r>
-        <w:rPr>
-          <w:rFonts w:ascii="Consolas" w:eastAsia="Times New Roman" w:hAnsi="Consolas" w:cs="Times New Roman"/>
-          <w:color w:val="CCCCCC"/>
-          <w:kern w:val="0"/>
-          <w:sz w:val="16"/>
-          <w:szCs w:val="16"/>
-          <w:lang w:eastAsia="pt-BR"/>
-          <w14:ligatures w14:val="none"/>
-        </w:rPr>
-        <w:t xml:space="preserve"> </w:t>
-      </w:r>
-      <w:proofErr w:type="spellStart"/>
-      <w:r>
-        <w:rPr>
-          <w:rFonts w:ascii="Consolas" w:eastAsia="Times New Roman" w:hAnsi="Consolas" w:cs="Times New Roman"/>
-          <w:color w:val="569CD6"/>
-          <w:kern w:val="0"/>
-          <w:sz w:val="16"/>
-          <w:szCs w:val="16"/>
-          <w:lang w:eastAsia="pt-BR"/>
-          <w14:ligatures w14:val="none"/>
-        </w:rPr>
-        <w:t>async</w:t>
-      </w:r>
-      <w:proofErr w:type="spellEnd"/>
-      <w:r>
-        <w:rPr>
-          <w:rFonts w:ascii="Consolas" w:eastAsia="Times New Roman" w:hAnsi="Consolas" w:cs="Times New Roman"/>
-          <w:color w:val="CCCCCC"/>
-          <w:kern w:val="0"/>
-          <w:sz w:val="16"/>
-          <w:szCs w:val="16"/>
-          <w:lang w:eastAsia="pt-BR"/>
-          <w14:ligatures w14:val="none"/>
-        </w:rPr>
-        <w:t xml:space="preserve"> (</w:t>
-      </w:r>
-      <w:proofErr w:type="spellStart"/>
-      <w:r>
-        <w:rPr>
-          <w:rFonts w:ascii="Consolas" w:eastAsia="Times New Roman" w:hAnsi="Consolas" w:cs="Times New Roman"/>
-          <w:color w:val="9CDCFE"/>
-          <w:kern w:val="0"/>
-          <w:sz w:val="16"/>
-          <w:szCs w:val="16"/>
-          <w:lang w:eastAsia="pt-BR"/>
-          <w14:ligatures w14:val="none"/>
-        </w:rPr>
-        <w:t>req</w:t>
-      </w:r>
-      <w:proofErr w:type="spellEnd"/>
-      <w:r>
-        <w:rPr>
-          <w:rFonts w:ascii="Consolas" w:eastAsia="Times New Roman" w:hAnsi="Consolas" w:cs="Times New Roman"/>
-          <w:color w:val="CCCCCC"/>
-          <w:kern w:val="0"/>
-          <w:sz w:val="16"/>
-          <w:szCs w:val="16"/>
-          <w:lang w:eastAsia="pt-BR"/>
-          <w14:ligatures w14:val="none"/>
-        </w:rPr>
-        <w:t xml:space="preserve">, </w:t>
-      </w:r>
-      <w:r>
-        <w:rPr>
-          <w:rFonts w:ascii="Consolas" w:eastAsia="Times New Roman" w:hAnsi="Consolas" w:cs="Times New Roman"/>
-          <w:color w:val="9CDCFE"/>
-          <w:kern w:val="0"/>
-          <w:sz w:val="16"/>
-          <w:szCs w:val="16"/>
-          <w:lang w:eastAsia="pt-BR"/>
-          <w14:ligatures w14:val="none"/>
-        </w:rPr>
-        <w:t>res</w:t>
-      </w:r>
-      <w:r>
-        <w:rPr>
-          <w:rFonts w:ascii="Consolas" w:eastAsia="Times New Roman" w:hAnsi="Consolas" w:cs="Times New Roman"/>
-          <w:color w:val="CCCCCC"/>
-          <w:kern w:val="0"/>
-          <w:sz w:val="16"/>
-          <w:szCs w:val="16"/>
-          <w:lang w:eastAsia="pt-BR"/>
-          <w14:ligatures w14:val="none"/>
-        </w:rPr>
-        <w:t xml:space="preserve">) </w:t>
-      </w:r>
-      <w:r>
-        <w:rPr>
-          <w:rFonts w:ascii="Consolas" w:eastAsia="Times New Roman" w:hAnsi="Consolas" w:cs="Times New Roman"/>
-          <w:color w:val="569CD6"/>
-          <w:kern w:val="0"/>
-          <w:sz w:val="16"/>
-          <w:szCs w:val="16"/>
-          <w:lang w:eastAsia="pt-BR"/>
-          <w14:ligatures w14:val="none"/>
-        </w:rPr>
-        <w:t>=&gt;</w:t>
-      </w:r>
-      <w:r>
-        <w:rPr>
-          <w:rFonts w:ascii="Consolas" w:eastAsia="Times New Roman" w:hAnsi="Consolas" w:cs="Times New Roman"/>
-          <w:color w:val="CCCCCC"/>
-          <w:kern w:val="0"/>
-          <w:sz w:val="16"/>
-          <w:szCs w:val="16"/>
-          <w:lang w:eastAsia="pt-BR"/>
-          <w14:ligatures w14:val="none"/>
-        </w:rPr>
-        <w:t xml:space="preserve"> {</w:t>
-      </w:r>
-    </w:p>
-    <w:p>
-      <w:pPr>
-        <w:shd w:val="clear" w:color="auto" w:fill="1F1F1F"/>
-        <w:spacing w:after="0" w:line="285" w:lineRule="atLeast"/>
-        <w:rPr>
-          <w:rFonts w:ascii="Consolas" w:eastAsia="Times New Roman" w:hAnsi="Consolas" w:cs="Times New Roman"/>
-          <w:color w:val="CCCCCC"/>
-          <w:kern w:val="0"/>
-          <w:sz w:val="16"/>
-          <w:szCs w:val="16"/>
-          <w:lang w:eastAsia="pt-BR"/>
-          <w14:ligatures w14:val="none"/>
-        </w:rPr>
-      </w:pPr>
-    </w:p>
-    <w:p>
-      <w:pPr>
-        <w:shd w:val="clear" w:color="auto" w:fill="1F1F1F"/>
-        <w:spacing w:after="0" w:line="285" w:lineRule="atLeast"/>
-        <w:rPr>
-          <w:rFonts w:ascii="Consolas" w:eastAsia="Times New Roman" w:hAnsi="Consolas" w:cs="Times New Roman"/>
-          <w:color w:val="CCCCCC"/>
-          <w:kern w:val="0"/>
-          <w:sz w:val="16"/>
-          <w:szCs w:val="16"/>
-          <w:lang w:eastAsia="pt-BR"/>
-          <w14:ligatures w14:val="none"/>
-        </w:rPr>
-      </w:pPr>
-      <w:r>
-        <w:rPr>
-          <w:rFonts w:ascii="Consolas" w:eastAsia="Times New Roman" w:hAnsi="Consolas" w:cs="Times New Roman"/>
-          <w:color w:val="CCCCCC"/>
-          <w:kern w:val="0"/>
-          <w:sz w:val="16"/>
-          <w:szCs w:val="16"/>
-          <w:lang w:eastAsia="pt-BR"/>
-          <w14:ligatures w14:val="none"/>
-        </w:rPr>
-        <w:t xml:space="preserve">    </w:t>
-      </w:r>
-      <w:proofErr w:type="spellStart"/>
-      <w:r>
-        <w:rPr>
-          <w:rFonts w:ascii="Consolas" w:eastAsia="Times New Roman" w:hAnsi="Consolas" w:cs="Times New Roman"/>
-          <w:color w:val="569CD6"/>
-          <w:kern w:val="0"/>
-          <w:sz w:val="16"/>
-          <w:szCs w:val="16"/>
-          <w:lang w:eastAsia="pt-BR"/>
-          <w14:ligatures w14:val="none"/>
-        </w:rPr>
-        <w:t>const</w:t>
-      </w:r>
-      <w:proofErr w:type="spellEnd"/>
-      <w:r>
-        <w:rPr>
-          <w:rFonts w:ascii="Consolas" w:eastAsia="Times New Roman" w:hAnsi="Consolas" w:cs="Times New Roman"/>
-          <w:color w:val="CCCCCC"/>
-          <w:kern w:val="0"/>
-          <w:sz w:val="16"/>
-          <w:szCs w:val="16"/>
-          <w:lang w:eastAsia="pt-BR"/>
-          <w14:ligatures w14:val="none"/>
-        </w:rPr>
-        <w:t xml:space="preserve"> </w:t>
-      </w:r>
-      <w:proofErr w:type="gramStart"/>
-      <w:r>
-        <w:rPr>
-          <w:rFonts w:ascii="Consolas" w:eastAsia="Times New Roman" w:hAnsi="Consolas" w:cs="Times New Roman"/>
-          <w:color w:val="CCCCCC"/>
-          <w:kern w:val="0"/>
-          <w:sz w:val="16"/>
-          <w:szCs w:val="16"/>
-          <w:lang w:eastAsia="pt-BR"/>
-          <w14:ligatures w14:val="none"/>
-        </w:rPr>
-        <w:t xml:space="preserve">{ </w:t>
-      </w:r>
-      <w:r>
-        <w:rPr>
-          <w:rFonts w:ascii="Consolas" w:eastAsia="Times New Roman" w:hAnsi="Consolas" w:cs="Times New Roman"/>
-          <w:color w:val="4FC1FF"/>
-          <w:kern w:val="0"/>
-          <w:sz w:val="16"/>
-          <w:szCs w:val="16"/>
-          <w:lang w:eastAsia="pt-BR"/>
-          <w14:ligatures w14:val="none"/>
-        </w:rPr>
-        <w:t>id</w:t>
-      </w:r>
-      <w:proofErr w:type="gramEnd"/>
-      <w:r>
-        <w:rPr>
-          <w:rFonts w:ascii="Consolas" w:eastAsia="Times New Roman" w:hAnsi="Consolas" w:cs="Times New Roman"/>
-          <w:color w:val="CCCCCC"/>
-          <w:kern w:val="0"/>
-          <w:sz w:val="16"/>
-          <w:szCs w:val="16"/>
-          <w:lang w:eastAsia="pt-BR"/>
-          <w14:ligatures w14:val="none"/>
-        </w:rPr>
-        <w:t xml:space="preserve"> } </w:t>
-      </w:r>
-      <w:r>
-        <w:rPr>
-          <w:rFonts w:ascii="Consolas" w:eastAsia="Times New Roman" w:hAnsi="Consolas" w:cs="Times New Roman"/>
-          <w:color w:val="D4D4D4"/>
-          <w:kern w:val="0"/>
-          <w:sz w:val="16"/>
-          <w:szCs w:val="16"/>
-          <w:lang w:eastAsia="pt-BR"/>
-          <w14:ligatures w14:val="none"/>
-        </w:rPr>
-        <w:t>=</w:t>
-      </w:r>
-      <w:r>
-        <w:rPr>
-          <w:rFonts w:ascii="Consolas" w:eastAsia="Times New Roman" w:hAnsi="Consolas" w:cs="Times New Roman"/>
-          <w:color w:val="CCCCCC"/>
-          <w:kern w:val="0"/>
-          <w:sz w:val="16"/>
-          <w:szCs w:val="16"/>
-          <w:lang w:eastAsia="pt-BR"/>
-          <w14:ligatures w14:val="none"/>
-        </w:rPr>
-        <w:t xml:space="preserve"> </w:t>
-      </w:r>
-      <w:proofErr w:type="spellStart"/>
-      <w:r>
-        <w:rPr>
-          <w:rFonts w:ascii="Consolas" w:eastAsia="Times New Roman" w:hAnsi="Consolas" w:cs="Times New Roman"/>
-          <w:color w:val="9CDCFE"/>
-          <w:kern w:val="0"/>
-          <w:sz w:val="16"/>
-          <w:szCs w:val="16"/>
-          <w:lang w:eastAsia="pt-BR"/>
-          <w14:ligatures w14:val="none"/>
-        </w:rPr>
-        <w:t>req</w:t>
-      </w:r>
-      <w:r>
-        <w:rPr>
-          <w:rFonts w:ascii="Consolas" w:eastAsia="Times New Roman" w:hAnsi="Consolas" w:cs="Times New Roman"/>
-          <w:color w:val="CCCCCC"/>
-          <w:kern w:val="0"/>
-          <w:sz w:val="16"/>
-          <w:szCs w:val="16"/>
-          <w:lang w:eastAsia="pt-BR"/>
-          <w14:ligatures w14:val="none"/>
-        </w:rPr>
-        <w:t>.</w:t>
-      </w:r>
-      <w:r>
-        <w:rPr>
-          <w:rFonts w:ascii="Consolas" w:eastAsia="Times New Roman" w:hAnsi="Consolas" w:cs="Times New Roman"/>
-          <w:color w:val="9CDCFE"/>
-          <w:kern w:val="0"/>
-          <w:sz w:val="16"/>
-          <w:szCs w:val="16"/>
-          <w:lang w:eastAsia="pt-BR"/>
-          <w14:ligatures w14:val="none"/>
-        </w:rPr>
-        <w:t>params</w:t>
-      </w:r>
-      <w:proofErr w:type="spellEnd"/>
-      <w:r>
-        <w:rPr>
-          <w:rFonts w:ascii="Consolas" w:eastAsia="Times New Roman" w:hAnsi="Consolas" w:cs="Times New Roman"/>
-          <w:color w:val="6A9955"/>
-          <w:kern w:val="0"/>
-          <w:sz w:val="16"/>
-          <w:szCs w:val="16"/>
-          <w:lang w:eastAsia="pt-BR"/>
-          <w14:ligatures w14:val="none"/>
-        </w:rPr>
-        <w:t xml:space="preserve">//id da </w:t>
-      </w:r>
-      <w:proofErr w:type="spellStart"/>
-      <w:r>
-        <w:rPr>
-          <w:rFonts w:ascii="Consolas" w:eastAsia="Times New Roman" w:hAnsi="Consolas" w:cs="Times New Roman"/>
-          <w:color w:val="6A9955"/>
-          <w:kern w:val="0"/>
-          <w:sz w:val="16"/>
-          <w:szCs w:val="16"/>
-          <w:lang w:eastAsia="pt-BR"/>
-          <w14:ligatures w14:val="none"/>
-        </w:rPr>
-        <w:t>url</w:t>
-      </w:r>
-      <w:proofErr w:type="spellEnd"/>
-      <w:r>
-        <w:rPr>
-          <w:rFonts w:ascii="Consolas" w:eastAsia="Times New Roman" w:hAnsi="Consolas" w:cs="Times New Roman"/>
-          <w:color w:val="6A9955"/>
-          <w:kern w:val="0"/>
-          <w:sz w:val="16"/>
-          <w:szCs w:val="16"/>
-          <w:lang w:eastAsia="pt-BR"/>
-          <w14:ligatures w14:val="none"/>
-        </w:rPr>
-        <w:t xml:space="preserve"> pois posso estar buscando tanto a minha foto, quanto a de outra pessoa</w:t>
-      </w:r>
-    </w:p>
-    <w:p>
-      <w:pPr>
-        <w:shd w:val="clear" w:color="auto" w:fill="1F1F1F"/>
-        <w:spacing w:after="0" w:line="285" w:lineRule="atLeast"/>
-        <w:rPr>
-          <w:rFonts w:ascii="Consolas" w:eastAsia="Times New Roman" w:hAnsi="Consolas" w:cs="Times New Roman"/>
-          <w:color w:val="CCCCCC"/>
-          <w:kern w:val="0"/>
-          <w:sz w:val="16"/>
-          <w:szCs w:val="16"/>
-          <w:lang w:eastAsia="pt-BR"/>
-          <w14:ligatures w14:val="none"/>
-        </w:rPr>
-      </w:pPr>
-    </w:p>
-    <w:p>
-      <w:pPr>
-        <w:shd w:val="clear" w:color="auto" w:fill="1F1F1F"/>
-        <w:spacing w:after="0" w:line="285" w:lineRule="atLeast"/>
-        <w:rPr>
-          <w:rFonts w:ascii="Consolas" w:eastAsia="Times New Roman" w:hAnsi="Consolas" w:cs="Times New Roman"/>
-          <w:color w:val="CCCCCC"/>
-          <w:kern w:val="0"/>
-          <w:sz w:val="16"/>
-          <w:szCs w:val="16"/>
-          <w:lang w:eastAsia="pt-BR"/>
-          <w14:ligatures w14:val="none"/>
-        </w:rPr>
-      </w:pPr>
-      <w:r>
-        <w:rPr>
-          <w:rFonts w:ascii="Consolas" w:eastAsia="Times New Roman" w:hAnsi="Consolas" w:cs="Times New Roman"/>
-          <w:color w:val="CCCCCC"/>
-          <w:kern w:val="0"/>
-          <w:sz w:val="16"/>
-          <w:szCs w:val="16"/>
-          <w:lang w:eastAsia="pt-BR"/>
-          <w14:ligatures w14:val="none"/>
-        </w:rPr>
-        <w:t xml:space="preserve">    </w:t>
-      </w:r>
-      <w:proofErr w:type="spellStart"/>
-      <w:r>
-        <w:rPr>
-          <w:rFonts w:ascii="Consolas" w:eastAsia="Times New Roman" w:hAnsi="Consolas" w:cs="Times New Roman"/>
-          <w:color w:val="569CD6"/>
-          <w:kern w:val="0"/>
-          <w:sz w:val="16"/>
-          <w:szCs w:val="16"/>
-          <w:lang w:eastAsia="pt-BR"/>
-          <w14:ligatures w14:val="none"/>
-        </w:rPr>
-        <w:t>const</w:t>
-      </w:r>
-      <w:proofErr w:type="spellEnd"/>
-      <w:r>
-        <w:rPr>
-          <w:rFonts w:ascii="Consolas" w:eastAsia="Times New Roman" w:hAnsi="Consolas" w:cs="Times New Roman"/>
-          <w:color w:val="CCCCCC"/>
-          <w:kern w:val="0"/>
-          <w:sz w:val="16"/>
-          <w:szCs w:val="16"/>
-          <w:lang w:eastAsia="pt-BR"/>
-          <w14:ligatures w14:val="none"/>
-        </w:rPr>
-        <w:t xml:space="preserve"> </w:t>
-      </w:r>
-      <w:proofErr w:type="spellStart"/>
-      <w:r>
-        <w:rPr>
-          <w:rFonts w:ascii="Consolas" w:eastAsia="Times New Roman" w:hAnsi="Consolas" w:cs="Times New Roman"/>
-          <w:color w:val="4FC1FF"/>
-          <w:kern w:val="0"/>
-          <w:sz w:val="16"/>
-          <w:szCs w:val="16"/>
-          <w:lang w:eastAsia="pt-BR"/>
-          <w14:ligatures w14:val="none"/>
-        </w:rPr>
-        <w:t>photos</w:t>
-      </w:r>
-      <w:proofErr w:type="spellEnd"/>
-      <w:r>
-        <w:rPr>
-          <w:rFonts w:ascii="Consolas" w:eastAsia="Times New Roman" w:hAnsi="Consolas" w:cs="Times New Roman"/>
-          <w:color w:val="CCCCCC"/>
-          <w:kern w:val="0"/>
-          <w:sz w:val="16"/>
-          <w:szCs w:val="16"/>
-          <w:lang w:eastAsia="pt-BR"/>
-          <w14:ligatures w14:val="none"/>
-        </w:rPr>
-        <w:t xml:space="preserve"> </w:t>
-      </w:r>
-      <w:r>
-        <w:rPr>
-          <w:rFonts w:ascii="Consolas" w:eastAsia="Times New Roman" w:hAnsi="Consolas" w:cs="Times New Roman"/>
-          <w:color w:val="D4D4D4"/>
-          <w:kern w:val="0"/>
-          <w:sz w:val="16"/>
-          <w:szCs w:val="16"/>
-          <w:lang w:eastAsia="pt-BR"/>
-          <w14:ligatures w14:val="none"/>
-        </w:rPr>
-        <w:t>=</w:t>
-      </w:r>
-      <w:r>
-        <w:rPr>
-          <w:rFonts w:ascii="Consolas" w:eastAsia="Times New Roman" w:hAnsi="Consolas" w:cs="Times New Roman"/>
-          <w:color w:val="CCCCCC"/>
-          <w:kern w:val="0"/>
-          <w:sz w:val="16"/>
-          <w:szCs w:val="16"/>
-          <w:lang w:eastAsia="pt-BR"/>
-          <w14:ligatures w14:val="none"/>
-        </w:rPr>
-        <w:t xml:space="preserve"> </w:t>
-      </w:r>
-      <w:proofErr w:type="spellStart"/>
-      <w:r>
-        <w:rPr>
-          <w:rFonts w:ascii="Consolas" w:eastAsia="Times New Roman" w:hAnsi="Consolas" w:cs="Times New Roman"/>
-          <w:color w:val="C586C0"/>
-          <w:kern w:val="0"/>
-          <w:sz w:val="16"/>
-          <w:szCs w:val="16"/>
-          <w:lang w:eastAsia="pt-BR"/>
-          <w14:ligatures w14:val="none"/>
-        </w:rPr>
-        <w:t>await</w:t>
-      </w:r>
-      <w:proofErr w:type="spellEnd"/>
-      <w:r>
-        <w:rPr>
-          <w:rFonts w:ascii="Consolas" w:eastAsia="Times New Roman" w:hAnsi="Consolas" w:cs="Times New Roman"/>
-          <w:color w:val="CCCCCC"/>
-          <w:kern w:val="0"/>
-          <w:sz w:val="16"/>
-          <w:szCs w:val="16"/>
-          <w:lang w:eastAsia="pt-BR"/>
-          <w14:ligatures w14:val="none"/>
-        </w:rPr>
-        <w:t xml:space="preserve"> </w:t>
-      </w:r>
-      <w:proofErr w:type="spellStart"/>
-      <w:r>
-        <w:rPr>
-          <w:rFonts w:ascii="Consolas" w:eastAsia="Times New Roman" w:hAnsi="Consolas" w:cs="Times New Roman"/>
-          <w:color w:val="4EC9B0"/>
-          <w:kern w:val="0"/>
-          <w:sz w:val="16"/>
-          <w:szCs w:val="16"/>
-          <w:lang w:eastAsia="pt-BR"/>
-          <w14:ligatures w14:val="none"/>
-        </w:rPr>
-        <w:t>Photo</w:t>
-      </w:r>
-      <w:r>
-        <w:rPr>
-          <w:rFonts w:ascii="Consolas" w:eastAsia="Times New Roman" w:hAnsi="Consolas" w:cs="Times New Roman"/>
-          <w:color w:val="CCCCCC"/>
-          <w:kern w:val="0"/>
-          <w:sz w:val="16"/>
-          <w:szCs w:val="16"/>
-          <w:lang w:eastAsia="pt-BR"/>
-          <w14:ligatures w14:val="none"/>
-        </w:rPr>
-        <w:t>.</w:t>
-      </w:r>
-      <w:r>
-        <w:rPr>
-          <w:rFonts w:ascii="Consolas" w:eastAsia="Times New Roman" w:hAnsi="Consolas" w:cs="Times New Roman"/>
-          <w:color w:val="DCDCAA"/>
-          <w:kern w:val="0"/>
-          <w:sz w:val="16"/>
-          <w:szCs w:val="16"/>
-          <w:lang w:eastAsia="pt-BR"/>
-          <w14:ligatures w14:val="none"/>
-        </w:rPr>
-        <w:t>find</w:t>
-      </w:r>
-      <w:proofErr w:type="spellEnd"/>
-      <w:proofErr w:type="gramStart"/>
-      <w:r>
-        <w:rPr>
-          <w:rFonts w:ascii="Consolas" w:eastAsia="Times New Roman" w:hAnsi="Consolas" w:cs="Times New Roman"/>
-          <w:color w:val="CCCCCC"/>
-          <w:kern w:val="0"/>
-          <w:sz w:val="16"/>
-          <w:szCs w:val="16"/>
-          <w:lang w:eastAsia="pt-BR"/>
-          <w14:ligatures w14:val="none"/>
-        </w:rPr>
-        <w:t xml:space="preserve">({ </w:t>
-      </w:r>
-      <w:proofErr w:type="spellStart"/>
-      <w:r>
-        <w:rPr>
-          <w:rFonts w:ascii="Consolas" w:eastAsia="Times New Roman" w:hAnsi="Consolas" w:cs="Times New Roman"/>
-          <w:color w:val="9CDCFE"/>
-          <w:kern w:val="0"/>
-          <w:sz w:val="16"/>
-          <w:szCs w:val="16"/>
-          <w:lang w:eastAsia="pt-BR"/>
-          <w14:ligatures w14:val="none"/>
-        </w:rPr>
-        <w:t>userId</w:t>
-      </w:r>
-      <w:proofErr w:type="spellEnd"/>
-      <w:proofErr w:type="gramEnd"/>
-      <w:r>
-        <w:rPr>
-          <w:rFonts w:ascii="Consolas" w:eastAsia="Times New Roman" w:hAnsi="Consolas" w:cs="Times New Roman"/>
-          <w:color w:val="9CDCFE"/>
-          <w:kern w:val="0"/>
-          <w:sz w:val="16"/>
-          <w:szCs w:val="16"/>
-          <w:lang w:eastAsia="pt-BR"/>
-          <w14:ligatures w14:val="none"/>
-        </w:rPr>
-        <w:t>:</w:t>
-      </w:r>
-      <w:r>
-        <w:rPr>
-          <w:rFonts w:ascii="Consolas" w:eastAsia="Times New Roman" w:hAnsi="Consolas" w:cs="Times New Roman"/>
-          <w:color w:val="CCCCCC"/>
-          <w:kern w:val="0"/>
-          <w:sz w:val="16"/>
-          <w:szCs w:val="16"/>
-          <w:lang w:eastAsia="pt-BR"/>
-          <w14:ligatures w14:val="none"/>
-        </w:rPr>
-        <w:t xml:space="preserve"> </w:t>
-      </w:r>
-      <w:r>
-        <w:rPr>
-          <w:rFonts w:ascii="Consolas" w:eastAsia="Times New Roman" w:hAnsi="Consolas" w:cs="Times New Roman"/>
-          <w:color w:val="4FC1FF"/>
-          <w:kern w:val="0"/>
-          <w:sz w:val="16"/>
-          <w:szCs w:val="16"/>
-          <w:lang w:eastAsia="pt-BR"/>
-          <w14:ligatures w14:val="none"/>
-        </w:rPr>
-        <w:t>id</w:t>
-      </w:r>
-      <w:r>
-        <w:rPr>
-          <w:rFonts w:ascii="Consolas" w:eastAsia="Times New Roman" w:hAnsi="Consolas" w:cs="Times New Roman"/>
-          <w:color w:val="CCCCCC"/>
-          <w:kern w:val="0"/>
-          <w:sz w:val="16"/>
-          <w:szCs w:val="16"/>
-          <w:lang w:eastAsia="pt-BR"/>
-          <w14:ligatures w14:val="none"/>
-        </w:rPr>
-        <w:t xml:space="preserve"> }).</w:t>
-      </w:r>
-      <w:proofErr w:type="spellStart"/>
-      <w:r>
-        <w:rPr>
-          <w:rFonts w:ascii="Consolas" w:eastAsia="Times New Roman" w:hAnsi="Consolas" w:cs="Times New Roman"/>
-          <w:color w:val="DCDCAA"/>
-          <w:kern w:val="0"/>
-          <w:sz w:val="16"/>
-          <w:szCs w:val="16"/>
-          <w:lang w:eastAsia="pt-BR"/>
-          <w14:ligatures w14:val="none"/>
-        </w:rPr>
-        <w:t>sort</w:t>
-      </w:r>
-      <w:proofErr w:type="spellEnd"/>
-      <w:r>
-        <w:rPr>
-          <w:rFonts w:ascii="Consolas" w:eastAsia="Times New Roman" w:hAnsi="Consolas" w:cs="Times New Roman"/>
-          <w:color w:val="CCCCCC"/>
-          <w:kern w:val="0"/>
-          <w:sz w:val="16"/>
-          <w:szCs w:val="16"/>
-          <w:lang w:eastAsia="pt-BR"/>
-          <w14:ligatures w14:val="none"/>
-        </w:rPr>
-        <w:t>([[</w:t>
-      </w:r>
-      <w:r>
-        <w:rPr>
-          <w:rFonts w:ascii="Consolas" w:eastAsia="Times New Roman" w:hAnsi="Consolas" w:cs="Times New Roman"/>
-          <w:color w:val="CE9178"/>
-          <w:kern w:val="0"/>
-          <w:sz w:val="16"/>
-          <w:szCs w:val="16"/>
-          <w:lang w:eastAsia="pt-BR"/>
-          <w14:ligatures w14:val="none"/>
-        </w:rPr>
-        <w:t>'</w:t>
-      </w:r>
-      <w:proofErr w:type="spellStart"/>
-      <w:r>
-        <w:rPr>
-          <w:rFonts w:ascii="Consolas" w:eastAsia="Times New Roman" w:hAnsi="Consolas" w:cs="Times New Roman"/>
-          <w:color w:val="CE9178"/>
-          <w:kern w:val="0"/>
-          <w:sz w:val="16"/>
-          <w:szCs w:val="16"/>
-          <w:lang w:eastAsia="pt-BR"/>
-          <w14:ligatures w14:val="none"/>
-        </w:rPr>
-        <w:t>createdAt</w:t>
-      </w:r>
-      <w:proofErr w:type="spellEnd"/>
-      <w:r>
-        <w:rPr>
-          <w:rFonts w:ascii="Consolas" w:eastAsia="Times New Roman" w:hAnsi="Consolas" w:cs="Times New Roman"/>
-          <w:color w:val="CE9178"/>
-          <w:kern w:val="0"/>
-          <w:sz w:val="16"/>
-          <w:szCs w:val="16"/>
-          <w:lang w:eastAsia="pt-BR"/>
-          <w14:ligatures w14:val="none"/>
-        </w:rPr>
-        <w:t>'</w:t>
-      </w:r>
-      <w:r>
-        <w:rPr>
-          <w:rFonts w:ascii="Consolas" w:eastAsia="Times New Roman" w:hAnsi="Consolas" w:cs="Times New Roman"/>
-          <w:color w:val="CCCCCC"/>
-          <w:kern w:val="0"/>
-          <w:sz w:val="16"/>
-          <w:szCs w:val="16"/>
-          <w:lang w:eastAsia="pt-BR"/>
-          <w14:ligatures w14:val="none"/>
-        </w:rPr>
-        <w:t xml:space="preserve">, </w:t>
-      </w:r>
-      <w:r>
-        <w:rPr>
-          <w:rFonts w:ascii="Consolas" w:eastAsia="Times New Roman" w:hAnsi="Consolas" w:cs="Times New Roman"/>
-          <w:color w:val="D4D4D4"/>
-          <w:kern w:val="0"/>
-          <w:sz w:val="16"/>
-          <w:szCs w:val="16"/>
-          <w:lang w:eastAsia="pt-BR"/>
-          <w14:ligatures w14:val="none"/>
-        </w:rPr>
-        <w:t>-</w:t>
-      </w:r>
-      <w:r>
-        <w:rPr>
-          <w:rFonts w:ascii="Consolas" w:eastAsia="Times New Roman" w:hAnsi="Consolas" w:cs="Times New Roman"/>
-          <w:color w:val="B5CEA8"/>
-          <w:kern w:val="0"/>
-          <w:sz w:val="16"/>
-          <w:szCs w:val="16"/>
-          <w:lang w:eastAsia="pt-BR"/>
-          <w14:ligatures w14:val="none"/>
-        </w:rPr>
-        <w:t>1</w:t>
-      </w:r>
-      <w:r>
-        <w:rPr>
-          <w:rFonts w:ascii="Consolas" w:eastAsia="Times New Roman" w:hAnsi="Consolas" w:cs="Times New Roman"/>
-          <w:color w:val="CCCCCC"/>
-          <w:kern w:val="0"/>
-          <w:sz w:val="16"/>
-          <w:szCs w:val="16"/>
-          <w:lang w:eastAsia="pt-BR"/>
-          <w14:ligatures w14:val="none"/>
-        </w:rPr>
-        <w:t>]]).</w:t>
-      </w:r>
-      <w:proofErr w:type="spellStart"/>
-      <w:r>
-        <w:rPr>
-          <w:rFonts w:ascii="Consolas" w:eastAsia="Times New Roman" w:hAnsi="Consolas" w:cs="Times New Roman"/>
-          <w:color w:val="DCDCAA"/>
-          <w:kern w:val="0"/>
-          <w:sz w:val="16"/>
-          <w:szCs w:val="16"/>
-          <w:lang w:eastAsia="pt-BR"/>
-          <w14:ligatures w14:val="none"/>
-        </w:rPr>
-        <w:t>exec</w:t>
-      </w:r>
-      <w:proofErr w:type="spellEnd"/>
-      <w:r>
-        <w:rPr>
-          <w:rFonts w:ascii="Consolas" w:eastAsia="Times New Roman" w:hAnsi="Consolas" w:cs="Times New Roman"/>
-          <w:color w:val="CCCCCC"/>
-          <w:kern w:val="0"/>
-          <w:sz w:val="16"/>
-          <w:szCs w:val="16"/>
-          <w:lang w:eastAsia="pt-BR"/>
-          <w14:ligatures w14:val="none"/>
-        </w:rPr>
-        <w:t>()</w:t>
-      </w:r>
-    </w:p>
-    <w:p>
-      <w:pPr>
-        <w:shd w:val="clear" w:color="auto" w:fill="1F1F1F"/>
-        <w:spacing w:after="0" w:line="285" w:lineRule="atLeast"/>
-        <w:rPr>
-          <w:rFonts w:ascii="Consolas" w:eastAsia="Times New Roman" w:hAnsi="Consolas" w:cs="Times New Roman"/>
-          <w:color w:val="CCCCCC"/>
-          <w:kern w:val="0"/>
-          <w:sz w:val="16"/>
-          <w:szCs w:val="16"/>
-          <w:lang w:eastAsia="pt-BR"/>
-          <w14:ligatures w14:val="none"/>
-        </w:rPr>
-      </w:pPr>
-      <w:r>
-        <w:rPr>
-          <w:rFonts w:ascii="Consolas" w:eastAsia="Times New Roman" w:hAnsi="Consolas" w:cs="Times New Roman"/>
-          <w:color w:val="CCCCCC"/>
-          <w:kern w:val="0"/>
-          <w:sz w:val="16"/>
-          <w:szCs w:val="16"/>
-          <w:lang w:eastAsia="pt-BR"/>
-          <w14:ligatures w14:val="none"/>
-        </w:rPr>
-        <w:t xml:space="preserve">    </w:t>
-      </w:r>
-      <w:r>
-        <w:rPr>
-          <w:rFonts w:ascii="Consolas" w:eastAsia="Times New Roman" w:hAnsi="Consolas" w:cs="Times New Roman"/>
-          <w:color w:val="6A9955"/>
-          <w:kern w:val="0"/>
-          <w:sz w:val="16"/>
-          <w:szCs w:val="16"/>
-          <w:lang w:eastAsia="pt-BR"/>
-          <w14:ligatures w14:val="none"/>
-        </w:rPr>
-        <w:t xml:space="preserve">//id </w:t>
-      </w:r>
-      <w:proofErr w:type="spellStart"/>
-      <w:r>
-        <w:rPr>
-          <w:rFonts w:ascii="Consolas" w:eastAsia="Times New Roman" w:hAnsi="Consolas" w:cs="Times New Roman"/>
-          <w:color w:val="6A9955"/>
-          <w:kern w:val="0"/>
-          <w:sz w:val="16"/>
-          <w:szCs w:val="16"/>
-          <w:lang w:eastAsia="pt-BR"/>
-          <w14:ligatures w14:val="none"/>
-        </w:rPr>
-        <w:t>od</w:t>
-      </w:r>
-      <w:proofErr w:type="spellEnd"/>
-      <w:r>
-        <w:rPr>
-          <w:rFonts w:ascii="Consolas" w:eastAsia="Times New Roman" w:hAnsi="Consolas" w:cs="Times New Roman"/>
-          <w:color w:val="6A9955"/>
-          <w:kern w:val="0"/>
-          <w:sz w:val="16"/>
-          <w:szCs w:val="16"/>
-          <w:lang w:eastAsia="pt-BR"/>
-          <w14:ligatures w14:val="none"/>
-        </w:rPr>
-        <w:t xml:space="preserve"> </w:t>
-      </w:r>
-      <w:proofErr w:type="spellStart"/>
-      <w:r>
-        <w:rPr>
-          <w:rFonts w:ascii="Consolas" w:eastAsia="Times New Roman" w:hAnsi="Consolas" w:cs="Times New Roman"/>
-          <w:color w:val="6A9955"/>
-          <w:kern w:val="0"/>
-          <w:sz w:val="16"/>
-          <w:szCs w:val="16"/>
-          <w:lang w:eastAsia="pt-BR"/>
-          <w14:ligatures w14:val="none"/>
-        </w:rPr>
-        <w:t>usuario</w:t>
-      </w:r>
-      <w:proofErr w:type="spellEnd"/>
-      <w:r>
-        <w:rPr>
-          <w:rFonts w:ascii="Consolas" w:eastAsia="Times New Roman" w:hAnsi="Consolas" w:cs="Times New Roman"/>
-          <w:color w:val="6A9955"/>
-          <w:kern w:val="0"/>
-          <w:sz w:val="16"/>
-          <w:szCs w:val="16"/>
-          <w:lang w:eastAsia="pt-BR"/>
-          <w14:ligatures w14:val="none"/>
-        </w:rPr>
-        <w:t xml:space="preserve"> + id da foto</w:t>
-      </w:r>
-    </w:p>
-    <w:p>
-      <w:pPr>
-        <w:shd w:val="clear" w:color="auto" w:fill="1F1F1F"/>
-        <w:spacing w:after="0" w:line="285" w:lineRule="atLeast"/>
-        <w:rPr>
-          <w:rFonts w:ascii="Consolas" w:eastAsia="Times New Roman" w:hAnsi="Consolas" w:cs="Times New Roman"/>
-          <w:color w:val="CCCCCC"/>
-          <w:kern w:val="0"/>
-          <w:sz w:val="16"/>
-          <w:szCs w:val="16"/>
-          <w:lang w:eastAsia="pt-BR"/>
-          <w14:ligatures w14:val="none"/>
-        </w:rPr>
-      </w:pPr>
-      <w:r>
-        <w:rPr>
-          <w:rFonts w:ascii="Consolas" w:eastAsia="Times New Roman" w:hAnsi="Consolas" w:cs="Times New Roman"/>
-          <w:color w:val="CCCCCC"/>
-          <w:kern w:val="0"/>
-          <w:sz w:val="16"/>
-          <w:szCs w:val="16"/>
-          <w:lang w:eastAsia="pt-BR"/>
-          <w14:ligatures w14:val="none"/>
-        </w:rPr>
-        <w:t xml:space="preserve">    </w:t>
-      </w:r>
-      <w:proofErr w:type="spellStart"/>
-      <w:r>
-        <w:rPr>
-          <w:rFonts w:ascii="Consolas" w:eastAsia="Times New Roman" w:hAnsi="Consolas" w:cs="Times New Roman"/>
-          <w:color w:val="C586C0"/>
-          <w:kern w:val="0"/>
-          <w:sz w:val="16"/>
-          <w:szCs w:val="16"/>
-          <w:lang w:eastAsia="pt-BR"/>
-          <w14:ligatures w14:val="none"/>
-        </w:rPr>
-        <w:t>return</w:t>
-      </w:r>
-      <w:proofErr w:type="spellEnd"/>
-      <w:r>
-        <w:rPr>
-          <w:rFonts w:ascii="Consolas" w:eastAsia="Times New Roman" w:hAnsi="Consolas" w:cs="Times New Roman"/>
-          <w:color w:val="CCCCCC"/>
-          <w:kern w:val="0"/>
-          <w:sz w:val="16"/>
-          <w:szCs w:val="16"/>
-          <w:lang w:eastAsia="pt-BR"/>
-          <w14:ligatures w14:val="none"/>
-        </w:rPr>
-        <w:t xml:space="preserve"> </w:t>
-      </w:r>
-      <w:proofErr w:type="spellStart"/>
-      <w:proofErr w:type="gramStart"/>
-      <w:r>
-        <w:rPr>
-          <w:rFonts w:ascii="Consolas" w:eastAsia="Times New Roman" w:hAnsi="Consolas" w:cs="Times New Roman"/>
-          <w:color w:val="9CDCFE"/>
-          <w:kern w:val="0"/>
-          <w:sz w:val="16"/>
-          <w:szCs w:val="16"/>
-          <w:lang w:eastAsia="pt-BR"/>
-          <w14:ligatures w14:val="none"/>
-        </w:rPr>
-        <w:t>res</w:t>
-      </w:r>
-      <w:r>
-        <w:rPr>
-          <w:rFonts w:ascii="Consolas" w:eastAsia="Times New Roman" w:hAnsi="Consolas" w:cs="Times New Roman"/>
-          <w:color w:val="CCCCCC"/>
-          <w:kern w:val="0"/>
-          <w:sz w:val="16"/>
-          <w:szCs w:val="16"/>
-          <w:lang w:eastAsia="pt-BR"/>
-          <w14:ligatures w14:val="none"/>
-        </w:rPr>
-        <w:t>.</w:t>
-      </w:r>
-      <w:r>
-        <w:rPr>
-          <w:rFonts w:ascii="Consolas" w:eastAsia="Times New Roman" w:hAnsi="Consolas" w:cs="Times New Roman"/>
-          <w:color w:val="DCDCAA"/>
-          <w:kern w:val="0"/>
-          <w:sz w:val="16"/>
-          <w:szCs w:val="16"/>
-          <w:lang w:eastAsia="pt-BR"/>
-          <w14:ligatures w14:val="none"/>
-        </w:rPr>
-        <w:t>status</w:t>
-      </w:r>
-      <w:proofErr w:type="spellEnd"/>
-      <w:proofErr w:type="gramEnd"/>
-      <w:r>
-        <w:rPr>
-          <w:rFonts w:ascii="Consolas" w:eastAsia="Times New Roman" w:hAnsi="Consolas" w:cs="Times New Roman"/>
-          <w:color w:val="CCCCCC"/>
-          <w:kern w:val="0"/>
-          <w:sz w:val="16"/>
-          <w:szCs w:val="16"/>
-          <w:lang w:eastAsia="pt-BR"/>
-          <w14:ligatures w14:val="none"/>
-        </w:rPr>
-        <w:t>(</w:t>
-      </w:r>
-      <w:r>
-        <w:rPr>
-          <w:rFonts w:ascii="Consolas" w:eastAsia="Times New Roman" w:hAnsi="Consolas" w:cs="Times New Roman"/>
-          <w:color w:val="B5CEA8"/>
-          <w:kern w:val="0"/>
-          <w:sz w:val="16"/>
-          <w:szCs w:val="16"/>
-          <w:lang w:eastAsia="pt-BR"/>
-          <w14:ligatures w14:val="none"/>
-        </w:rPr>
-        <w:t>200</w:t>
-      </w:r>
-      <w:r>
-        <w:rPr>
-          <w:rFonts w:ascii="Consolas" w:eastAsia="Times New Roman" w:hAnsi="Consolas" w:cs="Times New Roman"/>
-          <w:color w:val="CCCCCC"/>
-          <w:kern w:val="0"/>
-          <w:sz w:val="16"/>
-          <w:szCs w:val="16"/>
-          <w:lang w:eastAsia="pt-BR"/>
-          <w14:ligatures w14:val="none"/>
-        </w:rPr>
-        <w:t>).</w:t>
-      </w:r>
-      <w:proofErr w:type="spellStart"/>
-      <w:r>
-        <w:rPr>
-          <w:rFonts w:ascii="Consolas" w:eastAsia="Times New Roman" w:hAnsi="Consolas" w:cs="Times New Roman"/>
-          <w:color w:val="DCDCAA"/>
-          <w:kern w:val="0"/>
-          <w:sz w:val="16"/>
-          <w:szCs w:val="16"/>
-          <w:lang w:eastAsia="pt-BR"/>
-          <w14:ligatures w14:val="none"/>
-        </w:rPr>
-        <w:t>json</w:t>
-      </w:r>
-      <w:proofErr w:type="spellEnd"/>
-      <w:r>
-        <w:rPr>
-          <w:rFonts w:ascii="Consolas" w:eastAsia="Times New Roman" w:hAnsi="Consolas" w:cs="Times New Roman"/>
-          <w:color w:val="CCCCCC"/>
-          <w:kern w:val="0"/>
-          <w:sz w:val="16"/>
-          <w:szCs w:val="16"/>
-          <w:lang w:eastAsia="pt-BR"/>
-          <w14:ligatures w14:val="none"/>
-        </w:rPr>
-        <w:t>(</w:t>
-      </w:r>
-      <w:proofErr w:type="spellStart"/>
-      <w:r>
-        <w:rPr>
-          <w:rFonts w:ascii="Consolas" w:eastAsia="Times New Roman" w:hAnsi="Consolas" w:cs="Times New Roman"/>
-          <w:color w:val="4FC1FF"/>
-          <w:kern w:val="0"/>
-          <w:sz w:val="16"/>
-          <w:szCs w:val="16"/>
-          <w:lang w:eastAsia="pt-BR"/>
-          <w14:ligatures w14:val="none"/>
-        </w:rPr>
-        <w:t>photos</w:t>
-      </w:r>
-      <w:proofErr w:type="spellEnd"/>
-      <w:r>
-        <w:rPr>
-          <w:rFonts w:ascii="Consolas" w:eastAsia="Times New Roman" w:hAnsi="Consolas" w:cs="Times New Roman"/>
-          <w:color w:val="CCCCCC"/>
-          <w:kern w:val="0"/>
-          <w:sz w:val="16"/>
-          <w:szCs w:val="16"/>
-          <w:lang w:eastAsia="pt-BR"/>
-          <w14:ligatures w14:val="none"/>
-        </w:rPr>
-        <w:t>)</w:t>
-      </w:r>
-      <w:r>
-        <w:rPr>
-          <w:rFonts w:ascii="Consolas" w:eastAsia="Times New Roman" w:hAnsi="Consolas" w:cs="Times New Roman"/>
-          <w:color w:val="6A9955"/>
-          <w:kern w:val="0"/>
-          <w:sz w:val="16"/>
-          <w:szCs w:val="16"/>
-          <w:lang w:eastAsia="pt-BR"/>
-          <w14:ligatures w14:val="none"/>
-        </w:rPr>
-        <w:t xml:space="preserve">//retorna dados da foto em </w:t>
-      </w:r>
-      <w:proofErr w:type="spellStart"/>
-      <w:r>
-        <w:rPr>
-          <w:rFonts w:ascii="Consolas" w:eastAsia="Times New Roman" w:hAnsi="Consolas" w:cs="Times New Roman"/>
-          <w:color w:val="6A9955"/>
-          <w:kern w:val="0"/>
-          <w:sz w:val="16"/>
-          <w:szCs w:val="16"/>
-          <w:lang w:eastAsia="pt-BR"/>
-          <w14:ligatures w14:val="none"/>
-        </w:rPr>
-        <w:t>json</w:t>
-      </w:r>
-      <w:proofErr w:type="spellEnd"/>
-      <w:r>
-        <w:rPr>
-          <w:rFonts w:ascii="Consolas" w:eastAsia="Times New Roman" w:hAnsi="Consolas" w:cs="Times New Roman"/>
-          <w:color w:val="6A9955"/>
-          <w:kern w:val="0"/>
-          <w:sz w:val="16"/>
-          <w:szCs w:val="16"/>
-          <w:lang w:eastAsia="pt-BR"/>
-          <w14:ligatures w14:val="none"/>
-        </w:rPr>
-        <w:t xml:space="preserve"> </w:t>
-      </w:r>
-    </w:p>
-    <w:p>
-      <w:pPr>
-        <w:shd w:val="clear" w:color="auto" w:fill="1F1F1F"/>
-        <w:spacing w:after="0" w:line="285" w:lineRule="atLeast"/>
-        <w:rPr>
-          <w:rFonts w:ascii="Consolas" w:eastAsia="Times New Roman" w:hAnsi="Consolas" w:cs="Times New Roman"/>
-          <w:color w:val="CCCCCC"/>
-          <w:kern w:val="0"/>
-          <w:sz w:val="16"/>
-          <w:szCs w:val="16"/>
-          <w:lang w:eastAsia="pt-BR"/>
-          <w14:ligatures w14:val="none"/>
-        </w:rPr>
-      </w:pPr>
-      <w:r>
-        <w:rPr>
-          <w:rFonts w:ascii="Consolas" w:eastAsia="Times New Roman" w:hAnsi="Consolas" w:cs="Times New Roman"/>
-          <w:color w:val="CCCCCC"/>
-          <w:kern w:val="0"/>
-          <w:sz w:val="16"/>
-          <w:szCs w:val="16"/>
-          <w:lang w:eastAsia="pt-BR"/>
-          <w14:ligatures w14:val="none"/>
-        </w:rPr>
-        <w:t>}</w:t>
-      </w:r>
-    </w:p>
-    <w:p>
-      <w:pPr>
-        <w:tabs>
-          <w:tab w:val="left" w:pos="2133"/>
-        </w:tabs>
-        <w:spacing w:line="360" w:lineRule="auto"/>
-        <w:jc w:val="both"/>
+      </w:pPr>
+      <w:proofErr w:type="spellStart"/>
+      <w:r>
         <w:rPr>
           <w:rFonts w:ascii="Arial" w:eastAsia="Times New Roman" w:hAnsi="Arial" w:cs="Arial"/>
           <w:b/>
@@ -54670,15 +54665,10 @@
           <w:szCs w:val="24"/>
           <w:lang w:eastAsia="pt-BR"/>
         </w:rPr>
-      </w:pPr>
-    </w:p>
-    <w:p>
-      <w:pPr>
-        <w:tabs>
-          <w:tab w:val="left" w:pos="2133"/>
-        </w:tabs>
-        <w:spacing w:line="360" w:lineRule="auto"/>
-        <w:jc w:val="both"/>
+        <w:t>Routes</w:t>
+      </w:r>
+      <w:proofErr w:type="spellEnd"/>
+      <w:r>
         <w:rPr>
           <w:rFonts w:ascii="Arial" w:eastAsia="Times New Roman" w:hAnsi="Arial" w:cs="Arial"/>
           <w:b/>
@@ -54689,230 +54679,196 @@
           <w:szCs w:val="24"/>
           <w:lang w:eastAsia="pt-BR"/>
         </w:rPr>
-      </w:pPr>
-      <w:proofErr w:type="spellStart"/>
-      <w:r>
+        <w:t>&gt;PhotoRoutes.js</w:t>
+      </w:r>
+    </w:p>
+    <w:p>
+      <w:pPr>
+        <w:shd w:val="clear" w:color="auto" w:fill="1F1F1F"/>
+        <w:spacing w:after="0" w:line="285" w:lineRule="atLeast"/>
+        <w:rPr>
+          <w:rFonts w:ascii="Consolas" w:eastAsia="Times New Roman" w:hAnsi="Consolas" w:cs="Times New Roman"/>
+          <w:color w:val="CCCCCC"/>
+          <w:kern w:val="0"/>
+          <w:sz w:val="16"/>
+          <w:szCs w:val="16"/>
+          <w:lang w:eastAsia="pt-BR"/>
+          <w14:ligatures w14:val="none"/>
+        </w:rPr>
+      </w:pPr>
+      <w:proofErr w:type="spellStart"/>
+      <w:proofErr w:type="gramStart"/>
+      <w:r>
+        <w:rPr>
+          <w:rFonts w:ascii="Consolas" w:eastAsia="Times New Roman" w:hAnsi="Consolas" w:cs="Times New Roman"/>
+          <w:color w:val="4FC1FF"/>
+          <w:kern w:val="0"/>
+          <w:sz w:val="16"/>
+          <w:szCs w:val="16"/>
+          <w:lang w:eastAsia="pt-BR"/>
+          <w14:ligatures w14:val="none"/>
+        </w:rPr>
+        <w:t>router</w:t>
+      </w:r>
+      <w:r>
+        <w:rPr>
+          <w:rFonts w:ascii="Consolas" w:eastAsia="Times New Roman" w:hAnsi="Consolas" w:cs="Times New Roman"/>
+          <w:color w:val="CCCCCC"/>
+          <w:kern w:val="0"/>
+          <w:sz w:val="16"/>
+          <w:szCs w:val="16"/>
+          <w:lang w:eastAsia="pt-BR"/>
+          <w14:ligatures w14:val="none"/>
+        </w:rPr>
+        <w:t>.</w:t>
+      </w:r>
+      <w:r>
+        <w:rPr>
+          <w:rFonts w:ascii="Consolas" w:eastAsia="Times New Roman" w:hAnsi="Consolas" w:cs="Times New Roman"/>
+          <w:color w:val="DCDCAA"/>
+          <w:kern w:val="0"/>
+          <w:sz w:val="16"/>
+          <w:szCs w:val="16"/>
+          <w:lang w:eastAsia="pt-BR"/>
+          <w14:ligatures w14:val="none"/>
+        </w:rPr>
+        <w:t>get</w:t>
+      </w:r>
+      <w:proofErr w:type="spellEnd"/>
+      <w:r>
+        <w:rPr>
+          <w:rFonts w:ascii="Consolas" w:eastAsia="Times New Roman" w:hAnsi="Consolas" w:cs="Times New Roman"/>
+          <w:color w:val="CCCCCC"/>
+          <w:kern w:val="0"/>
+          <w:sz w:val="16"/>
+          <w:szCs w:val="16"/>
+          <w:lang w:eastAsia="pt-BR"/>
+          <w14:ligatures w14:val="none"/>
+        </w:rPr>
+        <w:t>(</w:t>
+      </w:r>
+      <w:proofErr w:type="gramEnd"/>
+      <w:r>
+        <w:rPr>
+          <w:rFonts w:ascii="Consolas" w:eastAsia="Times New Roman" w:hAnsi="Consolas" w:cs="Times New Roman"/>
+          <w:color w:val="CE9178"/>
+          <w:kern w:val="0"/>
+          <w:sz w:val="16"/>
+          <w:szCs w:val="16"/>
+          <w:lang w:eastAsia="pt-BR"/>
+          <w14:ligatures w14:val="none"/>
+        </w:rPr>
+        <w:t>"/</w:t>
+      </w:r>
+      <w:proofErr w:type="spellStart"/>
+      <w:r>
+        <w:rPr>
+          <w:rFonts w:ascii="Consolas" w:eastAsia="Times New Roman" w:hAnsi="Consolas" w:cs="Times New Roman"/>
+          <w:color w:val="CE9178"/>
+          <w:kern w:val="0"/>
+          <w:sz w:val="16"/>
+          <w:szCs w:val="16"/>
+          <w:lang w:eastAsia="pt-BR"/>
+          <w14:ligatures w14:val="none"/>
+        </w:rPr>
+        <w:t>user</w:t>
+      </w:r>
+      <w:proofErr w:type="spellEnd"/>
+      <w:r>
+        <w:rPr>
+          <w:rFonts w:ascii="Consolas" w:eastAsia="Times New Roman" w:hAnsi="Consolas" w:cs="Times New Roman"/>
+          <w:color w:val="CE9178"/>
+          <w:kern w:val="0"/>
+          <w:sz w:val="16"/>
+          <w:szCs w:val="16"/>
+          <w:lang w:eastAsia="pt-BR"/>
+          <w14:ligatures w14:val="none"/>
+        </w:rPr>
+        <w:t>/:id"</w:t>
+      </w:r>
+      <w:r>
+        <w:rPr>
+          <w:rFonts w:ascii="Consolas" w:eastAsia="Times New Roman" w:hAnsi="Consolas" w:cs="Times New Roman"/>
+          <w:color w:val="CCCCCC"/>
+          <w:kern w:val="0"/>
+          <w:sz w:val="16"/>
+          <w:szCs w:val="16"/>
+          <w:lang w:eastAsia="pt-BR"/>
+          <w14:ligatures w14:val="none"/>
+        </w:rPr>
+        <w:t xml:space="preserve">, </w:t>
+      </w:r>
+      <w:proofErr w:type="spellStart"/>
+      <w:r>
+        <w:rPr>
+          <w:rFonts w:ascii="Consolas" w:eastAsia="Times New Roman" w:hAnsi="Consolas" w:cs="Times New Roman"/>
+          <w:color w:val="DCDCAA"/>
+          <w:kern w:val="0"/>
+          <w:sz w:val="16"/>
+          <w:szCs w:val="16"/>
+          <w:lang w:eastAsia="pt-BR"/>
+          <w14:ligatures w14:val="none"/>
+        </w:rPr>
+        <w:t>authGuard</w:t>
+      </w:r>
+      <w:proofErr w:type="spellEnd"/>
+      <w:r>
+        <w:rPr>
+          <w:rFonts w:ascii="Consolas" w:eastAsia="Times New Roman" w:hAnsi="Consolas" w:cs="Times New Roman"/>
+          <w:color w:val="CCCCCC"/>
+          <w:kern w:val="0"/>
+          <w:sz w:val="16"/>
+          <w:szCs w:val="16"/>
+          <w:lang w:eastAsia="pt-BR"/>
+          <w14:ligatures w14:val="none"/>
+        </w:rPr>
+        <w:t xml:space="preserve">, </w:t>
+      </w:r>
+      <w:proofErr w:type="spellStart"/>
+      <w:r>
+        <w:rPr>
+          <w:rFonts w:ascii="Consolas" w:eastAsia="Times New Roman" w:hAnsi="Consolas" w:cs="Times New Roman"/>
+          <w:color w:val="DCDCAA"/>
+          <w:kern w:val="0"/>
+          <w:sz w:val="16"/>
+          <w:szCs w:val="16"/>
+          <w:lang w:eastAsia="pt-BR"/>
+          <w14:ligatures w14:val="none"/>
+        </w:rPr>
+        <w:t>getUserPhotos</w:t>
+      </w:r>
+      <w:proofErr w:type="spellEnd"/>
+      <w:r>
+        <w:rPr>
+          <w:rFonts w:ascii="Consolas" w:eastAsia="Times New Roman" w:hAnsi="Consolas" w:cs="Times New Roman"/>
+          <w:color w:val="CCCCCC"/>
+          <w:kern w:val="0"/>
+          <w:sz w:val="16"/>
+          <w:szCs w:val="16"/>
+          <w:lang w:eastAsia="pt-BR"/>
+          <w14:ligatures w14:val="none"/>
+        </w:rPr>
+        <w:t>)</w:t>
+      </w:r>
+    </w:p>
+    <w:p>
+      <w:pPr>
+        <w:tabs>
+          <w:tab w:val="left" w:pos="2133"/>
+        </w:tabs>
+        <w:spacing w:line="360" w:lineRule="auto"/>
+        <w:jc w:val="both"/>
         <w:rPr>
           <w:rFonts w:ascii="Arial" w:eastAsia="Times New Roman" w:hAnsi="Arial" w:cs="Arial"/>
           <w:b/>
           <w:bCs/>
           <w:i/>
           <w:iCs/>
-          <w:sz w:val="24"/>
-          <w:szCs w:val="24"/>
-          <w:lang w:eastAsia="pt-BR"/>
-        </w:rPr>
-        <w:t>Routes</w:t>
-      </w:r>
-      <w:proofErr w:type="spellEnd"/>
-      <w:r>
-        <w:rPr>
-          <w:rFonts w:ascii="Arial" w:eastAsia="Times New Roman" w:hAnsi="Arial" w:cs="Arial"/>
-          <w:b/>
-          <w:bCs/>
-          <w:i/>
-          <w:iCs/>
-          <w:sz w:val="24"/>
-          <w:szCs w:val="24"/>
-          <w:lang w:eastAsia="pt-BR"/>
-        </w:rPr>
-        <w:t>&gt;PhotoRoute</w:t>
-      </w:r>
-      <w:r>
-        <w:rPr>
-          <w:rFonts w:ascii="Arial" w:eastAsia="Times New Roman" w:hAnsi="Arial" w:cs="Arial"/>
-          <w:b/>
-          <w:bCs/>
-          <w:i/>
-          <w:iCs/>
-          <w:sz w:val="24"/>
-          <w:szCs w:val="24"/>
-          <w:lang w:eastAsia="pt-BR"/>
-        </w:rPr>
-        <w:t>s</w:t>
-      </w:r>
-      <w:r>
-        <w:rPr>
-          <w:rFonts w:ascii="Arial" w:eastAsia="Times New Roman" w:hAnsi="Arial" w:cs="Arial"/>
-          <w:b/>
-          <w:bCs/>
-          <w:i/>
-          <w:iCs/>
-          <w:sz w:val="24"/>
-          <w:szCs w:val="24"/>
-          <w:lang w:eastAsia="pt-BR"/>
-        </w:rPr>
-        <w:t>.js</w:t>
-      </w:r>
-    </w:p>
-    <w:p>
-      <w:pPr>
-        <w:shd w:val="clear" w:color="auto" w:fill="1F1F1F"/>
-        <w:spacing w:after="0" w:line="285" w:lineRule="atLeast"/>
-        <w:rPr>
-          <w:rFonts w:ascii="Consolas" w:eastAsia="Times New Roman" w:hAnsi="Consolas" w:cs="Times New Roman"/>
-          <w:color w:val="CCCCCC"/>
-          <w:kern w:val="0"/>
-          <w:sz w:val="16"/>
-          <w:szCs w:val="16"/>
-          <w:lang w:eastAsia="pt-BR"/>
-          <w14:ligatures w14:val="none"/>
-        </w:rPr>
-      </w:pPr>
-      <w:proofErr w:type="spellStart"/>
-      <w:proofErr w:type="gramStart"/>
-      <w:r>
-        <w:rPr>
-          <w:rFonts w:ascii="Consolas" w:eastAsia="Times New Roman" w:hAnsi="Consolas" w:cs="Times New Roman"/>
-          <w:color w:val="4FC1FF"/>
-          <w:kern w:val="0"/>
-          <w:sz w:val="16"/>
-          <w:szCs w:val="16"/>
-          <w:lang w:eastAsia="pt-BR"/>
-          <w14:ligatures w14:val="none"/>
-        </w:rPr>
-        <w:t>router</w:t>
-      </w:r>
-      <w:r>
-        <w:rPr>
-          <w:rFonts w:ascii="Consolas" w:eastAsia="Times New Roman" w:hAnsi="Consolas" w:cs="Times New Roman"/>
-          <w:color w:val="CCCCCC"/>
-          <w:kern w:val="0"/>
-          <w:sz w:val="16"/>
-          <w:szCs w:val="16"/>
-          <w:lang w:eastAsia="pt-BR"/>
-          <w14:ligatures w14:val="none"/>
-        </w:rPr>
-        <w:t>.</w:t>
-      </w:r>
-      <w:r>
-        <w:rPr>
-          <w:rFonts w:ascii="Consolas" w:eastAsia="Times New Roman" w:hAnsi="Consolas" w:cs="Times New Roman"/>
-          <w:color w:val="DCDCAA"/>
-          <w:kern w:val="0"/>
-          <w:sz w:val="16"/>
-          <w:szCs w:val="16"/>
-          <w:lang w:eastAsia="pt-BR"/>
-          <w14:ligatures w14:val="none"/>
-        </w:rPr>
-        <w:t>get</w:t>
-      </w:r>
-      <w:proofErr w:type="spellEnd"/>
-      <w:r>
-        <w:rPr>
-          <w:rFonts w:ascii="Consolas" w:eastAsia="Times New Roman" w:hAnsi="Consolas" w:cs="Times New Roman"/>
-          <w:color w:val="CCCCCC"/>
-          <w:kern w:val="0"/>
-          <w:sz w:val="16"/>
-          <w:szCs w:val="16"/>
-          <w:lang w:eastAsia="pt-BR"/>
-          <w14:ligatures w14:val="none"/>
-        </w:rPr>
-        <w:t>(</w:t>
-      </w:r>
-      <w:proofErr w:type="gramEnd"/>
-      <w:r>
-        <w:rPr>
-          <w:rFonts w:ascii="Consolas" w:eastAsia="Times New Roman" w:hAnsi="Consolas" w:cs="Times New Roman"/>
-          <w:color w:val="CE9178"/>
-          <w:kern w:val="0"/>
-          <w:sz w:val="16"/>
-          <w:szCs w:val="16"/>
-          <w:lang w:eastAsia="pt-BR"/>
-          <w14:ligatures w14:val="none"/>
-        </w:rPr>
-        <w:t>"/</w:t>
-      </w:r>
-      <w:proofErr w:type="spellStart"/>
-      <w:r>
-        <w:rPr>
-          <w:rFonts w:ascii="Consolas" w:eastAsia="Times New Roman" w:hAnsi="Consolas" w:cs="Times New Roman"/>
-          <w:color w:val="CE9178"/>
-          <w:kern w:val="0"/>
-          <w:sz w:val="16"/>
-          <w:szCs w:val="16"/>
-          <w:lang w:eastAsia="pt-BR"/>
-          <w14:ligatures w14:val="none"/>
-        </w:rPr>
-        <w:t>user</w:t>
-      </w:r>
-      <w:proofErr w:type="spellEnd"/>
-      <w:r>
-        <w:rPr>
-          <w:rFonts w:ascii="Consolas" w:eastAsia="Times New Roman" w:hAnsi="Consolas" w:cs="Times New Roman"/>
-          <w:color w:val="CE9178"/>
-          <w:kern w:val="0"/>
-          <w:sz w:val="16"/>
-          <w:szCs w:val="16"/>
-          <w:lang w:eastAsia="pt-BR"/>
-          <w14:ligatures w14:val="none"/>
-        </w:rPr>
-        <w:t>/:id"</w:t>
-      </w:r>
-      <w:r>
-        <w:rPr>
-          <w:rFonts w:ascii="Consolas" w:eastAsia="Times New Roman" w:hAnsi="Consolas" w:cs="Times New Roman"/>
-          <w:color w:val="CCCCCC"/>
-          <w:kern w:val="0"/>
-          <w:sz w:val="16"/>
-          <w:szCs w:val="16"/>
-          <w:lang w:eastAsia="pt-BR"/>
-          <w14:ligatures w14:val="none"/>
-        </w:rPr>
-        <w:t xml:space="preserve">, </w:t>
-      </w:r>
-      <w:proofErr w:type="spellStart"/>
-      <w:r>
-        <w:rPr>
-          <w:rFonts w:ascii="Consolas" w:eastAsia="Times New Roman" w:hAnsi="Consolas" w:cs="Times New Roman"/>
-          <w:color w:val="DCDCAA"/>
-          <w:kern w:val="0"/>
-          <w:sz w:val="16"/>
-          <w:szCs w:val="16"/>
-          <w:lang w:eastAsia="pt-BR"/>
-          <w14:ligatures w14:val="none"/>
-        </w:rPr>
-        <w:t>authGuard</w:t>
-      </w:r>
-      <w:proofErr w:type="spellEnd"/>
-      <w:r>
-        <w:rPr>
-          <w:rFonts w:ascii="Consolas" w:eastAsia="Times New Roman" w:hAnsi="Consolas" w:cs="Times New Roman"/>
-          <w:color w:val="CCCCCC"/>
-          <w:kern w:val="0"/>
-          <w:sz w:val="16"/>
-          <w:szCs w:val="16"/>
-          <w:lang w:eastAsia="pt-BR"/>
-          <w14:ligatures w14:val="none"/>
-        </w:rPr>
-        <w:t xml:space="preserve">, </w:t>
-      </w:r>
-      <w:proofErr w:type="spellStart"/>
-      <w:r>
-        <w:rPr>
-          <w:rFonts w:ascii="Consolas" w:eastAsia="Times New Roman" w:hAnsi="Consolas" w:cs="Times New Roman"/>
-          <w:color w:val="DCDCAA"/>
-          <w:kern w:val="0"/>
-          <w:sz w:val="16"/>
-          <w:szCs w:val="16"/>
-          <w:lang w:eastAsia="pt-BR"/>
-          <w14:ligatures w14:val="none"/>
-        </w:rPr>
-        <w:t>getUserPhotos</w:t>
-      </w:r>
-      <w:proofErr w:type="spellEnd"/>
-      <w:r>
-        <w:rPr>
-          <w:rFonts w:ascii="Consolas" w:eastAsia="Times New Roman" w:hAnsi="Consolas" w:cs="Times New Roman"/>
-          <w:color w:val="CCCCCC"/>
-          <w:kern w:val="0"/>
-          <w:sz w:val="16"/>
-          <w:szCs w:val="16"/>
-          <w:lang w:eastAsia="pt-BR"/>
-          <w14:ligatures w14:val="none"/>
-        </w:rPr>
-        <w:t>)</w:t>
-      </w:r>
+          <w:sz w:val="16"/>
+          <w:szCs w:val="16"/>
+          <w:lang w:eastAsia="pt-BR"/>
+        </w:rPr>
+      </w:pPr>
     </w:p>
     <w:p>
       <w:pPr>
@@ -54925,10 +54881,1683 @@
           <w:rFonts w:ascii="Arial" w:eastAsia="Times New Roman" w:hAnsi="Arial" w:cs="Arial"/>
           <w:b/>
           <w:bCs/>
-          <w:i/>
-          <w:iCs/>
-          <w:sz w:val="16"/>
-          <w:szCs w:val="16"/>
+          <w:sz w:val="24"/>
+          <w:szCs w:val="24"/>
+          <w:lang w:eastAsia="pt-BR"/>
+        </w:rPr>
+      </w:pPr>
+      <w:r>
+        <w:rPr>
+          <w:rFonts w:ascii="Arial" w:eastAsia="Times New Roman" w:hAnsi="Arial" w:cs="Arial"/>
+          <w:b/>
+          <w:bCs/>
+          <w:sz w:val="24"/>
+          <w:szCs w:val="24"/>
+          <w:lang w:eastAsia="pt-BR"/>
+        </w:rPr>
+        <w:t>Resgatando foto por id</w:t>
+      </w:r>
+    </w:p>
+    <w:p>
+      <w:pPr>
+        <w:tabs>
+          <w:tab w:val="left" w:pos="2133"/>
+        </w:tabs>
+        <w:spacing w:line="360" w:lineRule="auto"/>
+        <w:jc w:val="both"/>
+        <w:rPr>
+          <w:rFonts w:ascii="Arial" w:eastAsia="Times New Roman" w:hAnsi="Arial" w:cs="Arial"/>
+          <w:b/>
+          <w:bCs/>
+          <w:sz w:val="24"/>
+          <w:szCs w:val="24"/>
+          <w:lang w:eastAsia="pt-BR"/>
+        </w:rPr>
+      </w:pPr>
+      <w:proofErr w:type="spellStart"/>
+      <w:r>
+        <w:rPr>
+          <w:rFonts w:ascii="Arial" w:eastAsia="Times New Roman" w:hAnsi="Arial" w:cs="Arial"/>
+          <w:b/>
+          <w:bCs/>
+          <w:sz w:val="24"/>
+          <w:szCs w:val="24"/>
+          <w:lang w:eastAsia="pt-BR"/>
+        </w:rPr>
+        <w:t>controllers</w:t>
+      </w:r>
+      <w:proofErr w:type="spellEnd"/>
+      <w:r>
+        <w:rPr>
+          <w:rFonts w:ascii="Arial" w:eastAsia="Times New Roman" w:hAnsi="Arial" w:cs="Arial"/>
+          <w:b/>
+          <w:bCs/>
+          <w:sz w:val="24"/>
+          <w:szCs w:val="24"/>
+          <w:lang w:eastAsia="pt-BR"/>
+        </w:rPr>
+        <w:t>&gt;PhotoController.js</w:t>
+      </w:r>
+    </w:p>
+    <w:p>
+      <w:pPr>
+        <w:shd w:val="clear" w:color="auto" w:fill="1F1F1F"/>
+        <w:spacing w:after="0" w:line="285" w:lineRule="atLeast"/>
+        <w:rPr>
+          <w:rFonts w:ascii="Consolas" w:eastAsia="Times New Roman" w:hAnsi="Consolas" w:cs="Times New Roman"/>
+          <w:color w:val="CCCCCC"/>
+          <w:kern w:val="0"/>
+          <w:sz w:val="16"/>
+          <w:szCs w:val="16"/>
+          <w:lang w:eastAsia="pt-BR"/>
+          <w14:ligatures w14:val="none"/>
+        </w:rPr>
+      </w:pPr>
+      <w:r>
+        <w:rPr>
+          <w:rFonts w:ascii="Consolas" w:eastAsia="Times New Roman" w:hAnsi="Consolas" w:cs="Times New Roman"/>
+          <w:color w:val="6A9955"/>
+          <w:kern w:val="0"/>
+          <w:sz w:val="16"/>
+          <w:szCs w:val="16"/>
+          <w:lang w:eastAsia="pt-BR"/>
+          <w14:ligatures w14:val="none"/>
+        </w:rPr>
+        <w:t>//</w:t>
+      </w:r>
+      <w:proofErr w:type="spellStart"/>
+      <w:r>
+        <w:rPr>
+          <w:rFonts w:ascii="Consolas" w:eastAsia="Times New Roman" w:hAnsi="Consolas" w:cs="Times New Roman"/>
+          <w:color w:val="6A9955"/>
+          <w:kern w:val="0"/>
+          <w:sz w:val="16"/>
+          <w:szCs w:val="16"/>
+          <w:lang w:eastAsia="pt-BR"/>
+          <w14:ligatures w14:val="none"/>
+        </w:rPr>
+        <w:t>get</w:t>
+      </w:r>
+      <w:proofErr w:type="spellEnd"/>
+      <w:r>
+        <w:rPr>
+          <w:rFonts w:ascii="Consolas" w:eastAsia="Times New Roman" w:hAnsi="Consolas" w:cs="Times New Roman"/>
+          <w:color w:val="6A9955"/>
+          <w:kern w:val="0"/>
+          <w:sz w:val="16"/>
+          <w:szCs w:val="16"/>
+          <w:lang w:eastAsia="pt-BR"/>
+          <w14:ligatures w14:val="none"/>
+        </w:rPr>
+        <w:t xml:space="preserve"> </w:t>
+      </w:r>
+      <w:proofErr w:type="spellStart"/>
+      <w:r>
+        <w:rPr>
+          <w:rFonts w:ascii="Consolas" w:eastAsia="Times New Roman" w:hAnsi="Consolas" w:cs="Times New Roman"/>
+          <w:color w:val="6A9955"/>
+          <w:kern w:val="0"/>
+          <w:sz w:val="16"/>
+          <w:szCs w:val="16"/>
+          <w:lang w:eastAsia="pt-BR"/>
+          <w14:ligatures w14:val="none"/>
+        </w:rPr>
+        <w:t>photo</w:t>
+      </w:r>
+      <w:proofErr w:type="spellEnd"/>
+      <w:r>
+        <w:rPr>
+          <w:rFonts w:ascii="Consolas" w:eastAsia="Times New Roman" w:hAnsi="Consolas" w:cs="Times New Roman"/>
+          <w:color w:val="6A9955"/>
+          <w:kern w:val="0"/>
+          <w:sz w:val="16"/>
+          <w:szCs w:val="16"/>
+          <w:lang w:eastAsia="pt-BR"/>
+          <w14:ligatures w14:val="none"/>
+        </w:rPr>
+        <w:t xml:space="preserve"> </w:t>
+      </w:r>
+      <w:proofErr w:type="spellStart"/>
+      <w:r>
+        <w:rPr>
+          <w:rFonts w:ascii="Consolas" w:eastAsia="Times New Roman" w:hAnsi="Consolas" w:cs="Times New Roman"/>
+          <w:color w:val="6A9955"/>
+          <w:kern w:val="0"/>
+          <w:sz w:val="16"/>
+          <w:szCs w:val="16"/>
+          <w:lang w:eastAsia="pt-BR"/>
+          <w14:ligatures w14:val="none"/>
+        </w:rPr>
+        <w:t>by</w:t>
+      </w:r>
+      <w:proofErr w:type="spellEnd"/>
+      <w:r>
+        <w:rPr>
+          <w:rFonts w:ascii="Consolas" w:eastAsia="Times New Roman" w:hAnsi="Consolas" w:cs="Times New Roman"/>
+          <w:color w:val="6A9955"/>
+          <w:kern w:val="0"/>
+          <w:sz w:val="16"/>
+          <w:szCs w:val="16"/>
+          <w:lang w:eastAsia="pt-BR"/>
+          <w14:ligatures w14:val="none"/>
+        </w:rPr>
+        <w:t xml:space="preserve"> id - resgate de foto por </w:t>
+      </w:r>
+      <w:proofErr w:type="gramStart"/>
+      <w:r>
+        <w:rPr>
+          <w:rFonts w:ascii="Consolas" w:eastAsia="Times New Roman" w:hAnsi="Consolas" w:cs="Times New Roman"/>
+          <w:color w:val="6A9955"/>
+          <w:kern w:val="0"/>
+          <w:sz w:val="16"/>
+          <w:szCs w:val="16"/>
+          <w:lang w:eastAsia="pt-BR"/>
+          <w14:ligatures w14:val="none"/>
+        </w:rPr>
+        <w:t>id(</w:t>
+      </w:r>
+      <w:proofErr w:type="gramEnd"/>
+      <w:r>
+        <w:rPr>
+          <w:rFonts w:ascii="Consolas" w:eastAsia="Times New Roman" w:hAnsi="Consolas" w:cs="Times New Roman"/>
+          <w:color w:val="6A9955"/>
+          <w:kern w:val="0"/>
+          <w:sz w:val="16"/>
+          <w:szCs w:val="16"/>
+          <w:lang w:eastAsia="pt-BR"/>
+          <w14:ligatures w14:val="none"/>
+        </w:rPr>
+        <w:t>interessante para quando vamos ver o detalhe de uma foto individualmente)</w:t>
+      </w:r>
+    </w:p>
+    <w:p>
+      <w:pPr>
+        <w:shd w:val="clear" w:color="auto" w:fill="1F1F1F"/>
+        <w:spacing w:after="0" w:line="285" w:lineRule="atLeast"/>
+        <w:rPr>
+          <w:rFonts w:ascii="Consolas" w:eastAsia="Times New Roman" w:hAnsi="Consolas" w:cs="Times New Roman"/>
+          <w:color w:val="CCCCCC"/>
+          <w:kern w:val="0"/>
+          <w:sz w:val="16"/>
+          <w:szCs w:val="16"/>
+          <w:lang w:eastAsia="pt-BR"/>
+          <w14:ligatures w14:val="none"/>
+        </w:rPr>
+      </w:pPr>
+      <w:proofErr w:type="spellStart"/>
+      <w:r>
+        <w:rPr>
+          <w:rFonts w:ascii="Consolas" w:eastAsia="Times New Roman" w:hAnsi="Consolas" w:cs="Times New Roman"/>
+          <w:color w:val="569CD6"/>
+          <w:kern w:val="0"/>
+          <w:sz w:val="16"/>
+          <w:szCs w:val="16"/>
+          <w:lang w:eastAsia="pt-BR"/>
+          <w14:ligatures w14:val="none"/>
+        </w:rPr>
+        <w:t>const</w:t>
+      </w:r>
+      <w:proofErr w:type="spellEnd"/>
+      <w:r>
+        <w:rPr>
+          <w:rFonts w:ascii="Consolas" w:eastAsia="Times New Roman" w:hAnsi="Consolas" w:cs="Times New Roman"/>
+          <w:color w:val="CCCCCC"/>
+          <w:kern w:val="0"/>
+          <w:sz w:val="16"/>
+          <w:szCs w:val="16"/>
+          <w:lang w:eastAsia="pt-BR"/>
+          <w14:ligatures w14:val="none"/>
+        </w:rPr>
+        <w:t xml:space="preserve"> </w:t>
+      </w:r>
+      <w:proofErr w:type="spellStart"/>
+      <w:r>
+        <w:rPr>
+          <w:rFonts w:ascii="Consolas" w:eastAsia="Times New Roman" w:hAnsi="Consolas" w:cs="Times New Roman"/>
+          <w:color w:val="DCDCAA"/>
+          <w:kern w:val="0"/>
+          <w:sz w:val="16"/>
+          <w:szCs w:val="16"/>
+          <w:lang w:eastAsia="pt-BR"/>
+          <w14:ligatures w14:val="none"/>
+        </w:rPr>
+        <w:t>getPhotoById</w:t>
+      </w:r>
+      <w:proofErr w:type="spellEnd"/>
+      <w:r>
+        <w:rPr>
+          <w:rFonts w:ascii="Consolas" w:eastAsia="Times New Roman" w:hAnsi="Consolas" w:cs="Times New Roman"/>
+          <w:color w:val="CCCCCC"/>
+          <w:kern w:val="0"/>
+          <w:sz w:val="16"/>
+          <w:szCs w:val="16"/>
+          <w:lang w:eastAsia="pt-BR"/>
+          <w14:ligatures w14:val="none"/>
+        </w:rPr>
+        <w:t xml:space="preserve"> </w:t>
+      </w:r>
+      <w:r>
+        <w:rPr>
+          <w:rFonts w:ascii="Consolas" w:eastAsia="Times New Roman" w:hAnsi="Consolas" w:cs="Times New Roman"/>
+          <w:color w:val="D4D4D4"/>
+          <w:kern w:val="0"/>
+          <w:sz w:val="16"/>
+          <w:szCs w:val="16"/>
+          <w:lang w:eastAsia="pt-BR"/>
+          <w14:ligatures w14:val="none"/>
+        </w:rPr>
+        <w:t>=</w:t>
+      </w:r>
+      <w:r>
+        <w:rPr>
+          <w:rFonts w:ascii="Consolas" w:eastAsia="Times New Roman" w:hAnsi="Consolas" w:cs="Times New Roman"/>
+          <w:color w:val="CCCCCC"/>
+          <w:kern w:val="0"/>
+          <w:sz w:val="16"/>
+          <w:szCs w:val="16"/>
+          <w:lang w:eastAsia="pt-BR"/>
+          <w14:ligatures w14:val="none"/>
+        </w:rPr>
+        <w:t xml:space="preserve"> </w:t>
+      </w:r>
+      <w:proofErr w:type="spellStart"/>
+      <w:r>
+        <w:rPr>
+          <w:rFonts w:ascii="Consolas" w:eastAsia="Times New Roman" w:hAnsi="Consolas" w:cs="Times New Roman"/>
+          <w:color w:val="569CD6"/>
+          <w:kern w:val="0"/>
+          <w:sz w:val="16"/>
+          <w:szCs w:val="16"/>
+          <w:lang w:eastAsia="pt-BR"/>
+          <w14:ligatures w14:val="none"/>
+        </w:rPr>
+        <w:t>async</w:t>
+      </w:r>
+      <w:proofErr w:type="spellEnd"/>
+      <w:r>
+        <w:rPr>
+          <w:rFonts w:ascii="Consolas" w:eastAsia="Times New Roman" w:hAnsi="Consolas" w:cs="Times New Roman"/>
+          <w:color w:val="CCCCCC"/>
+          <w:kern w:val="0"/>
+          <w:sz w:val="16"/>
+          <w:szCs w:val="16"/>
+          <w:lang w:eastAsia="pt-BR"/>
+          <w14:ligatures w14:val="none"/>
+        </w:rPr>
+        <w:t xml:space="preserve"> (</w:t>
+      </w:r>
+      <w:proofErr w:type="spellStart"/>
+      <w:r>
+        <w:rPr>
+          <w:rFonts w:ascii="Consolas" w:eastAsia="Times New Roman" w:hAnsi="Consolas" w:cs="Times New Roman"/>
+          <w:color w:val="9CDCFE"/>
+          <w:kern w:val="0"/>
+          <w:sz w:val="16"/>
+          <w:szCs w:val="16"/>
+          <w:lang w:eastAsia="pt-BR"/>
+          <w14:ligatures w14:val="none"/>
+        </w:rPr>
+        <w:t>req</w:t>
+      </w:r>
+      <w:proofErr w:type="spellEnd"/>
+      <w:r>
+        <w:rPr>
+          <w:rFonts w:ascii="Consolas" w:eastAsia="Times New Roman" w:hAnsi="Consolas" w:cs="Times New Roman"/>
+          <w:color w:val="CCCCCC"/>
+          <w:kern w:val="0"/>
+          <w:sz w:val="16"/>
+          <w:szCs w:val="16"/>
+          <w:lang w:eastAsia="pt-BR"/>
+          <w14:ligatures w14:val="none"/>
+        </w:rPr>
+        <w:t xml:space="preserve">, </w:t>
+      </w:r>
+      <w:r>
+        <w:rPr>
+          <w:rFonts w:ascii="Consolas" w:eastAsia="Times New Roman" w:hAnsi="Consolas" w:cs="Times New Roman"/>
+          <w:color w:val="9CDCFE"/>
+          <w:kern w:val="0"/>
+          <w:sz w:val="16"/>
+          <w:szCs w:val="16"/>
+          <w:lang w:eastAsia="pt-BR"/>
+          <w14:ligatures w14:val="none"/>
+        </w:rPr>
+        <w:t>res</w:t>
+      </w:r>
+      <w:r>
+        <w:rPr>
+          <w:rFonts w:ascii="Consolas" w:eastAsia="Times New Roman" w:hAnsi="Consolas" w:cs="Times New Roman"/>
+          <w:color w:val="CCCCCC"/>
+          <w:kern w:val="0"/>
+          <w:sz w:val="16"/>
+          <w:szCs w:val="16"/>
+          <w:lang w:eastAsia="pt-BR"/>
+          <w14:ligatures w14:val="none"/>
+        </w:rPr>
+        <w:t xml:space="preserve">) </w:t>
+      </w:r>
+      <w:r>
+        <w:rPr>
+          <w:rFonts w:ascii="Consolas" w:eastAsia="Times New Roman" w:hAnsi="Consolas" w:cs="Times New Roman"/>
+          <w:color w:val="569CD6"/>
+          <w:kern w:val="0"/>
+          <w:sz w:val="16"/>
+          <w:szCs w:val="16"/>
+          <w:lang w:eastAsia="pt-BR"/>
+          <w14:ligatures w14:val="none"/>
+        </w:rPr>
+        <w:t>=&gt;</w:t>
+      </w:r>
+      <w:r>
+        <w:rPr>
+          <w:rFonts w:ascii="Consolas" w:eastAsia="Times New Roman" w:hAnsi="Consolas" w:cs="Times New Roman"/>
+          <w:color w:val="CCCCCC"/>
+          <w:kern w:val="0"/>
+          <w:sz w:val="16"/>
+          <w:szCs w:val="16"/>
+          <w:lang w:eastAsia="pt-BR"/>
+          <w14:ligatures w14:val="none"/>
+        </w:rPr>
+        <w:t xml:space="preserve"> {</w:t>
+      </w:r>
+    </w:p>
+    <w:p>
+      <w:pPr>
+        <w:shd w:val="clear" w:color="auto" w:fill="1F1F1F"/>
+        <w:spacing w:after="0" w:line="285" w:lineRule="atLeast"/>
+        <w:rPr>
+          <w:rFonts w:ascii="Consolas" w:eastAsia="Times New Roman" w:hAnsi="Consolas" w:cs="Times New Roman"/>
+          <w:color w:val="CCCCCC"/>
+          <w:kern w:val="0"/>
+          <w:sz w:val="16"/>
+          <w:szCs w:val="16"/>
+          <w:lang w:eastAsia="pt-BR"/>
+          <w14:ligatures w14:val="none"/>
+        </w:rPr>
+      </w:pPr>
+      <w:r>
+        <w:rPr>
+          <w:rFonts w:ascii="Consolas" w:eastAsia="Times New Roman" w:hAnsi="Consolas" w:cs="Times New Roman"/>
+          <w:color w:val="CCCCCC"/>
+          <w:kern w:val="0"/>
+          <w:sz w:val="16"/>
+          <w:szCs w:val="16"/>
+          <w:lang w:eastAsia="pt-BR"/>
+          <w14:ligatures w14:val="none"/>
+        </w:rPr>
+        <w:t xml:space="preserve">    </w:t>
+      </w:r>
+      <w:proofErr w:type="spellStart"/>
+      <w:r>
+        <w:rPr>
+          <w:rFonts w:ascii="Consolas" w:eastAsia="Times New Roman" w:hAnsi="Consolas" w:cs="Times New Roman"/>
+          <w:color w:val="569CD6"/>
+          <w:kern w:val="0"/>
+          <w:sz w:val="16"/>
+          <w:szCs w:val="16"/>
+          <w:lang w:eastAsia="pt-BR"/>
+          <w14:ligatures w14:val="none"/>
+        </w:rPr>
+        <w:t>const</w:t>
+      </w:r>
+      <w:proofErr w:type="spellEnd"/>
+      <w:r>
+        <w:rPr>
+          <w:rFonts w:ascii="Consolas" w:eastAsia="Times New Roman" w:hAnsi="Consolas" w:cs="Times New Roman"/>
+          <w:color w:val="CCCCCC"/>
+          <w:kern w:val="0"/>
+          <w:sz w:val="16"/>
+          <w:szCs w:val="16"/>
+          <w:lang w:eastAsia="pt-BR"/>
+          <w14:ligatures w14:val="none"/>
+        </w:rPr>
+        <w:t xml:space="preserve"> </w:t>
+      </w:r>
+      <w:proofErr w:type="gramStart"/>
+      <w:r>
+        <w:rPr>
+          <w:rFonts w:ascii="Consolas" w:eastAsia="Times New Roman" w:hAnsi="Consolas" w:cs="Times New Roman"/>
+          <w:color w:val="CCCCCC"/>
+          <w:kern w:val="0"/>
+          <w:sz w:val="16"/>
+          <w:szCs w:val="16"/>
+          <w:lang w:eastAsia="pt-BR"/>
+          <w14:ligatures w14:val="none"/>
+        </w:rPr>
+        <w:t xml:space="preserve">{ </w:t>
+      </w:r>
+      <w:r>
+        <w:rPr>
+          <w:rFonts w:ascii="Consolas" w:eastAsia="Times New Roman" w:hAnsi="Consolas" w:cs="Times New Roman"/>
+          <w:color w:val="4FC1FF"/>
+          <w:kern w:val="0"/>
+          <w:sz w:val="16"/>
+          <w:szCs w:val="16"/>
+          <w:lang w:eastAsia="pt-BR"/>
+          <w14:ligatures w14:val="none"/>
+        </w:rPr>
+        <w:t>id</w:t>
+      </w:r>
+      <w:proofErr w:type="gramEnd"/>
+      <w:r>
+        <w:rPr>
+          <w:rFonts w:ascii="Consolas" w:eastAsia="Times New Roman" w:hAnsi="Consolas" w:cs="Times New Roman"/>
+          <w:color w:val="CCCCCC"/>
+          <w:kern w:val="0"/>
+          <w:sz w:val="16"/>
+          <w:szCs w:val="16"/>
+          <w:lang w:eastAsia="pt-BR"/>
+          <w14:ligatures w14:val="none"/>
+        </w:rPr>
+        <w:t xml:space="preserve"> } </w:t>
+      </w:r>
+      <w:r>
+        <w:rPr>
+          <w:rFonts w:ascii="Consolas" w:eastAsia="Times New Roman" w:hAnsi="Consolas" w:cs="Times New Roman"/>
+          <w:color w:val="D4D4D4"/>
+          <w:kern w:val="0"/>
+          <w:sz w:val="16"/>
+          <w:szCs w:val="16"/>
+          <w:lang w:eastAsia="pt-BR"/>
+          <w14:ligatures w14:val="none"/>
+        </w:rPr>
+        <w:t>=</w:t>
+      </w:r>
+      <w:r>
+        <w:rPr>
+          <w:rFonts w:ascii="Consolas" w:eastAsia="Times New Roman" w:hAnsi="Consolas" w:cs="Times New Roman"/>
+          <w:color w:val="CCCCCC"/>
+          <w:kern w:val="0"/>
+          <w:sz w:val="16"/>
+          <w:szCs w:val="16"/>
+          <w:lang w:eastAsia="pt-BR"/>
+          <w14:ligatures w14:val="none"/>
+        </w:rPr>
+        <w:t xml:space="preserve"> </w:t>
+      </w:r>
+      <w:proofErr w:type="spellStart"/>
+      <w:r>
+        <w:rPr>
+          <w:rFonts w:ascii="Consolas" w:eastAsia="Times New Roman" w:hAnsi="Consolas" w:cs="Times New Roman"/>
+          <w:color w:val="9CDCFE"/>
+          <w:kern w:val="0"/>
+          <w:sz w:val="16"/>
+          <w:szCs w:val="16"/>
+          <w:lang w:eastAsia="pt-BR"/>
+          <w14:ligatures w14:val="none"/>
+        </w:rPr>
+        <w:t>req</w:t>
+      </w:r>
+      <w:r>
+        <w:rPr>
+          <w:rFonts w:ascii="Consolas" w:eastAsia="Times New Roman" w:hAnsi="Consolas" w:cs="Times New Roman"/>
+          <w:color w:val="CCCCCC"/>
+          <w:kern w:val="0"/>
+          <w:sz w:val="16"/>
+          <w:szCs w:val="16"/>
+          <w:lang w:eastAsia="pt-BR"/>
+          <w14:ligatures w14:val="none"/>
+        </w:rPr>
+        <w:t>.</w:t>
+      </w:r>
+      <w:r>
+        <w:rPr>
+          <w:rFonts w:ascii="Consolas" w:eastAsia="Times New Roman" w:hAnsi="Consolas" w:cs="Times New Roman"/>
+          <w:color w:val="9CDCFE"/>
+          <w:kern w:val="0"/>
+          <w:sz w:val="16"/>
+          <w:szCs w:val="16"/>
+          <w:lang w:eastAsia="pt-BR"/>
+          <w14:ligatures w14:val="none"/>
+        </w:rPr>
+        <w:t>params</w:t>
+      </w:r>
+      <w:proofErr w:type="spellEnd"/>
+    </w:p>
+    <w:p>
+      <w:pPr>
+        <w:shd w:val="clear" w:color="auto" w:fill="1F1F1F"/>
+        <w:spacing w:after="0" w:line="285" w:lineRule="atLeast"/>
+        <w:rPr>
+          <w:rFonts w:ascii="Consolas" w:eastAsia="Times New Roman" w:hAnsi="Consolas" w:cs="Times New Roman"/>
+          <w:color w:val="CCCCCC"/>
+          <w:kern w:val="0"/>
+          <w:sz w:val="16"/>
+          <w:szCs w:val="16"/>
+          <w:lang w:eastAsia="pt-BR"/>
+          <w14:ligatures w14:val="none"/>
+        </w:rPr>
+      </w:pPr>
+      <w:r>
+        <w:rPr>
+          <w:rFonts w:ascii="Consolas" w:eastAsia="Times New Roman" w:hAnsi="Consolas" w:cs="Times New Roman"/>
+          <w:color w:val="CCCCCC"/>
+          <w:kern w:val="0"/>
+          <w:sz w:val="16"/>
+          <w:szCs w:val="16"/>
+          <w:lang w:eastAsia="pt-BR"/>
+          <w14:ligatures w14:val="none"/>
+        </w:rPr>
+        <w:t xml:space="preserve">    </w:t>
+      </w:r>
+      <w:proofErr w:type="spellStart"/>
+      <w:r>
+        <w:rPr>
+          <w:rFonts w:ascii="Consolas" w:eastAsia="Times New Roman" w:hAnsi="Consolas" w:cs="Times New Roman"/>
+          <w:color w:val="569CD6"/>
+          <w:kern w:val="0"/>
+          <w:sz w:val="16"/>
+          <w:szCs w:val="16"/>
+          <w:lang w:eastAsia="pt-BR"/>
+          <w14:ligatures w14:val="none"/>
+        </w:rPr>
+        <w:t>const</w:t>
+      </w:r>
+      <w:proofErr w:type="spellEnd"/>
+      <w:r>
+        <w:rPr>
+          <w:rFonts w:ascii="Consolas" w:eastAsia="Times New Roman" w:hAnsi="Consolas" w:cs="Times New Roman"/>
+          <w:color w:val="CCCCCC"/>
+          <w:kern w:val="0"/>
+          <w:sz w:val="16"/>
+          <w:szCs w:val="16"/>
+          <w:lang w:eastAsia="pt-BR"/>
+          <w14:ligatures w14:val="none"/>
+        </w:rPr>
+        <w:t xml:space="preserve"> </w:t>
+      </w:r>
+      <w:proofErr w:type="spellStart"/>
+      <w:r>
+        <w:rPr>
+          <w:rFonts w:ascii="Consolas" w:eastAsia="Times New Roman" w:hAnsi="Consolas" w:cs="Times New Roman"/>
+          <w:color w:val="4FC1FF"/>
+          <w:kern w:val="0"/>
+          <w:sz w:val="16"/>
+          <w:szCs w:val="16"/>
+          <w:lang w:eastAsia="pt-BR"/>
+          <w14:ligatures w14:val="none"/>
+        </w:rPr>
+        <w:t>photo</w:t>
+      </w:r>
+      <w:proofErr w:type="spellEnd"/>
+      <w:r>
+        <w:rPr>
+          <w:rFonts w:ascii="Consolas" w:eastAsia="Times New Roman" w:hAnsi="Consolas" w:cs="Times New Roman"/>
+          <w:color w:val="CCCCCC"/>
+          <w:kern w:val="0"/>
+          <w:sz w:val="16"/>
+          <w:szCs w:val="16"/>
+          <w:lang w:eastAsia="pt-BR"/>
+          <w14:ligatures w14:val="none"/>
+        </w:rPr>
+        <w:t xml:space="preserve"> </w:t>
+      </w:r>
+      <w:r>
+        <w:rPr>
+          <w:rFonts w:ascii="Consolas" w:eastAsia="Times New Roman" w:hAnsi="Consolas" w:cs="Times New Roman"/>
+          <w:color w:val="D4D4D4"/>
+          <w:kern w:val="0"/>
+          <w:sz w:val="16"/>
+          <w:szCs w:val="16"/>
+          <w:lang w:eastAsia="pt-BR"/>
+          <w14:ligatures w14:val="none"/>
+        </w:rPr>
+        <w:t>=</w:t>
+      </w:r>
+      <w:r>
+        <w:rPr>
+          <w:rFonts w:ascii="Consolas" w:eastAsia="Times New Roman" w:hAnsi="Consolas" w:cs="Times New Roman"/>
+          <w:color w:val="CCCCCC"/>
+          <w:kern w:val="0"/>
+          <w:sz w:val="16"/>
+          <w:szCs w:val="16"/>
+          <w:lang w:eastAsia="pt-BR"/>
+          <w14:ligatures w14:val="none"/>
+        </w:rPr>
+        <w:t xml:space="preserve"> </w:t>
+      </w:r>
+      <w:proofErr w:type="spellStart"/>
+      <w:r>
+        <w:rPr>
+          <w:rFonts w:ascii="Consolas" w:eastAsia="Times New Roman" w:hAnsi="Consolas" w:cs="Times New Roman"/>
+          <w:color w:val="C586C0"/>
+          <w:kern w:val="0"/>
+          <w:sz w:val="16"/>
+          <w:szCs w:val="16"/>
+          <w:lang w:eastAsia="pt-BR"/>
+          <w14:ligatures w14:val="none"/>
+        </w:rPr>
+        <w:t>await</w:t>
+      </w:r>
+      <w:proofErr w:type="spellEnd"/>
+      <w:r>
+        <w:rPr>
+          <w:rFonts w:ascii="Consolas" w:eastAsia="Times New Roman" w:hAnsi="Consolas" w:cs="Times New Roman"/>
+          <w:color w:val="CCCCCC"/>
+          <w:kern w:val="0"/>
+          <w:sz w:val="16"/>
+          <w:szCs w:val="16"/>
+          <w:lang w:eastAsia="pt-BR"/>
+          <w14:ligatures w14:val="none"/>
+        </w:rPr>
+        <w:t xml:space="preserve"> </w:t>
+      </w:r>
+      <w:proofErr w:type="spellStart"/>
+      <w:r>
+        <w:rPr>
+          <w:rFonts w:ascii="Consolas" w:eastAsia="Times New Roman" w:hAnsi="Consolas" w:cs="Times New Roman"/>
+          <w:color w:val="4EC9B0"/>
+          <w:kern w:val="0"/>
+          <w:sz w:val="16"/>
+          <w:szCs w:val="16"/>
+          <w:lang w:eastAsia="pt-BR"/>
+          <w14:ligatures w14:val="none"/>
+        </w:rPr>
+        <w:t>Photo</w:t>
+      </w:r>
+      <w:r>
+        <w:rPr>
+          <w:rFonts w:ascii="Consolas" w:eastAsia="Times New Roman" w:hAnsi="Consolas" w:cs="Times New Roman"/>
+          <w:color w:val="CCCCCC"/>
+          <w:kern w:val="0"/>
+          <w:sz w:val="16"/>
+          <w:szCs w:val="16"/>
+          <w:lang w:eastAsia="pt-BR"/>
+          <w14:ligatures w14:val="none"/>
+        </w:rPr>
+        <w:t>.</w:t>
+      </w:r>
+      <w:r>
+        <w:rPr>
+          <w:rFonts w:ascii="Consolas" w:eastAsia="Times New Roman" w:hAnsi="Consolas" w:cs="Times New Roman"/>
+          <w:color w:val="DCDCAA"/>
+          <w:kern w:val="0"/>
+          <w:sz w:val="16"/>
+          <w:szCs w:val="16"/>
+          <w:lang w:eastAsia="pt-BR"/>
+          <w14:ligatures w14:val="none"/>
+        </w:rPr>
+        <w:t>findById</w:t>
+      </w:r>
+      <w:proofErr w:type="spellEnd"/>
+      <w:r>
+        <w:rPr>
+          <w:rFonts w:ascii="Consolas" w:eastAsia="Times New Roman" w:hAnsi="Consolas" w:cs="Times New Roman"/>
+          <w:color w:val="CCCCCC"/>
+          <w:kern w:val="0"/>
+          <w:sz w:val="16"/>
+          <w:szCs w:val="16"/>
+          <w:lang w:eastAsia="pt-BR"/>
+          <w14:ligatures w14:val="none"/>
+        </w:rPr>
+        <w:t>(</w:t>
+      </w:r>
+      <w:r>
+        <w:rPr>
+          <w:rFonts w:ascii="Consolas" w:eastAsia="Times New Roman" w:hAnsi="Consolas" w:cs="Times New Roman"/>
+          <w:color w:val="4FC1FF"/>
+          <w:kern w:val="0"/>
+          <w:sz w:val="16"/>
+          <w:szCs w:val="16"/>
+          <w:lang w:eastAsia="pt-BR"/>
+          <w14:ligatures w14:val="none"/>
+        </w:rPr>
+        <w:t>id</w:t>
+      </w:r>
+      <w:r>
+        <w:rPr>
+          <w:rFonts w:ascii="Consolas" w:eastAsia="Times New Roman" w:hAnsi="Consolas" w:cs="Times New Roman"/>
+          <w:color w:val="CCCCCC"/>
+          <w:kern w:val="0"/>
+          <w:sz w:val="16"/>
+          <w:szCs w:val="16"/>
+          <w:lang w:eastAsia="pt-BR"/>
+          <w14:ligatures w14:val="none"/>
+        </w:rPr>
+        <w:t>)</w:t>
+      </w:r>
+    </w:p>
+    <w:p>
+      <w:pPr>
+        <w:shd w:val="clear" w:color="auto" w:fill="1F1F1F"/>
+        <w:spacing w:after="0" w:line="285" w:lineRule="atLeast"/>
+        <w:rPr>
+          <w:rFonts w:ascii="Consolas" w:eastAsia="Times New Roman" w:hAnsi="Consolas" w:cs="Times New Roman"/>
+          <w:color w:val="CCCCCC"/>
+          <w:kern w:val="0"/>
+          <w:sz w:val="16"/>
+          <w:szCs w:val="16"/>
+          <w:lang w:eastAsia="pt-BR"/>
+          <w14:ligatures w14:val="none"/>
+        </w:rPr>
+      </w:pPr>
+    </w:p>
+    <w:p>
+      <w:pPr>
+        <w:shd w:val="clear" w:color="auto" w:fill="1F1F1F"/>
+        <w:spacing w:after="0" w:line="285" w:lineRule="atLeast"/>
+        <w:rPr>
+          <w:rFonts w:ascii="Consolas" w:eastAsia="Times New Roman" w:hAnsi="Consolas" w:cs="Times New Roman"/>
+          <w:color w:val="CCCCCC"/>
+          <w:kern w:val="0"/>
+          <w:sz w:val="16"/>
+          <w:szCs w:val="16"/>
+          <w:lang w:eastAsia="pt-BR"/>
+          <w14:ligatures w14:val="none"/>
+        </w:rPr>
+      </w:pPr>
+      <w:r>
+        <w:rPr>
+          <w:rFonts w:ascii="Consolas" w:eastAsia="Times New Roman" w:hAnsi="Consolas" w:cs="Times New Roman"/>
+          <w:color w:val="CCCCCC"/>
+          <w:kern w:val="0"/>
+          <w:sz w:val="16"/>
+          <w:szCs w:val="16"/>
+          <w:lang w:eastAsia="pt-BR"/>
+          <w14:ligatures w14:val="none"/>
+        </w:rPr>
+        <w:t xml:space="preserve">    </w:t>
+      </w:r>
+      <w:r>
+        <w:rPr>
+          <w:rFonts w:ascii="Consolas" w:eastAsia="Times New Roman" w:hAnsi="Consolas" w:cs="Times New Roman"/>
+          <w:color w:val="6A9955"/>
+          <w:kern w:val="0"/>
+          <w:sz w:val="16"/>
+          <w:szCs w:val="16"/>
+          <w:lang w:eastAsia="pt-BR"/>
+          <w14:ligatures w14:val="none"/>
+        </w:rPr>
+        <w:t>//</w:t>
+      </w:r>
+      <w:proofErr w:type="spellStart"/>
+      <w:r>
+        <w:rPr>
+          <w:rFonts w:ascii="Consolas" w:eastAsia="Times New Roman" w:hAnsi="Consolas" w:cs="Times New Roman"/>
+          <w:color w:val="6A9955"/>
+          <w:kern w:val="0"/>
+          <w:sz w:val="16"/>
+          <w:szCs w:val="16"/>
+          <w:lang w:eastAsia="pt-BR"/>
+          <w14:ligatures w14:val="none"/>
+        </w:rPr>
+        <w:t>check</w:t>
+      </w:r>
+      <w:proofErr w:type="spellEnd"/>
+      <w:r>
+        <w:rPr>
+          <w:rFonts w:ascii="Consolas" w:eastAsia="Times New Roman" w:hAnsi="Consolas" w:cs="Times New Roman"/>
+          <w:color w:val="6A9955"/>
+          <w:kern w:val="0"/>
+          <w:sz w:val="16"/>
+          <w:szCs w:val="16"/>
+          <w:lang w:eastAsia="pt-BR"/>
+          <w14:ligatures w14:val="none"/>
+        </w:rPr>
+        <w:t xml:space="preserve"> </w:t>
+      </w:r>
+      <w:proofErr w:type="spellStart"/>
+      <w:r>
+        <w:rPr>
+          <w:rFonts w:ascii="Consolas" w:eastAsia="Times New Roman" w:hAnsi="Consolas" w:cs="Times New Roman"/>
+          <w:color w:val="6A9955"/>
+          <w:kern w:val="0"/>
+          <w:sz w:val="16"/>
+          <w:szCs w:val="16"/>
+          <w:lang w:eastAsia="pt-BR"/>
+          <w14:ligatures w14:val="none"/>
+        </w:rPr>
+        <w:t>if</w:t>
+      </w:r>
+      <w:proofErr w:type="spellEnd"/>
+      <w:r>
+        <w:rPr>
+          <w:rFonts w:ascii="Consolas" w:eastAsia="Times New Roman" w:hAnsi="Consolas" w:cs="Times New Roman"/>
+          <w:color w:val="6A9955"/>
+          <w:kern w:val="0"/>
+          <w:sz w:val="16"/>
+          <w:szCs w:val="16"/>
+          <w:lang w:eastAsia="pt-BR"/>
+          <w14:ligatures w14:val="none"/>
+        </w:rPr>
+        <w:t xml:space="preserve"> </w:t>
+      </w:r>
+      <w:proofErr w:type="spellStart"/>
+      <w:r>
+        <w:rPr>
+          <w:rFonts w:ascii="Consolas" w:eastAsia="Times New Roman" w:hAnsi="Consolas" w:cs="Times New Roman"/>
+          <w:color w:val="6A9955"/>
+          <w:kern w:val="0"/>
+          <w:sz w:val="16"/>
+          <w:szCs w:val="16"/>
+          <w:lang w:eastAsia="pt-BR"/>
+          <w14:ligatures w14:val="none"/>
+        </w:rPr>
+        <w:t>photo</w:t>
+      </w:r>
+      <w:proofErr w:type="spellEnd"/>
+      <w:r>
+        <w:rPr>
+          <w:rFonts w:ascii="Consolas" w:eastAsia="Times New Roman" w:hAnsi="Consolas" w:cs="Times New Roman"/>
+          <w:color w:val="6A9955"/>
+          <w:kern w:val="0"/>
+          <w:sz w:val="16"/>
+          <w:szCs w:val="16"/>
+          <w:lang w:eastAsia="pt-BR"/>
+          <w14:ligatures w14:val="none"/>
+        </w:rPr>
+        <w:t xml:space="preserve"> </w:t>
+      </w:r>
+      <w:proofErr w:type="spellStart"/>
+      <w:r>
+        <w:rPr>
+          <w:rFonts w:ascii="Consolas" w:eastAsia="Times New Roman" w:hAnsi="Consolas" w:cs="Times New Roman"/>
+          <w:color w:val="6A9955"/>
+          <w:kern w:val="0"/>
+          <w:sz w:val="16"/>
+          <w:szCs w:val="16"/>
+          <w:lang w:eastAsia="pt-BR"/>
+          <w14:ligatures w14:val="none"/>
+        </w:rPr>
+        <w:t>exists</w:t>
+      </w:r>
+      <w:proofErr w:type="spellEnd"/>
+      <w:r>
+        <w:rPr>
+          <w:rFonts w:ascii="Consolas" w:eastAsia="Times New Roman" w:hAnsi="Consolas" w:cs="Times New Roman"/>
+          <w:color w:val="6A9955"/>
+          <w:kern w:val="0"/>
+          <w:sz w:val="16"/>
+          <w:szCs w:val="16"/>
+          <w:lang w:eastAsia="pt-BR"/>
+          <w14:ligatures w14:val="none"/>
+        </w:rPr>
+        <w:t xml:space="preserve"> - verificando se foto existe</w:t>
+      </w:r>
+    </w:p>
+    <w:p>
+      <w:pPr>
+        <w:shd w:val="clear" w:color="auto" w:fill="1F1F1F"/>
+        <w:spacing w:after="0" w:line="285" w:lineRule="atLeast"/>
+        <w:rPr>
+          <w:rFonts w:ascii="Consolas" w:eastAsia="Times New Roman" w:hAnsi="Consolas" w:cs="Times New Roman"/>
+          <w:color w:val="CCCCCC"/>
+          <w:kern w:val="0"/>
+          <w:sz w:val="16"/>
+          <w:szCs w:val="16"/>
+          <w:lang w:eastAsia="pt-BR"/>
+          <w14:ligatures w14:val="none"/>
+        </w:rPr>
+      </w:pPr>
+      <w:r>
+        <w:rPr>
+          <w:rFonts w:ascii="Consolas" w:eastAsia="Times New Roman" w:hAnsi="Consolas" w:cs="Times New Roman"/>
+          <w:color w:val="CCCCCC"/>
+          <w:kern w:val="0"/>
+          <w:sz w:val="16"/>
+          <w:szCs w:val="16"/>
+          <w:lang w:eastAsia="pt-BR"/>
+          <w14:ligatures w14:val="none"/>
+        </w:rPr>
+        <w:lastRenderedPageBreak/>
+        <w:t xml:space="preserve">    </w:t>
+      </w:r>
+      <w:proofErr w:type="spellStart"/>
+      <w:r>
+        <w:rPr>
+          <w:rFonts w:ascii="Consolas" w:eastAsia="Times New Roman" w:hAnsi="Consolas" w:cs="Times New Roman"/>
+          <w:color w:val="C586C0"/>
+          <w:kern w:val="0"/>
+          <w:sz w:val="16"/>
+          <w:szCs w:val="16"/>
+          <w:lang w:eastAsia="pt-BR"/>
+          <w14:ligatures w14:val="none"/>
+        </w:rPr>
+        <w:t>if</w:t>
+      </w:r>
+      <w:proofErr w:type="spellEnd"/>
+      <w:r>
+        <w:rPr>
+          <w:rFonts w:ascii="Consolas" w:eastAsia="Times New Roman" w:hAnsi="Consolas" w:cs="Times New Roman"/>
+          <w:color w:val="CCCCCC"/>
+          <w:kern w:val="0"/>
+          <w:sz w:val="16"/>
+          <w:szCs w:val="16"/>
+          <w:lang w:eastAsia="pt-BR"/>
+          <w14:ligatures w14:val="none"/>
+        </w:rPr>
+        <w:t xml:space="preserve"> </w:t>
+      </w:r>
+      <w:proofErr w:type="gramStart"/>
+      <w:r>
+        <w:rPr>
+          <w:rFonts w:ascii="Consolas" w:eastAsia="Times New Roman" w:hAnsi="Consolas" w:cs="Times New Roman"/>
+          <w:color w:val="CCCCCC"/>
+          <w:kern w:val="0"/>
+          <w:sz w:val="16"/>
+          <w:szCs w:val="16"/>
+          <w:lang w:eastAsia="pt-BR"/>
+          <w14:ligatures w14:val="none"/>
+        </w:rPr>
+        <w:t>(</w:t>
+      </w:r>
+      <w:r>
+        <w:rPr>
+          <w:rFonts w:ascii="Consolas" w:eastAsia="Times New Roman" w:hAnsi="Consolas" w:cs="Times New Roman"/>
+          <w:color w:val="D4D4D4"/>
+          <w:kern w:val="0"/>
+          <w:sz w:val="16"/>
+          <w:szCs w:val="16"/>
+          <w:lang w:eastAsia="pt-BR"/>
+          <w14:ligatures w14:val="none"/>
+        </w:rPr>
+        <w:t>!</w:t>
+      </w:r>
+      <w:proofErr w:type="spellStart"/>
+      <w:r>
+        <w:rPr>
+          <w:rFonts w:ascii="Consolas" w:eastAsia="Times New Roman" w:hAnsi="Consolas" w:cs="Times New Roman"/>
+          <w:color w:val="4FC1FF"/>
+          <w:kern w:val="0"/>
+          <w:sz w:val="16"/>
+          <w:szCs w:val="16"/>
+          <w:lang w:eastAsia="pt-BR"/>
+          <w14:ligatures w14:val="none"/>
+        </w:rPr>
+        <w:t>photo</w:t>
+      </w:r>
+      <w:proofErr w:type="spellEnd"/>
+      <w:proofErr w:type="gramEnd"/>
+      <w:r>
+        <w:rPr>
+          <w:rFonts w:ascii="Consolas" w:eastAsia="Times New Roman" w:hAnsi="Consolas" w:cs="Times New Roman"/>
+          <w:color w:val="CCCCCC"/>
+          <w:kern w:val="0"/>
+          <w:sz w:val="16"/>
+          <w:szCs w:val="16"/>
+          <w:lang w:eastAsia="pt-BR"/>
+          <w14:ligatures w14:val="none"/>
+        </w:rPr>
+        <w:t>) {</w:t>
+      </w:r>
+    </w:p>
+    <w:p>
+      <w:pPr>
+        <w:shd w:val="clear" w:color="auto" w:fill="1F1F1F"/>
+        <w:spacing w:after="0" w:line="285" w:lineRule="atLeast"/>
+        <w:rPr>
+          <w:rFonts w:ascii="Consolas" w:eastAsia="Times New Roman" w:hAnsi="Consolas" w:cs="Times New Roman"/>
+          <w:color w:val="CCCCCC"/>
+          <w:kern w:val="0"/>
+          <w:sz w:val="16"/>
+          <w:szCs w:val="16"/>
+          <w:lang w:eastAsia="pt-BR"/>
+          <w14:ligatures w14:val="none"/>
+        </w:rPr>
+      </w:pPr>
+      <w:r>
+        <w:rPr>
+          <w:rFonts w:ascii="Consolas" w:eastAsia="Times New Roman" w:hAnsi="Consolas" w:cs="Times New Roman"/>
+          <w:color w:val="CCCCCC"/>
+          <w:kern w:val="0"/>
+          <w:sz w:val="16"/>
+          <w:szCs w:val="16"/>
+          <w:lang w:eastAsia="pt-BR"/>
+          <w14:ligatures w14:val="none"/>
+        </w:rPr>
+        <w:t xml:space="preserve">        </w:t>
+      </w:r>
+      <w:proofErr w:type="spellStart"/>
+      <w:proofErr w:type="gramStart"/>
+      <w:r>
+        <w:rPr>
+          <w:rFonts w:ascii="Consolas" w:eastAsia="Times New Roman" w:hAnsi="Consolas" w:cs="Times New Roman"/>
+          <w:color w:val="9CDCFE"/>
+          <w:kern w:val="0"/>
+          <w:sz w:val="16"/>
+          <w:szCs w:val="16"/>
+          <w:lang w:eastAsia="pt-BR"/>
+          <w14:ligatures w14:val="none"/>
+        </w:rPr>
+        <w:t>res</w:t>
+      </w:r>
+      <w:r>
+        <w:rPr>
+          <w:rFonts w:ascii="Consolas" w:eastAsia="Times New Roman" w:hAnsi="Consolas" w:cs="Times New Roman"/>
+          <w:color w:val="CCCCCC"/>
+          <w:kern w:val="0"/>
+          <w:sz w:val="16"/>
+          <w:szCs w:val="16"/>
+          <w:lang w:eastAsia="pt-BR"/>
+          <w14:ligatures w14:val="none"/>
+        </w:rPr>
+        <w:t>.</w:t>
+      </w:r>
+      <w:r>
+        <w:rPr>
+          <w:rFonts w:ascii="Consolas" w:eastAsia="Times New Roman" w:hAnsi="Consolas" w:cs="Times New Roman"/>
+          <w:color w:val="DCDCAA"/>
+          <w:kern w:val="0"/>
+          <w:sz w:val="16"/>
+          <w:szCs w:val="16"/>
+          <w:lang w:eastAsia="pt-BR"/>
+          <w14:ligatures w14:val="none"/>
+        </w:rPr>
+        <w:t>status</w:t>
+      </w:r>
+      <w:proofErr w:type="spellEnd"/>
+      <w:proofErr w:type="gramEnd"/>
+      <w:r>
+        <w:rPr>
+          <w:rFonts w:ascii="Consolas" w:eastAsia="Times New Roman" w:hAnsi="Consolas" w:cs="Times New Roman"/>
+          <w:color w:val="CCCCCC"/>
+          <w:kern w:val="0"/>
+          <w:sz w:val="16"/>
+          <w:szCs w:val="16"/>
+          <w:lang w:eastAsia="pt-BR"/>
+          <w14:ligatures w14:val="none"/>
+        </w:rPr>
+        <w:t>(</w:t>
+      </w:r>
+      <w:r>
+        <w:rPr>
+          <w:rFonts w:ascii="Consolas" w:eastAsia="Times New Roman" w:hAnsi="Consolas" w:cs="Times New Roman"/>
+          <w:color w:val="B5CEA8"/>
+          <w:kern w:val="0"/>
+          <w:sz w:val="16"/>
+          <w:szCs w:val="16"/>
+          <w:lang w:eastAsia="pt-BR"/>
+          <w14:ligatures w14:val="none"/>
+        </w:rPr>
+        <w:t>404</w:t>
+      </w:r>
+      <w:r>
+        <w:rPr>
+          <w:rFonts w:ascii="Consolas" w:eastAsia="Times New Roman" w:hAnsi="Consolas" w:cs="Times New Roman"/>
+          <w:color w:val="CCCCCC"/>
+          <w:kern w:val="0"/>
+          <w:sz w:val="16"/>
+          <w:szCs w:val="16"/>
+          <w:lang w:eastAsia="pt-BR"/>
+          <w14:ligatures w14:val="none"/>
+        </w:rPr>
+        <w:t>).</w:t>
+      </w:r>
+      <w:proofErr w:type="spellStart"/>
+      <w:r>
+        <w:rPr>
+          <w:rFonts w:ascii="Consolas" w:eastAsia="Times New Roman" w:hAnsi="Consolas" w:cs="Times New Roman"/>
+          <w:color w:val="DCDCAA"/>
+          <w:kern w:val="0"/>
+          <w:sz w:val="16"/>
+          <w:szCs w:val="16"/>
+          <w:lang w:eastAsia="pt-BR"/>
+          <w14:ligatures w14:val="none"/>
+        </w:rPr>
+        <w:t>json</w:t>
+      </w:r>
+      <w:proofErr w:type="spellEnd"/>
+      <w:r>
+        <w:rPr>
+          <w:rFonts w:ascii="Consolas" w:eastAsia="Times New Roman" w:hAnsi="Consolas" w:cs="Times New Roman"/>
+          <w:color w:val="CCCCCC"/>
+          <w:kern w:val="0"/>
+          <w:sz w:val="16"/>
+          <w:szCs w:val="16"/>
+          <w:lang w:eastAsia="pt-BR"/>
+          <w14:ligatures w14:val="none"/>
+        </w:rPr>
+        <w:t xml:space="preserve">({ </w:t>
+      </w:r>
+      <w:proofErr w:type="spellStart"/>
+      <w:r>
+        <w:rPr>
+          <w:rFonts w:ascii="Consolas" w:eastAsia="Times New Roman" w:hAnsi="Consolas" w:cs="Times New Roman"/>
+          <w:color w:val="9CDCFE"/>
+          <w:kern w:val="0"/>
+          <w:sz w:val="16"/>
+          <w:szCs w:val="16"/>
+          <w:lang w:eastAsia="pt-BR"/>
+          <w14:ligatures w14:val="none"/>
+        </w:rPr>
+        <w:t>errors</w:t>
+      </w:r>
+      <w:proofErr w:type="spellEnd"/>
+      <w:r>
+        <w:rPr>
+          <w:rFonts w:ascii="Consolas" w:eastAsia="Times New Roman" w:hAnsi="Consolas" w:cs="Times New Roman"/>
+          <w:color w:val="9CDCFE"/>
+          <w:kern w:val="0"/>
+          <w:sz w:val="16"/>
+          <w:szCs w:val="16"/>
+          <w:lang w:eastAsia="pt-BR"/>
+          <w14:ligatures w14:val="none"/>
+        </w:rPr>
+        <w:t>:</w:t>
+      </w:r>
+      <w:r>
+        <w:rPr>
+          <w:rFonts w:ascii="Consolas" w:eastAsia="Times New Roman" w:hAnsi="Consolas" w:cs="Times New Roman"/>
+          <w:color w:val="CCCCCC"/>
+          <w:kern w:val="0"/>
+          <w:sz w:val="16"/>
+          <w:szCs w:val="16"/>
+          <w:lang w:eastAsia="pt-BR"/>
+          <w14:ligatures w14:val="none"/>
+        </w:rPr>
+        <w:t xml:space="preserve"> [</w:t>
+      </w:r>
+      <w:r>
+        <w:rPr>
+          <w:rFonts w:ascii="Consolas" w:eastAsia="Times New Roman" w:hAnsi="Consolas" w:cs="Times New Roman"/>
+          <w:color w:val="CE9178"/>
+          <w:kern w:val="0"/>
+          <w:sz w:val="16"/>
+          <w:szCs w:val="16"/>
+          <w:lang w:eastAsia="pt-BR"/>
+          <w14:ligatures w14:val="none"/>
+        </w:rPr>
+        <w:t>"Foto não encontrada!"</w:t>
+      </w:r>
+      <w:r>
+        <w:rPr>
+          <w:rFonts w:ascii="Consolas" w:eastAsia="Times New Roman" w:hAnsi="Consolas" w:cs="Times New Roman"/>
+          <w:color w:val="CCCCCC"/>
+          <w:kern w:val="0"/>
+          <w:sz w:val="16"/>
+          <w:szCs w:val="16"/>
+          <w:lang w:eastAsia="pt-BR"/>
+          <w14:ligatures w14:val="none"/>
+        </w:rPr>
+        <w:t>] })</w:t>
+      </w:r>
+    </w:p>
+    <w:p>
+      <w:pPr>
+        <w:shd w:val="clear" w:color="auto" w:fill="1F1F1F"/>
+        <w:spacing w:after="0" w:line="285" w:lineRule="atLeast"/>
+        <w:rPr>
+          <w:rFonts w:ascii="Consolas" w:eastAsia="Times New Roman" w:hAnsi="Consolas" w:cs="Times New Roman"/>
+          <w:color w:val="CCCCCC"/>
+          <w:kern w:val="0"/>
+          <w:sz w:val="16"/>
+          <w:szCs w:val="16"/>
+          <w:lang w:eastAsia="pt-BR"/>
+          <w14:ligatures w14:val="none"/>
+        </w:rPr>
+      </w:pPr>
+      <w:r>
+        <w:rPr>
+          <w:rFonts w:ascii="Consolas" w:eastAsia="Times New Roman" w:hAnsi="Consolas" w:cs="Times New Roman"/>
+          <w:color w:val="CCCCCC"/>
+          <w:kern w:val="0"/>
+          <w:sz w:val="16"/>
+          <w:szCs w:val="16"/>
+          <w:lang w:eastAsia="pt-BR"/>
+          <w14:ligatures w14:val="none"/>
+        </w:rPr>
+        <w:t xml:space="preserve">        </w:t>
+      </w:r>
+      <w:proofErr w:type="spellStart"/>
+      <w:r>
+        <w:rPr>
+          <w:rFonts w:ascii="Consolas" w:eastAsia="Times New Roman" w:hAnsi="Consolas" w:cs="Times New Roman"/>
+          <w:color w:val="C586C0"/>
+          <w:kern w:val="0"/>
+          <w:sz w:val="16"/>
+          <w:szCs w:val="16"/>
+          <w:lang w:eastAsia="pt-BR"/>
+          <w14:ligatures w14:val="none"/>
+        </w:rPr>
+        <w:t>return</w:t>
+      </w:r>
+      <w:proofErr w:type="spellEnd"/>
+    </w:p>
+    <w:p>
+      <w:pPr>
+        <w:shd w:val="clear" w:color="auto" w:fill="1F1F1F"/>
+        <w:spacing w:after="0" w:line="285" w:lineRule="atLeast"/>
+        <w:rPr>
+          <w:rFonts w:ascii="Consolas" w:eastAsia="Times New Roman" w:hAnsi="Consolas" w:cs="Times New Roman"/>
+          <w:color w:val="CCCCCC"/>
+          <w:kern w:val="0"/>
+          <w:sz w:val="16"/>
+          <w:szCs w:val="16"/>
+          <w:lang w:eastAsia="pt-BR"/>
+          <w14:ligatures w14:val="none"/>
+        </w:rPr>
+      </w:pPr>
+      <w:r>
+        <w:rPr>
+          <w:rFonts w:ascii="Consolas" w:eastAsia="Times New Roman" w:hAnsi="Consolas" w:cs="Times New Roman"/>
+          <w:color w:val="CCCCCC"/>
+          <w:kern w:val="0"/>
+          <w:sz w:val="16"/>
+          <w:szCs w:val="16"/>
+          <w:lang w:eastAsia="pt-BR"/>
+          <w14:ligatures w14:val="none"/>
+        </w:rPr>
+        <w:t>    }</w:t>
+      </w:r>
+    </w:p>
+    <w:p>
+      <w:pPr>
+        <w:shd w:val="clear" w:color="auto" w:fill="1F1F1F"/>
+        <w:spacing w:after="0" w:line="285" w:lineRule="atLeast"/>
+        <w:rPr>
+          <w:rFonts w:ascii="Consolas" w:eastAsia="Times New Roman" w:hAnsi="Consolas" w:cs="Times New Roman"/>
+          <w:color w:val="CCCCCC"/>
+          <w:kern w:val="0"/>
+          <w:sz w:val="16"/>
+          <w:szCs w:val="16"/>
+          <w:lang w:eastAsia="pt-BR"/>
+          <w14:ligatures w14:val="none"/>
+        </w:rPr>
+      </w:pPr>
+      <w:r>
+        <w:rPr>
+          <w:rFonts w:ascii="Consolas" w:eastAsia="Times New Roman" w:hAnsi="Consolas" w:cs="Times New Roman"/>
+          <w:color w:val="CCCCCC"/>
+          <w:kern w:val="0"/>
+          <w:sz w:val="16"/>
+          <w:szCs w:val="16"/>
+          <w:lang w:eastAsia="pt-BR"/>
+          <w14:ligatures w14:val="none"/>
+        </w:rPr>
+        <w:t xml:space="preserve">    </w:t>
+      </w:r>
+      <w:proofErr w:type="spellStart"/>
+      <w:r>
+        <w:rPr>
+          <w:rFonts w:ascii="Consolas" w:eastAsia="Times New Roman" w:hAnsi="Consolas" w:cs="Times New Roman"/>
+          <w:color w:val="C586C0"/>
+          <w:kern w:val="0"/>
+          <w:sz w:val="16"/>
+          <w:szCs w:val="16"/>
+          <w:lang w:eastAsia="pt-BR"/>
+          <w14:ligatures w14:val="none"/>
+        </w:rPr>
+        <w:t>return</w:t>
+      </w:r>
+      <w:proofErr w:type="spellEnd"/>
+      <w:r>
+        <w:rPr>
+          <w:rFonts w:ascii="Consolas" w:eastAsia="Times New Roman" w:hAnsi="Consolas" w:cs="Times New Roman"/>
+          <w:color w:val="CCCCCC"/>
+          <w:kern w:val="0"/>
+          <w:sz w:val="16"/>
+          <w:szCs w:val="16"/>
+          <w:lang w:eastAsia="pt-BR"/>
+          <w14:ligatures w14:val="none"/>
+        </w:rPr>
+        <w:t xml:space="preserve"> </w:t>
+      </w:r>
+      <w:proofErr w:type="spellStart"/>
+      <w:proofErr w:type="gramStart"/>
+      <w:r>
+        <w:rPr>
+          <w:rFonts w:ascii="Consolas" w:eastAsia="Times New Roman" w:hAnsi="Consolas" w:cs="Times New Roman"/>
+          <w:color w:val="9CDCFE"/>
+          <w:kern w:val="0"/>
+          <w:sz w:val="16"/>
+          <w:szCs w:val="16"/>
+          <w:lang w:eastAsia="pt-BR"/>
+          <w14:ligatures w14:val="none"/>
+        </w:rPr>
+        <w:t>res</w:t>
+      </w:r>
+      <w:r>
+        <w:rPr>
+          <w:rFonts w:ascii="Consolas" w:eastAsia="Times New Roman" w:hAnsi="Consolas" w:cs="Times New Roman"/>
+          <w:color w:val="CCCCCC"/>
+          <w:kern w:val="0"/>
+          <w:sz w:val="16"/>
+          <w:szCs w:val="16"/>
+          <w:lang w:eastAsia="pt-BR"/>
+          <w14:ligatures w14:val="none"/>
+        </w:rPr>
+        <w:t>.</w:t>
+      </w:r>
+      <w:r>
+        <w:rPr>
+          <w:rFonts w:ascii="Consolas" w:eastAsia="Times New Roman" w:hAnsi="Consolas" w:cs="Times New Roman"/>
+          <w:color w:val="DCDCAA"/>
+          <w:kern w:val="0"/>
+          <w:sz w:val="16"/>
+          <w:szCs w:val="16"/>
+          <w:lang w:eastAsia="pt-BR"/>
+          <w14:ligatures w14:val="none"/>
+        </w:rPr>
+        <w:t>status</w:t>
+      </w:r>
+      <w:proofErr w:type="spellEnd"/>
+      <w:proofErr w:type="gramEnd"/>
+      <w:r>
+        <w:rPr>
+          <w:rFonts w:ascii="Consolas" w:eastAsia="Times New Roman" w:hAnsi="Consolas" w:cs="Times New Roman"/>
+          <w:color w:val="CCCCCC"/>
+          <w:kern w:val="0"/>
+          <w:sz w:val="16"/>
+          <w:szCs w:val="16"/>
+          <w:lang w:eastAsia="pt-BR"/>
+          <w14:ligatures w14:val="none"/>
+        </w:rPr>
+        <w:t>(</w:t>
+      </w:r>
+      <w:r>
+        <w:rPr>
+          <w:rFonts w:ascii="Consolas" w:eastAsia="Times New Roman" w:hAnsi="Consolas" w:cs="Times New Roman"/>
+          <w:color w:val="B5CEA8"/>
+          <w:kern w:val="0"/>
+          <w:sz w:val="16"/>
+          <w:szCs w:val="16"/>
+          <w:lang w:eastAsia="pt-BR"/>
+          <w14:ligatures w14:val="none"/>
+        </w:rPr>
+        <w:t>200</w:t>
+      </w:r>
+      <w:r>
+        <w:rPr>
+          <w:rFonts w:ascii="Consolas" w:eastAsia="Times New Roman" w:hAnsi="Consolas" w:cs="Times New Roman"/>
+          <w:color w:val="CCCCCC"/>
+          <w:kern w:val="0"/>
+          <w:sz w:val="16"/>
+          <w:szCs w:val="16"/>
+          <w:lang w:eastAsia="pt-BR"/>
+          <w14:ligatures w14:val="none"/>
+        </w:rPr>
+        <w:t>).</w:t>
+      </w:r>
+      <w:proofErr w:type="spellStart"/>
+      <w:r>
+        <w:rPr>
+          <w:rFonts w:ascii="Consolas" w:eastAsia="Times New Roman" w:hAnsi="Consolas" w:cs="Times New Roman"/>
+          <w:color w:val="DCDCAA"/>
+          <w:kern w:val="0"/>
+          <w:sz w:val="16"/>
+          <w:szCs w:val="16"/>
+          <w:lang w:eastAsia="pt-BR"/>
+          <w14:ligatures w14:val="none"/>
+        </w:rPr>
+        <w:t>json</w:t>
+      </w:r>
+      <w:proofErr w:type="spellEnd"/>
+      <w:r>
+        <w:rPr>
+          <w:rFonts w:ascii="Consolas" w:eastAsia="Times New Roman" w:hAnsi="Consolas" w:cs="Times New Roman"/>
+          <w:color w:val="CCCCCC"/>
+          <w:kern w:val="0"/>
+          <w:sz w:val="16"/>
+          <w:szCs w:val="16"/>
+          <w:lang w:eastAsia="pt-BR"/>
+          <w14:ligatures w14:val="none"/>
+        </w:rPr>
+        <w:t>(</w:t>
+      </w:r>
+      <w:proofErr w:type="spellStart"/>
+      <w:r>
+        <w:rPr>
+          <w:rFonts w:ascii="Consolas" w:eastAsia="Times New Roman" w:hAnsi="Consolas" w:cs="Times New Roman"/>
+          <w:color w:val="4FC1FF"/>
+          <w:kern w:val="0"/>
+          <w:sz w:val="16"/>
+          <w:szCs w:val="16"/>
+          <w:lang w:eastAsia="pt-BR"/>
+          <w14:ligatures w14:val="none"/>
+        </w:rPr>
+        <w:t>photo</w:t>
+      </w:r>
+      <w:proofErr w:type="spellEnd"/>
+      <w:r>
+        <w:rPr>
+          <w:rFonts w:ascii="Consolas" w:eastAsia="Times New Roman" w:hAnsi="Consolas" w:cs="Times New Roman"/>
+          <w:color w:val="CCCCCC"/>
+          <w:kern w:val="0"/>
+          <w:sz w:val="16"/>
+          <w:szCs w:val="16"/>
+          <w:lang w:eastAsia="pt-BR"/>
+          <w14:ligatures w14:val="none"/>
+        </w:rPr>
+        <w:t>)</w:t>
+      </w:r>
+    </w:p>
+    <w:p>
+      <w:pPr>
+        <w:shd w:val="clear" w:color="auto" w:fill="1F1F1F"/>
+        <w:spacing w:after="0" w:line="285" w:lineRule="atLeast"/>
+        <w:rPr>
+          <w:rFonts w:ascii="Consolas" w:eastAsia="Times New Roman" w:hAnsi="Consolas" w:cs="Times New Roman"/>
+          <w:color w:val="CCCCCC"/>
+          <w:kern w:val="0"/>
+          <w:sz w:val="16"/>
+          <w:szCs w:val="16"/>
+          <w:lang w:eastAsia="pt-BR"/>
+          <w14:ligatures w14:val="none"/>
+        </w:rPr>
+      </w:pPr>
+      <w:r>
+        <w:rPr>
+          <w:rFonts w:ascii="Consolas" w:eastAsia="Times New Roman" w:hAnsi="Consolas" w:cs="Times New Roman"/>
+          <w:color w:val="CCCCCC"/>
+          <w:kern w:val="0"/>
+          <w:sz w:val="16"/>
+          <w:szCs w:val="16"/>
+          <w:lang w:eastAsia="pt-BR"/>
+          <w14:ligatures w14:val="none"/>
+        </w:rPr>
+        <w:t>}</w:t>
+      </w:r>
+    </w:p>
+    <w:p>
+      <w:pPr>
+        <w:tabs>
+          <w:tab w:val="left" w:pos="2133"/>
+        </w:tabs>
+        <w:spacing w:line="360" w:lineRule="auto"/>
+        <w:jc w:val="both"/>
+        <w:rPr>
+          <w:rFonts w:ascii="Arial" w:eastAsia="Times New Roman" w:hAnsi="Arial" w:cs="Arial"/>
+          <w:b/>
+          <w:bCs/>
+          <w:sz w:val="16"/>
+          <w:szCs w:val="16"/>
+          <w:lang w:eastAsia="pt-BR"/>
+        </w:rPr>
+      </w:pPr>
+    </w:p>
+    <w:p>
+      <w:pPr>
+        <w:tabs>
+          <w:tab w:val="left" w:pos="2133"/>
+        </w:tabs>
+        <w:spacing w:line="360" w:lineRule="auto"/>
+        <w:jc w:val="both"/>
+        <w:rPr>
+          <w:rFonts w:ascii="Arial" w:eastAsia="Times New Roman" w:hAnsi="Arial" w:cs="Arial"/>
+          <w:b/>
+          <w:bCs/>
+          <w:sz w:val="24"/>
+          <w:szCs w:val="24"/>
+          <w:lang w:eastAsia="pt-BR"/>
+        </w:rPr>
+      </w:pPr>
+      <w:proofErr w:type="spellStart"/>
+      <w:r>
+        <w:rPr>
+          <w:rFonts w:ascii="Arial" w:eastAsia="Times New Roman" w:hAnsi="Arial" w:cs="Arial"/>
+          <w:b/>
+          <w:bCs/>
+          <w:sz w:val="24"/>
+          <w:szCs w:val="24"/>
+          <w:lang w:eastAsia="pt-BR"/>
+        </w:rPr>
+        <w:t>routes</w:t>
+      </w:r>
+      <w:proofErr w:type="spellEnd"/>
+      <w:r>
+        <w:rPr>
+          <w:rFonts w:ascii="Arial" w:eastAsia="Times New Roman" w:hAnsi="Arial" w:cs="Arial"/>
+          <w:b/>
+          <w:bCs/>
+          <w:sz w:val="24"/>
+          <w:szCs w:val="24"/>
+          <w:lang w:eastAsia="pt-BR"/>
+        </w:rPr>
+        <w:t>&gt;Photo</w:t>
+      </w:r>
+      <w:r>
+        <w:rPr>
+          <w:rFonts w:ascii="Arial" w:eastAsia="Times New Roman" w:hAnsi="Arial" w:cs="Arial"/>
+          <w:b/>
+          <w:bCs/>
+          <w:sz w:val="24"/>
+          <w:szCs w:val="24"/>
+          <w:lang w:eastAsia="pt-BR"/>
+        </w:rPr>
+        <w:t>Routes</w:t>
+      </w:r>
+      <w:r>
+        <w:rPr>
+          <w:rFonts w:ascii="Arial" w:eastAsia="Times New Roman" w:hAnsi="Arial" w:cs="Arial"/>
+          <w:b/>
+          <w:bCs/>
+          <w:sz w:val="24"/>
+          <w:szCs w:val="24"/>
+          <w:lang w:eastAsia="pt-BR"/>
+        </w:rPr>
+        <w:t>.js</w:t>
+      </w:r>
+    </w:p>
+    <w:p>
+      <w:pPr>
+        <w:shd w:val="clear" w:color="auto" w:fill="1F1F1F"/>
+        <w:spacing w:after="0" w:line="285" w:lineRule="atLeast"/>
+        <w:rPr>
+          <w:rFonts w:ascii="Consolas" w:eastAsia="Times New Roman" w:hAnsi="Consolas" w:cs="Times New Roman"/>
+          <w:color w:val="CCCCCC"/>
+          <w:kern w:val="0"/>
+          <w:sz w:val="16"/>
+          <w:szCs w:val="16"/>
+          <w:lang w:eastAsia="pt-BR"/>
+          <w14:ligatures w14:val="none"/>
+        </w:rPr>
+      </w:pPr>
+      <w:proofErr w:type="spellStart"/>
+      <w:proofErr w:type="gramStart"/>
+      <w:r>
+        <w:rPr>
+          <w:rFonts w:ascii="Consolas" w:eastAsia="Times New Roman" w:hAnsi="Consolas" w:cs="Times New Roman"/>
+          <w:color w:val="4FC1FF"/>
+          <w:kern w:val="0"/>
+          <w:sz w:val="16"/>
+          <w:szCs w:val="16"/>
+          <w:lang w:eastAsia="pt-BR"/>
+          <w14:ligatures w14:val="none"/>
+        </w:rPr>
+        <w:t>router</w:t>
+      </w:r>
+      <w:r>
+        <w:rPr>
+          <w:rFonts w:ascii="Consolas" w:eastAsia="Times New Roman" w:hAnsi="Consolas" w:cs="Times New Roman"/>
+          <w:color w:val="CCCCCC"/>
+          <w:kern w:val="0"/>
+          <w:sz w:val="16"/>
+          <w:szCs w:val="16"/>
+          <w:lang w:eastAsia="pt-BR"/>
+          <w14:ligatures w14:val="none"/>
+        </w:rPr>
+        <w:t>.</w:t>
+      </w:r>
+      <w:r>
+        <w:rPr>
+          <w:rFonts w:ascii="Consolas" w:eastAsia="Times New Roman" w:hAnsi="Consolas" w:cs="Times New Roman"/>
+          <w:color w:val="DCDCAA"/>
+          <w:kern w:val="0"/>
+          <w:sz w:val="16"/>
+          <w:szCs w:val="16"/>
+          <w:lang w:eastAsia="pt-BR"/>
+          <w14:ligatures w14:val="none"/>
+        </w:rPr>
+        <w:t>get</w:t>
+      </w:r>
+      <w:proofErr w:type="spellEnd"/>
+      <w:r>
+        <w:rPr>
+          <w:rFonts w:ascii="Consolas" w:eastAsia="Times New Roman" w:hAnsi="Consolas" w:cs="Times New Roman"/>
+          <w:color w:val="CCCCCC"/>
+          <w:kern w:val="0"/>
+          <w:sz w:val="16"/>
+          <w:szCs w:val="16"/>
+          <w:lang w:eastAsia="pt-BR"/>
+          <w14:ligatures w14:val="none"/>
+        </w:rPr>
+        <w:t>(</w:t>
+      </w:r>
+      <w:proofErr w:type="gramEnd"/>
+      <w:r>
+        <w:rPr>
+          <w:rFonts w:ascii="Consolas" w:eastAsia="Times New Roman" w:hAnsi="Consolas" w:cs="Times New Roman"/>
+          <w:color w:val="CE9178"/>
+          <w:kern w:val="0"/>
+          <w:sz w:val="16"/>
+          <w:szCs w:val="16"/>
+          <w:lang w:eastAsia="pt-BR"/>
+          <w14:ligatures w14:val="none"/>
+        </w:rPr>
+        <w:t>"/:id"</w:t>
+      </w:r>
+      <w:r>
+        <w:rPr>
+          <w:rFonts w:ascii="Consolas" w:eastAsia="Times New Roman" w:hAnsi="Consolas" w:cs="Times New Roman"/>
+          <w:color w:val="CCCCCC"/>
+          <w:kern w:val="0"/>
+          <w:sz w:val="16"/>
+          <w:szCs w:val="16"/>
+          <w:lang w:eastAsia="pt-BR"/>
+          <w14:ligatures w14:val="none"/>
+        </w:rPr>
+        <w:t xml:space="preserve">, </w:t>
+      </w:r>
+      <w:proofErr w:type="spellStart"/>
+      <w:r>
+        <w:rPr>
+          <w:rFonts w:ascii="Consolas" w:eastAsia="Times New Roman" w:hAnsi="Consolas" w:cs="Times New Roman"/>
+          <w:color w:val="DCDCAA"/>
+          <w:kern w:val="0"/>
+          <w:sz w:val="16"/>
+          <w:szCs w:val="16"/>
+          <w:lang w:eastAsia="pt-BR"/>
+          <w14:ligatures w14:val="none"/>
+        </w:rPr>
+        <w:t>getPhotoById</w:t>
+      </w:r>
+      <w:proofErr w:type="spellEnd"/>
+      <w:r>
+        <w:rPr>
+          <w:rFonts w:ascii="Consolas" w:eastAsia="Times New Roman" w:hAnsi="Consolas" w:cs="Times New Roman"/>
+          <w:color w:val="CCCCCC"/>
+          <w:kern w:val="0"/>
+          <w:sz w:val="16"/>
+          <w:szCs w:val="16"/>
+          <w:lang w:eastAsia="pt-BR"/>
+          <w14:ligatures w14:val="none"/>
+        </w:rPr>
+        <w:t>);</w:t>
+      </w:r>
+    </w:p>
+    <w:p>
+      <w:pPr>
+        <w:tabs>
+          <w:tab w:val="left" w:pos="2133"/>
+        </w:tabs>
+        <w:spacing w:line="360" w:lineRule="auto"/>
+        <w:jc w:val="both"/>
+        <w:rPr>
+          <w:rFonts w:ascii="Arial" w:eastAsia="Times New Roman" w:hAnsi="Arial" w:cs="Arial"/>
+          <w:b/>
+          <w:bCs/>
+          <w:sz w:val="24"/>
+          <w:szCs w:val="24"/>
           <w:lang w:eastAsia="pt-BR"/>
         </w:rPr>
       </w:pPr>
@@ -55343,7 +56972,7 @@
   <w:style w:type="paragraph" w:default="1" w:styleId="Normal">
     <w:name w:val="Normal"/>
     <w:qFormat/>
-    <w:rsid w:val="007A4C0D"/>
+    <w:rsid w:val="003F2B17"/>
   </w:style>
   <w:style w:type="character" w:default="1" w:styleId="Fontepargpadro">
     <w:name w:val="Default Paragraph Font"/>

</xml_diff>